<commit_message>
actualizacion de historial de versiones.
</commit_message>
<xml_diff>
--- a/Documentacion/Iteracion2/plan-de-integracion.docx
+++ b/Documentacion/Iteracion2/plan-de-integracion.docx
@@ -1,6 +1,6 @@
 
 <file path=word/document.xml><?xml version="1.0" encoding="utf-8"?>
-<w:document xmlns:ve="http://schemas.openxmlformats.org/markup-compatibility/2006" xmlns:o="urn:schemas-microsoft-com:office:office" xmlns:r="http://schemas.openxmlformats.org/officeDocument/2006/relationships" xmlns:m="http://schemas.openxmlformats.org/officeDocument/2006/math" xmlns:v="urn:schemas-microsoft-com:vml" xmlns:wp="http://schemas.openxmlformats.org/drawingml/2006/wordprocessingDrawing" xmlns:w10="urn:schemas-microsoft-com:office:word" xmlns:w="http://schemas.openxmlformats.org/wordprocessingml/2006/main" xmlns:wne="http://schemas.microsoft.com/office/word/2006/wordml">
+<w:document xmlns:wpc="http://schemas.microsoft.com/office/word/2010/wordprocessingCanvas" xmlns:mc="http://schemas.openxmlformats.org/markup-compatibility/2006" xmlns:o="urn:schemas-microsoft-com:office:office" xmlns:r="http://schemas.openxmlformats.org/officeDocument/2006/relationships" xmlns:m="http://schemas.openxmlformats.org/officeDocument/2006/math" xmlns:v="urn:schemas-microsoft-com:vml" xmlns:wp14="http://schemas.microsoft.com/office/word/2010/wordprocessingDrawing" xmlns:wp="http://schemas.openxmlformats.org/drawingml/2006/wordprocessingDrawing" xmlns:w10="urn:schemas-microsoft-com:office:word" xmlns:w="http://schemas.openxmlformats.org/wordprocessingml/2006/main" xmlns:w14="http://schemas.microsoft.com/office/word/2010/wordml" xmlns:wpg="http://schemas.microsoft.com/office/word/2010/wordprocessingGroup" xmlns:wpi="http://schemas.microsoft.com/office/word/2010/wordprocessingInk" xmlns:wne="http://schemas.microsoft.com/office/word/2006/wordml" xmlns:wps="http://schemas.microsoft.com/office/word/2010/wordprocessingShape" mc:Ignorable="w14 wp14">
   <w:body>
     <w:p>
       <w:pPr>
@@ -475,7 +475,7 @@
     </w:p>
     <w:p>
       <w:pPr>
-        <w:pStyle w:val="Ttulo1"/>
+        <w:pStyle w:val="Heading1"/>
         <w:rPr>
           <w:rFonts w:asciiTheme="minorHAnsi" w:hAnsiTheme="minorHAnsi" w:cstheme="minorHAnsi"/>
           <w:sz w:val="22"/>
@@ -486,8 +486,8 @@
     <w:p>
       <w:pPr>
         <w:sectPr>
-          <w:headerReference w:type="default" r:id="rId8"/>
-          <w:footerReference w:type="default" r:id="rId9"/>
+          <w:headerReference w:type="default" r:id="rId9"/>
+          <w:footerReference w:type="default" r:id="rId10"/>
           <w:pgSz w:w="12240" w:h="15840"/>
           <w:pgMar w:top="1417" w:right="1701" w:bottom="1417" w:left="1701" w:header="708" w:footer="708" w:gutter="0"/>
           <w:pgNumType w:start="2"/>
@@ -529,7 +529,7 @@
           <w:insideV w:val="single" w:sz="6" w:space="0" w:color="auto"/>
         </w:tblBorders>
         <w:tblLayout w:type="fixed"/>
-        <w:tblLook w:val="04A0"/>
+        <w:tblLook w:val="04A0" w:firstRow="1" w:lastRow="0" w:firstColumn="1" w:lastColumn="0" w:noHBand="0" w:noVBand="1"/>
       </w:tblPr>
       <w:tblGrid>
         <w:gridCol w:w="1421"/>
@@ -873,8 +873,40 @@
                 <w:iCs/>
                 <w:sz w:val="20"/>
               </w:rPr>
-              <w:t>Se actualizo el nombre del CU 22 y 48.</w:t>
-            </w:r>
+              <w:t xml:space="preserve">Se actualizo el nombre del CU </w:t>
+            </w:r>
+            <w:r>
+              <w:rPr>
+                <w:iCs/>
+                <w:sz w:val="20"/>
+              </w:rPr>
+              <w:t xml:space="preserve">19, 20, 21, </w:t>
+            </w:r>
+            <w:r>
+              <w:rPr>
+                <w:iCs/>
+                <w:sz w:val="20"/>
+              </w:rPr>
+              <w:t>22 y 48.</w:t>
+            </w:r>
+            <w:r>
+              <w:rPr>
+                <w:iCs/>
+                <w:sz w:val="20"/>
+              </w:rPr>
+              <w:br/>
+              <w:t>Se agregó CU 61.</w:t>
+            </w:r>
+            <w:r>
+              <w:rPr>
+                <w:iCs/>
+                <w:sz w:val="20"/>
+              </w:rPr>
+              <w:br/>
+              <w:t>Se elimino CU gestionar notificaciones.</w:t>
+            </w:r>
+            <w:bookmarkStart w:id="1" w:name="_GoBack"/>
+            <w:bookmarkEnd w:id="1"/>
           </w:p>
         </w:tc>
         <w:tc>
@@ -909,7 +941,7 @@
     <w:p>
       <w:pPr>
         <w:sectPr>
-          <w:headerReference w:type="default" r:id="rId10"/>
+          <w:headerReference w:type="default" r:id="rId11"/>
           <w:pgSz w:w="12240" w:h="15840"/>
           <w:pgMar w:top="1417" w:right="1701" w:bottom="1417" w:left="1701" w:header="708" w:footer="708" w:gutter="0"/>
           <w:pgNumType w:start="2"/>
@@ -944,7 +976,7 @@
       <w:sdtContent>
         <w:p>
           <w:pPr>
-            <w:pStyle w:val="TtulodeTDC"/>
+            <w:pStyle w:val="TOCHeading"/>
             <w:rPr>
               <w:lang w:val="es-AR"/>
             </w:rPr>
@@ -958,7 +990,7 @@
         </w:p>
         <w:p>
           <w:pPr>
-            <w:pStyle w:val="TDC1"/>
+            <w:pStyle w:val="TOC1"/>
             <w:tabs>
               <w:tab w:val="right" w:leader="dot" w:pos="8828"/>
             </w:tabs>
@@ -980,7 +1012,7 @@
           <w:hyperlink w:anchor="_Toc326527554" w:history="1">
             <w:r>
               <w:rPr>
-                <w:rStyle w:val="Hipervnculo"/>
+                <w:rStyle w:val="Hyperlink"/>
                 <w:noProof/>
               </w:rPr>
               <w:t>Introducción</w:t>
@@ -1037,7 +1069,7 @@
         </w:p>
         <w:p>
           <w:pPr>
-            <w:pStyle w:val="TDC2"/>
+            <w:pStyle w:val="TOC2"/>
             <w:tabs>
               <w:tab w:val="right" w:leader="dot" w:pos="8828"/>
             </w:tabs>
@@ -1050,7 +1082,7 @@
           <w:hyperlink w:anchor="_Toc326527555" w:history="1">
             <w:r>
               <w:rPr>
-                <w:rStyle w:val="Hipervnculo"/>
+                <w:rStyle w:val="Hyperlink"/>
                 <w:noProof/>
               </w:rPr>
               <w:t>Propósito</w:t>
@@ -1107,7 +1139,7 @@
         </w:p>
         <w:p>
           <w:pPr>
-            <w:pStyle w:val="TDC1"/>
+            <w:pStyle w:val="TOC1"/>
             <w:tabs>
               <w:tab w:val="right" w:leader="dot" w:pos="8828"/>
             </w:tabs>
@@ -1120,7 +1152,7 @@
           <w:hyperlink w:anchor="_Toc326527556" w:history="1">
             <w:r>
               <w:rPr>
-                <w:rStyle w:val="Hipervnculo"/>
+                <w:rStyle w:val="Hyperlink"/>
                 <w:noProof/>
               </w:rPr>
               <w:t>Plan de Integración</w:t>
@@ -1177,7 +1209,7 @@
         </w:p>
         <w:p>
           <w:pPr>
-            <w:pStyle w:val="TDC2"/>
+            <w:pStyle w:val="TOC2"/>
             <w:tabs>
               <w:tab w:val="right" w:leader="dot" w:pos="8828"/>
             </w:tabs>
@@ -1190,7 +1222,7 @@
           <w:hyperlink w:anchor="_Toc326527557" w:history="1">
             <w:r>
               <w:rPr>
-                <w:rStyle w:val="Hipervnculo"/>
+                <w:rStyle w:val="Hyperlink"/>
                 <w:noProof/>
               </w:rPr>
               <w:t>Alcance</w:t>
@@ -1247,7 +1279,7 @@
         </w:p>
         <w:p>
           <w:pPr>
-            <w:pStyle w:val="TDC2"/>
+            <w:pStyle w:val="TOC2"/>
             <w:tabs>
               <w:tab w:val="right" w:leader="dot" w:pos="8828"/>
             </w:tabs>
@@ -1260,7 +1292,7 @@
           <w:hyperlink w:anchor="_Toc326527558" w:history="1">
             <w:r>
               <w:rPr>
-                <w:rStyle w:val="Hipervnculo"/>
+                <w:rStyle w:val="Hyperlink"/>
                 <w:noProof/>
               </w:rPr>
               <w:t>No contempla</w:t>
@@ -1317,7 +1349,7 @@
         </w:p>
         <w:p>
           <w:pPr>
-            <w:pStyle w:val="TDC2"/>
+            <w:pStyle w:val="TOC2"/>
             <w:tabs>
               <w:tab w:val="right" w:leader="dot" w:pos="8828"/>
             </w:tabs>
@@ -1330,7 +1362,7 @@
           <w:hyperlink w:anchor="_Toc326527559" w:history="1">
             <w:r>
               <w:rPr>
-                <w:rStyle w:val="Hipervnculo"/>
+                <w:rStyle w:val="Hyperlink"/>
                 <w:noProof/>
               </w:rPr>
               <w:t>Listado de Casos de Uso a Implementar</w:t>
@@ -1400,8 +1432,8 @@
     <w:p>
       <w:pPr>
         <w:sectPr>
-          <w:headerReference w:type="default" r:id="rId11"/>
-          <w:footerReference w:type="default" r:id="rId12"/>
+          <w:headerReference w:type="default" r:id="rId12"/>
+          <w:footerReference w:type="default" r:id="rId13"/>
           <w:pgSz w:w="12240" w:h="15840"/>
           <w:pgMar w:top="1417" w:right="1701" w:bottom="1417" w:left="1701" w:header="708" w:footer="708" w:gutter="0"/>
           <w:pgNumType w:start="1"/>
@@ -1412,24 +1444,24 @@
     </w:p>
     <w:p>
       <w:pPr>
-        <w:pStyle w:val="Ttulo1"/>
-      </w:pPr>
-      <w:bookmarkStart w:id="1" w:name="_Toc326527554"/>
+        <w:pStyle w:val="Heading1"/>
+      </w:pPr>
+      <w:bookmarkStart w:id="2" w:name="_Toc326527554"/>
       <w:r>
         <w:lastRenderedPageBreak/>
         <w:t>Introducción</w:t>
       </w:r>
-      <w:bookmarkEnd w:id="1"/>
+      <w:bookmarkEnd w:id="2"/>
     </w:p>
     <w:p>
       <w:pPr>
-        <w:pStyle w:val="Ttulo2"/>
-      </w:pPr>
-      <w:bookmarkStart w:id="2" w:name="_Toc326527555"/>
+        <w:pStyle w:val="Heading2"/>
+      </w:pPr>
+      <w:bookmarkStart w:id="3" w:name="_Toc326527555"/>
       <w:r>
         <w:t>Propósito</w:t>
       </w:r>
-      <w:bookmarkEnd w:id="2"/>
+      <w:bookmarkEnd w:id="3"/>
     </w:p>
     <w:p>
       <w:pPr>
@@ -1462,23 +1494,23 @@
     </w:p>
     <w:p>
       <w:pPr>
-        <w:pStyle w:val="Ttulo1"/>
-      </w:pPr>
-      <w:bookmarkStart w:id="3" w:name="_Toc326527556"/>
+        <w:pStyle w:val="Heading1"/>
+      </w:pPr>
+      <w:bookmarkStart w:id="4" w:name="_Toc326527556"/>
       <w:r>
         <w:t>Plan de Integración</w:t>
       </w:r>
-      <w:bookmarkEnd w:id="3"/>
+      <w:bookmarkEnd w:id="4"/>
     </w:p>
     <w:p>
       <w:pPr>
-        <w:pStyle w:val="Ttulo2"/>
-      </w:pPr>
-      <w:bookmarkStart w:id="4" w:name="_Toc326527557"/>
+        <w:pStyle w:val="Heading2"/>
+      </w:pPr>
+      <w:bookmarkStart w:id="5" w:name="_Toc326527557"/>
       <w:r>
         <w:t>Alcance</w:t>
       </w:r>
-      <w:bookmarkEnd w:id="4"/>
+      <w:bookmarkEnd w:id="5"/>
     </w:p>
     <w:p>
       <w:pPr>
@@ -1525,13 +1557,13 @@
     </w:p>
     <w:p>
       <w:pPr>
-        <w:pStyle w:val="Ttulo2"/>
-      </w:pPr>
-      <w:bookmarkStart w:id="5" w:name="_Toc326527558"/>
+        <w:pStyle w:val="Heading2"/>
+      </w:pPr>
+      <w:bookmarkStart w:id="6" w:name="_Toc326527558"/>
       <w:r>
         <w:t>No contempla</w:t>
       </w:r>
-      <w:bookmarkEnd w:id="5"/>
+      <w:bookmarkEnd w:id="6"/>
     </w:p>
     <w:p>
       <w:pPr>
@@ -1613,20 +1645,20 @@
     </w:p>
     <w:p>
       <w:pPr>
-        <w:pStyle w:val="Ttulo2"/>
-      </w:pPr>
-      <w:bookmarkStart w:id="6" w:name="_Toc326527559"/>
+        <w:pStyle w:val="Heading2"/>
+      </w:pPr>
+      <w:bookmarkStart w:id="7" w:name="_Toc326527559"/>
       <w:r>
         <w:t>Listado de Casos de Uso a Implementar</w:t>
       </w:r>
-      <w:bookmarkEnd w:id="6"/>
+      <w:bookmarkEnd w:id="7"/>
     </w:p>
     <w:tbl>
       <w:tblPr>
-        <w:tblStyle w:val="Tablaconcuadrcula"/>
+        <w:tblStyle w:val="TableGrid"/>
         <w:tblW w:w="9191" w:type="dxa"/>
         <w:tblLayout w:type="fixed"/>
-        <w:tblLook w:val="04A0"/>
+        <w:tblLook w:val="04A0" w:firstRow="1" w:lastRow="0" w:firstColumn="1" w:lastColumn="0" w:noHBand="0" w:noVBand="1"/>
       </w:tblPr>
       <w:tblGrid>
         <w:gridCol w:w="817"/>
@@ -1794,7 +1826,7 @@
           </w:tcPr>
           <w:p>
             <w:pPr>
-              <w:pStyle w:val="Prrafodelista"/>
+              <w:pStyle w:val="ListParagraph"/>
               <w:numPr>
                 <w:ilvl w:val="0"/>
                 <w:numId w:val="1"/>
@@ -1928,7 +1960,7 @@
           </w:tcPr>
           <w:p>
             <w:pPr>
-              <w:pStyle w:val="Prrafodelista"/>
+              <w:pStyle w:val="ListParagraph"/>
               <w:numPr>
                 <w:ilvl w:val="0"/>
                 <w:numId w:val="1"/>
@@ -2046,7 +2078,7 @@
           </w:tcPr>
           <w:p>
             <w:pPr>
-              <w:pStyle w:val="Prrafodelista"/>
+              <w:pStyle w:val="ListParagraph"/>
               <w:numPr>
                 <w:ilvl w:val="0"/>
                 <w:numId w:val="1"/>
@@ -2164,7 +2196,7 @@
           </w:tcPr>
           <w:p>
             <w:pPr>
-              <w:pStyle w:val="Prrafodelista"/>
+              <w:pStyle w:val="ListParagraph"/>
               <w:numPr>
                 <w:ilvl w:val="0"/>
                 <w:numId w:val="1"/>
@@ -2288,7 +2320,7 @@
           </w:tcPr>
           <w:p>
             <w:pPr>
-              <w:pStyle w:val="Prrafodelista"/>
+              <w:pStyle w:val="ListParagraph"/>
               <w:numPr>
                 <w:ilvl w:val="0"/>
                 <w:numId w:val="3"/>
@@ -2427,7 +2459,7 @@
           </w:tcPr>
           <w:p>
             <w:pPr>
-              <w:pStyle w:val="Prrafodelista"/>
+              <w:pStyle w:val="ListParagraph"/>
               <w:numPr>
                 <w:ilvl w:val="0"/>
                 <w:numId w:val="3"/>
@@ -2573,7 +2605,7 @@
           </w:tcPr>
           <w:p>
             <w:pPr>
-              <w:pStyle w:val="Prrafodelista"/>
+              <w:pStyle w:val="ListParagraph"/>
               <w:numPr>
                 <w:ilvl w:val="0"/>
                 <w:numId w:val="3"/>
@@ -2712,7 +2744,7 @@
           </w:tcPr>
           <w:p>
             <w:pPr>
-              <w:pStyle w:val="Prrafodelista"/>
+              <w:pStyle w:val="ListParagraph"/>
               <w:numPr>
                 <w:ilvl w:val="0"/>
                 <w:numId w:val="3"/>
@@ -2859,7 +2891,7 @@
           </w:tcPr>
           <w:p>
             <w:pPr>
-              <w:pStyle w:val="Prrafodelista"/>
+              <w:pStyle w:val="ListParagraph"/>
               <w:numPr>
                 <w:ilvl w:val="0"/>
                 <w:numId w:val="8"/>
@@ -2976,7 +3008,7 @@
           </w:tcPr>
           <w:p>
             <w:pPr>
-              <w:pStyle w:val="Prrafodelista"/>
+              <w:pStyle w:val="ListParagraph"/>
               <w:numPr>
                 <w:ilvl w:val="0"/>
                 <w:numId w:val="8"/>
@@ -3101,7 +3133,7 @@
           </w:tcPr>
           <w:p>
             <w:pPr>
-              <w:pStyle w:val="Prrafodelista"/>
+              <w:pStyle w:val="ListParagraph"/>
               <w:numPr>
                 <w:ilvl w:val="0"/>
                 <w:numId w:val="8"/>
@@ -3218,7 +3250,7 @@
           </w:tcPr>
           <w:p>
             <w:pPr>
-              <w:pStyle w:val="Prrafodelista"/>
+              <w:pStyle w:val="ListParagraph"/>
               <w:numPr>
                 <w:ilvl w:val="0"/>
                 <w:numId w:val="8"/>
@@ -3337,7 +3369,7 @@
           </w:tcPr>
           <w:p>
             <w:pPr>
-              <w:pStyle w:val="Prrafodelista"/>
+              <w:pStyle w:val="ListParagraph"/>
               <w:numPr>
                 <w:ilvl w:val="0"/>
                 <w:numId w:val="8"/>
@@ -3461,7 +3493,7 @@
           </w:tcPr>
           <w:p>
             <w:pPr>
-              <w:pStyle w:val="Prrafodelista"/>
+              <w:pStyle w:val="ListParagraph"/>
               <w:numPr>
                 <w:ilvl w:val="0"/>
                 <w:numId w:val="8"/>
@@ -3578,7 +3610,7 @@
           </w:tcPr>
           <w:p>
             <w:pPr>
-              <w:pStyle w:val="Prrafodelista"/>
+              <w:pStyle w:val="ListParagraph"/>
               <w:numPr>
                 <w:ilvl w:val="0"/>
                 <w:numId w:val="8"/>
@@ -3695,7 +3727,7 @@
           </w:tcPr>
           <w:p>
             <w:pPr>
-              <w:pStyle w:val="Prrafodelista"/>
+              <w:pStyle w:val="ListParagraph"/>
               <w:numPr>
                 <w:ilvl w:val="0"/>
                 <w:numId w:val="8"/>
@@ -3812,7 +3844,7 @@
           </w:tcPr>
           <w:p>
             <w:pPr>
-              <w:pStyle w:val="Prrafodelista"/>
+              <w:pStyle w:val="ListParagraph"/>
               <w:numPr>
                 <w:ilvl w:val="0"/>
                 <w:numId w:val="8"/>
@@ -3929,7 +3961,7 @@
           </w:tcPr>
           <w:p>
             <w:pPr>
-              <w:pStyle w:val="Prrafodelista"/>
+              <w:pStyle w:val="ListParagraph"/>
               <w:numPr>
                 <w:ilvl w:val="0"/>
                 <w:numId w:val="8"/>
@@ -4046,7 +4078,7 @@
           </w:tcPr>
           <w:p>
             <w:pPr>
-              <w:pStyle w:val="Prrafodelista"/>
+              <w:pStyle w:val="ListParagraph"/>
               <w:numPr>
                 <w:ilvl w:val="0"/>
                 <w:numId w:val="8"/>
@@ -4171,7 +4203,7 @@
           </w:tcPr>
           <w:p>
             <w:pPr>
-              <w:pStyle w:val="Prrafodelista"/>
+              <w:pStyle w:val="ListParagraph"/>
               <w:numPr>
                 <w:ilvl w:val="0"/>
                 <w:numId w:val="6"/>
@@ -4304,7 +4336,7 @@
           </w:tcPr>
           <w:p>
             <w:pPr>
-              <w:pStyle w:val="Prrafodelista"/>
+              <w:pStyle w:val="ListParagraph"/>
               <w:numPr>
                 <w:ilvl w:val="0"/>
                 <w:numId w:val="11"/>
@@ -4421,7 +4453,7 @@
           </w:tcPr>
           <w:p>
             <w:pPr>
-              <w:pStyle w:val="Prrafodelista"/>
+              <w:pStyle w:val="ListParagraph"/>
               <w:numPr>
                 <w:ilvl w:val="0"/>
                 <w:numId w:val="15"/>
@@ -4573,7 +4605,7 @@
           </w:tcPr>
           <w:p>
             <w:pPr>
-              <w:pStyle w:val="Prrafodelista"/>
+              <w:pStyle w:val="ListParagraph"/>
               <w:numPr>
                 <w:ilvl w:val="0"/>
                 <w:numId w:val="18"/>
@@ -4584,8 +4616,6 @@
                 <w:szCs w:val="20"/>
               </w:rPr>
             </w:pPr>
-            <w:bookmarkStart w:id="7" w:name="_GoBack"/>
-            <w:bookmarkEnd w:id="7"/>
           </w:p>
         </w:tc>
         <w:tc>
@@ -4689,7 +4719,7 @@
     </w:tbl>
     <w:p>
       <w:pPr>
-        <w:pStyle w:val="Ttulo2"/>
+        <w:pStyle w:val="Heading2"/>
       </w:pPr>
     </w:p>
     <w:sectPr>
@@ -4703,7 +4733,7 @@
 </file>
 
 <file path=word/endnotes.xml><?xml version="1.0" encoding="utf-8"?>
-<w:endnotes xmlns:ve="http://schemas.openxmlformats.org/markup-compatibility/2006" xmlns:o="urn:schemas-microsoft-com:office:office" xmlns:r="http://schemas.openxmlformats.org/officeDocument/2006/relationships" xmlns:m="http://schemas.openxmlformats.org/officeDocument/2006/math" xmlns:v="urn:schemas-microsoft-com:vml" xmlns:wp="http://schemas.openxmlformats.org/drawingml/2006/wordprocessingDrawing" xmlns:w10="urn:schemas-microsoft-com:office:word" xmlns:w="http://schemas.openxmlformats.org/wordprocessingml/2006/main" xmlns:wne="http://schemas.microsoft.com/office/word/2006/wordml">
+<w:endnotes xmlns:wpc="http://schemas.microsoft.com/office/word/2010/wordprocessingCanvas" xmlns:mc="http://schemas.openxmlformats.org/markup-compatibility/2006" xmlns:o="urn:schemas-microsoft-com:office:office" xmlns:r="http://schemas.openxmlformats.org/officeDocument/2006/relationships" xmlns:m="http://schemas.openxmlformats.org/officeDocument/2006/math" xmlns:v="urn:schemas-microsoft-com:vml" xmlns:wp14="http://schemas.microsoft.com/office/word/2010/wordprocessingDrawing" xmlns:wp="http://schemas.openxmlformats.org/drawingml/2006/wordprocessingDrawing" xmlns:w10="urn:schemas-microsoft-com:office:word" xmlns:w="http://schemas.openxmlformats.org/wordprocessingml/2006/main" xmlns:w14="http://schemas.microsoft.com/office/word/2010/wordml" xmlns:wpg="http://schemas.microsoft.com/office/word/2010/wordprocessingGroup" xmlns:wpi="http://schemas.microsoft.com/office/word/2010/wordprocessingInk" xmlns:wne="http://schemas.microsoft.com/office/word/2006/wordml" xmlns:wps="http://schemas.microsoft.com/office/word/2010/wordprocessingShape" mc:Ignorable="w14 wp14">
   <w:endnote w:type="separator" w:id="-1">
     <w:p>
       <w:pPr>
@@ -4728,26 +4758,26 @@
 </file>
 
 <file path=word/footer1.xml><?xml version="1.0" encoding="utf-8"?>
-<w:ftr xmlns:ve="http://schemas.openxmlformats.org/markup-compatibility/2006" xmlns:o="urn:schemas-microsoft-com:office:office" xmlns:r="http://schemas.openxmlformats.org/officeDocument/2006/relationships" xmlns:m="http://schemas.openxmlformats.org/officeDocument/2006/math" xmlns:v="urn:schemas-microsoft-com:vml" xmlns:wp="http://schemas.openxmlformats.org/drawingml/2006/wordprocessingDrawing" xmlns:w10="urn:schemas-microsoft-com:office:word" xmlns:w="http://schemas.openxmlformats.org/wordprocessingml/2006/main" xmlns:wne="http://schemas.microsoft.com/office/word/2006/wordml">
+<w:ftr xmlns:wpc="http://schemas.microsoft.com/office/word/2010/wordprocessingCanvas" xmlns:mc="http://schemas.openxmlformats.org/markup-compatibility/2006" xmlns:o="urn:schemas-microsoft-com:office:office" xmlns:r="http://schemas.openxmlformats.org/officeDocument/2006/relationships" xmlns:m="http://schemas.openxmlformats.org/officeDocument/2006/math" xmlns:v="urn:schemas-microsoft-com:vml" xmlns:wp14="http://schemas.microsoft.com/office/word/2010/wordprocessingDrawing" xmlns:wp="http://schemas.openxmlformats.org/drawingml/2006/wordprocessingDrawing" xmlns:w10="urn:schemas-microsoft-com:office:word" xmlns:w="http://schemas.openxmlformats.org/wordprocessingml/2006/main" xmlns:w14="http://schemas.microsoft.com/office/word/2010/wordml" xmlns:wpg="http://schemas.microsoft.com/office/word/2010/wordprocessingGroup" xmlns:wpi="http://schemas.microsoft.com/office/word/2010/wordprocessingInk" xmlns:wne="http://schemas.microsoft.com/office/word/2006/wordml" xmlns:wps="http://schemas.microsoft.com/office/word/2010/wordprocessingShape" mc:Ignorable="w14 wp14">
   <w:p>
     <w:pPr>
-      <w:pStyle w:val="Piedepgina"/>
+      <w:pStyle w:val="Footer"/>
       <w:jc w:val="right"/>
     </w:pPr>
   </w:p>
   <w:p>
     <w:pPr>
-      <w:pStyle w:val="Piedepgina"/>
+      <w:pStyle w:val="Footer"/>
     </w:pPr>
   </w:p>
 </w:ftr>
 </file>
 
 <file path=word/footer2.xml><?xml version="1.0" encoding="utf-8"?>
-<w:ftr xmlns:ve="http://schemas.openxmlformats.org/markup-compatibility/2006" xmlns:o="urn:schemas-microsoft-com:office:office" xmlns:r="http://schemas.openxmlformats.org/officeDocument/2006/relationships" xmlns:m="http://schemas.openxmlformats.org/officeDocument/2006/math" xmlns:v="urn:schemas-microsoft-com:vml" xmlns:wp="http://schemas.openxmlformats.org/drawingml/2006/wordprocessingDrawing" xmlns:w10="urn:schemas-microsoft-com:office:word" xmlns:w="http://schemas.openxmlformats.org/wordprocessingml/2006/main" xmlns:wne="http://schemas.microsoft.com/office/word/2006/wordml">
+<w:ftr xmlns:wpc="http://schemas.microsoft.com/office/word/2010/wordprocessingCanvas" xmlns:mc="http://schemas.openxmlformats.org/markup-compatibility/2006" xmlns:o="urn:schemas-microsoft-com:office:office" xmlns:r="http://schemas.openxmlformats.org/officeDocument/2006/relationships" xmlns:m="http://schemas.openxmlformats.org/officeDocument/2006/math" xmlns:v="urn:schemas-microsoft-com:vml" xmlns:wp14="http://schemas.microsoft.com/office/word/2010/wordprocessingDrawing" xmlns:wp="http://schemas.openxmlformats.org/drawingml/2006/wordprocessingDrawing" xmlns:w10="urn:schemas-microsoft-com:office:word" xmlns:w="http://schemas.openxmlformats.org/wordprocessingml/2006/main" xmlns:w14="http://schemas.microsoft.com/office/word/2010/wordml" xmlns:wpg="http://schemas.microsoft.com/office/word/2010/wordprocessingGroup" xmlns:wpi="http://schemas.microsoft.com/office/word/2010/wordprocessingInk" xmlns:wne="http://schemas.microsoft.com/office/word/2006/wordml" xmlns:wps="http://schemas.microsoft.com/office/word/2010/wordprocessingShape" mc:Ignorable="w14 wp14">
   <w:tbl>
     <w:tblPr>
-      <w:tblStyle w:val="Tablaconcuadrcula"/>
+      <w:tblStyle w:val="TableGrid"/>
       <w:tblW w:w="0" w:type="auto"/>
       <w:tblBorders>
         <w:top w:val="single" w:sz="8" w:space="0" w:color="9BBB59" w:themeColor="accent3"/>
@@ -4757,7 +4787,7 @@
         <w:insideH w:val="none" w:sz="0" w:space="0" w:color="auto"/>
         <w:insideV w:val="none" w:sz="0" w:space="0" w:color="auto"/>
       </w:tblBorders>
-      <w:tblLook w:val="04A0"/>
+      <w:tblLook w:val="04A0" w:firstRow="1" w:lastRow="0" w:firstColumn="1" w:lastColumn="0" w:noHBand="0" w:noVBand="1"/>
     </w:tblPr>
     <w:tblGrid>
       <w:gridCol w:w="9054"/>
@@ -4775,10 +4805,11 @@
               <w:docPartUnique/>
             </w:docPartObj>
           </w:sdtPr>
+          <w:sdtEndPr/>
           <w:sdtContent>
             <w:p>
               <w:pPr>
-                <w:pStyle w:val="Piedepgina"/>
+                <w:pStyle w:val="Footer"/>
                 <w:tabs>
                   <w:tab w:val="left" w:pos="6390"/>
                 </w:tabs>
@@ -4824,7 +4855,7 @@
                   <w:bCs/>
                   <w:noProof/>
                 </w:rPr>
-                <w:t>3</w:t>
+                <w:t>1</w:t>
               </w:r>
               <w:r>
                 <w:rPr>
@@ -4888,20 +4919,20 @@
   </w:tbl>
   <w:p>
     <w:pPr>
-      <w:pStyle w:val="Piedepgina"/>
+      <w:pStyle w:val="Footer"/>
       <w:jc w:val="right"/>
     </w:pPr>
   </w:p>
   <w:p>
     <w:pPr>
-      <w:pStyle w:val="Piedepgina"/>
+      <w:pStyle w:val="Footer"/>
     </w:pPr>
   </w:p>
 </w:ftr>
 </file>
 
 <file path=word/footnotes.xml><?xml version="1.0" encoding="utf-8"?>
-<w:footnotes xmlns:ve="http://schemas.openxmlformats.org/markup-compatibility/2006" xmlns:o="urn:schemas-microsoft-com:office:office" xmlns:r="http://schemas.openxmlformats.org/officeDocument/2006/relationships" xmlns:m="http://schemas.openxmlformats.org/officeDocument/2006/math" xmlns:v="urn:schemas-microsoft-com:vml" xmlns:wp="http://schemas.openxmlformats.org/drawingml/2006/wordprocessingDrawing" xmlns:w10="urn:schemas-microsoft-com:office:word" xmlns:w="http://schemas.openxmlformats.org/wordprocessingml/2006/main" xmlns:wne="http://schemas.microsoft.com/office/word/2006/wordml">
+<w:footnotes xmlns:wpc="http://schemas.microsoft.com/office/word/2010/wordprocessingCanvas" xmlns:mc="http://schemas.openxmlformats.org/markup-compatibility/2006" xmlns:o="urn:schemas-microsoft-com:office:office" xmlns:r="http://schemas.openxmlformats.org/officeDocument/2006/relationships" xmlns:m="http://schemas.openxmlformats.org/officeDocument/2006/math" xmlns:v="urn:schemas-microsoft-com:vml" xmlns:wp14="http://schemas.microsoft.com/office/word/2010/wordprocessingDrawing" xmlns:wp="http://schemas.openxmlformats.org/drawingml/2006/wordprocessingDrawing" xmlns:w10="urn:schemas-microsoft-com:office:word" xmlns:w="http://schemas.openxmlformats.org/wordprocessingml/2006/main" xmlns:w14="http://schemas.microsoft.com/office/word/2010/wordml" xmlns:wpg="http://schemas.microsoft.com/office/word/2010/wordprocessingGroup" xmlns:wpi="http://schemas.microsoft.com/office/word/2010/wordprocessingInk" xmlns:wne="http://schemas.microsoft.com/office/word/2006/wordml" xmlns:wps="http://schemas.microsoft.com/office/word/2010/wordprocessingShape" mc:Ignorable="w14 wp14">
   <w:footnote w:type="separator" w:id="-1">
     <w:p>
       <w:pPr>
@@ -4926,30 +4957,30 @@
 </file>
 
 <file path=word/header1.xml><?xml version="1.0" encoding="utf-8"?>
-<w:hdr xmlns:ve="http://schemas.openxmlformats.org/markup-compatibility/2006" xmlns:o="urn:schemas-microsoft-com:office:office" xmlns:r="http://schemas.openxmlformats.org/officeDocument/2006/relationships" xmlns:m="http://schemas.openxmlformats.org/officeDocument/2006/math" xmlns:v="urn:schemas-microsoft-com:vml" xmlns:wp="http://schemas.openxmlformats.org/drawingml/2006/wordprocessingDrawing" xmlns:w10="urn:schemas-microsoft-com:office:word" xmlns:w="http://schemas.openxmlformats.org/wordprocessingml/2006/main" xmlns:wne="http://schemas.microsoft.com/office/word/2006/wordml">
+<w:hdr xmlns:wpc="http://schemas.microsoft.com/office/word/2010/wordprocessingCanvas" xmlns:mc="http://schemas.openxmlformats.org/markup-compatibility/2006" xmlns:o="urn:schemas-microsoft-com:office:office" xmlns:r="http://schemas.openxmlformats.org/officeDocument/2006/relationships" xmlns:m="http://schemas.openxmlformats.org/officeDocument/2006/math" xmlns:v="urn:schemas-microsoft-com:vml" xmlns:wp14="http://schemas.microsoft.com/office/word/2010/wordprocessingDrawing" xmlns:wp="http://schemas.openxmlformats.org/drawingml/2006/wordprocessingDrawing" xmlns:w10="urn:schemas-microsoft-com:office:word" xmlns:w="http://schemas.openxmlformats.org/wordprocessingml/2006/main" xmlns:w14="http://schemas.microsoft.com/office/word/2010/wordml" xmlns:wpg="http://schemas.microsoft.com/office/word/2010/wordprocessingGroup" xmlns:wpi="http://schemas.microsoft.com/office/word/2010/wordprocessingInk" xmlns:wne="http://schemas.microsoft.com/office/word/2006/wordml" xmlns:wps="http://schemas.microsoft.com/office/word/2010/wordprocessingShape" mc:Ignorable="w14 wp14">
   <w:p>
     <w:pPr>
-      <w:pStyle w:val="Encabezado"/>
+      <w:pStyle w:val="Header"/>
     </w:pPr>
   </w:p>
   <w:p>
     <w:pPr>
-      <w:pStyle w:val="Encabezado"/>
+      <w:pStyle w:val="Header"/>
     </w:pPr>
   </w:p>
 </w:hdr>
 </file>
 
 <file path=word/header2.xml><?xml version="1.0" encoding="utf-8"?>
-<w:hdr xmlns:ve="http://schemas.openxmlformats.org/markup-compatibility/2006" xmlns:o="urn:schemas-microsoft-com:office:office" xmlns:r="http://schemas.openxmlformats.org/officeDocument/2006/relationships" xmlns:m="http://schemas.openxmlformats.org/officeDocument/2006/math" xmlns:v="urn:schemas-microsoft-com:vml" xmlns:wp="http://schemas.openxmlformats.org/drawingml/2006/wordprocessingDrawing" xmlns:w10="urn:schemas-microsoft-com:office:word" xmlns:w="http://schemas.openxmlformats.org/wordprocessingml/2006/main" xmlns:wne="http://schemas.microsoft.com/office/word/2006/wordml">
+<w:hdr xmlns:wpc="http://schemas.microsoft.com/office/word/2010/wordprocessingCanvas" xmlns:mc="http://schemas.openxmlformats.org/markup-compatibility/2006" xmlns:o="urn:schemas-microsoft-com:office:office" xmlns:r="http://schemas.openxmlformats.org/officeDocument/2006/relationships" xmlns:m="http://schemas.openxmlformats.org/officeDocument/2006/math" xmlns:v="urn:schemas-microsoft-com:vml" xmlns:wp14="http://schemas.microsoft.com/office/word/2010/wordprocessingDrawing" xmlns:wp="http://schemas.openxmlformats.org/drawingml/2006/wordprocessingDrawing" xmlns:w10="urn:schemas-microsoft-com:office:word" xmlns:w="http://schemas.openxmlformats.org/wordprocessingml/2006/main" xmlns:w14="http://schemas.microsoft.com/office/word/2010/wordml" xmlns:wpg="http://schemas.microsoft.com/office/word/2010/wordprocessingGroup" xmlns:wpi="http://schemas.microsoft.com/office/word/2010/wordprocessingInk" xmlns:wne="http://schemas.microsoft.com/office/word/2006/wordml" xmlns:wps="http://schemas.microsoft.com/office/word/2010/wordprocessingShape" mc:Ignorable="w14 wp14">
   <w:p>
     <w:pPr>
-      <w:pStyle w:val="Encabezado"/>
+      <w:pStyle w:val="Header"/>
     </w:pPr>
   </w:p>
   <w:tbl>
     <w:tblPr>
-      <w:tblStyle w:val="Tablaconcuadrcula"/>
+      <w:tblStyle w:val="TableGrid"/>
       <w:tblW w:w="0" w:type="auto"/>
       <w:tblBorders>
         <w:top w:val="none" w:sz="0" w:space="0" w:color="auto"/>
@@ -4959,7 +4990,7 @@
         <w:insideH w:val="none" w:sz="0" w:space="0" w:color="auto"/>
         <w:insideV w:val="none" w:sz="0" w:space="0" w:color="auto"/>
       </w:tblBorders>
-      <w:tblLook w:val="04A0"/>
+      <w:tblLook w:val="04A0" w:firstRow="1" w:lastRow="0" w:firstColumn="1" w:lastColumn="0" w:noHBand="0" w:noVBand="1"/>
     </w:tblPr>
     <w:tblGrid>
       <w:gridCol w:w="7196"/>
@@ -4972,7 +5003,7 @@
         </w:tcPr>
         <w:p>
           <w:pPr>
-            <w:pStyle w:val="Encabezado"/>
+            <w:pStyle w:val="Header"/>
             <w:rPr>
               <w:rFonts w:cstheme="minorHAnsi"/>
             </w:rPr>
@@ -4991,7 +5022,7 @@
         </w:tcPr>
         <w:p>
           <w:pPr>
-            <w:pStyle w:val="Encabezado"/>
+            <w:pStyle w:val="Header"/>
           </w:pPr>
           <w:r>
             <w:t>Coming S.A.</w:t>
@@ -5006,7 +5037,7 @@
         </w:tcPr>
         <w:p>
           <w:pPr>
-            <w:pStyle w:val="Encabezado"/>
+            <w:pStyle w:val="Header"/>
           </w:pPr>
           <w:r>
             <w:t>Plan de Integración: Iteración 2</w:t>
@@ -5019,7 +5050,7 @@
         </w:tcPr>
         <w:p>
           <w:pPr>
-            <w:pStyle w:val="Encabezado"/>
+            <w:pStyle w:val="Header"/>
             <w:rPr>
               <w:sz w:val="20"/>
               <w:szCs w:val="20"/>
@@ -5052,17 +5083,17 @@
   </w:tbl>
   <w:p>
     <w:pPr>
-      <w:pStyle w:val="Encabezado"/>
+      <w:pStyle w:val="Header"/>
     </w:pPr>
   </w:p>
 </w:hdr>
 </file>
 
 <file path=word/header3.xml><?xml version="1.0" encoding="utf-8"?>
-<w:hdr xmlns:ve="http://schemas.openxmlformats.org/markup-compatibility/2006" xmlns:o="urn:schemas-microsoft-com:office:office" xmlns:r="http://schemas.openxmlformats.org/officeDocument/2006/relationships" xmlns:m="http://schemas.openxmlformats.org/officeDocument/2006/math" xmlns:v="urn:schemas-microsoft-com:vml" xmlns:wp="http://schemas.openxmlformats.org/drawingml/2006/wordprocessingDrawing" xmlns:w10="urn:schemas-microsoft-com:office:word" xmlns:w="http://schemas.openxmlformats.org/wordprocessingml/2006/main" xmlns:wne="http://schemas.microsoft.com/office/word/2006/wordml">
+<w:hdr xmlns:wpc="http://schemas.microsoft.com/office/word/2010/wordprocessingCanvas" xmlns:mc="http://schemas.openxmlformats.org/markup-compatibility/2006" xmlns:o="urn:schemas-microsoft-com:office:office" xmlns:r="http://schemas.openxmlformats.org/officeDocument/2006/relationships" xmlns:m="http://schemas.openxmlformats.org/officeDocument/2006/math" xmlns:v="urn:schemas-microsoft-com:vml" xmlns:wp14="http://schemas.microsoft.com/office/word/2010/wordprocessingDrawing" xmlns:wp="http://schemas.openxmlformats.org/drawingml/2006/wordprocessingDrawing" xmlns:w10="urn:schemas-microsoft-com:office:word" xmlns:w="http://schemas.openxmlformats.org/wordprocessingml/2006/main" xmlns:w14="http://schemas.microsoft.com/office/word/2010/wordml" xmlns:wpg="http://schemas.microsoft.com/office/word/2010/wordprocessingGroup" xmlns:wpi="http://schemas.microsoft.com/office/word/2010/wordprocessingInk" xmlns:wne="http://schemas.microsoft.com/office/word/2006/wordml" xmlns:wps="http://schemas.microsoft.com/office/word/2010/wordprocessingShape" mc:Ignorable="w14 wp14">
   <w:tbl>
     <w:tblPr>
-      <w:tblStyle w:val="Tablaconcuadrcula"/>
+      <w:tblStyle w:val="TableGrid"/>
       <w:tblW w:w="0" w:type="auto"/>
       <w:tblBorders>
         <w:top w:val="none" w:sz="0" w:space="0" w:color="auto"/>
@@ -5072,7 +5103,7 @@
         <w:insideH w:val="none" w:sz="0" w:space="0" w:color="auto"/>
         <w:insideV w:val="none" w:sz="0" w:space="0" w:color="auto"/>
       </w:tblBorders>
-      <w:tblLook w:val="04A0"/>
+      <w:tblLook w:val="04A0" w:firstRow="1" w:lastRow="0" w:firstColumn="1" w:lastColumn="0" w:noHBand="0" w:noVBand="1"/>
     </w:tblPr>
     <w:tblGrid>
       <w:gridCol w:w="7196"/>
@@ -5085,7 +5116,7 @@
         </w:tcPr>
         <w:p>
           <w:pPr>
-            <w:pStyle w:val="Encabezado"/>
+            <w:pStyle w:val="Header"/>
             <w:rPr>
               <w:rFonts w:cstheme="minorHAnsi"/>
             </w:rPr>
@@ -5104,7 +5135,7 @@
         </w:tcPr>
         <w:p>
           <w:pPr>
-            <w:pStyle w:val="Encabezado"/>
+            <w:pStyle w:val="Header"/>
           </w:pPr>
           <w:r>
             <w:t>Coming S.A.</w:t>
@@ -5119,7 +5150,7 @@
         </w:tcPr>
         <w:p>
           <w:pPr>
-            <w:pStyle w:val="Encabezado"/>
+            <w:pStyle w:val="Header"/>
           </w:pPr>
           <w:r>
             <w:t>Plan de Integración: Iteración 2</w:t>
@@ -5132,7 +5163,7 @@
         </w:tcPr>
         <w:p>
           <w:pPr>
-            <w:pStyle w:val="Encabezado"/>
+            <w:pStyle w:val="Header"/>
             <w:rPr>
               <w:sz w:val="20"/>
               <w:szCs w:val="20"/>
@@ -5165,14 +5196,14 @@
   </w:tbl>
   <w:p>
     <w:pPr>
-      <w:pStyle w:val="Encabezado"/>
+      <w:pStyle w:val="Header"/>
     </w:pPr>
   </w:p>
 </w:hdr>
 </file>
 
 <file path=word/numbering.xml><?xml version="1.0" encoding="utf-8"?>
-<w:numbering xmlns:ve="http://schemas.openxmlformats.org/markup-compatibility/2006" xmlns:o="urn:schemas-microsoft-com:office:office" xmlns:r="http://schemas.openxmlformats.org/officeDocument/2006/relationships" xmlns:m="http://schemas.openxmlformats.org/officeDocument/2006/math" xmlns:v="urn:schemas-microsoft-com:vml" xmlns:wp="http://schemas.openxmlformats.org/drawingml/2006/wordprocessingDrawing" xmlns:w10="urn:schemas-microsoft-com:office:word" xmlns:w="http://schemas.openxmlformats.org/wordprocessingml/2006/main" xmlns:wne="http://schemas.microsoft.com/office/word/2006/wordml">
+<w:numbering xmlns:wpc="http://schemas.microsoft.com/office/word/2010/wordprocessingCanvas" xmlns:mc="http://schemas.openxmlformats.org/markup-compatibility/2006" xmlns:o="urn:schemas-microsoft-com:office:office" xmlns:r="http://schemas.openxmlformats.org/officeDocument/2006/relationships" xmlns:m="http://schemas.openxmlformats.org/officeDocument/2006/math" xmlns:v="urn:schemas-microsoft-com:vml" xmlns:wp14="http://schemas.microsoft.com/office/word/2010/wordprocessingDrawing" xmlns:wp="http://schemas.openxmlformats.org/drawingml/2006/wordprocessingDrawing" xmlns:w10="urn:schemas-microsoft-com:office:word" xmlns:w="http://schemas.openxmlformats.org/wordprocessingml/2006/main" xmlns:w14="http://schemas.microsoft.com/office/word/2010/wordml" xmlns:wpg="http://schemas.microsoft.com/office/word/2010/wordprocessingGroup" xmlns:wpi="http://schemas.microsoft.com/office/word/2010/wordprocessingInk" xmlns:wne="http://schemas.microsoft.com/office/word/2006/wordml" xmlns:wps="http://schemas.microsoft.com/office/word/2010/wordprocessingShape" mc:Ignorable="w14 wp14">
   <w:abstractNum w:abstractNumId="0">
     <w:nsid w:val="02E07892"/>
     <w:multiLevelType w:val="hybridMultilevel"/>
@@ -6833,7 +6864,7 @@
 </file>
 
 <file path=word/styles.xml><?xml version="1.0" encoding="utf-8"?>
-<w:styles xmlns:r="http://schemas.openxmlformats.org/officeDocument/2006/relationships" xmlns:w="http://schemas.openxmlformats.org/wordprocessingml/2006/main">
+<w:styles xmlns:mc="http://schemas.openxmlformats.org/markup-compatibility/2006" xmlns:r="http://schemas.openxmlformats.org/officeDocument/2006/relationships" xmlns:w="http://schemas.openxmlformats.org/wordprocessingml/2006/main" xmlns:w14="http://schemas.microsoft.com/office/word/2010/wordml" mc:Ignorable="w14">
   <w:docDefaults>
     <w:rPrDefault>
       <w:rPr>
@@ -6996,11 +7027,11 @@
       <w:lang w:val="es-AR"/>
     </w:rPr>
   </w:style>
-  <w:style w:type="paragraph" w:styleId="Ttulo1">
+  <w:style w:type="paragraph" w:styleId="Heading1">
     <w:name w:val="heading 1"/>
     <w:basedOn w:val="Normal"/>
     <w:next w:val="Normal"/>
-    <w:link w:val="Ttulo1Car"/>
+    <w:link w:val="Heading1Char"/>
     <w:uiPriority w:val="9"/>
     <w:qFormat/>
     <w:rsid w:val="0018725A"/>
@@ -7019,11 +7050,11 @@
       <w:szCs w:val="28"/>
     </w:rPr>
   </w:style>
-  <w:style w:type="paragraph" w:styleId="Ttulo2">
+  <w:style w:type="paragraph" w:styleId="Heading2">
     <w:name w:val="heading 2"/>
     <w:basedOn w:val="Normal"/>
     <w:next w:val="Normal"/>
-    <w:link w:val="Ttulo2Car"/>
+    <w:link w:val="Heading2Char"/>
     <w:uiPriority w:val="9"/>
     <w:unhideWhenUsed/>
     <w:qFormat/>
@@ -7043,11 +7074,11 @@
       <w:szCs w:val="26"/>
     </w:rPr>
   </w:style>
-  <w:style w:type="paragraph" w:styleId="Ttulo3">
+  <w:style w:type="paragraph" w:styleId="Heading3">
     <w:name w:val="heading 3"/>
     <w:basedOn w:val="Normal"/>
     <w:next w:val="Normal"/>
-    <w:link w:val="Ttulo3Car"/>
+    <w:link w:val="Heading3Char"/>
     <w:uiPriority w:val="9"/>
     <w:unhideWhenUsed/>
     <w:qFormat/>
@@ -7065,18 +7096,17 @@
       <w:color w:val="4F81BD" w:themeColor="accent1"/>
     </w:rPr>
   </w:style>
-  <w:style w:type="character" w:default="1" w:styleId="Fuentedeprrafopredeter">
+  <w:style w:type="character" w:default="1" w:styleId="DefaultParagraphFont">
     <w:name w:val="Default Paragraph Font"/>
     <w:uiPriority w:val="1"/>
     <w:semiHidden/>
     <w:unhideWhenUsed/>
   </w:style>
-  <w:style w:type="table" w:default="1" w:styleId="Tablanormal">
+  <w:style w:type="table" w:default="1" w:styleId="TableNormal">
     <w:name w:val="Normal Table"/>
     <w:uiPriority w:val="99"/>
     <w:semiHidden/>
     <w:unhideWhenUsed/>
-    <w:qFormat/>
     <w:tblPr>
       <w:tblInd w:w="0" w:type="dxa"/>
       <w:tblCellMar>
@@ -7087,16 +7117,16 @@
       </w:tblCellMar>
     </w:tblPr>
   </w:style>
-  <w:style w:type="numbering" w:default="1" w:styleId="Sinlista">
+  <w:style w:type="numbering" w:default="1" w:styleId="NoList">
     <w:name w:val="No List"/>
     <w:uiPriority w:val="99"/>
     <w:semiHidden/>
     <w:unhideWhenUsed/>
   </w:style>
-  <w:style w:type="character" w:customStyle="1" w:styleId="Ttulo1Car">
-    <w:name w:val="Título 1 Car"/>
-    <w:basedOn w:val="Fuentedeprrafopredeter"/>
-    <w:link w:val="Ttulo1"/>
+  <w:style w:type="character" w:customStyle="1" w:styleId="Heading1Char">
+    <w:name w:val="Heading 1 Char"/>
+    <w:basedOn w:val="DefaultParagraphFont"/>
+    <w:link w:val="Heading1"/>
     <w:uiPriority w:val="9"/>
     <w:rsid w:val="0018725A"/>
     <w:rPr>
@@ -7109,10 +7139,10 @@
       <w:lang w:val="es-AR"/>
     </w:rPr>
   </w:style>
-  <w:style w:type="character" w:customStyle="1" w:styleId="Ttulo2Car">
-    <w:name w:val="Título 2 Car"/>
-    <w:basedOn w:val="Fuentedeprrafopredeter"/>
-    <w:link w:val="Ttulo2"/>
+  <w:style w:type="character" w:customStyle="1" w:styleId="Heading2Char">
+    <w:name w:val="Heading 2 Char"/>
+    <w:basedOn w:val="DefaultParagraphFont"/>
+    <w:link w:val="Heading2"/>
     <w:uiPriority w:val="9"/>
     <w:rsid w:val="0018725A"/>
     <w:rPr>
@@ -7125,10 +7155,10 @@
       <w:lang w:val="es-AR"/>
     </w:rPr>
   </w:style>
-  <w:style w:type="character" w:customStyle="1" w:styleId="Ttulo3Car">
-    <w:name w:val="Título 3 Car"/>
-    <w:basedOn w:val="Fuentedeprrafopredeter"/>
-    <w:link w:val="Ttulo3"/>
+  <w:style w:type="character" w:customStyle="1" w:styleId="Heading3Char">
+    <w:name w:val="Heading 3 Char"/>
+    <w:basedOn w:val="DefaultParagraphFont"/>
+    <w:link w:val="Heading3"/>
     <w:uiPriority w:val="9"/>
     <w:rsid w:val="0018725A"/>
     <w:rPr>
@@ -7139,9 +7169,9 @@
       <w:lang w:val="es-AR"/>
     </w:rPr>
   </w:style>
-  <w:style w:type="table" w:styleId="Tablaconcuadrcula">
+  <w:style w:type="table" w:styleId="TableGrid">
     <w:name w:val="Table Grid"/>
-    <w:basedOn w:val="Tablanormal"/>
+    <w:basedOn w:val="TableNormal"/>
     <w:uiPriority w:val="59"/>
     <w:rsid w:val="0018725A"/>
     <w:pPr>
@@ -7165,7 +7195,7 @@
       </w:tblCellMar>
     </w:tblPr>
   </w:style>
-  <w:style w:type="paragraph" w:styleId="Prrafodelista">
+  <w:style w:type="paragraph" w:styleId="ListParagraph">
     <w:name w:val="List Paragraph"/>
     <w:basedOn w:val="Normal"/>
     <w:uiPriority w:val="34"/>
@@ -7176,10 +7206,10 @@
       <w:contextualSpacing/>
     </w:pPr>
   </w:style>
-  <w:style w:type="paragraph" w:styleId="Encabezado">
+  <w:style w:type="paragraph" w:styleId="Header">
     <w:name w:val="header"/>
     <w:basedOn w:val="Normal"/>
-    <w:link w:val="EncabezadoCar"/>
+    <w:link w:val="HeaderChar"/>
     <w:uiPriority w:val="99"/>
     <w:unhideWhenUsed/>
     <w:rsid w:val="0018725A"/>
@@ -7191,20 +7221,20 @@
       <w:spacing w:after="0" w:line="240" w:lineRule="auto"/>
     </w:pPr>
   </w:style>
-  <w:style w:type="character" w:customStyle="1" w:styleId="EncabezadoCar">
-    <w:name w:val="Encabezado Car"/>
-    <w:basedOn w:val="Fuentedeprrafopredeter"/>
-    <w:link w:val="Encabezado"/>
+  <w:style w:type="character" w:customStyle="1" w:styleId="HeaderChar">
+    <w:name w:val="Header Char"/>
+    <w:basedOn w:val="DefaultParagraphFont"/>
+    <w:link w:val="Header"/>
     <w:uiPriority w:val="99"/>
     <w:rsid w:val="0018725A"/>
     <w:rPr>
       <w:lang w:val="es-AR"/>
     </w:rPr>
   </w:style>
-  <w:style w:type="paragraph" w:styleId="Piedepgina">
+  <w:style w:type="paragraph" w:styleId="Footer">
     <w:name w:val="footer"/>
     <w:basedOn w:val="Normal"/>
-    <w:link w:val="PiedepginaCar"/>
+    <w:link w:val="FooterChar"/>
     <w:uiPriority w:val="99"/>
     <w:unhideWhenUsed/>
     <w:rsid w:val="0018725A"/>
@@ -7216,19 +7246,19 @@
       <w:spacing w:after="0" w:line="240" w:lineRule="auto"/>
     </w:pPr>
   </w:style>
-  <w:style w:type="character" w:customStyle="1" w:styleId="PiedepginaCar">
-    <w:name w:val="Pie de página Car"/>
-    <w:basedOn w:val="Fuentedeprrafopredeter"/>
-    <w:link w:val="Piedepgina"/>
+  <w:style w:type="character" w:customStyle="1" w:styleId="FooterChar">
+    <w:name w:val="Footer Char"/>
+    <w:basedOn w:val="DefaultParagraphFont"/>
+    <w:link w:val="Footer"/>
     <w:uiPriority w:val="99"/>
     <w:rsid w:val="0018725A"/>
     <w:rPr>
       <w:lang w:val="es-AR"/>
     </w:rPr>
   </w:style>
-  <w:style w:type="paragraph" w:styleId="TtulodeTDC">
+  <w:style w:type="paragraph" w:styleId="TOCHeading">
     <w:name w:val="TOC Heading"/>
-    <w:basedOn w:val="Ttulo1"/>
+    <w:basedOn w:val="Heading1"/>
     <w:next w:val="Normal"/>
     <w:uiPriority w:val="39"/>
     <w:unhideWhenUsed/>
@@ -7241,7 +7271,7 @@
       <w:lang w:val="en-US" w:eastAsia="ja-JP"/>
     </w:rPr>
   </w:style>
-  <w:style w:type="paragraph" w:styleId="TDC1">
+  <w:style w:type="paragraph" w:styleId="TOC1">
     <w:name w:val="toc 1"/>
     <w:basedOn w:val="Normal"/>
     <w:next w:val="Normal"/>
@@ -7253,7 +7283,7 @@
       <w:spacing w:after="100"/>
     </w:pPr>
   </w:style>
-  <w:style w:type="paragraph" w:styleId="TDC2">
+  <w:style w:type="paragraph" w:styleId="TOC2">
     <w:name w:val="toc 2"/>
     <w:basedOn w:val="Normal"/>
     <w:next w:val="Normal"/>
@@ -7266,9 +7296,9 @@
       <w:ind w:left="220"/>
     </w:pPr>
   </w:style>
-  <w:style w:type="character" w:styleId="Hipervnculo">
+  <w:style w:type="character" w:styleId="Hyperlink">
     <w:name w:val="Hyperlink"/>
-    <w:basedOn w:val="Fuentedeprrafopredeter"/>
+    <w:basedOn w:val="DefaultParagraphFont"/>
     <w:uiPriority w:val="99"/>
     <w:unhideWhenUsed/>
     <w:rsid w:val="0018725A"/>
@@ -7277,10 +7307,10 @@
       <w:u w:val="single"/>
     </w:rPr>
   </w:style>
-  <w:style w:type="paragraph" w:styleId="Textodeglobo">
+  <w:style w:type="paragraph" w:styleId="BalloonText">
     <w:name w:val="Balloon Text"/>
     <w:basedOn w:val="Normal"/>
-    <w:link w:val="TextodegloboCar"/>
+    <w:link w:val="BalloonTextChar"/>
     <w:uiPriority w:val="99"/>
     <w:semiHidden/>
     <w:unhideWhenUsed/>
@@ -7294,10 +7324,10 @@
       <w:szCs w:val="16"/>
     </w:rPr>
   </w:style>
-  <w:style w:type="character" w:customStyle="1" w:styleId="TextodegloboCar">
-    <w:name w:val="Texto de globo Car"/>
-    <w:basedOn w:val="Fuentedeprrafopredeter"/>
-    <w:link w:val="Textodeglobo"/>
+  <w:style w:type="character" w:customStyle="1" w:styleId="BalloonTextChar">
+    <w:name w:val="Balloon Text Char"/>
+    <w:basedOn w:val="DefaultParagraphFont"/>
+    <w:link w:val="BalloonText"/>
     <w:uiPriority w:val="99"/>
     <w:semiHidden/>
     <w:rsid w:val="0018725A"/>
@@ -7308,9 +7338,9 @@
       <w:lang w:val="es-AR"/>
     </w:rPr>
   </w:style>
-  <w:style w:type="character" w:styleId="Textoennegrita">
+  <w:style w:type="character" w:styleId="Strong">
     <w:name w:val="Strong"/>
-    <w:basedOn w:val="Fuentedeprrafopredeter"/>
+    <w:basedOn w:val="DefaultParagraphFont"/>
     <w:uiPriority w:val="22"/>
     <w:qFormat/>
     <w:rsid w:val="00E335FF"/>
@@ -7319,11 +7349,11 @@
       <w:bCs/>
     </w:rPr>
   </w:style>
-  <w:style w:type="paragraph" w:styleId="Cita">
+  <w:style w:type="paragraph" w:styleId="Quote">
     <w:name w:val="Quote"/>
     <w:basedOn w:val="Normal"/>
     <w:next w:val="Normal"/>
-    <w:link w:val="CitaCar"/>
+    <w:link w:val="QuoteChar"/>
     <w:uiPriority w:val="29"/>
     <w:qFormat/>
     <w:rsid w:val="00E335FF"/>
@@ -7334,10 +7364,10 @@
       <w:lang w:val="en-US"/>
     </w:rPr>
   </w:style>
-  <w:style w:type="character" w:customStyle="1" w:styleId="CitaCar">
-    <w:name w:val="Cita Car"/>
-    <w:basedOn w:val="Fuentedeprrafopredeter"/>
-    <w:link w:val="Cita"/>
+  <w:style w:type="character" w:customStyle="1" w:styleId="QuoteChar">
+    <w:name w:val="Quote Char"/>
+    <w:basedOn w:val="DefaultParagraphFont"/>
+    <w:link w:val="Quote"/>
     <w:uiPriority w:val="29"/>
     <w:rsid w:val="00E335FF"/>
     <w:rPr>
@@ -7346,9 +7376,9 @@
       <w:color w:val="000000" w:themeColor="text1"/>
     </w:rPr>
   </w:style>
-  <w:style w:type="character" w:styleId="nfasis">
+  <w:style w:type="character" w:styleId="Emphasis">
     <w:name w:val="Emphasis"/>
-    <w:basedOn w:val="Fuentedeprrafopredeter"/>
+    <w:basedOn w:val="DefaultParagraphFont"/>
     <w:uiPriority w:val="20"/>
     <w:qFormat/>
     <w:rsid w:val="00E335FF"/>
@@ -7357,7 +7387,7 @@
       <w:iCs/>
     </w:rPr>
   </w:style>
-  <w:style w:type="paragraph" w:styleId="TDC3">
+  <w:style w:type="paragraph" w:styleId="TOC3">
     <w:name w:val="toc 3"/>
     <w:basedOn w:val="Normal"/>
     <w:next w:val="Normal"/>
@@ -8203,7 +8233,7 @@
 </file>
 
 <file path=customXml/itemProps1.xml><?xml version="1.0" encoding="utf-8"?>
-<ds:datastoreItem xmlns:ds="http://schemas.openxmlformats.org/officeDocument/2006/customXml" ds:itemID="{F46E7DF3-A215-4519-9033-702F4245ABC4}">
+<ds:datastoreItem xmlns:ds="http://schemas.openxmlformats.org/officeDocument/2006/customXml" ds:itemID="{862B1F68-A12E-4575-B190-142AC128E68D}">
   <ds:schemaRefs>
     <ds:schemaRef ds:uri="http://schemas.openxmlformats.org/officeDocument/2006/bibliography"/>
   </ds:schemaRefs>

</xml_diff>

<commit_message>
actualizacion ers apra presnetar y plan de integracion.
</commit_message>
<xml_diff>
--- a/Documentacion/Iteracion2/plan-de-integracion.docx
+++ b/Documentacion/Iteracion2/plan-de-integracion.docx
@@ -270,15 +270,7 @@
         <w:br/>
       </w:r>
       <w:r>
-        <w:t xml:space="preserve">Ing. Julio </w:t>
-      </w:r>
-      <w:proofErr w:type="spellStart"/>
-      <w:r>
-        <w:t>Zohil</w:t>
-      </w:r>
-      <w:proofErr w:type="spellEnd"/>
-      <w:r>
-        <w:t xml:space="preserve"> Titular</w:t>
+        <w:t>Ing. Julio Zohil Titular</w:t>
       </w:r>
       <w:r>
         <w:rPr>
@@ -328,15 +320,7 @@
         <w:br/>
       </w:r>
       <w:r>
-        <w:t xml:space="preserve">Carlos </w:t>
-      </w:r>
-      <w:proofErr w:type="spellStart"/>
-      <w:r>
-        <w:t>Trepat</w:t>
-      </w:r>
-      <w:proofErr w:type="spellEnd"/>
-      <w:r>
-        <w:t xml:space="preserve"> </w:t>
+        <w:t xml:space="preserve">Carlos Trepat </w:t>
       </w:r>
       <w:r>
         <w:tab/>
@@ -387,15 +371,7 @@
         <w:br/>
       </w:r>
       <w:r>
-        <w:t xml:space="preserve">Mariano </w:t>
-      </w:r>
-      <w:proofErr w:type="spellStart"/>
-      <w:r>
-        <w:t>Gava</w:t>
-      </w:r>
-      <w:proofErr w:type="spellEnd"/>
-      <w:r>
-        <w:t xml:space="preserve"> </w:t>
+        <w:t xml:space="preserve">Mariano Gava </w:t>
       </w:r>
       <w:r>
         <w:tab/>
@@ -414,15 +390,7 @@
         <w:br/>
       </w:r>
       <w:r>
-        <w:t xml:space="preserve">Pablo </w:t>
-      </w:r>
-      <w:proofErr w:type="spellStart"/>
-      <w:r>
-        <w:t>Tissera</w:t>
-      </w:r>
-      <w:proofErr w:type="spellEnd"/>
-      <w:r>
-        <w:t xml:space="preserve"> </w:t>
+        <w:t xml:space="preserve">Pablo Tissera </w:t>
       </w:r>
       <w:r>
         <w:tab/>
@@ -473,16 +441,7 @@
         <w:t>Año 2012</w:t>
       </w:r>
     </w:p>
-    <w:p>
-      <w:pPr>
-        <w:pStyle w:val="Heading1"/>
-        <w:rPr>
-          <w:rFonts w:asciiTheme="minorHAnsi" w:hAnsiTheme="minorHAnsi" w:cstheme="minorHAnsi"/>
-          <w:sz w:val="22"/>
-          <w:szCs w:val="22"/>
-        </w:rPr>
-      </w:pPr>
-    </w:p>
+    <w:p/>
     <w:p>
       <w:pPr>
         <w:sectPr>
@@ -905,8 +864,14 @@
               <w:br/>
               <w:t>Se elimino CU gestionar notificaciones.</w:t>
             </w:r>
-            <w:bookmarkStart w:id="1" w:name="_GoBack"/>
-            <w:bookmarkEnd w:id="1"/>
+            <w:r>
+              <w:rPr>
+                <w:iCs/>
+                <w:sz w:val="20"/>
+              </w:rPr>
+              <w:br/>
+              <w:t>Se agrego el plan de trabajo.</w:t>
+            </w:r>
           </w:p>
         </w:tc>
         <w:tc>
@@ -997,7 +962,7 @@
             <w:rPr>
               <w:rFonts w:eastAsiaTheme="minorEastAsia"/>
               <w:noProof/>
-              <w:lang w:val="en-US"/>
+              <w:lang w:eastAsia="es-AR"/>
             </w:rPr>
           </w:pPr>
           <w:r>
@@ -1009,7 +974,7 @@
           <w:r>
             <w:fldChar w:fldCharType="separate"/>
           </w:r>
-          <w:hyperlink w:anchor="_Toc326527554" w:history="1">
+          <w:hyperlink w:anchor="_Toc326863053" w:history="1">
             <w:r>
               <w:rPr>
                 <w:rStyle w:val="Hyperlink"/>
@@ -1036,7 +1001,7 @@
                 <w:noProof/>
                 <w:webHidden/>
               </w:rPr>
-              <w:instrText xml:space="preserve"> PAGEREF _Toc326527554 \h </w:instrText>
+              <w:instrText xml:space="preserve"> PAGEREF _Toc326863053 \h </w:instrText>
             </w:r>
             <w:r>
               <w:rPr>
@@ -1076,10 +1041,10 @@
             <w:rPr>
               <w:rFonts w:eastAsiaTheme="minorEastAsia"/>
               <w:noProof/>
-              <w:lang w:val="en-US"/>
+              <w:lang w:eastAsia="es-AR"/>
             </w:rPr>
           </w:pPr>
-          <w:hyperlink w:anchor="_Toc326527555" w:history="1">
+          <w:hyperlink w:anchor="_Toc326863054" w:history="1">
             <w:r>
               <w:rPr>
                 <w:rStyle w:val="Hyperlink"/>
@@ -1106,7 +1071,7 @@
                 <w:noProof/>
                 <w:webHidden/>
               </w:rPr>
-              <w:instrText xml:space="preserve"> PAGEREF _Toc326527555 \h </w:instrText>
+              <w:instrText xml:space="preserve"> PAGEREF _Toc326863054 \h </w:instrText>
             </w:r>
             <w:r>
               <w:rPr>
@@ -1146,10 +1111,10 @@
             <w:rPr>
               <w:rFonts w:eastAsiaTheme="minorEastAsia"/>
               <w:noProof/>
-              <w:lang w:val="en-US"/>
+              <w:lang w:eastAsia="es-AR"/>
             </w:rPr>
           </w:pPr>
-          <w:hyperlink w:anchor="_Toc326527556" w:history="1">
+          <w:hyperlink w:anchor="_Toc326863055" w:history="1">
             <w:r>
               <w:rPr>
                 <w:rStyle w:val="Hyperlink"/>
@@ -1176,7 +1141,7 @@
                 <w:noProof/>
                 <w:webHidden/>
               </w:rPr>
-              <w:instrText xml:space="preserve"> PAGEREF _Toc326527556 \h </w:instrText>
+              <w:instrText xml:space="preserve"> PAGEREF _Toc326863055 \h </w:instrText>
             </w:r>
             <w:r>
               <w:rPr>
@@ -1216,10 +1181,10 @@
             <w:rPr>
               <w:rFonts w:eastAsiaTheme="minorEastAsia"/>
               <w:noProof/>
-              <w:lang w:val="en-US"/>
+              <w:lang w:eastAsia="es-AR"/>
             </w:rPr>
           </w:pPr>
-          <w:hyperlink w:anchor="_Toc326527557" w:history="1">
+          <w:hyperlink w:anchor="_Toc326863056" w:history="1">
             <w:r>
               <w:rPr>
                 <w:rStyle w:val="Hyperlink"/>
@@ -1246,7 +1211,7 @@
                 <w:noProof/>
                 <w:webHidden/>
               </w:rPr>
-              <w:instrText xml:space="preserve"> PAGEREF _Toc326527557 \h </w:instrText>
+              <w:instrText xml:space="preserve"> PAGEREF _Toc326863056 \h </w:instrText>
             </w:r>
             <w:r>
               <w:rPr>
@@ -1286,10 +1251,10 @@
             <w:rPr>
               <w:rFonts w:eastAsiaTheme="minorEastAsia"/>
               <w:noProof/>
-              <w:lang w:val="en-US"/>
+              <w:lang w:eastAsia="es-AR"/>
             </w:rPr>
           </w:pPr>
-          <w:hyperlink w:anchor="_Toc326527558" w:history="1">
+          <w:hyperlink w:anchor="_Toc326863057" w:history="1">
             <w:r>
               <w:rPr>
                 <w:rStyle w:val="Hyperlink"/>
@@ -1316,7 +1281,7 @@
                 <w:noProof/>
                 <w:webHidden/>
               </w:rPr>
-              <w:instrText xml:space="preserve"> PAGEREF _Toc326527558 \h </w:instrText>
+              <w:instrText xml:space="preserve"> PAGEREF _Toc326863057 \h </w:instrText>
             </w:r>
             <w:r>
               <w:rPr>
@@ -1356,10 +1321,10 @@
             <w:rPr>
               <w:rFonts w:eastAsiaTheme="minorEastAsia"/>
               <w:noProof/>
-              <w:lang w:val="en-US"/>
+              <w:lang w:eastAsia="es-AR"/>
             </w:rPr>
           </w:pPr>
-          <w:hyperlink w:anchor="_Toc326527559" w:history="1">
+          <w:hyperlink w:anchor="_Toc326863058" w:history="1">
             <w:r>
               <w:rPr>
                 <w:rStyle w:val="Hyperlink"/>
@@ -1386,7 +1351,7 @@
                 <w:noProof/>
                 <w:webHidden/>
               </w:rPr>
-              <w:instrText xml:space="preserve"> PAGEREF _Toc326527559 \h </w:instrText>
+              <w:instrText xml:space="preserve"> PAGEREF _Toc326863058 \h </w:instrText>
             </w:r>
             <w:r>
               <w:rPr>
@@ -1407,6 +1372,76 @@
                 <w:webHidden/>
               </w:rPr>
               <w:t>2</w:t>
+            </w:r>
+            <w:r>
+              <w:rPr>
+                <w:noProof/>
+                <w:webHidden/>
+              </w:rPr>
+              <w:fldChar w:fldCharType="end"/>
+            </w:r>
+          </w:hyperlink>
+        </w:p>
+        <w:p>
+          <w:pPr>
+            <w:pStyle w:val="TOC1"/>
+            <w:tabs>
+              <w:tab w:val="right" w:leader="dot" w:pos="8828"/>
+            </w:tabs>
+            <w:rPr>
+              <w:rFonts w:eastAsiaTheme="minorEastAsia"/>
+              <w:noProof/>
+              <w:lang w:eastAsia="es-AR"/>
+            </w:rPr>
+          </w:pPr>
+          <w:hyperlink w:anchor="_Toc326863059" w:history="1">
+            <w:r>
+              <w:rPr>
+                <w:rStyle w:val="Hyperlink"/>
+                <w:noProof/>
+              </w:rPr>
+              <w:t>Plan de Trabajo</w:t>
+            </w:r>
+            <w:r>
+              <w:rPr>
+                <w:noProof/>
+                <w:webHidden/>
+              </w:rPr>
+              <w:tab/>
+            </w:r>
+            <w:r>
+              <w:rPr>
+                <w:noProof/>
+                <w:webHidden/>
+              </w:rPr>
+              <w:fldChar w:fldCharType="begin"/>
+            </w:r>
+            <w:r>
+              <w:rPr>
+                <w:noProof/>
+                <w:webHidden/>
+              </w:rPr>
+              <w:instrText xml:space="preserve"> PAGEREF _Toc326863059 \h </w:instrText>
+            </w:r>
+            <w:r>
+              <w:rPr>
+                <w:noProof/>
+                <w:webHidden/>
+              </w:rPr>
+            </w:r>
+            <w:r>
+              <w:rPr>
+                <w:noProof/>
+                <w:webHidden/>
+              </w:rPr>
+              <w:fldChar w:fldCharType="separate"/>
+            </w:r>
+            <w:r>
+              <w:rPr>
+                <w:noProof/>
+                <w:webHidden/>
+              </w:rPr>
+              <w:t>4</w:t>
             </w:r>
             <w:r>
               <w:rPr>
@@ -1441,12 +1476,14 @@
           <w:docGrid w:linePitch="360"/>
         </w:sectPr>
       </w:pPr>
+      <w:bookmarkStart w:id="1" w:name="_GoBack"/>
+      <w:bookmarkEnd w:id="1"/>
     </w:p>
     <w:p>
       <w:pPr>
         <w:pStyle w:val="Heading1"/>
       </w:pPr>
-      <w:bookmarkStart w:id="2" w:name="_Toc326527554"/>
+      <w:bookmarkStart w:id="2" w:name="_Toc326863053"/>
       <w:r>
         <w:lastRenderedPageBreak/>
         <w:t>Introducción</w:t>
@@ -1457,7 +1494,7 @@
       <w:pPr>
         <w:pStyle w:val="Heading2"/>
       </w:pPr>
-      <w:bookmarkStart w:id="3" w:name="_Toc326527555"/>
+      <w:bookmarkStart w:id="3" w:name="_Toc326863054"/>
       <w:r>
         <w:t>Propósito</w:t>
       </w:r>
@@ -1496,7 +1533,7 @@
       <w:pPr>
         <w:pStyle w:val="Heading1"/>
       </w:pPr>
-      <w:bookmarkStart w:id="4" w:name="_Toc326527556"/>
+      <w:bookmarkStart w:id="4" w:name="_Toc326863055"/>
       <w:r>
         <w:t>Plan de Integración</w:t>
       </w:r>
@@ -1506,7 +1543,7 @@
       <w:pPr>
         <w:pStyle w:val="Heading2"/>
       </w:pPr>
-      <w:bookmarkStart w:id="5" w:name="_Toc326527557"/>
+      <w:bookmarkStart w:id="5" w:name="_Toc326863056"/>
       <w:r>
         <w:t>Alcance</w:t>
       </w:r>
@@ -1559,7 +1596,7 @@
       <w:pPr>
         <w:pStyle w:val="Heading2"/>
       </w:pPr>
-      <w:bookmarkStart w:id="6" w:name="_Toc326527558"/>
+      <w:bookmarkStart w:id="6" w:name="_Toc326863057"/>
       <w:r>
         <w:t>No contempla</w:t>
       </w:r>
@@ -1647,7 +1684,7 @@
       <w:pPr>
         <w:pStyle w:val="Heading2"/>
       </w:pPr>
-      <w:bookmarkStart w:id="7" w:name="_Toc326527559"/>
+      <w:bookmarkStart w:id="7" w:name="_Toc326863058"/>
       <w:r>
         <w:t>Listado de Casos de Uso a Implementar</w:t>
       </w:r>
@@ -4535,25 +4572,7 @@
                 <w:sz w:val="20"/>
                 <w:szCs w:val="20"/>
               </w:rPr>
-              <w:t xml:space="preserve">Visualización: pantalla, </w:t>
-            </w:r>
-            <w:proofErr w:type="spellStart"/>
-            <w:r>
-              <w:rPr>
-                <w:i/>
-                <w:sz w:val="20"/>
-                <w:szCs w:val="20"/>
-              </w:rPr>
-              <w:t>pdf</w:t>
-            </w:r>
-            <w:proofErr w:type="spellEnd"/>
-            <w:r>
-              <w:rPr>
-                <w:i/>
-                <w:sz w:val="20"/>
-                <w:szCs w:val="20"/>
-              </w:rPr>
-              <w:t>, gráficos.</w:t>
+              <w:t>Visualización: pantalla, pdf, gráficos.</w:t>
             </w:r>
           </w:p>
         </w:tc>
@@ -4716,12 +4735,3233 @@
           </w:p>
         </w:tc>
       </w:tr>
+      <w:tr>
+        <w:tc>
+          <w:tcPr>
+            <w:tcW w:w="817" w:type="dxa"/>
+          </w:tcPr>
+          <w:p>
+            <w:pPr>
+              <w:pStyle w:val="ListParagraph"/>
+              <w:numPr>
+                <w:ilvl w:val="0"/>
+                <w:numId w:val="19"/>
+              </w:numPr>
+              <w:jc w:val="center"/>
+              <w:rPr>
+                <w:sz w:val="20"/>
+                <w:szCs w:val="20"/>
+              </w:rPr>
+            </w:pPr>
+          </w:p>
+        </w:tc>
+        <w:tc>
+          <w:tcPr>
+            <w:tcW w:w="1559" w:type="dxa"/>
+          </w:tcPr>
+          <w:p>
+            <w:pPr>
+              <w:rPr>
+                <w:sz w:val="20"/>
+                <w:szCs w:val="20"/>
+              </w:rPr>
+            </w:pPr>
+            <w:r>
+              <w:rPr>
+                <w:sz w:val="20"/>
+                <w:szCs w:val="20"/>
+              </w:rPr>
+              <w:t>Reportes</w:t>
+            </w:r>
+          </w:p>
+        </w:tc>
+        <w:tc>
+          <w:tcPr>
+            <w:tcW w:w="4547" w:type="dxa"/>
+          </w:tcPr>
+          <w:p>
+            <w:pPr>
+              <w:rPr>
+                <w:sz w:val="20"/>
+                <w:szCs w:val="20"/>
+              </w:rPr>
+            </w:pPr>
+            <w:r>
+              <w:rPr>
+                <w:sz w:val="20"/>
+                <w:szCs w:val="20"/>
+              </w:rPr>
+              <w:t>Generar reporte de documentación de empleados por filtros Configurar Proyecto</w:t>
+            </w:r>
+            <w:r>
+              <w:rPr>
+                <w:sz w:val="20"/>
+                <w:szCs w:val="20"/>
+              </w:rPr>
+              <w:br/>
+            </w:r>
+            <w:r>
+              <w:rPr>
+                <w:i/>
+                <w:sz w:val="20"/>
+                <w:szCs w:val="20"/>
+              </w:rPr>
+              <w:t>Visualización: pantalla, pdf, gráficos.</w:t>
+            </w:r>
+          </w:p>
+        </w:tc>
+        <w:tc>
+          <w:tcPr>
+            <w:tcW w:w="992" w:type="dxa"/>
+          </w:tcPr>
+          <w:p>
+            <w:pPr>
+              <w:rPr>
+                <w:sz w:val="20"/>
+                <w:szCs w:val="20"/>
+              </w:rPr>
+            </w:pPr>
+            <w:r>
+              <w:rPr>
+                <w:sz w:val="20"/>
+                <w:szCs w:val="20"/>
+              </w:rPr>
+              <w:t>Alta</w:t>
+            </w:r>
+          </w:p>
+        </w:tc>
+        <w:tc>
+          <w:tcPr>
+            <w:tcW w:w="1276" w:type="dxa"/>
+          </w:tcPr>
+          <w:p>
+            <w:pPr>
+              <w:rPr>
+                <w:sz w:val="20"/>
+                <w:szCs w:val="20"/>
+              </w:rPr>
+            </w:pPr>
+            <w:r>
+              <w:rPr>
+                <w:sz w:val="20"/>
+                <w:szCs w:val="20"/>
+              </w:rPr>
+              <w:t>Alta</w:t>
+            </w:r>
+          </w:p>
+        </w:tc>
+      </w:tr>
+      <w:tr>
+        <w:tc>
+          <w:tcPr>
+            <w:tcW w:w="817" w:type="dxa"/>
+          </w:tcPr>
+          <w:p>
+            <w:pPr>
+              <w:pStyle w:val="ListParagraph"/>
+              <w:numPr>
+                <w:ilvl w:val="0"/>
+                <w:numId w:val="19"/>
+              </w:numPr>
+              <w:jc w:val="center"/>
+              <w:rPr>
+                <w:sz w:val="20"/>
+                <w:szCs w:val="20"/>
+              </w:rPr>
+            </w:pPr>
+          </w:p>
+        </w:tc>
+        <w:tc>
+          <w:tcPr>
+            <w:tcW w:w="1559" w:type="dxa"/>
+          </w:tcPr>
+          <w:p>
+            <w:pPr>
+              <w:rPr>
+                <w:sz w:val="20"/>
+                <w:szCs w:val="20"/>
+              </w:rPr>
+            </w:pPr>
+            <w:r>
+              <w:rPr>
+                <w:sz w:val="20"/>
+                <w:szCs w:val="20"/>
+              </w:rPr>
+              <w:t>Soporte</w:t>
+            </w:r>
+          </w:p>
+        </w:tc>
+        <w:tc>
+          <w:tcPr>
+            <w:tcW w:w="4547" w:type="dxa"/>
+          </w:tcPr>
+          <w:p>
+            <w:pPr>
+              <w:rPr>
+                <w:sz w:val="20"/>
+                <w:szCs w:val="20"/>
+              </w:rPr>
+            </w:pPr>
+            <w:r>
+              <w:rPr>
+                <w:sz w:val="20"/>
+                <w:szCs w:val="20"/>
+              </w:rPr>
+              <w:t>Gestionar Registro</w:t>
+            </w:r>
+          </w:p>
+          <w:p>
+            <w:pPr>
+              <w:rPr>
+                <w:i/>
+                <w:sz w:val="20"/>
+                <w:szCs w:val="20"/>
+              </w:rPr>
+            </w:pPr>
+            <w:r>
+              <w:rPr>
+                <w:i/>
+                <w:sz w:val="20"/>
+                <w:szCs w:val="20"/>
+              </w:rPr>
+              <w:t>Se implementa el CU completo</w:t>
+            </w:r>
+          </w:p>
+        </w:tc>
+        <w:tc>
+          <w:tcPr>
+            <w:tcW w:w="992" w:type="dxa"/>
+          </w:tcPr>
+          <w:p>
+            <w:pPr>
+              <w:rPr>
+                <w:sz w:val="20"/>
+                <w:szCs w:val="20"/>
+              </w:rPr>
+            </w:pPr>
+            <w:r>
+              <w:rPr>
+                <w:sz w:val="20"/>
+                <w:szCs w:val="20"/>
+              </w:rPr>
+              <w:t>Alta</w:t>
+            </w:r>
+          </w:p>
+        </w:tc>
+        <w:tc>
+          <w:tcPr>
+            <w:tcW w:w="1276" w:type="dxa"/>
+          </w:tcPr>
+          <w:p>
+            <w:pPr>
+              <w:rPr>
+                <w:sz w:val="20"/>
+                <w:szCs w:val="20"/>
+              </w:rPr>
+            </w:pPr>
+            <w:r>
+              <w:rPr>
+                <w:sz w:val="20"/>
+                <w:szCs w:val="20"/>
+              </w:rPr>
+              <w:t>Media</w:t>
+            </w:r>
+          </w:p>
+        </w:tc>
+      </w:tr>
+      <w:tr>
+        <w:tc>
+          <w:tcPr>
+            <w:tcW w:w="817" w:type="dxa"/>
+          </w:tcPr>
+          <w:p>
+            <w:pPr>
+              <w:pStyle w:val="ListParagraph"/>
+              <w:numPr>
+                <w:ilvl w:val="0"/>
+                <w:numId w:val="19"/>
+              </w:numPr>
+              <w:jc w:val="center"/>
+              <w:rPr>
+                <w:sz w:val="20"/>
+                <w:szCs w:val="20"/>
+              </w:rPr>
+            </w:pPr>
+          </w:p>
+        </w:tc>
+        <w:tc>
+          <w:tcPr>
+            <w:tcW w:w="1559" w:type="dxa"/>
+          </w:tcPr>
+          <w:p>
+            <w:pPr>
+              <w:rPr>
+                <w:sz w:val="20"/>
+                <w:szCs w:val="20"/>
+              </w:rPr>
+            </w:pPr>
+            <w:r>
+              <w:rPr>
+                <w:sz w:val="20"/>
+                <w:szCs w:val="20"/>
+              </w:rPr>
+              <w:t>Soporte</w:t>
+            </w:r>
+          </w:p>
+        </w:tc>
+        <w:tc>
+          <w:tcPr>
+            <w:tcW w:w="4547" w:type="dxa"/>
+          </w:tcPr>
+          <w:p>
+            <w:pPr>
+              <w:rPr>
+                <w:sz w:val="20"/>
+                <w:szCs w:val="20"/>
+              </w:rPr>
+            </w:pPr>
+            <w:r>
+              <w:rPr>
+                <w:sz w:val="20"/>
+                <w:szCs w:val="20"/>
+              </w:rPr>
+              <w:t>Consultar registro</w:t>
+            </w:r>
+          </w:p>
+          <w:p>
+            <w:pPr>
+              <w:rPr>
+                <w:sz w:val="20"/>
+                <w:szCs w:val="20"/>
+              </w:rPr>
+            </w:pPr>
+            <w:r>
+              <w:rPr>
+                <w:i/>
+                <w:sz w:val="20"/>
+                <w:szCs w:val="20"/>
+              </w:rPr>
+              <w:t>Se implementa el CU completo</w:t>
+            </w:r>
+          </w:p>
+        </w:tc>
+        <w:tc>
+          <w:tcPr>
+            <w:tcW w:w="992" w:type="dxa"/>
+          </w:tcPr>
+          <w:p>
+            <w:pPr>
+              <w:rPr>
+                <w:sz w:val="20"/>
+                <w:szCs w:val="20"/>
+              </w:rPr>
+            </w:pPr>
+            <w:r>
+              <w:rPr>
+                <w:sz w:val="20"/>
+                <w:szCs w:val="20"/>
+              </w:rPr>
+              <w:t>Alta</w:t>
+            </w:r>
+          </w:p>
+        </w:tc>
+        <w:tc>
+          <w:tcPr>
+            <w:tcW w:w="1276" w:type="dxa"/>
+          </w:tcPr>
+          <w:p>
+            <w:pPr>
+              <w:rPr>
+                <w:sz w:val="20"/>
+                <w:szCs w:val="20"/>
+              </w:rPr>
+            </w:pPr>
+            <w:r>
+              <w:rPr>
+                <w:sz w:val="20"/>
+                <w:szCs w:val="20"/>
+              </w:rPr>
+              <w:t>Baja</w:t>
+            </w:r>
+          </w:p>
+        </w:tc>
+      </w:tr>
+      <w:tr>
+        <w:tc>
+          <w:tcPr>
+            <w:tcW w:w="817" w:type="dxa"/>
+          </w:tcPr>
+          <w:p>
+            <w:pPr>
+              <w:pStyle w:val="ListParagraph"/>
+              <w:numPr>
+                <w:ilvl w:val="0"/>
+                <w:numId w:val="19"/>
+              </w:numPr>
+              <w:jc w:val="center"/>
+              <w:rPr>
+                <w:sz w:val="20"/>
+                <w:szCs w:val="20"/>
+              </w:rPr>
+            </w:pPr>
+          </w:p>
+        </w:tc>
+        <w:tc>
+          <w:tcPr>
+            <w:tcW w:w="1559" w:type="dxa"/>
+          </w:tcPr>
+          <w:p>
+            <w:pPr>
+              <w:rPr>
+                <w:sz w:val="20"/>
+                <w:szCs w:val="20"/>
+              </w:rPr>
+            </w:pPr>
+            <w:r>
+              <w:rPr>
+                <w:sz w:val="20"/>
+                <w:szCs w:val="20"/>
+              </w:rPr>
+              <w:t>Soporte</w:t>
+            </w:r>
+          </w:p>
+        </w:tc>
+        <w:tc>
+          <w:tcPr>
+            <w:tcW w:w="4547" w:type="dxa"/>
+          </w:tcPr>
+          <w:p>
+            <w:pPr>
+              <w:rPr>
+                <w:sz w:val="20"/>
+                <w:szCs w:val="20"/>
+              </w:rPr>
+            </w:pPr>
+            <w:r>
+              <w:rPr>
+                <w:sz w:val="20"/>
+                <w:szCs w:val="20"/>
+              </w:rPr>
+              <w:t>Registrar nuevo registro</w:t>
+            </w:r>
+          </w:p>
+          <w:p>
+            <w:pPr>
+              <w:rPr>
+                <w:sz w:val="20"/>
+                <w:szCs w:val="20"/>
+              </w:rPr>
+            </w:pPr>
+            <w:r>
+              <w:rPr>
+                <w:i/>
+                <w:sz w:val="20"/>
+                <w:szCs w:val="20"/>
+              </w:rPr>
+              <w:t>Se implementa el CU completo</w:t>
+            </w:r>
+          </w:p>
+        </w:tc>
+        <w:tc>
+          <w:tcPr>
+            <w:tcW w:w="992" w:type="dxa"/>
+          </w:tcPr>
+          <w:p>
+            <w:pPr>
+              <w:rPr>
+                <w:sz w:val="20"/>
+                <w:szCs w:val="20"/>
+              </w:rPr>
+            </w:pPr>
+            <w:r>
+              <w:rPr>
+                <w:sz w:val="20"/>
+                <w:szCs w:val="20"/>
+              </w:rPr>
+              <w:t>Alta</w:t>
+            </w:r>
+          </w:p>
+        </w:tc>
+        <w:tc>
+          <w:tcPr>
+            <w:tcW w:w="1276" w:type="dxa"/>
+          </w:tcPr>
+          <w:p>
+            <w:pPr>
+              <w:rPr>
+                <w:sz w:val="20"/>
+                <w:szCs w:val="20"/>
+              </w:rPr>
+            </w:pPr>
+            <w:r>
+              <w:rPr>
+                <w:sz w:val="20"/>
+                <w:szCs w:val="20"/>
+              </w:rPr>
+              <w:t>Baja</w:t>
+            </w:r>
+          </w:p>
+        </w:tc>
+      </w:tr>
+      <w:tr>
+        <w:tc>
+          <w:tcPr>
+            <w:tcW w:w="817" w:type="dxa"/>
+          </w:tcPr>
+          <w:p>
+            <w:pPr>
+              <w:pStyle w:val="ListParagraph"/>
+              <w:numPr>
+                <w:ilvl w:val="0"/>
+                <w:numId w:val="19"/>
+              </w:numPr>
+              <w:jc w:val="center"/>
+              <w:rPr>
+                <w:sz w:val="20"/>
+                <w:szCs w:val="20"/>
+              </w:rPr>
+            </w:pPr>
+          </w:p>
+        </w:tc>
+        <w:tc>
+          <w:tcPr>
+            <w:tcW w:w="1559" w:type="dxa"/>
+          </w:tcPr>
+          <w:p>
+            <w:pPr>
+              <w:rPr>
+                <w:sz w:val="20"/>
+                <w:szCs w:val="20"/>
+              </w:rPr>
+            </w:pPr>
+            <w:r>
+              <w:rPr>
+                <w:sz w:val="20"/>
+                <w:szCs w:val="20"/>
+              </w:rPr>
+              <w:t>Soporte</w:t>
+            </w:r>
+          </w:p>
+        </w:tc>
+        <w:tc>
+          <w:tcPr>
+            <w:tcW w:w="4547" w:type="dxa"/>
+          </w:tcPr>
+          <w:p>
+            <w:pPr>
+              <w:rPr>
+                <w:sz w:val="20"/>
+                <w:szCs w:val="20"/>
+              </w:rPr>
+            </w:pPr>
+            <w:r>
+              <w:rPr>
+                <w:sz w:val="20"/>
+                <w:szCs w:val="20"/>
+              </w:rPr>
+              <w:t>Deshabilitar registro</w:t>
+            </w:r>
+          </w:p>
+          <w:p>
+            <w:pPr>
+              <w:rPr>
+                <w:sz w:val="20"/>
+                <w:szCs w:val="20"/>
+              </w:rPr>
+            </w:pPr>
+            <w:r>
+              <w:rPr>
+                <w:i/>
+                <w:sz w:val="20"/>
+                <w:szCs w:val="20"/>
+              </w:rPr>
+              <w:t>Se implementa el CU completo</w:t>
+            </w:r>
+          </w:p>
+        </w:tc>
+        <w:tc>
+          <w:tcPr>
+            <w:tcW w:w="992" w:type="dxa"/>
+          </w:tcPr>
+          <w:p>
+            <w:pPr>
+              <w:rPr>
+                <w:sz w:val="20"/>
+                <w:szCs w:val="20"/>
+              </w:rPr>
+            </w:pPr>
+            <w:r>
+              <w:rPr>
+                <w:sz w:val="20"/>
+                <w:szCs w:val="20"/>
+              </w:rPr>
+              <w:t>Alta</w:t>
+            </w:r>
+          </w:p>
+        </w:tc>
+        <w:tc>
+          <w:tcPr>
+            <w:tcW w:w="1276" w:type="dxa"/>
+          </w:tcPr>
+          <w:p>
+            <w:pPr>
+              <w:rPr>
+                <w:sz w:val="20"/>
+                <w:szCs w:val="20"/>
+              </w:rPr>
+            </w:pPr>
+            <w:r>
+              <w:rPr>
+                <w:sz w:val="20"/>
+                <w:szCs w:val="20"/>
+              </w:rPr>
+              <w:t>Baja</w:t>
+            </w:r>
+          </w:p>
+        </w:tc>
+      </w:tr>
+      <w:tr>
+        <w:tc>
+          <w:tcPr>
+            <w:tcW w:w="817" w:type="dxa"/>
+          </w:tcPr>
+          <w:p>
+            <w:pPr>
+              <w:pStyle w:val="ListParagraph"/>
+              <w:numPr>
+                <w:ilvl w:val="0"/>
+                <w:numId w:val="19"/>
+              </w:numPr>
+              <w:jc w:val="center"/>
+              <w:rPr>
+                <w:sz w:val="20"/>
+                <w:szCs w:val="20"/>
+              </w:rPr>
+            </w:pPr>
+          </w:p>
+        </w:tc>
+        <w:tc>
+          <w:tcPr>
+            <w:tcW w:w="1559" w:type="dxa"/>
+          </w:tcPr>
+          <w:p>
+            <w:pPr>
+              <w:rPr>
+                <w:sz w:val="20"/>
+                <w:szCs w:val="20"/>
+              </w:rPr>
+            </w:pPr>
+            <w:r>
+              <w:rPr>
+                <w:sz w:val="20"/>
+                <w:szCs w:val="20"/>
+              </w:rPr>
+              <w:t>Soporte</w:t>
+            </w:r>
+          </w:p>
+        </w:tc>
+        <w:tc>
+          <w:tcPr>
+            <w:tcW w:w="4547" w:type="dxa"/>
+          </w:tcPr>
+          <w:p>
+            <w:pPr>
+              <w:rPr>
+                <w:sz w:val="20"/>
+                <w:szCs w:val="20"/>
+              </w:rPr>
+            </w:pPr>
+            <w:r>
+              <w:rPr>
+                <w:sz w:val="20"/>
+                <w:szCs w:val="20"/>
+              </w:rPr>
+              <w:t>Modificar registro</w:t>
+            </w:r>
+          </w:p>
+          <w:p>
+            <w:pPr>
+              <w:rPr>
+                <w:sz w:val="20"/>
+                <w:szCs w:val="20"/>
+              </w:rPr>
+            </w:pPr>
+            <w:r>
+              <w:rPr>
+                <w:i/>
+                <w:sz w:val="20"/>
+                <w:szCs w:val="20"/>
+              </w:rPr>
+              <w:t>Se implementa el CU completo</w:t>
+            </w:r>
+          </w:p>
+        </w:tc>
+        <w:tc>
+          <w:tcPr>
+            <w:tcW w:w="992" w:type="dxa"/>
+          </w:tcPr>
+          <w:p>
+            <w:pPr>
+              <w:rPr>
+                <w:sz w:val="20"/>
+                <w:szCs w:val="20"/>
+              </w:rPr>
+            </w:pPr>
+            <w:r>
+              <w:rPr>
+                <w:sz w:val="20"/>
+                <w:szCs w:val="20"/>
+              </w:rPr>
+              <w:t>Alta</w:t>
+            </w:r>
+          </w:p>
+        </w:tc>
+        <w:tc>
+          <w:tcPr>
+            <w:tcW w:w="1276" w:type="dxa"/>
+          </w:tcPr>
+          <w:p>
+            <w:pPr>
+              <w:rPr>
+                <w:sz w:val="20"/>
+                <w:szCs w:val="20"/>
+              </w:rPr>
+            </w:pPr>
+            <w:r>
+              <w:rPr>
+                <w:sz w:val="20"/>
+                <w:szCs w:val="20"/>
+              </w:rPr>
+              <w:t>Baja</w:t>
+            </w:r>
+          </w:p>
+        </w:tc>
+      </w:tr>
     </w:tbl>
+    <w:p/>
+    <w:p/>
+    <w:p/>
+    <w:p/>
+    <w:p/>
+    <w:p/>
     <w:p>
       <w:pPr>
-        <w:pStyle w:val="Heading2"/>
-      </w:pPr>
+        <w:pStyle w:val="Heading1"/>
+      </w:pPr>
+      <w:bookmarkStart w:id="8" w:name="_Toc326863059"/>
+      <w:r>
+        <w:lastRenderedPageBreak/>
+        <w:t>Plan de Trabajo</w:t>
+      </w:r>
+      <w:bookmarkEnd w:id="8"/>
     </w:p>
+    <w:tbl>
+      <w:tblPr>
+        <w:tblW w:w="9900" w:type="dxa"/>
+        <w:tblInd w:w="55" w:type="dxa"/>
+        <w:tblCellMar>
+          <w:left w:w="70" w:type="dxa"/>
+          <w:right w:w="70" w:type="dxa"/>
+        </w:tblCellMar>
+        <w:tblLook w:val="04A0" w:firstRow="1" w:lastRow="0" w:firstColumn="1" w:lastColumn="0" w:noHBand="0" w:noVBand="1"/>
+      </w:tblPr>
+      <w:tblGrid>
+        <w:gridCol w:w="5500"/>
+        <w:gridCol w:w="4400"/>
+      </w:tblGrid>
+      <w:tr>
+        <w:trPr>
+          <w:trHeight w:val="300"/>
+        </w:trPr>
+        <w:tc>
+          <w:tcPr>
+            <w:tcW w:w="5500" w:type="dxa"/>
+            <w:tcBorders>
+              <w:top w:val="single" w:sz="4" w:space="0" w:color="auto"/>
+              <w:left w:val="single" w:sz="4" w:space="0" w:color="auto"/>
+              <w:bottom w:val="single" w:sz="4" w:space="0" w:color="auto"/>
+              <w:right w:val="nil"/>
+            </w:tcBorders>
+            <w:shd w:val="clear" w:color="auto" w:fill="DBE5F1" w:themeFill="accent1" w:themeFillTint="33"/>
+            <w:noWrap/>
+            <w:vAlign w:val="bottom"/>
+            <w:hideMark/>
+          </w:tcPr>
+          <w:p>
+            <w:pPr>
+              <w:spacing w:after="0" w:line="240" w:lineRule="auto"/>
+              <w:rPr>
+                <w:rFonts w:cstheme="minorHAnsi"/>
+                <w:b/>
+                <w:color w:val="000000" w:themeColor="text1"/>
+                <w:sz w:val="20"/>
+                <w:szCs w:val="20"/>
+              </w:rPr>
+            </w:pPr>
+            <w:r>
+              <w:rPr>
+                <w:rFonts w:cstheme="minorHAnsi"/>
+                <w:b/>
+                <w:color w:val="000000" w:themeColor="text1"/>
+                <w:sz w:val="20"/>
+                <w:szCs w:val="20"/>
+              </w:rPr>
+              <w:t>Tareas</w:t>
+            </w:r>
+          </w:p>
+        </w:tc>
+        <w:tc>
+          <w:tcPr>
+            <w:tcW w:w="4400" w:type="dxa"/>
+            <w:tcBorders>
+              <w:top w:val="single" w:sz="4" w:space="0" w:color="auto"/>
+              <w:left w:val="nil"/>
+              <w:bottom w:val="single" w:sz="4" w:space="0" w:color="auto"/>
+              <w:right w:val="single" w:sz="4" w:space="0" w:color="auto"/>
+            </w:tcBorders>
+            <w:shd w:val="clear" w:color="auto" w:fill="DBE5F1" w:themeFill="accent1" w:themeFillTint="33"/>
+            <w:noWrap/>
+            <w:vAlign w:val="bottom"/>
+            <w:hideMark/>
+          </w:tcPr>
+          <w:p>
+            <w:pPr>
+              <w:spacing w:after="0" w:line="240" w:lineRule="auto"/>
+              <w:rPr>
+                <w:rFonts w:cstheme="minorHAnsi"/>
+                <w:b/>
+                <w:color w:val="000000" w:themeColor="text1"/>
+                <w:sz w:val="20"/>
+                <w:szCs w:val="20"/>
+              </w:rPr>
+            </w:pPr>
+            <w:r>
+              <w:rPr>
+                <w:rFonts w:cstheme="minorHAnsi"/>
+                <w:b/>
+                <w:color w:val="000000" w:themeColor="text1"/>
+                <w:sz w:val="20"/>
+                <w:szCs w:val="20"/>
+              </w:rPr>
+              <w:t>Responsable</w:t>
+            </w:r>
+          </w:p>
+        </w:tc>
+      </w:tr>
+      <w:tr>
+        <w:trPr>
+          <w:trHeight w:val="300"/>
+        </w:trPr>
+        <w:tc>
+          <w:tcPr>
+            <w:tcW w:w="5500" w:type="dxa"/>
+            <w:tcBorders>
+              <w:top w:val="nil"/>
+              <w:left w:val="single" w:sz="4" w:space="0" w:color="auto"/>
+              <w:bottom w:val="nil"/>
+              <w:right w:val="nil"/>
+            </w:tcBorders>
+            <w:shd w:val="clear" w:color="auto" w:fill="auto"/>
+            <w:noWrap/>
+            <w:vAlign w:val="bottom"/>
+            <w:hideMark/>
+          </w:tcPr>
+          <w:p>
+            <w:pPr>
+              <w:spacing w:after="0" w:line="240" w:lineRule="auto"/>
+              <w:rPr>
+                <w:rFonts w:eastAsia="Times New Roman" w:cstheme="minorHAnsi"/>
+                <w:b/>
+                <w:bCs/>
+                <w:color w:val="000000"/>
+                <w:sz w:val="20"/>
+                <w:szCs w:val="20"/>
+                <w:lang w:eastAsia="es-AR"/>
+              </w:rPr>
+            </w:pPr>
+            <w:r>
+              <w:rPr>
+                <w:rFonts w:eastAsia="Times New Roman" w:cstheme="minorHAnsi"/>
+                <w:b/>
+                <w:bCs/>
+                <w:color w:val="000000"/>
+                <w:sz w:val="20"/>
+                <w:szCs w:val="20"/>
+                <w:lang w:eastAsia="es-AR"/>
+              </w:rPr>
+              <w:t>Semana del lunes 21 y 28 de mayo.</w:t>
+            </w:r>
+          </w:p>
+        </w:tc>
+        <w:tc>
+          <w:tcPr>
+            <w:tcW w:w="4400" w:type="dxa"/>
+            <w:tcBorders>
+              <w:top w:val="nil"/>
+              <w:left w:val="nil"/>
+              <w:bottom w:val="nil"/>
+              <w:right w:val="single" w:sz="4" w:space="0" w:color="auto"/>
+            </w:tcBorders>
+            <w:shd w:val="clear" w:color="auto" w:fill="auto"/>
+            <w:noWrap/>
+            <w:vAlign w:val="bottom"/>
+            <w:hideMark/>
+          </w:tcPr>
+          <w:p>
+            <w:pPr>
+              <w:spacing w:after="0" w:line="240" w:lineRule="auto"/>
+              <w:rPr>
+                <w:rFonts w:eastAsia="Times New Roman" w:cstheme="minorHAnsi"/>
+                <w:color w:val="000000"/>
+                <w:sz w:val="20"/>
+                <w:szCs w:val="20"/>
+                <w:lang w:eastAsia="es-AR"/>
+              </w:rPr>
+            </w:pPr>
+            <w:r>
+              <w:rPr>
+                <w:rFonts w:eastAsia="Times New Roman" w:cstheme="minorHAnsi"/>
+                <w:color w:val="000000"/>
+                <w:sz w:val="20"/>
+                <w:szCs w:val="20"/>
+                <w:lang w:eastAsia="es-AR"/>
+              </w:rPr>
+              <w:t> </w:t>
+            </w:r>
+          </w:p>
+        </w:tc>
+      </w:tr>
+      <w:tr>
+        <w:trPr>
+          <w:trHeight w:val="300"/>
+        </w:trPr>
+        <w:tc>
+          <w:tcPr>
+            <w:tcW w:w="5500" w:type="dxa"/>
+            <w:tcBorders>
+              <w:top w:val="nil"/>
+              <w:left w:val="single" w:sz="4" w:space="0" w:color="auto"/>
+              <w:bottom w:val="nil"/>
+              <w:right w:val="nil"/>
+            </w:tcBorders>
+            <w:shd w:val="clear" w:color="auto" w:fill="auto"/>
+            <w:noWrap/>
+            <w:vAlign w:val="bottom"/>
+            <w:hideMark/>
+          </w:tcPr>
+          <w:p>
+            <w:pPr>
+              <w:spacing w:after="0" w:line="240" w:lineRule="auto"/>
+              <w:ind w:firstLineChars="100" w:firstLine="200"/>
+              <w:rPr>
+                <w:rFonts w:eastAsia="Times New Roman" w:cstheme="minorHAnsi"/>
+                <w:color w:val="000000"/>
+                <w:sz w:val="20"/>
+                <w:szCs w:val="20"/>
+                <w:lang w:eastAsia="es-AR"/>
+              </w:rPr>
+            </w:pPr>
+            <w:r>
+              <w:rPr>
+                <w:rFonts w:eastAsia="Times New Roman" w:cstheme="minorHAnsi"/>
+                <w:color w:val="000000"/>
+                <w:sz w:val="20"/>
+                <w:szCs w:val="20"/>
+                <w:lang w:eastAsia="es-AR"/>
+              </w:rPr>
+              <w:t>Borrador ERS</w:t>
+            </w:r>
+          </w:p>
+        </w:tc>
+        <w:tc>
+          <w:tcPr>
+            <w:tcW w:w="4400" w:type="dxa"/>
+            <w:tcBorders>
+              <w:top w:val="nil"/>
+              <w:left w:val="nil"/>
+              <w:bottom w:val="nil"/>
+              <w:right w:val="single" w:sz="4" w:space="0" w:color="auto"/>
+            </w:tcBorders>
+            <w:shd w:val="clear" w:color="auto" w:fill="auto"/>
+            <w:noWrap/>
+            <w:vAlign w:val="bottom"/>
+            <w:hideMark/>
+          </w:tcPr>
+          <w:p>
+            <w:pPr>
+              <w:spacing w:after="0" w:line="240" w:lineRule="auto"/>
+              <w:rPr>
+                <w:rFonts w:eastAsia="Times New Roman" w:cstheme="minorHAnsi"/>
+                <w:color w:val="000000"/>
+                <w:sz w:val="20"/>
+                <w:szCs w:val="20"/>
+                <w:lang w:eastAsia="es-AR"/>
+              </w:rPr>
+            </w:pPr>
+            <w:r>
+              <w:rPr>
+                <w:rFonts w:eastAsia="Times New Roman" w:cstheme="minorHAnsi"/>
+                <w:color w:val="000000"/>
+                <w:sz w:val="20"/>
+                <w:szCs w:val="20"/>
+                <w:lang w:eastAsia="es-AR"/>
+              </w:rPr>
+              <w:t> </w:t>
+            </w:r>
+          </w:p>
+        </w:tc>
+      </w:tr>
+      <w:tr>
+        <w:trPr>
+          <w:trHeight w:val="300"/>
+        </w:trPr>
+        <w:tc>
+          <w:tcPr>
+            <w:tcW w:w="5500" w:type="dxa"/>
+            <w:tcBorders>
+              <w:top w:val="nil"/>
+              <w:left w:val="single" w:sz="4" w:space="0" w:color="auto"/>
+              <w:bottom w:val="nil"/>
+              <w:right w:val="nil"/>
+            </w:tcBorders>
+            <w:shd w:val="clear" w:color="auto" w:fill="auto"/>
+            <w:noWrap/>
+            <w:vAlign w:val="bottom"/>
+            <w:hideMark/>
+          </w:tcPr>
+          <w:p>
+            <w:pPr>
+              <w:spacing w:after="0" w:line="240" w:lineRule="auto"/>
+              <w:ind w:firstLineChars="200" w:firstLine="400"/>
+              <w:rPr>
+                <w:rFonts w:eastAsia="Times New Roman" w:cstheme="minorHAnsi"/>
+                <w:color w:val="000000"/>
+                <w:sz w:val="20"/>
+                <w:szCs w:val="20"/>
+                <w:lang w:eastAsia="es-AR"/>
+              </w:rPr>
+            </w:pPr>
+            <w:r>
+              <w:rPr>
+                <w:rFonts w:eastAsia="Times New Roman" w:cstheme="minorHAnsi"/>
+                <w:color w:val="000000"/>
+                <w:sz w:val="20"/>
+                <w:szCs w:val="20"/>
+                <w:lang w:eastAsia="es-AR"/>
+              </w:rPr>
+              <w:t>Listado de actores</w:t>
+            </w:r>
+          </w:p>
+        </w:tc>
+        <w:tc>
+          <w:tcPr>
+            <w:tcW w:w="4400" w:type="dxa"/>
+            <w:tcBorders>
+              <w:top w:val="nil"/>
+              <w:left w:val="nil"/>
+              <w:bottom w:val="nil"/>
+              <w:right w:val="single" w:sz="4" w:space="0" w:color="auto"/>
+            </w:tcBorders>
+            <w:shd w:val="clear" w:color="auto" w:fill="auto"/>
+            <w:noWrap/>
+            <w:vAlign w:val="bottom"/>
+            <w:hideMark/>
+          </w:tcPr>
+          <w:p>
+            <w:pPr>
+              <w:spacing w:after="0" w:line="240" w:lineRule="auto"/>
+              <w:rPr>
+                <w:rFonts w:eastAsia="Times New Roman" w:cstheme="minorHAnsi"/>
+                <w:color w:val="000000"/>
+                <w:sz w:val="20"/>
+                <w:szCs w:val="20"/>
+                <w:lang w:eastAsia="es-AR"/>
+              </w:rPr>
+            </w:pPr>
+            <w:r>
+              <w:rPr>
+                <w:rFonts w:eastAsia="Times New Roman" w:cstheme="minorHAnsi"/>
+                <w:color w:val="000000"/>
+                <w:sz w:val="20"/>
+                <w:szCs w:val="20"/>
+                <w:lang w:eastAsia="es-AR"/>
+              </w:rPr>
+              <w:t>Demian Odasso, Javier Brizuela</w:t>
+            </w:r>
+          </w:p>
+        </w:tc>
+      </w:tr>
+      <w:tr>
+        <w:trPr>
+          <w:trHeight w:val="300"/>
+        </w:trPr>
+        <w:tc>
+          <w:tcPr>
+            <w:tcW w:w="5500" w:type="dxa"/>
+            <w:tcBorders>
+              <w:top w:val="nil"/>
+              <w:left w:val="single" w:sz="4" w:space="0" w:color="auto"/>
+              <w:bottom w:val="nil"/>
+              <w:right w:val="nil"/>
+            </w:tcBorders>
+            <w:shd w:val="clear" w:color="auto" w:fill="auto"/>
+            <w:noWrap/>
+            <w:vAlign w:val="bottom"/>
+            <w:hideMark/>
+          </w:tcPr>
+          <w:p>
+            <w:pPr>
+              <w:spacing w:after="0" w:line="240" w:lineRule="auto"/>
+              <w:ind w:firstLineChars="200" w:firstLine="400"/>
+              <w:rPr>
+                <w:rFonts w:eastAsia="Times New Roman" w:cstheme="minorHAnsi"/>
+                <w:color w:val="000000"/>
+                <w:sz w:val="20"/>
+                <w:szCs w:val="20"/>
+                <w:lang w:eastAsia="es-AR"/>
+              </w:rPr>
+            </w:pPr>
+            <w:r>
+              <w:rPr>
+                <w:rFonts w:eastAsia="Times New Roman" w:cstheme="minorHAnsi"/>
+                <w:color w:val="000000"/>
+                <w:sz w:val="20"/>
+                <w:szCs w:val="20"/>
+                <w:lang w:eastAsia="es-AR"/>
+              </w:rPr>
+              <w:t>Listado de casos de uso con su prioridad y complejidad</w:t>
+            </w:r>
+          </w:p>
+        </w:tc>
+        <w:tc>
+          <w:tcPr>
+            <w:tcW w:w="4400" w:type="dxa"/>
+            <w:tcBorders>
+              <w:top w:val="nil"/>
+              <w:left w:val="nil"/>
+              <w:bottom w:val="nil"/>
+              <w:right w:val="single" w:sz="4" w:space="0" w:color="auto"/>
+            </w:tcBorders>
+            <w:shd w:val="clear" w:color="auto" w:fill="auto"/>
+            <w:noWrap/>
+            <w:vAlign w:val="bottom"/>
+            <w:hideMark/>
+          </w:tcPr>
+          <w:p>
+            <w:pPr>
+              <w:spacing w:after="0" w:line="240" w:lineRule="auto"/>
+              <w:rPr>
+                <w:rFonts w:eastAsia="Times New Roman" w:cstheme="minorHAnsi"/>
+                <w:color w:val="000000"/>
+                <w:sz w:val="20"/>
+                <w:szCs w:val="20"/>
+                <w:lang w:eastAsia="es-AR"/>
+              </w:rPr>
+            </w:pPr>
+            <w:r>
+              <w:rPr>
+                <w:rFonts w:eastAsia="Times New Roman" w:cstheme="minorHAnsi"/>
+                <w:color w:val="000000"/>
+                <w:sz w:val="20"/>
+                <w:szCs w:val="20"/>
+                <w:lang w:eastAsia="es-AR"/>
+              </w:rPr>
+              <w:t>Demian Odasso, Javier Brizuela</w:t>
+            </w:r>
+          </w:p>
+        </w:tc>
+      </w:tr>
+      <w:tr>
+        <w:trPr>
+          <w:trHeight w:val="300"/>
+        </w:trPr>
+        <w:tc>
+          <w:tcPr>
+            <w:tcW w:w="5500" w:type="dxa"/>
+            <w:tcBorders>
+              <w:top w:val="nil"/>
+              <w:left w:val="single" w:sz="4" w:space="0" w:color="auto"/>
+              <w:bottom w:val="nil"/>
+              <w:right w:val="nil"/>
+            </w:tcBorders>
+            <w:shd w:val="clear" w:color="auto" w:fill="auto"/>
+            <w:noWrap/>
+            <w:vAlign w:val="bottom"/>
+            <w:hideMark/>
+          </w:tcPr>
+          <w:p>
+            <w:pPr>
+              <w:spacing w:after="0" w:line="240" w:lineRule="auto"/>
+              <w:ind w:firstLineChars="100" w:firstLine="200"/>
+              <w:rPr>
+                <w:rFonts w:eastAsia="Times New Roman" w:cstheme="minorHAnsi"/>
+                <w:color w:val="000000"/>
+                <w:sz w:val="20"/>
+                <w:szCs w:val="20"/>
+                <w:lang w:eastAsia="es-AR"/>
+              </w:rPr>
+            </w:pPr>
+            <w:r>
+              <w:rPr>
+                <w:rFonts w:eastAsia="Times New Roman" w:cstheme="minorHAnsi"/>
+                <w:color w:val="000000"/>
+                <w:sz w:val="20"/>
+                <w:szCs w:val="20"/>
+                <w:lang w:eastAsia="es-AR"/>
+              </w:rPr>
+              <w:t>Borrador diagrama de clases del dominio</w:t>
+            </w:r>
+          </w:p>
+        </w:tc>
+        <w:tc>
+          <w:tcPr>
+            <w:tcW w:w="4400" w:type="dxa"/>
+            <w:tcBorders>
+              <w:top w:val="nil"/>
+              <w:left w:val="nil"/>
+              <w:bottom w:val="nil"/>
+              <w:right w:val="single" w:sz="4" w:space="0" w:color="auto"/>
+            </w:tcBorders>
+            <w:shd w:val="clear" w:color="auto" w:fill="auto"/>
+            <w:noWrap/>
+            <w:vAlign w:val="bottom"/>
+            <w:hideMark/>
+          </w:tcPr>
+          <w:p>
+            <w:pPr>
+              <w:spacing w:after="0" w:line="240" w:lineRule="auto"/>
+              <w:rPr>
+                <w:rFonts w:eastAsia="Times New Roman" w:cstheme="minorHAnsi"/>
+                <w:color w:val="000000"/>
+                <w:sz w:val="20"/>
+                <w:szCs w:val="20"/>
+                <w:lang w:eastAsia="es-AR"/>
+              </w:rPr>
+            </w:pPr>
+            <w:r>
+              <w:rPr>
+                <w:rFonts w:eastAsia="Times New Roman" w:cstheme="minorHAnsi"/>
+                <w:color w:val="000000"/>
+                <w:sz w:val="20"/>
+                <w:szCs w:val="20"/>
+                <w:lang w:eastAsia="es-AR"/>
+              </w:rPr>
+              <w:t>Mariano Gava, Pablo Tissera</w:t>
+            </w:r>
+          </w:p>
+        </w:tc>
+      </w:tr>
+      <w:tr>
+        <w:trPr>
+          <w:trHeight w:val="300"/>
+        </w:trPr>
+        <w:tc>
+          <w:tcPr>
+            <w:tcW w:w="5500" w:type="dxa"/>
+            <w:tcBorders>
+              <w:top w:val="nil"/>
+              <w:left w:val="single" w:sz="4" w:space="0" w:color="auto"/>
+              <w:bottom w:val="nil"/>
+              <w:right w:val="nil"/>
+            </w:tcBorders>
+            <w:shd w:val="clear" w:color="auto" w:fill="auto"/>
+            <w:noWrap/>
+            <w:vAlign w:val="bottom"/>
+            <w:hideMark/>
+          </w:tcPr>
+          <w:p>
+            <w:pPr>
+              <w:spacing w:after="0" w:line="240" w:lineRule="auto"/>
+              <w:ind w:firstLineChars="100" w:firstLine="200"/>
+              <w:rPr>
+                <w:rFonts w:eastAsia="Times New Roman" w:cstheme="minorHAnsi"/>
+                <w:color w:val="000000"/>
+                <w:sz w:val="20"/>
+                <w:szCs w:val="20"/>
+                <w:lang w:eastAsia="es-AR"/>
+              </w:rPr>
+            </w:pPr>
+            <w:r>
+              <w:rPr>
+                <w:rFonts w:eastAsia="Times New Roman" w:cstheme="minorHAnsi"/>
+                <w:color w:val="000000"/>
+                <w:sz w:val="20"/>
+                <w:szCs w:val="20"/>
+                <w:lang w:eastAsia="es-AR"/>
+              </w:rPr>
+              <w:t>Borrador  diagrama de paquetes</w:t>
+            </w:r>
+          </w:p>
+        </w:tc>
+        <w:tc>
+          <w:tcPr>
+            <w:tcW w:w="4400" w:type="dxa"/>
+            <w:tcBorders>
+              <w:top w:val="nil"/>
+              <w:left w:val="nil"/>
+              <w:bottom w:val="nil"/>
+              <w:right w:val="single" w:sz="4" w:space="0" w:color="auto"/>
+            </w:tcBorders>
+            <w:shd w:val="clear" w:color="auto" w:fill="auto"/>
+            <w:noWrap/>
+            <w:vAlign w:val="bottom"/>
+            <w:hideMark/>
+          </w:tcPr>
+          <w:p>
+            <w:pPr>
+              <w:spacing w:after="0" w:line="240" w:lineRule="auto"/>
+              <w:rPr>
+                <w:rFonts w:eastAsia="Times New Roman" w:cstheme="minorHAnsi"/>
+                <w:color w:val="000000"/>
+                <w:sz w:val="20"/>
+                <w:szCs w:val="20"/>
+                <w:lang w:eastAsia="es-AR"/>
+              </w:rPr>
+            </w:pPr>
+            <w:r>
+              <w:rPr>
+                <w:rFonts w:eastAsia="Times New Roman" w:cstheme="minorHAnsi"/>
+                <w:color w:val="000000"/>
+                <w:sz w:val="20"/>
+                <w:szCs w:val="20"/>
+                <w:lang w:eastAsia="es-AR"/>
+              </w:rPr>
+              <w:t>Demian Odasso, Mariano Gava</w:t>
+            </w:r>
+          </w:p>
+        </w:tc>
+      </w:tr>
+      <w:tr>
+        <w:trPr>
+          <w:trHeight w:val="300"/>
+        </w:trPr>
+        <w:tc>
+          <w:tcPr>
+            <w:tcW w:w="5500" w:type="dxa"/>
+            <w:tcBorders>
+              <w:top w:val="nil"/>
+              <w:left w:val="single" w:sz="4" w:space="0" w:color="auto"/>
+              <w:bottom w:val="single" w:sz="4" w:space="0" w:color="auto"/>
+              <w:right w:val="nil"/>
+            </w:tcBorders>
+            <w:shd w:val="clear" w:color="auto" w:fill="auto"/>
+            <w:noWrap/>
+            <w:vAlign w:val="bottom"/>
+            <w:hideMark/>
+          </w:tcPr>
+          <w:p>
+            <w:pPr>
+              <w:spacing w:after="0" w:line="240" w:lineRule="auto"/>
+              <w:ind w:firstLineChars="100" w:firstLine="200"/>
+              <w:rPr>
+                <w:rFonts w:eastAsia="Times New Roman" w:cstheme="minorHAnsi"/>
+                <w:color w:val="000000"/>
+                <w:sz w:val="20"/>
+                <w:szCs w:val="20"/>
+                <w:lang w:eastAsia="es-AR"/>
+              </w:rPr>
+            </w:pPr>
+            <w:r>
+              <w:rPr>
+                <w:rFonts w:eastAsia="Times New Roman" w:cstheme="minorHAnsi"/>
+                <w:color w:val="000000"/>
+                <w:sz w:val="20"/>
+                <w:szCs w:val="20"/>
+                <w:lang w:eastAsia="es-AR"/>
+              </w:rPr>
+              <w:t>Borrador  diagrama de casos de uso</w:t>
+            </w:r>
+          </w:p>
+        </w:tc>
+        <w:tc>
+          <w:tcPr>
+            <w:tcW w:w="4400" w:type="dxa"/>
+            <w:tcBorders>
+              <w:top w:val="nil"/>
+              <w:left w:val="nil"/>
+              <w:bottom w:val="single" w:sz="4" w:space="0" w:color="auto"/>
+              <w:right w:val="single" w:sz="4" w:space="0" w:color="auto"/>
+            </w:tcBorders>
+            <w:shd w:val="clear" w:color="auto" w:fill="auto"/>
+            <w:noWrap/>
+            <w:vAlign w:val="bottom"/>
+            <w:hideMark/>
+          </w:tcPr>
+          <w:p>
+            <w:pPr>
+              <w:spacing w:after="0" w:line="240" w:lineRule="auto"/>
+              <w:rPr>
+                <w:rFonts w:eastAsia="Times New Roman" w:cstheme="minorHAnsi"/>
+                <w:color w:val="000000"/>
+                <w:sz w:val="20"/>
+                <w:szCs w:val="20"/>
+                <w:lang w:eastAsia="es-AR"/>
+              </w:rPr>
+            </w:pPr>
+            <w:r>
+              <w:rPr>
+                <w:rFonts w:eastAsia="Times New Roman" w:cstheme="minorHAnsi"/>
+                <w:color w:val="000000"/>
+                <w:sz w:val="20"/>
+                <w:szCs w:val="20"/>
+                <w:lang w:eastAsia="es-AR"/>
+              </w:rPr>
+              <w:t>Javier Brizuela, Carlos Trepat</w:t>
+            </w:r>
+          </w:p>
+        </w:tc>
+      </w:tr>
+      <w:tr>
+        <w:trPr>
+          <w:trHeight w:val="300"/>
+        </w:trPr>
+        <w:tc>
+          <w:tcPr>
+            <w:tcW w:w="5500" w:type="dxa"/>
+            <w:tcBorders>
+              <w:top w:val="nil"/>
+              <w:left w:val="single" w:sz="4" w:space="0" w:color="auto"/>
+              <w:bottom w:val="nil"/>
+              <w:right w:val="nil"/>
+            </w:tcBorders>
+            <w:shd w:val="clear" w:color="auto" w:fill="auto"/>
+            <w:noWrap/>
+            <w:vAlign w:val="bottom"/>
+            <w:hideMark/>
+          </w:tcPr>
+          <w:p>
+            <w:pPr>
+              <w:spacing w:after="0" w:line="240" w:lineRule="auto"/>
+              <w:rPr>
+                <w:rFonts w:eastAsia="Times New Roman" w:cstheme="minorHAnsi"/>
+                <w:b/>
+                <w:bCs/>
+                <w:color w:val="000000"/>
+                <w:sz w:val="20"/>
+                <w:szCs w:val="20"/>
+                <w:lang w:eastAsia="es-AR"/>
+              </w:rPr>
+            </w:pPr>
+            <w:r>
+              <w:rPr>
+                <w:rFonts w:eastAsia="Times New Roman" w:cstheme="minorHAnsi"/>
+                <w:b/>
+                <w:bCs/>
+                <w:color w:val="000000"/>
+                <w:sz w:val="20"/>
+                <w:szCs w:val="20"/>
+                <w:lang w:eastAsia="es-AR"/>
+              </w:rPr>
+              <w:t>Semana del lunes 2 y 9 de junio</w:t>
+            </w:r>
+          </w:p>
+        </w:tc>
+        <w:tc>
+          <w:tcPr>
+            <w:tcW w:w="4400" w:type="dxa"/>
+            <w:tcBorders>
+              <w:top w:val="nil"/>
+              <w:left w:val="nil"/>
+              <w:bottom w:val="nil"/>
+              <w:right w:val="single" w:sz="4" w:space="0" w:color="auto"/>
+            </w:tcBorders>
+            <w:shd w:val="clear" w:color="auto" w:fill="auto"/>
+            <w:noWrap/>
+            <w:vAlign w:val="bottom"/>
+            <w:hideMark/>
+          </w:tcPr>
+          <w:p>
+            <w:pPr>
+              <w:spacing w:after="0" w:line="240" w:lineRule="auto"/>
+              <w:rPr>
+                <w:rFonts w:eastAsia="Times New Roman" w:cstheme="minorHAnsi"/>
+                <w:color w:val="000000"/>
+                <w:sz w:val="20"/>
+                <w:szCs w:val="20"/>
+                <w:lang w:eastAsia="es-AR"/>
+              </w:rPr>
+            </w:pPr>
+            <w:r>
+              <w:rPr>
+                <w:rFonts w:eastAsia="Times New Roman" w:cstheme="minorHAnsi"/>
+                <w:color w:val="000000"/>
+                <w:sz w:val="20"/>
+                <w:szCs w:val="20"/>
+                <w:lang w:eastAsia="es-AR"/>
+              </w:rPr>
+              <w:t> </w:t>
+            </w:r>
+          </w:p>
+        </w:tc>
+      </w:tr>
+      <w:tr>
+        <w:trPr>
+          <w:trHeight w:val="300"/>
+        </w:trPr>
+        <w:tc>
+          <w:tcPr>
+            <w:tcW w:w="5500" w:type="dxa"/>
+            <w:tcBorders>
+              <w:top w:val="nil"/>
+              <w:left w:val="single" w:sz="4" w:space="0" w:color="auto"/>
+              <w:bottom w:val="nil"/>
+              <w:right w:val="nil"/>
+            </w:tcBorders>
+            <w:shd w:val="clear" w:color="auto" w:fill="auto"/>
+            <w:noWrap/>
+            <w:vAlign w:val="bottom"/>
+            <w:hideMark/>
+          </w:tcPr>
+          <w:p>
+            <w:pPr>
+              <w:spacing w:after="0" w:line="240" w:lineRule="auto"/>
+              <w:ind w:firstLineChars="100" w:firstLine="200"/>
+              <w:rPr>
+                <w:rFonts w:eastAsia="Times New Roman" w:cstheme="minorHAnsi"/>
+                <w:color w:val="000000"/>
+                <w:sz w:val="20"/>
+                <w:szCs w:val="20"/>
+                <w:lang w:eastAsia="es-AR"/>
+              </w:rPr>
+            </w:pPr>
+            <w:r>
+              <w:rPr>
+                <w:rFonts w:eastAsia="Times New Roman" w:cstheme="minorHAnsi"/>
+                <w:color w:val="000000"/>
+                <w:sz w:val="20"/>
+                <w:szCs w:val="20"/>
+                <w:lang w:eastAsia="es-AR"/>
+              </w:rPr>
+              <w:t>ERS primera version</w:t>
+            </w:r>
+          </w:p>
+        </w:tc>
+        <w:tc>
+          <w:tcPr>
+            <w:tcW w:w="4400" w:type="dxa"/>
+            <w:tcBorders>
+              <w:top w:val="nil"/>
+              <w:left w:val="nil"/>
+              <w:bottom w:val="nil"/>
+              <w:right w:val="single" w:sz="4" w:space="0" w:color="auto"/>
+            </w:tcBorders>
+            <w:shd w:val="clear" w:color="auto" w:fill="auto"/>
+            <w:noWrap/>
+            <w:vAlign w:val="bottom"/>
+            <w:hideMark/>
+          </w:tcPr>
+          <w:p>
+            <w:pPr>
+              <w:spacing w:after="0" w:line="240" w:lineRule="auto"/>
+              <w:rPr>
+                <w:rFonts w:eastAsia="Times New Roman" w:cstheme="minorHAnsi"/>
+                <w:color w:val="000000"/>
+                <w:sz w:val="20"/>
+                <w:szCs w:val="20"/>
+                <w:lang w:eastAsia="es-AR"/>
+              </w:rPr>
+            </w:pPr>
+            <w:r>
+              <w:rPr>
+                <w:rFonts w:eastAsia="Times New Roman" w:cstheme="minorHAnsi"/>
+                <w:color w:val="000000"/>
+                <w:sz w:val="20"/>
+                <w:szCs w:val="20"/>
+                <w:lang w:eastAsia="es-AR"/>
+              </w:rPr>
+              <w:t> </w:t>
+            </w:r>
+          </w:p>
+        </w:tc>
+      </w:tr>
+      <w:tr>
+        <w:trPr>
+          <w:trHeight w:val="300"/>
+        </w:trPr>
+        <w:tc>
+          <w:tcPr>
+            <w:tcW w:w="5500" w:type="dxa"/>
+            <w:tcBorders>
+              <w:top w:val="nil"/>
+              <w:left w:val="single" w:sz="4" w:space="0" w:color="auto"/>
+              <w:bottom w:val="nil"/>
+              <w:right w:val="nil"/>
+            </w:tcBorders>
+            <w:shd w:val="clear" w:color="auto" w:fill="auto"/>
+            <w:noWrap/>
+            <w:vAlign w:val="bottom"/>
+            <w:hideMark/>
+          </w:tcPr>
+          <w:p>
+            <w:pPr>
+              <w:spacing w:after="0" w:line="240" w:lineRule="auto"/>
+              <w:ind w:firstLineChars="200" w:firstLine="400"/>
+              <w:rPr>
+                <w:rFonts w:eastAsia="Times New Roman" w:cstheme="minorHAnsi"/>
+                <w:color w:val="000000"/>
+                <w:sz w:val="20"/>
+                <w:szCs w:val="20"/>
+                <w:lang w:eastAsia="es-AR"/>
+              </w:rPr>
+            </w:pPr>
+            <w:r>
+              <w:rPr>
+                <w:rFonts w:eastAsia="Times New Roman" w:cstheme="minorHAnsi"/>
+                <w:color w:val="000000"/>
+                <w:sz w:val="20"/>
+                <w:szCs w:val="20"/>
+                <w:lang w:eastAsia="es-AR"/>
+              </w:rPr>
+              <w:t>Listado de actores</w:t>
+            </w:r>
+          </w:p>
+        </w:tc>
+        <w:tc>
+          <w:tcPr>
+            <w:tcW w:w="4400" w:type="dxa"/>
+            <w:tcBorders>
+              <w:top w:val="nil"/>
+              <w:left w:val="nil"/>
+              <w:bottom w:val="nil"/>
+              <w:right w:val="single" w:sz="4" w:space="0" w:color="auto"/>
+            </w:tcBorders>
+            <w:shd w:val="clear" w:color="auto" w:fill="auto"/>
+            <w:noWrap/>
+            <w:vAlign w:val="bottom"/>
+            <w:hideMark/>
+          </w:tcPr>
+          <w:p>
+            <w:pPr>
+              <w:spacing w:after="0" w:line="240" w:lineRule="auto"/>
+              <w:rPr>
+                <w:rFonts w:eastAsia="Times New Roman" w:cstheme="minorHAnsi"/>
+                <w:color w:val="000000"/>
+                <w:sz w:val="20"/>
+                <w:szCs w:val="20"/>
+                <w:lang w:eastAsia="es-AR"/>
+              </w:rPr>
+            </w:pPr>
+            <w:r>
+              <w:rPr>
+                <w:rFonts w:eastAsia="Times New Roman" w:cstheme="minorHAnsi"/>
+                <w:color w:val="000000"/>
+                <w:sz w:val="20"/>
+                <w:szCs w:val="20"/>
+                <w:lang w:eastAsia="es-AR"/>
+              </w:rPr>
+              <w:t>Demian Odasso, Javier Brizuela</w:t>
+            </w:r>
+          </w:p>
+        </w:tc>
+      </w:tr>
+      <w:tr>
+        <w:trPr>
+          <w:trHeight w:val="300"/>
+        </w:trPr>
+        <w:tc>
+          <w:tcPr>
+            <w:tcW w:w="5500" w:type="dxa"/>
+            <w:tcBorders>
+              <w:top w:val="nil"/>
+              <w:left w:val="single" w:sz="4" w:space="0" w:color="auto"/>
+              <w:bottom w:val="nil"/>
+              <w:right w:val="nil"/>
+            </w:tcBorders>
+            <w:shd w:val="clear" w:color="auto" w:fill="auto"/>
+            <w:noWrap/>
+            <w:vAlign w:val="bottom"/>
+            <w:hideMark/>
+          </w:tcPr>
+          <w:p>
+            <w:pPr>
+              <w:spacing w:after="0" w:line="240" w:lineRule="auto"/>
+              <w:ind w:firstLineChars="200" w:firstLine="400"/>
+              <w:rPr>
+                <w:rFonts w:eastAsia="Times New Roman" w:cstheme="minorHAnsi"/>
+                <w:color w:val="000000"/>
+                <w:sz w:val="20"/>
+                <w:szCs w:val="20"/>
+                <w:lang w:eastAsia="es-AR"/>
+              </w:rPr>
+            </w:pPr>
+            <w:r>
+              <w:rPr>
+                <w:rFonts w:eastAsia="Times New Roman" w:cstheme="minorHAnsi"/>
+                <w:color w:val="000000"/>
+                <w:sz w:val="20"/>
+                <w:szCs w:val="20"/>
+                <w:lang w:eastAsia="es-AR"/>
+              </w:rPr>
+              <w:t>Listado de casos de uso con su prioridad y complejidad</w:t>
+            </w:r>
+          </w:p>
+        </w:tc>
+        <w:tc>
+          <w:tcPr>
+            <w:tcW w:w="4400" w:type="dxa"/>
+            <w:tcBorders>
+              <w:top w:val="nil"/>
+              <w:left w:val="nil"/>
+              <w:bottom w:val="nil"/>
+              <w:right w:val="single" w:sz="4" w:space="0" w:color="auto"/>
+            </w:tcBorders>
+            <w:shd w:val="clear" w:color="auto" w:fill="auto"/>
+            <w:noWrap/>
+            <w:vAlign w:val="bottom"/>
+            <w:hideMark/>
+          </w:tcPr>
+          <w:p>
+            <w:pPr>
+              <w:spacing w:after="0" w:line="240" w:lineRule="auto"/>
+              <w:rPr>
+                <w:rFonts w:eastAsia="Times New Roman" w:cstheme="minorHAnsi"/>
+                <w:color w:val="000000"/>
+                <w:sz w:val="20"/>
+                <w:szCs w:val="20"/>
+                <w:lang w:eastAsia="es-AR"/>
+              </w:rPr>
+            </w:pPr>
+            <w:r>
+              <w:rPr>
+                <w:rFonts w:eastAsia="Times New Roman" w:cstheme="minorHAnsi"/>
+                <w:color w:val="000000"/>
+                <w:sz w:val="20"/>
+                <w:szCs w:val="20"/>
+                <w:lang w:eastAsia="es-AR"/>
+              </w:rPr>
+              <w:t>Demian Odasso, Javier Brizuela</w:t>
+            </w:r>
+          </w:p>
+        </w:tc>
+      </w:tr>
+      <w:tr>
+        <w:trPr>
+          <w:trHeight w:val="300"/>
+        </w:trPr>
+        <w:tc>
+          <w:tcPr>
+            <w:tcW w:w="5500" w:type="dxa"/>
+            <w:tcBorders>
+              <w:top w:val="nil"/>
+              <w:left w:val="single" w:sz="4" w:space="0" w:color="auto"/>
+              <w:bottom w:val="nil"/>
+              <w:right w:val="nil"/>
+            </w:tcBorders>
+            <w:shd w:val="clear" w:color="auto" w:fill="auto"/>
+            <w:noWrap/>
+            <w:vAlign w:val="bottom"/>
+            <w:hideMark/>
+          </w:tcPr>
+          <w:p>
+            <w:pPr>
+              <w:spacing w:after="0" w:line="240" w:lineRule="auto"/>
+              <w:ind w:firstLineChars="200" w:firstLine="400"/>
+              <w:rPr>
+                <w:rFonts w:eastAsia="Times New Roman" w:cstheme="minorHAnsi"/>
+                <w:color w:val="000000"/>
+                <w:sz w:val="20"/>
+                <w:szCs w:val="20"/>
+                <w:lang w:eastAsia="es-AR"/>
+              </w:rPr>
+            </w:pPr>
+            <w:r>
+              <w:rPr>
+                <w:rFonts w:eastAsia="Times New Roman" w:cstheme="minorHAnsi"/>
+                <w:color w:val="000000"/>
+                <w:sz w:val="20"/>
+                <w:szCs w:val="20"/>
+                <w:lang w:eastAsia="es-AR"/>
+              </w:rPr>
+              <w:t>Listado de req no funcionales</w:t>
+            </w:r>
+          </w:p>
+        </w:tc>
+        <w:tc>
+          <w:tcPr>
+            <w:tcW w:w="4400" w:type="dxa"/>
+            <w:tcBorders>
+              <w:top w:val="nil"/>
+              <w:left w:val="nil"/>
+              <w:bottom w:val="nil"/>
+              <w:right w:val="single" w:sz="4" w:space="0" w:color="auto"/>
+            </w:tcBorders>
+            <w:shd w:val="clear" w:color="auto" w:fill="auto"/>
+            <w:noWrap/>
+            <w:vAlign w:val="bottom"/>
+            <w:hideMark/>
+          </w:tcPr>
+          <w:p>
+            <w:pPr>
+              <w:spacing w:after="0" w:line="240" w:lineRule="auto"/>
+              <w:rPr>
+                <w:rFonts w:eastAsia="Times New Roman" w:cstheme="minorHAnsi"/>
+                <w:color w:val="000000"/>
+                <w:sz w:val="20"/>
+                <w:szCs w:val="20"/>
+                <w:lang w:eastAsia="es-AR"/>
+              </w:rPr>
+            </w:pPr>
+            <w:r>
+              <w:rPr>
+                <w:rFonts w:eastAsia="Times New Roman" w:cstheme="minorHAnsi"/>
+                <w:color w:val="000000"/>
+                <w:sz w:val="20"/>
+                <w:szCs w:val="20"/>
+                <w:lang w:eastAsia="es-AR"/>
+              </w:rPr>
+              <w:t>Mariano Gava, Pablo Tissera</w:t>
+            </w:r>
+          </w:p>
+        </w:tc>
+      </w:tr>
+      <w:tr>
+        <w:trPr>
+          <w:trHeight w:val="300"/>
+        </w:trPr>
+        <w:tc>
+          <w:tcPr>
+            <w:tcW w:w="5500" w:type="dxa"/>
+            <w:tcBorders>
+              <w:top w:val="nil"/>
+              <w:left w:val="single" w:sz="4" w:space="0" w:color="auto"/>
+              <w:bottom w:val="nil"/>
+              <w:right w:val="nil"/>
+            </w:tcBorders>
+            <w:shd w:val="clear" w:color="auto" w:fill="auto"/>
+            <w:noWrap/>
+            <w:vAlign w:val="bottom"/>
+            <w:hideMark/>
+          </w:tcPr>
+          <w:p>
+            <w:pPr>
+              <w:spacing w:after="0" w:line="240" w:lineRule="auto"/>
+              <w:ind w:firstLineChars="200" w:firstLine="400"/>
+              <w:rPr>
+                <w:rFonts w:eastAsia="Times New Roman" w:cstheme="minorHAnsi"/>
+                <w:color w:val="000000"/>
+                <w:sz w:val="20"/>
+                <w:szCs w:val="20"/>
+                <w:lang w:eastAsia="es-AR"/>
+              </w:rPr>
+            </w:pPr>
+            <w:r>
+              <w:rPr>
+                <w:rFonts w:eastAsia="Times New Roman" w:cstheme="minorHAnsi"/>
+                <w:color w:val="000000"/>
+                <w:sz w:val="20"/>
+                <w:szCs w:val="20"/>
+                <w:lang w:eastAsia="es-AR"/>
+              </w:rPr>
+              <w:t>Diagrama de casos de uso</w:t>
+            </w:r>
+          </w:p>
+        </w:tc>
+        <w:tc>
+          <w:tcPr>
+            <w:tcW w:w="4400" w:type="dxa"/>
+            <w:tcBorders>
+              <w:top w:val="nil"/>
+              <w:left w:val="nil"/>
+              <w:bottom w:val="nil"/>
+              <w:right w:val="single" w:sz="4" w:space="0" w:color="auto"/>
+            </w:tcBorders>
+            <w:shd w:val="clear" w:color="auto" w:fill="auto"/>
+            <w:noWrap/>
+            <w:vAlign w:val="bottom"/>
+            <w:hideMark/>
+          </w:tcPr>
+          <w:p>
+            <w:pPr>
+              <w:spacing w:after="0" w:line="240" w:lineRule="auto"/>
+              <w:rPr>
+                <w:rFonts w:eastAsia="Times New Roman" w:cstheme="minorHAnsi"/>
+                <w:color w:val="000000"/>
+                <w:sz w:val="20"/>
+                <w:szCs w:val="20"/>
+                <w:lang w:eastAsia="es-AR"/>
+              </w:rPr>
+            </w:pPr>
+            <w:r>
+              <w:rPr>
+                <w:rFonts w:eastAsia="Times New Roman" w:cstheme="minorHAnsi"/>
+                <w:color w:val="000000"/>
+                <w:sz w:val="20"/>
+                <w:szCs w:val="20"/>
+                <w:lang w:eastAsia="es-AR"/>
+              </w:rPr>
+              <w:t>Javier Brizuela, Carlos Trepat</w:t>
+            </w:r>
+          </w:p>
+        </w:tc>
+      </w:tr>
+      <w:tr>
+        <w:trPr>
+          <w:trHeight w:val="300"/>
+        </w:trPr>
+        <w:tc>
+          <w:tcPr>
+            <w:tcW w:w="5500" w:type="dxa"/>
+            <w:tcBorders>
+              <w:top w:val="nil"/>
+              <w:left w:val="single" w:sz="4" w:space="0" w:color="auto"/>
+              <w:bottom w:val="nil"/>
+              <w:right w:val="nil"/>
+            </w:tcBorders>
+            <w:shd w:val="clear" w:color="auto" w:fill="auto"/>
+            <w:noWrap/>
+            <w:vAlign w:val="bottom"/>
+            <w:hideMark/>
+          </w:tcPr>
+          <w:p>
+            <w:pPr>
+              <w:spacing w:after="0" w:line="240" w:lineRule="auto"/>
+              <w:ind w:firstLineChars="200" w:firstLine="400"/>
+              <w:rPr>
+                <w:rFonts w:eastAsia="Times New Roman" w:cstheme="minorHAnsi"/>
+                <w:color w:val="000000"/>
+                <w:sz w:val="20"/>
+                <w:szCs w:val="20"/>
+                <w:lang w:eastAsia="es-AR"/>
+              </w:rPr>
+            </w:pPr>
+            <w:r>
+              <w:rPr>
+                <w:rFonts w:eastAsia="Times New Roman" w:cstheme="minorHAnsi"/>
+                <w:color w:val="000000"/>
+                <w:sz w:val="20"/>
+                <w:szCs w:val="20"/>
+                <w:lang w:eastAsia="es-AR"/>
+              </w:rPr>
+              <w:t>Descripcion de casos de uso a implementar</w:t>
+            </w:r>
+          </w:p>
+        </w:tc>
+        <w:tc>
+          <w:tcPr>
+            <w:tcW w:w="4400" w:type="dxa"/>
+            <w:tcBorders>
+              <w:top w:val="nil"/>
+              <w:left w:val="nil"/>
+              <w:bottom w:val="nil"/>
+              <w:right w:val="single" w:sz="4" w:space="0" w:color="auto"/>
+            </w:tcBorders>
+            <w:shd w:val="clear" w:color="auto" w:fill="auto"/>
+            <w:noWrap/>
+            <w:vAlign w:val="bottom"/>
+            <w:hideMark/>
+          </w:tcPr>
+          <w:p>
+            <w:pPr>
+              <w:spacing w:after="0" w:line="240" w:lineRule="auto"/>
+              <w:rPr>
+                <w:rFonts w:eastAsia="Times New Roman" w:cstheme="minorHAnsi"/>
+                <w:color w:val="000000"/>
+                <w:sz w:val="20"/>
+                <w:szCs w:val="20"/>
+                <w:lang w:eastAsia="es-AR"/>
+              </w:rPr>
+            </w:pPr>
+            <w:r>
+              <w:rPr>
+                <w:rFonts w:eastAsia="Times New Roman" w:cstheme="minorHAnsi"/>
+                <w:color w:val="000000"/>
+                <w:sz w:val="20"/>
+                <w:szCs w:val="20"/>
+                <w:lang w:eastAsia="es-AR"/>
+              </w:rPr>
+              <w:t>Javier Brizuela, Carlos Trepat</w:t>
+            </w:r>
+          </w:p>
+        </w:tc>
+      </w:tr>
+      <w:tr>
+        <w:trPr>
+          <w:trHeight w:val="300"/>
+        </w:trPr>
+        <w:tc>
+          <w:tcPr>
+            <w:tcW w:w="5500" w:type="dxa"/>
+            <w:tcBorders>
+              <w:top w:val="nil"/>
+              <w:left w:val="single" w:sz="4" w:space="0" w:color="auto"/>
+              <w:bottom w:val="nil"/>
+              <w:right w:val="nil"/>
+            </w:tcBorders>
+            <w:shd w:val="clear" w:color="auto" w:fill="auto"/>
+            <w:noWrap/>
+            <w:vAlign w:val="bottom"/>
+            <w:hideMark/>
+          </w:tcPr>
+          <w:p>
+            <w:pPr>
+              <w:spacing w:after="0" w:line="240" w:lineRule="auto"/>
+              <w:ind w:firstLineChars="200" w:firstLine="400"/>
+              <w:rPr>
+                <w:rFonts w:eastAsia="Times New Roman" w:cstheme="minorHAnsi"/>
+                <w:color w:val="000000"/>
+                <w:sz w:val="20"/>
+                <w:szCs w:val="20"/>
+                <w:lang w:eastAsia="es-AR"/>
+              </w:rPr>
+            </w:pPr>
+            <w:r>
+              <w:rPr>
+                <w:rFonts w:eastAsia="Times New Roman" w:cstheme="minorHAnsi"/>
+                <w:color w:val="000000"/>
+                <w:sz w:val="20"/>
+                <w:szCs w:val="20"/>
+                <w:lang w:eastAsia="es-AR"/>
+              </w:rPr>
+              <w:t>Diagrama de clases del dominio</w:t>
+            </w:r>
+          </w:p>
+        </w:tc>
+        <w:tc>
+          <w:tcPr>
+            <w:tcW w:w="4400" w:type="dxa"/>
+            <w:tcBorders>
+              <w:top w:val="nil"/>
+              <w:left w:val="nil"/>
+              <w:bottom w:val="nil"/>
+              <w:right w:val="single" w:sz="4" w:space="0" w:color="auto"/>
+            </w:tcBorders>
+            <w:shd w:val="clear" w:color="auto" w:fill="auto"/>
+            <w:noWrap/>
+            <w:vAlign w:val="bottom"/>
+            <w:hideMark/>
+          </w:tcPr>
+          <w:p>
+            <w:pPr>
+              <w:spacing w:after="0" w:line="240" w:lineRule="auto"/>
+              <w:rPr>
+                <w:rFonts w:eastAsia="Times New Roman" w:cstheme="minorHAnsi"/>
+                <w:color w:val="000000"/>
+                <w:sz w:val="20"/>
+                <w:szCs w:val="20"/>
+                <w:lang w:eastAsia="es-AR"/>
+              </w:rPr>
+            </w:pPr>
+            <w:r>
+              <w:rPr>
+                <w:rFonts w:eastAsia="Times New Roman" w:cstheme="minorHAnsi"/>
+                <w:color w:val="000000"/>
+                <w:sz w:val="20"/>
+                <w:szCs w:val="20"/>
+                <w:lang w:eastAsia="es-AR"/>
+              </w:rPr>
+              <w:t>Mariano Gava, Pablo Tissera</w:t>
+            </w:r>
+          </w:p>
+        </w:tc>
+      </w:tr>
+      <w:tr>
+        <w:trPr>
+          <w:trHeight w:val="300"/>
+        </w:trPr>
+        <w:tc>
+          <w:tcPr>
+            <w:tcW w:w="5500" w:type="dxa"/>
+            <w:tcBorders>
+              <w:top w:val="nil"/>
+              <w:left w:val="single" w:sz="4" w:space="0" w:color="auto"/>
+              <w:bottom w:val="nil"/>
+              <w:right w:val="nil"/>
+            </w:tcBorders>
+            <w:shd w:val="clear" w:color="auto" w:fill="auto"/>
+            <w:noWrap/>
+            <w:vAlign w:val="bottom"/>
+            <w:hideMark/>
+          </w:tcPr>
+          <w:p>
+            <w:pPr>
+              <w:spacing w:after="0" w:line="240" w:lineRule="auto"/>
+              <w:ind w:firstLineChars="200" w:firstLine="400"/>
+              <w:rPr>
+                <w:rFonts w:eastAsia="Times New Roman" w:cstheme="minorHAnsi"/>
+                <w:color w:val="000000"/>
+                <w:sz w:val="20"/>
+                <w:szCs w:val="20"/>
+                <w:lang w:eastAsia="es-AR"/>
+              </w:rPr>
+            </w:pPr>
+            <w:r>
+              <w:rPr>
+                <w:rFonts w:eastAsia="Times New Roman" w:cstheme="minorHAnsi"/>
+                <w:color w:val="000000"/>
+                <w:sz w:val="20"/>
+                <w:szCs w:val="20"/>
+                <w:lang w:eastAsia="es-AR"/>
+              </w:rPr>
+              <w:t>Diagrama de paquetes</w:t>
+            </w:r>
+          </w:p>
+        </w:tc>
+        <w:tc>
+          <w:tcPr>
+            <w:tcW w:w="4400" w:type="dxa"/>
+            <w:tcBorders>
+              <w:top w:val="nil"/>
+              <w:left w:val="nil"/>
+              <w:bottom w:val="nil"/>
+              <w:right w:val="single" w:sz="4" w:space="0" w:color="auto"/>
+            </w:tcBorders>
+            <w:shd w:val="clear" w:color="auto" w:fill="auto"/>
+            <w:noWrap/>
+            <w:vAlign w:val="bottom"/>
+            <w:hideMark/>
+          </w:tcPr>
+          <w:p>
+            <w:pPr>
+              <w:spacing w:after="0" w:line="240" w:lineRule="auto"/>
+              <w:rPr>
+                <w:rFonts w:eastAsia="Times New Roman" w:cstheme="minorHAnsi"/>
+                <w:color w:val="000000"/>
+                <w:sz w:val="20"/>
+                <w:szCs w:val="20"/>
+                <w:lang w:eastAsia="es-AR"/>
+              </w:rPr>
+            </w:pPr>
+            <w:r>
+              <w:rPr>
+                <w:rFonts w:eastAsia="Times New Roman" w:cstheme="minorHAnsi"/>
+                <w:color w:val="000000"/>
+                <w:sz w:val="20"/>
+                <w:szCs w:val="20"/>
+                <w:lang w:eastAsia="es-AR"/>
+              </w:rPr>
+              <w:t>Mariano Gava, Pablo Tissera</w:t>
+            </w:r>
+          </w:p>
+        </w:tc>
+      </w:tr>
+      <w:tr>
+        <w:trPr>
+          <w:trHeight w:val="300"/>
+        </w:trPr>
+        <w:tc>
+          <w:tcPr>
+            <w:tcW w:w="5500" w:type="dxa"/>
+            <w:tcBorders>
+              <w:top w:val="nil"/>
+              <w:left w:val="single" w:sz="4" w:space="0" w:color="auto"/>
+              <w:bottom w:val="nil"/>
+              <w:right w:val="nil"/>
+            </w:tcBorders>
+            <w:shd w:val="clear" w:color="auto" w:fill="auto"/>
+            <w:noWrap/>
+            <w:vAlign w:val="bottom"/>
+            <w:hideMark/>
+          </w:tcPr>
+          <w:p>
+            <w:pPr>
+              <w:spacing w:after="0" w:line="240" w:lineRule="auto"/>
+              <w:ind w:firstLineChars="100" w:firstLine="200"/>
+              <w:rPr>
+                <w:rFonts w:eastAsia="Times New Roman" w:cstheme="minorHAnsi"/>
+                <w:color w:val="000000"/>
+                <w:sz w:val="20"/>
+                <w:szCs w:val="20"/>
+                <w:lang w:eastAsia="es-AR"/>
+              </w:rPr>
+            </w:pPr>
+            <w:r>
+              <w:rPr>
+                <w:rFonts w:eastAsia="Times New Roman" w:cstheme="minorHAnsi"/>
+                <w:color w:val="000000"/>
+                <w:sz w:val="20"/>
+                <w:szCs w:val="20"/>
+                <w:lang w:eastAsia="es-AR"/>
+              </w:rPr>
+              <w:t>Vista de la arquitectura</w:t>
+            </w:r>
+          </w:p>
+        </w:tc>
+        <w:tc>
+          <w:tcPr>
+            <w:tcW w:w="4400" w:type="dxa"/>
+            <w:tcBorders>
+              <w:top w:val="nil"/>
+              <w:left w:val="nil"/>
+              <w:bottom w:val="nil"/>
+              <w:right w:val="single" w:sz="4" w:space="0" w:color="auto"/>
+            </w:tcBorders>
+            <w:shd w:val="clear" w:color="auto" w:fill="auto"/>
+            <w:noWrap/>
+            <w:vAlign w:val="bottom"/>
+            <w:hideMark/>
+          </w:tcPr>
+          <w:p>
+            <w:pPr>
+              <w:spacing w:after="0" w:line="240" w:lineRule="auto"/>
+              <w:rPr>
+                <w:rFonts w:eastAsia="Times New Roman" w:cstheme="minorHAnsi"/>
+                <w:color w:val="000000"/>
+                <w:sz w:val="20"/>
+                <w:szCs w:val="20"/>
+                <w:lang w:eastAsia="es-AR"/>
+              </w:rPr>
+            </w:pPr>
+            <w:r>
+              <w:rPr>
+                <w:rFonts w:eastAsia="Times New Roman" w:cstheme="minorHAnsi"/>
+                <w:color w:val="000000"/>
+                <w:sz w:val="20"/>
+                <w:szCs w:val="20"/>
+                <w:lang w:eastAsia="es-AR"/>
+              </w:rPr>
+              <w:t>Demian Odasso, Pablo Tissera</w:t>
+            </w:r>
+          </w:p>
+        </w:tc>
+      </w:tr>
+      <w:tr>
+        <w:trPr>
+          <w:trHeight w:val="300"/>
+        </w:trPr>
+        <w:tc>
+          <w:tcPr>
+            <w:tcW w:w="5500" w:type="dxa"/>
+            <w:tcBorders>
+              <w:top w:val="nil"/>
+              <w:left w:val="single" w:sz="4" w:space="0" w:color="auto"/>
+              <w:bottom w:val="nil"/>
+              <w:right w:val="nil"/>
+            </w:tcBorders>
+            <w:shd w:val="clear" w:color="auto" w:fill="auto"/>
+            <w:noWrap/>
+            <w:vAlign w:val="bottom"/>
+            <w:hideMark/>
+          </w:tcPr>
+          <w:p>
+            <w:pPr>
+              <w:spacing w:after="0" w:line="240" w:lineRule="auto"/>
+              <w:ind w:firstLineChars="100" w:firstLine="200"/>
+              <w:rPr>
+                <w:rFonts w:eastAsia="Times New Roman" w:cstheme="minorHAnsi"/>
+                <w:color w:val="000000"/>
+                <w:sz w:val="20"/>
+                <w:szCs w:val="20"/>
+                <w:lang w:eastAsia="es-AR"/>
+              </w:rPr>
+            </w:pPr>
+            <w:r>
+              <w:rPr>
+                <w:rFonts w:eastAsia="Times New Roman" w:cstheme="minorHAnsi"/>
+                <w:color w:val="000000"/>
+                <w:sz w:val="20"/>
+                <w:szCs w:val="20"/>
+                <w:lang w:eastAsia="es-AR"/>
+              </w:rPr>
+              <w:t>Prototipos de interfaz de casos de uso a implementar</w:t>
+            </w:r>
+          </w:p>
+        </w:tc>
+        <w:tc>
+          <w:tcPr>
+            <w:tcW w:w="4400" w:type="dxa"/>
+            <w:tcBorders>
+              <w:top w:val="nil"/>
+              <w:left w:val="nil"/>
+              <w:bottom w:val="nil"/>
+              <w:right w:val="single" w:sz="4" w:space="0" w:color="auto"/>
+            </w:tcBorders>
+            <w:shd w:val="clear" w:color="auto" w:fill="auto"/>
+            <w:noWrap/>
+            <w:vAlign w:val="bottom"/>
+            <w:hideMark/>
+          </w:tcPr>
+          <w:p>
+            <w:pPr>
+              <w:spacing w:after="0" w:line="240" w:lineRule="auto"/>
+              <w:rPr>
+                <w:rFonts w:eastAsia="Times New Roman" w:cstheme="minorHAnsi"/>
+                <w:color w:val="000000"/>
+                <w:sz w:val="20"/>
+                <w:szCs w:val="20"/>
+                <w:lang w:eastAsia="es-AR"/>
+              </w:rPr>
+            </w:pPr>
+            <w:r>
+              <w:rPr>
+                <w:rFonts w:eastAsia="Times New Roman" w:cstheme="minorHAnsi"/>
+                <w:color w:val="000000"/>
+                <w:sz w:val="20"/>
+                <w:szCs w:val="20"/>
+                <w:lang w:eastAsia="es-AR"/>
+              </w:rPr>
+              <w:t>Mariano Gava, Carlos Trepat</w:t>
+            </w:r>
+          </w:p>
+        </w:tc>
+      </w:tr>
+      <w:tr>
+        <w:trPr>
+          <w:trHeight w:val="300"/>
+        </w:trPr>
+        <w:tc>
+          <w:tcPr>
+            <w:tcW w:w="5500" w:type="dxa"/>
+            <w:tcBorders>
+              <w:top w:val="nil"/>
+              <w:left w:val="single" w:sz="4" w:space="0" w:color="auto"/>
+              <w:bottom w:val="nil"/>
+              <w:right w:val="nil"/>
+            </w:tcBorders>
+            <w:shd w:val="clear" w:color="auto" w:fill="auto"/>
+            <w:noWrap/>
+            <w:vAlign w:val="bottom"/>
+            <w:hideMark/>
+          </w:tcPr>
+          <w:p>
+            <w:pPr>
+              <w:spacing w:after="0" w:line="240" w:lineRule="auto"/>
+              <w:ind w:firstLineChars="100" w:firstLine="200"/>
+              <w:rPr>
+                <w:rFonts w:eastAsia="Times New Roman" w:cstheme="minorHAnsi"/>
+                <w:color w:val="000000"/>
+                <w:sz w:val="20"/>
+                <w:szCs w:val="20"/>
+                <w:lang w:eastAsia="es-AR"/>
+              </w:rPr>
+            </w:pPr>
+            <w:r>
+              <w:rPr>
+                <w:rFonts w:eastAsia="Times New Roman" w:cstheme="minorHAnsi"/>
+                <w:color w:val="000000"/>
+                <w:sz w:val="20"/>
+                <w:szCs w:val="20"/>
+                <w:lang w:eastAsia="es-AR"/>
+              </w:rPr>
+              <w:t>Borrador de realizaciones de casos de uso a implemtar</w:t>
+            </w:r>
+          </w:p>
+        </w:tc>
+        <w:tc>
+          <w:tcPr>
+            <w:tcW w:w="4400" w:type="dxa"/>
+            <w:tcBorders>
+              <w:top w:val="nil"/>
+              <w:left w:val="nil"/>
+              <w:bottom w:val="nil"/>
+              <w:right w:val="single" w:sz="4" w:space="0" w:color="auto"/>
+            </w:tcBorders>
+            <w:shd w:val="clear" w:color="auto" w:fill="auto"/>
+            <w:noWrap/>
+            <w:vAlign w:val="bottom"/>
+            <w:hideMark/>
+          </w:tcPr>
+          <w:p>
+            <w:pPr>
+              <w:spacing w:after="0" w:line="240" w:lineRule="auto"/>
+              <w:rPr>
+                <w:rFonts w:eastAsia="Times New Roman" w:cstheme="minorHAnsi"/>
+                <w:color w:val="000000"/>
+                <w:sz w:val="20"/>
+                <w:szCs w:val="20"/>
+                <w:lang w:eastAsia="es-AR"/>
+              </w:rPr>
+            </w:pPr>
+            <w:r>
+              <w:rPr>
+                <w:rFonts w:eastAsia="Times New Roman" w:cstheme="minorHAnsi"/>
+                <w:color w:val="000000"/>
+                <w:sz w:val="20"/>
+                <w:szCs w:val="20"/>
+                <w:lang w:eastAsia="es-AR"/>
+              </w:rPr>
+              <w:t>Javier Brizuela, Carlos Trepat</w:t>
+            </w:r>
+          </w:p>
+        </w:tc>
+      </w:tr>
+      <w:tr>
+        <w:trPr>
+          <w:trHeight w:val="300"/>
+        </w:trPr>
+        <w:tc>
+          <w:tcPr>
+            <w:tcW w:w="5500" w:type="dxa"/>
+            <w:tcBorders>
+              <w:top w:val="nil"/>
+              <w:left w:val="single" w:sz="4" w:space="0" w:color="auto"/>
+              <w:bottom w:val="nil"/>
+              <w:right w:val="nil"/>
+            </w:tcBorders>
+            <w:shd w:val="clear" w:color="auto" w:fill="auto"/>
+            <w:noWrap/>
+            <w:vAlign w:val="bottom"/>
+            <w:hideMark/>
+          </w:tcPr>
+          <w:p>
+            <w:pPr>
+              <w:spacing w:after="0" w:line="240" w:lineRule="auto"/>
+              <w:ind w:firstLineChars="100" w:firstLine="200"/>
+              <w:rPr>
+                <w:rFonts w:eastAsia="Times New Roman" w:cstheme="minorHAnsi"/>
+                <w:color w:val="000000"/>
+                <w:sz w:val="20"/>
+                <w:szCs w:val="20"/>
+                <w:lang w:eastAsia="es-AR"/>
+              </w:rPr>
+            </w:pPr>
+            <w:r>
+              <w:rPr>
+                <w:rFonts w:eastAsia="Times New Roman" w:cstheme="minorHAnsi"/>
+                <w:color w:val="000000"/>
+                <w:sz w:val="20"/>
+                <w:szCs w:val="20"/>
+                <w:lang w:eastAsia="es-AR"/>
+              </w:rPr>
+              <w:t>Borrador plan de integracion</w:t>
+            </w:r>
+          </w:p>
+        </w:tc>
+        <w:tc>
+          <w:tcPr>
+            <w:tcW w:w="4400" w:type="dxa"/>
+            <w:tcBorders>
+              <w:top w:val="nil"/>
+              <w:left w:val="nil"/>
+              <w:bottom w:val="nil"/>
+              <w:right w:val="single" w:sz="4" w:space="0" w:color="auto"/>
+            </w:tcBorders>
+            <w:shd w:val="clear" w:color="auto" w:fill="auto"/>
+            <w:noWrap/>
+            <w:vAlign w:val="bottom"/>
+            <w:hideMark/>
+          </w:tcPr>
+          <w:p>
+            <w:pPr>
+              <w:spacing w:after="0" w:line="240" w:lineRule="auto"/>
+              <w:rPr>
+                <w:rFonts w:eastAsia="Times New Roman" w:cstheme="minorHAnsi"/>
+                <w:color w:val="000000"/>
+                <w:sz w:val="20"/>
+                <w:szCs w:val="20"/>
+                <w:lang w:eastAsia="es-AR"/>
+              </w:rPr>
+            </w:pPr>
+            <w:r>
+              <w:rPr>
+                <w:rFonts w:eastAsia="Times New Roman" w:cstheme="minorHAnsi"/>
+                <w:color w:val="000000"/>
+                <w:sz w:val="20"/>
+                <w:szCs w:val="20"/>
+                <w:lang w:eastAsia="es-AR"/>
+              </w:rPr>
+              <w:t>Demian Odasso, Pablo Tissera</w:t>
+            </w:r>
+          </w:p>
+        </w:tc>
+      </w:tr>
+      <w:tr>
+        <w:trPr>
+          <w:trHeight w:val="300"/>
+        </w:trPr>
+        <w:tc>
+          <w:tcPr>
+            <w:tcW w:w="5500" w:type="dxa"/>
+            <w:tcBorders>
+              <w:top w:val="nil"/>
+              <w:left w:val="single" w:sz="4" w:space="0" w:color="auto"/>
+              <w:bottom w:val="single" w:sz="4" w:space="0" w:color="auto"/>
+              <w:right w:val="nil"/>
+            </w:tcBorders>
+            <w:shd w:val="clear" w:color="auto" w:fill="auto"/>
+            <w:noWrap/>
+            <w:vAlign w:val="bottom"/>
+            <w:hideMark/>
+          </w:tcPr>
+          <w:p>
+            <w:pPr>
+              <w:spacing w:after="0" w:line="240" w:lineRule="auto"/>
+              <w:ind w:firstLineChars="100" w:firstLine="200"/>
+              <w:rPr>
+                <w:rFonts w:eastAsia="Times New Roman" w:cstheme="minorHAnsi"/>
+                <w:color w:val="000000"/>
+                <w:sz w:val="20"/>
+                <w:szCs w:val="20"/>
+                <w:lang w:eastAsia="es-AR"/>
+              </w:rPr>
+            </w:pPr>
+            <w:r>
+              <w:rPr>
+                <w:rFonts w:eastAsia="Times New Roman" w:cstheme="minorHAnsi"/>
+                <w:color w:val="000000"/>
+                <w:sz w:val="20"/>
+                <w:szCs w:val="20"/>
+                <w:lang w:eastAsia="es-AR"/>
+              </w:rPr>
+              <w:t>Diseño casos de prueba</w:t>
+            </w:r>
+          </w:p>
+        </w:tc>
+        <w:tc>
+          <w:tcPr>
+            <w:tcW w:w="4400" w:type="dxa"/>
+            <w:tcBorders>
+              <w:top w:val="nil"/>
+              <w:left w:val="nil"/>
+              <w:bottom w:val="single" w:sz="4" w:space="0" w:color="auto"/>
+              <w:right w:val="single" w:sz="4" w:space="0" w:color="auto"/>
+            </w:tcBorders>
+            <w:shd w:val="clear" w:color="auto" w:fill="auto"/>
+            <w:noWrap/>
+            <w:vAlign w:val="bottom"/>
+            <w:hideMark/>
+          </w:tcPr>
+          <w:p>
+            <w:pPr>
+              <w:spacing w:after="0" w:line="240" w:lineRule="auto"/>
+              <w:rPr>
+                <w:rFonts w:eastAsia="Times New Roman" w:cstheme="minorHAnsi"/>
+                <w:color w:val="000000"/>
+                <w:sz w:val="20"/>
+                <w:szCs w:val="20"/>
+                <w:lang w:eastAsia="es-AR"/>
+              </w:rPr>
+            </w:pPr>
+            <w:r>
+              <w:rPr>
+                <w:rFonts w:eastAsia="Times New Roman" w:cstheme="minorHAnsi"/>
+                <w:color w:val="000000"/>
+                <w:sz w:val="20"/>
+                <w:szCs w:val="20"/>
+                <w:lang w:eastAsia="es-AR"/>
+              </w:rPr>
+              <w:t>Demian Odasso, Mariano Gava</w:t>
+            </w:r>
+          </w:p>
+        </w:tc>
+      </w:tr>
+      <w:tr>
+        <w:trPr>
+          <w:trHeight w:val="300"/>
+        </w:trPr>
+        <w:tc>
+          <w:tcPr>
+            <w:tcW w:w="5500" w:type="dxa"/>
+            <w:tcBorders>
+              <w:top w:val="nil"/>
+              <w:left w:val="single" w:sz="4" w:space="0" w:color="auto"/>
+              <w:bottom w:val="nil"/>
+              <w:right w:val="nil"/>
+            </w:tcBorders>
+            <w:shd w:val="clear" w:color="auto" w:fill="auto"/>
+            <w:noWrap/>
+            <w:vAlign w:val="bottom"/>
+            <w:hideMark/>
+          </w:tcPr>
+          <w:p>
+            <w:pPr>
+              <w:spacing w:after="0" w:line="240" w:lineRule="auto"/>
+              <w:rPr>
+                <w:rFonts w:eastAsia="Times New Roman" w:cstheme="minorHAnsi"/>
+                <w:b/>
+                <w:bCs/>
+                <w:color w:val="000000"/>
+                <w:sz w:val="20"/>
+                <w:szCs w:val="20"/>
+                <w:lang w:eastAsia="es-AR"/>
+              </w:rPr>
+            </w:pPr>
+            <w:r>
+              <w:rPr>
+                <w:rFonts w:eastAsia="Times New Roman" w:cstheme="minorHAnsi"/>
+                <w:b/>
+                <w:bCs/>
+                <w:color w:val="000000"/>
+                <w:sz w:val="20"/>
+                <w:szCs w:val="20"/>
+                <w:lang w:eastAsia="es-AR"/>
+              </w:rPr>
+              <w:t>Semana del lunes 16 de junio</w:t>
+            </w:r>
+          </w:p>
+        </w:tc>
+        <w:tc>
+          <w:tcPr>
+            <w:tcW w:w="4400" w:type="dxa"/>
+            <w:tcBorders>
+              <w:top w:val="nil"/>
+              <w:left w:val="nil"/>
+              <w:bottom w:val="nil"/>
+              <w:right w:val="single" w:sz="4" w:space="0" w:color="auto"/>
+            </w:tcBorders>
+            <w:shd w:val="clear" w:color="auto" w:fill="auto"/>
+            <w:noWrap/>
+            <w:vAlign w:val="bottom"/>
+            <w:hideMark/>
+          </w:tcPr>
+          <w:p>
+            <w:pPr>
+              <w:spacing w:after="0" w:line="240" w:lineRule="auto"/>
+              <w:rPr>
+                <w:rFonts w:eastAsia="Times New Roman" w:cstheme="minorHAnsi"/>
+                <w:color w:val="000000"/>
+                <w:sz w:val="20"/>
+                <w:szCs w:val="20"/>
+                <w:lang w:eastAsia="es-AR"/>
+              </w:rPr>
+            </w:pPr>
+            <w:r>
+              <w:rPr>
+                <w:rFonts w:eastAsia="Times New Roman" w:cstheme="minorHAnsi"/>
+                <w:color w:val="000000"/>
+                <w:sz w:val="20"/>
+                <w:szCs w:val="20"/>
+                <w:lang w:eastAsia="es-AR"/>
+              </w:rPr>
+              <w:t> </w:t>
+            </w:r>
+          </w:p>
+        </w:tc>
+      </w:tr>
+      <w:tr>
+        <w:trPr>
+          <w:trHeight w:val="300"/>
+        </w:trPr>
+        <w:tc>
+          <w:tcPr>
+            <w:tcW w:w="5500" w:type="dxa"/>
+            <w:tcBorders>
+              <w:top w:val="nil"/>
+              <w:left w:val="single" w:sz="4" w:space="0" w:color="auto"/>
+              <w:bottom w:val="nil"/>
+              <w:right w:val="nil"/>
+            </w:tcBorders>
+            <w:shd w:val="clear" w:color="auto" w:fill="auto"/>
+            <w:noWrap/>
+            <w:vAlign w:val="bottom"/>
+            <w:hideMark/>
+          </w:tcPr>
+          <w:p>
+            <w:pPr>
+              <w:spacing w:after="0" w:line="240" w:lineRule="auto"/>
+              <w:ind w:firstLineChars="100" w:firstLine="200"/>
+              <w:rPr>
+                <w:rFonts w:eastAsia="Times New Roman" w:cstheme="minorHAnsi"/>
+                <w:color w:val="000000"/>
+                <w:sz w:val="20"/>
+                <w:szCs w:val="20"/>
+                <w:lang w:eastAsia="es-AR"/>
+              </w:rPr>
+            </w:pPr>
+            <w:r>
+              <w:rPr>
+                <w:rFonts w:eastAsia="Times New Roman" w:cstheme="minorHAnsi"/>
+                <w:color w:val="000000"/>
+                <w:sz w:val="20"/>
+                <w:szCs w:val="20"/>
+                <w:lang w:eastAsia="es-AR"/>
+              </w:rPr>
+              <w:t>Realizaciones de casos de uso a implemtar</w:t>
+            </w:r>
+          </w:p>
+        </w:tc>
+        <w:tc>
+          <w:tcPr>
+            <w:tcW w:w="4400" w:type="dxa"/>
+            <w:tcBorders>
+              <w:top w:val="nil"/>
+              <w:left w:val="nil"/>
+              <w:bottom w:val="nil"/>
+              <w:right w:val="single" w:sz="4" w:space="0" w:color="auto"/>
+            </w:tcBorders>
+            <w:shd w:val="clear" w:color="auto" w:fill="auto"/>
+            <w:noWrap/>
+            <w:vAlign w:val="bottom"/>
+            <w:hideMark/>
+          </w:tcPr>
+          <w:p>
+            <w:pPr>
+              <w:spacing w:after="0" w:line="240" w:lineRule="auto"/>
+              <w:rPr>
+                <w:rFonts w:eastAsia="Times New Roman" w:cstheme="minorHAnsi"/>
+                <w:color w:val="000000"/>
+                <w:sz w:val="20"/>
+                <w:szCs w:val="20"/>
+                <w:lang w:eastAsia="es-AR"/>
+              </w:rPr>
+            </w:pPr>
+            <w:r>
+              <w:rPr>
+                <w:rFonts w:eastAsia="Times New Roman" w:cstheme="minorHAnsi"/>
+                <w:color w:val="000000"/>
+                <w:sz w:val="20"/>
+                <w:szCs w:val="20"/>
+                <w:lang w:eastAsia="es-AR"/>
+              </w:rPr>
+              <w:t>Javier Brizuela, Carlos Trepat</w:t>
+            </w:r>
+          </w:p>
+        </w:tc>
+      </w:tr>
+      <w:tr>
+        <w:trPr>
+          <w:trHeight w:val="300"/>
+        </w:trPr>
+        <w:tc>
+          <w:tcPr>
+            <w:tcW w:w="5500" w:type="dxa"/>
+            <w:tcBorders>
+              <w:top w:val="nil"/>
+              <w:left w:val="single" w:sz="4" w:space="0" w:color="auto"/>
+              <w:bottom w:val="nil"/>
+              <w:right w:val="nil"/>
+            </w:tcBorders>
+            <w:shd w:val="clear" w:color="auto" w:fill="auto"/>
+            <w:noWrap/>
+            <w:vAlign w:val="bottom"/>
+            <w:hideMark/>
+          </w:tcPr>
+          <w:p>
+            <w:pPr>
+              <w:spacing w:after="0" w:line="240" w:lineRule="auto"/>
+              <w:ind w:firstLineChars="100" w:firstLine="200"/>
+              <w:rPr>
+                <w:rFonts w:eastAsia="Times New Roman" w:cstheme="minorHAnsi"/>
+                <w:color w:val="000000"/>
+                <w:sz w:val="20"/>
+                <w:szCs w:val="20"/>
+                <w:lang w:eastAsia="es-AR"/>
+              </w:rPr>
+            </w:pPr>
+            <w:r>
+              <w:rPr>
+                <w:rFonts w:eastAsia="Times New Roman" w:cstheme="minorHAnsi"/>
+                <w:color w:val="000000"/>
+                <w:sz w:val="20"/>
+                <w:szCs w:val="20"/>
+                <w:lang w:eastAsia="es-AR"/>
+              </w:rPr>
+              <w:t>Plan de integracion</w:t>
+            </w:r>
+          </w:p>
+        </w:tc>
+        <w:tc>
+          <w:tcPr>
+            <w:tcW w:w="4400" w:type="dxa"/>
+            <w:tcBorders>
+              <w:top w:val="nil"/>
+              <w:left w:val="nil"/>
+              <w:bottom w:val="nil"/>
+              <w:right w:val="single" w:sz="4" w:space="0" w:color="auto"/>
+            </w:tcBorders>
+            <w:shd w:val="clear" w:color="auto" w:fill="auto"/>
+            <w:noWrap/>
+            <w:vAlign w:val="bottom"/>
+            <w:hideMark/>
+          </w:tcPr>
+          <w:p>
+            <w:pPr>
+              <w:spacing w:after="0" w:line="240" w:lineRule="auto"/>
+              <w:rPr>
+                <w:rFonts w:eastAsia="Times New Roman" w:cstheme="minorHAnsi"/>
+                <w:color w:val="000000"/>
+                <w:sz w:val="20"/>
+                <w:szCs w:val="20"/>
+                <w:lang w:eastAsia="es-AR"/>
+              </w:rPr>
+            </w:pPr>
+            <w:r>
+              <w:rPr>
+                <w:rFonts w:eastAsia="Times New Roman" w:cstheme="minorHAnsi"/>
+                <w:color w:val="000000"/>
+                <w:sz w:val="20"/>
+                <w:szCs w:val="20"/>
+                <w:lang w:eastAsia="es-AR"/>
+              </w:rPr>
+              <w:t>Demian Odasso, Pablo Tissera</w:t>
+            </w:r>
+          </w:p>
+        </w:tc>
+      </w:tr>
+      <w:tr>
+        <w:trPr>
+          <w:trHeight w:val="300"/>
+        </w:trPr>
+        <w:tc>
+          <w:tcPr>
+            <w:tcW w:w="5500" w:type="dxa"/>
+            <w:tcBorders>
+              <w:top w:val="nil"/>
+              <w:left w:val="single" w:sz="4" w:space="0" w:color="auto"/>
+              <w:bottom w:val="nil"/>
+              <w:right w:val="nil"/>
+            </w:tcBorders>
+            <w:shd w:val="clear" w:color="auto" w:fill="auto"/>
+            <w:noWrap/>
+            <w:vAlign w:val="bottom"/>
+            <w:hideMark/>
+          </w:tcPr>
+          <w:p>
+            <w:pPr>
+              <w:spacing w:after="0" w:line="240" w:lineRule="auto"/>
+              <w:ind w:firstLineChars="100" w:firstLine="200"/>
+              <w:rPr>
+                <w:rFonts w:eastAsia="Times New Roman" w:cstheme="minorHAnsi"/>
+                <w:color w:val="000000"/>
+                <w:sz w:val="20"/>
+                <w:szCs w:val="20"/>
+                <w:lang w:eastAsia="es-AR"/>
+              </w:rPr>
+            </w:pPr>
+            <w:r>
+              <w:rPr>
+                <w:rFonts w:eastAsia="Times New Roman" w:cstheme="minorHAnsi"/>
+                <w:color w:val="000000"/>
+                <w:sz w:val="20"/>
+                <w:szCs w:val="20"/>
+                <w:lang w:eastAsia="es-AR"/>
+              </w:rPr>
+              <w:t>Implementacion</w:t>
+            </w:r>
+          </w:p>
+        </w:tc>
+        <w:tc>
+          <w:tcPr>
+            <w:tcW w:w="4400" w:type="dxa"/>
+            <w:tcBorders>
+              <w:top w:val="nil"/>
+              <w:left w:val="nil"/>
+              <w:bottom w:val="nil"/>
+              <w:right w:val="single" w:sz="4" w:space="0" w:color="auto"/>
+            </w:tcBorders>
+            <w:shd w:val="clear" w:color="auto" w:fill="auto"/>
+            <w:noWrap/>
+            <w:vAlign w:val="bottom"/>
+            <w:hideMark/>
+          </w:tcPr>
+          <w:p>
+            <w:pPr>
+              <w:spacing w:after="0" w:line="240" w:lineRule="auto"/>
+              <w:rPr>
+                <w:rFonts w:eastAsia="Times New Roman" w:cstheme="minorHAnsi"/>
+                <w:color w:val="000000"/>
+                <w:sz w:val="20"/>
+                <w:szCs w:val="20"/>
+                <w:lang w:eastAsia="es-AR"/>
+              </w:rPr>
+            </w:pPr>
+            <w:r>
+              <w:rPr>
+                <w:rFonts w:eastAsia="Times New Roman" w:cstheme="minorHAnsi"/>
+                <w:color w:val="000000"/>
+                <w:sz w:val="20"/>
+                <w:szCs w:val="20"/>
+                <w:lang w:eastAsia="es-AR"/>
+              </w:rPr>
+              <w:t>Demian Odasso, Pablo Tissera, Mariano Gava</w:t>
+            </w:r>
+          </w:p>
+        </w:tc>
+      </w:tr>
+      <w:tr>
+        <w:trPr>
+          <w:trHeight w:val="300"/>
+        </w:trPr>
+        <w:tc>
+          <w:tcPr>
+            <w:tcW w:w="5500" w:type="dxa"/>
+            <w:tcBorders>
+              <w:top w:val="nil"/>
+              <w:left w:val="single" w:sz="4" w:space="0" w:color="auto"/>
+              <w:bottom w:val="single" w:sz="4" w:space="0" w:color="auto"/>
+              <w:right w:val="nil"/>
+            </w:tcBorders>
+            <w:shd w:val="clear" w:color="auto" w:fill="auto"/>
+            <w:noWrap/>
+            <w:vAlign w:val="bottom"/>
+            <w:hideMark/>
+          </w:tcPr>
+          <w:p>
+            <w:pPr>
+              <w:spacing w:after="0" w:line="240" w:lineRule="auto"/>
+              <w:ind w:firstLineChars="100" w:firstLine="200"/>
+              <w:rPr>
+                <w:rFonts w:eastAsia="Times New Roman" w:cstheme="minorHAnsi"/>
+                <w:color w:val="000000"/>
+                <w:sz w:val="20"/>
+                <w:szCs w:val="20"/>
+                <w:lang w:eastAsia="es-AR"/>
+              </w:rPr>
+            </w:pPr>
+            <w:r>
+              <w:rPr>
+                <w:rFonts w:eastAsia="Times New Roman" w:cstheme="minorHAnsi"/>
+                <w:color w:val="000000"/>
+                <w:sz w:val="20"/>
+                <w:szCs w:val="20"/>
+                <w:lang w:eastAsia="es-AR"/>
+              </w:rPr>
+              <w:t>Ejecutar pruebas en ambiente de desarrollo</w:t>
+            </w:r>
+          </w:p>
+        </w:tc>
+        <w:tc>
+          <w:tcPr>
+            <w:tcW w:w="4400" w:type="dxa"/>
+            <w:tcBorders>
+              <w:top w:val="nil"/>
+              <w:left w:val="nil"/>
+              <w:bottom w:val="single" w:sz="4" w:space="0" w:color="auto"/>
+              <w:right w:val="single" w:sz="4" w:space="0" w:color="auto"/>
+            </w:tcBorders>
+            <w:shd w:val="clear" w:color="auto" w:fill="auto"/>
+            <w:noWrap/>
+            <w:vAlign w:val="bottom"/>
+            <w:hideMark/>
+          </w:tcPr>
+          <w:p>
+            <w:pPr>
+              <w:spacing w:after="0" w:line="240" w:lineRule="auto"/>
+              <w:rPr>
+                <w:rFonts w:eastAsia="Times New Roman" w:cstheme="minorHAnsi"/>
+                <w:color w:val="000000"/>
+                <w:sz w:val="20"/>
+                <w:szCs w:val="20"/>
+                <w:lang w:eastAsia="es-AR"/>
+              </w:rPr>
+            </w:pPr>
+            <w:r>
+              <w:rPr>
+                <w:rFonts w:eastAsia="Times New Roman" w:cstheme="minorHAnsi"/>
+                <w:color w:val="000000"/>
+                <w:sz w:val="20"/>
+                <w:szCs w:val="20"/>
+                <w:lang w:eastAsia="es-AR"/>
+              </w:rPr>
+              <w:t>Mariano Gava, Javier Brizuela</w:t>
+            </w:r>
+          </w:p>
+        </w:tc>
+      </w:tr>
+      <w:tr>
+        <w:trPr>
+          <w:trHeight w:val="300"/>
+        </w:trPr>
+        <w:tc>
+          <w:tcPr>
+            <w:tcW w:w="5500" w:type="dxa"/>
+            <w:tcBorders>
+              <w:top w:val="nil"/>
+              <w:left w:val="single" w:sz="4" w:space="0" w:color="auto"/>
+              <w:bottom w:val="nil"/>
+              <w:right w:val="nil"/>
+            </w:tcBorders>
+            <w:shd w:val="clear" w:color="auto" w:fill="auto"/>
+            <w:noWrap/>
+            <w:vAlign w:val="bottom"/>
+            <w:hideMark/>
+          </w:tcPr>
+          <w:p>
+            <w:pPr>
+              <w:spacing w:after="0" w:line="240" w:lineRule="auto"/>
+              <w:rPr>
+                <w:rFonts w:eastAsia="Times New Roman" w:cstheme="minorHAnsi"/>
+                <w:b/>
+                <w:bCs/>
+                <w:color w:val="000000"/>
+                <w:sz w:val="20"/>
+                <w:szCs w:val="20"/>
+                <w:lang w:eastAsia="es-AR"/>
+              </w:rPr>
+            </w:pPr>
+            <w:r>
+              <w:rPr>
+                <w:rFonts w:eastAsia="Times New Roman" w:cstheme="minorHAnsi"/>
+                <w:b/>
+                <w:bCs/>
+                <w:color w:val="000000"/>
+                <w:sz w:val="20"/>
+                <w:szCs w:val="20"/>
+                <w:lang w:eastAsia="es-AR"/>
+              </w:rPr>
+              <w:t>Semana del lunes 23 de junio</w:t>
+            </w:r>
+          </w:p>
+        </w:tc>
+        <w:tc>
+          <w:tcPr>
+            <w:tcW w:w="4400" w:type="dxa"/>
+            <w:tcBorders>
+              <w:top w:val="nil"/>
+              <w:left w:val="nil"/>
+              <w:bottom w:val="nil"/>
+              <w:right w:val="single" w:sz="4" w:space="0" w:color="auto"/>
+            </w:tcBorders>
+            <w:shd w:val="clear" w:color="auto" w:fill="auto"/>
+            <w:noWrap/>
+            <w:vAlign w:val="bottom"/>
+            <w:hideMark/>
+          </w:tcPr>
+          <w:p>
+            <w:pPr>
+              <w:spacing w:after="0" w:line="240" w:lineRule="auto"/>
+              <w:rPr>
+                <w:rFonts w:eastAsia="Times New Roman" w:cstheme="minorHAnsi"/>
+                <w:color w:val="000000"/>
+                <w:sz w:val="20"/>
+                <w:szCs w:val="20"/>
+                <w:lang w:eastAsia="es-AR"/>
+              </w:rPr>
+            </w:pPr>
+            <w:r>
+              <w:rPr>
+                <w:rFonts w:eastAsia="Times New Roman" w:cstheme="minorHAnsi"/>
+                <w:color w:val="000000"/>
+                <w:sz w:val="20"/>
+                <w:szCs w:val="20"/>
+                <w:lang w:eastAsia="es-AR"/>
+              </w:rPr>
+              <w:t> </w:t>
+            </w:r>
+          </w:p>
+        </w:tc>
+      </w:tr>
+      <w:tr>
+        <w:trPr>
+          <w:trHeight w:val="300"/>
+        </w:trPr>
+        <w:tc>
+          <w:tcPr>
+            <w:tcW w:w="5500" w:type="dxa"/>
+            <w:tcBorders>
+              <w:top w:val="nil"/>
+              <w:left w:val="single" w:sz="4" w:space="0" w:color="auto"/>
+              <w:bottom w:val="nil"/>
+              <w:right w:val="nil"/>
+            </w:tcBorders>
+            <w:shd w:val="clear" w:color="auto" w:fill="auto"/>
+            <w:noWrap/>
+            <w:vAlign w:val="bottom"/>
+            <w:hideMark/>
+          </w:tcPr>
+          <w:p>
+            <w:pPr>
+              <w:spacing w:after="0" w:line="240" w:lineRule="auto"/>
+              <w:ind w:firstLineChars="100" w:firstLine="200"/>
+              <w:rPr>
+                <w:rFonts w:eastAsia="Times New Roman" w:cstheme="minorHAnsi"/>
+                <w:color w:val="000000"/>
+                <w:sz w:val="20"/>
+                <w:szCs w:val="20"/>
+                <w:lang w:eastAsia="es-AR"/>
+              </w:rPr>
+            </w:pPr>
+            <w:r>
+              <w:rPr>
+                <w:rFonts w:eastAsia="Times New Roman" w:cstheme="minorHAnsi"/>
+                <w:color w:val="000000"/>
+                <w:sz w:val="20"/>
+                <w:szCs w:val="20"/>
+                <w:lang w:eastAsia="es-AR"/>
+              </w:rPr>
+              <w:t>Implementacion</w:t>
+            </w:r>
+          </w:p>
+        </w:tc>
+        <w:tc>
+          <w:tcPr>
+            <w:tcW w:w="4400" w:type="dxa"/>
+            <w:tcBorders>
+              <w:top w:val="nil"/>
+              <w:left w:val="nil"/>
+              <w:bottom w:val="nil"/>
+              <w:right w:val="single" w:sz="4" w:space="0" w:color="auto"/>
+            </w:tcBorders>
+            <w:shd w:val="clear" w:color="auto" w:fill="auto"/>
+            <w:noWrap/>
+            <w:vAlign w:val="bottom"/>
+            <w:hideMark/>
+          </w:tcPr>
+          <w:p>
+            <w:pPr>
+              <w:spacing w:after="0" w:line="240" w:lineRule="auto"/>
+              <w:rPr>
+                <w:rFonts w:eastAsia="Times New Roman" w:cstheme="minorHAnsi"/>
+                <w:color w:val="000000"/>
+                <w:sz w:val="20"/>
+                <w:szCs w:val="20"/>
+                <w:lang w:eastAsia="es-AR"/>
+              </w:rPr>
+            </w:pPr>
+            <w:r>
+              <w:rPr>
+                <w:rFonts w:eastAsia="Times New Roman" w:cstheme="minorHAnsi"/>
+                <w:color w:val="000000"/>
+                <w:sz w:val="20"/>
+                <w:szCs w:val="20"/>
+                <w:lang w:eastAsia="es-AR"/>
+              </w:rPr>
+              <w:t>Javier Brizuela, Carlos Trepat</w:t>
+            </w:r>
+          </w:p>
+        </w:tc>
+      </w:tr>
+      <w:tr>
+        <w:trPr>
+          <w:trHeight w:val="300"/>
+        </w:trPr>
+        <w:tc>
+          <w:tcPr>
+            <w:tcW w:w="5500" w:type="dxa"/>
+            <w:tcBorders>
+              <w:top w:val="nil"/>
+              <w:left w:val="single" w:sz="4" w:space="0" w:color="auto"/>
+              <w:bottom w:val="nil"/>
+              <w:right w:val="nil"/>
+            </w:tcBorders>
+            <w:shd w:val="clear" w:color="auto" w:fill="auto"/>
+            <w:noWrap/>
+            <w:vAlign w:val="bottom"/>
+            <w:hideMark/>
+          </w:tcPr>
+          <w:p>
+            <w:pPr>
+              <w:spacing w:after="0" w:line="240" w:lineRule="auto"/>
+              <w:ind w:firstLineChars="100" w:firstLine="200"/>
+              <w:rPr>
+                <w:rFonts w:eastAsia="Times New Roman" w:cstheme="minorHAnsi"/>
+                <w:color w:val="000000"/>
+                <w:sz w:val="20"/>
+                <w:szCs w:val="20"/>
+                <w:lang w:eastAsia="es-AR"/>
+              </w:rPr>
+            </w:pPr>
+            <w:r>
+              <w:rPr>
+                <w:rFonts w:eastAsia="Times New Roman" w:cstheme="minorHAnsi"/>
+                <w:color w:val="000000"/>
+                <w:sz w:val="20"/>
+                <w:szCs w:val="20"/>
+                <w:lang w:eastAsia="es-AR"/>
+              </w:rPr>
+              <w:t>Ejecutar pruebas en ambiente de desarrollo</w:t>
+            </w:r>
+          </w:p>
+        </w:tc>
+        <w:tc>
+          <w:tcPr>
+            <w:tcW w:w="4400" w:type="dxa"/>
+            <w:tcBorders>
+              <w:top w:val="nil"/>
+              <w:left w:val="nil"/>
+              <w:bottom w:val="nil"/>
+              <w:right w:val="single" w:sz="4" w:space="0" w:color="auto"/>
+            </w:tcBorders>
+            <w:shd w:val="clear" w:color="auto" w:fill="auto"/>
+            <w:noWrap/>
+            <w:vAlign w:val="bottom"/>
+            <w:hideMark/>
+          </w:tcPr>
+          <w:p>
+            <w:pPr>
+              <w:spacing w:after="0" w:line="240" w:lineRule="auto"/>
+              <w:rPr>
+                <w:rFonts w:eastAsia="Times New Roman" w:cstheme="minorHAnsi"/>
+                <w:color w:val="000000"/>
+                <w:sz w:val="20"/>
+                <w:szCs w:val="20"/>
+                <w:lang w:eastAsia="es-AR"/>
+              </w:rPr>
+            </w:pPr>
+            <w:r>
+              <w:rPr>
+                <w:rFonts w:eastAsia="Times New Roman" w:cstheme="minorHAnsi"/>
+                <w:color w:val="000000"/>
+                <w:sz w:val="20"/>
+                <w:szCs w:val="20"/>
+                <w:lang w:eastAsia="es-AR"/>
+              </w:rPr>
+              <w:t>Demian Odasso, Pablo Tissera, Mariano Gava</w:t>
+            </w:r>
+          </w:p>
+        </w:tc>
+      </w:tr>
+      <w:tr>
+        <w:trPr>
+          <w:trHeight w:val="300"/>
+        </w:trPr>
+        <w:tc>
+          <w:tcPr>
+            <w:tcW w:w="5500" w:type="dxa"/>
+            <w:tcBorders>
+              <w:top w:val="nil"/>
+              <w:left w:val="single" w:sz="4" w:space="0" w:color="auto"/>
+              <w:bottom w:val="single" w:sz="4" w:space="0" w:color="auto"/>
+              <w:right w:val="nil"/>
+            </w:tcBorders>
+            <w:shd w:val="clear" w:color="auto" w:fill="auto"/>
+            <w:noWrap/>
+            <w:vAlign w:val="bottom"/>
+            <w:hideMark/>
+          </w:tcPr>
+          <w:p>
+            <w:pPr>
+              <w:spacing w:after="0" w:line="240" w:lineRule="auto"/>
+              <w:ind w:firstLineChars="100" w:firstLine="200"/>
+              <w:rPr>
+                <w:rFonts w:eastAsia="Times New Roman" w:cstheme="minorHAnsi"/>
+                <w:color w:val="000000"/>
+                <w:sz w:val="20"/>
+                <w:szCs w:val="20"/>
+                <w:lang w:eastAsia="es-AR"/>
+              </w:rPr>
+            </w:pPr>
+            <w:r>
+              <w:rPr>
+                <w:rFonts w:eastAsia="Times New Roman" w:cstheme="minorHAnsi"/>
+                <w:color w:val="000000"/>
+                <w:sz w:val="20"/>
+                <w:szCs w:val="20"/>
+                <w:lang w:eastAsia="es-AR"/>
+              </w:rPr>
+              <w:t>Ejecutar pruebas de aceptacion de usuario</w:t>
+            </w:r>
+          </w:p>
+        </w:tc>
+        <w:tc>
+          <w:tcPr>
+            <w:tcW w:w="4400" w:type="dxa"/>
+            <w:tcBorders>
+              <w:top w:val="nil"/>
+              <w:left w:val="nil"/>
+              <w:bottom w:val="single" w:sz="4" w:space="0" w:color="auto"/>
+              <w:right w:val="single" w:sz="4" w:space="0" w:color="auto"/>
+            </w:tcBorders>
+            <w:shd w:val="clear" w:color="auto" w:fill="auto"/>
+            <w:noWrap/>
+            <w:vAlign w:val="bottom"/>
+            <w:hideMark/>
+          </w:tcPr>
+          <w:p>
+            <w:pPr>
+              <w:spacing w:after="0" w:line="240" w:lineRule="auto"/>
+              <w:rPr>
+                <w:rFonts w:eastAsia="Times New Roman" w:cstheme="minorHAnsi"/>
+                <w:color w:val="000000"/>
+                <w:sz w:val="20"/>
+                <w:szCs w:val="20"/>
+                <w:lang w:eastAsia="es-AR"/>
+              </w:rPr>
+            </w:pPr>
+            <w:r>
+              <w:rPr>
+                <w:rFonts w:eastAsia="Times New Roman" w:cstheme="minorHAnsi"/>
+                <w:color w:val="000000"/>
+                <w:sz w:val="20"/>
+                <w:szCs w:val="20"/>
+                <w:lang w:eastAsia="es-AR"/>
+              </w:rPr>
+              <w:t>Coming SA</w:t>
+            </w:r>
+          </w:p>
+        </w:tc>
+      </w:tr>
+    </w:tbl>
+    <w:p/>
     <w:sectPr>
       <w:pgSz w:w="12240" w:h="15840"/>
       <w:pgMar w:top="1417" w:right="1701" w:bottom="1417" w:left="1701" w:header="708" w:footer="708" w:gutter="0"/>
@@ -4900,7 +8140,7 @@
                   <w:bCs/>
                   <w:noProof/>
                 </w:rPr>
-                <w:t>5</w:t>
+                <w:t>6</w:t>
               </w:r>
               <w:r>
                 <w:rPr>
@@ -6718,6 +9958,95 @@
     </w:lvl>
   </w:abstractNum>
   <w:abstractNum w:abstractNumId="17">
+    <w:nsid w:val="7D421824"/>
+    <w:multiLevelType w:val="hybridMultilevel"/>
+    <w:tmpl w:val="C7E679BC"/>
+    <w:lvl w:ilvl="0" w:tplc="BFD627CA">
+      <w:start w:val="62"/>
+      <w:numFmt w:val="decimal"/>
+      <w:lvlText w:val="%1"/>
+      <w:lvlJc w:val="center"/>
+      <w:pPr>
+        <w:ind w:left="360" w:hanging="360"/>
+      </w:pPr>
+      <w:rPr>
+        <w:rFonts w:hint="default"/>
+      </w:rPr>
+    </w:lvl>
+    <w:lvl w:ilvl="1" w:tplc="2C0A0019" w:tentative="1">
+      <w:start w:val="1"/>
+      <w:numFmt w:val="lowerLetter"/>
+      <w:lvlText w:val="%2."/>
+      <w:lvlJc w:val="left"/>
+      <w:pPr>
+        <w:ind w:left="1440" w:hanging="360"/>
+      </w:pPr>
+    </w:lvl>
+    <w:lvl w:ilvl="2" w:tplc="2C0A001B" w:tentative="1">
+      <w:start w:val="1"/>
+      <w:numFmt w:val="lowerRoman"/>
+      <w:lvlText w:val="%3."/>
+      <w:lvlJc w:val="right"/>
+      <w:pPr>
+        <w:ind w:left="2160" w:hanging="180"/>
+      </w:pPr>
+    </w:lvl>
+    <w:lvl w:ilvl="3" w:tplc="2C0A000F" w:tentative="1">
+      <w:start w:val="1"/>
+      <w:numFmt w:val="decimal"/>
+      <w:lvlText w:val="%4."/>
+      <w:lvlJc w:val="left"/>
+      <w:pPr>
+        <w:ind w:left="2880" w:hanging="360"/>
+      </w:pPr>
+    </w:lvl>
+    <w:lvl w:ilvl="4" w:tplc="2C0A0019" w:tentative="1">
+      <w:start w:val="1"/>
+      <w:numFmt w:val="lowerLetter"/>
+      <w:lvlText w:val="%5."/>
+      <w:lvlJc w:val="left"/>
+      <w:pPr>
+        <w:ind w:left="3600" w:hanging="360"/>
+      </w:pPr>
+    </w:lvl>
+    <w:lvl w:ilvl="5" w:tplc="2C0A001B" w:tentative="1">
+      <w:start w:val="1"/>
+      <w:numFmt w:val="lowerRoman"/>
+      <w:lvlText w:val="%6."/>
+      <w:lvlJc w:val="right"/>
+      <w:pPr>
+        <w:ind w:left="4320" w:hanging="180"/>
+      </w:pPr>
+    </w:lvl>
+    <w:lvl w:ilvl="6" w:tplc="2C0A000F" w:tentative="1">
+      <w:start w:val="1"/>
+      <w:numFmt w:val="decimal"/>
+      <w:lvlText w:val="%7."/>
+      <w:lvlJc w:val="left"/>
+      <w:pPr>
+        <w:ind w:left="5040" w:hanging="360"/>
+      </w:pPr>
+    </w:lvl>
+    <w:lvl w:ilvl="7" w:tplc="2C0A0019" w:tentative="1">
+      <w:start w:val="1"/>
+      <w:numFmt w:val="lowerLetter"/>
+      <w:lvlText w:val="%8."/>
+      <w:lvlJc w:val="left"/>
+      <w:pPr>
+        <w:ind w:left="5760" w:hanging="360"/>
+      </w:pPr>
+    </w:lvl>
+    <w:lvl w:ilvl="8" w:tplc="2C0A001B" w:tentative="1">
+      <w:start w:val="1"/>
+      <w:numFmt w:val="lowerRoman"/>
+      <w:lvlText w:val="%9."/>
+      <w:lvlJc w:val="right"/>
+      <w:pPr>
+        <w:ind w:left="6480" w:hanging="180"/>
+      </w:pPr>
+    </w:lvl>
+  </w:abstractNum>
+  <w:abstractNum w:abstractNumId="18">
     <w:nsid w:val="7F744A6A"/>
     <w:multiLevelType w:val="hybridMultilevel"/>
     <w:tmpl w:val="AA74A40C"/>
@@ -6807,7 +10136,7 @@
     </w:lvl>
   </w:abstractNum>
   <w:num w:numId="1">
-    <w:abstractNumId w:val="17"/>
+    <w:abstractNumId w:val="18"/>
   </w:num>
   <w:num w:numId="2">
     <w:abstractNumId w:val="16"/>
@@ -6859,6 +10188,9 @@
   </w:num>
   <w:num w:numId="18">
     <w:abstractNumId w:val="15"/>
+  </w:num>
+  <w:num w:numId="19">
+    <w:abstractNumId w:val="17"/>
   </w:num>
 </w:numbering>
 </file>
@@ -8233,7 +11565,7 @@
 </file>
 
 <file path=customXml/itemProps1.xml><?xml version="1.0" encoding="utf-8"?>
-<ds:datastoreItem xmlns:ds="http://schemas.openxmlformats.org/officeDocument/2006/customXml" ds:itemID="{862B1F68-A12E-4575-B190-142AC128E68D}">
+<ds:datastoreItem xmlns:ds="http://schemas.openxmlformats.org/officeDocument/2006/customXml" ds:itemID="{0E805559-477B-4D63-8984-48FB9B7581C9}">
   <ds:schemaRefs>
     <ds:schemaRef ds:uri="http://schemas.openxmlformats.org/officeDocument/2006/bibliography"/>
   </ds:schemaRefs>

</xml_diff>

<commit_message>
req no funcionales. actualizacion de listado en plan e integracion.
</commit_message>
<xml_diff>
--- a/Documentacion/Iteracion2/plan-de-integracion.docx
+++ b/Documentacion/Iteracion2/plan-de-integracion.docx
@@ -952,7 +952,21 @@
                 <w:iCs/>
                 <w:sz w:val="20"/>
               </w:rPr>
-              <w:t>20/06/2012</w:t>
+              <w:t>2</w:t>
+            </w:r>
+            <w:r>
+              <w:rPr>
+                <w:iCs/>
+                <w:sz w:val="20"/>
+              </w:rPr>
+              <w:t>7</w:t>
+            </w:r>
+            <w:r>
+              <w:rPr>
+                <w:iCs/>
+                <w:sz w:val="20"/>
+              </w:rPr>
+              <w:t>/06/2012</w:t>
             </w:r>
           </w:p>
         </w:tc>
@@ -1016,8 +1030,6 @@
               <w:br/>
               <w:t>Se actualizo la lista de CU a implementar.</w:t>
             </w:r>
-            <w:bookmarkStart w:id="1" w:name="_GoBack"/>
-            <w:bookmarkEnd w:id="1"/>
           </w:p>
         </w:tc>
         <w:tc>
@@ -1120,7 +1132,7 @@
           <w:r>
             <w:fldChar w:fldCharType="separate"/>
           </w:r>
-          <w:hyperlink w:anchor="_Toc327988481" w:history="1">
+          <w:hyperlink w:anchor="_Toc328602569" w:history="1">
             <w:r>
               <w:rPr>
                 <w:rStyle w:val="Hyperlink"/>
@@ -1147,7 +1159,7 @@
                 <w:noProof/>
                 <w:webHidden/>
               </w:rPr>
-              <w:instrText xml:space="preserve"> PAGEREF _Toc327988481 \h </w:instrText>
+              <w:instrText xml:space="preserve"> PAGEREF _Toc328602569 \h </w:instrText>
             </w:r>
             <w:r>
               <w:rPr>
@@ -1190,7 +1202,7 @@
               <w:lang w:val="en-US"/>
             </w:rPr>
           </w:pPr>
-          <w:hyperlink w:anchor="_Toc327988482" w:history="1">
+          <w:hyperlink w:anchor="_Toc328602570" w:history="1">
             <w:r>
               <w:rPr>
                 <w:rStyle w:val="Hyperlink"/>
@@ -1217,7 +1229,7 @@
                 <w:noProof/>
                 <w:webHidden/>
               </w:rPr>
-              <w:instrText xml:space="preserve"> PAGEREF _Toc327988482 \h </w:instrText>
+              <w:instrText xml:space="preserve"> PAGEREF _Toc328602570 \h </w:instrText>
             </w:r>
             <w:r>
               <w:rPr>
@@ -1260,7 +1272,7 @@
               <w:lang w:val="en-US"/>
             </w:rPr>
           </w:pPr>
-          <w:hyperlink w:anchor="_Toc327988483" w:history="1">
+          <w:hyperlink w:anchor="_Toc328602571" w:history="1">
             <w:r>
               <w:rPr>
                 <w:rStyle w:val="Hyperlink"/>
@@ -1287,7 +1299,7 @@
                 <w:noProof/>
                 <w:webHidden/>
               </w:rPr>
-              <w:instrText xml:space="preserve"> PAGEREF _Toc327988483 \h </w:instrText>
+              <w:instrText xml:space="preserve"> PAGEREF _Toc328602571 \h </w:instrText>
             </w:r>
             <w:r>
               <w:rPr>
@@ -1330,7 +1342,7 @@
               <w:lang w:val="en-US"/>
             </w:rPr>
           </w:pPr>
-          <w:hyperlink w:anchor="_Toc327988484" w:history="1">
+          <w:hyperlink w:anchor="_Toc328602572" w:history="1">
             <w:r>
               <w:rPr>
                 <w:rStyle w:val="Hyperlink"/>
@@ -1357,7 +1369,7 @@
                 <w:noProof/>
                 <w:webHidden/>
               </w:rPr>
-              <w:instrText xml:space="preserve"> PAGEREF _Toc327988484 \h </w:instrText>
+              <w:instrText xml:space="preserve"> PAGEREF _Toc328602572 \h </w:instrText>
             </w:r>
             <w:r>
               <w:rPr>
@@ -1400,7 +1412,7 @@
               <w:lang w:val="en-US"/>
             </w:rPr>
           </w:pPr>
-          <w:hyperlink w:anchor="_Toc327988485" w:history="1">
+          <w:hyperlink w:anchor="_Toc328602573" w:history="1">
             <w:r>
               <w:rPr>
                 <w:rStyle w:val="Hyperlink"/>
@@ -1427,7 +1439,7 @@
                 <w:noProof/>
                 <w:webHidden/>
               </w:rPr>
-              <w:instrText xml:space="preserve"> PAGEREF _Toc327988485 \h </w:instrText>
+              <w:instrText xml:space="preserve"> PAGEREF _Toc328602573 \h </w:instrText>
             </w:r>
             <w:r>
               <w:rPr>
@@ -1470,7 +1482,7 @@
               <w:lang w:val="en-US"/>
             </w:rPr>
           </w:pPr>
-          <w:hyperlink w:anchor="_Toc327988486" w:history="1">
+          <w:hyperlink w:anchor="_Toc328602574" w:history="1">
             <w:r>
               <w:rPr>
                 <w:rStyle w:val="Hyperlink"/>
@@ -1497,7 +1509,7 @@
                 <w:noProof/>
                 <w:webHidden/>
               </w:rPr>
-              <w:instrText xml:space="preserve"> PAGEREF _Toc327988486 \h </w:instrText>
+              <w:instrText xml:space="preserve"> PAGEREF _Toc328602574 \h </w:instrText>
             </w:r>
             <w:r>
               <w:rPr>
@@ -1540,7 +1552,7 @@
               <w:lang w:val="en-US"/>
             </w:rPr>
           </w:pPr>
-          <w:hyperlink w:anchor="_Toc327988487" w:history="1">
+          <w:hyperlink w:anchor="_Toc328602575" w:history="1">
             <w:r>
               <w:rPr>
                 <w:rStyle w:val="Hyperlink"/>
@@ -1567,7 +1579,7 @@
                 <w:noProof/>
                 <w:webHidden/>
               </w:rPr>
-              <w:instrText xml:space="preserve"> PAGEREF _Toc327988487 \h </w:instrText>
+              <w:instrText xml:space="preserve"> PAGEREF _Toc328602575 \h </w:instrText>
             </w:r>
             <w:r>
               <w:rPr>
@@ -1587,7 +1599,7 @@
                 <w:noProof/>
                 <w:webHidden/>
               </w:rPr>
-              <w:t>3</w:t>
+              <w:t>4</w:t>
             </w:r>
             <w:r>
               <w:rPr>
@@ -1627,22 +1639,22 @@
       <w:pPr>
         <w:pStyle w:val="Heading1"/>
       </w:pPr>
-      <w:bookmarkStart w:id="2" w:name="_Toc327988481"/>
+      <w:bookmarkStart w:id="1" w:name="_Toc328602569"/>
       <w:r>
         <w:lastRenderedPageBreak/>
         <w:t>Introducción</w:t>
       </w:r>
-      <w:bookmarkEnd w:id="2"/>
+      <w:bookmarkEnd w:id="1"/>
     </w:p>
     <w:p>
       <w:pPr>
         <w:pStyle w:val="Heading2"/>
       </w:pPr>
-      <w:bookmarkStart w:id="3" w:name="_Toc327988482"/>
+      <w:bookmarkStart w:id="2" w:name="_Toc328602570"/>
       <w:r>
         <w:t>Propósito</w:t>
       </w:r>
-      <w:bookmarkEnd w:id="3"/>
+      <w:bookmarkEnd w:id="2"/>
     </w:p>
     <w:p>
       <w:pPr>
@@ -1677,21 +1689,21 @@
       <w:pPr>
         <w:pStyle w:val="Heading1"/>
       </w:pPr>
-      <w:bookmarkStart w:id="4" w:name="_Toc327988483"/>
+      <w:bookmarkStart w:id="3" w:name="_Toc328602571"/>
       <w:r>
         <w:t>Plan de Integración</w:t>
       </w:r>
-      <w:bookmarkEnd w:id="4"/>
+      <w:bookmarkEnd w:id="3"/>
     </w:p>
     <w:p>
       <w:pPr>
         <w:pStyle w:val="Heading2"/>
       </w:pPr>
-      <w:bookmarkStart w:id="5" w:name="_Toc327988484"/>
+      <w:bookmarkStart w:id="4" w:name="_Toc328602572"/>
       <w:r>
         <w:t>Alcance</w:t>
       </w:r>
-      <w:bookmarkEnd w:id="5"/>
+      <w:bookmarkEnd w:id="4"/>
     </w:p>
     <w:p>
       <w:pPr>
@@ -1740,11 +1752,11 @@
       <w:pPr>
         <w:pStyle w:val="Heading2"/>
       </w:pPr>
-      <w:bookmarkStart w:id="6" w:name="_Toc327988485"/>
+      <w:bookmarkStart w:id="5" w:name="_Toc328602573"/>
       <w:r>
         <w:t>No contempla</w:t>
       </w:r>
-      <w:bookmarkEnd w:id="6"/>
+      <w:bookmarkEnd w:id="5"/>
     </w:p>
     <w:p>
       <w:pPr>
@@ -1828,21 +1840,20 @@
       <w:pPr>
         <w:pStyle w:val="Heading2"/>
       </w:pPr>
-      <w:bookmarkStart w:id="7" w:name="_Toc327988486"/>
+      <w:bookmarkStart w:id="6" w:name="_Toc328602574"/>
       <w:r>
         <w:t>Listado de Casos de Uso a Implementar</w:t>
       </w:r>
-      <w:bookmarkEnd w:id="7"/>
+      <w:bookmarkEnd w:id="6"/>
     </w:p>
     <w:tbl>
       <w:tblPr>
         <w:tblStyle w:val="TableGrid"/>
-        <w:tblW w:w="9191" w:type="dxa"/>
+        <w:tblW w:w="8374" w:type="dxa"/>
         <w:tblLayout w:type="fixed"/>
         <w:tblLook w:val="04A0" w:firstRow="1" w:lastRow="0" w:firstColumn="1" w:lastColumn="0" w:noHBand="0" w:noVBand="1"/>
       </w:tblPr>
       <w:tblGrid>
-        <w:gridCol w:w="817"/>
         <w:gridCol w:w="1559"/>
         <w:gridCol w:w="4547"/>
         <w:gridCol w:w="992"/>
@@ -1851,30 +1862,6 @@
       <w:tr>
         <w:tc>
           <w:tcPr>
-            <w:tcW w:w="817" w:type="dxa"/>
-            <w:shd w:val="clear" w:color="auto" w:fill="DBE5F1" w:themeFill="accent1" w:themeFillTint="33"/>
-          </w:tcPr>
-          <w:p>
-            <w:pPr>
-              <w:jc w:val="center"/>
-              <w:rPr>
-                <w:b/>
-                <w:sz w:val="20"/>
-                <w:szCs w:val="20"/>
-              </w:rPr>
-            </w:pPr>
-            <w:r>
-              <w:rPr>
-                <w:b/>
-                <w:sz w:val="20"/>
-                <w:szCs w:val="20"/>
-              </w:rPr>
-              <w:t>ID</w:t>
-            </w:r>
-          </w:p>
-        </w:tc>
-        <w:tc>
-          <w:tcPr>
             <w:tcW w:w="1559" w:type="dxa"/>
             <w:shd w:val="clear" w:color="auto" w:fill="DBE5F1" w:themeFill="accent1" w:themeFillTint="33"/>
           </w:tcPr>
@@ -2003,25 +1990,6 @@
       <w:tr>
         <w:tc>
           <w:tcPr>
-            <w:tcW w:w="817" w:type="dxa"/>
-          </w:tcPr>
-          <w:p>
-            <w:pPr>
-              <w:pStyle w:val="ListParagraph"/>
-              <w:numPr>
-                <w:ilvl w:val="0"/>
-                <w:numId w:val="1"/>
-              </w:numPr>
-              <w:jc w:val="center"/>
-              <w:rPr>
-                <w:sz w:val="20"/>
-                <w:szCs w:val="20"/>
-              </w:rPr>
-            </w:pPr>
-          </w:p>
-        </w:tc>
-        <w:tc>
-          <w:tcPr>
             <w:tcW w:w="1559" w:type="dxa"/>
           </w:tcPr>
           <w:p>
@@ -2073,23 +2041,7 @@
                 <w:sz w:val="20"/>
                 <w:szCs w:val="20"/>
               </w:rPr>
-              <w:t xml:space="preserve">Se implementara el </w:t>
-            </w:r>
-            <w:r>
-              <w:rPr>
-                <w:i/>
-                <w:sz w:val="20"/>
-                <w:szCs w:val="20"/>
-              </w:rPr>
-              <w:t>caso de uso completo</w:t>
-            </w:r>
-            <w:r>
-              <w:rPr>
-                <w:i/>
-                <w:sz w:val="20"/>
-                <w:szCs w:val="20"/>
-              </w:rPr>
-              <w:t>.</w:t>
+              <w:t>Se implementara el caso de uso completo.</w:t>
             </w:r>
           </w:p>
         </w:tc>
@@ -2137,25 +2089,6 @@
       <w:tr>
         <w:tc>
           <w:tcPr>
-            <w:tcW w:w="817" w:type="dxa"/>
-          </w:tcPr>
-          <w:p>
-            <w:pPr>
-              <w:pStyle w:val="ListParagraph"/>
-              <w:numPr>
-                <w:ilvl w:val="0"/>
-                <w:numId w:val="1"/>
-              </w:numPr>
-              <w:jc w:val="center"/>
-              <w:rPr>
-                <w:sz w:val="20"/>
-                <w:szCs w:val="20"/>
-              </w:rPr>
-            </w:pPr>
-          </w:p>
-        </w:tc>
-        <w:tc>
-          <w:tcPr>
             <w:tcW w:w="1559" w:type="dxa"/>
           </w:tcPr>
           <w:p>
@@ -2255,25 +2188,6 @@
       <w:tr>
         <w:tc>
           <w:tcPr>
-            <w:tcW w:w="817" w:type="dxa"/>
-          </w:tcPr>
-          <w:p>
-            <w:pPr>
-              <w:pStyle w:val="ListParagraph"/>
-              <w:numPr>
-                <w:ilvl w:val="0"/>
-                <w:numId w:val="1"/>
-              </w:numPr>
-              <w:jc w:val="center"/>
-              <w:rPr>
-                <w:sz w:val="20"/>
-                <w:szCs w:val="20"/>
-              </w:rPr>
-            </w:pPr>
-          </w:p>
-        </w:tc>
-        <w:tc>
-          <w:tcPr>
             <w:tcW w:w="1559" w:type="dxa"/>
           </w:tcPr>
           <w:p>
@@ -2373,25 +2287,6 @@
       <w:tr>
         <w:tc>
           <w:tcPr>
-            <w:tcW w:w="817" w:type="dxa"/>
-          </w:tcPr>
-          <w:p>
-            <w:pPr>
-              <w:pStyle w:val="ListParagraph"/>
-              <w:numPr>
-                <w:ilvl w:val="0"/>
-                <w:numId w:val="1"/>
-              </w:numPr>
-              <w:jc w:val="center"/>
-              <w:rPr>
-                <w:sz w:val="20"/>
-                <w:szCs w:val="20"/>
-              </w:rPr>
-            </w:pPr>
-          </w:p>
-        </w:tc>
-        <w:tc>
-          <w:tcPr>
             <w:tcW w:w="1559" w:type="dxa"/>
           </w:tcPr>
           <w:p>
@@ -2497,25 +2392,6 @@
       <w:tr>
         <w:tc>
           <w:tcPr>
-            <w:tcW w:w="817" w:type="dxa"/>
-          </w:tcPr>
-          <w:p>
-            <w:pPr>
-              <w:pStyle w:val="ListParagraph"/>
-              <w:numPr>
-                <w:ilvl w:val="0"/>
-                <w:numId w:val="22"/>
-              </w:numPr>
-              <w:jc w:val="center"/>
-              <w:rPr>
-                <w:sz w:val="20"/>
-                <w:szCs w:val="20"/>
-              </w:rPr>
-            </w:pPr>
-          </w:p>
-        </w:tc>
-        <w:tc>
-          <w:tcPr>
             <w:tcW w:w="1559" w:type="dxa"/>
           </w:tcPr>
           <w:p>
@@ -2565,14 +2441,7 @@
                 <w:sz w:val="20"/>
                 <w:szCs w:val="20"/>
               </w:rPr>
-              <w:t>solicitud de t</w:t>
-            </w:r>
-            <w:r>
-              <w:rPr>
-                <w:sz w:val="20"/>
-                <w:szCs w:val="20"/>
-              </w:rPr>
-              <w:t>area</w:t>
+              <w:t>solicitud de tarea</w:t>
             </w:r>
             <w:r>
               <w:rPr>
@@ -2589,13 +2458,6 @@
                 <w:szCs w:val="20"/>
               </w:rPr>
               <w:br/>
-            </w:r>
-            <w:r>
-              <w:rPr>
-                <w:i/>
-                <w:sz w:val="20"/>
-                <w:szCs w:val="20"/>
-              </w:rPr>
               <w:t>Se implementara el curso que registre la documentación pre obra.</w:t>
             </w:r>
           </w:p>
@@ -2644,25 +2506,6 @@
       <w:tr>
         <w:tc>
           <w:tcPr>
-            <w:tcW w:w="817" w:type="dxa"/>
-          </w:tcPr>
-          <w:p>
-            <w:pPr>
-              <w:pStyle w:val="ListParagraph"/>
-              <w:numPr>
-                <w:ilvl w:val="0"/>
-                <w:numId w:val="23"/>
-              </w:numPr>
-              <w:jc w:val="center"/>
-              <w:rPr>
-                <w:sz w:val="20"/>
-                <w:szCs w:val="20"/>
-              </w:rPr>
-            </w:pPr>
-          </w:p>
-        </w:tc>
-        <w:tc>
-          <w:tcPr>
             <w:tcW w:w="1559" w:type="dxa"/>
           </w:tcPr>
           <w:p>
@@ -2761,25 +2604,6 @@
       <w:tr>
         <w:tc>
           <w:tcPr>
-            <w:tcW w:w="817" w:type="dxa"/>
-          </w:tcPr>
-          <w:p>
-            <w:pPr>
-              <w:pStyle w:val="ListParagraph"/>
-              <w:numPr>
-                <w:ilvl w:val="0"/>
-                <w:numId w:val="23"/>
-              </w:numPr>
-              <w:jc w:val="center"/>
-              <w:rPr>
-                <w:sz w:val="20"/>
-                <w:szCs w:val="20"/>
-              </w:rPr>
-            </w:pPr>
-          </w:p>
-        </w:tc>
-        <w:tc>
-          <w:tcPr>
             <w:tcW w:w="1559" w:type="dxa"/>
           </w:tcPr>
           <w:p>
@@ -2886,25 +2710,6 @@
       <w:tr>
         <w:tc>
           <w:tcPr>
-            <w:tcW w:w="817" w:type="dxa"/>
-          </w:tcPr>
-          <w:p>
-            <w:pPr>
-              <w:pStyle w:val="ListParagraph"/>
-              <w:numPr>
-                <w:ilvl w:val="0"/>
-                <w:numId w:val="23"/>
-              </w:numPr>
-              <w:jc w:val="center"/>
-              <w:rPr>
-                <w:sz w:val="20"/>
-                <w:szCs w:val="20"/>
-              </w:rPr>
-            </w:pPr>
-          </w:p>
-        </w:tc>
-        <w:tc>
-          <w:tcPr>
             <w:tcW w:w="1559" w:type="dxa"/>
           </w:tcPr>
           <w:p>
@@ -3003,25 +2808,6 @@
       <w:tr>
         <w:tc>
           <w:tcPr>
-            <w:tcW w:w="817" w:type="dxa"/>
-          </w:tcPr>
-          <w:p>
-            <w:pPr>
-              <w:pStyle w:val="ListParagraph"/>
-              <w:numPr>
-                <w:ilvl w:val="0"/>
-                <w:numId w:val="23"/>
-              </w:numPr>
-              <w:jc w:val="center"/>
-              <w:rPr>
-                <w:sz w:val="20"/>
-                <w:szCs w:val="20"/>
-              </w:rPr>
-            </w:pPr>
-          </w:p>
-        </w:tc>
-        <w:tc>
-          <w:tcPr>
             <w:tcW w:w="1559" w:type="dxa"/>
           </w:tcPr>
           <w:p>
@@ -3120,25 +2906,6 @@
       <w:tr>
         <w:tc>
           <w:tcPr>
-            <w:tcW w:w="817" w:type="dxa"/>
-          </w:tcPr>
-          <w:p>
-            <w:pPr>
-              <w:pStyle w:val="ListParagraph"/>
-              <w:numPr>
-                <w:ilvl w:val="0"/>
-                <w:numId w:val="23"/>
-              </w:numPr>
-              <w:jc w:val="center"/>
-              <w:rPr>
-                <w:sz w:val="20"/>
-                <w:szCs w:val="20"/>
-              </w:rPr>
-            </w:pPr>
-          </w:p>
-        </w:tc>
-        <w:tc>
-          <w:tcPr>
             <w:tcW w:w="1559" w:type="dxa"/>
           </w:tcPr>
           <w:p>
@@ -3244,25 +3011,6 @@
       <w:tr>
         <w:tc>
           <w:tcPr>
-            <w:tcW w:w="817" w:type="dxa"/>
-          </w:tcPr>
-          <w:p>
-            <w:pPr>
-              <w:pStyle w:val="ListParagraph"/>
-              <w:numPr>
-                <w:ilvl w:val="0"/>
-                <w:numId w:val="23"/>
-              </w:numPr>
-              <w:jc w:val="center"/>
-              <w:rPr>
-                <w:sz w:val="20"/>
-                <w:szCs w:val="20"/>
-              </w:rPr>
-            </w:pPr>
-          </w:p>
-        </w:tc>
-        <w:tc>
-          <w:tcPr>
             <w:tcW w:w="1559" w:type="dxa"/>
           </w:tcPr>
           <w:p>
@@ -3361,25 +3109,6 @@
       <w:tr>
         <w:tc>
           <w:tcPr>
-            <w:tcW w:w="817" w:type="dxa"/>
-          </w:tcPr>
-          <w:p>
-            <w:pPr>
-              <w:pStyle w:val="ListParagraph"/>
-              <w:numPr>
-                <w:ilvl w:val="0"/>
-                <w:numId w:val="23"/>
-              </w:numPr>
-              <w:jc w:val="center"/>
-              <w:rPr>
-                <w:sz w:val="20"/>
-                <w:szCs w:val="20"/>
-              </w:rPr>
-            </w:pPr>
-          </w:p>
-        </w:tc>
-        <w:tc>
-          <w:tcPr>
             <w:tcW w:w="1559" w:type="dxa"/>
           </w:tcPr>
           <w:p>
@@ -3478,25 +3207,6 @@
       <w:tr>
         <w:tc>
           <w:tcPr>
-            <w:tcW w:w="817" w:type="dxa"/>
-          </w:tcPr>
-          <w:p>
-            <w:pPr>
-              <w:pStyle w:val="ListParagraph"/>
-              <w:numPr>
-                <w:ilvl w:val="0"/>
-                <w:numId w:val="23"/>
-              </w:numPr>
-              <w:jc w:val="center"/>
-              <w:rPr>
-                <w:sz w:val="20"/>
-                <w:szCs w:val="20"/>
-              </w:rPr>
-            </w:pPr>
-          </w:p>
-        </w:tc>
-        <w:tc>
-          <w:tcPr>
             <w:tcW w:w="1559" w:type="dxa"/>
           </w:tcPr>
           <w:p>
@@ -3597,25 +3307,6 @@
       <w:tr>
         <w:tc>
           <w:tcPr>
-            <w:tcW w:w="817" w:type="dxa"/>
-          </w:tcPr>
-          <w:p>
-            <w:pPr>
-              <w:pStyle w:val="ListParagraph"/>
-              <w:numPr>
-                <w:ilvl w:val="0"/>
-                <w:numId w:val="23"/>
-              </w:numPr>
-              <w:jc w:val="center"/>
-              <w:rPr>
-                <w:sz w:val="20"/>
-                <w:szCs w:val="20"/>
-              </w:rPr>
-            </w:pPr>
-          </w:p>
-        </w:tc>
-        <w:tc>
-          <w:tcPr>
             <w:tcW w:w="1559" w:type="dxa"/>
           </w:tcPr>
           <w:p>
@@ -3630,6 +3321,7 @@
                 <w:sz w:val="20"/>
                 <w:szCs w:val="20"/>
               </w:rPr>
+              <w:lastRenderedPageBreak/>
               <w:t>Soporte</w:t>
             </w:r>
           </w:p>
@@ -3714,25 +3406,6 @@
       <w:tr>
         <w:tc>
           <w:tcPr>
-            <w:tcW w:w="817" w:type="dxa"/>
-          </w:tcPr>
-          <w:p>
-            <w:pPr>
-              <w:pStyle w:val="ListParagraph"/>
-              <w:numPr>
-                <w:ilvl w:val="0"/>
-                <w:numId w:val="23"/>
-              </w:numPr>
-              <w:jc w:val="center"/>
-              <w:rPr>
-                <w:sz w:val="20"/>
-                <w:szCs w:val="20"/>
-              </w:rPr>
-            </w:pPr>
-          </w:p>
-        </w:tc>
-        <w:tc>
-          <w:tcPr>
             <w:tcW w:w="1559" w:type="dxa"/>
           </w:tcPr>
           <w:p>
@@ -3831,25 +3504,6 @@
       <w:tr>
         <w:tc>
           <w:tcPr>
-            <w:tcW w:w="817" w:type="dxa"/>
-          </w:tcPr>
-          <w:p>
-            <w:pPr>
-              <w:pStyle w:val="ListParagraph"/>
-              <w:numPr>
-                <w:ilvl w:val="0"/>
-                <w:numId w:val="23"/>
-              </w:numPr>
-              <w:jc w:val="center"/>
-              <w:rPr>
-                <w:sz w:val="20"/>
-                <w:szCs w:val="20"/>
-              </w:rPr>
-            </w:pPr>
-          </w:p>
-        </w:tc>
-        <w:tc>
-          <w:tcPr>
             <w:tcW w:w="1559" w:type="dxa"/>
           </w:tcPr>
           <w:p>
@@ -3956,25 +3610,6 @@
       <w:tr>
         <w:tc>
           <w:tcPr>
-            <w:tcW w:w="817" w:type="dxa"/>
-          </w:tcPr>
-          <w:p>
-            <w:pPr>
-              <w:pStyle w:val="ListParagraph"/>
-              <w:numPr>
-                <w:ilvl w:val="0"/>
-                <w:numId w:val="24"/>
-              </w:numPr>
-              <w:jc w:val="center"/>
-              <w:rPr>
-                <w:sz w:val="20"/>
-                <w:szCs w:val="20"/>
-              </w:rPr>
-            </w:pPr>
-          </w:p>
-        </w:tc>
-        <w:tc>
-          <w:tcPr>
             <w:tcW w:w="1559" w:type="dxa"/>
           </w:tcPr>
           <w:p>
@@ -4034,13 +3669,6 @@
                 <w:szCs w:val="20"/>
               </w:rPr>
               <w:br/>
-            </w:r>
-            <w:r>
-              <w:rPr>
-                <w:i/>
-                <w:sz w:val="20"/>
-                <w:szCs w:val="20"/>
-              </w:rPr>
               <w:t>Se implementara el caso de uso completo.</w:t>
             </w:r>
           </w:p>
@@ -4089,25 +3717,6 @@
       <w:tr>
         <w:tc>
           <w:tcPr>
-            <w:tcW w:w="817" w:type="dxa"/>
-          </w:tcPr>
-          <w:p>
-            <w:pPr>
-              <w:pStyle w:val="ListParagraph"/>
-              <w:numPr>
-                <w:ilvl w:val="0"/>
-                <w:numId w:val="25"/>
-              </w:numPr>
-              <w:jc w:val="center"/>
-              <w:rPr>
-                <w:sz w:val="20"/>
-                <w:szCs w:val="20"/>
-              </w:rPr>
-            </w:pPr>
-          </w:p>
-        </w:tc>
-        <w:tc>
-          <w:tcPr>
             <w:tcW w:w="1559" w:type="dxa"/>
           </w:tcPr>
           <w:p>
@@ -4206,25 +3815,6 @@
       <w:tr>
         <w:tc>
           <w:tcPr>
-            <w:tcW w:w="817" w:type="dxa"/>
-          </w:tcPr>
-          <w:p>
-            <w:pPr>
-              <w:pStyle w:val="ListParagraph"/>
-              <w:numPr>
-                <w:ilvl w:val="0"/>
-                <w:numId w:val="26"/>
-              </w:numPr>
-              <w:jc w:val="center"/>
-              <w:rPr>
-                <w:sz w:val="20"/>
-                <w:szCs w:val="20"/>
-              </w:rPr>
-            </w:pPr>
-          </w:p>
-        </w:tc>
-        <w:tc>
-          <w:tcPr>
             <w:tcW w:w="1559" w:type="dxa"/>
           </w:tcPr>
           <w:p>
@@ -4358,25 +3948,6 @@
       <w:tr>
         <w:tc>
           <w:tcPr>
-            <w:tcW w:w="817" w:type="dxa"/>
-          </w:tcPr>
-          <w:p>
-            <w:pPr>
-              <w:pStyle w:val="ListParagraph"/>
-              <w:numPr>
-                <w:ilvl w:val="0"/>
-                <w:numId w:val="27"/>
-              </w:numPr>
-              <w:jc w:val="center"/>
-              <w:rPr>
-                <w:sz w:val="20"/>
-                <w:szCs w:val="20"/>
-              </w:rPr>
-            </w:pPr>
-          </w:p>
-        </w:tc>
-        <w:tc>
-          <w:tcPr>
             <w:tcW w:w="1559" w:type="dxa"/>
           </w:tcPr>
           <w:p>
@@ -4476,25 +4047,6 @@
       <w:tr>
         <w:tc>
           <w:tcPr>
-            <w:tcW w:w="817" w:type="dxa"/>
-          </w:tcPr>
-          <w:p>
-            <w:pPr>
-              <w:pStyle w:val="ListParagraph"/>
-              <w:numPr>
-                <w:ilvl w:val="0"/>
-                <w:numId w:val="27"/>
-              </w:numPr>
-              <w:jc w:val="center"/>
-              <w:rPr>
-                <w:sz w:val="20"/>
-                <w:szCs w:val="20"/>
-              </w:rPr>
-            </w:pPr>
-          </w:p>
-        </w:tc>
-        <w:tc>
-          <w:tcPr>
             <w:tcW w:w="1559" w:type="dxa"/>
           </w:tcPr>
           <w:p>
@@ -4610,25 +4162,6 @@
       <w:tr>
         <w:tc>
           <w:tcPr>
-            <w:tcW w:w="817" w:type="dxa"/>
-          </w:tcPr>
-          <w:p>
-            <w:pPr>
-              <w:pStyle w:val="ListParagraph"/>
-              <w:numPr>
-                <w:ilvl w:val="0"/>
-                <w:numId w:val="27"/>
-              </w:numPr>
-              <w:jc w:val="center"/>
-              <w:rPr>
-                <w:sz w:val="20"/>
-                <w:szCs w:val="20"/>
-              </w:rPr>
-            </w:pPr>
-          </w:p>
-        </w:tc>
-        <w:tc>
-          <w:tcPr>
             <w:tcW w:w="1559" w:type="dxa"/>
           </w:tcPr>
           <w:p>
@@ -4728,25 +4261,6 @@
       <w:tr>
         <w:tc>
           <w:tcPr>
-            <w:tcW w:w="817" w:type="dxa"/>
-          </w:tcPr>
-          <w:p>
-            <w:pPr>
-              <w:pStyle w:val="ListParagraph"/>
-              <w:numPr>
-                <w:ilvl w:val="0"/>
-                <w:numId w:val="27"/>
-              </w:numPr>
-              <w:jc w:val="center"/>
-              <w:rPr>
-                <w:sz w:val="20"/>
-                <w:szCs w:val="20"/>
-              </w:rPr>
-            </w:pPr>
-          </w:p>
-        </w:tc>
-        <w:tc>
-          <w:tcPr>
             <w:tcW w:w="1559" w:type="dxa"/>
           </w:tcPr>
           <w:p>
@@ -4845,25 +4359,6 @@
       <w:tr>
         <w:tc>
           <w:tcPr>
-            <w:tcW w:w="817" w:type="dxa"/>
-          </w:tcPr>
-          <w:p>
-            <w:pPr>
-              <w:pStyle w:val="ListParagraph"/>
-              <w:numPr>
-                <w:ilvl w:val="0"/>
-                <w:numId w:val="27"/>
-              </w:numPr>
-              <w:jc w:val="center"/>
-              <w:rPr>
-                <w:sz w:val="20"/>
-                <w:szCs w:val="20"/>
-              </w:rPr>
-            </w:pPr>
-          </w:p>
-        </w:tc>
-        <w:tc>
-          <w:tcPr>
             <w:tcW w:w="1559" w:type="dxa"/>
           </w:tcPr>
           <w:p>
@@ -4962,25 +4457,6 @@
       <w:tr>
         <w:tc>
           <w:tcPr>
-            <w:tcW w:w="817" w:type="dxa"/>
-          </w:tcPr>
-          <w:p>
-            <w:pPr>
-              <w:pStyle w:val="ListParagraph"/>
-              <w:numPr>
-                <w:ilvl w:val="0"/>
-                <w:numId w:val="27"/>
-              </w:numPr>
-              <w:jc w:val="center"/>
-              <w:rPr>
-                <w:sz w:val="20"/>
-                <w:szCs w:val="20"/>
-              </w:rPr>
-            </w:pPr>
-          </w:p>
-        </w:tc>
-        <w:tc>
-          <w:tcPr>
             <w:tcW w:w="1559" w:type="dxa"/>
           </w:tcPr>
           <w:p>
@@ -5015,14 +4491,7 @@
                 <w:sz w:val="20"/>
                 <w:szCs w:val="20"/>
               </w:rPr>
-              <w:t>Eliminar</w:t>
-            </w:r>
-            <w:r>
-              <w:rPr>
-                <w:sz w:val="20"/>
-                <w:szCs w:val="20"/>
-              </w:rPr>
-              <w:t xml:space="preserve"> registro</w:t>
+              <w:t>Eliminar registro</w:t>
             </w:r>
           </w:p>
           <w:p>
@@ -5086,25 +4555,6 @@
       <w:tr>
         <w:tc>
           <w:tcPr>
-            <w:tcW w:w="817" w:type="dxa"/>
-          </w:tcPr>
-          <w:p>
-            <w:pPr>
-              <w:pStyle w:val="ListParagraph"/>
-              <w:numPr>
-                <w:ilvl w:val="0"/>
-                <w:numId w:val="27"/>
-              </w:numPr>
-              <w:jc w:val="center"/>
-              <w:rPr>
-                <w:sz w:val="20"/>
-                <w:szCs w:val="20"/>
-              </w:rPr>
-            </w:pPr>
-          </w:p>
-        </w:tc>
-        <w:tc>
-          <w:tcPr>
             <w:tcW w:w="1559" w:type="dxa"/>
           </w:tcPr>
           <w:p>
@@ -5203,25 +4653,6 @@
       <w:tr>
         <w:tc>
           <w:tcPr>
-            <w:tcW w:w="817" w:type="dxa"/>
-          </w:tcPr>
-          <w:p>
-            <w:pPr>
-              <w:pStyle w:val="ListParagraph"/>
-              <w:numPr>
-                <w:ilvl w:val="0"/>
-                <w:numId w:val="21"/>
-              </w:numPr>
-              <w:jc w:val="center"/>
-              <w:rPr>
-                <w:sz w:val="20"/>
-                <w:szCs w:val="20"/>
-              </w:rPr>
-            </w:pPr>
-          </w:p>
-        </w:tc>
-        <w:tc>
-          <w:tcPr>
             <w:tcW w:w="1559" w:type="dxa"/>
           </w:tcPr>
           <w:p>
@@ -5322,6 +4753,200 @@
                 <w:szCs w:val="20"/>
               </w:rPr>
               <w:t>Alta</w:t>
+            </w:r>
+          </w:p>
+        </w:tc>
+      </w:tr>
+      <w:tr>
+        <w:tc>
+          <w:tcPr>
+            <w:tcW w:w="1559" w:type="dxa"/>
+          </w:tcPr>
+          <w:p>
+            <w:pPr>
+              <w:rPr>
+                <w:sz w:val="20"/>
+                <w:szCs w:val="20"/>
+              </w:rPr>
+            </w:pPr>
+            <w:r>
+              <w:rPr>
+                <w:sz w:val="20"/>
+                <w:szCs w:val="20"/>
+              </w:rPr>
+              <w:t>Proyectos</w:t>
+            </w:r>
+          </w:p>
+        </w:tc>
+        <w:tc>
+          <w:tcPr>
+            <w:tcW w:w="4547" w:type="dxa"/>
+          </w:tcPr>
+          <w:p>
+            <w:pPr>
+              <w:rPr>
+                <w:sz w:val="20"/>
+                <w:szCs w:val="20"/>
+              </w:rPr>
+            </w:pPr>
+            <w:r>
+              <w:rPr>
+                <w:sz w:val="20"/>
+                <w:szCs w:val="20"/>
+              </w:rPr>
+              <w:t>Asignar proyecto a administrador de proyectos</w:t>
+            </w:r>
+            <w:r>
+              <w:rPr>
+                <w:sz w:val="20"/>
+                <w:szCs w:val="20"/>
+              </w:rPr>
+              <w:br/>
+            </w:r>
+            <w:r>
+              <w:rPr>
+                <w:i/>
+                <w:sz w:val="20"/>
+                <w:szCs w:val="20"/>
+              </w:rPr>
+              <w:t>Se implementara el caso de uso completo.</w:t>
+            </w:r>
+          </w:p>
+        </w:tc>
+        <w:tc>
+          <w:tcPr>
+            <w:tcW w:w="992" w:type="dxa"/>
+          </w:tcPr>
+          <w:p>
+            <w:pPr>
+              <w:rPr>
+                <w:sz w:val="20"/>
+                <w:szCs w:val="20"/>
+              </w:rPr>
+            </w:pPr>
+            <w:r>
+              <w:rPr>
+                <w:sz w:val="20"/>
+                <w:szCs w:val="20"/>
+              </w:rPr>
+              <w:t>Alta</w:t>
+            </w:r>
+          </w:p>
+        </w:tc>
+        <w:tc>
+          <w:tcPr>
+            <w:tcW w:w="1276" w:type="dxa"/>
+          </w:tcPr>
+          <w:p>
+            <w:pPr>
+              <w:rPr>
+                <w:sz w:val="20"/>
+                <w:szCs w:val="20"/>
+              </w:rPr>
+            </w:pPr>
+            <w:r>
+              <w:rPr>
+                <w:sz w:val="20"/>
+                <w:szCs w:val="20"/>
+              </w:rPr>
+              <w:t>Baja</w:t>
+            </w:r>
+          </w:p>
+        </w:tc>
+      </w:tr>
+      <w:tr>
+        <w:tc>
+          <w:tcPr>
+            <w:tcW w:w="1559" w:type="dxa"/>
+          </w:tcPr>
+          <w:p>
+            <w:pPr>
+              <w:rPr>
+                <w:sz w:val="20"/>
+                <w:szCs w:val="20"/>
+              </w:rPr>
+            </w:pPr>
+            <w:r>
+              <w:rPr>
+                <w:sz w:val="20"/>
+                <w:szCs w:val="20"/>
+              </w:rPr>
+              <w:t>Proyectos</w:t>
+            </w:r>
+          </w:p>
+        </w:tc>
+        <w:tc>
+          <w:tcPr>
+            <w:tcW w:w="4547" w:type="dxa"/>
+          </w:tcPr>
+          <w:p>
+            <w:pPr>
+              <w:rPr>
+                <w:sz w:val="20"/>
+                <w:szCs w:val="20"/>
+              </w:rPr>
+            </w:pPr>
+            <w:r>
+              <w:rPr>
+                <w:sz w:val="20"/>
+                <w:szCs w:val="20"/>
+              </w:rPr>
+              <w:t>Gestionar solicitud de tarea</w:t>
+            </w:r>
+            <w:r>
+              <w:rPr>
+                <w:sz w:val="20"/>
+                <w:szCs w:val="20"/>
+              </w:rPr>
+              <w:br/>
+            </w:r>
+            <w:r>
+              <w:rPr>
+                <w:i/>
+                <w:sz w:val="20"/>
+                <w:szCs w:val="20"/>
+              </w:rPr>
+              <w:t>Se implementara el caso de uso completo.</w:t>
+            </w:r>
+          </w:p>
+        </w:tc>
+        <w:tc>
+          <w:tcPr>
+            <w:tcW w:w="992" w:type="dxa"/>
+          </w:tcPr>
+          <w:p>
+            <w:pPr>
+              <w:rPr>
+                <w:sz w:val="20"/>
+                <w:szCs w:val="20"/>
+              </w:rPr>
+            </w:pPr>
+            <w:r>
+              <w:rPr>
+                <w:sz w:val="20"/>
+                <w:szCs w:val="20"/>
+              </w:rPr>
+              <w:t>Alta</w:t>
+            </w:r>
+          </w:p>
+        </w:tc>
+        <w:tc>
+          <w:tcPr>
+            <w:tcW w:w="1276" w:type="dxa"/>
+          </w:tcPr>
+          <w:p>
+            <w:pPr>
+              <w:rPr>
+                <w:sz w:val="20"/>
+                <w:szCs w:val="20"/>
+              </w:rPr>
+            </w:pPr>
+            <w:r>
+              <w:rPr>
+                <w:sz w:val="20"/>
+                <w:szCs w:val="20"/>
+              </w:rPr>
+              <w:t>Media</w:t>
             </w:r>
           </w:p>
         </w:tc>
@@ -5335,17 +4960,18 @@
     <w:p/>
     <w:p/>
     <w:p/>
-    <w:p/>
     <w:p>
       <w:pPr>
         <w:pStyle w:val="Heading1"/>
       </w:pPr>
-      <w:bookmarkStart w:id="8" w:name="_Toc327988487"/>
+      <w:bookmarkStart w:id="7" w:name="_Toc328602575"/>
+      <w:bookmarkStart w:id="8" w:name="_GoBack"/>
+      <w:bookmarkEnd w:id="8"/>
       <w:r>
         <w:lastRenderedPageBreak/>
         <w:t>Plan de Trabajo</w:t>
       </w:r>
-      <w:bookmarkEnd w:id="8"/>
+      <w:bookmarkEnd w:id="7"/>
     </w:p>
     <w:tbl>
       <w:tblPr>
@@ -5453,34 +5079,21 @@
               <w:rPr>
                 <w:rFonts w:ascii="Calibri" w:eastAsia="Times New Roman" w:hAnsi="Calibri" w:cs="Calibri"/>
                 <w:color w:val="000000"/>
-                <w:lang w:val="en-US"/>
               </w:rPr>
             </w:pPr>
             <w:r>
               <w:rPr>
                 <w:rFonts w:ascii="Calibri" w:eastAsia="Times New Roman" w:hAnsi="Calibri" w:cs="Calibri"/>
                 <w:color w:val="000000"/>
-                <w:lang w:val="en-US"/>
-              </w:rPr>
-              <w:t xml:space="preserve">ERS </w:t>
-            </w:r>
-            <w:proofErr w:type="spellStart"/>
+              </w:rPr>
+              <w:t xml:space="preserve">ERS primera </w:t>
+            </w:r>
             <w:r>
               <w:rPr>
                 <w:rFonts w:ascii="Calibri" w:eastAsia="Times New Roman" w:hAnsi="Calibri" w:cs="Calibri"/>
                 <w:color w:val="000000"/>
-                <w:lang w:val="en-US"/>
-              </w:rPr>
-              <w:t>primera</w:t>
-            </w:r>
-            <w:proofErr w:type="spellEnd"/>
-            <w:r>
-              <w:rPr>
-                <w:rFonts w:ascii="Calibri" w:eastAsia="Times New Roman" w:hAnsi="Calibri" w:cs="Calibri"/>
-                <w:color w:val="000000"/>
-                <w:lang w:val="en-US"/>
-              </w:rPr>
-              <w:t xml:space="preserve"> version</w:t>
+              </w:rPr>
+              <w:t>versión</w:t>
             </w:r>
           </w:p>
         </w:tc>
@@ -5504,14 +5117,12 @@
               <w:rPr>
                 <w:rFonts w:ascii="Calibri" w:eastAsia="Times New Roman" w:hAnsi="Calibri" w:cs="Calibri"/>
                 <w:color w:val="000000"/>
-                <w:lang w:val="en-US"/>
               </w:rPr>
             </w:pPr>
             <w:r>
               <w:rPr>
                 <w:rFonts w:ascii="Calibri" w:eastAsia="Times New Roman" w:hAnsi="Calibri" w:cs="Calibri"/>
                 <w:color w:val="000000"/>
-                <w:lang w:val="en-US"/>
               </w:rPr>
               <w:t> </w:t>
             </w:r>
@@ -5543,37 +5154,15 @@
               <w:rPr>
                 <w:rFonts w:ascii="Calibri" w:eastAsia="Times New Roman" w:hAnsi="Calibri" w:cs="Calibri"/>
                 <w:color w:val="000000"/>
-                <w:lang w:val="en-US"/>
-              </w:rPr>
-            </w:pPr>
-            <w:proofErr w:type="spellStart"/>
+              </w:rPr>
+            </w:pPr>
             <w:r>
               <w:rPr>
                 <w:rFonts w:ascii="Calibri" w:eastAsia="Times New Roman" w:hAnsi="Calibri" w:cs="Calibri"/>
                 <w:color w:val="000000"/>
-                <w:lang w:val="en-US"/>
-              </w:rPr>
-              <w:t>Listado</w:t>
-            </w:r>
-            <w:proofErr w:type="spellEnd"/>
-            <w:r>
-              <w:rPr>
-                <w:rFonts w:ascii="Calibri" w:eastAsia="Times New Roman" w:hAnsi="Calibri" w:cs="Calibri"/>
-                <w:color w:val="000000"/>
-                <w:lang w:val="en-US"/>
-              </w:rPr>
-              <w:t xml:space="preserve"> de </w:t>
-            </w:r>
-            <w:proofErr w:type="spellStart"/>
-            <w:r>
-              <w:rPr>
-                <w:rFonts w:ascii="Calibri" w:eastAsia="Times New Roman" w:hAnsi="Calibri" w:cs="Calibri"/>
-                <w:color w:val="000000"/>
-                <w:lang w:val="en-US"/>
-              </w:rPr>
-              <w:t>actores</w:t>
-            </w:r>
-            <w:proofErr w:type="spellEnd"/>
+              </w:rPr>
+              <w:t>Listado de actores</w:t>
+            </w:r>
           </w:p>
         </w:tc>
         <w:tc>
@@ -5596,27 +5185,15 @@
               <w:rPr>
                 <w:rFonts w:ascii="Calibri" w:eastAsia="Times New Roman" w:hAnsi="Calibri" w:cs="Calibri"/>
                 <w:color w:val="000000"/>
-                <w:lang w:val="en-US"/>
               </w:rPr>
             </w:pPr>
             <w:r>
               <w:rPr>
                 <w:rFonts w:ascii="Calibri" w:eastAsia="Times New Roman" w:hAnsi="Calibri" w:cs="Calibri"/>
                 <w:color w:val="000000"/>
-                <w:lang w:val="en-US"/>
-              </w:rPr>
-              <w:t xml:space="preserve">Demian Odasso, Javier </w:t>
-            </w:r>
-            <w:proofErr w:type="spellStart"/>
-            <w:r>
-              <w:rPr>
-                <w:rFonts w:ascii="Calibri" w:eastAsia="Times New Roman" w:hAnsi="Calibri" w:cs="Calibri"/>
-                <w:color w:val="000000"/>
-                <w:lang w:val="en-US"/>
-              </w:rPr>
-              <w:t>Brizuela</w:t>
-            </w:r>
-            <w:proofErr w:type="spellEnd"/>
+              </w:rPr>
+              <w:t>Demian Odasso, Javier Brizuela</w:t>
+            </w:r>
           </w:p>
         </w:tc>
       </w:tr>
@@ -5676,27 +5253,15 @@
               <w:rPr>
                 <w:rFonts w:ascii="Calibri" w:eastAsia="Times New Roman" w:hAnsi="Calibri" w:cs="Calibri"/>
                 <w:color w:val="000000"/>
-                <w:lang w:val="en-US"/>
               </w:rPr>
             </w:pPr>
             <w:r>
               <w:rPr>
                 <w:rFonts w:ascii="Calibri" w:eastAsia="Times New Roman" w:hAnsi="Calibri" w:cs="Calibri"/>
                 <w:color w:val="000000"/>
-                <w:lang w:val="en-US"/>
-              </w:rPr>
-              <w:t xml:space="preserve">Demian Odasso, Javier </w:t>
-            </w:r>
-            <w:proofErr w:type="spellStart"/>
-            <w:r>
-              <w:rPr>
-                <w:rFonts w:ascii="Calibri" w:eastAsia="Times New Roman" w:hAnsi="Calibri" w:cs="Calibri"/>
-                <w:color w:val="000000"/>
-                <w:lang w:val="en-US"/>
-              </w:rPr>
-              <w:t>Brizuela</w:t>
-            </w:r>
-            <w:proofErr w:type="spellEnd"/>
+              </w:rPr>
+              <w:t>Demian Odasso, Javier Brizuela</w:t>
+            </w:r>
           </w:p>
         </w:tc>
       </w:tr>
@@ -5772,14 +5337,12 @@
               <w:rPr>
                 <w:rFonts w:ascii="Calibri" w:eastAsia="Times New Roman" w:hAnsi="Calibri" w:cs="Calibri"/>
                 <w:color w:val="000000"/>
-                <w:lang w:val="en-US"/>
               </w:rPr>
             </w:pPr>
             <w:r>
               <w:rPr>
                 <w:rFonts w:ascii="Calibri" w:eastAsia="Times New Roman" w:hAnsi="Calibri" w:cs="Calibri"/>
                 <w:color w:val="000000"/>
-                <w:lang w:val="en-US"/>
               </w:rPr>
               <w:t>Mariano Gava, Pablo Tissera</w:t>
             </w:r>
@@ -5842,34 +5405,14 @@
               <w:rPr>
                 <w:rFonts w:ascii="Calibri" w:eastAsia="Times New Roman" w:hAnsi="Calibri" w:cs="Calibri"/>
                 <w:color w:val="000000"/>
-                <w:lang w:val="en-US"/>
               </w:rPr>
             </w:pPr>
             <w:r>
               <w:rPr>
                 <w:rFonts w:ascii="Calibri" w:eastAsia="Times New Roman" w:hAnsi="Calibri" w:cs="Calibri"/>
                 <w:color w:val="000000"/>
-                <w:lang w:val="en-US"/>
-              </w:rPr>
-              <w:t xml:space="preserve">Javier </w:t>
-            </w:r>
-            <w:proofErr w:type="spellStart"/>
-            <w:r>
-              <w:rPr>
-                <w:rFonts w:ascii="Calibri" w:eastAsia="Times New Roman" w:hAnsi="Calibri" w:cs="Calibri"/>
-                <w:color w:val="000000"/>
-                <w:lang w:val="en-US"/>
-              </w:rPr>
-              <w:t>Brizuela</w:t>
-            </w:r>
-            <w:proofErr w:type="spellEnd"/>
-            <w:r>
-              <w:rPr>
-                <w:rFonts w:ascii="Calibri" w:eastAsia="Times New Roman" w:hAnsi="Calibri" w:cs="Calibri"/>
-                <w:color w:val="000000"/>
-                <w:lang w:val="en-US"/>
-              </w:rPr>
-              <w:t>, Carlos Trepat</w:t>
+              </w:rPr>
+              <w:t>Javier Brizuela, Carlos Trepat</w:t>
             </w:r>
           </w:p>
         </w:tc>
@@ -5901,15 +5444,13 @@
                 <w:color w:val="000000"/>
               </w:rPr>
             </w:pPr>
-            <w:proofErr w:type="spellStart"/>
             <w:r>
               <w:rPr>
                 <w:rFonts w:ascii="Calibri" w:eastAsia="Times New Roman" w:hAnsi="Calibri" w:cs="Calibri"/>
                 <w:color w:val="000000"/>
               </w:rPr>
-              <w:t>Descripcion</w:t>
-            </w:r>
-            <w:proofErr w:type="spellEnd"/>
+              <w:t>Descripción</w:t>
+            </w:r>
             <w:r>
               <w:rPr>
                 <w:rFonts w:ascii="Calibri" w:eastAsia="Times New Roman" w:hAnsi="Calibri" w:cs="Calibri"/>
@@ -5939,34 +5480,14 @@
               <w:rPr>
                 <w:rFonts w:ascii="Calibri" w:eastAsia="Times New Roman" w:hAnsi="Calibri" w:cs="Calibri"/>
                 <w:color w:val="000000"/>
-                <w:lang w:val="en-US"/>
               </w:rPr>
             </w:pPr>
             <w:r>
               <w:rPr>
                 <w:rFonts w:ascii="Calibri" w:eastAsia="Times New Roman" w:hAnsi="Calibri" w:cs="Calibri"/>
                 <w:color w:val="000000"/>
-                <w:lang w:val="en-US"/>
-              </w:rPr>
-              <w:t xml:space="preserve">Javier </w:t>
-            </w:r>
-            <w:proofErr w:type="spellStart"/>
-            <w:r>
-              <w:rPr>
-                <w:rFonts w:ascii="Calibri" w:eastAsia="Times New Roman" w:hAnsi="Calibri" w:cs="Calibri"/>
-                <w:color w:val="000000"/>
-                <w:lang w:val="en-US"/>
-              </w:rPr>
-              <w:t>Brizuela</w:t>
-            </w:r>
-            <w:proofErr w:type="spellEnd"/>
-            <w:r>
-              <w:rPr>
-                <w:rFonts w:ascii="Calibri" w:eastAsia="Times New Roman" w:hAnsi="Calibri" w:cs="Calibri"/>
-                <w:color w:val="000000"/>
-                <w:lang w:val="en-US"/>
-              </w:rPr>
-              <w:t>, Carlos Trepat</w:t>
+              </w:rPr>
+              <w:t>Javier Brizuela, Carlos Trepat</w:t>
             </w:r>
           </w:p>
         </w:tc>
@@ -6027,14 +5548,12 @@
               <w:rPr>
                 <w:rFonts w:ascii="Calibri" w:eastAsia="Times New Roman" w:hAnsi="Calibri" w:cs="Calibri"/>
                 <w:color w:val="000000"/>
-                <w:lang w:val="en-US"/>
               </w:rPr>
             </w:pPr>
             <w:r>
               <w:rPr>
                 <w:rFonts w:ascii="Calibri" w:eastAsia="Times New Roman" w:hAnsi="Calibri" w:cs="Calibri"/>
                 <w:color w:val="000000"/>
-                <w:lang w:val="en-US"/>
               </w:rPr>
               <w:t>Mariano Gava, Pablo Tissera</w:t>
             </w:r>
@@ -6066,37 +5585,15 @@
               <w:rPr>
                 <w:rFonts w:ascii="Calibri" w:eastAsia="Times New Roman" w:hAnsi="Calibri" w:cs="Calibri"/>
                 <w:color w:val="000000"/>
-                <w:lang w:val="en-US"/>
-              </w:rPr>
-            </w:pPr>
-            <w:proofErr w:type="spellStart"/>
+              </w:rPr>
+            </w:pPr>
             <w:r>
               <w:rPr>
                 <w:rFonts w:ascii="Calibri" w:eastAsia="Times New Roman" w:hAnsi="Calibri" w:cs="Calibri"/>
                 <w:color w:val="000000"/>
-                <w:lang w:val="en-US"/>
-              </w:rPr>
-              <w:t>Diagrama</w:t>
-            </w:r>
-            <w:proofErr w:type="spellEnd"/>
-            <w:r>
-              <w:rPr>
-                <w:rFonts w:ascii="Calibri" w:eastAsia="Times New Roman" w:hAnsi="Calibri" w:cs="Calibri"/>
-                <w:color w:val="000000"/>
-                <w:lang w:val="en-US"/>
-              </w:rPr>
-              <w:t xml:space="preserve"> de </w:t>
-            </w:r>
-            <w:proofErr w:type="spellStart"/>
-            <w:r>
-              <w:rPr>
-                <w:rFonts w:ascii="Calibri" w:eastAsia="Times New Roman" w:hAnsi="Calibri" w:cs="Calibri"/>
-                <w:color w:val="000000"/>
-                <w:lang w:val="en-US"/>
-              </w:rPr>
-              <w:t>paquetes</w:t>
-            </w:r>
-            <w:proofErr w:type="spellEnd"/>
+              </w:rPr>
+              <w:t>Diagrama de paquetes</w:t>
+            </w:r>
           </w:p>
         </w:tc>
         <w:tc>
@@ -6119,14 +5616,12 @@
               <w:rPr>
                 <w:rFonts w:ascii="Calibri" w:eastAsia="Times New Roman" w:hAnsi="Calibri" w:cs="Calibri"/>
                 <w:color w:val="000000"/>
-                <w:lang w:val="en-US"/>
               </w:rPr>
             </w:pPr>
             <w:r>
               <w:rPr>
                 <w:rFonts w:ascii="Calibri" w:eastAsia="Times New Roman" w:hAnsi="Calibri" w:cs="Calibri"/>
                 <w:color w:val="000000"/>
-                <w:lang w:val="en-US"/>
               </w:rPr>
               <w:t>Mariano Gava, Pablo Tissera</w:t>
             </w:r>
@@ -6146,7 +5641,7 @@
               <w:bottom w:val="nil"/>
               <w:right w:val="nil"/>
             </w:tcBorders>
-            <w:shd w:val="clear" w:color="000000" w:fill="C0504D"/>
+            <w:shd w:val="clear" w:color="auto" w:fill="92D050"/>
             <w:noWrap/>
             <w:vAlign w:val="bottom"/>
             <w:hideMark/>
@@ -6158,27 +5653,15 @@
               <w:rPr>
                 <w:rFonts w:ascii="Calibri" w:eastAsia="Times New Roman" w:hAnsi="Calibri" w:cs="Calibri"/>
                 <w:color w:val="000000"/>
-                <w:lang w:val="en-US"/>
               </w:rPr>
             </w:pPr>
             <w:r>
               <w:rPr>
                 <w:rFonts w:ascii="Calibri" w:eastAsia="Times New Roman" w:hAnsi="Calibri" w:cs="Calibri"/>
                 <w:color w:val="000000"/>
-                <w:lang w:val="en-US"/>
-              </w:rPr>
-              <w:t xml:space="preserve">Vista de la </w:t>
-            </w:r>
-            <w:proofErr w:type="spellStart"/>
-            <w:r>
-              <w:rPr>
-                <w:rFonts w:ascii="Calibri" w:eastAsia="Times New Roman" w:hAnsi="Calibri" w:cs="Calibri"/>
-                <w:color w:val="000000"/>
-                <w:lang w:val="en-US"/>
-              </w:rPr>
-              <w:t>arquitectura</w:t>
-            </w:r>
-            <w:proofErr w:type="spellEnd"/>
+              </w:rPr>
+              <w:t>Vista de la arquitectura</w:t>
+            </w:r>
           </w:p>
         </w:tc>
         <w:tc>
@@ -6201,14 +5684,12 @@
               <w:rPr>
                 <w:rFonts w:ascii="Calibri" w:eastAsia="Times New Roman" w:hAnsi="Calibri" w:cs="Calibri"/>
                 <w:color w:val="000000"/>
-                <w:lang w:val="en-US"/>
               </w:rPr>
             </w:pPr>
             <w:r>
               <w:rPr>
                 <w:rFonts w:ascii="Calibri" w:eastAsia="Times New Roman" w:hAnsi="Calibri" w:cs="Calibri"/>
                 <w:color w:val="000000"/>
-                <w:lang w:val="en-US"/>
               </w:rPr>
               <w:t>Demian Odasso, Pablo Tissera</w:t>
             </w:r>
@@ -6271,14 +5752,12 @@
               <w:rPr>
                 <w:rFonts w:ascii="Calibri" w:eastAsia="Times New Roman" w:hAnsi="Calibri" w:cs="Calibri"/>
                 <w:color w:val="000000"/>
-                <w:lang w:val="en-US"/>
               </w:rPr>
             </w:pPr>
             <w:r>
               <w:rPr>
                 <w:rFonts w:ascii="Calibri" w:eastAsia="Times New Roman" w:hAnsi="Calibri" w:cs="Calibri"/>
                 <w:color w:val="000000"/>
-                <w:lang w:val="en-US"/>
               </w:rPr>
               <w:t>Mariano Gava, Carlos Trepat</w:t>
             </w:r>
@@ -6317,17 +5796,22 @@
                 <w:rFonts w:ascii="Calibri" w:eastAsia="Times New Roman" w:hAnsi="Calibri" w:cs="Calibri"/>
                 <w:color w:val="000000"/>
               </w:rPr>
-              <w:t xml:space="preserve">Borrador de realizaciones de casos de uso a </w:t>
-            </w:r>
-            <w:proofErr w:type="spellStart"/>
+              <w:t>Borrador de realizaciones de casos de uso a implem</w:t>
+            </w:r>
             <w:r>
               <w:rPr>
                 <w:rFonts w:ascii="Calibri" w:eastAsia="Times New Roman" w:hAnsi="Calibri" w:cs="Calibri"/>
                 <w:color w:val="000000"/>
               </w:rPr>
-              <w:t>implemtar</w:t>
-            </w:r>
-            <w:proofErr w:type="spellEnd"/>
+              <w:t>en</w:t>
+            </w:r>
+            <w:r>
+              <w:rPr>
+                <w:rFonts w:ascii="Calibri" w:eastAsia="Times New Roman" w:hAnsi="Calibri" w:cs="Calibri"/>
+                <w:color w:val="000000"/>
+              </w:rPr>
+              <w:t>tar</w:t>
+            </w:r>
           </w:p>
         </w:tc>
         <w:tc>
@@ -6350,34 +5834,14 @@
               <w:rPr>
                 <w:rFonts w:ascii="Calibri" w:eastAsia="Times New Roman" w:hAnsi="Calibri" w:cs="Calibri"/>
                 <w:color w:val="000000"/>
-                <w:lang w:val="en-US"/>
               </w:rPr>
             </w:pPr>
             <w:r>
               <w:rPr>
                 <w:rFonts w:ascii="Calibri" w:eastAsia="Times New Roman" w:hAnsi="Calibri" w:cs="Calibri"/>
                 <w:color w:val="000000"/>
-                <w:lang w:val="en-US"/>
-              </w:rPr>
-              <w:t xml:space="preserve">Javier </w:t>
-            </w:r>
-            <w:proofErr w:type="spellStart"/>
-            <w:r>
-              <w:rPr>
-                <w:rFonts w:ascii="Calibri" w:eastAsia="Times New Roman" w:hAnsi="Calibri" w:cs="Calibri"/>
-                <w:color w:val="000000"/>
-                <w:lang w:val="en-US"/>
-              </w:rPr>
-              <w:t>Brizuela</w:t>
-            </w:r>
-            <w:proofErr w:type="spellEnd"/>
-            <w:r>
-              <w:rPr>
-                <w:rFonts w:ascii="Calibri" w:eastAsia="Times New Roman" w:hAnsi="Calibri" w:cs="Calibri"/>
-                <w:color w:val="000000"/>
-                <w:lang w:val="en-US"/>
-              </w:rPr>
-              <w:t>, Carlos Trepat</w:t>
+              </w:rPr>
+              <w:t>Javier Brizuela, Carlos Trepat</w:t>
             </w:r>
           </w:p>
         </w:tc>
@@ -6407,37 +5871,22 @@
               <w:rPr>
                 <w:rFonts w:ascii="Calibri" w:eastAsia="Times New Roman" w:hAnsi="Calibri" w:cs="Calibri"/>
                 <w:color w:val="000000"/>
-                <w:lang w:val="en-US"/>
-              </w:rPr>
-            </w:pPr>
-            <w:proofErr w:type="spellStart"/>
+              </w:rPr>
+            </w:pPr>
             <w:r>
               <w:rPr>
                 <w:rFonts w:ascii="Calibri" w:eastAsia="Times New Roman" w:hAnsi="Calibri" w:cs="Calibri"/>
                 <w:color w:val="000000"/>
-                <w:lang w:val="en-US"/>
-              </w:rPr>
-              <w:t>Borrador</w:t>
-            </w:r>
-            <w:proofErr w:type="spellEnd"/>
+              </w:rPr>
+              <w:t xml:space="preserve">Borrador plan de </w:t>
+            </w:r>
             <w:r>
               <w:rPr>
                 <w:rFonts w:ascii="Calibri" w:eastAsia="Times New Roman" w:hAnsi="Calibri" w:cs="Calibri"/>
                 <w:color w:val="000000"/>
-                <w:lang w:val="en-US"/>
-              </w:rPr>
-              <w:t xml:space="preserve"> plan de </w:t>
-            </w:r>
-            <w:proofErr w:type="spellStart"/>
-            <w:r>
-              <w:rPr>
-                <w:rFonts w:ascii="Calibri" w:eastAsia="Times New Roman" w:hAnsi="Calibri" w:cs="Calibri"/>
-                <w:color w:val="000000"/>
-                <w:lang w:val="en-US"/>
-              </w:rPr>
-              <w:t>integracion</w:t>
-            </w:r>
-            <w:proofErr w:type="spellEnd"/>
+              </w:rPr>
+              <w:t>integración</w:t>
+            </w:r>
           </w:p>
         </w:tc>
         <w:tc>
@@ -6460,14 +5909,12 @@
               <w:rPr>
                 <w:rFonts w:ascii="Calibri" w:eastAsia="Times New Roman" w:hAnsi="Calibri" w:cs="Calibri"/>
                 <w:color w:val="000000"/>
-                <w:lang w:val="en-US"/>
               </w:rPr>
             </w:pPr>
             <w:r>
               <w:rPr>
                 <w:rFonts w:ascii="Calibri" w:eastAsia="Times New Roman" w:hAnsi="Calibri" w:cs="Calibri"/>
                 <w:color w:val="000000"/>
-                <w:lang w:val="en-US"/>
               </w:rPr>
               <w:t>Demian Odasso, Pablo Tissera</w:t>
             </w:r>
@@ -6570,55 +6017,15 @@
               <w:rPr>
                 <w:rFonts w:ascii="Calibri" w:eastAsia="Times New Roman" w:hAnsi="Calibri" w:cs="Calibri"/>
                 <w:color w:val="000000"/>
-                <w:lang w:val="en-US"/>
-              </w:rPr>
-            </w:pPr>
-            <w:proofErr w:type="spellStart"/>
+              </w:rPr>
+            </w:pPr>
             <w:r>
               <w:rPr>
                 <w:rFonts w:ascii="Calibri" w:eastAsia="Times New Roman" w:hAnsi="Calibri" w:cs="Calibri"/>
                 <w:color w:val="000000"/>
-                <w:lang w:val="en-US"/>
-              </w:rPr>
-              <w:t>Diseño</w:t>
-            </w:r>
-            <w:proofErr w:type="spellEnd"/>
-            <w:r>
-              <w:rPr>
-                <w:rFonts w:ascii="Calibri" w:eastAsia="Times New Roman" w:hAnsi="Calibri" w:cs="Calibri"/>
-                <w:color w:val="000000"/>
-                <w:lang w:val="en-US"/>
-              </w:rPr>
-              <w:t xml:space="preserve"> </w:t>
-            </w:r>
-            <w:proofErr w:type="spellStart"/>
-            <w:r>
-              <w:rPr>
-                <w:rFonts w:ascii="Calibri" w:eastAsia="Times New Roman" w:hAnsi="Calibri" w:cs="Calibri"/>
-                <w:color w:val="000000"/>
-                <w:lang w:val="en-US"/>
-              </w:rPr>
-              <w:t>casos</w:t>
-            </w:r>
-            <w:proofErr w:type="spellEnd"/>
-            <w:r>
-              <w:rPr>
-                <w:rFonts w:ascii="Calibri" w:eastAsia="Times New Roman" w:hAnsi="Calibri" w:cs="Calibri"/>
-                <w:color w:val="000000"/>
-                <w:lang w:val="en-US"/>
-              </w:rPr>
-              <w:t xml:space="preserve"> de </w:t>
-            </w:r>
-            <w:proofErr w:type="spellStart"/>
-            <w:r>
-              <w:rPr>
-                <w:rFonts w:ascii="Calibri" w:eastAsia="Times New Roman" w:hAnsi="Calibri" w:cs="Calibri"/>
-                <w:color w:val="000000"/>
-                <w:lang w:val="en-US"/>
-              </w:rPr>
-              <w:t>prueba</w:t>
-            </w:r>
-            <w:proofErr w:type="spellEnd"/>
+              </w:rPr>
+              <w:t>Diseño casos de prueba</w:t>
+            </w:r>
           </w:p>
         </w:tc>
         <w:tc>
@@ -6641,14 +6048,12 @@
               <w:rPr>
                 <w:rFonts w:ascii="Calibri" w:eastAsia="Times New Roman" w:hAnsi="Calibri" w:cs="Calibri"/>
                 <w:color w:val="000000"/>
-                <w:lang w:val="en-US"/>
               </w:rPr>
             </w:pPr>
             <w:r>
               <w:rPr>
                 <w:rFonts w:ascii="Calibri" w:eastAsia="Times New Roman" w:hAnsi="Calibri" w:cs="Calibri"/>
                 <w:color w:val="000000"/>
-                <w:lang w:val="en-US"/>
               </w:rPr>
               <w:t>Demian Odasso, Mariano Gava</w:t>
             </w:r>
@@ -6687,17 +6092,22 @@
                 <w:rFonts w:ascii="Calibri" w:eastAsia="Times New Roman" w:hAnsi="Calibri" w:cs="Calibri"/>
                 <w:color w:val="000000"/>
               </w:rPr>
-              <w:t xml:space="preserve">Realizaciones de casos de uso a </w:t>
-            </w:r>
-            <w:proofErr w:type="spellStart"/>
+              <w:t>Realizaciones de casos de uso a implem</w:t>
+            </w:r>
             <w:r>
               <w:rPr>
                 <w:rFonts w:ascii="Calibri" w:eastAsia="Times New Roman" w:hAnsi="Calibri" w:cs="Calibri"/>
                 <w:color w:val="000000"/>
               </w:rPr>
-              <w:t>implemtar</w:t>
-            </w:r>
-            <w:proofErr w:type="spellEnd"/>
+              <w:t>en</w:t>
+            </w:r>
+            <w:r>
+              <w:rPr>
+                <w:rFonts w:ascii="Calibri" w:eastAsia="Times New Roman" w:hAnsi="Calibri" w:cs="Calibri"/>
+                <w:color w:val="000000"/>
+              </w:rPr>
+              <w:t>tar</w:t>
+            </w:r>
           </w:p>
         </w:tc>
         <w:tc>
@@ -6720,34 +6130,89 @@
               <w:rPr>
                 <w:rFonts w:ascii="Calibri" w:eastAsia="Times New Roman" w:hAnsi="Calibri" w:cs="Calibri"/>
                 <w:color w:val="000000"/>
-                <w:lang w:val="en-US"/>
               </w:rPr>
             </w:pPr>
             <w:r>
               <w:rPr>
                 <w:rFonts w:ascii="Calibri" w:eastAsia="Times New Roman" w:hAnsi="Calibri" w:cs="Calibri"/>
                 <w:color w:val="000000"/>
-                <w:lang w:val="en-US"/>
-              </w:rPr>
-              <w:t xml:space="preserve">Javier </w:t>
-            </w:r>
-            <w:proofErr w:type="spellStart"/>
-            <w:r>
+              </w:rPr>
+              <w:t>Javier Brizuela, Carlos Trepat</w:t>
+            </w:r>
+          </w:p>
+        </w:tc>
+      </w:tr>
+      <w:tr>
+        <w:trPr>
+          <w:trHeight w:val="300"/>
+        </w:trPr>
+        <w:tc>
+          <w:tcPr>
+            <w:tcW w:w="5500" w:type="dxa"/>
+            <w:tcBorders>
+              <w:top w:val="nil"/>
+              <w:left w:val="single" w:sz="4" w:space="0" w:color="auto"/>
+              <w:bottom w:val="nil"/>
+              <w:right w:val="nil"/>
+            </w:tcBorders>
+            <w:shd w:val="clear" w:color="auto" w:fill="92D050"/>
+            <w:noWrap/>
+            <w:vAlign w:val="bottom"/>
+            <w:hideMark/>
+          </w:tcPr>
+          <w:p>
+            <w:pPr>
+              <w:spacing w:after="0" w:line="240" w:lineRule="auto"/>
+              <w:ind w:firstLineChars="100" w:firstLine="220"/>
               <w:rPr>
                 <w:rFonts w:ascii="Calibri" w:eastAsia="Times New Roman" w:hAnsi="Calibri" w:cs="Calibri"/>
                 <w:color w:val="000000"/>
-                <w:lang w:val="en-US"/>
-              </w:rPr>
-              <w:t>Brizuela</w:t>
-            </w:r>
-            <w:proofErr w:type="spellEnd"/>
+              </w:rPr>
+            </w:pPr>
             <w:r>
               <w:rPr>
                 <w:rFonts w:ascii="Calibri" w:eastAsia="Times New Roman" w:hAnsi="Calibri" w:cs="Calibri"/>
                 <w:color w:val="000000"/>
-                <w:lang w:val="en-US"/>
-              </w:rPr>
-              <w:t>, Carlos Trepat</w:t>
+              </w:rPr>
+              <w:t xml:space="preserve">Plan de </w:t>
+            </w:r>
+            <w:r>
+              <w:rPr>
+                <w:rFonts w:ascii="Calibri" w:eastAsia="Times New Roman" w:hAnsi="Calibri" w:cs="Calibri"/>
+                <w:color w:val="000000"/>
+              </w:rPr>
+              <w:t>integración</w:t>
+            </w:r>
+          </w:p>
+        </w:tc>
+        <w:tc>
+          <w:tcPr>
+            <w:tcW w:w="4400" w:type="dxa"/>
+            <w:tcBorders>
+              <w:top w:val="nil"/>
+              <w:left w:val="nil"/>
+              <w:bottom w:val="nil"/>
+              <w:right w:val="single" w:sz="4" w:space="0" w:color="auto"/>
+            </w:tcBorders>
+            <w:shd w:val="clear" w:color="auto" w:fill="92D050"/>
+            <w:noWrap/>
+            <w:vAlign w:val="bottom"/>
+            <w:hideMark/>
+          </w:tcPr>
+          <w:p>
+            <w:pPr>
+              <w:spacing w:after="0" w:line="240" w:lineRule="auto"/>
+              <w:rPr>
+                <w:rFonts w:ascii="Calibri" w:eastAsia="Times New Roman" w:hAnsi="Calibri" w:cs="Calibri"/>
+                <w:color w:val="000000"/>
+              </w:rPr>
+            </w:pPr>
+            <w:r>
+              <w:rPr>
+                <w:rFonts w:ascii="Calibri" w:eastAsia="Times New Roman" w:hAnsi="Calibri" w:cs="Calibri"/>
+                <w:color w:val="000000"/>
+              </w:rPr>
+              <w:t>Demian Odasso, Pablo Tissera</w:t>
             </w:r>
           </w:p>
         </w:tc>
@@ -6777,27 +6242,15 @@
               <w:rPr>
                 <w:rFonts w:ascii="Calibri" w:eastAsia="Times New Roman" w:hAnsi="Calibri" w:cs="Calibri"/>
                 <w:color w:val="000000"/>
-                <w:lang w:val="en-US"/>
               </w:rPr>
             </w:pPr>
             <w:r>
               <w:rPr>
                 <w:rFonts w:ascii="Calibri" w:eastAsia="Times New Roman" w:hAnsi="Calibri" w:cs="Calibri"/>
                 <w:color w:val="000000"/>
-                <w:lang w:val="en-US"/>
-              </w:rPr>
-              <w:t xml:space="preserve">Plan de </w:t>
-            </w:r>
-            <w:proofErr w:type="spellStart"/>
-            <w:r>
-              <w:rPr>
-                <w:rFonts w:ascii="Calibri" w:eastAsia="Times New Roman" w:hAnsi="Calibri" w:cs="Calibri"/>
-                <w:color w:val="000000"/>
-                <w:lang w:val="en-US"/>
-              </w:rPr>
-              <w:t>integracion</w:t>
-            </w:r>
-            <w:proofErr w:type="spellEnd"/>
+              </w:rPr>
+              <w:t>Implementación</w:t>
+            </w:r>
           </w:p>
         </w:tc>
         <w:tc>
@@ -6820,16 +6273,153 @@
               <w:rPr>
                 <w:rFonts w:ascii="Calibri" w:eastAsia="Times New Roman" w:hAnsi="Calibri" w:cs="Calibri"/>
                 <w:color w:val="000000"/>
-                <w:lang w:val="en-US"/>
               </w:rPr>
             </w:pPr>
             <w:r>
               <w:rPr>
                 <w:rFonts w:ascii="Calibri" w:eastAsia="Times New Roman" w:hAnsi="Calibri" w:cs="Calibri"/>
                 <w:color w:val="000000"/>
-                <w:lang w:val="en-US"/>
-              </w:rPr>
-              <w:t>Demian Odasso, Pablo Tissera</w:t>
+              </w:rPr>
+              <w:t>Demian Odasso, Pablo Tissera, Mariano Gava</w:t>
+            </w:r>
+          </w:p>
+        </w:tc>
+      </w:tr>
+      <w:tr>
+        <w:trPr>
+          <w:trHeight w:val="300"/>
+        </w:trPr>
+        <w:tc>
+          <w:tcPr>
+            <w:tcW w:w="5500" w:type="dxa"/>
+            <w:tcBorders>
+              <w:top w:val="nil"/>
+              <w:left w:val="single" w:sz="4" w:space="0" w:color="auto"/>
+              <w:bottom w:val="single" w:sz="4" w:space="0" w:color="auto"/>
+              <w:right w:val="nil"/>
+            </w:tcBorders>
+            <w:shd w:val="clear" w:color="auto" w:fill="auto"/>
+            <w:noWrap/>
+            <w:vAlign w:val="bottom"/>
+            <w:hideMark/>
+          </w:tcPr>
+          <w:p>
+            <w:pPr>
+              <w:spacing w:after="0" w:line="240" w:lineRule="auto"/>
+              <w:ind w:firstLineChars="100" w:firstLine="220"/>
+              <w:rPr>
+                <w:rFonts w:ascii="Calibri" w:eastAsia="Times New Roman" w:hAnsi="Calibri" w:cs="Calibri"/>
+                <w:color w:val="000000"/>
+              </w:rPr>
+            </w:pPr>
+            <w:r>
+              <w:rPr>
+                <w:rFonts w:ascii="Calibri" w:eastAsia="Times New Roman" w:hAnsi="Calibri" w:cs="Calibri"/>
+                <w:color w:val="000000"/>
+              </w:rPr>
+              <w:t>Ejecutar pruebas en ambiente de desarrollo</w:t>
+            </w:r>
+          </w:p>
+        </w:tc>
+        <w:tc>
+          <w:tcPr>
+            <w:tcW w:w="4400" w:type="dxa"/>
+            <w:tcBorders>
+              <w:top w:val="nil"/>
+              <w:left w:val="nil"/>
+              <w:bottom w:val="single" w:sz="4" w:space="0" w:color="auto"/>
+              <w:right w:val="single" w:sz="4" w:space="0" w:color="auto"/>
+            </w:tcBorders>
+            <w:shd w:val="clear" w:color="auto" w:fill="auto"/>
+            <w:noWrap/>
+            <w:vAlign w:val="bottom"/>
+            <w:hideMark/>
+          </w:tcPr>
+          <w:p>
+            <w:pPr>
+              <w:spacing w:after="0" w:line="240" w:lineRule="auto"/>
+              <w:rPr>
+                <w:rFonts w:ascii="Calibri" w:eastAsia="Times New Roman" w:hAnsi="Calibri" w:cs="Calibri"/>
+                <w:color w:val="000000"/>
+              </w:rPr>
+            </w:pPr>
+            <w:r>
+              <w:rPr>
+                <w:rFonts w:ascii="Calibri" w:eastAsia="Times New Roman" w:hAnsi="Calibri" w:cs="Calibri"/>
+                <w:color w:val="000000"/>
+              </w:rPr>
+              <w:t>Mariano Gava, Javier Brizuela</w:t>
+            </w:r>
+          </w:p>
+        </w:tc>
+      </w:tr>
+      <w:tr>
+        <w:trPr>
+          <w:trHeight w:val="300"/>
+        </w:trPr>
+        <w:tc>
+          <w:tcPr>
+            <w:tcW w:w="5500" w:type="dxa"/>
+            <w:tcBorders>
+              <w:top w:val="nil"/>
+              <w:left w:val="single" w:sz="4" w:space="0" w:color="auto"/>
+              <w:bottom w:val="nil"/>
+              <w:right w:val="nil"/>
+            </w:tcBorders>
+            <w:shd w:val="clear" w:color="000000" w:fill="92CDDC"/>
+            <w:noWrap/>
+            <w:vAlign w:val="bottom"/>
+            <w:hideMark/>
+          </w:tcPr>
+          <w:p>
+            <w:pPr>
+              <w:spacing w:after="0" w:line="240" w:lineRule="auto"/>
+              <w:rPr>
+                <w:rFonts w:ascii="Calibri" w:eastAsia="Times New Roman" w:hAnsi="Calibri" w:cs="Calibri"/>
+                <w:b/>
+                <w:bCs/>
+                <w:color w:val="000000"/>
+              </w:rPr>
+            </w:pPr>
+            <w:r>
+              <w:rPr>
+                <w:rFonts w:ascii="Calibri" w:eastAsia="Times New Roman" w:hAnsi="Calibri" w:cs="Calibri"/>
+                <w:b/>
+                <w:bCs/>
+                <w:color w:val="000000"/>
+              </w:rPr>
+              <w:t>Semana del lunes 02 de julio</w:t>
+            </w:r>
+          </w:p>
+        </w:tc>
+        <w:tc>
+          <w:tcPr>
+            <w:tcW w:w="4400" w:type="dxa"/>
+            <w:tcBorders>
+              <w:top w:val="nil"/>
+              <w:left w:val="nil"/>
+              <w:bottom w:val="nil"/>
+              <w:right w:val="single" w:sz="4" w:space="0" w:color="auto"/>
+            </w:tcBorders>
+            <w:shd w:val="clear" w:color="auto" w:fill="auto"/>
+            <w:noWrap/>
+            <w:vAlign w:val="bottom"/>
+            <w:hideMark/>
+          </w:tcPr>
+          <w:p>
+            <w:pPr>
+              <w:spacing w:after="0" w:line="240" w:lineRule="auto"/>
+              <w:rPr>
+                <w:rFonts w:ascii="Calibri" w:eastAsia="Times New Roman" w:hAnsi="Calibri" w:cs="Calibri"/>
+                <w:color w:val="000000"/>
+              </w:rPr>
+            </w:pPr>
+            <w:r>
+              <w:rPr>
+                <w:rFonts w:ascii="Calibri" w:eastAsia="Times New Roman" w:hAnsi="Calibri" w:cs="Calibri"/>
+                <w:color w:val="000000"/>
+              </w:rPr>
+              <w:t> </w:t>
             </w:r>
           </w:p>
         </w:tc>
@@ -6859,19 +6449,15 @@
               <w:rPr>
                 <w:rFonts w:ascii="Calibri" w:eastAsia="Times New Roman" w:hAnsi="Calibri" w:cs="Calibri"/>
                 <w:color w:val="000000"/>
-                <w:lang w:val="en-US"/>
-              </w:rPr>
-            </w:pPr>
-            <w:proofErr w:type="spellStart"/>
+              </w:rPr>
+            </w:pPr>
             <w:r>
               <w:rPr>
                 <w:rFonts w:ascii="Calibri" w:eastAsia="Times New Roman" w:hAnsi="Calibri" w:cs="Calibri"/>
                 <w:color w:val="000000"/>
-                <w:lang w:val="en-US"/>
-              </w:rPr>
-              <w:t>Implementacion</w:t>
-            </w:r>
-            <w:proofErr w:type="spellEnd"/>
+              </w:rPr>
+              <w:t>Implementación</w:t>
+            </w:r>
           </w:p>
         </w:tc>
         <w:tc>
@@ -6901,6 +6487,74 @@
                 <w:rFonts w:ascii="Calibri" w:eastAsia="Times New Roman" w:hAnsi="Calibri" w:cs="Calibri"/>
                 <w:color w:val="000000"/>
               </w:rPr>
+              <w:t>Javier Brizuela, Carlos Trepat</w:t>
+            </w:r>
+          </w:p>
+        </w:tc>
+      </w:tr>
+      <w:tr>
+        <w:trPr>
+          <w:trHeight w:val="300"/>
+        </w:trPr>
+        <w:tc>
+          <w:tcPr>
+            <w:tcW w:w="5500" w:type="dxa"/>
+            <w:tcBorders>
+              <w:top w:val="nil"/>
+              <w:left w:val="single" w:sz="4" w:space="0" w:color="auto"/>
+              <w:bottom w:val="nil"/>
+              <w:right w:val="nil"/>
+            </w:tcBorders>
+            <w:shd w:val="clear" w:color="auto" w:fill="auto"/>
+            <w:noWrap/>
+            <w:vAlign w:val="bottom"/>
+            <w:hideMark/>
+          </w:tcPr>
+          <w:p>
+            <w:pPr>
+              <w:spacing w:after="0" w:line="240" w:lineRule="auto"/>
+              <w:ind w:firstLineChars="100" w:firstLine="220"/>
+              <w:rPr>
+                <w:rFonts w:ascii="Calibri" w:eastAsia="Times New Roman" w:hAnsi="Calibri" w:cs="Calibri"/>
+                <w:color w:val="000000"/>
+              </w:rPr>
+            </w:pPr>
+            <w:r>
+              <w:rPr>
+                <w:rFonts w:ascii="Calibri" w:eastAsia="Times New Roman" w:hAnsi="Calibri" w:cs="Calibri"/>
+                <w:color w:val="000000"/>
+              </w:rPr>
+              <w:t>Ejecutar pruebas en ambiente de desarrollo</w:t>
+            </w:r>
+          </w:p>
+        </w:tc>
+        <w:tc>
+          <w:tcPr>
+            <w:tcW w:w="4400" w:type="dxa"/>
+            <w:tcBorders>
+              <w:top w:val="nil"/>
+              <w:left w:val="nil"/>
+              <w:bottom w:val="nil"/>
+              <w:right w:val="single" w:sz="4" w:space="0" w:color="auto"/>
+            </w:tcBorders>
+            <w:shd w:val="clear" w:color="auto" w:fill="auto"/>
+            <w:noWrap/>
+            <w:vAlign w:val="bottom"/>
+            <w:hideMark/>
+          </w:tcPr>
+          <w:p>
+            <w:pPr>
+              <w:spacing w:after="0" w:line="240" w:lineRule="auto"/>
+              <w:rPr>
+                <w:rFonts w:ascii="Calibri" w:eastAsia="Times New Roman" w:hAnsi="Calibri" w:cs="Calibri"/>
+                <w:color w:val="000000"/>
+              </w:rPr>
+            </w:pPr>
+            <w:r>
+              <w:rPr>
+                <w:rFonts w:ascii="Calibri" w:eastAsia="Times New Roman" w:hAnsi="Calibri" w:cs="Calibri"/>
+                <w:color w:val="000000"/>
+              </w:rPr>
               <w:t>Demian Odasso, Pablo Tissera, Mariano Gava</w:t>
             </w:r>
           </w:p>
@@ -6938,7 +6592,21 @@
                 <w:rFonts w:ascii="Calibri" w:eastAsia="Times New Roman" w:hAnsi="Calibri" w:cs="Calibri"/>
                 <w:color w:val="000000"/>
               </w:rPr>
-              <w:t>Ejecutar pruebas en ambiente de desarrollo</w:t>
+              <w:t xml:space="preserve">Ejecutar pruebas de </w:t>
+            </w:r>
+            <w:r>
+              <w:rPr>
+                <w:rFonts w:ascii="Calibri" w:eastAsia="Times New Roman" w:hAnsi="Calibri" w:cs="Calibri"/>
+                <w:color w:val="000000"/>
+              </w:rPr>
+              <w:t>aceptación</w:t>
+            </w:r>
+            <w:r>
+              <w:rPr>
+                <w:rFonts w:ascii="Calibri" w:eastAsia="Times New Roman" w:hAnsi="Calibri" w:cs="Calibri"/>
+                <w:color w:val="000000"/>
+              </w:rPr>
+              <w:t xml:space="preserve"> de usuario</w:t>
             </w:r>
           </w:p>
         </w:tc>
@@ -6962,341 +6630,12 @@
               <w:rPr>
                 <w:rFonts w:ascii="Calibri" w:eastAsia="Times New Roman" w:hAnsi="Calibri" w:cs="Calibri"/>
                 <w:color w:val="000000"/>
-                <w:lang w:val="en-US"/>
               </w:rPr>
             </w:pPr>
             <w:r>
               <w:rPr>
                 <w:rFonts w:ascii="Calibri" w:eastAsia="Times New Roman" w:hAnsi="Calibri" w:cs="Calibri"/>
                 <w:color w:val="000000"/>
-                <w:lang w:val="en-US"/>
-              </w:rPr>
-              <w:t xml:space="preserve">Mariano Gava, Javier </w:t>
-            </w:r>
-            <w:proofErr w:type="spellStart"/>
-            <w:r>
-              <w:rPr>
-                <w:rFonts w:ascii="Calibri" w:eastAsia="Times New Roman" w:hAnsi="Calibri" w:cs="Calibri"/>
-                <w:color w:val="000000"/>
-                <w:lang w:val="en-US"/>
-              </w:rPr>
-              <w:t>Brizuela</w:t>
-            </w:r>
-            <w:proofErr w:type="spellEnd"/>
-          </w:p>
-        </w:tc>
-      </w:tr>
-      <w:tr>
-        <w:trPr>
-          <w:trHeight w:val="300"/>
-        </w:trPr>
-        <w:tc>
-          <w:tcPr>
-            <w:tcW w:w="5500" w:type="dxa"/>
-            <w:tcBorders>
-              <w:top w:val="nil"/>
-              <w:left w:val="single" w:sz="4" w:space="0" w:color="auto"/>
-              <w:bottom w:val="nil"/>
-              <w:right w:val="nil"/>
-            </w:tcBorders>
-            <w:shd w:val="clear" w:color="000000" w:fill="92CDDC"/>
-            <w:noWrap/>
-            <w:vAlign w:val="bottom"/>
-            <w:hideMark/>
-          </w:tcPr>
-          <w:p>
-            <w:pPr>
-              <w:spacing w:after="0" w:line="240" w:lineRule="auto"/>
-              <w:rPr>
-                <w:rFonts w:ascii="Calibri" w:eastAsia="Times New Roman" w:hAnsi="Calibri" w:cs="Calibri"/>
-                <w:b/>
-                <w:bCs/>
-                <w:color w:val="000000"/>
-              </w:rPr>
-            </w:pPr>
-            <w:r>
-              <w:rPr>
-                <w:rFonts w:ascii="Calibri" w:eastAsia="Times New Roman" w:hAnsi="Calibri" w:cs="Calibri"/>
-                <w:b/>
-                <w:bCs/>
-                <w:color w:val="000000"/>
-              </w:rPr>
-              <w:t>Semana del lunes 02 de julio</w:t>
-            </w:r>
-          </w:p>
-        </w:tc>
-        <w:tc>
-          <w:tcPr>
-            <w:tcW w:w="4400" w:type="dxa"/>
-            <w:tcBorders>
-              <w:top w:val="nil"/>
-              <w:left w:val="nil"/>
-              <w:bottom w:val="nil"/>
-              <w:right w:val="single" w:sz="4" w:space="0" w:color="auto"/>
-            </w:tcBorders>
-            <w:shd w:val="clear" w:color="auto" w:fill="auto"/>
-            <w:noWrap/>
-            <w:vAlign w:val="bottom"/>
-            <w:hideMark/>
-          </w:tcPr>
-          <w:p>
-            <w:pPr>
-              <w:spacing w:after="0" w:line="240" w:lineRule="auto"/>
-              <w:rPr>
-                <w:rFonts w:ascii="Calibri" w:eastAsia="Times New Roman" w:hAnsi="Calibri" w:cs="Calibri"/>
-                <w:color w:val="000000"/>
-              </w:rPr>
-            </w:pPr>
-            <w:r>
-              <w:rPr>
-                <w:rFonts w:ascii="Calibri" w:eastAsia="Times New Roman" w:hAnsi="Calibri" w:cs="Calibri"/>
-                <w:color w:val="000000"/>
-              </w:rPr>
-              <w:t> </w:t>
-            </w:r>
-          </w:p>
-        </w:tc>
-      </w:tr>
-      <w:tr>
-        <w:trPr>
-          <w:trHeight w:val="300"/>
-        </w:trPr>
-        <w:tc>
-          <w:tcPr>
-            <w:tcW w:w="5500" w:type="dxa"/>
-            <w:tcBorders>
-              <w:top w:val="nil"/>
-              <w:left w:val="single" w:sz="4" w:space="0" w:color="auto"/>
-              <w:bottom w:val="nil"/>
-              <w:right w:val="nil"/>
-            </w:tcBorders>
-            <w:shd w:val="clear" w:color="auto" w:fill="auto"/>
-            <w:noWrap/>
-            <w:vAlign w:val="bottom"/>
-            <w:hideMark/>
-          </w:tcPr>
-          <w:p>
-            <w:pPr>
-              <w:spacing w:after="0" w:line="240" w:lineRule="auto"/>
-              <w:ind w:firstLineChars="100" w:firstLine="220"/>
-              <w:rPr>
-                <w:rFonts w:ascii="Calibri" w:eastAsia="Times New Roman" w:hAnsi="Calibri" w:cs="Calibri"/>
-                <w:color w:val="000000"/>
-                <w:lang w:val="en-US"/>
-              </w:rPr>
-            </w:pPr>
-            <w:proofErr w:type="spellStart"/>
-            <w:r>
-              <w:rPr>
-                <w:rFonts w:ascii="Calibri" w:eastAsia="Times New Roman" w:hAnsi="Calibri" w:cs="Calibri"/>
-                <w:color w:val="000000"/>
-                <w:lang w:val="en-US"/>
-              </w:rPr>
-              <w:t>Implementacion</w:t>
-            </w:r>
-            <w:proofErr w:type="spellEnd"/>
-          </w:p>
-        </w:tc>
-        <w:tc>
-          <w:tcPr>
-            <w:tcW w:w="4400" w:type="dxa"/>
-            <w:tcBorders>
-              <w:top w:val="nil"/>
-              <w:left w:val="nil"/>
-              <w:bottom w:val="nil"/>
-              <w:right w:val="single" w:sz="4" w:space="0" w:color="auto"/>
-            </w:tcBorders>
-            <w:shd w:val="clear" w:color="auto" w:fill="auto"/>
-            <w:noWrap/>
-            <w:vAlign w:val="bottom"/>
-            <w:hideMark/>
-          </w:tcPr>
-          <w:p>
-            <w:pPr>
-              <w:spacing w:after="0" w:line="240" w:lineRule="auto"/>
-              <w:rPr>
-                <w:rFonts w:ascii="Calibri" w:eastAsia="Times New Roman" w:hAnsi="Calibri" w:cs="Calibri"/>
-                <w:color w:val="000000"/>
-                <w:lang w:val="en-US"/>
-              </w:rPr>
-            </w:pPr>
-            <w:r>
-              <w:rPr>
-                <w:rFonts w:ascii="Calibri" w:eastAsia="Times New Roman" w:hAnsi="Calibri" w:cs="Calibri"/>
-                <w:color w:val="000000"/>
-                <w:lang w:val="en-US"/>
-              </w:rPr>
-              <w:t xml:space="preserve">Javier </w:t>
-            </w:r>
-            <w:proofErr w:type="spellStart"/>
-            <w:r>
-              <w:rPr>
-                <w:rFonts w:ascii="Calibri" w:eastAsia="Times New Roman" w:hAnsi="Calibri" w:cs="Calibri"/>
-                <w:color w:val="000000"/>
-                <w:lang w:val="en-US"/>
-              </w:rPr>
-              <w:t>Brizuela</w:t>
-            </w:r>
-            <w:proofErr w:type="spellEnd"/>
-            <w:r>
-              <w:rPr>
-                <w:rFonts w:ascii="Calibri" w:eastAsia="Times New Roman" w:hAnsi="Calibri" w:cs="Calibri"/>
-                <w:color w:val="000000"/>
-                <w:lang w:val="en-US"/>
-              </w:rPr>
-              <w:t>, Carlos Trepat</w:t>
-            </w:r>
-          </w:p>
-        </w:tc>
-      </w:tr>
-      <w:tr>
-        <w:trPr>
-          <w:trHeight w:val="300"/>
-        </w:trPr>
-        <w:tc>
-          <w:tcPr>
-            <w:tcW w:w="5500" w:type="dxa"/>
-            <w:tcBorders>
-              <w:top w:val="nil"/>
-              <w:left w:val="single" w:sz="4" w:space="0" w:color="auto"/>
-              <w:bottom w:val="nil"/>
-              <w:right w:val="nil"/>
-            </w:tcBorders>
-            <w:shd w:val="clear" w:color="auto" w:fill="auto"/>
-            <w:noWrap/>
-            <w:vAlign w:val="bottom"/>
-            <w:hideMark/>
-          </w:tcPr>
-          <w:p>
-            <w:pPr>
-              <w:spacing w:after="0" w:line="240" w:lineRule="auto"/>
-              <w:ind w:firstLineChars="100" w:firstLine="220"/>
-              <w:rPr>
-                <w:rFonts w:ascii="Calibri" w:eastAsia="Times New Roman" w:hAnsi="Calibri" w:cs="Calibri"/>
-                <w:color w:val="000000"/>
-              </w:rPr>
-            </w:pPr>
-            <w:r>
-              <w:rPr>
-                <w:rFonts w:ascii="Calibri" w:eastAsia="Times New Roman" w:hAnsi="Calibri" w:cs="Calibri"/>
-                <w:color w:val="000000"/>
-              </w:rPr>
-              <w:t>Ejecutar pruebas en ambiente de desarrollo</w:t>
-            </w:r>
-          </w:p>
-        </w:tc>
-        <w:tc>
-          <w:tcPr>
-            <w:tcW w:w="4400" w:type="dxa"/>
-            <w:tcBorders>
-              <w:top w:val="nil"/>
-              <w:left w:val="nil"/>
-              <w:bottom w:val="nil"/>
-              <w:right w:val="single" w:sz="4" w:space="0" w:color="auto"/>
-            </w:tcBorders>
-            <w:shd w:val="clear" w:color="auto" w:fill="auto"/>
-            <w:noWrap/>
-            <w:vAlign w:val="bottom"/>
-            <w:hideMark/>
-          </w:tcPr>
-          <w:p>
-            <w:pPr>
-              <w:spacing w:after="0" w:line="240" w:lineRule="auto"/>
-              <w:rPr>
-                <w:rFonts w:ascii="Calibri" w:eastAsia="Times New Roman" w:hAnsi="Calibri" w:cs="Calibri"/>
-                <w:color w:val="000000"/>
-              </w:rPr>
-            </w:pPr>
-            <w:r>
-              <w:rPr>
-                <w:rFonts w:ascii="Calibri" w:eastAsia="Times New Roman" w:hAnsi="Calibri" w:cs="Calibri"/>
-                <w:color w:val="000000"/>
-              </w:rPr>
-              <w:t>Demian Odasso, Pablo Tissera, Mariano Gava</w:t>
-            </w:r>
-          </w:p>
-        </w:tc>
-      </w:tr>
-      <w:tr>
-        <w:trPr>
-          <w:trHeight w:val="300"/>
-        </w:trPr>
-        <w:tc>
-          <w:tcPr>
-            <w:tcW w:w="5500" w:type="dxa"/>
-            <w:tcBorders>
-              <w:top w:val="nil"/>
-              <w:left w:val="single" w:sz="4" w:space="0" w:color="auto"/>
-              <w:bottom w:val="single" w:sz="4" w:space="0" w:color="auto"/>
-              <w:right w:val="nil"/>
-            </w:tcBorders>
-            <w:shd w:val="clear" w:color="auto" w:fill="auto"/>
-            <w:noWrap/>
-            <w:vAlign w:val="bottom"/>
-            <w:hideMark/>
-          </w:tcPr>
-          <w:p>
-            <w:pPr>
-              <w:spacing w:after="0" w:line="240" w:lineRule="auto"/>
-              <w:ind w:firstLineChars="100" w:firstLine="220"/>
-              <w:rPr>
-                <w:rFonts w:ascii="Calibri" w:eastAsia="Times New Roman" w:hAnsi="Calibri" w:cs="Calibri"/>
-                <w:color w:val="000000"/>
-              </w:rPr>
-            </w:pPr>
-            <w:r>
-              <w:rPr>
-                <w:rFonts w:ascii="Calibri" w:eastAsia="Times New Roman" w:hAnsi="Calibri" w:cs="Calibri"/>
-                <w:color w:val="000000"/>
-              </w:rPr>
-              <w:t xml:space="preserve">Ejecutar pruebas de </w:t>
-            </w:r>
-            <w:proofErr w:type="spellStart"/>
-            <w:r>
-              <w:rPr>
-                <w:rFonts w:ascii="Calibri" w:eastAsia="Times New Roman" w:hAnsi="Calibri" w:cs="Calibri"/>
-                <w:color w:val="000000"/>
-              </w:rPr>
-              <w:t>aceptacion</w:t>
-            </w:r>
-            <w:proofErr w:type="spellEnd"/>
-            <w:r>
-              <w:rPr>
-                <w:rFonts w:ascii="Calibri" w:eastAsia="Times New Roman" w:hAnsi="Calibri" w:cs="Calibri"/>
-                <w:color w:val="000000"/>
-              </w:rPr>
-              <w:t xml:space="preserve"> de usuario</w:t>
-            </w:r>
-          </w:p>
-        </w:tc>
-        <w:tc>
-          <w:tcPr>
-            <w:tcW w:w="4400" w:type="dxa"/>
-            <w:tcBorders>
-              <w:top w:val="nil"/>
-              <w:left w:val="nil"/>
-              <w:bottom w:val="single" w:sz="4" w:space="0" w:color="auto"/>
-              <w:right w:val="single" w:sz="4" w:space="0" w:color="auto"/>
-            </w:tcBorders>
-            <w:shd w:val="clear" w:color="auto" w:fill="auto"/>
-            <w:noWrap/>
-            <w:vAlign w:val="bottom"/>
-            <w:hideMark/>
-          </w:tcPr>
-          <w:p>
-            <w:pPr>
-              <w:spacing w:after="0" w:line="240" w:lineRule="auto"/>
-              <w:rPr>
-                <w:rFonts w:ascii="Calibri" w:eastAsia="Times New Roman" w:hAnsi="Calibri" w:cs="Calibri"/>
-                <w:color w:val="000000"/>
-                <w:lang w:val="en-US"/>
-              </w:rPr>
-            </w:pPr>
-            <w:r>
-              <w:rPr>
-                <w:rFonts w:ascii="Calibri" w:eastAsia="Times New Roman" w:hAnsi="Calibri" w:cs="Calibri"/>
-                <w:color w:val="000000"/>
-                <w:lang w:val="en-US"/>
               </w:rPr>
               <w:t>Coming SA</w:t>
             </w:r>
@@ -7438,7 +6777,7 @@
                   <w:bCs/>
                   <w:noProof/>
                 </w:rPr>
-                <w:t>1</w:t>
+                <w:t>4</w:t>
               </w:r>
               <w:r>
                 <w:rPr>
@@ -7658,7 +6997,14 @@
               <w:sz w:val="20"/>
               <w:szCs w:val="20"/>
             </w:rPr>
-            <w:t>.1</w:t>
+            <w:t>.</w:t>
+          </w:r>
+          <w:r>
+            <w:rPr>
+              <w:sz w:val="20"/>
+              <w:szCs w:val="20"/>
+            </w:rPr>
+            <w:t>2</w:t>
           </w:r>
         </w:p>
       </w:tc>
@@ -7771,7 +7117,7 @@
               <w:sz w:val="20"/>
               <w:szCs w:val="20"/>
             </w:rPr>
-            <w:t>.0</w:t>
+            <w:t>.2</w:t>
           </w:r>
         </w:p>
       </w:tc>
@@ -7788,6 +7134,95 @@
 <file path=word/numbering.xml><?xml version="1.0" encoding="utf-8"?>
 <w:numbering xmlns:wpc="http://schemas.microsoft.com/office/word/2010/wordprocessingCanvas" xmlns:mc="http://schemas.openxmlformats.org/markup-compatibility/2006" xmlns:o="urn:schemas-microsoft-com:office:office" xmlns:r="http://schemas.openxmlformats.org/officeDocument/2006/relationships" xmlns:m="http://schemas.openxmlformats.org/officeDocument/2006/math" xmlns:v="urn:schemas-microsoft-com:vml" xmlns:wp14="http://schemas.microsoft.com/office/word/2010/wordprocessingDrawing" xmlns:wp="http://schemas.openxmlformats.org/drawingml/2006/wordprocessingDrawing" xmlns:w10="urn:schemas-microsoft-com:office:word" xmlns:w="http://schemas.openxmlformats.org/wordprocessingml/2006/main" xmlns:w14="http://schemas.microsoft.com/office/word/2010/wordml" xmlns:wpg="http://schemas.microsoft.com/office/word/2010/wordprocessingGroup" xmlns:wpi="http://schemas.microsoft.com/office/word/2010/wordprocessingInk" xmlns:wne="http://schemas.microsoft.com/office/word/2006/wordml" xmlns:wps="http://schemas.microsoft.com/office/word/2010/wordprocessingShape" mc:Ignorable="w14 wp14">
   <w:abstractNum w:abstractNumId="0">
+    <w:nsid w:val="02BF0A01"/>
+    <w:multiLevelType w:val="hybridMultilevel"/>
+    <w:tmpl w:val="FD483940"/>
+    <w:lvl w:ilvl="0" w:tplc="670CD188">
+      <w:start w:val="71"/>
+      <w:numFmt w:val="decimal"/>
+      <w:lvlText w:val="%1"/>
+      <w:lvlJc w:val="center"/>
+      <w:pPr>
+        <w:ind w:left="360" w:hanging="360"/>
+      </w:pPr>
+      <w:rPr>
+        <w:rFonts w:hint="default"/>
+      </w:rPr>
+    </w:lvl>
+    <w:lvl w:ilvl="1" w:tplc="04090019" w:tentative="1">
+      <w:start w:val="1"/>
+      <w:numFmt w:val="lowerLetter"/>
+      <w:lvlText w:val="%2."/>
+      <w:lvlJc w:val="left"/>
+      <w:pPr>
+        <w:ind w:left="1440" w:hanging="360"/>
+      </w:pPr>
+    </w:lvl>
+    <w:lvl w:ilvl="2" w:tplc="0409001B" w:tentative="1">
+      <w:start w:val="1"/>
+      <w:numFmt w:val="lowerRoman"/>
+      <w:lvlText w:val="%3."/>
+      <w:lvlJc w:val="right"/>
+      <w:pPr>
+        <w:ind w:left="2160" w:hanging="180"/>
+      </w:pPr>
+    </w:lvl>
+    <w:lvl w:ilvl="3" w:tplc="0409000F" w:tentative="1">
+      <w:start w:val="1"/>
+      <w:numFmt w:val="decimal"/>
+      <w:lvlText w:val="%4."/>
+      <w:lvlJc w:val="left"/>
+      <w:pPr>
+        <w:ind w:left="2880" w:hanging="360"/>
+      </w:pPr>
+    </w:lvl>
+    <w:lvl w:ilvl="4" w:tplc="04090019" w:tentative="1">
+      <w:start w:val="1"/>
+      <w:numFmt w:val="lowerLetter"/>
+      <w:lvlText w:val="%5."/>
+      <w:lvlJc w:val="left"/>
+      <w:pPr>
+        <w:ind w:left="3600" w:hanging="360"/>
+      </w:pPr>
+    </w:lvl>
+    <w:lvl w:ilvl="5" w:tplc="0409001B" w:tentative="1">
+      <w:start w:val="1"/>
+      <w:numFmt w:val="lowerRoman"/>
+      <w:lvlText w:val="%6."/>
+      <w:lvlJc w:val="right"/>
+      <w:pPr>
+        <w:ind w:left="4320" w:hanging="180"/>
+      </w:pPr>
+    </w:lvl>
+    <w:lvl w:ilvl="6" w:tplc="0409000F" w:tentative="1">
+      <w:start w:val="1"/>
+      <w:numFmt w:val="decimal"/>
+      <w:lvlText w:val="%7."/>
+      <w:lvlJc w:val="left"/>
+      <w:pPr>
+        <w:ind w:left="5040" w:hanging="360"/>
+      </w:pPr>
+    </w:lvl>
+    <w:lvl w:ilvl="7" w:tplc="04090019" w:tentative="1">
+      <w:start w:val="1"/>
+      <w:numFmt w:val="lowerLetter"/>
+      <w:lvlText w:val="%8."/>
+      <w:lvlJc w:val="left"/>
+      <w:pPr>
+        <w:ind w:left="5760" w:hanging="360"/>
+      </w:pPr>
+    </w:lvl>
+    <w:lvl w:ilvl="8" w:tplc="0409001B" w:tentative="1">
+      <w:start w:val="1"/>
+      <w:numFmt w:val="lowerRoman"/>
+      <w:lvlText w:val="%9."/>
+      <w:lvlJc w:val="right"/>
+      <w:pPr>
+        <w:ind w:left="6480" w:hanging="180"/>
+      </w:pPr>
+    </w:lvl>
+  </w:abstractNum>
+  <w:abstractNum w:abstractNumId="1">
     <w:nsid w:val="02E07892"/>
     <w:multiLevelType w:val="hybridMultilevel"/>
     <w:tmpl w:val="81984220"/>
@@ -7876,7 +7311,7 @@
       </w:pPr>
     </w:lvl>
   </w:abstractNum>
-  <w:abstractNum w:abstractNumId="1">
+  <w:abstractNum w:abstractNumId="2">
     <w:nsid w:val="09540DFE"/>
     <w:multiLevelType w:val="hybridMultilevel"/>
     <w:tmpl w:val="09904C7C"/>
@@ -7965,7 +7400,7 @@
       </w:pPr>
     </w:lvl>
   </w:abstractNum>
-  <w:abstractNum w:abstractNumId="2">
+  <w:abstractNum w:abstractNumId="3">
     <w:nsid w:val="13FA0E93"/>
     <w:multiLevelType w:val="hybridMultilevel"/>
     <w:tmpl w:val="B0D0AB70"/>
@@ -8054,7 +7489,96 @@
       </w:pPr>
     </w:lvl>
   </w:abstractNum>
-  <w:abstractNum w:abstractNumId="3">
+  <w:abstractNum w:abstractNumId="4">
+    <w:nsid w:val="14CC7F09"/>
+    <w:multiLevelType w:val="hybridMultilevel"/>
+    <w:tmpl w:val="B9547546"/>
+    <w:lvl w:ilvl="0" w:tplc="D33E79EE">
+      <w:start w:val="66"/>
+      <w:numFmt w:val="decimal"/>
+      <w:lvlText w:val="%1"/>
+      <w:lvlJc w:val="center"/>
+      <w:pPr>
+        <w:ind w:left="360" w:hanging="360"/>
+      </w:pPr>
+      <w:rPr>
+        <w:rFonts w:hint="default"/>
+      </w:rPr>
+    </w:lvl>
+    <w:lvl w:ilvl="1" w:tplc="04090019" w:tentative="1">
+      <w:start w:val="1"/>
+      <w:numFmt w:val="lowerLetter"/>
+      <w:lvlText w:val="%2."/>
+      <w:lvlJc w:val="left"/>
+      <w:pPr>
+        <w:ind w:left="1440" w:hanging="360"/>
+      </w:pPr>
+    </w:lvl>
+    <w:lvl w:ilvl="2" w:tplc="0409001B" w:tentative="1">
+      <w:start w:val="1"/>
+      <w:numFmt w:val="lowerRoman"/>
+      <w:lvlText w:val="%3."/>
+      <w:lvlJc w:val="right"/>
+      <w:pPr>
+        <w:ind w:left="2160" w:hanging="180"/>
+      </w:pPr>
+    </w:lvl>
+    <w:lvl w:ilvl="3" w:tplc="0409000F" w:tentative="1">
+      <w:start w:val="1"/>
+      <w:numFmt w:val="decimal"/>
+      <w:lvlText w:val="%4."/>
+      <w:lvlJc w:val="left"/>
+      <w:pPr>
+        <w:ind w:left="2880" w:hanging="360"/>
+      </w:pPr>
+    </w:lvl>
+    <w:lvl w:ilvl="4" w:tplc="04090019" w:tentative="1">
+      <w:start w:val="1"/>
+      <w:numFmt w:val="lowerLetter"/>
+      <w:lvlText w:val="%5."/>
+      <w:lvlJc w:val="left"/>
+      <w:pPr>
+        <w:ind w:left="3600" w:hanging="360"/>
+      </w:pPr>
+    </w:lvl>
+    <w:lvl w:ilvl="5" w:tplc="0409001B" w:tentative="1">
+      <w:start w:val="1"/>
+      <w:numFmt w:val="lowerRoman"/>
+      <w:lvlText w:val="%6."/>
+      <w:lvlJc w:val="right"/>
+      <w:pPr>
+        <w:ind w:left="4320" w:hanging="180"/>
+      </w:pPr>
+    </w:lvl>
+    <w:lvl w:ilvl="6" w:tplc="0409000F" w:tentative="1">
+      <w:start w:val="1"/>
+      <w:numFmt w:val="decimal"/>
+      <w:lvlText w:val="%7."/>
+      <w:lvlJc w:val="left"/>
+      <w:pPr>
+        <w:ind w:left="5040" w:hanging="360"/>
+      </w:pPr>
+    </w:lvl>
+    <w:lvl w:ilvl="7" w:tplc="04090019" w:tentative="1">
+      <w:start w:val="1"/>
+      <w:numFmt w:val="lowerLetter"/>
+      <w:lvlText w:val="%8."/>
+      <w:lvlJc w:val="left"/>
+      <w:pPr>
+        <w:ind w:left="5760" w:hanging="360"/>
+      </w:pPr>
+    </w:lvl>
+    <w:lvl w:ilvl="8" w:tplc="0409001B" w:tentative="1">
+      <w:start w:val="1"/>
+      <w:numFmt w:val="lowerRoman"/>
+      <w:lvlText w:val="%9."/>
+      <w:lvlJc w:val="right"/>
+      <w:pPr>
+        <w:ind w:left="6480" w:hanging="180"/>
+      </w:pPr>
+    </w:lvl>
+  </w:abstractNum>
+  <w:abstractNum w:abstractNumId="5">
     <w:nsid w:val="15BE5434"/>
     <w:multiLevelType w:val="hybridMultilevel"/>
     <w:tmpl w:val="20D4BBBC"/>
@@ -8143,7 +7667,7 @@
       </w:pPr>
     </w:lvl>
   </w:abstractNum>
-  <w:abstractNum w:abstractNumId="4">
+  <w:abstractNum w:abstractNumId="6">
     <w:nsid w:val="17CB7F79"/>
     <w:multiLevelType w:val="hybridMultilevel"/>
     <w:tmpl w:val="0F7679AA"/>
@@ -8232,7 +7756,96 @@
       </w:pPr>
     </w:lvl>
   </w:abstractNum>
-  <w:abstractNum w:abstractNumId="5">
+  <w:abstractNum w:abstractNumId="7">
+    <w:nsid w:val="1AB42A17"/>
+    <w:multiLevelType w:val="hybridMultilevel"/>
+    <w:tmpl w:val="E9B2DDAE"/>
+    <w:lvl w:ilvl="0" w:tplc="FBD48DE6">
+      <w:start w:val="66"/>
+      <w:numFmt w:val="decimal"/>
+      <w:lvlText w:val="%1"/>
+      <w:lvlJc w:val="center"/>
+      <w:pPr>
+        <w:ind w:left="360" w:hanging="360"/>
+      </w:pPr>
+      <w:rPr>
+        <w:rFonts w:hint="default"/>
+      </w:rPr>
+    </w:lvl>
+    <w:lvl w:ilvl="1" w:tplc="04090019" w:tentative="1">
+      <w:start w:val="1"/>
+      <w:numFmt w:val="lowerLetter"/>
+      <w:lvlText w:val="%2."/>
+      <w:lvlJc w:val="left"/>
+      <w:pPr>
+        <w:ind w:left="1440" w:hanging="360"/>
+      </w:pPr>
+    </w:lvl>
+    <w:lvl w:ilvl="2" w:tplc="0409001B" w:tentative="1">
+      <w:start w:val="1"/>
+      <w:numFmt w:val="lowerRoman"/>
+      <w:lvlText w:val="%3."/>
+      <w:lvlJc w:val="right"/>
+      <w:pPr>
+        <w:ind w:left="2160" w:hanging="180"/>
+      </w:pPr>
+    </w:lvl>
+    <w:lvl w:ilvl="3" w:tplc="0409000F" w:tentative="1">
+      <w:start w:val="1"/>
+      <w:numFmt w:val="decimal"/>
+      <w:lvlText w:val="%4."/>
+      <w:lvlJc w:val="left"/>
+      <w:pPr>
+        <w:ind w:left="2880" w:hanging="360"/>
+      </w:pPr>
+    </w:lvl>
+    <w:lvl w:ilvl="4" w:tplc="04090019" w:tentative="1">
+      <w:start w:val="1"/>
+      <w:numFmt w:val="lowerLetter"/>
+      <w:lvlText w:val="%5."/>
+      <w:lvlJc w:val="left"/>
+      <w:pPr>
+        <w:ind w:left="3600" w:hanging="360"/>
+      </w:pPr>
+    </w:lvl>
+    <w:lvl w:ilvl="5" w:tplc="0409001B" w:tentative="1">
+      <w:start w:val="1"/>
+      <w:numFmt w:val="lowerRoman"/>
+      <w:lvlText w:val="%6."/>
+      <w:lvlJc w:val="right"/>
+      <w:pPr>
+        <w:ind w:left="4320" w:hanging="180"/>
+      </w:pPr>
+    </w:lvl>
+    <w:lvl w:ilvl="6" w:tplc="0409000F" w:tentative="1">
+      <w:start w:val="1"/>
+      <w:numFmt w:val="decimal"/>
+      <w:lvlText w:val="%7."/>
+      <w:lvlJc w:val="left"/>
+      <w:pPr>
+        <w:ind w:left="5040" w:hanging="360"/>
+      </w:pPr>
+    </w:lvl>
+    <w:lvl w:ilvl="7" w:tplc="04090019" w:tentative="1">
+      <w:start w:val="1"/>
+      <w:numFmt w:val="lowerLetter"/>
+      <w:lvlText w:val="%8."/>
+      <w:lvlJc w:val="left"/>
+      <w:pPr>
+        <w:ind w:left="5760" w:hanging="360"/>
+      </w:pPr>
+    </w:lvl>
+    <w:lvl w:ilvl="8" w:tplc="0409001B" w:tentative="1">
+      <w:start w:val="1"/>
+      <w:numFmt w:val="lowerRoman"/>
+      <w:lvlText w:val="%9."/>
+      <w:lvlJc w:val="right"/>
+      <w:pPr>
+        <w:ind w:left="6480" w:hanging="180"/>
+      </w:pPr>
+    </w:lvl>
+  </w:abstractNum>
+  <w:abstractNum w:abstractNumId="8">
     <w:nsid w:val="1F69260D"/>
     <w:multiLevelType w:val="hybridMultilevel"/>
     <w:tmpl w:val="085CF2F6"/>
@@ -8321,7 +7934,7 @@
       </w:pPr>
     </w:lvl>
   </w:abstractNum>
-  <w:abstractNum w:abstractNumId="6">
+  <w:abstractNum w:abstractNumId="9">
     <w:nsid w:val="1FDD0F6F"/>
     <w:multiLevelType w:val="hybridMultilevel"/>
     <w:tmpl w:val="844E212A"/>
@@ -8410,7 +8023,7 @@
       </w:pPr>
     </w:lvl>
   </w:abstractNum>
-  <w:abstractNum w:abstractNumId="7">
+  <w:abstractNum w:abstractNumId="10">
     <w:nsid w:val="231C16AA"/>
     <w:multiLevelType w:val="hybridMultilevel"/>
     <w:tmpl w:val="768E9FAC"/>
@@ -8499,7 +8112,7 @@
       </w:pPr>
     </w:lvl>
   </w:abstractNum>
-  <w:abstractNum w:abstractNumId="8">
+  <w:abstractNum w:abstractNumId="11">
     <w:nsid w:val="243D62B3"/>
     <w:multiLevelType w:val="hybridMultilevel"/>
     <w:tmpl w:val="8E582864"/>
@@ -8588,7 +8201,7 @@
       </w:pPr>
     </w:lvl>
   </w:abstractNum>
-  <w:abstractNum w:abstractNumId="9">
+  <w:abstractNum w:abstractNumId="12">
     <w:nsid w:val="257120D0"/>
     <w:multiLevelType w:val="hybridMultilevel"/>
     <w:tmpl w:val="24E4AF00"/>
@@ -8677,7 +8290,7 @@
       </w:pPr>
     </w:lvl>
   </w:abstractNum>
-  <w:abstractNum w:abstractNumId="10">
+  <w:abstractNum w:abstractNumId="13">
     <w:nsid w:val="3BB67C93"/>
     <w:multiLevelType w:val="hybridMultilevel"/>
     <w:tmpl w:val="CDF818D8"/>
@@ -8766,7 +8379,7 @@
       </w:pPr>
     </w:lvl>
   </w:abstractNum>
-  <w:abstractNum w:abstractNumId="11">
+  <w:abstractNum w:abstractNumId="14">
     <w:nsid w:val="40887013"/>
     <w:multiLevelType w:val="hybridMultilevel"/>
     <w:tmpl w:val="AB767C80"/>
@@ -8855,7 +8468,7 @@
       </w:pPr>
     </w:lvl>
   </w:abstractNum>
-  <w:abstractNum w:abstractNumId="12">
+  <w:abstractNum w:abstractNumId="15">
     <w:nsid w:val="41C312A2"/>
     <w:multiLevelType w:val="hybridMultilevel"/>
     <w:tmpl w:val="E61EB778"/>
@@ -8944,7 +8557,7 @@
       </w:pPr>
     </w:lvl>
   </w:abstractNum>
-  <w:abstractNum w:abstractNumId="13">
+  <w:abstractNum w:abstractNumId="16">
     <w:nsid w:val="4515095D"/>
     <w:multiLevelType w:val="hybridMultilevel"/>
     <w:tmpl w:val="F104CD4C"/>
@@ -9033,7 +8646,7 @@
       </w:pPr>
     </w:lvl>
   </w:abstractNum>
-  <w:abstractNum w:abstractNumId="14">
+  <w:abstractNum w:abstractNumId="17">
     <w:nsid w:val="46160411"/>
     <w:multiLevelType w:val="hybridMultilevel"/>
     <w:tmpl w:val="5AF4C63A"/>
@@ -9122,7 +8735,7 @@
       </w:pPr>
     </w:lvl>
   </w:abstractNum>
-  <w:abstractNum w:abstractNumId="15">
+  <w:abstractNum w:abstractNumId="18">
     <w:nsid w:val="496D1CF9"/>
     <w:multiLevelType w:val="hybridMultilevel"/>
     <w:tmpl w:val="B0D42872"/>
@@ -9211,7 +8824,7 @@
       </w:pPr>
     </w:lvl>
   </w:abstractNum>
-  <w:abstractNum w:abstractNumId="16">
+  <w:abstractNum w:abstractNumId="19">
     <w:nsid w:val="577C6CF3"/>
     <w:multiLevelType w:val="hybridMultilevel"/>
     <w:tmpl w:val="E10E8052"/>
@@ -9300,7 +8913,7 @@
       </w:pPr>
     </w:lvl>
   </w:abstractNum>
-  <w:abstractNum w:abstractNumId="17">
+  <w:abstractNum w:abstractNumId="20">
     <w:nsid w:val="68461081"/>
     <w:multiLevelType w:val="hybridMultilevel"/>
     <w:tmpl w:val="BD82B772"/>
@@ -9389,7 +9002,7 @@
       </w:pPr>
     </w:lvl>
   </w:abstractNum>
-  <w:abstractNum w:abstractNumId="18">
+  <w:abstractNum w:abstractNumId="21">
     <w:nsid w:val="6A85436E"/>
     <w:multiLevelType w:val="hybridMultilevel"/>
     <w:tmpl w:val="511AD7DA"/>
@@ -9478,7 +9091,7 @@
       </w:pPr>
     </w:lvl>
   </w:abstractNum>
-  <w:abstractNum w:abstractNumId="19">
+  <w:abstractNum w:abstractNumId="22">
     <w:nsid w:val="6B9C0060"/>
     <w:multiLevelType w:val="hybridMultilevel"/>
     <w:tmpl w:val="24286C24"/>
@@ -9567,7 +9180,7 @@
       </w:pPr>
     </w:lvl>
   </w:abstractNum>
-  <w:abstractNum w:abstractNumId="20">
+  <w:abstractNum w:abstractNumId="23">
     <w:nsid w:val="754C46DC"/>
     <w:multiLevelType w:val="hybridMultilevel"/>
     <w:tmpl w:val="757C7FB4"/>
@@ -9656,7 +9269,7 @@
       </w:pPr>
     </w:lvl>
   </w:abstractNum>
-  <w:abstractNum w:abstractNumId="21">
+  <w:abstractNum w:abstractNumId="24">
     <w:nsid w:val="762C3F94"/>
     <w:multiLevelType w:val="hybridMultilevel"/>
     <w:tmpl w:val="A1F253A0"/>
@@ -9745,7 +9358,7 @@
       </w:pPr>
     </w:lvl>
   </w:abstractNum>
-  <w:abstractNum w:abstractNumId="22">
+  <w:abstractNum w:abstractNumId="25">
     <w:nsid w:val="77890362"/>
     <w:multiLevelType w:val="hybridMultilevel"/>
     <w:tmpl w:val="FB5CB91A"/>
@@ -9834,7 +9447,7 @@
       </w:pPr>
     </w:lvl>
   </w:abstractNum>
-  <w:abstractNum w:abstractNumId="23">
+  <w:abstractNum w:abstractNumId="26">
     <w:nsid w:val="7D2302DE"/>
     <w:multiLevelType w:val="hybridMultilevel"/>
     <w:tmpl w:val="70504F4E"/>
@@ -9923,7 +9536,7 @@
       </w:pPr>
     </w:lvl>
   </w:abstractNum>
-  <w:abstractNum w:abstractNumId="24">
+  <w:abstractNum w:abstractNumId="27">
     <w:nsid w:val="7D421824"/>
     <w:multiLevelType w:val="hybridMultilevel"/>
     <w:tmpl w:val="C7E679BC"/>
@@ -10012,7 +9625,7 @@
       </w:pPr>
     </w:lvl>
   </w:abstractNum>
-  <w:abstractNum w:abstractNumId="25">
+  <w:abstractNum w:abstractNumId="28">
     <w:nsid w:val="7F744A6A"/>
     <w:multiLevelType w:val="hybridMultilevel"/>
     <w:tmpl w:val="AA74A40C"/>
@@ -10101,7 +9714,7 @@
       </w:pPr>
     </w:lvl>
   </w:abstractNum>
-  <w:abstractNum w:abstractNumId="26">
+  <w:abstractNum w:abstractNumId="29">
     <w:nsid w:val="7F9541CA"/>
     <w:multiLevelType w:val="hybridMultilevel"/>
     <w:tmpl w:val="5150D8BE"/>
@@ -10191,85 +9804,94 @@
     </w:lvl>
   </w:abstractNum>
   <w:num w:numId="1">
+    <w:abstractNumId w:val="28"/>
+  </w:num>
+  <w:num w:numId="2">
     <w:abstractNumId w:val="25"/>
   </w:num>
-  <w:num w:numId="2">
+  <w:num w:numId="3">
+    <w:abstractNumId w:val="13"/>
+  </w:num>
+  <w:num w:numId="4">
+    <w:abstractNumId w:val="14"/>
+  </w:num>
+  <w:num w:numId="5">
+    <w:abstractNumId w:val="20"/>
+  </w:num>
+  <w:num w:numId="6">
+    <w:abstractNumId w:val="18"/>
+  </w:num>
+  <w:num w:numId="7">
+    <w:abstractNumId w:val="6"/>
+  </w:num>
+  <w:num w:numId="8">
+    <w:abstractNumId w:val="8"/>
+  </w:num>
+  <w:num w:numId="9">
+    <w:abstractNumId w:val="15"/>
+  </w:num>
+  <w:num w:numId="10">
+    <w:abstractNumId w:val="9"/>
+  </w:num>
+  <w:num w:numId="11">
+    <w:abstractNumId w:val="12"/>
+  </w:num>
+  <w:num w:numId="12">
+    <w:abstractNumId w:val="5"/>
+  </w:num>
+  <w:num w:numId="13">
+    <w:abstractNumId w:val="3"/>
+  </w:num>
+  <w:num w:numId="14">
+    <w:abstractNumId w:val="16"/>
+  </w:num>
+  <w:num w:numId="15">
+    <w:abstractNumId w:val="1"/>
+  </w:num>
+  <w:num w:numId="16">
+    <w:abstractNumId w:val="10"/>
+  </w:num>
+  <w:num w:numId="17">
+    <w:abstractNumId w:val="19"/>
+  </w:num>
+  <w:num w:numId="18">
     <w:abstractNumId w:val="22"/>
   </w:num>
-  <w:num w:numId="3">
-    <w:abstractNumId w:val="10"/>
+  <w:num w:numId="19">
+    <w:abstractNumId w:val="27"/>
   </w:num>
-  <w:num w:numId="4">
+  <w:num w:numId="20">
+    <w:abstractNumId w:val="23"/>
+  </w:num>
+  <w:num w:numId="21">
+    <w:abstractNumId w:val="24"/>
+  </w:num>
+  <w:num w:numId="22">
+    <w:abstractNumId w:val="26"/>
+  </w:num>
+  <w:num w:numId="23">
+    <w:abstractNumId w:val="17"/>
+  </w:num>
+  <w:num w:numId="24">
+    <w:abstractNumId w:val="29"/>
+  </w:num>
+  <w:num w:numId="25">
+    <w:abstractNumId w:val="2"/>
+  </w:num>
+  <w:num w:numId="26">
     <w:abstractNumId w:val="11"/>
   </w:num>
-  <w:num w:numId="5">
-    <w:abstractNumId w:val="17"/>
+  <w:num w:numId="27">
+    <w:abstractNumId w:val="21"/>
   </w:num>
-  <w:num w:numId="6">
-    <w:abstractNumId w:val="15"/>
-  </w:num>
-  <w:num w:numId="7">
+  <w:num w:numId="28">
     <w:abstractNumId w:val="4"/>
   </w:num>
-  <w:num w:numId="8">
-    <w:abstractNumId w:val="5"/>
-  </w:num>
-  <w:num w:numId="9">
-    <w:abstractNumId w:val="12"/>
-  </w:num>
-  <w:num w:numId="10">
-    <w:abstractNumId w:val="6"/>
-  </w:num>
-  <w:num w:numId="11">
-    <w:abstractNumId w:val="9"/>
-  </w:num>
-  <w:num w:numId="12">
-    <w:abstractNumId w:val="3"/>
-  </w:num>
-  <w:num w:numId="13">
-    <w:abstractNumId w:val="2"/>
-  </w:num>
-  <w:num w:numId="14">
-    <w:abstractNumId w:val="13"/>
-  </w:num>
-  <w:num w:numId="15">
-    <w:abstractNumId w:val="0"/>
-  </w:num>
-  <w:num w:numId="16">
+  <w:num w:numId="29">
     <w:abstractNumId w:val="7"/>
   </w:num>
-  <w:num w:numId="17">
-    <w:abstractNumId w:val="16"/>
-  </w:num>
-  <w:num w:numId="18">
-    <w:abstractNumId w:val="19"/>
-  </w:num>
-  <w:num w:numId="19">
-    <w:abstractNumId w:val="24"/>
-  </w:num>
-  <w:num w:numId="20">
-    <w:abstractNumId w:val="20"/>
-  </w:num>
-  <w:num w:numId="21">
-    <w:abstractNumId w:val="21"/>
-  </w:num>
-  <w:num w:numId="22">
-    <w:abstractNumId w:val="23"/>
-  </w:num>
-  <w:num w:numId="23">
-    <w:abstractNumId w:val="14"/>
-  </w:num>
-  <w:num w:numId="24">
-    <w:abstractNumId w:val="26"/>
-  </w:num>
-  <w:num w:numId="25">
-    <w:abstractNumId w:val="1"/>
-  </w:num>
-  <w:num w:numId="26">
-    <w:abstractNumId w:val="8"/>
-  </w:num>
-  <w:num w:numId="27">
-    <w:abstractNumId w:val="18"/>
+  <w:num w:numId="30">
+    <w:abstractNumId w:val="0"/>
   </w:num>
 </w:numbering>
 </file>
@@ -11644,7 +11266,7 @@
 </file>
 
 <file path=customXml/itemProps1.xml><?xml version="1.0" encoding="utf-8"?>
-<ds:datastoreItem xmlns:ds="http://schemas.openxmlformats.org/officeDocument/2006/customXml" ds:itemID="{B656B9EF-A3E7-46B2-8928-C4D61EBA3C31}">
+<ds:datastoreItem xmlns:ds="http://schemas.openxmlformats.org/officeDocument/2006/customXml" ds:itemID="{176A7F57-81FD-4A08-A3A1-A4C9D56D3CA2}">
   <ds:schemaRefs>
     <ds:schemaRef ds:uri="http://schemas.openxmlformats.org/officeDocument/2006/bibliography"/>
   </ds:schemaRefs>

</xml_diff>

<commit_message>
Gestionar integrante de cuadrilla se agrego a plan de integracion y se eliminaron dos CU que no se necesitan.
</commit_message>
<xml_diff>
--- a/Documentacion/Iteracion2/plan-de-integracion.docx
+++ b/Documentacion/Iteracion2/plan-de-integracion.docx
@@ -270,15 +270,7 @@
         <w:br/>
       </w:r>
       <w:r>
-        <w:t xml:space="preserve">Ing. Julio </w:t>
-      </w:r>
-      <w:proofErr w:type="spellStart"/>
-      <w:r>
-        <w:t>Zohil</w:t>
-      </w:r>
-      <w:proofErr w:type="spellEnd"/>
-      <w:r>
-        <w:t xml:space="preserve"> Titular</w:t>
+        <w:t>Ing. Julio Zohil Titular</w:t>
       </w:r>
       <w:r>
         <w:rPr>
@@ -1060,6 +1052,141 @@
           </w:p>
         </w:tc>
       </w:tr>
+      <w:tr>
+        <w:trPr>
+          <w:cantSplit/>
+          <w:jc w:val="center"/>
+        </w:trPr>
+        <w:tc>
+          <w:tcPr>
+            <w:tcW w:w="1421" w:type="dxa"/>
+            <w:tcBorders>
+              <w:top w:val="single" w:sz="6" w:space="0" w:color="auto"/>
+              <w:left w:val="single" w:sz="6" w:space="0" w:color="auto"/>
+              <w:bottom w:val="single" w:sz="6" w:space="0" w:color="auto"/>
+              <w:right w:val="single" w:sz="6" w:space="0" w:color="auto"/>
+            </w:tcBorders>
+          </w:tcPr>
+          <w:p>
+            <w:pPr>
+              <w:spacing w:line="240" w:lineRule="auto"/>
+              <w:rPr>
+                <w:iCs/>
+                <w:sz w:val="20"/>
+              </w:rPr>
+            </w:pPr>
+            <w:r>
+              <w:rPr>
+                <w:iCs/>
+                <w:sz w:val="20"/>
+              </w:rPr>
+              <w:t>12/07/2012</w:t>
+            </w:r>
+          </w:p>
+        </w:tc>
+        <w:tc>
+          <w:tcPr>
+            <w:tcW w:w="1133" w:type="dxa"/>
+            <w:tcBorders>
+              <w:top w:val="single" w:sz="6" w:space="0" w:color="auto"/>
+              <w:left w:val="single" w:sz="6" w:space="0" w:color="auto"/>
+              <w:bottom w:val="single" w:sz="6" w:space="0" w:color="auto"/>
+              <w:right w:val="single" w:sz="6" w:space="0" w:color="auto"/>
+            </w:tcBorders>
+          </w:tcPr>
+          <w:p>
+            <w:pPr>
+              <w:spacing w:line="240" w:lineRule="auto"/>
+              <w:rPr>
+                <w:iCs/>
+                <w:sz w:val="20"/>
+              </w:rPr>
+            </w:pPr>
+            <w:r>
+              <w:rPr>
+                <w:iCs/>
+                <w:sz w:val="20"/>
+              </w:rPr>
+              <w:t>1.3</w:t>
+            </w:r>
+          </w:p>
+        </w:tc>
+        <w:tc>
+          <w:tcPr>
+            <w:tcW w:w="5653" w:type="dxa"/>
+            <w:tcBorders>
+              <w:top w:val="single" w:sz="6" w:space="0" w:color="auto"/>
+              <w:left w:val="single" w:sz="6" w:space="0" w:color="auto"/>
+              <w:bottom w:val="single" w:sz="6" w:space="0" w:color="auto"/>
+              <w:right w:val="single" w:sz="6" w:space="0" w:color="auto"/>
+            </w:tcBorders>
+          </w:tcPr>
+          <w:p>
+            <w:pPr>
+              <w:spacing w:line="240" w:lineRule="auto"/>
+              <w:rPr>
+                <w:iCs/>
+                <w:sz w:val="20"/>
+              </w:rPr>
+            </w:pPr>
+            <w:r>
+              <w:rPr>
+                <w:iCs/>
+                <w:sz w:val="20"/>
+              </w:rPr>
+              <w:t xml:space="preserve">Se agregó CU </w:t>
+            </w:r>
+            <w:r>
+              <w:rPr>
+                <w:sz w:val="20"/>
+                <w:szCs w:val="20"/>
+              </w:rPr>
+              <w:t>Gestionar</w:t>
+            </w:r>
+            <w:r>
+              <w:rPr>
+                <w:sz w:val="20"/>
+                <w:szCs w:val="20"/>
+              </w:rPr>
+              <w:t xml:space="preserve"> integrante</w:t>
+            </w:r>
+            <w:r>
+              <w:rPr>
+                <w:sz w:val="20"/>
+                <w:szCs w:val="20"/>
+              </w:rPr>
+              <w:t xml:space="preserve"> cuadrilla</w:t>
+            </w:r>
+          </w:p>
+        </w:tc>
+        <w:tc>
+          <w:tcPr>
+            <w:tcW w:w="1913" w:type="dxa"/>
+            <w:tcBorders>
+              <w:top w:val="single" w:sz="6" w:space="0" w:color="auto"/>
+              <w:left w:val="single" w:sz="6" w:space="0" w:color="auto"/>
+              <w:bottom w:val="single" w:sz="6" w:space="0" w:color="auto"/>
+              <w:right w:val="single" w:sz="6" w:space="0" w:color="auto"/>
+            </w:tcBorders>
+          </w:tcPr>
+          <w:p>
+            <w:pPr>
+              <w:spacing w:line="240" w:lineRule="auto"/>
+              <w:rPr>
+                <w:iCs/>
+                <w:sz w:val="20"/>
+              </w:rPr>
+            </w:pPr>
+            <w:r>
+              <w:rPr>
+                <w:iCs/>
+                <w:sz w:val="20"/>
+              </w:rPr>
+              <w:t>Demian Odasso</w:t>
+            </w:r>
+          </w:p>
+        </w:tc>
+      </w:tr>
     </w:tbl>
     <w:p>
       <w:pPr>
@@ -1132,7 +1259,7 @@
           <w:r>
             <w:fldChar w:fldCharType="separate"/>
           </w:r>
-          <w:hyperlink w:anchor="_Toc328602569" w:history="1">
+          <w:hyperlink w:anchor="_Toc329890146" w:history="1">
             <w:r>
               <w:rPr>
                 <w:rStyle w:val="Hyperlink"/>
@@ -1159,7 +1286,7 @@
                 <w:noProof/>
                 <w:webHidden/>
               </w:rPr>
-              <w:instrText xml:space="preserve"> PAGEREF _Toc328602569 \h </w:instrText>
+              <w:instrText xml:space="preserve"> PAGEREF _Toc329890146 \h </w:instrText>
             </w:r>
             <w:r>
               <w:rPr>
@@ -1202,7 +1329,7 @@
               <w:lang w:val="en-US"/>
             </w:rPr>
           </w:pPr>
-          <w:hyperlink w:anchor="_Toc328602570" w:history="1">
+          <w:hyperlink w:anchor="_Toc329890147" w:history="1">
             <w:r>
               <w:rPr>
                 <w:rStyle w:val="Hyperlink"/>
@@ -1229,7 +1356,7 @@
                 <w:noProof/>
                 <w:webHidden/>
               </w:rPr>
-              <w:instrText xml:space="preserve"> PAGEREF _Toc328602570 \h </w:instrText>
+              <w:instrText xml:space="preserve"> PAGEREF _Toc329890147 \h </w:instrText>
             </w:r>
             <w:r>
               <w:rPr>
@@ -1272,7 +1399,7 @@
               <w:lang w:val="en-US"/>
             </w:rPr>
           </w:pPr>
-          <w:hyperlink w:anchor="_Toc328602571" w:history="1">
+          <w:hyperlink w:anchor="_Toc329890148" w:history="1">
             <w:r>
               <w:rPr>
                 <w:rStyle w:val="Hyperlink"/>
@@ -1299,7 +1426,7 @@
                 <w:noProof/>
                 <w:webHidden/>
               </w:rPr>
-              <w:instrText xml:space="preserve"> PAGEREF _Toc328602571 \h </w:instrText>
+              <w:instrText xml:space="preserve"> PAGEREF _Toc329890148 \h </w:instrText>
             </w:r>
             <w:r>
               <w:rPr>
@@ -1342,7 +1469,7 @@
               <w:lang w:val="en-US"/>
             </w:rPr>
           </w:pPr>
-          <w:hyperlink w:anchor="_Toc328602572" w:history="1">
+          <w:hyperlink w:anchor="_Toc329890149" w:history="1">
             <w:r>
               <w:rPr>
                 <w:rStyle w:val="Hyperlink"/>
@@ -1369,7 +1496,7 @@
                 <w:noProof/>
                 <w:webHidden/>
               </w:rPr>
-              <w:instrText xml:space="preserve"> PAGEREF _Toc328602572 \h </w:instrText>
+              <w:instrText xml:space="preserve"> PAGEREF _Toc329890149 \h </w:instrText>
             </w:r>
             <w:r>
               <w:rPr>
@@ -1412,7 +1539,7 @@
               <w:lang w:val="en-US"/>
             </w:rPr>
           </w:pPr>
-          <w:hyperlink w:anchor="_Toc328602573" w:history="1">
+          <w:hyperlink w:anchor="_Toc329890150" w:history="1">
             <w:r>
               <w:rPr>
                 <w:rStyle w:val="Hyperlink"/>
@@ -1439,7 +1566,7 @@
                 <w:noProof/>
                 <w:webHidden/>
               </w:rPr>
-              <w:instrText xml:space="preserve"> PAGEREF _Toc328602573 \h </w:instrText>
+              <w:instrText xml:space="preserve"> PAGEREF _Toc329890150 \h </w:instrText>
             </w:r>
             <w:r>
               <w:rPr>
@@ -1482,7 +1609,7 @@
               <w:lang w:val="en-US"/>
             </w:rPr>
           </w:pPr>
-          <w:hyperlink w:anchor="_Toc328602574" w:history="1">
+          <w:hyperlink w:anchor="_Toc329890151" w:history="1">
             <w:r>
               <w:rPr>
                 <w:rStyle w:val="Hyperlink"/>
@@ -1509,7 +1636,7 @@
                 <w:noProof/>
                 <w:webHidden/>
               </w:rPr>
-              <w:instrText xml:space="preserve"> PAGEREF _Toc328602574 \h </w:instrText>
+              <w:instrText xml:space="preserve"> PAGEREF _Toc329890151 \h </w:instrText>
             </w:r>
             <w:r>
               <w:rPr>
@@ -1552,7 +1679,7 @@
               <w:lang w:val="en-US"/>
             </w:rPr>
           </w:pPr>
-          <w:hyperlink w:anchor="_Toc328602575" w:history="1">
+          <w:hyperlink w:anchor="_Toc329890152" w:history="1">
             <w:r>
               <w:rPr>
                 <w:rStyle w:val="Hyperlink"/>
@@ -1579,7 +1706,7 @@
                 <w:noProof/>
                 <w:webHidden/>
               </w:rPr>
-              <w:instrText xml:space="preserve"> PAGEREF _Toc328602575 \h </w:instrText>
+              <w:instrText xml:space="preserve"> PAGEREF _Toc329890152 \h </w:instrText>
             </w:r>
             <w:r>
               <w:rPr>
@@ -1639,7 +1766,7 @@
       <w:pPr>
         <w:pStyle w:val="Heading1"/>
       </w:pPr>
-      <w:bookmarkStart w:id="1" w:name="_Toc328602569"/>
+      <w:bookmarkStart w:id="1" w:name="_Toc329890146"/>
       <w:r>
         <w:lastRenderedPageBreak/>
         <w:t>Introducción</w:t>
@@ -1650,7 +1777,7 @@
       <w:pPr>
         <w:pStyle w:val="Heading2"/>
       </w:pPr>
-      <w:bookmarkStart w:id="2" w:name="_Toc328602570"/>
+      <w:bookmarkStart w:id="2" w:name="_Toc329890147"/>
       <w:r>
         <w:t>Propósito</w:t>
       </w:r>
@@ -1689,7 +1816,7 @@
       <w:pPr>
         <w:pStyle w:val="Heading1"/>
       </w:pPr>
-      <w:bookmarkStart w:id="3" w:name="_Toc328602571"/>
+      <w:bookmarkStart w:id="3" w:name="_Toc329890148"/>
       <w:r>
         <w:t>Plan de Integración</w:t>
       </w:r>
@@ -1699,7 +1826,7 @@
       <w:pPr>
         <w:pStyle w:val="Heading2"/>
       </w:pPr>
-      <w:bookmarkStart w:id="4" w:name="_Toc328602572"/>
+      <w:bookmarkStart w:id="4" w:name="_Toc329890149"/>
       <w:r>
         <w:t>Alcance</w:t>
       </w:r>
@@ -1752,7 +1879,7 @@
       <w:pPr>
         <w:pStyle w:val="Heading2"/>
       </w:pPr>
-      <w:bookmarkStart w:id="5" w:name="_Toc328602573"/>
+      <w:bookmarkStart w:id="5" w:name="_Toc329890150"/>
       <w:r>
         <w:t>No contempla</w:t>
       </w:r>
@@ -1840,7 +1967,7 @@
       <w:pPr>
         <w:pStyle w:val="Heading2"/>
       </w:pPr>
-      <w:bookmarkStart w:id="6" w:name="_Toc328602574"/>
+      <w:bookmarkStart w:id="6" w:name="_Toc329890151"/>
       <w:r>
         <w:t>Listado de Casos de Uso a Implementar</w:t>
       </w:r>
@@ -2540,12 +2667,20 @@
                 <w:sz w:val="20"/>
                 <w:szCs w:val="20"/>
               </w:rPr>
-              <w:t>Gestionar personas</w:t>
-            </w:r>
-          </w:p>
-          <w:p>
-            <w:pPr>
-              <w:rPr>
+              <w:t xml:space="preserve">Gestionar </w:t>
+            </w:r>
+            <w:r>
+              <w:rPr>
+                <w:sz w:val="20"/>
+                <w:szCs w:val="20"/>
+              </w:rPr>
+              <w:t>cuadrilla</w:t>
+            </w:r>
+          </w:p>
+          <w:p>
+            <w:pPr>
+              <w:rPr>
+                <w:i/>
                 <w:sz w:val="20"/>
                 <w:szCs w:val="20"/>
               </w:rPr>
@@ -2638,20 +2773,12 @@
                 <w:sz w:val="20"/>
                 <w:szCs w:val="20"/>
               </w:rPr>
-              <w:t xml:space="preserve">Gestionar </w:t>
-            </w:r>
-            <w:r>
-              <w:rPr>
-                <w:sz w:val="20"/>
-                <w:szCs w:val="20"/>
-              </w:rPr>
-              <w:t>cuadrilla</w:t>
-            </w:r>
-          </w:p>
-          <w:p>
-            <w:pPr>
-              <w:rPr>
-                <w:i/>
+              <w:t>Gestionar cliente</w:t>
+            </w:r>
+          </w:p>
+          <w:p>
+            <w:pPr>
+              <w:rPr>
                 <w:sz w:val="20"/>
                 <w:szCs w:val="20"/>
               </w:rPr>
@@ -2744,7 +2871,7 @@
                 <w:sz w:val="20"/>
                 <w:szCs w:val="20"/>
               </w:rPr>
-              <w:t>Gestionar cliente</w:t>
+              <w:t>Gestionar herramienta</w:t>
             </w:r>
           </w:p>
           <w:p>
@@ -2842,7 +2969,14 @@
                 <w:sz w:val="20"/>
                 <w:szCs w:val="20"/>
               </w:rPr>
-              <w:t>Gestionar herramienta</w:t>
+              <w:t>Gestionar equipo</w:t>
+            </w:r>
+            <w:r>
+              <w:rPr>
+                <w:sz w:val="20"/>
+                <w:szCs w:val="20"/>
+              </w:rPr>
+              <w:t xml:space="preserve"> entregado por cliente.</w:t>
             </w:r>
           </w:p>
           <w:p>
@@ -2940,14 +3074,7 @@
                 <w:sz w:val="20"/>
                 <w:szCs w:val="20"/>
               </w:rPr>
-              <w:t>Gestionar equipo</w:t>
-            </w:r>
-            <w:r>
-              <w:rPr>
-                <w:sz w:val="20"/>
-                <w:szCs w:val="20"/>
-              </w:rPr>
-              <w:t xml:space="preserve"> entregado por cliente.</w:t>
+              <w:t>Gestionar sitio</w:t>
             </w:r>
           </w:p>
           <w:p>
@@ -3045,7 +3172,7 @@
                 <w:sz w:val="20"/>
                 <w:szCs w:val="20"/>
               </w:rPr>
-              <w:t>Gestionar sitio</w:t>
+              <w:t>Gestionar tipo documentación</w:t>
             </w:r>
           </w:p>
           <w:p>
@@ -3143,7 +3270,7 @@
                 <w:sz w:val="20"/>
                 <w:szCs w:val="20"/>
               </w:rPr>
-              <w:t>Gestionar tipo documentación</w:t>
+              <w:t>Gestionar permiso</w:t>
             </w:r>
           </w:p>
           <w:p>
@@ -3241,7 +3368,7 @@
                 <w:sz w:val="20"/>
                 <w:szCs w:val="20"/>
               </w:rPr>
-              <w:t>Gestionar permiso</w:t>
+              <w:t>Iniciar sesión</w:t>
             </w:r>
           </w:p>
           <w:p>
@@ -3342,7 +3469,7 @@
                 <w:sz w:val="20"/>
                 <w:szCs w:val="20"/>
               </w:rPr>
-              <w:t>Iniciar sesión</w:t>
+              <w:t>Cerrar sesión</w:t>
             </w:r>
           </w:p>
           <w:p>
@@ -3398,7 +3525,7 @@
                 <w:sz w:val="20"/>
                 <w:szCs w:val="20"/>
               </w:rPr>
-              <w:t>Media</w:t>
+              <w:t>Baja</w:t>
             </w:r>
           </w:p>
         </w:tc>
@@ -3440,7 +3567,7 @@
                 <w:sz w:val="20"/>
                 <w:szCs w:val="20"/>
               </w:rPr>
-              <w:t>Cerrar sesión</w:t>
+              <w:t>Gestionar usuario</w:t>
             </w:r>
           </w:p>
           <w:p>
@@ -3456,7 +3583,7 @@
                 <w:sz w:val="20"/>
                 <w:szCs w:val="20"/>
               </w:rPr>
-              <w:t>Se implementara el caso de uso completo.</w:t>
+              <w:t>Se implementara todo el caso de uso.</w:t>
             </w:r>
           </w:p>
         </w:tc>
@@ -3496,8 +3623,16 @@
                 <w:sz w:val="20"/>
                 <w:szCs w:val="20"/>
               </w:rPr>
-              <w:t>Baja</w:t>
-            </w:r>
+              <w:t>Media</w:t>
+            </w:r>
+          </w:p>
+          <w:p>
+            <w:pPr>
+              <w:rPr>
+                <w:sz w:val="20"/>
+                <w:szCs w:val="20"/>
+              </w:rPr>
+            </w:pPr>
           </w:p>
         </w:tc>
       </w:tr>
@@ -3518,7 +3653,7 @@
                 <w:sz w:val="20"/>
                 <w:szCs w:val="20"/>
               </w:rPr>
-              <w:t>Soporte</w:t>
+              <w:t>Administración</w:t>
             </w:r>
           </w:p>
         </w:tc>
@@ -3529,32 +3664,41 @@
           <w:p>
             <w:pPr>
               <w:rPr>
-                <w:sz w:val="20"/>
-                <w:szCs w:val="20"/>
-              </w:rPr>
-            </w:pPr>
-            <w:r>
-              <w:rPr>
-                <w:sz w:val="20"/>
-                <w:szCs w:val="20"/>
-              </w:rPr>
-              <w:t>Gestionar usuario</w:t>
-            </w:r>
-          </w:p>
-          <w:p>
-            <w:pPr>
-              <w:rPr>
-                <w:sz w:val="20"/>
-                <w:szCs w:val="20"/>
-              </w:rPr>
-            </w:pPr>
-            <w:r>
-              <w:rPr>
                 <w:i/>
                 <w:sz w:val="20"/>
                 <w:szCs w:val="20"/>
               </w:rPr>
-              <w:t>Se implementara todo el caso de uso.</w:t>
+            </w:pPr>
+            <w:r>
+              <w:rPr>
+                <w:sz w:val="20"/>
+                <w:szCs w:val="20"/>
+              </w:rPr>
+              <w:t>Registrar documento</w:t>
+            </w:r>
+            <w:r>
+              <w:rPr>
+                <w:sz w:val="20"/>
+                <w:szCs w:val="20"/>
+              </w:rPr>
+              <w:t xml:space="preserve"> de integrante de cuadrilla</w:t>
+            </w:r>
+            <w:r>
+              <w:rPr>
+                <w:i/>
+                <w:sz w:val="20"/>
+                <w:szCs w:val="20"/>
+              </w:rPr>
+              <w:t xml:space="preserve"> </w:t>
+            </w:r>
+            <w:r>
+              <w:rPr>
+                <w:i/>
+                <w:sz w:val="20"/>
+                <w:szCs w:val="20"/>
+              </w:rPr>
+              <w:br/>
+              <w:t>Se implementara el caso de uso completo.</w:t>
             </w:r>
           </w:p>
         </w:tc>
@@ -3594,16 +3738,8 @@
                 <w:sz w:val="20"/>
                 <w:szCs w:val="20"/>
               </w:rPr>
-              <w:t>Media</w:t>
-            </w:r>
-          </w:p>
-          <w:p>
-            <w:pPr>
-              <w:rPr>
-                <w:sz w:val="20"/>
-                <w:szCs w:val="20"/>
-              </w:rPr>
-            </w:pPr>
+              <w:t>Alta</w:t>
+            </w:r>
           </w:p>
         </w:tc>
       </w:tr>
@@ -3635,40 +3771,31 @@
           <w:p>
             <w:pPr>
               <w:rPr>
+                <w:sz w:val="20"/>
+                <w:szCs w:val="20"/>
+              </w:rPr>
+            </w:pPr>
+            <w:r>
+              <w:rPr>
+                <w:sz w:val="20"/>
+                <w:szCs w:val="20"/>
+              </w:rPr>
+              <w:t>Registrar permiso de acceso</w:t>
+            </w:r>
+          </w:p>
+          <w:p>
+            <w:pPr>
+              <w:rPr>
+                <w:sz w:val="20"/>
+                <w:szCs w:val="20"/>
+              </w:rPr>
+            </w:pPr>
+            <w:r>
+              <w:rPr>
                 <w:i/>
                 <w:sz w:val="20"/>
                 <w:szCs w:val="20"/>
               </w:rPr>
-            </w:pPr>
-            <w:r>
-              <w:rPr>
-                <w:sz w:val="20"/>
-                <w:szCs w:val="20"/>
-              </w:rPr>
-              <w:t>Registrar documento</w:t>
-            </w:r>
-            <w:r>
-              <w:rPr>
-                <w:sz w:val="20"/>
-                <w:szCs w:val="20"/>
-              </w:rPr>
-              <w:t xml:space="preserve"> de integrante de cuadrilla</w:t>
-            </w:r>
-            <w:r>
-              <w:rPr>
-                <w:i/>
-                <w:sz w:val="20"/>
-                <w:szCs w:val="20"/>
-              </w:rPr>
-              <w:t xml:space="preserve"> </w:t>
-            </w:r>
-            <w:r>
-              <w:rPr>
-                <w:i/>
-                <w:sz w:val="20"/>
-                <w:szCs w:val="20"/>
-              </w:rPr>
-              <w:br/>
               <w:t>Se implementara el caso de uso completo.</w:t>
             </w:r>
           </w:p>
@@ -3709,7 +3836,7 @@
                 <w:sz w:val="20"/>
                 <w:szCs w:val="20"/>
               </w:rPr>
-              <w:t>Alta</w:t>
+              <w:t>Baja</w:t>
             </w:r>
           </w:p>
         </w:tc>
@@ -3731,7 +3858,7 @@
                 <w:sz w:val="20"/>
                 <w:szCs w:val="20"/>
               </w:rPr>
-              <w:t>Administración</w:t>
+              <w:t>Reportes</w:t>
             </w:r>
           </w:p>
         </w:tc>
@@ -3751,23 +3878,40 @@
                 <w:sz w:val="20"/>
                 <w:szCs w:val="20"/>
               </w:rPr>
-              <w:t>Registrar permiso de acceso</w:t>
-            </w:r>
-          </w:p>
-          <w:p>
-            <w:pPr>
-              <w:rPr>
-                <w:sz w:val="20"/>
-                <w:szCs w:val="20"/>
-              </w:rPr>
-            </w:pPr>
-            <w:r>
+              <w:t>Generar reporte de documentación por filtros</w:t>
+            </w:r>
+          </w:p>
+          <w:p>
+            <w:pPr>
               <w:rPr>
                 <w:i/>
                 <w:sz w:val="20"/>
                 <w:szCs w:val="20"/>
               </w:rPr>
-              <w:t>Se implementara el caso de uso completo.</w:t>
+            </w:pPr>
+            <w:r>
+              <w:rPr>
+                <w:i/>
+                <w:sz w:val="20"/>
+                <w:szCs w:val="20"/>
+              </w:rPr>
+              <w:t>Filtros: según atributos públicos de la entidad.</w:t>
+            </w:r>
+          </w:p>
+          <w:p>
+            <w:pPr>
+              <w:rPr>
+                <w:sz w:val="20"/>
+                <w:szCs w:val="20"/>
+              </w:rPr>
+            </w:pPr>
+            <w:r>
+              <w:rPr>
+                <w:i/>
+                <w:sz w:val="20"/>
+                <w:szCs w:val="20"/>
+              </w:rPr>
+              <w:t>Visualización: pantalla, pdf, gráficos.</w:t>
             </w:r>
           </w:p>
         </w:tc>
@@ -3807,7 +3951,7 @@
                 <w:sz w:val="20"/>
                 <w:szCs w:val="20"/>
               </w:rPr>
-              <w:t>Baja</w:t>
+              <w:t>Alta</w:t>
             </w:r>
           </w:p>
         </w:tc>
@@ -3829,7 +3973,7 @@
                 <w:sz w:val="20"/>
                 <w:szCs w:val="20"/>
               </w:rPr>
-              <w:t>Reportes</w:t>
+              <w:t>Proyectos</w:t>
             </w:r>
           </w:p>
         </w:tc>
@@ -3849,7 +3993,7 @@
                 <w:sz w:val="20"/>
                 <w:szCs w:val="20"/>
               </w:rPr>
-              <w:t>Generar reporte de documentación por filtros</w:t>
+              <w:t>Seleccionar proyecto a gestionar</w:t>
             </w:r>
           </w:p>
           <w:p>
@@ -3866,41 +4010,7 @@
                 <w:sz w:val="20"/>
                 <w:szCs w:val="20"/>
               </w:rPr>
-              <w:t>Filtros: según atributos públicos de la entidad.</w:t>
-            </w:r>
-          </w:p>
-          <w:p>
-            <w:pPr>
-              <w:rPr>
-                <w:sz w:val="20"/>
-                <w:szCs w:val="20"/>
-              </w:rPr>
-            </w:pPr>
-            <w:r>
-              <w:rPr>
-                <w:i/>
-                <w:sz w:val="20"/>
-                <w:szCs w:val="20"/>
-              </w:rPr>
-              <w:t xml:space="preserve">Visualización: pantalla, </w:t>
-            </w:r>
-            <w:proofErr w:type="spellStart"/>
-            <w:r>
-              <w:rPr>
-                <w:i/>
-                <w:sz w:val="20"/>
-                <w:szCs w:val="20"/>
-              </w:rPr>
-              <w:t>pdf</w:t>
-            </w:r>
-            <w:proofErr w:type="spellEnd"/>
-            <w:r>
-              <w:rPr>
-                <w:i/>
-                <w:sz w:val="20"/>
-                <w:szCs w:val="20"/>
-              </w:rPr>
-              <w:t>, gráficos.</w:t>
+              <w:t>Se implementa el CU completo</w:t>
             </w:r>
           </w:p>
         </w:tc>
@@ -3940,7 +4050,7 @@
                 <w:sz w:val="20"/>
                 <w:szCs w:val="20"/>
               </w:rPr>
-              <w:t>Alta</w:t>
+              <w:t>Baja</w:t>
             </w:r>
           </w:p>
         </w:tc>
@@ -3962,7 +4072,7 @@
                 <w:sz w:val="20"/>
                 <w:szCs w:val="20"/>
               </w:rPr>
-              <w:t>Proyectos</w:t>
+              <w:t>Reportes</w:t>
             </w:r>
           </w:p>
         </w:tc>
@@ -3982,24 +4092,22 @@
                 <w:sz w:val="20"/>
                 <w:szCs w:val="20"/>
               </w:rPr>
-              <w:t>Seleccionar proyecto a gestionar</w:t>
-            </w:r>
-          </w:p>
-          <w:p>
-            <w:pPr>
+              <w:t>Generar reporte de documentación de empleados por filtros Configurar Proyecto</w:t>
+            </w:r>
+            <w:r>
+              <w:rPr>
+                <w:sz w:val="20"/>
+                <w:szCs w:val="20"/>
+              </w:rPr>
+              <w:br/>
+            </w:r>
+            <w:r>
               <w:rPr>
                 <w:i/>
                 <w:sz w:val="20"/>
                 <w:szCs w:val="20"/>
               </w:rPr>
-            </w:pPr>
-            <w:r>
-              <w:rPr>
-                <w:i/>
-                <w:sz w:val="20"/>
-                <w:szCs w:val="20"/>
-              </w:rPr>
-              <w:t>Se implementa el CU completo</w:t>
+              <w:t>Visualización: pantalla, pdf, gráficos.</w:t>
             </w:r>
           </w:p>
         </w:tc>
@@ -4039,7 +4147,7 @@
                 <w:sz w:val="20"/>
                 <w:szCs w:val="20"/>
               </w:rPr>
-              <w:t>Baja</w:t>
+              <w:t>Alta</w:t>
             </w:r>
           </w:p>
         </w:tc>
@@ -4061,7 +4169,7 @@
                 <w:sz w:val="20"/>
                 <w:szCs w:val="20"/>
               </w:rPr>
-              <w:t>Reportes</w:t>
+              <w:t>Soporte</w:t>
             </w:r>
           </w:p>
         </w:tc>
@@ -4081,40 +4189,24 @@
                 <w:sz w:val="20"/>
                 <w:szCs w:val="20"/>
               </w:rPr>
-              <w:t>Generar reporte de documentación de empleados por filtros Configurar Proyecto</w:t>
-            </w:r>
-            <w:r>
-              <w:rPr>
-                <w:sz w:val="20"/>
-                <w:szCs w:val="20"/>
-              </w:rPr>
-              <w:br/>
-            </w:r>
-            <w:r>
+              <w:t>Gestionar Registro</w:t>
+            </w:r>
+          </w:p>
+          <w:p>
+            <w:pPr>
               <w:rPr>
                 <w:i/>
                 <w:sz w:val="20"/>
                 <w:szCs w:val="20"/>
               </w:rPr>
-              <w:t xml:space="preserve">Visualización: pantalla, </w:t>
-            </w:r>
-            <w:proofErr w:type="spellStart"/>
+            </w:pPr>
             <w:r>
               <w:rPr>
                 <w:i/>
                 <w:sz w:val="20"/>
                 <w:szCs w:val="20"/>
               </w:rPr>
-              <w:t>pdf</w:t>
-            </w:r>
-            <w:proofErr w:type="spellEnd"/>
-            <w:r>
-              <w:rPr>
-                <w:i/>
-                <w:sz w:val="20"/>
-                <w:szCs w:val="20"/>
-              </w:rPr>
-              <w:t>, gráficos.</w:t>
+              <w:t>Se implementa el CU completo</w:t>
             </w:r>
           </w:p>
         </w:tc>
@@ -4154,7 +4246,7 @@
                 <w:sz w:val="20"/>
                 <w:szCs w:val="20"/>
               </w:rPr>
-              <w:t>Alta</w:t>
+              <w:t>Media</w:t>
             </w:r>
           </w:p>
         </w:tc>
@@ -4196,23 +4288,22 @@
                 <w:sz w:val="20"/>
                 <w:szCs w:val="20"/>
               </w:rPr>
-              <w:t>Gestionar Registro</w:t>
-            </w:r>
-          </w:p>
-          <w:p>
-            <w:pPr>
+              <w:t>Consultar registro</w:t>
+            </w:r>
+          </w:p>
+          <w:p>
+            <w:pPr>
+              <w:rPr>
+                <w:sz w:val="20"/>
+                <w:szCs w:val="20"/>
+              </w:rPr>
+            </w:pPr>
+            <w:r>
               <w:rPr>
                 <w:i/>
                 <w:sz w:val="20"/>
                 <w:szCs w:val="20"/>
               </w:rPr>
-            </w:pPr>
-            <w:r>
-              <w:rPr>
-                <w:i/>
-                <w:sz w:val="20"/>
-                <w:szCs w:val="20"/>
-              </w:rPr>
               <w:t>Se implementa el CU completo</w:t>
             </w:r>
           </w:p>
@@ -4253,7 +4344,7 @@
                 <w:sz w:val="20"/>
                 <w:szCs w:val="20"/>
               </w:rPr>
-              <w:t>Media</w:t>
+              <w:t>Baja</w:t>
             </w:r>
           </w:p>
         </w:tc>
@@ -4295,7 +4386,7 @@
                 <w:sz w:val="20"/>
                 <w:szCs w:val="20"/>
               </w:rPr>
-              <w:t>Consultar registro</w:t>
+              <w:t>Registrar nuevo registro</w:t>
             </w:r>
           </w:p>
           <w:p>
@@ -4393,7 +4484,7 @@
                 <w:sz w:val="20"/>
                 <w:szCs w:val="20"/>
               </w:rPr>
-              <w:t>Registrar nuevo registro</w:t>
+              <w:t>Eliminar registro</w:t>
             </w:r>
           </w:p>
           <w:p>
@@ -4491,7 +4582,7 @@
                 <w:sz w:val="20"/>
                 <w:szCs w:val="20"/>
               </w:rPr>
-              <w:t>Eliminar registro</w:t>
+              <w:t>Modificar registro</w:t>
             </w:r>
           </w:p>
           <w:p>
@@ -4569,7 +4660,7 @@
                 <w:sz w:val="20"/>
                 <w:szCs w:val="20"/>
               </w:rPr>
-              <w:t>Soporte</w:t>
+              <w:t>Proyectos</w:t>
             </w:r>
           </w:p>
         </w:tc>
@@ -4589,23 +4680,32 @@
                 <w:sz w:val="20"/>
                 <w:szCs w:val="20"/>
               </w:rPr>
-              <w:t>Modificar registro</w:t>
-            </w:r>
-          </w:p>
-          <w:p>
-            <w:pPr>
-              <w:rPr>
-                <w:sz w:val="20"/>
-                <w:szCs w:val="20"/>
-              </w:rPr>
-            </w:pPr>
-            <w:r>
+              <w:t>Modificar Solicitud de Tarea</w:t>
+            </w:r>
+          </w:p>
+          <w:p>
+            <w:pPr>
               <w:rPr>
                 <w:i/>
                 <w:sz w:val="20"/>
                 <w:szCs w:val="20"/>
               </w:rPr>
-              <w:t>Se implementa el CU completo</w:t>
+            </w:pPr>
+            <w:r>
+              <w:rPr>
+                <w:i/>
+                <w:sz w:val="20"/>
+                <w:szCs w:val="20"/>
+              </w:rPr>
+              <w:t xml:space="preserve">Se </w:t>
+            </w:r>
+            <w:r>
+              <w:rPr>
+                <w:i/>
+                <w:sz w:val="20"/>
+                <w:szCs w:val="20"/>
+              </w:rPr>
+              <w:t>modifica una solicitud de tarea</w:t>
             </w:r>
           </w:p>
         </w:tc>
@@ -4645,7 +4745,7 @@
                 <w:sz w:val="20"/>
                 <w:szCs w:val="20"/>
               </w:rPr>
-              <w:t>Baja</w:t>
+              <w:t>Alta</w:t>
             </w:r>
           </w:p>
         </w:tc>
@@ -4687,32 +4787,22 @@
                 <w:sz w:val="20"/>
                 <w:szCs w:val="20"/>
               </w:rPr>
-              <w:t>Modificar Solicitud de Tarea</w:t>
-            </w:r>
-          </w:p>
-          <w:p>
-            <w:pPr>
+              <w:t>Asignar proyecto a administrador de proyectos</w:t>
+            </w:r>
+            <w:r>
+              <w:rPr>
+                <w:sz w:val="20"/>
+                <w:szCs w:val="20"/>
+              </w:rPr>
+              <w:br/>
+            </w:r>
+            <w:r>
               <w:rPr>
                 <w:i/>
                 <w:sz w:val="20"/>
                 <w:szCs w:val="20"/>
               </w:rPr>
-            </w:pPr>
-            <w:r>
-              <w:rPr>
-                <w:i/>
-                <w:sz w:val="20"/>
-                <w:szCs w:val="20"/>
-              </w:rPr>
-              <w:t xml:space="preserve">Se </w:t>
-            </w:r>
-            <w:r>
-              <w:rPr>
-                <w:i/>
-                <w:sz w:val="20"/>
-                <w:szCs w:val="20"/>
-              </w:rPr>
-              <w:t>modifica una solicitud de tarea</w:t>
+              <w:t>Se implementara el caso de uso completo.</w:t>
             </w:r>
           </w:p>
         </w:tc>
@@ -4752,7 +4842,7 @@
                 <w:sz w:val="20"/>
                 <w:szCs w:val="20"/>
               </w:rPr>
-              <w:t>Alta</w:t>
+              <w:t>Baja</w:t>
             </w:r>
           </w:p>
         </w:tc>
@@ -4794,7 +4884,7 @@
                 <w:sz w:val="20"/>
                 <w:szCs w:val="20"/>
               </w:rPr>
-              <w:t>Asignar proyecto a administrador de proyectos</w:t>
+              <w:t>Gestionar solicitud de tarea</w:t>
             </w:r>
             <w:r>
               <w:rPr>
@@ -4849,7 +4939,7 @@
                 <w:sz w:val="20"/>
                 <w:szCs w:val="20"/>
               </w:rPr>
-              <w:t>Baja</w:t>
+              <w:t>Media</w:t>
             </w:r>
           </w:p>
         </w:tc>
@@ -4871,7 +4961,7 @@
                 <w:sz w:val="20"/>
                 <w:szCs w:val="20"/>
               </w:rPr>
-              <w:t>Proyectos</w:t>
+              <w:t>Soporte</w:t>
             </w:r>
           </w:p>
         </w:tc>
@@ -4891,7 +4981,21 @@
                 <w:sz w:val="20"/>
                 <w:szCs w:val="20"/>
               </w:rPr>
-              <w:t>Gestionar solicitud de tarea</w:t>
+              <w:t>Gestionar</w:t>
+            </w:r>
+            <w:r>
+              <w:rPr>
+                <w:sz w:val="20"/>
+                <w:szCs w:val="20"/>
+              </w:rPr>
+              <w:t xml:space="preserve"> integrante</w:t>
+            </w:r>
+            <w:r>
+              <w:rPr>
+                <w:sz w:val="20"/>
+                <w:szCs w:val="20"/>
+              </w:rPr>
+              <w:t xml:space="preserve"> cuadrilla</w:t>
             </w:r>
             <w:r>
               <w:rPr>
@@ -4899,14 +5003,7 @@
                 <w:szCs w:val="20"/>
               </w:rPr>
               <w:br/>
-            </w:r>
-            <w:r>
-              <w:rPr>
-                <w:i/>
-                <w:sz w:val="20"/>
-                <w:szCs w:val="20"/>
-              </w:rPr>
-              <w:t>Se implementara el caso de uso completo.</w:t>
+              <w:t>Se implementa el caso de uso completo.</w:t>
             </w:r>
           </w:p>
         </w:tc>
@@ -4964,9 +5061,7 @@
       <w:pPr>
         <w:pStyle w:val="Heading1"/>
       </w:pPr>
-      <w:bookmarkStart w:id="7" w:name="_Toc328602575"/>
-      <w:bookmarkStart w:id="8" w:name="_GoBack"/>
-      <w:bookmarkEnd w:id="8"/>
+      <w:bookmarkStart w:id="7" w:name="_Toc329890152"/>
       <w:r>
         <w:lastRenderedPageBreak/>
         <w:t>Plan de Trabajo</w:t>
@@ -5297,23 +5392,7 @@
                 <w:rFonts w:ascii="Calibri" w:eastAsia="Times New Roman" w:hAnsi="Calibri" w:cs="Calibri"/>
                 <w:color w:val="000000"/>
               </w:rPr>
-              <w:t xml:space="preserve">Listado de </w:t>
-            </w:r>
-            <w:proofErr w:type="spellStart"/>
-            <w:r>
-              <w:rPr>
-                <w:rFonts w:ascii="Calibri" w:eastAsia="Times New Roman" w:hAnsi="Calibri" w:cs="Calibri"/>
-                <w:color w:val="000000"/>
-              </w:rPr>
-              <w:t>req</w:t>
-            </w:r>
-            <w:proofErr w:type="spellEnd"/>
-            <w:r>
-              <w:rPr>
-                <w:rFonts w:ascii="Calibri" w:eastAsia="Times New Roman" w:hAnsi="Calibri" w:cs="Calibri"/>
-                <w:color w:val="000000"/>
-              </w:rPr>
-              <w:t xml:space="preserve"> no funcionales</w:t>
+              <w:t>Listado de req no funcionales</w:t>
             </w:r>
           </w:p>
         </w:tc>
@@ -5843,6 +5922,23 @@
               </w:rPr>
               <w:t>Javier Brizuela, Carlos Trepat</w:t>
             </w:r>
+            <w:r>
+              <w:rPr>
+                <w:rFonts w:ascii="Calibri" w:eastAsia="Times New Roman" w:hAnsi="Calibri" w:cs="Calibri"/>
+                <w:color w:val="000000"/>
+              </w:rPr>
+              <w:t xml:space="preserve">, </w:t>
+            </w:r>
+            <w:r>
+              <w:rPr>
+                <w:rFonts w:ascii="Calibri" w:eastAsia="Times New Roman" w:hAnsi="Calibri" w:cs="Calibri"/>
+                <w:color w:val="000000"/>
+              </w:rPr>
+              <w:br/>
+              <w:t>Mariano Guillen.</w:t>
+            </w:r>
+            <w:bookmarkStart w:id="8" w:name="_GoBack"/>
+            <w:bookmarkEnd w:id="8"/>
           </w:p>
         </w:tc>
       </w:tr>
@@ -5931,7 +6027,6 @@
             <w:tcBorders>
               <w:top w:val="single" w:sz="4" w:space="0" w:color="auto"/>
               <w:left w:val="single" w:sz="4" w:space="0" w:color="auto"/>
-              <w:bottom w:val="nil"/>
               <w:right w:val="nil"/>
             </w:tcBorders>
             <w:shd w:val="clear" w:color="000000" w:fill="92CDDC"/>
@@ -6005,7 +6100,7 @@
               <w:bottom w:val="nil"/>
               <w:right w:val="nil"/>
             </w:tcBorders>
-            <w:shd w:val="clear" w:color="auto" w:fill="auto"/>
+            <w:shd w:val="clear" w:color="auto" w:fill="FFFF00"/>
             <w:noWrap/>
             <w:vAlign w:val="bottom"/>
             <w:hideMark/>
@@ -6055,7 +6150,7 @@
                 <w:rFonts w:ascii="Calibri" w:eastAsia="Times New Roman" w:hAnsi="Calibri" w:cs="Calibri"/>
                 <w:color w:val="000000"/>
               </w:rPr>
-              <w:t>Demian Odasso, Mariano Gava</w:t>
+              <w:t>Mariano Guillen</w:t>
             </w:r>
           </w:p>
         </w:tc>
@@ -6348,7 +6443,7 @@
                 <w:rFonts w:ascii="Calibri" w:eastAsia="Times New Roman" w:hAnsi="Calibri" w:cs="Calibri"/>
                 <w:color w:val="000000"/>
               </w:rPr>
-              <w:t>Mariano Gava, Javier Brizuela</w:t>
+              <w:t>Mariano Guillen</w:t>
             </w:r>
           </w:p>
         </w:tc>
@@ -11266,7 +11361,7 @@
 </file>
 
 <file path=customXml/itemProps1.xml><?xml version="1.0" encoding="utf-8"?>
-<ds:datastoreItem xmlns:ds="http://schemas.openxmlformats.org/officeDocument/2006/customXml" ds:itemID="{176A7F57-81FD-4A08-A3A1-A4C9D56D3CA2}">
+<ds:datastoreItem xmlns:ds="http://schemas.openxmlformats.org/officeDocument/2006/customXml" ds:itemID="{6AD0F81E-D30D-48F1-8251-F1343BFDE7FB}">
   <ds:schemaRefs>
     <ds:schemaRef ds:uri="http://schemas.openxmlformats.org/officeDocument/2006/bibliography"/>
   </ds:schemaRefs>

</xml_diff>

<commit_message>
Todos los CU de la integracion 2 estan descriptos.
</commit_message>
<xml_diff>
--- a/Documentacion/Iteracion2/plan-de-integracion.docx
+++ b/Documentacion/Iteracion2/plan-de-integracion.docx
@@ -7697,8 +7697,6 @@
               </w:rPr>
               <w:t xml:space="preserve"> de</w:t>
             </w:r>
-            <w:bookmarkStart w:id="7" w:name="_GoBack"/>
-            <w:bookmarkEnd w:id="7"/>
             <w:r>
               <w:rPr>
                 <w:sz w:val="20"/>
@@ -7984,6 +7982,7 @@
                 <w:szCs w:val="20"/>
               </w:rPr>
             </w:pPr>
+            <w:bookmarkStart w:id="7" w:name="_GoBack" w:colFirst="2" w:colLast="2"/>
             <w:r>
               <w:rPr>
                 <w:sz w:val="20"/>
@@ -8033,7 +8032,7 @@
         <w:tc>
           <w:tcPr>
             <w:tcW w:w="708" w:type="dxa"/>
-            <w:shd w:val="clear" w:color="auto" w:fill="FF0000"/>
+            <w:shd w:val="clear" w:color="auto" w:fill="00B050"/>
           </w:tcPr>
           <w:p>
             <w:pPr>
@@ -8142,7 +8141,7 @@
         <w:tc>
           <w:tcPr>
             <w:tcW w:w="708" w:type="dxa"/>
-            <w:shd w:val="clear" w:color="auto" w:fill="FF0000"/>
+            <w:shd w:val="clear" w:color="auto" w:fill="00B050"/>
           </w:tcPr>
           <w:p>
             <w:pPr>
@@ -8251,7 +8250,7 @@
         <w:tc>
           <w:tcPr>
             <w:tcW w:w="708" w:type="dxa"/>
-            <w:shd w:val="clear" w:color="auto" w:fill="FF0000"/>
+            <w:shd w:val="clear" w:color="auto" w:fill="00B050"/>
           </w:tcPr>
           <w:p>
             <w:pPr>
@@ -8360,7 +8359,7 @@
         <w:tc>
           <w:tcPr>
             <w:tcW w:w="708" w:type="dxa"/>
-            <w:shd w:val="clear" w:color="auto" w:fill="FF0000"/>
+            <w:shd w:val="clear" w:color="auto" w:fill="00B050"/>
           </w:tcPr>
           <w:p>
             <w:pPr>
@@ -8469,7 +8468,7 @@
         <w:tc>
           <w:tcPr>
             <w:tcW w:w="708" w:type="dxa"/>
-            <w:shd w:val="clear" w:color="auto" w:fill="FF0000"/>
+            <w:shd w:val="clear" w:color="auto" w:fill="00B050"/>
           </w:tcPr>
           <w:p>
             <w:pPr>
@@ -8509,6 +8508,7 @@
           </w:p>
         </w:tc>
       </w:tr>
+      <w:bookmarkEnd w:id="7"/>
       <w:tr>
         <w:tc>
           <w:tcPr>
@@ -9183,7 +9183,7 @@
         <w:tc>
           <w:tcPr>
             <w:tcW w:w="708" w:type="dxa"/>
-            <w:shd w:val="clear" w:color="auto" w:fill="FF0000"/>
+            <w:shd w:val="clear" w:color="auto" w:fill="00B050"/>
           </w:tcPr>
           <w:p>
             <w:pPr>
@@ -9299,7 +9299,7 @@
         <w:tc>
           <w:tcPr>
             <w:tcW w:w="708" w:type="dxa"/>
-            <w:shd w:val="clear" w:color="auto" w:fill="FF0000"/>
+            <w:shd w:val="clear" w:color="auto" w:fill="00B050"/>
           </w:tcPr>
           <w:p>
             <w:pPr>
@@ -9415,7 +9415,7 @@
         <w:tc>
           <w:tcPr>
             <w:tcW w:w="708" w:type="dxa"/>
-            <w:shd w:val="clear" w:color="auto" w:fill="FF0000"/>
+            <w:shd w:val="clear" w:color="auto" w:fill="00B050"/>
           </w:tcPr>
           <w:p>
             <w:pPr>
@@ -9531,7 +9531,7 @@
         <w:tc>
           <w:tcPr>
             <w:tcW w:w="708" w:type="dxa"/>
-            <w:shd w:val="clear" w:color="auto" w:fill="FF0000"/>
+            <w:shd w:val="clear" w:color="auto" w:fill="00B050"/>
           </w:tcPr>
           <w:p>
             <w:pPr>
@@ -9647,7 +9647,7 @@
         <w:tc>
           <w:tcPr>
             <w:tcW w:w="708" w:type="dxa"/>
-            <w:shd w:val="clear" w:color="auto" w:fill="FF0000"/>
+            <w:shd w:val="clear" w:color="auto" w:fill="00B050"/>
           </w:tcPr>
           <w:p>
             <w:pPr>
@@ -16009,7 +16009,7 @@
 </file>
 
 <file path=customXml/itemProps1.xml><?xml version="1.0" encoding="utf-8"?>
-<ds:datastoreItem xmlns:ds="http://schemas.openxmlformats.org/officeDocument/2006/customXml" ds:itemID="{44EFA6EB-69C3-4AEB-AEF3-0BD59AADCD37}">
+<ds:datastoreItem xmlns:ds="http://schemas.openxmlformats.org/officeDocument/2006/customXml" ds:itemID="{CABBFFC2-67BB-4800-8520-87A6913D3E5F}">
   <ds:schemaRefs>
     <ds:schemaRef ds:uri="http://schemas.openxmlformats.org/officeDocument/2006/bibliography"/>
   </ds:schemaRefs>

</xml_diff>

<commit_message>
Actualizo con los diagramas de colaboración asignados
</commit_message>
<xml_diff>
--- a/Documentacion/Iteracion2/plan-de-integracion.docx
+++ b/Documentacion/Iteracion2/plan-de-integracion.docx
@@ -1,6 +1,6 @@
 
 <file path=word/document.xml><?xml version="1.0" encoding="utf-8"?>
-<w:document xmlns:wpc="http://schemas.microsoft.com/office/word/2010/wordprocessingCanvas" xmlns:mc="http://schemas.openxmlformats.org/markup-compatibility/2006" xmlns:o="urn:schemas-microsoft-com:office:office" xmlns:r="http://schemas.openxmlformats.org/officeDocument/2006/relationships" xmlns:m="http://schemas.openxmlformats.org/officeDocument/2006/math" xmlns:v="urn:schemas-microsoft-com:vml" xmlns:wp14="http://schemas.microsoft.com/office/word/2010/wordprocessingDrawing" xmlns:wp="http://schemas.openxmlformats.org/drawingml/2006/wordprocessingDrawing" xmlns:w10="urn:schemas-microsoft-com:office:word" xmlns:w="http://schemas.openxmlformats.org/wordprocessingml/2006/main" xmlns:w14="http://schemas.microsoft.com/office/word/2010/wordml" xmlns:wpg="http://schemas.microsoft.com/office/word/2010/wordprocessingGroup" xmlns:wpi="http://schemas.microsoft.com/office/word/2010/wordprocessingInk" xmlns:wne="http://schemas.microsoft.com/office/word/2006/wordml" xmlns:wps="http://schemas.microsoft.com/office/word/2010/wordprocessingShape" mc:Ignorable="w14 wp14">
+<w:document xmlns:ve="http://schemas.openxmlformats.org/markup-compatibility/2006" xmlns:o="urn:schemas-microsoft-com:office:office" xmlns:r="http://schemas.openxmlformats.org/officeDocument/2006/relationships" xmlns:m="http://schemas.openxmlformats.org/officeDocument/2006/math" xmlns:v="urn:schemas-microsoft-com:vml" xmlns:wp="http://schemas.openxmlformats.org/drawingml/2006/wordprocessingDrawing" xmlns:w10="urn:schemas-microsoft-com:office:word" xmlns:w="http://schemas.openxmlformats.org/wordprocessingml/2006/main" xmlns:wne="http://schemas.microsoft.com/office/word/2006/wordml">
   <w:body>
     <w:p>
       <w:pPr>
@@ -270,15 +270,7 @@
         <w:br/>
       </w:r>
       <w:r>
-        <w:t xml:space="preserve">Ing. Julio </w:t>
-      </w:r>
-      <w:proofErr w:type="spellStart"/>
-      <w:r>
-        <w:t>Zohil</w:t>
-      </w:r>
-      <w:proofErr w:type="spellEnd"/>
-      <w:r>
-        <w:t xml:space="preserve"> Titular</w:t>
+        <w:t>Ing. Julio Zohil Titular</w:t>
       </w:r>
       <w:r>
         <w:rPr>
@@ -332,11 +324,6 @@
       </w:r>
       <w:r>
         <w:tab/>
-      </w:r>
-      <w:r>
-        <w:t xml:space="preserve"> </w:t>
-      </w:r>
-      <w:r>
         <w:t>48270</w:t>
       </w:r>
       <w:r>
@@ -351,11 +338,6 @@
       </w:r>
       <w:r>
         <w:tab/>
-      </w:r>
-      <w:r>
-        <w:t xml:space="preserve"> </w:t>
-      </w:r>
-      <w:r>
         <w:t>23965</w:t>
       </w:r>
       <w:r>
@@ -383,11 +365,6 @@
       </w:r>
       <w:r>
         <w:tab/>
-      </w:r>
-      <w:r>
-        <w:t xml:space="preserve"> </w:t>
-      </w:r>
-      <w:r>
         <w:t>55498</w:t>
       </w:r>
       <w:r>
@@ -402,11 +379,6 @@
       </w:r>
       <w:r>
         <w:tab/>
-      </w:r>
-      <w:r>
-        <w:t xml:space="preserve"> </w:t>
-      </w:r>
-      <w:r>
         <w:t>43508</w:t>
       </w:r>
     </w:p>
@@ -453,8 +425,8 @@
     <w:p>
       <w:pPr>
         <w:sectPr>
-          <w:headerReference w:type="default" r:id="rId9"/>
-          <w:footerReference w:type="default" r:id="rId10"/>
+          <w:headerReference w:type="default" r:id="rId8"/>
+          <w:footerReference w:type="default" r:id="rId9"/>
           <w:pgSz w:w="12240" w:h="15840"/>
           <w:pgMar w:top="1417" w:right="1701" w:bottom="1417" w:left="1701" w:header="708" w:footer="708" w:gutter="0"/>
           <w:pgNumType w:start="2"/>
@@ -496,7 +468,7 @@
           <w:insideV w:val="single" w:sz="6" w:space="0" w:color="auto"/>
         </w:tblBorders>
         <w:tblLayout w:type="fixed"/>
-        <w:tblLook w:val="04A0" w:firstRow="1" w:lastRow="0" w:firstColumn="1" w:lastColumn="0" w:noHBand="0" w:noVBand="1"/>
+        <w:tblLook w:val="04A0"/>
       </w:tblPr>
       <w:tblGrid>
         <w:gridCol w:w="1421"/>
@@ -1199,7 +1171,7 @@
     <w:p>
       <w:pPr>
         <w:sectPr>
-          <w:headerReference w:type="default" r:id="rId11"/>
+          <w:headerReference w:type="default" r:id="rId10"/>
           <w:pgSz w:w="12240" w:h="15840"/>
           <w:pgMar w:top="1417" w:right="1701" w:bottom="1417" w:left="1701" w:header="708" w:footer="708" w:gutter="0"/>
           <w:pgNumType w:start="2"/>
@@ -1234,7 +1206,7 @@
       <w:sdtContent>
         <w:p>
           <w:pPr>
-            <w:pStyle w:val="TOCHeading"/>
+            <w:pStyle w:val="TtulodeTDC"/>
             <w:rPr>
               <w:lang w:val="es-AR"/>
             </w:rPr>
@@ -1248,7 +1220,7 @@
         </w:p>
         <w:p>
           <w:pPr>
-            <w:pStyle w:val="TOC1"/>
+            <w:pStyle w:val="TDC1"/>
             <w:tabs>
               <w:tab w:val="right" w:leader="dot" w:pos="8828"/>
             </w:tabs>
@@ -1270,7 +1242,7 @@
           <w:hyperlink w:anchor="_Toc329890146" w:history="1">
             <w:r>
               <w:rPr>
-                <w:rStyle w:val="Hyperlink"/>
+                <w:rStyle w:val="Hipervnculo"/>
                 <w:noProof/>
               </w:rPr>
               <w:t>Introducción</w:t>
@@ -1327,7 +1299,7 @@
         </w:p>
         <w:p>
           <w:pPr>
-            <w:pStyle w:val="TOC2"/>
+            <w:pStyle w:val="TDC2"/>
             <w:tabs>
               <w:tab w:val="right" w:leader="dot" w:pos="8828"/>
             </w:tabs>
@@ -1340,7 +1312,7 @@
           <w:hyperlink w:anchor="_Toc329890147" w:history="1">
             <w:r>
               <w:rPr>
-                <w:rStyle w:val="Hyperlink"/>
+                <w:rStyle w:val="Hipervnculo"/>
                 <w:noProof/>
               </w:rPr>
               <w:t>Propósito</w:t>
@@ -1397,7 +1369,7 @@
         </w:p>
         <w:p>
           <w:pPr>
-            <w:pStyle w:val="TOC1"/>
+            <w:pStyle w:val="TDC1"/>
             <w:tabs>
               <w:tab w:val="right" w:leader="dot" w:pos="8828"/>
             </w:tabs>
@@ -1410,7 +1382,7 @@
           <w:hyperlink w:anchor="_Toc329890148" w:history="1">
             <w:r>
               <w:rPr>
-                <w:rStyle w:val="Hyperlink"/>
+                <w:rStyle w:val="Hipervnculo"/>
                 <w:noProof/>
               </w:rPr>
               <w:t>Plan de Integración</w:t>
@@ -1467,7 +1439,7 @@
         </w:p>
         <w:p>
           <w:pPr>
-            <w:pStyle w:val="TOC2"/>
+            <w:pStyle w:val="TDC2"/>
             <w:tabs>
               <w:tab w:val="right" w:leader="dot" w:pos="8828"/>
             </w:tabs>
@@ -1480,7 +1452,7 @@
           <w:hyperlink w:anchor="_Toc329890149" w:history="1">
             <w:r>
               <w:rPr>
-                <w:rStyle w:val="Hyperlink"/>
+                <w:rStyle w:val="Hipervnculo"/>
                 <w:noProof/>
               </w:rPr>
               <w:t>Alcance</w:t>
@@ -1537,7 +1509,7 @@
         </w:p>
         <w:p>
           <w:pPr>
-            <w:pStyle w:val="TOC2"/>
+            <w:pStyle w:val="TDC2"/>
             <w:tabs>
               <w:tab w:val="right" w:leader="dot" w:pos="8828"/>
             </w:tabs>
@@ -1550,7 +1522,7 @@
           <w:hyperlink w:anchor="_Toc329890150" w:history="1">
             <w:r>
               <w:rPr>
-                <w:rStyle w:val="Hyperlink"/>
+                <w:rStyle w:val="Hipervnculo"/>
                 <w:noProof/>
               </w:rPr>
               <w:t>No contempla</w:t>
@@ -1607,7 +1579,7 @@
         </w:p>
         <w:p>
           <w:pPr>
-            <w:pStyle w:val="TOC2"/>
+            <w:pStyle w:val="TDC2"/>
             <w:tabs>
               <w:tab w:val="right" w:leader="dot" w:pos="8828"/>
             </w:tabs>
@@ -1620,7 +1592,7 @@
           <w:hyperlink w:anchor="_Toc329890151" w:history="1">
             <w:r>
               <w:rPr>
-                <w:rStyle w:val="Hyperlink"/>
+                <w:rStyle w:val="Hipervnculo"/>
                 <w:noProof/>
               </w:rPr>
               <w:t>Listado de Casos de Uso a Implementar</w:t>
@@ -1677,7 +1649,7 @@
         </w:p>
         <w:p>
           <w:pPr>
-            <w:pStyle w:val="TOC1"/>
+            <w:pStyle w:val="TDC1"/>
             <w:tabs>
               <w:tab w:val="right" w:leader="dot" w:pos="8828"/>
             </w:tabs>
@@ -1690,7 +1662,7 @@
           <w:hyperlink w:anchor="_Toc329890152" w:history="1">
             <w:r>
               <w:rPr>
-                <w:rStyle w:val="Hyperlink"/>
+                <w:rStyle w:val="Hipervnculo"/>
                 <w:noProof/>
               </w:rPr>
               <w:t>Plan de Trabajo</w:t>
@@ -1760,8 +1732,8 @@
     <w:p>
       <w:pPr>
         <w:sectPr>
-          <w:headerReference w:type="default" r:id="rId12"/>
-          <w:footerReference w:type="default" r:id="rId13"/>
+          <w:headerReference w:type="default" r:id="rId11"/>
+          <w:footerReference w:type="default" r:id="rId12"/>
           <w:pgSz w:w="12240" w:h="15840"/>
           <w:pgMar w:top="1417" w:right="1701" w:bottom="1417" w:left="1701" w:header="708" w:footer="708" w:gutter="0"/>
           <w:pgNumType w:start="1"/>
@@ -1772,7 +1744,7 @@
     </w:p>
     <w:p>
       <w:pPr>
-        <w:pStyle w:val="Heading1"/>
+        <w:pStyle w:val="Ttulo1"/>
       </w:pPr>
       <w:bookmarkStart w:id="1" w:name="_Toc329890146"/>
       <w:r>
@@ -1783,7 +1755,7 @@
     </w:p>
     <w:p>
       <w:pPr>
-        <w:pStyle w:val="Heading2"/>
+        <w:pStyle w:val="Ttulo2"/>
       </w:pPr>
       <w:bookmarkStart w:id="2" w:name="_Toc329890147"/>
       <w:r>
@@ -1822,7 +1794,7 @@
     </w:p>
     <w:p>
       <w:pPr>
-        <w:pStyle w:val="Heading1"/>
+        <w:pStyle w:val="Ttulo1"/>
       </w:pPr>
       <w:bookmarkStart w:id="3" w:name="_Toc329890148"/>
       <w:r>
@@ -1832,7 +1804,7 @@
     </w:p>
     <w:p>
       <w:pPr>
-        <w:pStyle w:val="Heading2"/>
+        <w:pStyle w:val="Ttulo2"/>
       </w:pPr>
       <w:bookmarkStart w:id="4" w:name="_Toc329890149"/>
       <w:r>
@@ -1885,7 +1857,7 @@
     </w:p>
     <w:p>
       <w:pPr>
-        <w:pStyle w:val="Heading2"/>
+        <w:pStyle w:val="Ttulo2"/>
       </w:pPr>
       <w:bookmarkStart w:id="5" w:name="_Toc329890150"/>
       <w:r>
@@ -1963,17 +1935,10 @@
         </w:rPr>
         <w:t>, proyecto, solicitud de tarea y tarea.</w:t>
       </w:r>
-      <w:r>
-        <w:rPr>
-          <w:sz w:val="20"/>
-          <w:szCs w:val="20"/>
-        </w:rPr>
-        <w:t xml:space="preserve"> </w:t>
-      </w:r>
     </w:p>
     <w:p>
       <w:pPr>
-        <w:pStyle w:val="Heading2"/>
+        <w:pStyle w:val="Ttulo2"/>
       </w:pPr>
       <w:bookmarkStart w:id="6" w:name="_Toc329890151"/>
       <w:r>
@@ -1983,10 +1948,10 @@
     </w:p>
     <w:tbl>
       <w:tblPr>
-        <w:tblStyle w:val="TableGrid"/>
+        <w:tblStyle w:val="Tablaconcuadrcula"/>
         <w:tblW w:w="8897" w:type="dxa"/>
         <w:tblLayout w:type="fixed"/>
-        <w:tblLook w:val="04A0" w:firstRow="1" w:lastRow="0" w:firstColumn="1" w:lastColumn="0" w:noHBand="0" w:noVBand="1"/>
+        <w:tblLook w:val="04A0"/>
       </w:tblPr>
       <w:tblGrid>
         <w:gridCol w:w="1560"/>
@@ -2305,7 +2270,6 @@
                 <w:szCs w:val="20"/>
               </w:rPr>
             </w:pPr>
-            <w:proofErr w:type="spellStart"/>
             <w:r>
               <w:rPr>
                 <w:b/>
@@ -2315,7 +2279,6 @@
               </w:rPr>
               <w:t>Impl</w:t>
             </w:r>
-            <w:proofErr w:type="spellEnd"/>
           </w:p>
         </w:tc>
       </w:tr>
@@ -2499,6 +2462,9 @@
         <w:tc>
           <w:tcPr>
             <w:tcW w:w="709" w:type="dxa"/>
+            <w:tcBorders>
+              <w:bottom w:val="single" w:sz="4" w:space="0" w:color="auto"/>
+            </w:tcBorders>
             <w:shd w:val="clear" w:color="auto" w:fill="FF0000"/>
           </w:tcPr>
           <w:p>
@@ -2587,14 +2553,6 @@
                 <w:sz w:val="20"/>
                 <w:szCs w:val="20"/>
               </w:rPr>
-              <w:t xml:space="preserve"> </w:t>
-            </w:r>
-            <w:r>
-              <w:rPr>
-                <w:i/>
-                <w:sz w:val="20"/>
-                <w:szCs w:val="20"/>
-              </w:rPr>
               <w:br/>
               <w:t>Se implementara el curso que registre la documentación pre obra.</w:t>
             </w:r>
@@ -2617,15 +2575,22 @@
         <w:tc>
           <w:tcPr>
             <w:tcW w:w="709" w:type="dxa"/>
-            <w:shd w:val="clear" w:color="auto" w:fill="FF0000"/>
-          </w:tcPr>
-          <w:p>
-            <w:pPr>
-              <w:rPr>
-                <w:sz w:val="20"/>
-                <w:szCs w:val="20"/>
-              </w:rPr>
-            </w:pPr>
+            <w:shd w:val="clear" w:color="auto" w:fill="FFFF00"/>
+          </w:tcPr>
+          <w:p>
+            <w:pPr>
+              <w:rPr>
+                <w:sz w:val="20"/>
+                <w:szCs w:val="20"/>
+              </w:rPr>
+            </w:pPr>
+            <w:r>
+              <w:rPr>
+                <w:sz w:val="20"/>
+                <w:szCs w:val="20"/>
+              </w:rPr>
+              <w:t>GUILLEN</w:t>
+            </w:r>
           </w:p>
         </w:tc>
         <w:tc>
@@ -2720,6 +2685,9 @@
         <w:tc>
           <w:tcPr>
             <w:tcW w:w="709" w:type="dxa"/>
+            <w:tcBorders>
+              <w:bottom w:val="single" w:sz="4" w:space="0" w:color="auto"/>
+            </w:tcBorders>
             <w:shd w:val="clear" w:color="auto" w:fill="FF0000"/>
           </w:tcPr>
           <w:p>
@@ -2821,15 +2789,22 @@
         <w:tc>
           <w:tcPr>
             <w:tcW w:w="709" w:type="dxa"/>
-            <w:shd w:val="clear" w:color="auto" w:fill="FF0000"/>
-          </w:tcPr>
-          <w:p>
-            <w:pPr>
-              <w:rPr>
-                <w:sz w:val="20"/>
-                <w:szCs w:val="20"/>
-              </w:rPr>
-            </w:pPr>
+            <w:shd w:val="clear" w:color="auto" w:fill="FFFF00"/>
+          </w:tcPr>
+          <w:p>
+            <w:pPr>
+              <w:rPr>
+                <w:sz w:val="20"/>
+                <w:szCs w:val="20"/>
+              </w:rPr>
+            </w:pPr>
+            <w:r>
+              <w:rPr>
+                <w:sz w:val="20"/>
+                <w:szCs w:val="20"/>
+              </w:rPr>
+              <w:t>GUILLEN</w:t>
+            </w:r>
           </w:p>
         </w:tc>
         <w:tc>
@@ -2932,15 +2907,22 @@
         <w:tc>
           <w:tcPr>
             <w:tcW w:w="709" w:type="dxa"/>
-            <w:shd w:val="clear" w:color="auto" w:fill="FF0000"/>
-          </w:tcPr>
-          <w:p>
-            <w:pPr>
-              <w:rPr>
-                <w:sz w:val="20"/>
-                <w:szCs w:val="20"/>
-              </w:rPr>
-            </w:pPr>
+            <w:shd w:val="clear" w:color="auto" w:fill="FFFF00"/>
+          </w:tcPr>
+          <w:p>
+            <w:pPr>
+              <w:rPr>
+                <w:sz w:val="20"/>
+                <w:szCs w:val="20"/>
+              </w:rPr>
+            </w:pPr>
+            <w:r>
+              <w:rPr>
+                <w:sz w:val="20"/>
+                <w:szCs w:val="20"/>
+              </w:rPr>
+              <w:t>GUILLEN</w:t>
+            </w:r>
           </w:p>
         </w:tc>
         <w:tc>
@@ -3043,15 +3025,22 @@
         <w:tc>
           <w:tcPr>
             <w:tcW w:w="709" w:type="dxa"/>
-            <w:shd w:val="clear" w:color="auto" w:fill="FF0000"/>
-          </w:tcPr>
-          <w:p>
-            <w:pPr>
-              <w:rPr>
-                <w:sz w:val="20"/>
-                <w:szCs w:val="20"/>
-              </w:rPr>
-            </w:pPr>
+            <w:shd w:val="clear" w:color="auto" w:fill="FFFF00"/>
+          </w:tcPr>
+          <w:p>
+            <w:pPr>
+              <w:rPr>
+                <w:sz w:val="20"/>
+                <w:szCs w:val="20"/>
+              </w:rPr>
+            </w:pPr>
+            <w:r>
+              <w:rPr>
+                <w:sz w:val="20"/>
+                <w:szCs w:val="20"/>
+              </w:rPr>
+              <w:t>GUILLEN</w:t>
+            </w:r>
           </w:p>
         </w:tc>
         <w:tc>
@@ -3154,15 +3143,22 @@
         <w:tc>
           <w:tcPr>
             <w:tcW w:w="709" w:type="dxa"/>
-            <w:shd w:val="clear" w:color="auto" w:fill="FF0000"/>
-          </w:tcPr>
-          <w:p>
-            <w:pPr>
-              <w:rPr>
-                <w:sz w:val="20"/>
-                <w:szCs w:val="20"/>
-              </w:rPr>
-            </w:pPr>
+            <w:shd w:val="clear" w:color="auto" w:fill="FFFF00"/>
+          </w:tcPr>
+          <w:p>
+            <w:pPr>
+              <w:rPr>
+                <w:sz w:val="20"/>
+                <w:szCs w:val="20"/>
+              </w:rPr>
+            </w:pPr>
+            <w:r>
+              <w:rPr>
+                <w:sz w:val="20"/>
+                <w:szCs w:val="20"/>
+              </w:rPr>
+              <w:t>GUILLEN</w:t>
+            </w:r>
           </w:p>
         </w:tc>
         <w:tc>
@@ -3255,6 +3251,9 @@
         <w:tc>
           <w:tcPr>
             <w:tcW w:w="709" w:type="dxa"/>
+            <w:tcBorders>
+              <w:bottom w:val="single" w:sz="4" w:space="0" w:color="auto"/>
+            </w:tcBorders>
             <w:shd w:val="clear" w:color="auto" w:fill="FF0000"/>
           </w:tcPr>
           <w:p>
@@ -3336,14 +3335,6 @@
                 <w:sz w:val="20"/>
                 <w:szCs w:val="20"/>
               </w:rPr>
-              <w:t xml:space="preserve"> </w:t>
-            </w:r>
-            <w:r>
-              <w:rPr>
-                <w:i/>
-                <w:sz w:val="20"/>
-                <w:szCs w:val="20"/>
-              </w:rPr>
               <w:br/>
               <w:t>Se implementara el caso de uso completo.</w:t>
             </w:r>
@@ -3366,15 +3357,22 @@
         <w:tc>
           <w:tcPr>
             <w:tcW w:w="709" w:type="dxa"/>
-            <w:shd w:val="clear" w:color="auto" w:fill="FF0000"/>
-          </w:tcPr>
-          <w:p>
-            <w:pPr>
-              <w:rPr>
-                <w:sz w:val="20"/>
-                <w:szCs w:val="20"/>
-              </w:rPr>
-            </w:pPr>
+            <w:shd w:val="clear" w:color="auto" w:fill="FFFF00"/>
+          </w:tcPr>
+          <w:p>
+            <w:pPr>
+              <w:rPr>
+                <w:sz w:val="20"/>
+                <w:szCs w:val="20"/>
+              </w:rPr>
+            </w:pPr>
+            <w:r>
+              <w:rPr>
+                <w:sz w:val="20"/>
+                <w:szCs w:val="20"/>
+              </w:rPr>
+              <w:t>GUILLEN</w:t>
+            </w:r>
           </w:p>
         </w:tc>
         <w:tc>
@@ -3551,7 +3549,7 @@
                 <w:sz w:val="20"/>
                 <w:szCs w:val="20"/>
               </w:rPr>
-              <w:t xml:space="preserve"> </w:t>
+              <w:br/>
             </w:r>
             <w:r>
               <w:rPr>
@@ -3559,59 +3557,23 @@
                 <w:sz w:val="20"/>
                 <w:szCs w:val="20"/>
               </w:rPr>
-              <w:br/>
-            </w:r>
-            <w:proofErr w:type="spellStart"/>
+              <w:t>Filtros: según atributos públicos de la entidad.</w:t>
+            </w:r>
+          </w:p>
+          <w:p>
+            <w:pPr>
+              <w:rPr>
+                <w:sz w:val="20"/>
+                <w:szCs w:val="20"/>
+              </w:rPr>
+            </w:pPr>
             <w:r>
               <w:rPr>
                 <w:i/>
                 <w:sz w:val="20"/>
                 <w:szCs w:val="20"/>
               </w:rPr>
-              <w:t>Filtros</w:t>
-            </w:r>
-            <w:proofErr w:type="spellEnd"/>
-            <w:r>
-              <w:rPr>
-                <w:i/>
-                <w:sz w:val="20"/>
-                <w:szCs w:val="20"/>
-              </w:rPr>
-              <w:t>: según atributos públicos de la entidad.</w:t>
-            </w:r>
-          </w:p>
-          <w:p>
-            <w:pPr>
-              <w:rPr>
-                <w:sz w:val="20"/>
-                <w:szCs w:val="20"/>
-              </w:rPr>
-            </w:pPr>
-            <w:r>
-              <w:rPr>
-                <w:i/>
-                <w:sz w:val="20"/>
-                <w:szCs w:val="20"/>
-              </w:rPr>
-              <w:t xml:space="preserve">Visualización: pantalla, </w:t>
-            </w:r>
-            <w:proofErr w:type="spellStart"/>
-            <w:r>
-              <w:rPr>
-                <w:i/>
-                <w:sz w:val="20"/>
-                <w:szCs w:val="20"/>
-              </w:rPr>
-              <w:t>pdf</w:t>
-            </w:r>
-            <w:proofErr w:type="spellEnd"/>
-            <w:r>
-              <w:rPr>
-                <w:i/>
-                <w:sz w:val="20"/>
-                <w:szCs w:val="20"/>
-              </w:rPr>
-              <w:t>, gráficos.</w:t>
+              <w:t>Visualización: pantalla, pdf, gráficos.</w:t>
             </w:r>
           </w:p>
         </w:tc>
@@ -3733,25 +3695,7 @@
                 <w:sz w:val="20"/>
                 <w:szCs w:val="20"/>
               </w:rPr>
-              <w:t xml:space="preserve">Visualización: pantalla, </w:t>
-            </w:r>
-            <w:proofErr w:type="spellStart"/>
-            <w:r>
-              <w:rPr>
-                <w:i/>
-                <w:sz w:val="20"/>
-                <w:szCs w:val="20"/>
-              </w:rPr>
-              <w:t>pdf</w:t>
-            </w:r>
-            <w:proofErr w:type="spellEnd"/>
-            <w:r>
-              <w:rPr>
-                <w:i/>
-                <w:sz w:val="20"/>
-                <w:szCs w:val="20"/>
-              </w:rPr>
-              <w:t>, gráficos.</w:t>
+              <w:t>Visualización: pantalla, pdf, gráficos.</w:t>
             </w:r>
           </w:p>
         </w:tc>
@@ -5003,21 +4947,7 @@
                 <w:sz w:val="20"/>
                 <w:szCs w:val="20"/>
               </w:rPr>
-              <w:t>Consultar</w:t>
-            </w:r>
-            <w:r>
-              <w:rPr>
-                <w:sz w:val="20"/>
-                <w:szCs w:val="20"/>
-              </w:rPr>
-              <w:t xml:space="preserve"> </w:t>
-            </w:r>
-            <w:r>
-              <w:rPr>
-                <w:sz w:val="20"/>
-                <w:szCs w:val="20"/>
-              </w:rPr>
-              <w:t>cuadrilla</w:t>
+              <w:t>Consultarcuadrilla</w:t>
             </w:r>
           </w:p>
           <w:p>
@@ -5120,21 +5050,7 @@
                 <w:sz w:val="20"/>
                 <w:szCs w:val="20"/>
               </w:rPr>
-              <w:t>Eliminar</w:t>
-            </w:r>
-            <w:r>
-              <w:rPr>
-                <w:sz w:val="20"/>
-                <w:szCs w:val="20"/>
-              </w:rPr>
-              <w:t xml:space="preserve"> </w:t>
-            </w:r>
-            <w:r>
-              <w:rPr>
-                <w:sz w:val="20"/>
-                <w:szCs w:val="20"/>
-              </w:rPr>
-              <w:t>cuadrilla</w:t>
+              <w:t>Eliminarcuadrilla</w:t>
             </w:r>
           </w:p>
           <w:p>
@@ -5237,21 +5153,7 @@
                 <w:sz w:val="20"/>
                 <w:szCs w:val="20"/>
               </w:rPr>
-              <w:t>Modificar</w:t>
-            </w:r>
-            <w:r>
-              <w:rPr>
-                <w:sz w:val="20"/>
-                <w:szCs w:val="20"/>
-              </w:rPr>
-              <w:t xml:space="preserve"> </w:t>
-            </w:r>
-            <w:r>
-              <w:rPr>
-                <w:sz w:val="20"/>
-                <w:szCs w:val="20"/>
-              </w:rPr>
-              <w:t>cuadrilla</w:t>
+              <w:t>Modificarcuadrilla</w:t>
             </w:r>
           </w:p>
           <w:p>
@@ -5354,21 +5256,7 @@
                 <w:sz w:val="20"/>
                 <w:szCs w:val="20"/>
               </w:rPr>
-              <w:t>Registrar</w:t>
-            </w:r>
-            <w:r>
-              <w:rPr>
-                <w:sz w:val="20"/>
-                <w:szCs w:val="20"/>
-              </w:rPr>
-              <w:t xml:space="preserve"> </w:t>
-            </w:r>
-            <w:r>
-              <w:rPr>
-                <w:sz w:val="20"/>
-                <w:szCs w:val="20"/>
-              </w:rPr>
-              <w:t>cuadrilla</w:t>
+              <w:t>Registrarcuadrilla</w:t>
             </w:r>
           </w:p>
           <w:p>
@@ -7739,6 +7627,9 @@
         <w:tc>
           <w:tcPr>
             <w:tcW w:w="709" w:type="dxa"/>
+            <w:tcBorders>
+              <w:bottom w:val="single" w:sz="4" w:space="0" w:color="auto"/>
+            </w:tcBorders>
             <w:shd w:val="clear" w:color="auto" w:fill="F2F2F2" w:themeFill="background1" w:themeFillShade="F2"/>
           </w:tcPr>
           <w:p>
@@ -7841,15 +7732,22 @@
         <w:tc>
           <w:tcPr>
             <w:tcW w:w="709" w:type="dxa"/>
-            <w:shd w:val="clear" w:color="auto" w:fill="FF0000"/>
-          </w:tcPr>
-          <w:p>
-            <w:pPr>
-              <w:rPr>
-                <w:sz w:val="20"/>
-                <w:szCs w:val="20"/>
-              </w:rPr>
-            </w:pPr>
+            <w:shd w:val="clear" w:color="auto" w:fill="FFFF00"/>
+          </w:tcPr>
+          <w:p>
+            <w:pPr>
+              <w:rPr>
+                <w:sz w:val="20"/>
+                <w:szCs w:val="20"/>
+              </w:rPr>
+            </w:pPr>
+            <w:r>
+              <w:rPr>
+                <w:sz w:val="20"/>
+                <w:szCs w:val="20"/>
+              </w:rPr>
+              <w:t>GUILLEN</w:t>
+            </w:r>
           </w:p>
         </w:tc>
         <w:tc>
@@ -7943,15 +7841,22 @@
         <w:tc>
           <w:tcPr>
             <w:tcW w:w="709" w:type="dxa"/>
-            <w:shd w:val="clear" w:color="auto" w:fill="FF0000"/>
-          </w:tcPr>
-          <w:p>
-            <w:pPr>
-              <w:rPr>
-                <w:sz w:val="20"/>
-                <w:szCs w:val="20"/>
-              </w:rPr>
-            </w:pPr>
+            <w:shd w:val="clear" w:color="auto" w:fill="FFFF00"/>
+          </w:tcPr>
+          <w:p>
+            <w:pPr>
+              <w:rPr>
+                <w:sz w:val="20"/>
+                <w:szCs w:val="20"/>
+              </w:rPr>
+            </w:pPr>
+            <w:r>
+              <w:rPr>
+                <w:sz w:val="20"/>
+                <w:szCs w:val="20"/>
+              </w:rPr>
+              <w:t>GUILLEN</w:t>
+            </w:r>
           </w:p>
         </w:tc>
         <w:tc>
@@ -8663,13 +8568,6 @@
                 <w:sz w:val="20"/>
                 <w:szCs w:val="20"/>
               </w:rPr>
-              <w:t xml:space="preserve"> </w:t>
-            </w:r>
-            <w:r>
-              <w:rPr>
-                <w:sz w:val="20"/>
-                <w:szCs w:val="20"/>
-              </w:rPr>
               <w:t>integrante</w:t>
             </w:r>
             <w:r>
@@ -8787,13 +8685,6 @@
                 <w:sz w:val="20"/>
                 <w:szCs w:val="20"/>
               </w:rPr>
-              <w:t xml:space="preserve"> </w:t>
-            </w:r>
-            <w:r>
-              <w:rPr>
-                <w:sz w:val="20"/>
-                <w:szCs w:val="20"/>
-              </w:rPr>
               <w:t>integrante</w:t>
             </w:r>
             <w:r>
@@ -8911,13 +8802,6 @@
                 <w:sz w:val="20"/>
                 <w:szCs w:val="20"/>
               </w:rPr>
-              <w:t xml:space="preserve"> </w:t>
-            </w:r>
-            <w:r>
-              <w:rPr>
-                <w:sz w:val="20"/>
-                <w:szCs w:val="20"/>
-              </w:rPr>
               <w:t>integrante</w:t>
             </w:r>
             <w:r>
@@ -9030,13 +8914,6 @@
                 <w:szCs w:val="20"/>
               </w:rPr>
               <w:t>Registrar</w:t>
-            </w:r>
-            <w:r>
-              <w:rPr>
-                <w:sz w:val="20"/>
-                <w:szCs w:val="20"/>
-              </w:rPr>
-              <w:t xml:space="preserve"> </w:t>
             </w:r>
             <w:r>
               <w:rPr>
@@ -9691,7 +9568,7 @@
     <w:p/>
     <w:p>
       <w:pPr>
-        <w:pStyle w:val="Heading1"/>
+        <w:pStyle w:val="Ttulo1"/>
       </w:pPr>
       <w:bookmarkStart w:id="8" w:name="_Toc329890152"/>
       <w:r>
@@ -9706,7 +9583,7 @@
       <w:tblPr>
         <w:tblW w:w="9900" w:type="dxa"/>
         <w:tblInd w:w="93" w:type="dxa"/>
-        <w:tblLook w:val="04A0" w:firstRow="1" w:lastRow="0" w:firstColumn="1" w:lastColumn="0" w:noHBand="0" w:noVBand="1"/>
+        <w:tblLook w:val="04A0"/>
       </w:tblPr>
       <w:tblGrid>
         <w:gridCol w:w="5500"/>
@@ -10026,23 +9903,7 @@
                 <w:rFonts w:ascii="Calibri" w:eastAsia="Times New Roman" w:hAnsi="Calibri" w:cs="Calibri"/>
                 <w:color w:val="000000"/>
               </w:rPr>
-              <w:t xml:space="preserve">Listado de </w:t>
-            </w:r>
-            <w:proofErr w:type="spellStart"/>
-            <w:r>
-              <w:rPr>
-                <w:rFonts w:ascii="Calibri" w:eastAsia="Times New Roman" w:hAnsi="Calibri" w:cs="Calibri"/>
-                <w:color w:val="000000"/>
-              </w:rPr>
-              <w:t>req</w:t>
-            </w:r>
-            <w:proofErr w:type="spellEnd"/>
-            <w:r>
-              <w:rPr>
-                <w:rFonts w:ascii="Calibri" w:eastAsia="Times New Roman" w:hAnsi="Calibri" w:cs="Calibri"/>
-                <w:color w:val="000000"/>
-              </w:rPr>
-              <w:t xml:space="preserve"> no funcionales</w:t>
+              <w:t>Listado de req no funcionales</w:t>
             </w:r>
           </w:p>
         </w:tc>
@@ -11398,8 +11259,8 @@
 </file>
 
 <file path=word/endnotes.xml><?xml version="1.0" encoding="utf-8"?>
-<w:endnotes xmlns:wpc="http://schemas.microsoft.com/office/word/2010/wordprocessingCanvas" xmlns:mc="http://schemas.openxmlformats.org/markup-compatibility/2006" xmlns:o="urn:schemas-microsoft-com:office:office" xmlns:r="http://schemas.openxmlformats.org/officeDocument/2006/relationships" xmlns:m="http://schemas.openxmlformats.org/officeDocument/2006/math" xmlns:v="urn:schemas-microsoft-com:vml" xmlns:wp14="http://schemas.microsoft.com/office/word/2010/wordprocessingDrawing" xmlns:wp="http://schemas.openxmlformats.org/drawingml/2006/wordprocessingDrawing" xmlns:w10="urn:schemas-microsoft-com:office:word" xmlns:w="http://schemas.openxmlformats.org/wordprocessingml/2006/main" xmlns:w14="http://schemas.microsoft.com/office/word/2010/wordml" xmlns:wpg="http://schemas.microsoft.com/office/word/2010/wordprocessingGroup" xmlns:wpi="http://schemas.microsoft.com/office/word/2010/wordprocessingInk" xmlns:wne="http://schemas.microsoft.com/office/word/2006/wordml" xmlns:wps="http://schemas.microsoft.com/office/word/2010/wordprocessingShape" mc:Ignorable="w14 wp14">
-  <w:endnote w:type="separator" w:id="-1">
+<w:endnotes xmlns:ve="http://schemas.openxmlformats.org/markup-compatibility/2006" xmlns:o="urn:schemas-microsoft-com:office:office" xmlns:r="http://schemas.openxmlformats.org/officeDocument/2006/relationships" xmlns:m="http://schemas.openxmlformats.org/officeDocument/2006/math" xmlns:v="urn:schemas-microsoft-com:vml" xmlns:wp="http://schemas.openxmlformats.org/drawingml/2006/wordprocessingDrawing" xmlns:w10="urn:schemas-microsoft-com:office:word" xmlns:w="http://schemas.openxmlformats.org/wordprocessingml/2006/main" xmlns:wne="http://schemas.microsoft.com/office/word/2006/wordml">
+  <w:endnote w:type="separator" w:id="0">
     <w:p>
       <w:pPr>
         <w:spacing w:after="0" w:line="240" w:lineRule="auto"/>
@@ -11409,7 +11270,7 @@
       </w:r>
     </w:p>
   </w:endnote>
-  <w:endnote w:type="continuationSeparator" w:id="0">
+  <w:endnote w:type="continuationSeparator" w:id="1">
     <w:p>
       <w:pPr>
         <w:spacing w:after="0" w:line="240" w:lineRule="auto"/>
@@ -11423,26 +11284,26 @@
 </file>
 
 <file path=word/footer1.xml><?xml version="1.0" encoding="utf-8"?>
-<w:ftr xmlns:wpc="http://schemas.microsoft.com/office/word/2010/wordprocessingCanvas" xmlns:mc="http://schemas.openxmlformats.org/markup-compatibility/2006" xmlns:o="urn:schemas-microsoft-com:office:office" xmlns:r="http://schemas.openxmlformats.org/officeDocument/2006/relationships" xmlns:m="http://schemas.openxmlformats.org/officeDocument/2006/math" xmlns:v="urn:schemas-microsoft-com:vml" xmlns:wp14="http://schemas.microsoft.com/office/word/2010/wordprocessingDrawing" xmlns:wp="http://schemas.openxmlformats.org/drawingml/2006/wordprocessingDrawing" xmlns:w10="urn:schemas-microsoft-com:office:word" xmlns:w="http://schemas.openxmlformats.org/wordprocessingml/2006/main" xmlns:w14="http://schemas.microsoft.com/office/word/2010/wordml" xmlns:wpg="http://schemas.microsoft.com/office/word/2010/wordprocessingGroup" xmlns:wpi="http://schemas.microsoft.com/office/word/2010/wordprocessingInk" xmlns:wne="http://schemas.microsoft.com/office/word/2006/wordml" xmlns:wps="http://schemas.microsoft.com/office/word/2010/wordprocessingShape" mc:Ignorable="w14 wp14">
+<w:ftr xmlns:ve="http://schemas.openxmlformats.org/markup-compatibility/2006" xmlns:o="urn:schemas-microsoft-com:office:office" xmlns:r="http://schemas.openxmlformats.org/officeDocument/2006/relationships" xmlns:m="http://schemas.openxmlformats.org/officeDocument/2006/math" xmlns:v="urn:schemas-microsoft-com:vml" xmlns:wp="http://schemas.openxmlformats.org/drawingml/2006/wordprocessingDrawing" xmlns:w10="urn:schemas-microsoft-com:office:word" xmlns:w="http://schemas.openxmlformats.org/wordprocessingml/2006/main" xmlns:wne="http://schemas.microsoft.com/office/word/2006/wordml">
   <w:p>
     <w:pPr>
-      <w:pStyle w:val="Footer"/>
+      <w:pStyle w:val="Piedepgina"/>
       <w:jc w:val="right"/>
     </w:pPr>
   </w:p>
   <w:p>
     <w:pPr>
-      <w:pStyle w:val="Footer"/>
+      <w:pStyle w:val="Piedepgina"/>
     </w:pPr>
   </w:p>
 </w:ftr>
 </file>
 
 <file path=word/footer2.xml><?xml version="1.0" encoding="utf-8"?>
-<w:ftr xmlns:wpc="http://schemas.microsoft.com/office/word/2010/wordprocessingCanvas" xmlns:mc="http://schemas.openxmlformats.org/markup-compatibility/2006" xmlns:o="urn:schemas-microsoft-com:office:office" xmlns:r="http://schemas.openxmlformats.org/officeDocument/2006/relationships" xmlns:m="http://schemas.openxmlformats.org/officeDocument/2006/math" xmlns:v="urn:schemas-microsoft-com:vml" xmlns:wp14="http://schemas.microsoft.com/office/word/2010/wordprocessingDrawing" xmlns:wp="http://schemas.openxmlformats.org/drawingml/2006/wordprocessingDrawing" xmlns:w10="urn:schemas-microsoft-com:office:word" xmlns:w="http://schemas.openxmlformats.org/wordprocessingml/2006/main" xmlns:w14="http://schemas.microsoft.com/office/word/2010/wordml" xmlns:wpg="http://schemas.microsoft.com/office/word/2010/wordprocessingGroup" xmlns:wpi="http://schemas.microsoft.com/office/word/2010/wordprocessingInk" xmlns:wne="http://schemas.microsoft.com/office/word/2006/wordml" xmlns:wps="http://schemas.microsoft.com/office/word/2010/wordprocessingShape" mc:Ignorable="w14 wp14">
+<w:ftr xmlns:ve="http://schemas.openxmlformats.org/markup-compatibility/2006" xmlns:o="urn:schemas-microsoft-com:office:office" xmlns:r="http://schemas.openxmlformats.org/officeDocument/2006/relationships" xmlns:m="http://schemas.openxmlformats.org/officeDocument/2006/math" xmlns:v="urn:schemas-microsoft-com:vml" xmlns:wp="http://schemas.openxmlformats.org/drawingml/2006/wordprocessingDrawing" xmlns:w10="urn:schemas-microsoft-com:office:word" xmlns:w="http://schemas.openxmlformats.org/wordprocessingml/2006/main" xmlns:wne="http://schemas.microsoft.com/office/word/2006/wordml">
   <w:tbl>
     <w:tblPr>
-      <w:tblStyle w:val="TableGrid"/>
+      <w:tblStyle w:val="Tablaconcuadrcula"/>
       <w:tblW w:w="0" w:type="auto"/>
       <w:tblBorders>
         <w:top w:val="single" w:sz="8" w:space="0" w:color="9BBB59" w:themeColor="accent3"/>
@@ -11452,7 +11313,7 @@
         <w:insideH w:val="none" w:sz="0" w:space="0" w:color="auto"/>
         <w:insideV w:val="none" w:sz="0" w:space="0" w:color="auto"/>
       </w:tblBorders>
-      <w:tblLook w:val="04A0" w:firstRow="1" w:lastRow="0" w:firstColumn="1" w:lastColumn="0" w:noHBand="0" w:noVBand="1"/>
+      <w:tblLook w:val="04A0"/>
     </w:tblPr>
     <w:tblGrid>
       <w:gridCol w:w="9054"/>
@@ -11470,11 +11331,10 @@
               <w:docPartUnique/>
             </w:docPartObj>
           </w:sdtPr>
-          <w:sdtEndPr/>
           <w:sdtContent>
             <w:p>
               <w:pPr>
-                <w:pStyle w:val="Footer"/>
+                <w:pStyle w:val="Piedepgina"/>
                 <w:tabs>
                   <w:tab w:val="left" w:pos="6390"/>
                 </w:tabs>
@@ -11520,7 +11380,7 @@
                   <w:bCs/>
                   <w:noProof/>
                 </w:rPr>
-                <w:t>4</w:t>
+                <w:t>2</w:t>
               </w:r>
               <w:r>
                 <w:rPr>
@@ -11584,21 +11444,21 @@
   </w:tbl>
   <w:p>
     <w:pPr>
-      <w:pStyle w:val="Footer"/>
+      <w:pStyle w:val="Piedepgina"/>
       <w:jc w:val="right"/>
     </w:pPr>
   </w:p>
   <w:p>
     <w:pPr>
-      <w:pStyle w:val="Footer"/>
+      <w:pStyle w:val="Piedepgina"/>
     </w:pPr>
   </w:p>
 </w:ftr>
 </file>
 
 <file path=word/footnotes.xml><?xml version="1.0" encoding="utf-8"?>
-<w:footnotes xmlns:wpc="http://schemas.microsoft.com/office/word/2010/wordprocessingCanvas" xmlns:mc="http://schemas.openxmlformats.org/markup-compatibility/2006" xmlns:o="urn:schemas-microsoft-com:office:office" xmlns:r="http://schemas.openxmlformats.org/officeDocument/2006/relationships" xmlns:m="http://schemas.openxmlformats.org/officeDocument/2006/math" xmlns:v="urn:schemas-microsoft-com:vml" xmlns:wp14="http://schemas.microsoft.com/office/word/2010/wordprocessingDrawing" xmlns:wp="http://schemas.openxmlformats.org/drawingml/2006/wordprocessingDrawing" xmlns:w10="urn:schemas-microsoft-com:office:word" xmlns:w="http://schemas.openxmlformats.org/wordprocessingml/2006/main" xmlns:w14="http://schemas.microsoft.com/office/word/2010/wordml" xmlns:wpg="http://schemas.microsoft.com/office/word/2010/wordprocessingGroup" xmlns:wpi="http://schemas.microsoft.com/office/word/2010/wordprocessingInk" xmlns:wne="http://schemas.microsoft.com/office/word/2006/wordml" xmlns:wps="http://schemas.microsoft.com/office/word/2010/wordprocessingShape" mc:Ignorable="w14 wp14">
-  <w:footnote w:type="separator" w:id="-1">
+<w:footnotes xmlns:ve="http://schemas.openxmlformats.org/markup-compatibility/2006" xmlns:o="urn:schemas-microsoft-com:office:office" xmlns:r="http://schemas.openxmlformats.org/officeDocument/2006/relationships" xmlns:m="http://schemas.openxmlformats.org/officeDocument/2006/math" xmlns:v="urn:schemas-microsoft-com:vml" xmlns:wp="http://schemas.openxmlformats.org/drawingml/2006/wordprocessingDrawing" xmlns:w10="urn:schemas-microsoft-com:office:word" xmlns:w="http://schemas.openxmlformats.org/wordprocessingml/2006/main" xmlns:wne="http://schemas.microsoft.com/office/word/2006/wordml">
+  <w:footnote w:type="separator" w:id="0">
     <w:p>
       <w:pPr>
         <w:spacing w:after="0" w:line="240" w:lineRule="auto"/>
@@ -11608,7 +11468,7 @@
       </w:r>
     </w:p>
   </w:footnote>
-  <w:footnote w:type="continuationSeparator" w:id="0">
+  <w:footnote w:type="continuationSeparator" w:id="1">
     <w:p>
       <w:pPr>
         <w:spacing w:after="0" w:line="240" w:lineRule="auto"/>
@@ -11622,30 +11482,30 @@
 </file>
 
 <file path=word/header1.xml><?xml version="1.0" encoding="utf-8"?>
-<w:hdr xmlns:wpc="http://schemas.microsoft.com/office/word/2010/wordprocessingCanvas" xmlns:mc="http://schemas.openxmlformats.org/markup-compatibility/2006" xmlns:o="urn:schemas-microsoft-com:office:office" xmlns:r="http://schemas.openxmlformats.org/officeDocument/2006/relationships" xmlns:m="http://schemas.openxmlformats.org/officeDocument/2006/math" xmlns:v="urn:schemas-microsoft-com:vml" xmlns:wp14="http://schemas.microsoft.com/office/word/2010/wordprocessingDrawing" xmlns:wp="http://schemas.openxmlformats.org/drawingml/2006/wordprocessingDrawing" xmlns:w10="urn:schemas-microsoft-com:office:word" xmlns:w="http://schemas.openxmlformats.org/wordprocessingml/2006/main" xmlns:w14="http://schemas.microsoft.com/office/word/2010/wordml" xmlns:wpg="http://schemas.microsoft.com/office/word/2010/wordprocessingGroup" xmlns:wpi="http://schemas.microsoft.com/office/word/2010/wordprocessingInk" xmlns:wne="http://schemas.microsoft.com/office/word/2006/wordml" xmlns:wps="http://schemas.microsoft.com/office/word/2010/wordprocessingShape" mc:Ignorable="w14 wp14">
+<w:hdr xmlns:ve="http://schemas.openxmlformats.org/markup-compatibility/2006" xmlns:o="urn:schemas-microsoft-com:office:office" xmlns:r="http://schemas.openxmlformats.org/officeDocument/2006/relationships" xmlns:m="http://schemas.openxmlformats.org/officeDocument/2006/math" xmlns:v="urn:schemas-microsoft-com:vml" xmlns:wp="http://schemas.openxmlformats.org/drawingml/2006/wordprocessingDrawing" xmlns:w10="urn:schemas-microsoft-com:office:word" xmlns:w="http://schemas.openxmlformats.org/wordprocessingml/2006/main" xmlns:wne="http://schemas.microsoft.com/office/word/2006/wordml">
   <w:p>
     <w:pPr>
-      <w:pStyle w:val="Header"/>
+      <w:pStyle w:val="Encabezado"/>
     </w:pPr>
   </w:p>
   <w:p>
     <w:pPr>
-      <w:pStyle w:val="Header"/>
+      <w:pStyle w:val="Encabezado"/>
     </w:pPr>
   </w:p>
 </w:hdr>
 </file>
 
 <file path=word/header2.xml><?xml version="1.0" encoding="utf-8"?>
-<w:hdr xmlns:wpc="http://schemas.microsoft.com/office/word/2010/wordprocessingCanvas" xmlns:mc="http://schemas.openxmlformats.org/markup-compatibility/2006" xmlns:o="urn:schemas-microsoft-com:office:office" xmlns:r="http://schemas.openxmlformats.org/officeDocument/2006/relationships" xmlns:m="http://schemas.openxmlformats.org/officeDocument/2006/math" xmlns:v="urn:schemas-microsoft-com:vml" xmlns:wp14="http://schemas.microsoft.com/office/word/2010/wordprocessingDrawing" xmlns:wp="http://schemas.openxmlformats.org/drawingml/2006/wordprocessingDrawing" xmlns:w10="urn:schemas-microsoft-com:office:word" xmlns:w="http://schemas.openxmlformats.org/wordprocessingml/2006/main" xmlns:w14="http://schemas.microsoft.com/office/word/2010/wordml" xmlns:wpg="http://schemas.microsoft.com/office/word/2010/wordprocessingGroup" xmlns:wpi="http://schemas.microsoft.com/office/word/2010/wordprocessingInk" xmlns:wne="http://schemas.microsoft.com/office/word/2006/wordml" xmlns:wps="http://schemas.microsoft.com/office/word/2010/wordprocessingShape" mc:Ignorable="w14 wp14">
+<w:hdr xmlns:ve="http://schemas.openxmlformats.org/markup-compatibility/2006" xmlns:o="urn:schemas-microsoft-com:office:office" xmlns:r="http://schemas.openxmlformats.org/officeDocument/2006/relationships" xmlns:m="http://schemas.openxmlformats.org/officeDocument/2006/math" xmlns:v="urn:schemas-microsoft-com:vml" xmlns:wp="http://schemas.openxmlformats.org/drawingml/2006/wordprocessingDrawing" xmlns:w10="urn:schemas-microsoft-com:office:word" xmlns:w="http://schemas.openxmlformats.org/wordprocessingml/2006/main" xmlns:wne="http://schemas.microsoft.com/office/word/2006/wordml">
   <w:p>
     <w:pPr>
-      <w:pStyle w:val="Header"/>
+      <w:pStyle w:val="Encabezado"/>
     </w:pPr>
   </w:p>
   <w:tbl>
     <w:tblPr>
-      <w:tblStyle w:val="TableGrid"/>
+      <w:tblStyle w:val="Tablaconcuadrcula"/>
       <w:tblW w:w="0" w:type="auto"/>
       <w:tblBorders>
         <w:top w:val="none" w:sz="0" w:space="0" w:color="auto"/>
@@ -11655,7 +11515,7 @@
         <w:insideH w:val="none" w:sz="0" w:space="0" w:color="auto"/>
         <w:insideV w:val="none" w:sz="0" w:space="0" w:color="auto"/>
       </w:tblBorders>
-      <w:tblLook w:val="04A0" w:firstRow="1" w:lastRow="0" w:firstColumn="1" w:lastColumn="0" w:noHBand="0" w:noVBand="1"/>
+      <w:tblLook w:val="04A0"/>
     </w:tblPr>
     <w:tblGrid>
       <w:gridCol w:w="7196"/>
@@ -11668,7 +11528,7 @@
         </w:tcPr>
         <w:p>
           <w:pPr>
-            <w:pStyle w:val="Header"/>
+            <w:pStyle w:val="Encabezado"/>
             <w:rPr>
               <w:rFonts w:cstheme="minorHAnsi"/>
             </w:rPr>
@@ -11687,7 +11547,7 @@
         </w:tcPr>
         <w:p>
           <w:pPr>
-            <w:pStyle w:val="Header"/>
+            <w:pStyle w:val="Encabezado"/>
           </w:pPr>
           <w:r>
             <w:t>Coming S.A.</w:t>
@@ -11702,7 +11562,7 @@
         </w:tcPr>
         <w:p>
           <w:pPr>
-            <w:pStyle w:val="Header"/>
+            <w:pStyle w:val="Encabezado"/>
           </w:pPr>
           <w:r>
             <w:t>Plan de Integración: Iteración 2</w:t>
@@ -11715,7 +11575,7 @@
         </w:tcPr>
         <w:p>
           <w:pPr>
-            <w:pStyle w:val="Header"/>
+            <w:pStyle w:val="Encabezado"/>
             <w:rPr>
               <w:sz w:val="20"/>
               <w:szCs w:val="20"/>
@@ -11755,17 +11615,17 @@
   </w:tbl>
   <w:p>
     <w:pPr>
-      <w:pStyle w:val="Header"/>
+      <w:pStyle w:val="Encabezado"/>
     </w:pPr>
   </w:p>
 </w:hdr>
 </file>
 
 <file path=word/header3.xml><?xml version="1.0" encoding="utf-8"?>
-<w:hdr xmlns:wpc="http://schemas.microsoft.com/office/word/2010/wordprocessingCanvas" xmlns:mc="http://schemas.openxmlformats.org/markup-compatibility/2006" xmlns:o="urn:schemas-microsoft-com:office:office" xmlns:r="http://schemas.openxmlformats.org/officeDocument/2006/relationships" xmlns:m="http://schemas.openxmlformats.org/officeDocument/2006/math" xmlns:v="urn:schemas-microsoft-com:vml" xmlns:wp14="http://schemas.microsoft.com/office/word/2010/wordprocessingDrawing" xmlns:wp="http://schemas.openxmlformats.org/drawingml/2006/wordprocessingDrawing" xmlns:w10="urn:schemas-microsoft-com:office:word" xmlns:w="http://schemas.openxmlformats.org/wordprocessingml/2006/main" xmlns:w14="http://schemas.microsoft.com/office/word/2010/wordml" xmlns:wpg="http://schemas.microsoft.com/office/word/2010/wordprocessingGroup" xmlns:wpi="http://schemas.microsoft.com/office/word/2010/wordprocessingInk" xmlns:wne="http://schemas.microsoft.com/office/word/2006/wordml" xmlns:wps="http://schemas.microsoft.com/office/word/2010/wordprocessingShape" mc:Ignorable="w14 wp14">
+<w:hdr xmlns:ve="http://schemas.openxmlformats.org/markup-compatibility/2006" xmlns:o="urn:schemas-microsoft-com:office:office" xmlns:r="http://schemas.openxmlformats.org/officeDocument/2006/relationships" xmlns:m="http://schemas.openxmlformats.org/officeDocument/2006/math" xmlns:v="urn:schemas-microsoft-com:vml" xmlns:wp="http://schemas.openxmlformats.org/drawingml/2006/wordprocessingDrawing" xmlns:w10="urn:schemas-microsoft-com:office:word" xmlns:w="http://schemas.openxmlformats.org/wordprocessingml/2006/main" xmlns:wne="http://schemas.microsoft.com/office/word/2006/wordml">
   <w:tbl>
     <w:tblPr>
-      <w:tblStyle w:val="TableGrid"/>
+      <w:tblStyle w:val="Tablaconcuadrcula"/>
       <w:tblW w:w="0" w:type="auto"/>
       <w:tblBorders>
         <w:top w:val="none" w:sz="0" w:space="0" w:color="auto"/>
@@ -11775,7 +11635,7 @@
         <w:insideH w:val="none" w:sz="0" w:space="0" w:color="auto"/>
         <w:insideV w:val="none" w:sz="0" w:space="0" w:color="auto"/>
       </w:tblBorders>
-      <w:tblLook w:val="04A0" w:firstRow="1" w:lastRow="0" w:firstColumn="1" w:lastColumn="0" w:noHBand="0" w:noVBand="1"/>
+      <w:tblLook w:val="04A0"/>
     </w:tblPr>
     <w:tblGrid>
       <w:gridCol w:w="7196"/>
@@ -11788,7 +11648,7 @@
         </w:tcPr>
         <w:p>
           <w:pPr>
-            <w:pStyle w:val="Header"/>
+            <w:pStyle w:val="Encabezado"/>
             <w:rPr>
               <w:rFonts w:cstheme="minorHAnsi"/>
             </w:rPr>
@@ -11807,7 +11667,7 @@
         </w:tcPr>
         <w:p>
           <w:pPr>
-            <w:pStyle w:val="Header"/>
+            <w:pStyle w:val="Encabezado"/>
           </w:pPr>
           <w:r>
             <w:t>Coming S.A.</w:t>
@@ -11822,7 +11682,7 @@
         </w:tcPr>
         <w:p>
           <w:pPr>
-            <w:pStyle w:val="Header"/>
+            <w:pStyle w:val="Encabezado"/>
           </w:pPr>
           <w:r>
             <w:t>Plan de Integración: Iteración 2</w:t>
@@ -11835,7 +11695,7 @@
         </w:tcPr>
         <w:p>
           <w:pPr>
-            <w:pStyle w:val="Header"/>
+            <w:pStyle w:val="Encabezado"/>
             <w:rPr>
               <w:sz w:val="20"/>
               <w:szCs w:val="20"/>
@@ -11868,14 +11728,14 @@
   </w:tbl>
   <w:p>
     <w:pPr>
-      <w:pStyle w:val="Header"/>
+      <w:pStyle w:val="Encabezado"/>
     </w:pPr>
   </w:p>
 </w:hdr>
 </file>
 
 <file path=word/numbering.xml><?xml version="1.0" encoding="utf-8"?>
-<w:numbering xmlns:wpc="http://schemas.microsoft.com/office/word/2010/wordprocessingCanvas" xmlns:mc="http://schemas.openxmlformats.org/markup-compatibility/2006" xmlns:o="urn:schemas-microsoft-com:office:office" xmlns:r="http://schemas.openxmlformats.org/officeDocument/2006/relationships" xmlns:m="http://schemas.openxmlformats.org/officeDocument/2006/math" xmlns:v="urn:schemas-microsoft-com:vml" xmlns:wp14="http://schemas.microsoft.com/office/word/2010/wordprocessingDrawing" xmlns:wp="http://schemas.openxmlformats.org/drawingml/2006/wordprocessingDrawing" xmlns:w10="urn:schemas-microsoft-com:office:word" xmlns:w="http://schemas.openxmlformats.org/wordprocessingml/2006/main" xmlns:w14="http://schemas.microsoft.com/office/word/2010/wordml" xmlns:wpg="http://schemas.microsoft.com/office/word/2010/wordprocessingGroup" xmlns:wpi="http://schemas.microsoft.com/office/word/2010/wordprocessingInk" xmlns:wne="http://schemas.microsoft.com/office/word/2006/wordml" xmlns:wps="http://schemas.microsoft.com/office/word/2010/wordprocessingShape" mc:Ignorable="w14 wp14">
+<w:numbering xmlns:ve="http://schemas.openxmlformats.org/markup-compatibility/2006" xmlns:o="urn:schemas-microsoft-com:office:office" xmlns:r="http://schemas.openxmlformats.org/officeDocument/2006/relationships" xmlns:m="http://schemas.openxmlformats.org/officeDocument/2006/math" xmlns:v="urn:schemas-microsoft-com:vml" xmlns:wp="http://schemas.openxmlformats.org/drawingml/2006/wordprocessingDrawing" xmlns:w10="urn:schemas-microsoft-com:office:word" xmlns:w="http://schemas.openxmlformats.org/wordprocessingml/2006/main" xmlns:wne="http://schemas.microsoft.com/office/word/2006/wordml">
   <w:abstractNum w:abstractNumId="0">
     <w:nsid w:val="02BF0A01"/>
     <w:multiLevelType w:val="hybridMultilevel"/>
@@ -14640,7 +14500,7 @@
 </file>
 
 <file path=word/styles.xml><?xml version="1.0" encoding="utf-8"?>
-<w:styles xmlns:mc="http://schemas.openxmlformats.org/markup-compatibility/2006" xmlns:r="http://schemas.openxmlformats.org/officeDocument/2006/relationships" xmlns:w="http://schemas.openxmlformats.org/wordprocessingml/2006/main" xmlns:w14="http://schemas.microsoft.com/office/word/2010/wordml" mc:Ignorable="w14">
+<w:styles xmlns:r="http://schemas.openxmlformats.org/officeDocument/2006/relationships" xmlns:w="http://schemas.openxmlformats.org/wordprocessingml/2006/main">
   <w:docDefaults>
     <w:rPrDefault>
       <w:rPr>
@@ -14803,11 +14663,11 @@
       <w:lang w:val="es-AR"/>
     </w:rPr>
   </w:style>
-  <w:style w:type="paragraph" w:styleId="Heading1">
+  <w:style w:type="paragraph" w:styleId="Ttulo1">
     <w:name w:val="heading 1"/>
     <w:basedOn w:val="Normal"/>
     <w:next w:val="Normal"/>
-    <w:link w:val="Heading1Char"/>
+    <w:link w:val="Ttulo1Car"/>
     <w:uiPriority w:val="9"/>
     <w:qFormat/>
     <w:rsid w:val="0018725A"/>
@@ -14826,11 +14686,11 @@
       <w:szCs w:val="28"/>
     </w:rPr>
   </w:style>
-  <w:style w:type="paragraph" w:styleId="Heading2">
+  <w:style w:type="paragraph" w:styleId="Ttulo2">
     <w:name w:val="heading 2"/>
     <w:basedOn w:val="Normal"/>
     <w:next w:val="Normal"/>
-    <w:link w:val="Heading2Char"/>
+    <w:link w:val="Ttulo2Car"/>
     <w:uiPriority w:val="9"/>
     <w:unhideWhenUsed/>
     <w:qFormat/>
@@ -14850,11 +14710,11 @@
       <w:szCs w:val="26"/>
     </w:rPr>
   </w:style>
-  <w:style w:type="paragraph" w:styleId="Heading3">
+  <w:style w:type="paragraph" w:styleId="Ttulo3">
     <w:name w:val="heading 3"/>
     <w:basedOn w:val="Normal"/>
     <w:next w:val="Normal"/>
-    <w:link w:val="Heading3Char"/>
+    <w:link w:val="Ttulo3Car"/>
     <w:uiPriority w:val="9"/>
     <w:unhideWhenUsed/>
     <w:qFormat/>
@@ -14872,17 +14732,18 @@
       <w:color w:val="4F81BD" w:themeColor="accent1"/>
     </w:rPr>
   </w:style>
-  <w:style w:type="character" w:default="1" w:styleId="DefaultParagraphFont">
+  <w:style w:type="character" w:default="1" w:styleId="Fuentedeprrafopredeter">
     <w:name w:val="Default Paragraph Font"/>
     <w:uiPriority w:val="1"/>
     <w:semiHidden/>
     <w:unhideWhenUsed/>
   </w:style>
-  <w:style w:type="table" w:default="1" w:styleId="TableNormal">
+  <w:style w:type="table" w:default="1" w:styleId="Tablanormal">
     <w:name w:val="Normal Table"/>
     <w:uiPriority w:val="99"/>
     <w:semiHidden/>
     <w:unhideWhenUsed/>
+    <w:qFormat/>
     <w:tblPr>
       <w:tblInd w:w="0" w:type="dxa"/>
       <w:tblCellMar>
@@ -14893,16 +14754,16 @@
       </w:tblCellMar>
     </w:tblPr>
   </w:style>
-  <w:style w:type="numbering" w:default="1" w:styleId="NoList">
+  <w:style w:type="numbering" w:default="1" w:styleId="Sinlista">
     <w:name w:val="No List"/>
     <w:uiPriority w:val="99"/>
     <w:semiHidden/>
     <w:unhideWhenUsed/>
   </w:style>
-  <w:style w:type="character" w:customStyle="1" w:styleId="Heading1Char">
-    <w:name w:val="Heading 1 Char"/>
-    <w:basedOn w:val="DefaultParagraphFont"/>
-    <w:link w:val="Heading1"/>
+  <w:style w:type="character" w:customStyle="1" w:styleId="Ttulo1Car">
+    <w:name w:val="Título 1 Car"/>
+    <w:basedOn w:val="Fuentedeprrafopredeter"/>
+    <w:link w:val="Ttulo1"/>
     <w:uiPriority w:val="9"/>
     <w:rsid w:val="0018725A"/>
     <w:rPr>
@@ -14915,10 +14776,10 @@
       <w:lang w:val="es-AR"/>
     </w:rPr>
   </w:style>
-  <w:style w:type="character" w:customStyle="1" w:styleId="Heading2Char">
-    <w:name w:val="Heading 2 Char"/>
-    <w:basedOn w:val="DefaultParagraphFont"/>
-    <w:link w:val="Heading2"/>
+  <w:style w:type="character" w:customStyle="1" w:styleId="Ttulo2Car">
+    <w:name w:val="Título 2 Car"/>
+    <w:basedOn w:val="Fuentedeprrafopredeter"/>
+    <w:link w:val="Ttulo2"/>
     <w:uiPriority w:val="9"/>
     <w:rsid w:val="0018725A"/>
     <w:rPr>
@@ -14931,10 +14792,10 @@
       <w:lang w:val="es-AR"/>
     </w:rPr>
   </w:style>
-  <w:style w:type="character" w:customStyle="1" w:styleId="Heading3Char">
-    <w:name w:val="Heading 3 Char"/>
-    <w:basedOn w:val="DefaultParagraphFont"/>
-    <w:link w:val="Heading3"/>
+  <w:style w:type="character" w:customStyle="1" w:styleId="Ttulo3Car">
+    <w:name w:val="Título 3 Car"/>
+    <w:basedOn w:val="Fuentedeprrafopredeter"/>
+    <w:link w:val="Ttulo3"/>
     <w:uiPriority w:val="9"/>
     <w:rsid w:val="0018725A"/>
     <w:rPr>
@@ -14945,9 +14806,9 @@
       <w:lang w:val="es-AR"/>
     </w:rPr>
   </w:style>
-  <w:style w:type="table" w:styleId="TableGrid">
+  <w:style w:type="table" w:styleId="Tablaconcuadrcula">
     <w:name w:val="Table Grid"/>
-    <w:basedOn w:val="TableNormal"/>
+    <w:basedOn w:val="Tablanormal"/>
     <w:uiPriority w:val="59"/>
     <w:rsid w:val="0018725A"/>
     <w:pPr>
@@ -14971,7 +14832,7 @@
       </w:tblCellMar>
     </w:tblPr>
   </w:style>
-  <w:style w:type="paragraph" w:styleId="ListParagraph">
+  <w:style w:type="paragraph" w:styleId="Prrafodelista">
     <w:name w:val="List Paragraph"/>
     <w:basedOn w:val="Normal"/>
     <w:uiPriority w:val="34"/>
@@ -14982,10 +14843,10 @@
       <w:contextualSpacing/>
     </w:pPr>
   </w:style>
-  <w:style w:type="paragraph" w:styleId="Header">
+  <w:style w:type="paragraph" w:styleId="Encabezado">
     <w:name w:val="header"/>
     <w:basedOn w:val="Normal"/>
-    <w:link w:val="HeaderChar"/>
+    <w:link w:val="EncabezadoCar"/>
     <w:uiPriority w:val="99"/>
     <w:unhideWhenUsed/>
     <w:rsid w:val="0018725A"/>
@@ -14997,20 +14858,20 @@
       <w:spacing w:after="0" w:line="240" w:lineRule="auto"/>
     </w:pPr>
   </w:style>
-  <w:style w:type="character" w:customStyle="1" w:styleId="HeaderChar">
-    <w:name w:val="Header Char"/>
-    <w:basedOn w:val="DefaultParagraphFont"/>
-    <w:link w:val="Header"/>
+  <w:style w:type="character" w:customStyle="1" w:styleId="EncabezadoCar">
+    <w:name w:val="Encabezado Car"/>
+    <w:basedOn w:val="Fuentedeprrafopredeter"/>
+    <w:link w:val="Encabezado"/>
     <w:uiPriority w:val="99"/>
     <w:rsid w:val="0018725A"/>
     <w:rPr>
       <w:lang w:val="es-AR"/>
     </w:rPr>
   </w:style>
-  <w:style w:type="paragraph" w:styleId="Footer">
+  <w:style w:type="paragraph" w:styleId="Piedepgina">
     <w:name w:val="footer"/>
     <w:basedOn w:val="Normal"/>
-    <w:link w:val="FooterChar"/>
+    <w:link w:val="PiedepginaCar"/>
     <w:uiPriority w:val="99"/>
     <w:unhideWhenUsed/>
     <w:rsid w:val="0018725A"/>
@@ -15022,19 +14883,19 @@
       <w:spacing w:after="0" w:line="240" w:lineRule="auto"/>
     </w:pPr>
   </w:style>
-  <w:style w:type="character" w:customStyle="1" w:styleId="FooterChar">
-    <w:name w:val="Footer Char"/>
-    <w:basedOn w:val="DefaultParagraphFont"/>
-    <w:link w:val="Footer"/>
+  <w:style w:type="character" w:customStyle="1" w:styleId="PiedepginaCar">
+    <w:name w:val="Pie de página Car"/>
+    <w:basedOn w:val="Fuentedeprrafopredeter"/>
+    <w:link w:val="Piedepgina"/>
     <w:uiPriority w:val="99"/>
     <w:rsid w:val="0018725A"/>
     <w:rPr>
       <w:lang w:val="es-AR"/>
     </w:rPr>
   </w:style>
-  <w:style w:type="paragraph" w:styleId="TOCHeading">
+  <w:style w:type="paragraph" w:styleId="TtulodeTDC">
     <w:name w:val="TOC Heading"/>
-    <w:basedOn w:val="Heading1"/>
+    <w:basedOn w:val="Ttulo1"/>
     <w:next w:val="Normal"/>
     <w:uiPriority w:val="39"/>
     <w:unhideWhenUsed/>
@@ -15047,7 +14908,7 @@
       <w:lang w:val="en-US" w:eastAsia="ja-JP"/>
     </w:rPr>
   </w:style>
-  <w:style w:type="paragraph" w:styleId="TOC1">
+  <w:style w:type="paragraph" w:styleId="TDC1">
     <w:name w:val="toc 1"/>
     <w:basedOn w:val="Normal"/>
     <w:next w:val="Normal"/>
@@ -15059,7 +14920,7 @@
       <w:spacing w:after="100"/>
     </w:pPr>
   </w:style>
-  <w:style w:type="paragraph" w:styleId="TOC2">
+  <w:style w:type="paragraph" w:styleId="TDC2">
     <w:name w:val="toc 2"/>
     <w:basedOn w:val="Normal"/>
     <w:next w:val="Normal"/>
@@ -15072,9 +14933,9 @@
       <w:ind w:left="220"/>
     </w:pPr>
   </w:style>
-  <w:style w:type="character" w:styleId="Hyperlink">
+  <w:style w:type="character" w:styleId="Hipervnculo">
     <w:name w:val="Hyperlink"/>
-    <w:basedOn w:val="DefaultParagraphFont"/>
+    <w:basedOn w:val="Fuentedeprrafopredeter"/>
     <w:uiPriority w:val="99"/>
     <w:unhideWhenUsed/>
     <w:rsid w:val="0018725A"/>
@@ -15083,10 +14944,10 @@
       <w:u w:val="single"/>
     </w:rPr>
   </w:style>
-  <w:style w:type="paragraph" w:styleId="BalloonText">
+  <w:style w:type="paragraph" w:styleId="Textodeglobo">
     <w:name w:val="Balloon Text"/>
     <w:basedOn w:val="Normal"/>
-    <w:link w:val="BalloonTextChar"/>
+    <w:link w:val="TextodegloboCar"/>
     <w:uiPriority w:val="99"/>
     <w:semiHidden/>
     <w:unhideWhenUsed/>
@@ -15100,10 +14961,10 @@
       <w:szCs w:val="16"/>
     </w:rPr>
   </w:style>
-  <w:style w:type="character" w:customStyle="1" w:styleId="BalloonTextChar">
-    <w:name w:val="Balloon Text Char"/>
-    <w:basedOn w:val="DefaultParagraphFont"/>
-    <w:link w:val="BalloonText"/>
+  <w:style w:type="character" w:customStyle="1" w:styleId="TextodegloboCar">
+    <w:name w:val="Texto de globo Car"/>
+    <w:basedOn w:val="Fuentedeprrafopredeter"/>
+    <w:link w:val="Textodeglobo"/>
     <w:uiPriority w:val="99"/>
     <w:semiHidden/>
     <w:rsid w:val="0018725A"/>
@@ -15114,9 +14975,9 @@
       <w:lang w:val="es-AR"/>
     </w:rPr>
   </w:style>
-  <w:style w:type="character" w:styleId="Strong">
+  <w:style w:type="character" w:styleId="Textoennegrita">
     <w:name w:val="Strong"/>
-    <w:basedOn w:val="DefaultParagraphFont"/>
+    <w:basedOn w:val="Fuentedeprrafopredeter"/>
     <w:uiPriority w:val="22"/>
     <w:qFormat/>
     <w:rsid w:val="00E335FF"/>
@@ -15125,11 +14986,11 @@
       <w:bCs/>
     </w:rPr>
   </w:style>
-  <w:style w:type="paragraph" w:styleId="Quote">
+  <w:style w:type="paragraph" w:styleId="Cita">
     <w:name w:val="Quote"/>
     <w:basedOn w:val="Normal"/>
     <w:next w:val="Normal"/>
-    <w:link w:val="QuoteChar"/>
+    <w:link w:val="CitaCar"/>
     <w:uiPriority w:val="29"/>
     <w:qFormat/>
     <w:rsid w:val="00E335FF"/>
@@ -15140,10 +15001,10 @@
       <w:lang w:val="en-US"/>
     </w:rPr>
   </w:style>
-  <w:style w:type="character" w:customStyle="1" w:styleId="QuoteChar">
-    <w:name w:val="Quote Char"/>
-    <w:basedOn w:val="DefaultParagraphFont"/>
-    <w:link w:val="Quote"/>
+  <w:style w:type="character" w:customStyle="1" w:styleId="CitaCar">
+    <w:name w:val="Cita Car"/>
+    <w:basedOn w:val="Fuentedeprrafopredeter"/>
+    <w:link w:val="Cita"/>
     <w:uiPriority w:val="29"/>
     <w:rsid w:val="00E335FF"/>
     <w:rPr>
@@ -15152,9 +15013,9 @@
       <w:color w:val="000000" w:themeColor="text1"/>
     </w:rPr>
   </w:style>
-  <w:style w:type="character" w:styleId="Emphasis">
+  <w:style w:type="character" w:styleId="nfasis">
     <w:name w:val="Emphasis"/>
-    <w:basedOn w:val="DefaultParagraphFont"/>
+    <w:basedOn w:val="Fuentedeprrafopredeter"/>
     <w:uiPriority w:val="20"/>
     <w:qFormat/>
     <w:rsid w:val="00E335FF"/>
@@ -15163,7 +15024,7 @@
       <w:iCs/>
     </w:rPr>
   </w:style>
-  <w:style w:type="paragraph" w:styleId="TOC3">
+  <w:style w:type="paragraph" w:styleId="TDC3">
     <w:name w:val="toc 3"/>
     <w:basedOn w:val="Normal"/>
     <w:next w:val="Normal"/>

</xml_diff>

<commit_message>
diag colab crear proyecto ya estaba hecho.
</commit_message>
<xml_diff>
--- a/Documentacion/Iteracion2/plan-de-integracion.docx
+++ b/Documentacion/Iteracion2/plan-de-integracion.docx
@@ -1,6 +1,6 @@
 
 <file path=word/document.xml><?xml version="1.0" encoding="utf-8"?>
-<w:document xmlns:ve="http://schemas.openxmlformats.org/markup-compatibility/2006" xmlns:o="urn:schemas-microsoft-com:office:office" xmlns:r="http://schemas.openxmlformats.org/officeDocument/2006/relationships" xmlns:m="http://schemas.openxmlformats.org/officeDocument/2006/math" xmlns:v="urn:schemas-microsoft-com:vml" xmlns:wp="http://schemas.openxmlformats.org/drawingml/2006/wordprocessingDrawing" xmlns:w10="urn:schemas-microsoft-com:office:word" xmlns:w="http://schemas.openxmlformats.org/wordprocessingml/2006/main" xmlns:wne="http://schemas.microsoft.com/office/word/2006/wordml">
+<w:document xmlns:wpc="http://schemas.microsoft.com/office/word/2010/wordprocessingCanvas" xmlns:mc="http://schemas.openxmlformats.org/markup-compatibility/2006" xmlns:o="urn:schemas-microsoft-com:office:office" xmlns:r="http://schemas.openxmlformats.org/officeDocument/2006/relationships" xmlns:m="http://schemas.openxmlformats.org/officeDocument/2006/math" xmlns:v="urn:schemas-microsoft-com:vml" xmlns:wp14="http://schemas.microsoft.com/office/word/2010/wordprocessingDrawing" xmlns:wp="http://schemas.openxmlformats.org/drawingml/2006/wordprocessingDrawing" xmlns:w10="urn:schemas-microsoft-com:office:word" xmlns:w="http://schemas.openxmlformats.org/wordprocessingml/2006/main" xmlns:w14="http://schemas.microsoft.com/office/word/2010/wordml" xmlns:wpg="http://schemas.microsoft.com/office/word/2010/wordprocessingGroup" xmlns:wpi="http://schemas.microsoft.com/office/word/2010/wordprocessingInk" xmlns:wne="http://schemas.microsoft.com/office/word/2006/wordml" xmlns:wps="http://schemas.microsoft.com/office/word/2010/wordprocessingShape" mc:Ignorable="w14 wp14">
   <w:body>
     <w:p>
       <w:pPr>
@@ -270,7 +270,15 @@
         <w:br/>
       </w:r>
       <w:r>
-        <w:t>Ing. Julio Zohil Titular</w:t>
+        <w:t xml:space="preserve">Ing. Julio </w:t>
+      </w:r>
+      <w:proofErr w:type="spellStart"/>
+      <w:r>
+        <w:t>Zohil</w:t>
+      </w:r>
+      <w:proofErr w:type="spellEnd"/>
+      <w:r>
+        <w:t xml:space="preserve"> Titular</w:t>
       </w:r>
       <w:r>
         <w:rPr>
@@ -425,8 +433,8 @@
     <w:p>
       <w:pPr>
         <w:sectPr>
-          <w:headerReference w:type="default" r:id="rId8"/>
-          <w:footerReference w:type="default" r:id="rId9"/>
+          <w:headerReference w:type="default" r:id="rId9"/>
+          <w:footerReference w:type="default" r:id="rId10"/>
           <w:pgSz w:w="12240" w:h="15840"/>
           <w:pgMar w:top="1417" w:right="1701" w:bottom="1417" w:left="1701" w:header="708" w:footer="708" w:gutter="0"/>
           <w:pgNumType w:start="2"/>
@@ -468,7 +476,7 @@
           <w:insideV w:val="single" w:sz="6" w:space="0" w:color="auto"/>
         </w:tblBorders>
         <w:tblLayout w:type="fixed"/>
-        <w:tblLook w:val="04A0"/>
+        <w:tblLook w:val="04A0" w:firstRow="1" w:lastRow="0" w:firstColumn="1" w:lastColumn="0" w:noHBand="0" w:noVBand="1"/>
       </w:tblPr>
       <w:tblGrid>
         <w:gridCol w:w="1421"/>
@@ -1171,7 +1179,7 @@
     <w:p>
       <w:pPr>
         <w:sectPr>
-          <w:headerReference w:type="default" r:id="rId10"/>
+          <w:headerReference w:type="default" r:id="rId11"/>
           <w:pgSz w:w="12240" w:h="15840"/>
           <w:pgMar w:top="1417" w:right="1701" w:bottom="1417" w:left="1701" w:header="708" w:footer="708" w:gutter="0"/>
           <w:pgNumType w:start="2"/>
@@ -1206,7 +1214,7 @@
       <w:sdtContent>
         <w:p>
           <w:pPr>
-            <w:pStyle w:val="TtulodeTDC"/>
+            <w:pStyle w:val="TOCHeading"/>
             <w:rPr>
               <w:lang w:val="es-AR"/>
             </w:rPr>
@@ -1220,7 +1228,7 @@
         </w:p>
         <w:p>
           <w:pPr>
-            <w:pStyle w:val="TDC1"/>
+            <w:pStyle w:val="TOC1"/>
             <w:tabs>
               <w:tab w:val="right" w:leader="dot" w:pos="8828"/>
             </w:tabs>
@@ -1242,7 +1250,7 @@
           <w:hyperlink w:anchor="_Toc329890146" w:history="1">
             <w:r>
               <w:rPr>
-                <w:rStyle w:val="Hipervnculo"/>
+                <w:rStyle w:val="Hyperlink"/>
                 <w:noProof/>
               </w:rPr>
               <w:t>Introducción</w:t>
@@ -1299,7 +1307,7 @@
         </w:p>
         <w:p>
           <w:pPr>
-            <w:pStyle w:val="TDC2"/>
+            <w:pStyle w:val="TOC2"/>
             <w:tabs>
               <w:tab w:val="right" w:leader="dot" w:pos="8828"/>
             </w:tabs>
@@ -1312,7 +1320,7 @@
           <w:hyperlink w:anchor="_Toc329890147" w:history="1">
             <w:r>
               <w:rPr>
-                <w:rStyle w:val="Hipervnculo"/>
+                <w:rStyle w:val="Hyperlink"/>
                 <w:noProof/>
               </w:rPr>
               <w:t>Propósito</w:t>
@@ -1369,7 +1377,7 @@
         </w:p>
         <w:p>
           <w:pPr>
-            <w:pStyle w:val="TDC1"/>
+            <w:pStyle w:val="TOC1"/>
             <w:tabs>
               <w:tab w:val="right" w:leader="dot" w:pos="8828"/>
             </w:tabs>
@@ -1382,7 +1390,7 @@
           <w:hyperlink w:anchor="_Toc329890148" w:history="1">
             <w:r>
               <w:rPr>
-                <w:rStyle w:val="Hipervnculo"/>
+                <w:rStyle w:val="Hyperlink"/>
                 <w:noProof/>
               </w:rPr>
               <w:t>Plan de Integración</w:t>
@@ -1439,7 +1447,7 @@
         </w:p>
         <w:p>
           <w:pPr>
-            <w:pStyle w:val="TDC2"/>
+            <w:pStyle w:val="TOC2"/>
             <w:tabs>
               <w:tab w:val="right" w:leader="dot" w:pos="8828"/>
             </w:tabs>
@@ -1452,7 +1460,7 @@
           <w:hyperlink w:anchor="_Toc329890149" w:history="1">
             <w:r>
               <w:rPr>
-                <w:rStyle w:val="Hipervnculo"/>
+                <w:rStyle w:val="Hyperlink"/>
                 <w:noProof/>
               </w:rPr>
               <w:t>Alcance</w:t>
@@ -1509,7 +1517,7 @@
         </w:p>
         <w:p>
           <w:pPr>
-            <w:pStyle w:val="TDC2"/>
+            <w:pStyle w:val="TOC2"/>
             <w:tabs>
               <w:tab w:val="right" w:leader="dot" w:pos="8828"/>
             </w:tabs>
@@ -1522,7 +1530,7 @@
           <w:hyperlink w:anchor="_Toc329890150" w:history="1">
             <w:r>
               <w:rPr>
-                <w:rStyle w:val="Hipervnculo"/>
+                <w:rStyle w:val="Hyperlink"/>
                 <w:noProof/>
               </w:rPr>
               <w:t>No contempla</w:t>
@@ -1579,7 +1587,7 @@
         </w:p>
         <w:p>
           <w:pPr>
-            <w:pStyle w:val="TDC2"/>
+            <w:pStyle w:val="TOC2"/>
             <w:tabs>
               <w:tab w:val="right" w:leader="dot" w:pos="8828"/>
             </w:tabs>
@@ -1592,7 +1600,7 @@
           <w:hyperlink w:anchor="_Toc329890151" w:history="1">
             <w:r>
               <w:rPr>
-                <w:rStyle w:val="Hipervnculo"/>
+                <w:rStyle w:val="Hyperlink"/>
                 <w:noProof/>
               </w:rPr>
               <w:t>Listado de Casos de Uso a Implementar</w:t>
@@ -1649,7 +1657,7 @@
         </w:p>
         <w:p>
           <w:pPr>
-            <w:pStyle w:val="TDC1"/>
+            <w:pStyle w:val="TOC1"/>
             <w:tabs>
               <w:tab w:val="right" w:leader="dot" w:pos="8828"/>
             </w:tabs>
@@ -1662,7 +1670,7 @@
           <w:hyperlink w:anchor="_Toc329890152" w:history="1">
             <w:r>
               <w:rPr>
-                <w:rStyle w:val="Hipervnculo"/>
+                <w:rStyle w:val="Hyperlink"/>
                 <w:noProof/>
               </w:rPr>
               <w:t>Plan de Trabajo</w:t>
@@ -1732,8 +1740,8 @@
     <w:p>
       <w:pPr>
         <w:sectPr>
-          <w:headerReference w:type="default" r:id="rId11"/>
-          <w:footerReference w:type="default" r:id="rId12"/>
+          <w:headerReference w:type="default" r:id="rId12"/>
+          <w:footerReference w:type="default" r:id="rId13"/>
           <w:pgSz w:w="12240" w:h="15840"/>
           <w:pgMar w:top="1417" w:right="1701" w:bottom="1417" w:left="1701" w:header="708" w:footer="708" w:gutter="0"/>
           <w:pgNumType w:start="1"/>
@@ -1744,7 +1752,7 @@
     </w:p>
     <w:p>
       <w:pPr>
-        <w:pStyle w:val="Ttulo1"/>
+        <w:pStyle w:val="Heading1"/>
       </w:pPr>
       <w:bookmarkStart w:id="1" w:name="_Toc329890146"/>
       <w:r>
@@ -1755,7 +1763,7 @@
     </w:p>
     <w:p>
       <w:pPr>
-        <w:pStyle w:val="Ttulo2"/>
+        <w:pStyle w:val="Heading2"/>
       </w:pPr>
       <w:bookmarkStart w:id="2" w:name="_Toc329890147"/>
       <w:r>
@@ -1794,7 +1802,7 @@
     </w:p>
     <w:p>
       <w:pPr>
-        <w:pStyle w:val="Ttulo1"/>
+        <w:pStyle w:val="Heading1"/>
       </w:pPr>
       <w:bookmarkStart w:id="3" w:name="_Toc329890148"/>
       <w:r>
@@ -1804,7 +1812,7 @@
     </w:p>
     <w:p>
       <w:pPr>
-        <w:pStyle w:val="Ttulo2"/>
+        <w:pStyle w:val="Heading2"/>
       </w:pPr>
       <w:bookmarkStart w:id="4" w:name="_Toc329890149"/>
       <w:r>
@@ -1857,7 +1865,7 @@
     </w:p>
     <w:p>
       <w:pPr>
-        <w:pStyle w:val="Ttulo2"/>
+        <w:pStyle w:val="Heading2"/>
       </w:pPr>
       <w:bookmarkStart w:id="5" w:name="_Toc329890150"/>
       <w:r>
@@ -1938,7 +1946,7 @@
     </w:p>
     <w:p>
       <w:pPr>
-        <w:pStyle w:val="Ttulo2"/>
+        <w:pStyle w:val="Heading2"/>
       </w:pPr>
       <w:bookmarkStart w:id="6" w:name="_Toc329890151"/>
       <w:r>
@@ -1948,10 +1956,10 @@
     </w:p>
     <w:tbl>
       <w:tblPr>
-        <w:tblStyle w:val="Tablaconcuadrcula"/>
+        <w:tblStyle w:val="TableGrid"/>
         <w:tblW w:w="8897" w:type="dxa"/>
         <w:tblLayout w:type="fixed"/>
-        <w:tblLook w:val="04A0"/>
+        <w:tblLook w:val="04A0" w:firstRow="1" w:lastRow="0" w:firstColumn="1" w:lastColumn="0" w:noHBand="0" w:noVBand="1"/>
       </w:tblPr>
       <w:tblGrid>
         <w:gridCol w:w="1560"/>
@@ -2131,7 +2139,7 @@
       <w:tr>
         <w:tc>
           <w:tcPr>
-            <w:tcW w:w="1559" w:type="dxa"/>
+            <w:tcW w:w="1560" w:type="dxa"/>
             <w:shd w:val="clear" w:color="auto" w:fill="DBE5F1" w:themeFill="accent1" w:themeFillTint="33"/>
           </w:tcPr>
           <w:p>
@@ -2157,7 +2165,7 @@
         </w:tc>
         <w:tc>
           <w:tcPr>
-            <w:tcW w:w="5212" w:type="dxa"/>
+            <w:tcW w:w="5211" w:type="dxa"/>
             <w:shd w:val="clear" w:color="auto" w:fill="DBE5F1" w:themeFill="accent1" w:themeFillTint="33"/>
           </w:tcPr>
           <w:p>
@@ -2270,6 +2278,7 @@
                 <w:szCs w:val="20"/>
               </w:rPr>
             </w:pPr>
+            <w:proofErr w:type="spellStart"/>
             <w:r>
               <w:rPr>
                 <w:b/>
@@ -2279,13 +2288,14 @@
               </w:rPr>
               <w:t>Impl</w:t>
             </w:r>
+            <w:proofErr w:type="spellEnd"/>
           </w:p>
         </w:tc>
       </w:tr>
       <w:tr>
         <w:tc>
           <w:tcPr>
-            <w:tcW w:w="1559" w:type="dxa"/>
+            <w:tcW w:w="1560" w:type="dxa"/>
             <w:shd w:val="clear" w:color="auto" w:fill="FFFFFF" w:themeFill="background1"/>
           </w:tcPr>
           <w:p>
@@ -2306,7 +2316,7 @@
         </w:tc>
         <w:tc>
           <w:tcPr>
-            <w:tcW w:w="5212" w:type="dxa"/>
+            <w:tcW w:w="5211" w:type="dxa"/>
             <w:shd w:val="clear" w:color="auto" w:fill="FFFFFF" w:themeFill="background1"/>
           </w:tcPr>
           <w:p>
@@ -2359,7 +2369,7 @@
         <w:tc>
           <w:tcPr>
             <w:tcW w:w="709" w:type="dxa"/>
-            <w:shd w:val="clear" w:color="auto" w:fill="FF0000"/>
+            <w:shd w:val="clear" w:color="auto" w:fill="00B050"/>
           </w:tcPr>
           <w:p>
             <w:pPr>
@@ -2388,7 +2398,7 @@
       <w:tr>
         <w:tc>
           <w:tcPr>
-            <w:tcW w:w="1559" w:type="dxa"/>
+            <w:tcW w:w="1560" w:type="dxa"/>
             <w:shd w:val="clear" w:color="auto" w:fill="FFFFFF" w:themeFill="background1"/>
           </w:tcPr>
           <w:p>
@@ -2409,7 +2419,7 @@
         </w:tc>
         <w:tc>
           <w:tcPr>
-            <w:tcW w:w="5212" w:type="dxa"/>
+            <w:tcW w:w="5211" w:type="dxa"/>
             <w:shd w:val="clear" w:color="auto" w:fill="FFFFFF" w:themeFill="background1"/>
           </w:tcPr>
           <w:p>
@@ -2465,15 +2475,24 @@
             <w:tcBorders>
               <w:bottom w:val="single" w:sz="4" w:space="0" w:color="auto"/>
             </w:tcBorders>
-            <w:shd w:val="clear" w:color="auto" w:fill="FF0000"/>
-          </w:tcPr>
-          <w:p>
-            <w:pPr>
-              <w:rPr>
-                <w:sz w:val="20"/>
-                <w:szCs w:val="20"/>
-              </w:rPr>
-            </w:pPr>
+            <w:shd w:val="clear" w:color="auto" w:fill="FFFF00"/>
+          </w:tcPr>
+          <w:p>
+            <w:pPr>
+              <w:rPr>
+                <w:sz w:val="20"/>
+                <w:szCs w:val="20"/>
+              </w:rPr>
+            </w:pPr>
+            <w:bookmarkStart w:id="7" w:name="_GoBack"/>
+            <w:bookmarkEnd w:id="7"/>
+            <w:r>
+              <w:rPr>
+                <w:sz w:val="20"/>
+                <w:szCs w:val="20"/>
+              </w:rPr>
+              <w:t>ODASSO</w:t>
+            </w:r>
           </w:p>
         </w:tc>
         <w:tc>
@@ -2494,7 +2513,7 @@
       <w:tr>
         <w:tc>
           <w:tcPr>
-            <w:tcW w:w="1559" w:type="dxa"/>
+            <w:tcW w:w="1560" w:type="dxa"/>
             <w:shd w:val="clear" w:color="auto" w:fill="FFFFFF" w:themeFill="background1"/>
           </w:tcPr>
           <w:p>
@@ -2515,7 +2534,7 @@
         </w:tc>
         <w:tc>
           <w:tcPr>
-            <w:tcW w:w="5212" w:type="dxa"/>
+            <w:tcW w:w="5211" w:type="dxa"/>
             <w:shd w:val="clear" w:color="auto" w:fill="FFFFFF" w:themeFill="background1"/>
           </w:tcPr>
           <w:p>
@@ -2611,7 +2630,7 @@
       <w:tr>
         <w:tc>
           <w:tcPr>
-            <w:tcW w:w="1559" w:type="dxa"/>
+            <w:tcW w:w="1560" w:type="dxa"/>
             <w:shd w:val="clear" w:color="auto" w:fill="FFFFFF" w:themeFill="background1"/>
           </w:tcPr>
           <w:p>
@@ -2632,7 +2651,7 @@
         </w:tc>
         <w:tc>
           <w:tcPr>
-            <w:tcW w:w="5212" w:type="dxa"/>
+            <w:tcW w:w="5211" w:type="dxa"/>
             <w:shd w:val="clear" w:color="auto" w:fill="FFFFFF" w:themeFill="background1"/>
           </w:tcPr>
           <w:p>
@@ -2688,15 +2707,22 @@
             <w:tcBorders>
               <w:bottom w:val="single" w:sz="4" w:space="0" w:color="auto"/>
             </w:tcBorders>
-            <w:shd w:val="clear" w:color="auto" w:fill="FF0000"/>
-          </w:tcPr>
-          <w:p>
-            <w:pPr>
-              <w:rPr>
-                <w:sz w:val="20"/>
-                <w:szCs w:val="20"/>
-              </w:rPr>
-            </w:pPr>
+            <w:shd w:val="clear" w:color="auto" w:fill="FFFF00"/>
+          </w:tcPr>
+          <w:p>
+            <w:pPr>
+              <w:rPr>
+                <w:sz w:val="20"/>
+                <w:szCs w:val="20"/>
+              </w:rPr>
+            </w:pPr>
+            <w:r>
+              <w:rPr>
+                <w:sz w:val="20"/>
+                <w:szCs w:val="20"/>
+              </w:rPr>
+              <w:t>ODASSO</w:t>
+            </w:r>
           </w:p>
         </w:tc>
         <w:tc>
@@ -2717,7 +2743,7 @@
       <w:tr>
         <w:tc>
           <w:tcPr>
-            <w:tcW w:w="1559" w:type="dxa"/>
+            <w:tcW w:w="1560" w:type="dxa"/>
             <w:shd w:val="clear" w:color="auto" w:fill="FFFFFF" w:themeFill="background1"/>
           </w:tcPr>
           <w:p>
@@ -2738,7 +2764,7 @@
         </w:tc>
         <w:tc>
           <w:tcPr>
-            <w:tcW w:w="5212" w:type="dxa"/>
+            <w:tcW w:w="5211" w:type="dxa"/>
             <w:shd w:val="clear" w:color="auto" w:fill="FFFFFF" w:themeFill="background1"/>
           </w:tcPr>
           <w:p>
@@ -2825,7 +2851,7 @@
       <w:tr>
         <w:tc>
           <w:tcPr>
-            <w:tcW w:w="1559" w:type="dxa"/>
+            <w:tcW w:w="1560" w:type="dxa"/>
             <w:shd w:val="clear" w:color="auto" w:fill="FFFFFF" w:themeFill="background1"/>
           </w:tcPr>
           <w:p>
@@ -2846,7 +2872,7 @@
         </w:tc>
         <w:tc>
           <w:tcPr>
-            <w:tcW w:w="5212" w:type="dxa"/>
+            <w:tcW w:w="5211" w:type="dxa"/>
             <w:shd w:val="clear" w:color="auto" w:fill="FFFFFF" w:themeFill="background1"/>
           </w:tcPr>
           <w:p>
@@ -2943,7 +2969,7 @@
       <w:tr>
         <w:tc>
           <w:tcPr>
-            <w:tcW w:w="1559" w:type="dxa"/>
+            <w:tcW w:w="1560" w:type="dxa"/>
             <w:shd w:val="clear" w:color="auto" w:fill="FFFFFF" w:themeFill="background1"/>
           </w:tcPr>
           <w:p>
@@ -2964,7 +2990,7 @@
         </w:tc>
         <w:tc>
           <w:tcPr>
-            <w:tcW w:w="5212" w:type="dxa"/>
+            <w:tcW w:w="5211" w:type="dxa"/>
             <w:shd w:val="clear" w:color="auto" w:fill="FFFFFF" w:themeFill="background1"/>
           </w:tcPr>
           <w:p>
@@ -3061,7 +3087,7 @@
       <w:tr>
         <w:tc>
           <w:tcPr>
-            <w:tcW w:w="1559" w:type="dxa"/>
+            <w:tcW w:w="1560" w:type="dxa"/>
             <w:shd w:val="clear" w:color="auto" w:fill="FFFFFF" w:themeFill="background1"/>
           </w:tcPr>
           <w:p>
@@ -3082,7 +3108,7 @@
         </w:tc>
         <w:tc>
           <w:tcPr>
-            <w:tcW w:w="5212" w:type="dxa"/>
+            <w:tcW w:w="5211" w:type="dxa"/>
             <w:shd w:val="clear" w:color="auto" w:fill="FFFFFF" w:themeFill="background1"/>
           </w:tcPr>
           <w:p>
@@ -3179,7 +3205,7 @@
       <w:tr>
         <w:tc>
           <w:tcPr>
-            <w:tcW w:w="1559" w:type="dxa"/>
+            <w:tcW w:w="1560" w:type="dxa"/>
             <w:shd w:val="clear" w:color="auto" w:fill="FFFFFF" w:themeFill="background1"/>
           </w:tcPr>
           <w:p>
@@ -3200,7 +3226,7 @@
         </w:tc>
         <w:tc>
           <w:tcPr>
-            <w:tcW w:w="5212" w:type="dxa"/>
+            <w:tcW w:w="5211" w:type="dxa"/>
             <w:shd w:val="clear" w:color="auto" w:fill="FFFFFF" w:themeFill="background1"/>
           </w:tcPr>
           <w:p>
@@ -3254,15 +3280,22 @@
             <w:tcBorders>
               <w:bottom w:val="single" w:sz="4" w:space="0" w:color="auto"/>
             </w:tcBorders>
-            <w:shd w:val="clear" w:color="auto" w:fill="FF0000"/>
-          </w:tcPr>
-          <w:p>
-            <w:pPr>
-              <w:rPr>
-                <w:sz w:val="20"/>
-                <w:szCs w:val="20"/>
-              </w:rPr>
-            </w:pPr>
+            <w:shd w:val="clear" w:color="auto" w:fill="FFFF00"/>
+          </w:tcPr>
+          <w:p>
+            <w:pPr>
+              <w:rPr>
+                <w:sz w:val="20"/>
+                <w:szCs w:val="20"/>
+              </w:rPr>
+            </w:pPr>
+            <w:r>
+              <w:rPr>
+                <w:sz w:val="20"/>
+                <w:szCs w:val="20"/>
+              </w:rPr>
+              <w:t>ODASSO</w:t>
+            </w:r>
           </w:p>
         </w:tc>
         <w:tc>
@@ -3283,7 +3316,7 @@
       <w:tr>
         <w:tc>
           <w:tcPr>
-            <w:tcW w:w="1559" w:type="dxa"/>
+            <w:tcW w:w="1560" w:type="dxa"/>
             <w:shd w:val="clear" w:color="auto" w:fill="FFFFFF" w:themeFill="background1"/>
           </w:tcPr>
           <w:p>
@@ -3304,7 +3337,7 @@
         </w:tc>
         <w:tc>
           <w:tcPr>
-            <w:tcW w:w="5212" w:type="dxa"/>
+            <w:tcW w:w="5211" w:type="dxa"/>
             <w:shd w:val="clear" w:color="auto" w:fill="FFFFFF" w:themeFill="background1"/>
           </w:tcPr>
           <w:p>
@@ -3393,7 +3426,7 @@
       <w:tr>
         <w:tc>
           <w:tcPr>
-            <w:tcW w:w="1559" w:type="dxa"/>
+            <w:tcW w:w="1560" w:type="dxa"/>
             <w:shd w:val="clear" w:color="auto" w:fill="FFFFFF" w:themeFill="background1"/>
           </w:tcPr>
           <w:p>
@@ -3414,7 +3447,7 @@
         </w:tc>
         <w:tc>
           <w:tcPr>
-            <w:tcW w:w="5212" w:type="dxa"/>
+            <w:tcW w:w="5211" w:type="dxa"/>
             <w:shd w:val="clear" w:color="auto" w:fill="FFFFFF" w:themeFill="background1"/>
           </w:tcPr>
           <w:p>
@@ -3474,15 +3507,30 @@
         <w:tc>
           <w:tcPr>
             <w:tcW w:w="709" w:type="dxa"/>
-            <w:shd w:val="clear" w:color="auto" w:fill="FF0000"/>
-          </w:tcPr>
-          <w:p>
-            <w:pPr>
-              <w:rPr>
-                <w:sz w:val="20"/>
-                <w:szCs w:val="20"/>
-              </w:rPr>
-            </w:pPr>
+            <w:shd w:val="clear" w:color="auto" w:fill="FFFF00"/>
+          </w:tcPr>
+          <w:p>
+            <w:pPr>
+              <w:rPr>
+                <w:sz w:val="20"/>
+                <w:szCs w:val="20"/>
+              </w:rPr>
+            </w:pPr>
+            <w:r>
+              <w:rPr>
+                <w:sz w:val="20"/>
+                <w:szCs w:val="20"/>
+              </w:rPr>
+              <w:t>ODAS</w:t>
+            </w:r>
+            <w:r>
+              <w:rPr>
+                <w:sz w:val="20"/>
+                <w:szCs w:val="20"/>
+              </w:rPr>
+              <w:lastRenderedPageBreak/>
+              <w:t>SO</w:t>
+            </w:r>
           </w:p>
         </w:tc>
         <w:tc>
@@ -3503,7 +3551,7 @@
       <w:tr>
         <w:tc>
           <w:tcPr>
-            <w:tcW w:w="1559" w:type="dxa"/>
+            <w:tcW w:w="1560" w:type="dxa"/>
             <w:shd w:val="clear" w:color="auto" w:fill="FFFFFF" w:themeFill="background1"/>
           </w:tcPr>
           <w:p>
@@ -3525,7 +3573,7 @@
         </w:tc>
         <w:tc>
           <w:tcPr>
-            <w:tcW w:w="5212" w:type="dxa"/>
+            <w:tcW w:w="5211" w:type="dxa"/>
             <w:shd w:val="clear" w:color="auto" w:fill="FFFFFF" w:themeFill="background1"/>
           </w:tcPr>
           <w:p>
@@ -3551,29 +3599,57 @@
               </w:rPr>
               <w:br/>
             </w:r>
+            <w:proofErr w:type="spellStart"/>
             <w:r>
               <w:rPr>
                 <w:i/>
                 <w:sz w:val="20"/>
                 <w:szCs w:val="20"/>
               </w:rPr>
-              <w:t>Filtros: según atributos públicos de la entidad.</w:t>
-            </w:r>
-          </w:p>
-          <w:p>
-            <w:pPr>
-              <w:rPr>
-                <w:sz w:val="20"/>
-                <w:szCs w:val="20"/>
-              </w:rPr>
-            </w:pPr>
+              <w:t>Filtros</w:t>
+            </w:r>
+            <w:proofErr w:type="spellEnd"/>
             <w:r>
               <w:rPr>
                 <w:i/>
                 <w:sz w:val="20"/>
                 <w:szCs w:val="20"/>
               </w:rPr>
-              <w:t>Visualización: pantalla, pdf, gráficos.</w:t>
+              <w:t>: según atributos públicos de la entidad.</w:t>
+            </w:r>
+          </w:p>
+          <w:p>
+            <w:pPr>
+              <w:rPr>
+                <w:sz w:val="20"/>
+                <w:szCs w:val="20"/>
+              </w:rPr>
+            </w:pPr>
+            <w:r>
+              <w:rPr>
+                <w:i/>
+                <w:sz w:val="20"/>
+                <w:szCs w:val="20"/>
+              </w:rPr>
+              <w:t xml:space="preserve">Visualización: pantalla, </w:t>
+            </w:r>
+            <w:proofErr w:type="spellStart"/>
+            <w:r>
+              <w:rPr>
+                <w:i/>
+                <w:sz w:val="20"/>
+                <w:szCs w:val="20"/>
+              </w:rPr>
+              <w:t>pdf</w:t>
+            </w:r>
+            <w:proofErr w:type="spellEnd"/>
+            <w:r>
+              <w:rPr>
+                <w:i/>
+                <w:sz w:val="20"/>
+                <w:szCs w:val="20"/>
+              </w:rPr>
+              <w:t>, gráficos.</w:t>
             </w:r>
           </w:p>
         </w:tc>
@@ -3623,7 +3699,7 @@
       <w:tr>
         <w:tc>
           <w:tcPr>
-            <w:tcW w:w="1559" w:type="dxa"/>
+            <w:tcW w:w="1560" w:type="dxa"/>
             <w:shd w:val="clear" w:color="auto" w:fill="FFFFFF" w:themeFill="background1"/>
           </w:tcPr>
           <w:p>
@@ -3644,7 +3720,7 @@
         </w:tc>
         <w:tc>
           <w:tcPr>
-            <w:tcW w:w="5212" w:type="dxa"/>
+            <w:tcW w:w="5211" w:type="dxa"/>
             <w:shd w:val="clear" w:color="auto" w:fill="FFFFFF" w:themeFill="background1"/>
           </w:tcPr>
           <w:p>
@@ -3695,7 +3771,25 @@
                 <w:sz w:val="20"/>
                 <w:szCs w:val="20"/>
               </w:rPr>
-              <w:t>Visualización: pantalla, pdf, gráficos.</w:t>
+              <w:t xml:space="preserve">Visualización: pantalla, </w:t>
+            </w:r>
+            <w:proofErr w:type="spellStart"/>
+            <w:r>
+              <w:rPr>
+                <w:i/>
+                <w:sz w:val="20"/>
+                <w:szCs w:val="20"/>
+              </w:rPr>
+              <w:t>pdf</w:t>
+            </w:r>
+            <w:proofErr w:type="spellEnd"/>
+            <w:r>
+              <w:rPr>
+                <w:i/>
+                <w:sz w:val="20"/>
+                <w:szCs w:val="20"/>
+              </w:rPr>
+              <w:t>, gráficos.</w:t>
             </w:r>
           </w:p>
         </w:tc>
@@ -3716,15 +3810,22 @@
         <w:tc>
           <w:tcPr>
             <w:tcW w:w="709" w:type="dxa"/>
-            <w:shd w:val="clear" w:color="auto" w:fill="FF0000"/>
-          </w:tcPr>
-          <w:p>
-            <w:pPr>
-              <w:rPr>
-                <w:sz w:val="20"/>
-                <w:szCs w:val="20"/>
-              </w:rPr>
-            </w:pPr>
+            <w:shd w:val="clear" w:color="auto" w:fill="FFFF00"/>
+          </w:tcPr>
+          <w:p>
+            <w:pPr>
+              <w:rPr>
+                <w:sz w:val="20"/>
+                <w:szCs w:val="20"/>
+              </w:rPr>
+            </w:pPr>
+            <w:r>
+              <w:rPr>
+                <w:sz w:val="20"/>
+                <w:szCs w:val="20"/>
+              </w:rPr>
+              <w:t>ODASSO</w:t>
+            </w:r>
           </w:p>
         </w:tc>
         <w:tc>
@@ -3745,7 +3846,7 @@
       <w:tr>
         <w:tc>
           <w:tcPr>
-            <w:tcW w:w="1559" w:type="dxa"/>
+            <w:tcW w:w="1560" w:type="dxa"/>
             <w:shd w:val="clear" w:color="auto" w:fill="FFFFFF" w:themeFill="background1"/>
           </w:tcPr>
           <w:p>
@@ -3766,7 +3867,7 @@
         </w:tc>
         <w:tc>
           <w:tcPr>
-            <w:tcW w:w="5212" w:type="dxa"/>
+            <w:tcW w:w="5211" w:type="dxa"/>
             <w:shd w:val="clear" w:color="auto" w:fill="FFFFFF" w:themeFill="background1"/>
           </w:tcPr>
           <w:p>
@@ -3848,7 +3949,7 @@
       <w:tr>
         <w:tc>
           <w:tcPr>
-            <w:tcW w:w="1559" w:type="dxa"/>
+            <w:tcW w:w="1560" w:type="dxa"/>
             <w:shd w:val="clear" w:color="auto" w:fill="FFFFFF" w:themeFill="background1"/>
           </w:tcPr>
           <w:p>
@@ -3869,7 +3970,7 @@
         </w:tc>
         <w:tc>
           <w:tcPr>
-            <w:tcW w:w="5212" w:type="dxa"/>
+            <w:tcW w:w="5211" w:type="dxa"/>
             <w:shd w:val="clear" w:color="auto" w:fill="FFFFFF" w:themeFill="background1"/>
           </w:tcPr>
           <w:p>
@@ -3950,7 +4051,7 @@
       <w:tr>
         <w:tc>
           <w:tcPr>
-            <w:tcW w:w="1559" w:type="dxa"/>
+            <w:tcW w:w="1560" w:type="dxa"/>
             <w:shd w:val="clear" w:color="auto" w:fill="FFFFFF" w:themeFill="background1"/>
           </w:tcPr>
           <w:p>
@@ -3971,7 +4072,7 @@
         </w:tc>
         <w:tc>
           <w:tcPr>
-            <w:tcW w:w="5212" w:type="dxa"/>
+            <w:tcW w:w="5211" w:type="dxa"/>
             <w:shd w:val="clear" w:color="auto" w:fill="FFFFFF" w:themeFill="background1"/>
           </w:tcPr>
           <w:p>
@@ -4052,7 +4153,7 @@
       <w:tr>
         <w:tc>
           <w:tcPr>
-            <w:tcW w:w="1559" w:type="dxa"/>
+            <w:tcW w:w="1560" w:type="dxa"/>
             <w:shd w:val="clear" w:color="auto" w:fill="FFFFFF" w:themeFill="background1"/>
           </w:tcPr>
           <w:p>
@@ -4073,7 +4174,7 @@
         </w:tc>
         <w:tc>
           <w:tcPr>
-            <w:tcW w:w="5212" w:type="dxa"/>
+            <w:tcW w:w="5211" w:type="dxa"/>
             <w:shd w:val="clear" w:color="auto" w:fill="FFFFFF" w:themeFill="background1"/>
           </w:tcPr>
           <w:p>
@@ -4154,7 +4255,7 @@
       <w:tr>
         <w:tc>
           <w:tcPr>
-            <w:tcW w:w="1559" w:type="dxa"/>
+            <w:tcW w:w="1560" w:type="dxa"/>
             <w:shd w:val="clear" w:color="auto" w:fill="FFFFFF" w:themeFill="background1"/>
           </w:tcPr>
           <w:p>
@@ -4175,7 +4276,7 @@
         </w:tc>
         <w:tc>
           <w:tcPr>
-            <w:tcW w:w="5212" w:type="dxa"/>
+            <w:tcW w:w="5211" w:type="dxa"/>
             <w:shd w:val="clear" w:color="auto" w:fill="FFFFFF" w:themeFill="background1"/>
           </w:tcPr>
           <w:p>
@@ -4256,7 +4357,7 @@
       <w:tr>
         <w:tc>
           <w:tcPr>
-            <w:tcW w:w="1559" w:type="dxa"/>
+            <w:tcW w:w="1560" w:type="dxa"/>
             <w:shd w:val="clear" w:color="auto" w:fill="FFFFFF" w:themeFill="background1"/>
           </w:tcPr>
           <w:p>
@@ -4277,7 +4378,7 @@
         </w:tc>
         <w:tc>
           <w:tcPr>
-            <w:tcW w:w="5212" w:type="dxa"/>
+            <w:tcW w:w="5211" w:type="dxa"/>
             <w:shd w:val="clear" w:color="auto" w:fill="FFFFFF" w:themeFill="background1"/>
           </w:tcPr>
           <w:p>
@@ -4365,7 +4466,7 @@
       <w:tr>
         <w:tc>
           <w:tcPr>
-            <w:tcW w:w="1559" w:type="dxa"/>
+            <w:tcW w:w="1560" w:type="dxa"/>
             <w:shd w:val="clear" w:color="auto" w:fill="FFFFFF" w:themeFill="background1"/>
           </w:tcPr>
           <w:p>
@@ -4386,7 +4487,7 @@
         </w:tc>
         <w:tc>
           <w:tcPr>
-            <w:tcW w:w="5212" w:type="dxa"/>
+            <w:tcW w:w="5211" w:type="dxa"/>
             <w:shd w:val="clear" w:color="auto" w:fill="FFFFFF" w:themeFill="background1"/>
           </w:tcPr>
           <w:p>
@@ -4474,7 +4575,7 @@
       <w:tr>
         <w:tc>
           <w:tcPr>
-            <w:tcW w:w="1559" w:type="dxa"/>
+            <w:tcW w:w="1560" w:type="dxa"/>
             <w:shd w:val="clear" w:color="auto" w:fill="FFFFFF" w:themeFill="background1"/>
           </w:tcPr>
           <w:p>
@@ -4495,7 +4596,7 @@
         </w:tc>
         <w:tc>
           <w:tcPr>
-            <w:tcW w:w="5212" w:type="dxa"/>
+            <w:tcW w:w="5211" w:type="dxa"/>
             <w:shd w:val="clear" w:color="auto" w:fill="FFFFFF" w:themeFill="background1"/>
           </w:tcPr>
           <w:p>
@@ -4583,7 +4684,7 @@
       <w:tr>
         <w:tc>
           <w:tcPr>
-            <w:tcW w:w="1559" w:type="dxa"/>
+            <w:tcW w:w="1560" w:type="dxa"/>
             <w:shd w:val="clear" w:color="auto" w:fill="FFFFFF" w:themeFill="background1"/>
           </w:tcPr>
           <w:p>
@@ -4604,7 +4705,7 @@
         </w:tc>
         <w:tc>
           <w:tcPr>
-            <w:tcW w:w="5212" w:type="dxa"/>
+            <w:tcW w:w="5211" w:type="dxa"/>
             <w:shd w:val="clear" w:color="auto" w:fill="FFFFFF" w:themeFill="background1"/>
           </w:tcPr>
           <w:p>
@@ -4692,7 +4793,7 @@
       <w:tr>
         <w:tc>
           <w:tcPr>
-            <w:tcW w:w="1559" w:type="dxa"/>
+            <w:tcW w:w="1560" w:type="dxa"/>
             <w:shd w:val="clear" w:color="auto" w:fill="FFFFFF" w:themeFill="background1"/>
           </w:tcPr>
           <w:p>
@@ -4713,7 +4814,7 @@
         </w:tc>
         <w:tc>
           <w:tcPr>
-            <w:tcW w:w="5212" w:type="dxa"/>
+            <w:tcW w:w="5211" w:type="dxa"/>
             <w:shd w:val="clear" w:color="auto" w:fill="FFFFFF" w:themeFill="background1"/>
           </w:tcPr>
           <w:p>
@@ -4801,7 +4902,7 @@
       <w:tr>
         <w:tc>
           <w:tcPr>
-            <w:tcW w:w="1559" w:type="dxa"/>
+            <w:tcW w:w="1560" w:type="dxa"/>
             <w:shd w:val="clear" w:color="auto" w:fill="FFFFFF" w:themeFill="background1"/>
           </w:tcPr>
           <w:p>
@@ -4822,7 +4923,7 @@
         </w:tc>
         <w:tc>
           <w:tcPr>
-            <w:tcW w:w="5212" w:type="dxa"/>
+            <w:tcW w:w="5211" w:type="dxa"/>
             <w:shd w:val="clear" w:color="auto" w:fill="FFFFFF" w:themeFill="background1"/>
           </w:tcPr>
           <w:p>
@@ -4911,7 +5012,7 @@
       <w:tr>
         <w:tc>
           <w:tcPr>
-            <w:tcW w:w="1559" w:type="dxa"/>
+            <w:tcW w:w="1560" w:type="dxa"/>
             <w:shd w:val="clear" w:color="auto" w:fill="FFFFFF" w:themeFill="background1"/>
           </w:tcPr>
           <w:p>
@@ -4932,7 +5033,7 @@
         </w:tc>
         <w:tc>
           <w:tcPr>
-            <w:tcW w:w="5212" w:type="dxa"/>
+            <w:tcW w:w="5211" w:type="dxa"/>
             <w:shd w:val="clear" w:color="auto" w:fill="FFFFFF" w:themeFill="background1"/>
           </w:tcPr>
           <w:p>
@@ -4942,6 +5043,7 @@
                 <w:szCs w:val="20"/>
               </w:rPr>
             </w:pPr>
+            <w:proofErr w:type="spellStart"/>
             <w:r>
               <w:rPr>
                 <w:sz w:val="20"/>
@@ -4949,6 +5051,7 @@
               </w:rPr>
               <w:t>Consultarcuadrilla</w:t>
             </w:r>
+            <w:proofErr w:type="spellEnd"/>
           </w:p>
           <w:p>
             <w:pPr>
@@ -5014,7 +5117,7 @@
       <w:tr>
         <w:tc>
           <w:tcPr>
-            <w:tcW w:w="1559" w:type="dxa"/>
+            <w:tcW w:w="1560" w:type="dxa"/>
             <w:shd w:val="clear" w:color="auto" w:fill="FFFFFF" w:themeFill="background1"/>
           </w:tcPr>
           <w:p>
@@ -5035,7 +5138,7 @@
         </w:tc>
         <w:tc>
           <w:tcPr>
-            <w:tcW w:w="5212" w:type="dxa"/>
+            <w:tcW w:w="5211" w:type="dxa"/>
             <w:shd w:val="clear" w:color="auto" w:fill="FFFFFF" w:themeFill="background1"/>
           </w:tcPr>
           <w:p>
@@ -5045,6 +5148,7 @@
                 <w:szCs w:val="20"/>
               </w:rPr>
             </w:pPr>
+            <w:proofErr w:type="spellStart"/>
             <w:r>
               <w:rPr>
                 <w:sz w:val="20"/>
@@ -5052,6 +5156,7 @@
               </w:rPr>
               <w:t>Eliminarcuadrilla</w:t>
             </w:r>
+            <w:proofErr w:type="spellEnd"/>
           </w:p>
           <w:p>
             <w:pPr>
@@ -5117,7 +5222,7 @@
       <w:tr>
         <w:tc>
           <w:tcPr>
-            <w:tcW w:w="1559" w:type="dxa"/>
+            <w:tcW w:w="1560" w:type="dxa"/>
             <w:shd w:val="clear" w:color="auto" w:fill="FFFFFF" w:themeFill="background1"/>
           </w:tcPr>
           <w:p>
@@ -5138,7 +5243,7 @@
         </w:tc>
         <w:tc>
           <w:tcPr>
-            <w:tcW w:w="5212" w:type="dxa"/>
+            <w:tcW w:w="5211" w:type="dxa"/>
             <w:shd w:val="clear" w:color="auto" w:fill="FFFFFF" w:themeFill="background1"/>
           </w:tcPr>
           <w:p>
@@ -5148,6 +5253,7 @@
                 <w:szCs w:val="20"/>
               </w:rPr>
             </w:pPr>
+            <w:proofErr w:type="spellStart"/>
             <w:r>
               <w:rPr>
                 <w:sz w:val="20"/>
@@ -5155,6 +5261,7 @@
               </w:rPr>
               <w:t>Modificarcuadrilla</w:t>
             </w:r>
+            <w:proofErr w:type="spellEnd"/>
           </w:p>
           <w:p>
             <w:pPr>
@@ -5220,7 +5327,7 @@
       <w:tr>
         <w:tc>
           <w:tcPr>
-            <w:tcW w:w="1559" w:type="dxa"/>
+            <w:tcW w:w="1560" w:type="dxa"/>
             <w:shd w:val="clear" w:color="auto" w:fill="FFFFFF" w:themeFill="background1"/>
           </w:tcPr>
           <w:p>
@@ -5241,7 +5348,7 @@
         </w:tc>
         <w:tc>
           <w:tcPr>
-            <w:tcW w:w="5212" w:type="dxa"/>
+            <w:tcW w:w="5211" w:type="dxa"/>
             <w:shd w:val="clear" w:color="auto" w:fill="FFFFFF" w:themeFill="background1"/>
           </w:tcPr>
           <w:p>
@@ -5251,6 +5358,7 @@
                 <w:szCs w:val="20"/>
               </w:rPr>
             </w:pPr>
+            <w:proofErr w:type="spellStart"/>
             <w:r>
               <w:rPr>
                 <w:sz w:val="20"/>
@@ -5258,6 +5366,7 @@
               </w:rPr>
               <w:t>Registrarcuadrilla</w:t>
             </w:r>
+            <w:proofErr w:type="spellEnd"/>
           </w:p>
           <w:p>
             <w:pPr>
@@ -5323,7 +5432,7 @@
       <w:tr>
         <w:tc>
           <w:tcPr>
-            <w:tcW w:w="1559" w:type="dxa"/>
+            <w:tcW w:w="1560" w:type="dxa"/>
             <w:shd w:val="clear" w:color="auto" w:fill="FFFFFF" w:themeFill="background1"/>
           </w:tcPr>
           <w:p>
@@ -5344,7 +5453,7 @@
         </w:tc>
         <w:tc>
           <w:tcPr>
-            <w:tcW w:w="5212" w:type="dxa"/>
+            <w:tcW w:w="5211" w:type="dxa"/>
             <w:shd w:val="clear" w:color="auto" w:fill="FFFFFF" w:themeFill="background1"/>
           </w:tcPr>
           <w:p>
@@ -5425,7 +5534,7 @@
       <w:tr>
         <w:tc>
           <w:tcPr>
-            <w:tcW w:w="1559" w:type="dxa"/>
+            <w:tcW w:w="1560" w:type="dxa"/>
             <w:shd w:val="clear" w:color="auto" w:fill="FFFFFF" w:themeFill="background1"/>
           </w:tcPr>
           <w:p>
@@ -5446,7 +5555,7 @@
         </w:tc>
         <w:tc>
           <w:tcPr>
-            <w:tcW w:w="5212" w:type="dxa"/>
+            <w:tcW w:w="5211" w:type="dxa"/>
             <w:shd w:val="clear" w:color="auto" w:fill="FFFFFF" w:themeFill="background1"/>
           </w:tcPr>
           <w:p>
@@ -5534,7 +5643,7 @@
       <w:tr>
         <w:tc>
           <w:tcPr>
-            <w:tcW w:w="1559" w:type="dxa"/>
+            <w:tcW w:w="1560" w:type="dxa"/>
             <w:shd w:val="clear" w:color="auto" w:fill="FFFFFF" w:themeFill="background1"/>
           </w:tcPr>
           <w:p>
@@ -5555,7 +5664,7 @@
         </w:tc>
         <w:tc>
           <w:tcPr>
-            <w:tcW w:w="5212" w:type="dxa"/>
+            <w:tcW w:w="5211" w:type="dxa"/>
             <w:shd w:val="clear" w:color="auto" w:fill="FFFFFF" w:themeFill="background1"/>
           </w:tcPr>
           <w:p>
@@ -5643,7 +5752,7 @@
       <w:tr>
         <w:tc>
           <w:tcPr>
-            <w:tcW w:w="1559" w:type="dxa"/>
+            <w:tcW w:w="1560" w:type="dxa"/>
             <w:shd w:val="clear" w:color="auto" w:fill="FFFFFF" w:themeFill="background1"/>
           </w:tcPr>
           <w:p>
@@ -5664,7 +5773,7 @@
         </w:tc>
         <w:tc>
           <w:tcPr>
-            <w:tcW w:w="5212" w:type="dxa"/>
+            <w:tcW w:w="5211" w:type="dxa"/>
             <w:shd w:val="clear" w:color="auto" w:fill="FFFFFF" w:themeFill="background1"/>
           </w:tcPr>
           <w:p>
@@ -5752,7 +5861,7 @@
       <w:tr>
         <w:tc>
           <w:tcPr>
-            <w:tcW w:w="1559" w:type="dxa"/>
+            <w:tcW w:w="1560" w:type="dxa"/>
             <w:shd w:val="clear" w:color="auto" w:fill="FFFFFF" w:themeFill="background1"/>
           </w:tcPr>
           <w:p>
@@ -5773,7 +5882,7 @@
         </w:tc>
         <w:tc>
           <w:tcPr>
-            <w:tcW w:w="5212" w:type="dxa"/>
+            <w:tcW w:w="5211" w:type="dxa"/>
             <w:shd w:val="clear" w:color="auto" w:fill="FFFFFF" w:themeFill="background1"/>
           </w:tcPr>
           <w:p>
@@ -5861,7 +5970,7 @@
       <w:tr>
         <w:tc>
           <w:tcPr>
-            <w:tcW w:w="1559" w:type="dxa"/>
+            <w:tcW w:w="1560" w:type="dxa"/>
             <w:shd w:val="clear" w:color="auto" w:fill="FFFFFF" w:themeFill="background1"/>
           </w:tcPr>
           <w:p>
@@ -5882,7 +5991,7 @@
         </w:tc>
         <w:tc>
           <w:tcPr>
-            <w:tcW w:w="5212" w:type="dxa"/>
+            <w:tcW w:w="5211" w:type="dxa"/>
             <w:shd w:val="clear" w:color="auto" w:fill="FFFFFF" w:themeFill="background1"/>
           </w:tcPr>
           <w:p>
@@ -5963,7 +6072,7 @@
       <w:tr>
         <w:tc>
           <w:tcPr>
-            <w:tcW w:w="1559" w:type="dxa"/>
+            <w:tcW w:w="1560" w:type="dxa"/>
             <w:shd w:val="clear" w:color="auto" w:fill="FFFFFF" w:themeFill="background1"/>
           </w:tcPr>
           <w:p>
@@ -5984,7 +6093,7 @@
         </w:tc>
         <w:tc>
           <w:tcPr>
-            <w:tcW w:w="5212" w:type="dxa"/>
+            <w:tcW w:w="5211" w:type="dxa"/>
             <w:shd w:val="clear" w:color="auto" w:fill="FFFFFF" w:themeFill="background1"/>
           </w:tcPr>
           <w:p>
@@ -6073,7 +6182,7 @@
       <w:tr>
         <w:tc>
           <w:tcPr>
-            <w:tcW w:w="1559" w:type="dxa"/>
+            <w:tcW w:w="1560" w:type="dxa"/>
             <w:shd w:val="clear" w:color="auto" w:fill="FFFFFF" w:themeFill="background1"/>
           </w:tcPr>
           <w:p>
@@ -6095,7 +6204,7 @@
         </w:tc>
         <w:tc>
           <w:tcPr>
-            <w:tcW w:w="5212" w:type="dxa"/>
+            <w:tcW w:w="5211" w:type="dxa"/>
             <w:shd w:val="clear" w:color="auto" w:fill="FFFFFF" w:themeFill="background1"/>
           </w:tcPr>
           <w:p>
@@ -6183,7 +6292,7 @@
       <w:tr>
         <w:tc>
           <w:tcPr>
-            <w:tcW w:w="1559" w:type="dxa"/>
+            <w:tcW w:w="1560" w:type="dxa"/>
             <w:shd w:val="clear" w:color="auto" w:fill="FFFFFF" w:themeFill="background1"/>
           </w:tcPr>
           <w:p>
@@ -6204,7 +6313,7 @@
         </w:tc>
         <w:tc>
           <w:tcPr>
-            <w:tcW w:w="5212" w:type="dxa"/>
+            <w:tcW w:w="5211" w:type="dxa"/>
             <w:shd w:val="clear" w:color="auto" w:fill="FFFFFF" w:themeFill="background1"/>
           </w:tcPr>
           <w:p>
@@ -6292,7 +6401,7 @@
       <w:tr>
         <w:tc>
           <w:tcPr>
-            <w:tcW w:w="1559" w:type="dxa"/>
+            <w:tcW w:w="1560" w:type="dxa"/>
             <w:shd w:val="clear" w:color="auto" w:fill="FFFFFF" w:themeFill="background1"/>
           </w:tcPr>
           <w:p>
@@ -6313,7 +6422,7 @@
         </w:tc>
         <w:tc>
           <w:tcPr>
-            <w:tcW w:w="5212" w:type="dxa"/>
+            <w:tcW w:w="5211" w:type="dxa"/>
             <w:shd w:val="clear" w:color="auto" w:fill="FFFFFF" w:themeFill="background1"/>
           </w:tcPr>
           <w:p>
@@ -6401,7 +6510,7 @@
       <w:tr>
         <w:tc>
           <w:tcPr>
-            <w:tcW w:w="1559" w:type="dxa"/>
+            <w:tcW w:w="1560" w:type="dxa"/>
             <w:shd w:val="clear" w:color="auto" w:fill="FFFFFF" w:themeFill="background1"/>
           </w:tcPr>
           <w:p>
@@ -6422,7 +6531,7 @@
         </w:tc>
         <w:tc>
           <w:tcPr>
-            <w:tcW w:w="5212" w:type="dxa"/>
+            <w:tcW w:w="5211" w:type="dxa"/>
             <w:shd w:val="clear" w:color="auto" w:fill="FFFFFF" w:themeFill="background1"/>
           </w:tcPr>
           <w:p>
@@ -6510,7 +6619,7 @@
       <w:tr>
         <w:tc>
           <w:tcPr>
-            <w:tcW w:w="1559" w:type="dxa"/>
+            <w:tcW w:w="1560" w:type="dxa"/>
             <w:shd w:val="clear" w:color="auto" w:fill="FFFFFF" w:themeFill="background1"/>
           </w:tcPr>
           <w:p>
@@ -6531,7 +6640,7 @@
         </w:tc>
         <w:tc>
           <w:tcPr>
-            <w:tcW w:w="5212" w:type="dxa"/>
+            <w:tcW w:w="5211" w:type="dxa"/>
             <w:shd w:val="clear" w:color="auto" w:fill="FFFFFF" w:themeFill="background1"/>
           </w:tcPr>
           <w:p>
@@ -6612,7 +6721,7 @@
       <w:tr>
         <w:tc>
           <w:tcPr>
-            <w:tcW w:w="1559" w:type="dxa"/>
+            <w:tcW w:w="1560" w:type="dxa"/>
             <w:shd w:val="clear" w:color="auto" w:fill="FFFFFF" w:themeFill="background1"/>
           </w:tcPr>
           <w:p>
@@ -6633,7 +6742,7 @@
         </w:tc>
         <w:tc>
           <w:tcPr>
-            <w:tcW w:w="5212" w:type="dxa"/>
+            <w:tcW w:w="5211" w:type="dxa"/>
             <w:shd w:val="clear" w:color="auto" w:fill="FFFFFF" w:themeFill="background1"/>
           </w:tcPr>
           <w:p>
@@ -6721,7 +6830,7 @@
       <w:tr>
         <w:tc>
           <w:tcPr>
-            <w:tcW w:w="1559" w:type="dxa"/>
+            <w:tcW w:w="1560" w:type="dxa"/>
             <w:shd w:val="clear" w:color="auto" w:fill="FFFFFF" w:themeFill="background1"/>
           </w:tcPr>
           <w:p>
@@ -6742,7 +6851,7 @@
         </w:tc>
         <w:tc>
           <w:tcPr>
-            <w:tcW w:w="5212" w:type="dxa"/>
+            <w:tcW w:w="5211" w:type="dxa"/>
             <w:shd w:val="clear" w:color="auto" w:fill="FFFFFF" w:themeFill="background1"/>
           </w:tcPr>
           <w:p>
@@ -6830,7 +6939,7 @@
       <w:tr>
         <w:tc>
           <w:tcPr>
-            <w:tcW w:w="1559" w:type="dxa"/>
+            <w:tcW w:w="1560" w:type="dxa"/>
             <w:shd w:val="clear" w:color="auto" w:fill="FFFFFF" w:themeFill="background1"/>
           </w:tcPr>
           <w:p>
@@ -6851,7 +6960,7 @@
         </w:tc>
         <w:tc>
           <w:tcPr>
-            <w:tcW w:w="5212" w:type="dxa"/>
+            <w:tcW w:w="5211" w:type="dxa"/>
             <w:shd w:val="clear" w:color="auto" w:fill="FFFFFF" w:themeFill="background1"/>
           </w:tcPr>
           <w:p>
@@ -6939,7 +7048,7 @@
       <w:tr>
         <w:tc>
           <w:tcPr>
-            <w:tcW w:w="1559" w:type="dxa"/>
+            <w:tcW w:w="1560" w:type="dxa"/>
             <w:shd w:val="clear" w:color="auto" w:fill="FFFFFF" w:themeFill="background1"/>
           </w:tcPr>
           <w:p>
@@ -6960,7 +7069,7 @@
         </w:tc>
         <w:tc>
           <w:tcPr>
-            <w:tcW w:w="5212" w:type="dxa"/>
+            <w:tcW w:w="5211" w:type="dxa"/>
             <w:shd w:val="clear" w:color="auto" w:fill="FFFFFF" w:themeFill="background1"/>
           </w:tcPr>
           <w:p>
@@ -7048,7 +7157,7 @@
       <w:tr>
         <w:tc>
           <w:tcPr>
-            <w:tcW w:w="1559" w:type="dxa"/>
+            <w:tcW w:w="1560" w:type="dxa"/>
             <w:shd w:val="clear" w:color="auto" w:fill="FFFFFF" w:themeFill="background1"/>
           </w:tcPr>
           <w:p>
@@ -7069,7 +7178,7 @@
         </w:tc>
         <w:tc>
           <w:tcPr>
-            <w:tcW w:w="5212" w:type="dxa"/>
+            <w:tcW w:w="5211" w:type="dxa"/>
             <w:shd w:val="clear" w:color="auto" w:fill="FFFFFF" w:themeFill="background1"/>
           </w:tcPr>
           <w:p>
@@ -7164,7 +7273,7 @@
       <w:tr>
         <w:tc>
           <w:tcPr>
-            <w:tcW w:w="1559" w:type="dxa"/>
+            <w:tcW w:w="1560" w:type="dxa"/>
             <w:shd w:val="clear" w:color="auto" w:fill="FFFFFF" w:themeFill="background1"/>
           </w:tcPr>
           <w:p>
@@ -7185,7 +7294,7 @@
         </w:tc>
         <w:tc>
           <w:tcPr>
-            <w:tcW w:w="5212" w:type="dxa"/>
+            <w:tcW w:w="5211" w:type="dxa"/>
             <w:shd w:val="clear" w:color="auto" w:fill="FFFFFF" w:themeFill="background1"/>
           </w:tcPr>
           <w:p>
@@ -7287,7 +7396,7 @@
       <w:tr>
         <w:tc>
           <w:tcPr>
-            <w:tcW w:w="1559" w:type="dxa"/>
+            <w:tcW w:w="1560" w:type="dxa"/>
             <w:shd w:val="clear" w:color="auto" w:fill="FFFFFF" w:themeFill="background1"/>
           </w:tcPr>
           <w:p>
@@ -7308,7 +7417,7 @@
         </w:tc>
         <w:tc>
           <w:tcPr>
-            <w:tcW w:w="5212" w:type="dxa"/>
+            <w:tcW w:w="5211" w:type="dxa"/>
             <w:shd w:val="clear" w:color="auto" w:fill="FFFFFF" w:themeFill="background1"/>
           </w:tcPr>
           <w:p>
@@ -7410,7 +7519,7 @@
       <w:tr>
         <w:tc>
           <w:tcPr>
-            <w:tcW w:w="1559" w:type="dxa"/>
+            <w:tcW w:w="1560" w:type="dxa"/>
             <w:shd w:val="clear" w:color="auto" w:fill="FFFFFF" w:themeFill="background1"/>
           </w:tcPr>
           <w:p>
@@ -7431,7 +7540,7 @@
         </w:tc>
         <w:tc>
           <w:tcPr>
-            <w:tcW w:w="5212" w:type="dxa"/>
+            <w:tcW w:w="5211" w:type="dxa"/>
             <w:shd w:val="clear" w:color="auto" w:fill="FFFFFF" w:themeFill="background1"/>
           </w:tcPr>
           <w:p>
@@ -7533,7 +7642,7 @@
       <w:tr>
         <w:tc>
           <w:tcPr>
-            <w:tcW w:w="1559" w:type="dxa"/>
+            <w:tcW w:w="1560" w:type="dxa"/>
             <w:shd w:val="clear" w:color="auto" w:fill="FFFFFF" w:themeFill="background1"/>
           </w:tcPr>
           <w:p>
@@ -7554,7 +7663,7 @@
         </w:tc>
         <w:tc>
           <w:tcPr>
-            <w:tcW w:w="5212" w:type="dxa"/>
+            <w:tcW w:w="5211" w:type="dxa"/>
             <w:shd w:val="clear" w:color="auto" w:fill="FFFFFF" w:themeFill="background1"/>
           </w:tcPr>
           <w:p>
@@ -7659,7 +7768,7 @@
       <w:tr>
         <w:tc>
           <w:tcPr>
-            <w:tcW w:w="1559" w:type="dxa"/>
+            <w:tcW w:w="1560" w:type="dxa"/>
             <w:shd w:val="clear" w:color="auto" w:fill="FFFFFF" w:themeFill="background1"/>
           </w:tcPr>
           <w:p>
@@ -7680,7 +7789,7 @@
         </w:tc>
         <w:tc>
           <w:tcPr>
-            <w:tcW w:w="5212" w:type="dxa"/>
+            <w:tcW w:w="5211" w:type="dxa"/>
             <w:shd w:val="clear" w:color="auto" w:fill="FFFFFF" w:themeFill="background1"/>
           </w:tcPr>
           <w:p>
@@ -7768,7 +7877,7 @@
       <w:tr>
         <w:tc>
           <w:tcPr>
-            <w:tcW w:w="1559" w:type="dxa"/>
+            <w:tcW w:w="1560" w:type="dxa"/>
             <w:shd w:val="clear" w:color="auto" w:fill="FFFFFF" w:themeFill="background1"/>
           </w:tcPr>
           <w:p>
@@ -7789,7 +7898,7 @@
         </w:tc>
         <w:tc>
           <w:tcPr>
-            <w:tcW w:w="5212" w:type="dxa"/>
+            <w:tcW w:w="5211" w:type="dxa"/>
             <w:shd w:val="clear" w:color="auto" w:fill="FFFFFF" w:themeFill="background1"/>
           </w:tcPr>
           <w:p>
@@ -7877,7 +7986,7 @@
       <w:tr>
         <w:tc>
           <w:tcPr>
-            <w:tcW w:w="1559" w:type="dxa"/>
+            <w:tcW w:w="1560" w:type="dxa"/>
             <w:shd w:val="clear" w:color="auto" w:fill="FFFFFF" w:themeFill="background1"/>
           </w:tcPr>
           <w:p>
@@ -7887,7 +7996,6 @@
                 <w:szCs w:val="20"/>
               </w:rPr>
             </w:pPr>
-            <w:bookmarkStart w:id="7" w:name="_GoBack" w:colFirst="2" w:colLast="2"/>
             <w:r>
               <w:rPr>
                 <w:sz w:val="20"/>
@@ -7899,7 +8007,7 @@
         </w:tc>
         <w:tc>
           <w:tcPr>
-            <w:tcW w:w="5212" w:type="dxa"/>
+            <w:tcW w:w="5211" w:type="dxa"/>
             <w:shd w:val="clear" w:color="auto" w:fill="FFFFFF" w:themeFill="background1"/>
           </w:tcPr>
           <w:p>
@@ -7980,7 +8088,7 @@
       <w:tr>
         <w:tc>
           <w:tcPr>
-            <w:tcW w:w="1559" w:type="dxa"/>
+            <w:tcW w:w="1560" w:type="dxa"/>
             <w:shd w:val="clear" w:color="auto" w:fill="FFFFFF" w:themeFill="background1"/>
           </w:tcPr>
           <w:p>
@@ -8001,7 +8109,7 @@
         </w:tc>
         <w:tc>
           <w:tcPr>
-            <w:tcW w:w="5212" w:type="dxa"/>
+            <w:tcW w:w="5211" w:type="dxa"/>
             <w:shd w:val="clear" w:color="auto" w:fill="FFFFFF" w:themeFill="background1"/>
           </w:tcPr>
           <w:p>
@@ -8089,7 +8197,7 @@
       <w:tr>
         <w:tc>
           <w:tcPr>
-            <w:tcW w:w="1559" w:type="dxa"/>
+            <w:tcW w:w="1560" w:type="dxa"/>
             <w:shd w:val="clear" w:color="auto" w:fill="FFFFFF" w:themeFill="background1"/>
           </w:tcPr>
           <w:p>
@@ -8110,7 +8218,7 @@
         </w:tc>
         <w:tc>
           <w:tcPr>
-            <w:tcW w:w="5212" w:type="dxa"/>
+            <w:tcW w:w="5211" w:type="dxa"/>
             <w:shd w:val="clear" w:color="auto" w:fill="FFFFFF" w:themeFill="background1"/>
           </w:tcPr>
           <w:p>
@@ -8198,7 +8306,7 @@
       <w:tr>
         <w:tc>
           <w:tcPr>
-            <w:tcW w:w="1559" w:type="dxa"/>
+            <w:tcW w:w="1560" w:type="dxa"/>
             <w:shd w:val="clear" w:color="auto" w:fill="FFFFFF" w:themeFill="background1"/>
           </w:tcPr>
           <w:p>
@@ -8219,7 +8327,7 @@
         </w:tc>
         <w:tc>
           <w:tcPr>
-            <w:tcW w:w="5212" w:type="dxa"/>
+            <w:tcW w:w="5211" w:type="dxa"/>
             <w:shd w:val="clear" w:color="auto" w:fill="FFFFFF" w:themeFill="background1"/>
           </w:tcPr>
           <w:p>
@@ -8307,7 +8415,7 @@
       <w:tr>
         <w:tc>
           <w:tcPr>
-            <w:tcW w:w="1559" w:type="dxa"/>
+            <w:tcW w:w="1560" w:type="dxa"/>
             <w:shd w:val="clear" w:color="auto" w:fill="FFFFFF" w:themeFill="background1"/>
           </w:tcPr>
           <w:p>
@@ -8328,7 +8436,7 @@
         </w:tc>
         <w:tc>
           <w:tcPr>
-            <w:tcW w:w="5212" w:type="dxa"/>
+            <w:tcW w:w="5211" w:type="dxa"/>
             <w:shd w:val="clear" w:color="auto" w:fill="FFFFFF" w:themeFill="background1"/>
           </w:tcPr>
           <w:p>
@@ -8413,11 +8521,10 @@
           </w:p>
         </w:tc>
       </w:tr>
-      <w:bookmarkEnd w:id="7"/>
       <w:tr>
         <w:tc>
           <w:tcPr>
-            <w:tcW w:w="1559" w:type="dxa"/>
+            <w:tcW w:w="1560" w:type="dxa"/>
             <w:shd w:val="clear" w:color="auto" w:fill="FFFFFF" w:themeFill="background1"/>
           </w:tcPr>
           <w:p>
@@ -8438,7 +8545,7 @@
         </w:tc>
         <w:tc>
           <w:tcPr>
-            <w:tcW w:w="5212" w:type="dxa"/>
+            <w:tcW w:w="5211" w:type="dxa"/>
             <w:shd w:val="clear" w:color="auto" w:fill="FFFFFF" w:themeFill="background1"/>
           </w:tcPr>
           <w:p>
@@ -8525,7 +8632,7 @@
       <w:tr>
         <w:tc>
           <w:tcPr>
-            <w:tcW w:w="1559" w:type="dxa"/>
+            <w:tcW w:w="1560" w:type="dxa"/>
             <w:shd w:val="clear" w:color="auto" w:fill="FFFFFF" w:themeFill="background1"/>
           </w:tcPr>
           <w:p>
@@ -8546,7 +8653,7 @@
         </w:tc>
         <w:tc>
           <w:tcPr>
-            <w:tcW w:w="5212" w:type="dxa"/>
+            <w:tcW w:w="5211" w:type="dxa"/>
             <w:shd w:val="clear" w:color="auto" w:fill="FFFFFF" w:themeFill="background1"/>
           </w:tcPr>
           <w:p>
@@ -8556,6 +8663,7 @@
                 <w:szCs w:val="20"/>
               </w:rPr>
             </w:pPr>
+            <w:proofErr w:type="spellStart"/>
             <w:r>
               <w:rPr>
                 <w:sz w:val="20"/>
@@ -8570,6 +8678,7 @@
               </w:rPr>
               <w:t>integrante</w:t>
             </w:r>
+            <w:proofErr w:type="spellEnd"/>
             <w:r>
               <w:rPr>
                 <w:sz w:val="20"/>
@@ -8642,7 +8751,7 @@
       <w:tr>
         <w:tc>
           <w:tcPr>
-            <w:tcW w:w="1559" w:type="dxa"/>
+            <w:tcW w:w="1560" w:type="dxa"/>
             <w:shd w:val="clear" w:color="auto" w:fill="FFFFFF" w:themeFill="background1"/>
           </w:tcPr>
           <w:p>
@@ -8663,7 +8772,7 @@
         </w:tc>
         <w:tc>
           <w:tcPr>
-            <w:tcW w:w="5212" w:type="dxa"/>
+            <w:tcW w:w="5211" w:type="dxa"/>
             <w:shd w:val="clear" w:color="auto" w:fill="FFFFFF" w:themeFill="background1"/>
           </w:tcPr>
           <w:p>
@@ -8673,6 +8782,7 @@
                 <w:szCs w:val="20"/>
               </w:rPr>
             </w:pPr>
+            <w:proofErr w:type="spellStart"/>
             <w:r>
               <w:rPr>
                 <w:sz w:val="20"/>
@@ -8687,6 +8797,7 @@
               </w:rPr>
               <w:t>integrante</w:t>
             </w:r>
+            <w:proofErr w:type="spellEnd"/>
             <w:r>
               <w:rPr>
                 <w:sz w:val="20"/>
@@ -8759,7 +8870,7 @@
       <w:tr>
         <w:tc>
           <w:tcPr>
-            <w:tcW w:w="1559" w:type="dxa"/>
+            <w:tcW w:w="1560" w:type="dxa"/>
             <w:shd w:val="clear" w:color="auto" w:fill="FFFFFF" w:themeFill="background1"/>
           </w:tcPr>
           <w:p>
@@ -8780,7 +8891,7 @@
         </w:tc>
         <w:tc>
           <w:tcPr>
-            <w:tcW w:w="5212" w:type="dxa"/>
+            <w:tcW w:w="5211" w:type="dxa"/>
             <w:shd w:val="clear" w:color="auto" w:fill="FFFFFF" w:themeFill="background1"/>
           </w:tcPr>
           <w:p>
@@ -8790,6 +8901,7 @@
                 <w:szCs w:val="20"/>
               </w:rPr>
             </w:pPr>
+            <w:proofErr w:type="spellStart"/>
             <w:r>
               <w:rPr>
                 <w:sz w:val="20"/>
@@ -8804,6 +8916,7 @@
               </w:rPr>
               <w:t>integrante</w:t>
             </w:r>
+            <w:proofErr w:type="spellEnd"/>
             <w:r>
               <w:rPr>
                 <w:sz w:val="20"/>
@@ -8876,7 +8989,7 @@
       <w:tr>
         <w:tc>
           <w:tcPr>
-            <w:tcW w:w="1559" w:type="dxa"/>
+            <w:tcW w:w="1560" w:type="dxa"/>
             <w:shd w:val="clear" w:color="auto" w:fill="FFFFFF" w:themeFill="background1"/>
           </w:tcPr>
           <w:p>
@@ -8898,7 +9011,7 @@
         </w:tc>
         <w:tc>
           <w:tcPr>
-            <w:tcW w:w="5212" w:type="dxa"/>
+            <w:tcW w:w="5211" w:type="dxa"/>
             <w:shd w:val="clear" w:color="auto" w:fill="FFFFFF" w:themeFill="background1"/>
           </w:tcPr>
           <w:p>
@@ -8908,6 +9021,7 @@
                 <w:szCs w:val="20"/>
               </w:rPr>
             </w:pPr>
+            <w:proofErr w:type="spellStart"/>
             <w:r>
               <w:rPr>
                 <w:sz w:val="20"/>
@@ -8922,6 +9036,7 @@
               </w:rPr>
               <w:t>integrante</w:t>
             </w:r>
+            <w:proofErr w:type="spellEnd"/>
             <w:r>
               <w:rPr>
                 <w:sz w:val="20"/>
@@ -8994,7 +9109,7 @@
       <w:tr>
         <w:tc>
           <w:tcPr>
-            <w:tcW w:w="1559" w:type="dxa"/>
+            <w:tcW w:w="1560" w:type="dxa"/>
             <w:shd w:val="clear" w:color="auto" w:fill="FFFFFF" w:themeFill="background1"/>
           </w:tcPr>
           <w:p>
@@ -9015,7 +9130,7 @@
         </w:tc>
         <w:tc>
           <w:tcPr>
-            <w:tcW w:w="5212" w:type="dxa"/>
+            <w:tcW w:w="5211" w:type="dxa"/>
             <w:shd w:val="clear" w:color="auto" w:fill="FFFFFF" w:themeFill="background1"/>
           </w:tcPr>
           <w:p>
@@ -9103,7 +9218,7 @@
       <w:tr>
         <w:tc>
           <w:tcPr>
-            <w:tcW w:w="1559" w:type="dxa"/>
+            <w:tcW w:w="1560" w:type="dxa"/>
             <w:shd w:val="clear" w:color="auto" w:fill="FFFFFF" w:themeFill="background1"/>
           </w:tcPr>
           <w:p>
@@ -9124,7 +9239,7 @@
         </w:tc>
         <w:tc>
           <w:tcPr>
-            <w:tcW w:w="5212" w:type="dxa"/>
+            <w:tcW w:w="5211" w:type="dxa"/>
             <w:shd w:val="clear" w:color="auto" w:fill="FFFFFF" w:themeFill="background1"/>
           </w:tcPr>
           <w:p>
@@ -9219,7 +9334,7 @@
       <w:tr>
         <w:tc>
           <w:tcPr>
-            <w:tcW w:w="1559" w:type="dxa"/>
+            <w:tcW w:w="1560" w:type="dxa"/>
             <w:shd w:val="clear" w:color="auto" w:fill="FFFFFF" w:themeFill="background1"/>
           </w:tcPr>
           <w:p>
@@ -9240,7 +9355,7 @@
         </w:tc>
         <w:tc>
           <w:tcPr>
-            <w:tcW w:w="5212" w:type="dxa"/>
+            <w:tcW w:w="5211" w:type="dxa"/>
             <w:shd w:val="clear" w:color="auto" w:fill="FFFFFF" w:themeFill="background1"/>
           </w:tcPr>
           <w:p>
@@ -9335,7 +9450,7 @@
       <w:tr>
         <w:tc>
           <w:tcPr>
-            <w:tcW w:w="1559" w:type="dxa"/>
+            <w:tcW w:w="1560" w:type="dxa"/>
             <w:shd w:val="clear" w:color="auto" w:fill="FFFFFF" w:themeFill="background1"/>
           </w:tcPr>
           <w:p>
@@ -9356,7 +9471,7 @@
         </w:tc>
         <w:tc>
           <w:tcPr>
-            <w:tcW w:w="5212" w:type="dxa"/>
+            <w:tcW w:w="5211" w:type="dxa"/>
             <w:shd w:val="clear" w:color="auto" w:fill="FFFFFF" w:themeFill="background1"/>
           </w:tcPr>
           <w:p>
@@ -9451,7 +9566,7 @@
       <w:tr>
         <w:tc>
           <w:tcPr>
-            <w:tcW w:w="1559" w:type="dxa"/>
+            <w:tcW w:w="1560" w:type="dxa"/>
             <w:shd w:val="clear" w:color="auto" w:fill="FFFFFF" w:themeFill="background1"/>
           </w:tcPr>
           <w:p>
@@ -9472,7 +9587,7 @@
         </w:tc>
         <w:tc>
           <w:tcPr>
-            <w:tcW w:w="5212" w:type="dxa"/>
+            <w:tcW w:w="5211" w:type="dxa"/>
             <w:shd w:val="clear" w:color="auto" w:fill="FFFFFF" w:themeFill="background1"/>
           </w:tcPr>
           <w:p>
@@ -9568,7 +9683,7 @@
     <w:p/>
     <w:p>
       <w:pPr>
-        <w:pStyle w:val="Ttulo1"/>
+        <w:pStyle w:val="Heading1"/>
       </w:pPr>
       <w:bookmarkStart w:id="8" w:name="_Toc329890152"/>
       <w:r>
@@ -9583,7 +9698,7 @@
       <w:tblPr>
         <w:tblW w:w="9900" w:type="dxa"/>
         <w:tblInd w:w="93" w:type="dxa"/>
-        <w:tblLook w:val="04A0"/>
+        <w:tblLook w:val="04A0" w:firstRow="1" w:lastRow="0" w:firstColumn="1" w:lastColumn="0" w:noHBand="0" w:noVBand="1"/>
       </w:tblPr>
       <w:tblGrid>
         <w:gridCol w:w="5500"/>
@@ -9903,7 +10018,23 @@
                 <w:rFonts w:ascii="Calibri" w:eastAsia="Times New Roman" w:hAnsi="Calibri" w:cs="Calibri"/>
                 <w:color w:val="000000"/>
               </w:rPr>
-              <w:t>Listado de req no funcionales</w:t>
+              <w:t xml:space="preserve">Listado de </w:t>
+            </w:r>
+            <w:proofErr w:type="spellStart"/>
+            <w:r>
+              <w:rPr>
+                <w:rFonts w:ascii="Calibri" w:eastAsia="Times New Roman" w:hAnsi="Calibri" w:cs="Calibri"/>
+                <w:color w:val="000000"/>
+              </w:rPr>
+              <w:t>req</w:t>
+            </w:r>
+            <w:proofErr w:type="spellEnd"/>
+            <w:r>
+              <w:rPr>
+                <w:rFonts w:ascii="Calibri" w:eastAsia="Times New Roman" w:hAnsi="Calibri" w:cs="Calibri"/>
+                <w:color w:val="000000"/>
+              </w:rPr>
+              <w:t xml:space="preserve"> no funcionales</w:t>
             </w:r>
           </w:p>
         </w:tc>
@@ -11259,8 +11390,8 @@
 </file>
 
 <file path=word/endnotes.xml><?xml version="1.0" encoding="utf-8"?>
-<w:endnotes xmlns:ve="http://schemas.openxmlformats.org/markup-compatibility/2006" xmlns:o="urn:schemas-microsoft-com:office:office" xmlns:r="http://schemas.openxmlformats.org/officeDocument/2006/relationships" xmlns:m="http://schemas.openxmlformats.org/officeDocument/2006/math" xmlns:v="urn:schemas-microsoft-com:vml" xmlns:wp="http://schemas.openxmlformats.org/drawingml/2006/wordprocessingDrawing" xmlns:w10="urn:schemas-microsoft-com:office:word" xmlns:w="http://schemas.openxmlformats.org/wordprocessingml/2006/main" xmlns:wne="http://schemas.microsoft.com/office/word/2006/wordml">
-  <w:endnote w:type="separator" w:id="0">
+<w:endnotes xmlns:wpc="http://schemas.microsoft.com/office/word/2010/wordprocessingCanvas" xmlns:mc="http://schemas.openxmlformats.org/markup-compatibility/2006" xmlns:o="urn:schemas-microsoft-com:office:office" xmlns:r="http://schemas.openxmlformats.org/officeDocument/2006/relationships" xmlns:m="http://schemas.openxmlformats.org/officeDocument/2006/math" xmlns:v="urn:schemas-microsoft-com:vml" xmlns:wp14="http://schemas.microsoft.com/office/word/2010/wordprocessingDrawing" xmlns:wp="http://schemas.openxmlformats.org/drawingml/2006/wordprocessingDrawing" xmlns:w10="urn:schemas-microsoft-com:office:word" xmlns:w="http://schemas.openxmlformats.org/wordprocessingml/2006/main" xmlns:w14="http://schemas.microsoft.com/office/word/2010/wordml" xmlns:wpg="http://schemas.microsoft.com/office/word/2010/wordprocessingGroup" xmlns:wpi="http://schemas.microsoft.com/office/word/2010/wordprocessingInk" xmlns:wne="http://schemas.microsoft.com/office/word/2006/wordml" xmlns:wps="http://schemas.microsoft.com/office/word/2010/wordprocessingShape" mc:Ignorable="w14 wp14">
+  <w:endnote w:type="separator" w:id="-1">
     <w:p>
       <w:pPr>
         <w:spacing w:after="0" w:line="240" w:lineRule="auto"/>
@@ -11270,7 +11401,7 @@
       </w:r>
     </w:p>
   </w:endnote>
-  <w:endnote w:type="continuationSeparator" w:id="1">
+  <w:endnote w:type="continuationSeparator" w:id="0">
     <w:p>
       <w:pPr>
         <w:spacing w:after="0" w:line="240" w:lineRule="auto"/>
@@ -11284,26 +11415,26 @@
 </file>
 
 <file path=word/footer1.xml><?xml version="1.0" encoding="utf-8"?>
-<w:ftr xmlns:ve="http://schemas.openxmlformats.org/markup-compatibility/2006" xmlns:o="urn:schemas-microsoft-com:office:office" xmlns:r="http://schemas.openxmlformats.org/officeDocument/2006/relationships" xmlns:m="http://schemas.openxmlformats.org/officeDocument/2006/math" xmlns:v="urn:schemas-microsoft-com:vml" xmlns:wp="http://schemas.openxmlformats.org/drawingml/2006/wordprocessingDrawing" xmlns:w10="urn:schemas-microsoft-com:office:word" xmlns:w="http://schemas.openxmlformats.org/wordprocessingml/2006/main" xmlns:wne="http://schemas.microsoft.com/office/word/2006/wordml">
+<w:ftr xmlns:wpc="http://schemas.microsoft.com/office/word/2010/wordprocessingCanvas" xmlns:mc="http://schemas.openxmlformats.org/markup-compatibility/2006" xmlns:o="urn:schemas-microsoft-com:office:office" xmlns:r="http://schemas.openxmlformats.org/officeDocument/2006/relationships" xmlns:m="http://schemas.openxmlformats.org/officeDocument/2006/math" xmlns:v="urn:schemas-microsoft-com:vml" xmlns:wp14="http://schemas.microsoft.com/office/word/2010/wordprocessingDrawing" xmlns:wp="http://schemas.openxmlformats.org/drawingml/2006/wordprocessingDrawing" xmlns:w10="urn:schemas-microsoft-com:office:word" xmlns:w="http://schemas.openxmlformats.org/wordprocessingml/2006/main" xmlns:w14="http://schemas.microsoft.com/office/word/2010/wordml" xmlns:wpg="http://schemas.microsoft.com/office/word/2010/wordprocessingGroup" xmlns:wpi="http://schemas.microsoft.com/office/word/2010/wordprocessingInk" xmlns:wne="http://schemas.microsoft.com/office/word/2006/wordml" xmlns:wps="http://schemas.microsoft.com/office/word/2010/wordprocessingShape" mc:Ignorable="w14 wp14">
   <w:p>
     <w:pPr>
-      <w:pStyle w:val="Piedepgina"/>
+      <w:pStyle w:val="Footer"/>
       <w:jc w:val="right"/>
     </w:pPr>
   </w:p>
   <w:p>
     <w:pPr>
-      <w:pStyle w:val="Piedepgina"/>
+      <w:pStyle w:val="Footer"/>
     </w:pPr>
   </w:p>
 </w:ftr>
 </file>
 
 <file path=word/footer2.xml><?xml version="1.0" encoding="utf-8"?>
-<w:ftr xmlns:ve="http://schemas.openxmlformats.org/markup-compatibility/2006" xmlns:o="urn:schemas-microsoft-com:office:office" xmlns:r="http://schemas.openxmlformats.org/officeDocument/2006/relationships" xmlns:m="http://schemas.openxmlformats.org/officeDocument/2006/math" xmlns:v="urn:schemas-microsoft-com:vml" xmlns:wp="http://schemas.openxmlformats.org/drawingml/2006/wordprocessingDrawing" xmlns:w10="urn:schemas-microsoft-com:office:word" xmlns:w="http://schemas.openxmlformats.org/wordprocessingml/2006/main" xmlns:wne="http://schemas.microsoft.com/office/word/2006/wordml">
+<w:ftr xmlns:wpc="http://schemas.microsoft.com/office/word/2010/wordprocessingCanvas" xmlns:mc="http://schemas.openxmlformats.org/markup-compatibility/2006" xmlns:o="urn:schemas-microsoft-com:office:office" xmlns:r="http://schemas.openxmlformats.org/officeDocument/2006/relationships" xmlns:m="http://schemas.openxmlformats.org/officeDocument/2006/math" xmlns:v="urn:schemas-microsoft-com:vml" xmlns:wp14="http://schemas.microsoft.com/office/word/2010/wordprocessingDrawing" xmlns:wp="http://schemas.openxmlformats.org/drawingml/2006/wordprocessingDrawing" xmlns:w10="urn:schemas-microsoft-com:office:word" xmlns:w="http://schemas.openxmlformats.org/wordprocessingml/2006/main" xmlns:w14="http://schemas.microsoft.com/office/word/2010/wordml" xmlns:wpg="http://schemas.microsoft.com/office/word/2010/wordprocessingGroup" xmlns:wpi="http://schemas.microsoft.com/office/word/2010/wordprocessingInk" xmlns:wne="http://schemas.microsoft.com/office/word/2006/wordml" xmlns:wps="http://schemas.microsoft.com/office/word/2010/wordprocessingShape" mc:Ignorable="w14 wp14">
   <w:tbl>
     <w:tblPr>
-      <w:tblStyle w:val="Tablaconcuadrcula"/>
+      <w:tblStyle w:val="TableGrid"/>
       <w:tblW w:w="0" w:type="auto"/>
       <w:tblBorders>
         <w:top w:val="single" w:sz="8" w:space="0" w:color="9BBB59" w:themeColor="accent3"/>
@@ -11313,7 +11444,7 @@
         <w:insideH w:val="none" w:sz="0" w:space="0" w:color="auto"/>
         <w:insideV w:val="none" w:sz="0" w:space="0" w:color="auto"/>
       </w:tblBorders>
-      <w:tblLook w:val="04A0"/>
+      <w:tblLook w:val="04A0" w:firstRow="1" w:lastRow="0" w:firstColumn="1" w:lastColumn="0" w:noHBand="0" w:noVBand="1"/>
     </w:tblPr>
     <w:tblGrid>
       <w:gridCol w:w="9054"/>
@@ -11331,10 +11462,11 @@
               <w:docPartUnique/>
             </w:docPartObj>
           </w:sdtPr>
+          <w:sdtEndPr/>
           <w:sdtContent>
             <w:p>
               <w:pPr>
-                <w:pStyle w:val="Piedepgina"/>
+                <w:pStyle w:val="Footer"/>
                 <w:tabs>
                   <w:tab w:val="left" w:pos="6390"/>
                 </w:tabs>
@@ -11444,21 +11576,21 @@
   </w:tbl>
   <w:p>
     <w:pPr>
-      <w:pStyle w:val="Piedepgina"/>
+      <w:pStyle w:val="Footer"/>
       <w:jc w:val="right"/>
     </w:pPr>
   </w:p>
   <w:p>
     <w:pPr>
-      <w:pStyle w:val="Piedepgina"/>
+      <w:pStyle w:val="Footer"/>
     </w:pPr>
   </w:p>
 </w:ftr>
 </file>
 
 <file path=word/footnotes.xml><?xml version="1.0" encoding="utf-8"?>
-<w:footnotes xmlns:ve="http://schemas.openxmlformats.org/markup-compatibility/2006" xmlns:o="urn:schemas-microsoft-com:office:office" xmlns:r="http://schemas.openxmlformats.org/officeDocument/2006/relationships" xmlns:m="http://schemas.openxmlformats.org/officeDocument/2006/math" xmlns:v="urn:schemas-microsoft-com:vml" xmlns:wp="http://schemas.openxmlformats.org/drawingml/2006/wordprocessingDrawing" xmlns:w10="urn:schemas-microsoft-com:office:word" xmlns:w="http://schemas.openxmlformats.org/wordprocessingml/2006/main" xmlns:wne="http://schemas.microsoft.com/office/word/2006/wordml">
-  <w:footnote w:type="separator" w:id="0">
+<w:footnotes xmlns:wpc="http://schemas.microsoft.com/office/word/2010/wordprocessingCanvas" xmlns:mc="http://schemas.openxmlformats.org/markup-compatibility/2006" xmlns:o="urn:schemas-microsoft-com:office:office" xmlns:r="http://schemas.openxmlformats.org/officeDocument/2006/relationships" xmlns:m="http://schemas.openxmlformats.org/officeDocument/2006/math" xmlns:v="urn:schemas-microsoft-com:vml" xmlns:wp14="http://schemas.microsoft.com/office/word/2010/wordprocessingDrawing" xmlns:wp="http://schemas.openxmlformats.org/drawingml/2006/wordprocessingDrawing" xmlns:w10="urn:schemas-microsoft-com:office:word" xmlns:w="http://schemas.openxmlformats.org/wordprocessingml/2006/main" xmlns:w14="http://schemas.microsoft.com/office/word/2010/wordml" xmlns:wpg="http://schemas.microsoft.com/office/word/2010/wordprocessingGroup" xmlns:wpi="http://schemas.microsoft.com/office/word/2010/wordprocessingInk" xmlns:wne="http://schemas.microsoft.com/office/word/2006/wordml" xmlns:wps="http://schemas.microsoft.com/office/word/2010/wordprocessingShape" mc:Ignorable="w14 wp14">
+  <w:footnote w:type="separator" w:id="-1">
     <w:p>
       <w:pPr>
         <w:spacing w:after="0" w:line="240" w:lineRule="auto"/>
@@ -11468,7 +11600,7 @@
       </w:r>
     </w:p>
   </w:footnote>
-  <w:footnote w:type="continuationSeparator" w:id="1">
+  <w:footnote w:type="continuationSeparator" w:id="0">
     <w:p>
       <w:pPr>
         <w:spacing w:after="0" w:line="240" w:lineRule="auto"/>
@@ -11482,30 +11614,30 @@
 </file>
 
 <file path=word/header1.xml><?xml version="1.0" encoding="utf-8"?>
-<w:hdr xmlns:ve="http://schemas.openxmlformats.org/markup-compatibility/2006" xmlns:o="urn:schemas-microsoft-com:office:office" xmlns:r="http://schemas.openxmlformats.org/officeDocument/2006/relationships" xmlns:m="http://schemas.openxmlformats.org/officeDocument/2006/math" xmlns:v="urn:schemas-microsoft-com:vml" xmlns:wp="http://schemas.openxmlformats.org/drawingml/2006/wordprocessingDrawing" xmlns:w10="urn:schemas-microsoft-com:office:word" xmlns:w="http://schemas.openxmlformats.org/wordprocessingml/2006/main" xmlns:wne="http://schemas.microsoft.com/office/word/2006/wordml">
+<w:hdr xmlns:wpc="http://schemas.microsoft.com/office/word/2010/wordprocessingCanvas" xmlns:mc="http://schemas.openxmlformats.org/markup-compatibility/2006" xmlns:o="urn:schemas-microsoft-com:office:office" xmlns:r="http://schemas.openxmlformats.org/officeDocument/2006/relationships" xmlns:m="http://schemas.openxmlformats.org/officeDocument/2006/math" xmlns:v="urn:schemas-microsoft-com:vml" xmlns:wp14="http://schemas.microsoft.com/office/word/2010/wordprocessingDrawing" xmlns:wp="http://schemas.openxmlformats.org/drawingml/2006/wordprocessingDrawing" xmlns:w10="urn:schemas-microsoft-com:office:word" xmlns:w="http://schemas.openxmlformats.org/wordprocessingml/2006/main" xmlns:w14="http://schemas.microsoft.com/office/word/2010/wordml" xmlns:wpg="http://schemas.microsoft.com/office/word/2010/wordprocessingGroup" xmlns:wpi="http://schemas.microsoft.com/office/word/2010/wordprocessingInk" xmlns:wne="http://schemas.microsoft.com/office/word/2006/wordml" xmlns:wps="http://schemas.microsoft.com/office/word/2010/wordprocessingShape" mc:Ignorable="w14 wp14">
   <w:p>
     <w:pPr>
-      <w:pStyle w:val="Encabezado"/>
+      <w:pStyle w:val="Header"/>
     </w:pPr>
   </w:p>
   <w:p>
     <w:pPr>
-      <w:pStyle w:val="Encabezado"/>
+      <w:pStyle w:val="Header"/>
     </w:pPr>
   </w:p>
 </w:hdr>
 </file>
 
 <file path=word/header2.xml><?xml version="1.0" encoding="utf-8"?>
-<w:hdr xmlns:ve="http://schemas.openxmlformats.org/markup-compatibility/2006" xmlns:o="urn:schemas-microsoft-com:office:office" xmlns:r="http://schemas.openxmlformats.org/officeDocument/2006/relationships" xmlns:m="http://schemas.openxmlformats.org/officeDocument/2006/math" xmlns:v="urn:schemas-microsoft-com:vml" xmlns:wp="http://schemas.openxmlformats.org/drawingml/2006/wordprocessingDrawing" xmlns:w10="urn:schemas-microsoft-com:office:word" xmlns:w="http://schemas.openxmlformats.org/wordprocessingml/2006/main" xmlns:wne="http://schemas.microsoft.com/office/word/2006/wordml">
+<w:hdr xmlns:wpc="http://schemas.microsoft.com/office/word/2010/wordprocessingCanvas" xmlns:mc="http://schemas.openxmlformats.org/markup-compatibility/2006" xmlns:o="urn:schemas-microsoft-com:office:office" xmlns:r="http://schemas.openxmlformats.org/officeDocument/2006/relationships" xmlns:m="http://schemas.openxmlformats.org/officeDocument/2006/math" xmlns:v="urn:schemas-microsoft-com:vml" xmlns:wp14="http://schemas.microsoft.com/office/word/2010/wordprocessingDrawing" xmlns:wp="http://schemas.openxmlformats.org/drawingml/2006/wordprocessingDrawing" xmlns:w10="urn:schemas-microsoft-com:office:word" xmlns:w="http://schemas.openxmlformats.org/wordprocessingml/2006/main" xmlns:w14="http://schemas.microsoft.com/office/word/2010/wordml" xmlns:wpg="http://schemas.microsoft.com/office/word/2010/wordprocessingGroup" xmlns:wpi="http://schemas.microsoft.com/office/word/2010/wordprocessingInk" xmlns:wne="http://schemas.microsoft.com/office/word/2006/wordml" xmlns:wps="http://schemas.microsoft.com/office/word/2010/wordprocessingShape" mc:Ignorable="w14 wp14">
   <w:p>
     <w:pPr>
-      <w:pStyle w:val="Encabezado"/>
+      <w:pStyle w:val="Header"/>
     </w:pPr>
   </w:p>
   <w:tbl>
     <w:tblPr>
-      <w:tblStyle w:val="Tablaconcuadrcula"/>
+      <w:tblStyle w:val="TableGrid"/>
       <w:tblW w:w="0" w:type="auto"/>
       <w:tblBorders>
         <w:top w:val="none" w:sz="0" w:space="0" w:color="auto"/>
@@ -11515,7 +11647,7 @@
         <w:insideH w:val="none" w:sz="0" w:space="0" w:color="auto"/>
         <w:insideV w:val="none" w:sz="0" w:space="0" w:color="auto"/>
       </w:tblBorders>
-      <w:tblLook w:val="04A0"/>
+      <w:tblLook w:val="04A0" w:firstRow="1" w:lastRow="0" w:firstColumn="1" w:lastColumn="0" w:noHBand="0" w:noVBand="1"/>
     </w:tblPr>
     <w:tblGrid>
       <w:gridCol w:w="7196"/>
@@ -11528,7 +11660,7 @@
         </w:tcPr>
         <w:p>
           <w:pPr>
-            <w:pStyle w:val="Encabezado"/>
+            <w:pStyle w:val="Header"/>
             <w:rPr>
               <w:rFonts w:cstheme="minorHAnsi"/>
             </w:rPr>
@@ -11547,7 +11679,7 @@
         </w:tcPr>
         <w:p>
           <w:pPr>
-            <w:pStyle w:val="Encabezado"/>
+            <w:pStyle w:val="Header"/>
           </w:pPr>
           <w:r>
             <w:t>Coming S.A.</w:t>
@@ -11562,7 +11694,7 @@
         </w:tcPr>
         <w:p>
           <w:pPr>
-            <w:pStyle w:val="Encabezado"/>
+            <w:pStyle w:val="Header"/>
           </w:pPr>
           <w:r>
             <w:t>Plan de Integración: Iteración 2</w:t>
@@ -11575,7 +11707,7 @@
         </w:tcPr>
         <w:p>
           <w:pPr>
-            <w:pStyle w:val="Encabezado"/>
+            <w:pStyle w:val="Header"/>
             <w:rPr>
               <w:sz w:val="20"/>
               <w:szCs w:val="20"/>
@@ -11615,17 +11747,17 @@
   </w:tbl>
   <w:p>
     <w:pPr>
-      <w:pStyle w:val="Encabezado"/>
+      <w:pStyle w:val="Header"/>
     </w:pPr>
   </w:p>
 </w:hdr>
 </file>
 
 <file path=word/header3.xml><?xml version="1.0" encoding="utf-8"?>
-<w:hdr xmlns:ve="http://schemas.openxmlformats.org/markup-compatibility/2006" xmlns:o="urn:schemas-microsoft-com:office:office" xmlns:r="http://schemas.openxmlformats.org/officeDocument/2006/relationships" xmlns:m="http://schemas.openxmlformats.org/officeDocument/2006/math" xmlns:v="urn:schemas-microsoft-com:vml" xmlns:wp="http://schemas.openxmlformats.org/drawingml/2006/wordprocessingDrawing" xmlns:w10="urn:schemas-microsoft-com:office:word" xmlns:w="http://schemas.openxmlformats.org/wordprocessingml/2006/main" xmlns:wne="http://schemas.microsoft.com/office/word/2006/wordml">
+<w:hdr xmlns:wpc="http://schemas.microsoft.com/office/word/2010/wordprocessingCanvas" xmlns:mc="http://schemas.openxmlformats.org/markup-compatibility/2006" xmlns:o="urn:schemas-microsoft-com:office:office" xmlns:r="http://schemas.openxmlformats.org/officeDocument/2006/relationships" xmlns:m="http://schemas.openxmlformats.org/officeDocument/2006/math" xmlns:v="urn:schemas-microsoft-com:vml" xmlns:wp14="http://schemas.microsoft.com/office/word/2010/wordprocessingDrawing" xmlns:wp="http://schemas.openxmlformats.org/drawingml/2006/wordprocessingDrawing" xmlns:w10="urn:schemas-microsoft-com:office:word" xmlns:w="http://schemas.openxmlformats.org/wordprocessingml/2006/main" xmlns:w14="http://schemas.microsoft.com/office/word/2010/wordml" xmlns:wpg="http://schemas.microsoft.com/office/word/2010/wordprocessingGroup" xmlns:wpi="http://schemas.microsoft.com/office/word/2010/wordprocessingInk" xmlns:wne="http://schemas.microsoft.com/office/word/2006/wordml" xmlns:wps="http://schemas.microsoft.com/office/word/2010/wordprocessingShape" mc:Ignorable="w14 wp14">
   <w:tbl>
     <w:tblPr>
-      <w:tblStyle w:val="Tablaconcuadrcula"/>
+      <w:tblStyle w:val="TableGrid"/>
       <w:tblW w:w="0" w:type="auto"/>
       <w:tblBorders>
         <w:top w:val="none" w:sz="0" w:space="0" w:color="auto"/>
@@ -11635,7 +11767,7 @@
         <w:insideH w:val="none" w:sz="0" w:space="0" w:color="auto"/>
         <w:insideV w:val="none" w:sz="0" w:space="0" w:color="auto"/>
       </w:tblBorders>
-      <w:tblLook w:val="04A0"/>
+      <w:tblLook w:val="04A0" w:firstRow="1" w:lastRow="0" w:firstColumn="1" w:lastColumn="0" w:noHBand="0" w:noVBand="1"/>
     </w:tblPr>
     <w:tblGrid>
       <w:gridCol w:w="7196"/>
@@ -11648,7 +11780,7 @@
         </w:tcPr>
         <w:p>
           <w:pPr>
-            <w:pStyle w:val="Encabezado"/>
+            <w:pStyle w:val="Header"/>
             <w:rPr>
               <w:rFonts w:cstheme="minorHAnsi"/>
             </w:rPr>
@@ -11667,7 +11799,7 @@
         </w:tcPr>
         <w:p>
           <w:pPr>
-            <w:pStyle w:val="Encabezado"/>
+            <w:pStyle w:val="Header"/>
           </w:pPr>
           <w:r>
             <w:t>Coming S.A.</w:t>
@@ -11682,7 +11814,7 @@
         </w:tcPr>
         <w:p>
           <w:pPr>
-            <w:pStyle w:val="Encabezado"/>
+            <w:pStyle w:val="Header"/>
           </w:pPr>
           <w:r>
             <w:t>Plan de Integración: Iteración 2</w:t>
@@ -11695,7 +11827,7 @@
         </w:tcPr>
         <w:p>
           <w:pPr>
-            <w:pStyle w:val="Encabezado"/>
+            <w:pStyle w:val="Header"/>
             <w:rPr>
               <w:sz w:val="20"/>
               <w:szCs w:val="20"/>
@@ -11728,14 +11860,14 @@
   </w:tbl>
   <w:p>
     <w:pPr>
-      <w:pStyle w:val="Encabezado"/>
+      <w:pStyle w:val="Header"/>
     </w:pPr>
   </w:p>
 </w:hdr>
 </file>
 
 <file path=word/numbering.xml><?xml version="1.0" encoding="utf-8"?>
-<w:numbering xmlns:ve="http://schemas.openxmlformats.org/markup-compatibility/2006" xmlns:o="urn:schemas-microsoft-com:office:office" xmlns:r="http://schemas.openxmlformats.org/officeDocument/2006/relationships" xmlns:m="http://schemas.openxmlformats.org/officeDocument/2006/math" xmlns:v="urn:schemas-microsoft-com:vml" xmlns:wp="http://schemas.openxmlformats.org/drawingml/2006/wordprocessingDrawing" xmlns:w10="urn:schemas-microsoft-com:office:word" xmlns:w="http://schemas.openxmlformats.org/wordprocessingml/2006/main" xmlns:wne="http://schemas.microsoft.com/office/word/2006/wordml">
+<w:numbering xmlns:wpc="http://schemas.microsoft.com/office/word/2010/wordprocessingCanvas" xmlns:mc="http://schemas.openxmlformats.org/markup-compatibility/2006" xmlns:o="urn:schemas-microsoft-com:office:office" xmlns:r="http://schemas.openxmlformats.org/officeDocument/2006/relationships" xmlns:m="http://schemas.openxmlformats.org/officeDocument/2006/math" xmlns:v="urn:schemas-microsoft-com:vml" xmlns:wp14="http://schemas.microsoft.com/office/word/2010/wordprocessingDrawing" xmlns:wp="http://schemas.openxmlformats.org/drawingml/2006/wordprocessingDrawing" xmlns:w10="urn:schemas-microsoft-com:office:word" xmlns:w="http://schemas.openxmlformats.org/wordprocessingml/2006/main" xmlns:w14="http://schemas.microsoft.com/office/word/2010/wordml" xmlns:wpg="http://schemas.microsoft.com/office/word/2010/wordprocessingGroup" xmlns:wpi="http://schemas.microsoft.com/office/word/2010/wordprocessingInk" xmlns:wne="http://schemas.microsoft.com/office/word/2006/wordml" xmlns:wps="http://schemas.microsoft.com/office/word/2010/wordprocessingShape" mc:Ignorable="w14 wp14">
   <w:abstractNum w:abstractNumId="0">
     <w:nsid w:val="02BF0A01"/>
     <w:multiLevelType w:val="hybridMultilevel"/>
@@ -14500,7 +14632,7 @@
 </file>
 
 <file path=word/styles.xml><?xml version="1.0" encoding="utf-8"?>
-<w:styles xmlns:r="http://schemas.openxmlformats.org/officeDocument/2006/relationships" xmlns:w="http://schemas.openxmlformats.org/wordprocessingml/2006/main">
+<w:styles xmlns:mc="http://schemas.openxmlformats.org/markup-compatibility/2006" xmlns:r="http://schemas.openxmlformats.org/officeDocument/2006/relationships" xmlns:w="http://schemas.openxmlformats.org/wordprocessingml/2006/main" xmlns:w14="http://schemas.microsoft.com/office/word/2010/wordml" mc:Ignorable="w14">
   <w:docDefaults>
     <w:rPrDefault>
       <w:rPr>
@@ -14663,11 +14795,11 @@
       <w:lang w:val="es-AR"/>
     </w:rPr>
   </w:style>
-  <w:style w:type="paragraph" w:styleId="Ttulo1">
+  <w:style w:type="paragraph" w:styleId="Heading1">
     <w:name w:val="heading 1"/>
     <w:basedOn w:val="Normal"/>
     <w:next w:val="Normal"/>
-    <w:link w:val="Ttulo1Car"/>
+    <w:link w:val="Heading1Char"/>
     <w:uiPriority w:val="9"/>
     <w:qFormat/>
     <w:rsid w:val="0018725A"/>
@@ -14686,11 +14818,11 @@
       <w:szCs w:val="28"/>
     </w:rPr>
   </w:style>
-  <w:style w:type="paragraph" w:styleId="Ttulo2">
+  <w:style w:type="paragraph" w:styleId="Heading2">
     <w:name w:val="heading 2"/>
     <w:basedOn w:val="Normal"/>
     <w:next w:val="Normal"/>
-    <w:link w:val="Ttulo2Car"/>
+    <w:link w:val="Heading2Char"/>
     <w:uiPriority w:val="9"/>
     <w:unhideWhenUsed/>
     <w:qFormat/>
@@ -14710,11 +14842,11 @@
       <w:szCs w:val="26"/>
     </w:rPr>
   </w:style>
-  <w:style w:type="paragraph" w:styleId="Ttulo3">
+  <w:style w:type="paragraph" w:styleId="Heading3">
     <w:name w:val="heading 3"/>
     <w:basedOn w:val="Normal"/>
     <w:next w:val="Normal"/>
-    <w:link w:val="Ttulo3Car"/>
+    <w:link w:val="Heading3Char"/>
     <w:uiPriority w:val="9"/>
     <w:unhideWhenUsed/>
     <w:qFormat/>
@@ -14732,18 +14864,17 @@
       <w:color w:val="4F81BD" w:themeColor="accent1"/>
     </w:rPr>
   </w:style>
-  <w:style w:type="character" w:default="1" w:styleId="Fuentedeprrafopredeter">
+  <w:style w:type="character" w:default="1" w:styleId="DefaultParagraphFont">
     <w:name w:val="Default Paragraph Font"/>
     <w:uiPriority w:val="1"/>
     <w:semiHidden/>
     <w:unhideWhenUsed/>
   </w:style>
-  <w:style w:type="table" w:default="1" w:styleId="Tablanormal">
+  <w:style w:type="table" w:default="1" w:styleId="TableNormal">
     <w:name w:val="Normal Table"/>
     <w:uiPriority w:val="99"/>
     <w:semiHidden/>
     <w:unhideWhenUsed/>
-    <w:qFormat/>
     <w:tblPr>
       <w:tblInd w:w="0" w:type="dxa"/>
       <w:tblCellMar>
@@ -14754,16 +14885,16 @@
       </w:tblCellMar>
     </w:tblPr>
   </w:style>
-  <w:style w:type="numbering" w:default="1" w:styleId="Sinlista">
+  <w:style w:type="numbering" w:default="1" w:styleId="NoList">
     <w:name w:val="No List"/>
     <w:uiPriority w:val="99"/>
     <w:semiHidden/>
     <w:unhideWhenUsed/>
   </w:style>
-  <w:style w:type="character" w:customStyle="1" w:styleId="Ttulo1Car">
-    <w:name w:val="Título 1 Car"/>
-    <w:basedOn w:val="Fuentedeprrafopredeter"/>
-    <w:link w:val="Ttulo1"/>
+  <w:style w:type="character" w:customStyle="1" w:styleId="Heading1Char">
+    <w:name w:val="Heading 1 Char"/>
+    <w:basedOn w:val="DefaultParagraphFont"/>
+    <w:link w:val="Heading1"/>
     <w:uiPriority w:val="9"/>
     <w:rsid w:val="0018725A"/>
     <w:rPr>
@@ -14776,10 +14907,10 @@
       <w:lang w:val="es-AR"/>
     </w:rPr>
   </w:style>
-  <w:style w:type="character" w:customStyle="1" w:styleId="Ttulo2Car">
-    <w:name w:val="Título 2 Car"/>
-    <w:basedOn w:val="Fuentedeprrafopredeter"/>
-    <w:link w:val="Ttulo2"/>
+  <w:style w:type="character" w:customStyle="1" w:styleId="Heading2Char">
+    <w:name w:val="Heading 2 Char"/>
+    <w:basedOn w:val="DefaultParagraphFont"/>
+    <w:link w:val="Heading2"/>
     <w:uiPriority w:val="9"/>
     <w:rsid w:val="0018725A"/>
     <w:rPr>
@@ -14792,10 +14923,10 @@
       <w:lang w:val="es-AR"/>
     </w:rPr>
   </w:style>
-  <w:style w:type="character" w:customStyle="1" w:styleId="Ttulo3Car">
-    <w:name w:val="Título 3 Car"/>
-    <w:basedOn w:val="Fuentedeprrafopredeter"/>
-    <w:link w:val="Ttulo3"/>
+  <w:style w:type="character" w:customStyle="1" w:styleId="Heading3Char">
+    <w:name w:val="Heading 3 Char"/>
+    <w:basedOn w:val="DefaultParagraphFont"/>
+    <w:link w:val="Heading3"/>
     <w:uiPriority w:val="9"/>
     <w:rsid w:val="0018725A"/>
     <w:rPr>
@@ -14806,9 +14937,9 @@
       <w:lang w:val="es-AR"/>
     </w:rPr>
   </w:style>
-  <w:style w:type="table" w:styleId="Tablaconcuadrcula">
+  <w:style w:type="table" w:styleId="TableGrid">
     <w:name w:val="Table Grid"/>
-    <w:basedOn w:val="Tablanormal"/>
+    <w:basedOn w:val="TableNormal"/>
     <w:uiPriority w:val="59"/>
     <w:rsid w:val="0018725A"/>
     <w:pPr>
@@ -14832,7 +14963,7 @@
       </w:tblCellMar>
     </w:tblPr>
   </w:style>
-  <w:style w:type="paragraph" w:styleId="Prrafodelista">
+  <w:style w:type="paragraph" w:styleId="ListParagraph">
     <w:name w:val="List Paragraph"/>
     <w:basedOn w:val="Normal"/>
     <w:uiPriority w:val="34"/>
@@ -14843,10 +14974,10 @@
       <w:contextualSpacing/>
     </w:pPr>
   </w:style>
-  <w:style w:type="paragraph" w:styleId="Encabezado">
+  <w:style w:type="paragraph" w:styleId="Header">
     <w:name w:val="header"/>
     <w:basedOn w:val="Normal"/>
-    <w:link w:val="EncabezadoCar"/>
+    <w:link w:val="HeaderChar"/>
     <w:uiPriority w:val="99"/>
     <w:unhideWhenUsed/>
     <w:rsid w:val="0018725A"/>
@@ -14858,20 +14989,20 @@
       <w:spacing w:after="0" w:line="240" w:lineRule="auto"/>
     </w:pPr>
   </w:style>
-  <w:style w:type="character" w:customStyle="1" w:styleId="EncabezadoCar">
-    <w:name w:val="Encabezado Car"/>
-    <w:basedOn w:val="Fuentedeprrafopredeter"/>
-    <w:link w:val="Encabezado"/>
+  <w:style w:type="character" w:customStyle="1" w:styleId="HeaderChar">
+    <w:name w:val="Header Char"/>
+    <w:basedOn w:val="DefaultParagraphFont"/>
+    <w:link w:val="Header"/>
     <w:uiPriority w:val="99"/>
     <w:rsid w:val="0018725A"/>
     <w:rPr>
       <w:lang w:val="es-AR"/>
     </w:rPr>
   </w:style>
-  <w:style w:type="paragraph" w:styleId="Piedepgina">
+  <w:style w:type="paragraph" w:styleId="Footer">
     <w:name w:val="footer"/>
     <w:basedOn w:val="Normal"/>
-    <w:link w:val="PiedepginaCar"/>
+    <w:link w:val="FooterChar"/>
     <w:uiPriority w:val="99"/>
     <w:unhideWhenUsed/>
     <w:rsid w:val="0018725A"/>
@@ -14883,19 +15014,19 @@
       <w:spacing w:after="0" w:line="240" w:lineRule="auto"/>
     </w:pPr>
   </w:style>
-  <w:style w:type="character" w:customStyle="1" w:styleId="PiedepginaCar">
-    <w:name w:val="Pie de página Car"/>
-    <w:basedOn w:val="Fuentedeprrafopredeter"/>
-    <w:link w:val="Piedepgina"/>
+  <w:style w:type="character" w:customStyle="1" w:styleId="FooterChar">
+    <w:name w:val="Footer Char"/>
+    <w:basedOn w:val="DefaultParagraphFont"/>
+    <w:link w:val="Footer"/>
     <w:uiPriority w:val="99"/>
     <w:rsid w:val="0018725A"/>
     <w:rPr>
       <w:lang w:val="es-AR"/>
     </w:rPr>
   </w:style>
-  <w:style w:type="paragraph" w:styleId="TtulodeTDC">
+  <w:style w:type="paragraph" w:styleId="TOCHeading">
     <w:name w:val="TOC Heading"/>
-    <w:basedOn w:val="Ttulo1"/>
+    <w:basedOn w:val="Heading1"/>
     <w:next w:val="Normal"/>
     <w:uiPriority w:val="39"/>
     <w:unhideWhenUsed/>
@@ -14908,7 +15039,7 @@
       <w:lang w:val="en-US" w:eastAsia="ja-JP"/>
     </w:rPr>
   </w:style>
-  <w:style w:type="paragraph" w:styleId="TDC1">
+  <w:style w:type="paragraph" w:styleId="TOC1">
     <w:name w:val="toc 1"/>
     <w:basedOn w:val="Normal"/>
     <w:next w:val="Normal"/>
@@ -14920,7 +15051,7 @@
       <w:spacing w:after="100"/>
     </w:pPr>
   </w:style>
-  <w:style w:type="paragraph" w:styleId="TDC2">
+  <w:style w:type="paragraph" w:styleId="TOC2">
     <w:name w:val="toc 2"/>
     <w:basedOn w:val="Normal"/>
     <w:next w:val="Normal"/>
@@ -14933,9 +15064,9 @@
       <w:ind w:left="220"/>
     </w:pPr>
   </w:style>
-  <w:style w:type="character" w:styleId="Hipervnculo">
+  <w:style w:type="character" w:styleId="Hyperlink">
     <w:name w:val="Hyperlink"/>
-    <w:basedOn w:val="Fuentedeprrafopredeter"/>
+    <w:basedOn w:val="DefaultParagraphFont"/>
     <w:uiPriority w:val="99"/>
     <w:unhideWhenUsed/>
     <w:rsid w:val="0018725A"/>
@@ -14944,10 +15075,10 @@
       <w:u w:val="single"/>
     </w:rPr>
   </w:style>
-  <w:style w:type="paragraph" w:styleId="Textodeglobo">
+  <w:style w:type="paragraph" w:styleId="BalloonText">
     <w:name w:val="Balloon Text"/>
     <w:basedOn w:val="Normal"/>
-    <w:link w:val="TextodegloboCar"/>
+    <w:link w:val="BalloonTextChar"/>
     <w:uiPriority w:val="99"/>
     <w:semiHidden/>
     <w:unhideWhenUsed/>
@@ -14961,10 +15092,10 @@
       <w:szCs w:val="16"/>
     </w:rPr>
   </w:style>
-  <w:style w:type="character" w:customStyle="1" w:styleId="TextodegloboCar">
-    <w:name w:val="Texto de globo Car"/>
-    <w:basedOn w:val="Fuentedeprrafopredeter"/>
-    <w:link w:val="Textodeglobo"/>
+  <w:style w:type="character" w:customStyle="1" w:styleId="BalloonTextChar">
+    <w:name w:val="Balloon Text Char"/>
+    <w:basedOn w:val="DefaultParagraphFont"/>
+    <w:link w:val="BalloonText"/>
     <w:uiPriority w:val="99"/>
     <w:semiHidden/>
     <w:rsid w:val="0018725A"/>
@@ -14975,9 +15106,9 @@
       <w:lang w:val="es-AR"/>
     </w:rPr>
   </w:style>
-  <w:style w:type="character" w:styleId="Textoennegrita">
+  <w:style w:type="character" w:styleId="Strong">
     <w:name w:val="Strong"/>
-    <w:basedOn w:val="Fuentedeprrafopredeter"/>
+    <w:basedOn w:val="DefaultParagraphFont"/>
     <w:uiPriority w:val="22"/>
     <w:qFormat/>
     <w:rsid w:val="00E335FF"/>
@@ -14986,11 +15117,11 @@
       <w:bCs/>
     </w:rPr>
   </w:style>
-  <w:style w:type="paragraph" w:styleId="Cita">
+  <w:style w:type="paragraph" w:styleId="Quote">
     <w:name w:val="Quote"/>
     <w:basedOn w:val="Normal"/>
     <w:next w:val="Normal"/>
-    <w:link w:val="CitaCar"/>
+    <w:link w:val="QuoteChar"/>
     <w:uiPriority w:val="29"/>
     <w:qFormat/>
     <w:rsid w:val="00E335FF"/>
@@ -15001,10 +15132,10 @@
       <w:lang w:val="en-US"/>
     </w:rPr>
   </w:style>
-  <w:style w:type="character" w:customStyle="1" w:styleId="CitaCar">
-    <w:name w:val="Cita Car"/>
-    <w:basedOn w:val="Fuentedeprrafopredeter"/>
-    <w:link w:val="Cita"/>
+  <w:style w:type="character" w:customStyle="1" w:styleId="QuoteChar">
+    <w:name w:val="Quote Char"/>
+    <w:basedOn w:val="DefaultParagraphFont"/>
+    <w:link w:val="Quote"/>
     <w:uiPriority w:val="29"/>
     <w:rsid w:val="00E335FF"/>
     <w:rPr>
@@ -15013,9 +15144,9 @@
       <w:color w:val="000000" w:themeColor="text1"/>
     </w:rPr>
   </w:style>
-  <w:style w:type="character" w:styleId="nfasis">
+  <w:style w:type="character" w:styleId="Emphasis">
     <w:name w:val="Emphasis"/>
-    <w:basedOn w:val="Fuentedeprrafopredeter"/>
+    <w:basedOn w:val="DefaultParagraphFont"/>
     <w:uiPriority w:val="20"/>
     <w:qFormat/>
     <w:rsid w:val="00E335FF"/>
@@ -15024,7 +15155,7 @@
       <w:iCs/>
     </w:rPr>
   </w:style>
-  <w:style w:type="paragraph" w:styleId="TDC3">
+  <w:style w:type="paragraph" w:styleId="TOC3">
     <w:name w:val="toc 3"/>
     <w:basedOn w:val="Normal"/>
     <w:next w:val="Normal"/>
@@ -15870,7 +16001,7 @@
 </file>
 
 <file path=customXml/itemProps1.xml><?xml version="1.0" encoding="utf-8"?>
-<ds:datastoreItem xmlns:ds="http://schemas.openxmlformats.org/officeDocument/2006/customXml" ds:itemID="{CABBFFC2-67BB-4800-8520-87A6913D3E5F}">
+<ds:datastoreItem xmlns:ds="http://schemas.openxmlformats.org/officeDocument/2006/customXml" ds:itemID="{758F5149-C235-49CF-BFAD-C7F822FF4BAC}">
   <ds:schemaRefs>
     <ds:schemaRef ds:uri="http://schemas.openxmlformats.org/officeDocument/2006/bibliography"/>
   </ds:schemaRefs>

</xml_diff>

<commit_message>
estado de CU actualizado.
</commit_message>
<xml_diff>
--- a/Documentacion/Iteracion2/plan-de-integracion.docx
+++ b/Documentacion/Iteracion2/plan-de-integracion.docx
@@ -2408,8 +2408,6 @@
                 <w:szCs w:val="20"/>
               </w:rPr>
             </w:pPr>
-            <w:bookmarkStart w:id="7" w:name="_GoBack"/>
-            <w:bookmarkEnd w:id="7"/>
             <w:r>
               <w:rPr>
                 <w:sz w:val="20"/>
@@ -3393,22 +3391,15 @@
         <w:tc>
           <w:tcPr>
             <w:tcW w:w="709" w:type="dxa"/>
-            <w:shd w:val="clear" w:color="auto" w:fill="FFFF00"/>
-          </w:tcPr>
-          <w:p>
-            <w:pPr>
-              <w:rPr>
-                <w:sz w:val="20"/>
-                <w:szCs w:val="20"/>
-              </w:rPr>
-            </w:pPr>
-            <w:r>
-              <w:rPr>
-                <w:sz w:val="20"/>
-                <w:szCs w:val="20"/>
-              </w:rPr>
-              <w:t>ODASSO</w:t>
-            </w:r>
+            <w:shd w:val="clear" w:color="auto" w:fill="FF0000"/>
+          </w:tcPr>
+          <w:p>
+            <w:pPr>
+              <w:rPr>
+                <w:sz w:val="20"/>
+                <w:szCs w:val="20"/>
+              </w:rPr>
+            </w:pPr>
           </w:p>
         </w:tc>
         <w:tc>
@@ -3696,22 +3687,15 @@
         <w:tc>
           <w:tcPr>
             <w:tcW w:w="709" w:type="dxa"/>
-            <w:shd w:val="clear" w:color="auto" w:fill="FFFF00"/>
-          </w:tcPr>
-          <w:p>
-            <w:pPr>
-              <w:rPr>
-                <w:sz w:val="20"/>
-                <w:szCs w:val="20"/>
-              </w:rPr>
-            </w:pPr>
-            <w:r>
-              <w:rPr>
-                <w:sz w:val="20"/>
-                <w:szCs w:val="20"/>
-              </w:rPr>
-              <w:t>ODASSO</w:t>
-            </w:r>
+            <w:shd w:val="clear" w:color="auto" w:fill="FF0000"/>
+          </w:tcPr>
+          <w:p>
+            <w:pPr>
+              <w:rPr>
+                <w:sz w:val="20"/>
+                <w:szCs w:val="20"/>
+              </w:rPr>
+            </w:pPr>
           </w:p>
         </w:tc>
         <w:tc>
@@ -9571,14 +9555,14 @@
       <w:pPr>
         <w:pStyle w:val="Heading1"/>
       </w:pPr>
-      <w:bookmarkStart w:id="8" w:name="_Toc329890152"/>
+      <w:bookmarkStart w:id="7" w:name="_Toc329890152"/>
       <w:r>
         <w:t>P</w:t>
       </w:r>
       <w:r>
         <w:t>lan de Trabajo</w:t>
       </w:r>
-      <w:bookmarkEnd w:id="8"/>
+      <w:bookmarkEnd w:id="7"/>
     </w:p>
     <w:tbl>
       <w:tblPr>
@@ -10694,7 +10678,7 @@
               <w:bottom w:val="nil"/>
               <w:right w:val="nil"/>
             </w:tcBorders>
-            <w:shd w:val="clear" w:color="auto" w:fill="auto"/>
+            <w:shd w:val="clear" w:color="auto" w:fill="FFFF00"/>
             <w:noWrap/>
             <w:vAlign w:val="bottom"/>
             <w:hideMark/>
@@ -10851,7 +10835,7 @@
               <w:bottom w:val="nil"/>
               <w:right w:val="nil"/>
             </w:tcBorders>
-            <w:shd w:val="clear" w:color="auto" w:fill="auto"/>
+            <w:shd w:val="clear" w:color="auto" w:fill="FFFF00"/>
             <w:noWrap/>
             <w:vAlign w:val="bottom"/>
             <w:hideMark/>
@@ -11145,7 +11129,16 @@
                 <w:rFonts w:ascii="Calibri" w:eastAsia="Times New Roman" w:hAnsi="Calibri" w:cs="Calibri"/>
                 <w:color w:val="000000"/>
               </w:rPr>
-              <w:t>Ejecutar pruebas en ambiente de desarrollo</w:t>
+              <w:t xml:space="preserve">Ejecutar pruebas en ambiente de </w:t>
+            </w:r>
+            <w:bookmarkStart w:id="8" w:name="_GoBack"/>
+            <w:bookmarkEnd w:id="8"/>
+            <w:r>
+              <w:rPr>
+                <w:rFonts w:ascii="Calibri" w:eastAsia="Times New Roman" w:hAnsi="Calibri" w:cs="Calibri"/>
+                <w:color w:val="000000"/>
+              </w:rPr>
+              <w:t>desarrollo</w:t>
             </w:r>
           </w:p>
         </w:tc>
@@ -15887,7 +15880,7 @@
 </file>
 
 <file path=customXml/itemProps1.xml><?xml version="1.0" encoding="utf-8"?>
-<ds:datastoreItem xmlns:ds="http://schemas.openxmlformats.org/officeDocument/2006/customXml" ds:itemID="{685BE989-1511-48BD-B6FE-A7CEB3AF7B02}">
+<ds:datastoreItem xmlns:ds="http://schemas.openxmlformats.org/officeDocument/2006/customXml" ds:itemID="{890A16E2-2153-42B7-969D-6B5F5C87581A}">
   <ds:schemaRefs>
     <ds:schemaRef ds:uri="http://schemas.openxmlformats.org/officeDocument/2006/bibliography"/>
   </ds:schemaRefs>

</xml_diff>

<commit_message>
Tomo diagramas de colaboracion
</commit_message>
<xml_diff>
--- a/Documentacion/Iteracion2/plan-de-integracion.docx
+++ b/Documentacion/Iteracion2/plan-de-integracion.docx
@@ -1,6 +1,6 @@
 
 <file path=word/document.xml><?xml version="1.0" encoding="utf-8"?>
-<w:document xmlns:wpc="http://schemas.microsoft.com/office/word/2010/wordprocessingCanvas" xmlns:mc="http://schemas.openxmlformats.org/markup-compatibility/2006" xmlns:o="urn:schemas-microsoft-com:office:office" xmlns:r="http://schemas.openxmlformats.org/officeDocument/2006/relationships" xmlns:m="http://schemas.openxmlformats.org/officeDocument/2006/math" xmlns:v="urn:schemas-microsoft-com:vml" xmlns:wp14="http://schemas.microsoft.com/office/word/2010/wordprocessingDrawing" xmlns:wp="http://schemas.openxmlformats.org/drawingml/2006/wordprocessingDrawing" xmlns:w10="urn:schemas-microsoft-com:office:word" xmlns:w="http://schemas.openxmlformats.org/wordprocessingml/2006/main" xmlns:w14="http://schemas.microsoft.com/office/word/2010/wordml" xmlns:wpg="http://schemas.microsoft.com/office/word/2010/wordprocessingGroup" xmlns:wpi="http://schemas.microsoft.com/office/word/2010/wordprocessingInk" xmlns:wne="http://schemas.microsoft.com/office/word/2006/wordml" xmlns:wps="http://schemas.microsoft.com/office/word/2010/wordprocessingShape" mc:Ignorable="w14 wp14">
+<w:document xmlns:ve="http://schemas.openxmlformats.org/markup-compatibility/2006" xmlns:o="urn:schemas-microsoft-com:office:office" xmlns:r="http://schemas.openxmlformats.org/officeDocument/2006/relationships" xmlns:m="http://schemas.openxmlformats.org/officeDocument/2006/math" xmlns:v="urn:schemas-microsoft-com:vml" xmlns:wp="http://schemas.openxmlformats.org/drawingml/2006/wordprocessingDrawing" xmlns:w10="urn:schemas-microsoft-com:office:word" xmlns:w="http://schemas.openxmlformats.org/wordprocessingml/2006/main" xmlns:wne="http://schemas.microsoft.com/office/word/2006/wordml">
   <w:body>
     <w:p>
       <w:pPr>
@@ -270,15 +270,7 @@
         <w:br/>
       </w:r>
       <w:r>
-        <w:t xml:space="preserve">Ing. Julio </w:t>
-      </w:r>
-      <w:proofErr w:type="spellStart"/>
-      <w:r>
-        <w:t>Zohil</w:t>
-      </w:r>
-      <w:proofErr w:type="spellEnd"/>
-      <w:r>
-        <w:t xml:space="preserve"> Titular</w:t>
+        <w:t>Ing. Julio Zohil Titular</w:t>
       </w:r>
       <w:r>
         <w:rPr>
@@ -433,8 +425,8 @@
     <w:p>
       <w:pPr>
         <w:sectPr>
-          <w:headerReference w:type="default" r:id="rId9"/>
-          <w:footerReference w:type="default" r:id="rId10"/>
+          <w:headerReference w:type="default" r:id="rId8"/>
+          <w:footerReference w:type="default" r:id="rId9"/>
           <w:pgSz w:w="12240" w:h="15840"/>
           <w:pgMar w:top="1417" w:right="1701" w:bottom="1417" w:left="1701" w:header="708" w:footer="708" w:gutter="0"/>
           <w:pgNumType w:start="2"/>
@@ -476,7 +468,7 @@
           <w:insideV w:val="single" w:sz="6" w:space="0" w:color="auto"/>
         </w:tblBorders>
         <w:tblLayout w:type="fixed"/>
-        <w:tblLook w:val="04A0" w:firstRow="1" w:lastRow="0" w:firstColumn="1" w:lastColumn="0" w:noHBand="0" w:noVBand="1"/>
+        <w:tblLook w:val="04A0"/>
       </w:tblPr>
       <w:tblGrid>
         <w:gridCol w:w="1421"/>
@@ -1179,7 +1171,7 @@
     <w:p>
       <w:pPr>
         <w:sectPr>
-          <w:headerReference w:type="default" r:id="rId11"/>
+          <w:headerReference w:type="default" r:id="rId10"/>
           <w:pgSz w:w="12240" w:h="15840"/>
           <w:pgMar w:top="1417" w:right="1701" w:bottom="1417" w:left="1701" w:header="708" w:footer="708" w:gutter="0"/>
           <w:pgNumType w:start="2"/>
@@ -1214,7 +1206,7 @@
       <w:sdtContent>
         <w:p>
           <w:pPr>
-            <w:pStyle w:val="TOCHeading"/>
+            <w:pStyle w:val="TtulodeTDC"/>
             <w:rPr>
               <w:lang w:val="es-AR"/>
             </w:rPr>
@@ -1228,7 +1220,7 @@
         </w:p>
         <w:p>
           <w:pPr>
-            <w:pStyle w:val="TOC1"/>
+            <w:pStyle w:val="TDC1"/>
             <w:tabs>
               <w:tab w:val="right" w:leader="dot" w:pos="8828"/>
             </w:tabs>
@@ -1250,7 +1242,7 @@
           <w:hyperlink w:anchor="_Toc329890146" w:history="1">
             <w:r>
               <w:rPr>
-                <w:rStyle w:val="Hyperlink"/>
+                <w:rStyle w:val="Hipervnculo"/>
                 <w:noProof/>
               </w:rPr>
               <w:t>Introducción</w:t>
@@ -1307,7 +1299,7 @@
         </w:p>
         <w:p>
           <w:pPr>
-            <w:pStyle w:val="TOC2"/>
+            <w:pStyle w:val="TDC2"/>
             <w:tabs>
               <w:tab w:val="right" w:leader="dot" w:pos="8828"/>
             </w:tabs>
@@ -1320,7 +1312,7 @@
           <w:hyperlink w:anchor="_Toc329890147" w:history="1">
             <w:r>
               <w:rPr>
-                <w:rStyle w:val="Hyperlink"/>
+                <w:rStyle w:val="Hipervnculo"/>
                 <w:noProof/>
               </w:rPr>
               <w:t>Propósito</w:t>
@@ -1377,7 +1369,7 @@
         </w:p>
         <w:p>
           <w:pPr>
-            <w:pStyle w:val="TOC1"/>
+            <w:pStyle w:val="TDC1"/>
             <w:tabs>
               <w:tab w:val="right" w:leader="dot" w:pos="8828"/>
             </w:tabs>
@@ -1390,7 +1382,7 @@
           <w:hyperlink w:anchor="_Toc329890148" w:history="1">
             <w:r>
               <w:rPr>
-                <w:rStyle w:val="Hyperlink"/>
+                <w:rStyle w:val="Hipervnculo"/>
                 <w:noProof/>
               </w:rPr>
               <w:t>Plan de Integración</w:t>
@@ -1447,7 +1439,7 @@
         </w:p>
         <w:p>
           <w:pPr>
-            <w:pStyle w:val="TOC2"/>
+            <w:pStyle w:val="TDC2"/>
             <w:tabs>
               <w:tab w:val="right" w:leader="dot" w:pos="8828"/>
             </w:tabs>
@@ -1460,7 +1452,7 @@
           <w:hyperlink w:anchor="_Toc329890149" w:history="1">
             <w:r>
               <w:rPr>
-                <w:rStyle w:val="Hyperlink"/>
+                <w:rStyle w:val="Hipervnculo"/>
                 <w:noProof/>
               </w:rPr>
               <w:t>Alcance</w:t>
@@ -1517,7 +1509,7 @@
         </w:p>
         <w:p>
           <w:pPr>
-            <w:pStyle w:val="TOC2"/>
+            <w:pStyle w:val="TDC2"/>
             <w:tabs>
               <w:tab w:val="right" w:leader="dot" w:pos="8828"/>
             </w:tabs>
@@ -1530,7 +1522,7 @@
           <w:hyperlink w:anchor="_Toc329890150" w:history="1">
             <w:r>
               <w:rPr>
-                <w:rStyle w:val="Hyperlink"/>
+                <w:rStyle w:val="Hipervnculo"/>
                 <w:noProof/>
               </w:rPr>
               <w:t>No contempla</w:t>
@@ -1587,7 +1579,7 @@
         </w:p>
         <w:p>
           <w:pPr>
-            <w:pStyle w:val="TOC2"/>
+            <w:pStyle w:val="TDC2"/>
             <w:tabs>
               <w:tab w:val="right" w:leader="dot" w:pos="8828"/>
             </w:tabs>
@@ -1600,7 +1592,7 @@
           <w:hyperlink w:anchor="_Toc329890151" w:history="1">
             <w:r>
               <w:rPr>
-                <w:rStyle w:val="Hyperlink"/>
+                <w:rStyle w:val="Hipervnculo"/>
                 <w:noProof/>
               </w:rPr>
               <w:t>Listado de Casos de Uso a Implementar</w:t>
@@ -1657,7 +1649,7 @@
         </w:p>
         <w:p>
           <w:pPr>
-            <w:pStyle w:val="TOC1"/>
+            <w:pStyle w:val="TDC1"/>
             <w:tabs>
               <w:tab w:val="right" w:leader="dot" w:pos="8828"/>
             </w:tabs>
@@ -1670,7 +1662,7 @@
           <w:hyperlink w:anchor="_Toc329890152" w:history="1">
             <w:r>
               <w:rPr>
-                <w:rStyle w:val="Hyperlink"/>
+                <w:rStyle w:val="Hipervnculo"/>
                 <w:noProof/>
               </w:rPr>
               <w:t>Plan de Trabajo</w:t>
@@ -1740,8 +1732,8 @@
     <w:p>
       <w:pPr>
         <w:sectPr>
-          <w:headerReference w:type="default" r:id="rId12"/>
-          <w:footerReference w:type="default" r:id="rId13"/>
+          <w:headerReference w:type="default" r:id="rId11"/>
+          <w:footerReference w:type="default" r:id="rId12"/>
           <w:pgSz w:w="12240" w:h="15840"/>
           <w:pgMar w:top="1417" w:right="1701" w:bottom="1417" w:left="1701" w:header="708" w:footer="708" w:gutter="0"/>
           <w:pgNumType w:start="1"/>
@@ -1752,7 +1744,7 @@
     </w:p>
     <w:p>
       <w:pPr>
-        <w:pStyle w:val="Heading1"/>
+        <w:pStyle w:val="Ttulo1"/>
       </w:pPr>
       <w:bookmarkStart w:id="1" w:name="_Toc329890146"/>
       <w:r>
@@ -1763,7 +1755,7 @@
     </w:p>
     <w:p>
       <w:pPr>
-        <w:pStyle w:val="Heading2"/>
+        <w:pStyle w:val="Ttulo2"/>
       </w:pPr>
       <w:bookmarkStart w:id="2" w:name="_Toc329890147"/>
       <w:r>
@@ -1802,7 +1794,7 @@
     </w:p>
     <w:p>
       <w:pPr>
-        <w:pStyle w:val="Heading1"/>
+        <w:pStyle w:val="Ttulo1"/>
       </w:pPr>
       <w:bookmarkStart w:id="3" w:name="_Toc329890148"/>
       <w:r>
@@ -1812,7 +1804,7 @@
     </w:p>
     <w:p>
       <w:pPr>
-        <w:pStyle w:val="Heading2"/>
+        <w:pStyle w:val="Ttulo2"/>
       </w:pPr>
       <w:bookmarkStart w:id="4" w:name="_Toc329890149"/>
       <w:r>
@@ -1865,7 +1857,7 @@
     </w:p>
     <w:p>
       <w:pPr>
-        <w:pStyle w:val="Heading2"/>
+        <w:pStyle w:val="Ttulo2"/>
       </w:pPr>
       <w:bookmarkStart w:id="5" w:name="_Toc329890150"/>
       <w:r>
@@ -1946,7 +1938,7 @@
     </w:p>
     <w:p>
       <w:pPr>
-        <w:pStyle w:val="Heading2"/>
+        <w:pStyle w:val="Ttulo2"/>
       </w:pPr>
       <w:bookmarkStart w:id="6" w:name="_Toc329890151"/>
       <w:r>
@@ -1956,10 +1948,10 @@
     </w:p>
     <w:tbl>
       <w:tblPr>
-        <w:tblStyle w:val="TableGrid"/>
+        <w:tblStyle w:val="Tablaconcuadrcula"/>
         <w:tblW w:w="8897" w:type="dxa"/>
         <w:tblLayout w:type="fixed"/>
-        <w:tblLook w:val="04A0" w:firstRow="1" w:lastRow="0" w:firstColumn="1" w:lastColumn="0" w:noHBand="0" w:noVBand="1"/>
+        <w:tblLook w:val="04A0"/>
       </w:tblPr>
       <w:tblGrid>
         <w:gridCol w:w="1560"/>
@@ -2278,7 +2270,6 @@
                 <w:szCs w:val="20"/>
               </w:rPr>
             </w:pPr>
-            <w:proofErr w:type="spellStart"/>
             <w:r>
               <w:rPr>
                 <w:b/>
@@ -2288,7 +2279,6 @@
               </w:rPr>
               <w:t>Impl</w:t>
             </w:r>
-            <w:proofErr w:type="spellEnd"/>
           </w:p>
         </w:tc>
       </w:tr>
@@ -2369,6 +2359,9 @@
         <w:tc>
           <w:tcPr>
             <w:tcW w:w="709" w:type="dxa"/>
+            <w:tcBorders>
+              <w:bottom w:val="single" w:sz="4" w:space="0" w:color="auto"/>
+            </w:tcBorders>
             <w:shd w:val="clear" w:color="auto" w:fill="00B050"/>
           </w:tcPr>
           <w:p>
@@ -2479,7 +2472,7 @@
         <w:tc>
           <w:tcPr>
             <w:tcW w:w="709" w:type="dxa"/>
-            <w:shd w:val="clear" w:color="auto" w:fill="FFFF00"/>
+            <w:shd w:val="clear" w:color="auto" w:fill="00B050"/>
           </w:tcPr>
           <w:p>
             <w:pPr>
@@ -2700,7 +2693,7 @@
         <w:tc>
           <w:tcPr>
             <w:tcW w:w="709" w:type="dxa"/>
-            <w:shd w:val="clear" w:color="auto" w:fill="FFFF00"/>
+            <w:shd w:val="clear" w:color="auto" w:fill="00B050"/>
           </w:tcPr>
           <w:p>
             <w:pPr>
@@ -2818,7 +2811,7 @@
         <w:tc>
           <w:tcPr>
             <w:tcW w:w="709" w:type="dxa"/>
-            <w:shd w:val="clear" w:color="auto" w:fill="FFFF00"/>
+            <w:shd w:val="clear" w:color="auto" w:fill="00B050"/>
           </w:tcPr>
           <w:p>
             <w:pPr>
@@ -2936,7 +2929,7 @@
         <w:tc>
           <w:tcPr>
             <w:tcW w:w="709" w:type="dxa"/>
-            <w:shd w:val="clear" w:color="auto" w:fill="FFFF00"/>
+            <w:shd w:val="clear" w:color="auto" w:fill="00B050"/>
           </w:tcPr>
           <w:p>
             <w:pPr>
@@ -3054,7 +3047,7 @@
         <w:tc>
           <w:tcPr>
             <w:tcW w:w="709" w:type="dxa"/>
-            <w:shd w:val="clear" w:color="auto" w:fill="FFFF00"/>
+            <w:shd w:val="clear" w:color="auto" w:fill="00B050"/>
           </w:tcPr>
           <w:p>
             <w:pPr>
@@ -3275,7 +3268,10 @@
         <w:tc>
           <w:tcPr>
             <w:tcW w:w="709" w:type="dxa"/>
-            <w:shd w:val="clear" w:color="auto" w:fill="FFFF00"/>
+            <w:tcBorders>
+              <w:bottom w:val="single" w:sz="4" w:space="0" w:color="auto"/>
+            </w:tcBorders>
+            <w:shd w:val="clear" w:color="auto" w:fill="00B050"/>
           </w:tcPr>
           <w:p>
             <w:pPr>
@@ -3391,15 +3387,22 @@
         <w:tc>
           <w:tcPr>
             <w:tcW w:w="709" w:type="dxa"/>
-            <w:shd w:val="clear" w:color="auto" w:fill="FF0000"/>
-          </w:tcPr>
-          <w:p>
-            <w:pPr>
-              <w:rPr>
-                <w:sz w:val="20"/>
-                <w:szCs w:val="20"/>
-              </w:rPr>
-            </w:pPr>
+            <w:shd w:val="clear" w:color="auto" w:fill="FFFF00"/>
+          </w:tcPr>
+          <w:p>
+            <w:pPr>
+              <w:rPr>
+                <w:sz w:val="20"/>
+                <w:szCs w:val="20"/>
+              </w:rPr>
+            </w:pPr>
+            <w:r>
+              <w:rPr>
+                <w:sz w:val="20"/>
+                <w:szCs w:val="20"/>
+              </w:rPr>
+              <w:t>GUILLEN</w:t>
+            </w:r>
           </w:p>
         </w:tc>
         <w:tc>
@@ -3475,57 +3478,29 @@
               </w:rPr>
               <w:br/>
             </w:r>
-            <w:proofErr w:type="spellStart"/>
             <w:r>
               <w:rPr>
                 <w:i/>
                 <w:sz w:val="20"/>
                 <w:szCs w:val="20"/>
               </w:rPr>
-              <w:t>Filtros</w:t>
-            </w:r>
-            <w:proofErr w:type="spellEnd"/>
+              <w:t>Filtros: según atributos públicos de la entidad.</w:t>
+            </w:r>
+          </w:p>
+          <w:p>
+            <w:pPr>
+              <w:rPr>
+                <w:sz w:val="20"/>
+                <w:szCs w:val="20"/>
+              </w:rPr>
+            </w:pPr>
             <w:r>
               <w:rPr>
                 <w:i/>
                 <w:sz w:val="20"/>
                 <w:szCs w:val="20"/>
               </w:rPr>
-              <w:t>: según atributos públicos de la entidad.</w:t>
-            </w:r>
-          </w:p>
-          <w:p>
-            <w:pPr>
-              <w:rPr>
-                <w:sz w:val="20"/>
-                <w:szCs w:val="20"/>
-              </w:rPr>
-            </w:pPr>
-            <w:r>
-              <w:rPr>
-                <w:i/>
-                <w:sz w:val="20"/>
-                <w:szCs w:val="20"/>
-              </w:rPr>
-              <w:t xml:space="preserve">Visualización: pantalla, </w:t>
-            </w:r>
-            <w:proofErr w:type="spellStart"/>
-            <w:r>
-              <w:rPr>
-                <w:i/>
-                <w:sz w:val="20"/>
-                <w:szCs w:val="20"/>
-              </w:rPr>
-              <w:t>pdf</w:t>
-            </w:r>
-            <w:proofErr w:type="spellEnd"/>
-            <w:r>
-              <w:rPr>
-                <w:i/>
-                <w:sz w:val="20"/>
-                <w:szCs w:val="20"/>
-              </w:rPr>
-              <w:t>, gráficos.</w:t>
+              <w:t>Visualización: pantalla, pdf, gráficos.</w:t>
             </w:r>
           </w:p>
         </w:tc>
@@ -3546,6 +3521,9 @@
         <w:tc>
           <w:tcPr>
             <w:tcW w:w="709" w:type="dxa"/>
+            <w:tcBorders>
+              <w:bottom w:val="single" w:sz="4" w:space="0" w:color="auto"/>
+            </w:tcBorders>
             <w:shd w:val="clear" w:color="auto" w:fill="00B050"/>
           </w:tcPr>
           <w:p>
@@ -3648,25 +3626,7 @@
                 <w:sz w:val="20"/>
                 <w:szCs w:val="20"/>
               </w:rPr>
-              <w:t xml:space="preserve">Visualización: pantalla, </w:t>
-            </w:r>
-            <w:proofErr w:type="spellStart"/>
-            <w:r>
-              <w:rPr>
-                <w:i/>
-                <w:sz w:val="20"/>
-                <w:szCs w:val="20"/>
-              </w:rPr>
-              <w:t>pdf</w:t>
-            </w:r>
-            <w:proofErr w:type="spellEnd"/>
-            <w:r>
-              <w:rPr>
-                <w:i/>
-                <w:sz w:val="20"/>
-                <w:szCs w:val="20"/>
-              </w:rPr>
-              <w:t>, gráficos.</w:t>
+              <w:t>Visualización: pantalla, pdf, gráficos.</w:t>
             </w:r>
           </w:p>
         </w:tc>
@@ -3687,15 +3647,22 @@
         <w:tc>
           <w:tcPr>
             <w:tcW w:w="709" w:type="dxa"/>
-            <w:shd w:val="clear" w:color="auto" w:fill="FF0000"/>
-          </w:tcPr>
-          <w:p>
-            <w:pPr>
-              <w:rPr>
-                <w:sz w:val="20"/>
-                <w:szCs w:val="20"/>
-              </w:rPr>
-            </w:pPr>
+            <w:shd w:val="clear" w:color="auto" w:fill="FFFF00"/>
+          </w:tcPr>
+          <w:p>
+            <w:pPr>
+              <w:rPr>
+                <w:sz w:val="20"/>
+                <w:szCs w:val="20"/>
+              </w:rPr>
+            </w:pPr>
+            <w:r>
+              <w:rPr>
+                <w:sz w:val="20"/>
+                <w:szCs w:val="20"/>
+              </w:rPr>
+              <w:t>GUILLEN</w:t>
+            </w:r>
           </w:p>
         </w:tc>
         <w:tc>
@@ -4913,7 +4880,6 @@
                 <w:szCs w:val="20"/>
               </w:rPr>
             </w:pPr>
-            <w:proofErr w:type="spellStart"/>
             <w:r>
               <w:rPr>
                 <w:sz w:val="20"/>
@@ -4921,7 +4887,6 @@
               </w:rPr>
               <w:t>Consultarcuadrilla</w:t>
             </w:r>
-            <w:proofErr w:type="spellEnd"/>
           </w:p>
           <w:p>
             <w:pPr>
@@ -5018,7 +4983,6 @@
                 <w:szCs w:val="20"/>
               </w:rPr>
             </w:pPr>
-            <w:proofErr w:type="spellStart"/>
             <w:r>
               <w:rPr>
                 <w:sz w:val="20"/>
@@ -5026,7 +4990,6 @@
               </w:rPr>
               <w:t>Eliminarcuadrilla</w:t>
             </w:r>
-            <w:proofErr w:type="spellEnd"/>
           </w:p>
           <w:p>
             <w:pPr>
@@ -5123,7 +5086,6 @@
                 <w:szCs w:val="20"/>
               </w:rPr>
             </w:pPr>
-            <w:proofErr w:type="spellStart"/>
             <w:r>
               <w:rPr>
                 <w:sz w:val="20"/>
@@ -5131,7 +5093,6 @@
               </w:rPr>
               <w:t>Modificarcuadrilla</w:t>
             </w:r>
-            <w:proofErr w:type="spellEnd"/>
           </w:p>
           <w:p>
             <w:pPr>
@@ -5228,7 +5189,6 @@
                 <w:szCs w:val="20"/>
               </w:rPr>
             </w:pPr>
-            <w:proofErr w:type="spellStart"/>
             <w:r>
               <w:rPr>
                 <w:sz w:val="20"/>
@@ -5236,7 +5196,6 @@
               </w:rPr>
               <w:t>Registrarcuadrilla</w:t>
             </w:r>
-            <w:proofErr w:type="spellEnd"/>
           </w:p>
           <w:p>
             <w:pPr>
@@ -7711,7 +7670,7 @@
         <w:tc>
           <w:tcPr>
             <w:tcW w:w="709" w:type="dxa"/>
-            <w:shd w:val="clear" w:color="auto" w:fill="FFFF00"/>
+            <w:shd w:val="clear" w:color="auto" w:fill="00B050"/>
           </w:tcPr>
           <w:p>
             <w:pPr>
@@ -7820,7 +7779,7 @@
         <w:tc>
           <w:tcPr>
             <w:tcW w:w="709" w:type="dxa"/>
-            <w:shd w:val="clear" w:color="auto" w:fill="FFFF00"/>
+            <w:shd w:val="clear" w:color="auto" w:fill="00B050"/>
           </w:tcPr>
           <w:p>
             <w:pPr>
@@ -8533,7 +8492,6 @@
                 <w:szCs w:val="20"/>
               </w:rPr>
             </w:pPr>
-            <w:proofErr w:type="spellStart"/>
             <w:r>
               <w:rPr>
                 <w:sz w:val="20"/>
@@ -8548,7 +8506,6 @@
               </w:rPr>
               <w:t>integrante</w:t>
             </w:r>
-            <w:proofErr w:type="spellEnd"/>
             <w:r>
               <w:rPr>
                 <w:sz w:val="20"/>
@@ -8652,7 +8609,6 @@
                 <w:szCs w:val="20"/>
               </w:rPr>
             </w:pPr>
-            <w:proofErr w:type="spellStart"/>
             <w:r>
               <w:rPr>
                 <w:sz w:val="20"/>
@@ -8667,7 +8623,6 @@
               </w:rPr>
               <w:t>integrante</w:t>
             </w:r>
-            <w:proofErr w:type="spellEnd"/>
             <w:r>
               <w:rPr>
                 <w:sz w:val="20"/>
@@ -8771,7 +8726,6 @@
                 <w:szCs w:val="20"/>
               </w:rPr>
             </w:pPr>
-            <w:proofErr w:type="spellStart"/>
             <w:r>
               <w:rPr>
                 <w:sz w:val="20"/>
@@ -8786,7 +8740,6 @@
               </w:rPr>
               <w:t>integrante</w:t>
             </w:r>
-            <w:proofErr w:type="spellEnd"/>
             <w:r>
               <w:rPr>
                 <w:sz w:val="20"/>
@@ -8890,7 +8843,6 @@
                 <w:szCs w:val="20"/>
               </w:rPr>
             </w:pPr>
-            <w:proofErr w:type="spellStart"/>
             <w:r>
               <w:rPr>
                 <w:sz w:val="20"/>
@@ -8905,7 +8857,6 @@
               </w:rPr>
               <w:t>integrante</w:t>
             </w:r>
-            <w:proofErr w:type="spellEnd"/>
             <w:r>
               <w:rPr>
                 <w:sz w:val="20"/>
@@ -9553,7 +9504,7 @@
     <w:p/>
     <w:p>
       <w:pPr>
-        <w:pStyle w:val="Heading1"/>
+        <w:pStyle w:val="Ttulo1"/>
       </w:pPr>
       <w:bookmarkStart w:id="7" w:name="_Toc329890152"/>
       <w:r>
@@ -9568,7 +9519,7 @@
       <w:tblPr>
         <w:tblW w:w="9900" w:type="dxa"/>
         <w:tblInd w:w="93" w:type="dxa"/>
-        <w:tblLook w:val="04A0" w:firstRow="1" w:lastRow="0" w:firstColumn="1" w:lastColumn="0" w:noHBand="0" w:noVBand="1"/>
+        <w:tblLook w:val="04A0"/>
       </w:tblPr>
       <w:tblGrid>
         <w:gridCol w:w="5500"/>
@@ -9888,23 +9839,7 @@
                 <w:rFonts w:ascii="Calibri" w:eastAsia="Times New Roman" w:hAnsi="Calibri" w:cs="Calibri"/>
                 <w:color w:val="000000"/>
               </w:rPr>
-              <w:t xml:space="preserve">Listado de </w:t>
-            </w:r>
-            <w:proofErr w:type="spellStart"/>
-            <w:r>
-              <w:rPr>
-                <w:rFonts w:ascii="Calibri" w:eastAsia="Times New Roman" w:hAnsi="Calibri" w:cs="Calibri"/>
-                <w:color w:val="000000"/>
-              </w:rPr>
-              <w:t>req</w:t>
-            </w:r>
-            <w:proofErr w:type="spellEnd"/>
-            <w:r>
-              <w:rPr>
-                <w:rFonts w:ascii="Calibri" w:eastAsia="Times New Roman" w:hAnsi="Calibri" w:cs="Calibri"/>
-                <w:color w:val="000000"/>
-              </w:rPr>
-              <w:t xml:space="preserve"> no funcionales</w:t>
+              <w:t>Listado de req no funcionales</w:t>
             </w:r>
           </w:p>
         </w:tc>
@@ -11269,8 +11204,8 @@
 </file>
 
 <file path=word/endnotes.xml><?xml version="1.0" encoding="utf-8"?>
-<w:endnotes xmlns:wpc="http://schemas.microsoft.com/office/word/2010/wordprocessingCanvas" xmlns:mc="http://schemas.openxmlformats.org/markup-compatibility/2006" xmlns:o="urn:schemas-microsoft-com:office:office" xmlns:r="http://schemas.openxmlformats.org/officeDocument/2006/relationships" xmlns:m="http://schemas.openxmlformats.org/officeDocument/2006/math" xmlns:v="urn:schemas-microsoft-com:vml" xmlns:wp14="http://schemas.microsoft.com/office/word/2010/wordprocessingDrawing" xmlns:wp="http://schemas.openxmlformats.org/drawingml/2006/wordprocessingDrawing" xmlns:w10="urn:schemas-microsoft-com:office:word" xmlns:w="http://schemas.openxmlformats.org/wordprocessingml/2006/main" xmlns:w14="http://schemas.microsoft.com/office/word/2010/wordml" xmlns:wpg="http://schemas.microsoft.com/office/word/2010/wordprocessingGroup" xmlns:wpi="http://schemas.microsoft.com/office/word/2010/wordprocessingInk" xmlns:wne="http://schemas.microsoft.com/office/word/2006/wordml" xmlns:wps="http://schemas.microsoft.com/office/word/2010/wordprocessingShape" mc:Ignorable="w14 wp14">
-  <w:endnote w:type="separator" w:id="-1">
+<w:endnotes xmlns:ve="http://schemas.openxmlformats.org/markup-compatibility/2006" xmlns:o="urn:schemas-microsoft-com:office:office" xmlns:r="http://schemas.openxmlformats.org/officeDocument/2006/relationships" xmlns:m="http://schemas.openxmlformats.org/officeDocument/2006/math" xmlns:v="urn:schemas-microsoft-com:vml" xmlns:wp="http://schemas.openxmlformats.org/drawingml/2006/wordprocessingDrawing" xmlns:w10="urn:schemas-microsoft-com:office:word" xmlns:w="http://schemas.openxmlformats.org/wordprocessingml/2006/main" xmlns:wne="http://schemas.microsoft.com/office/word/2006/wordml">
+  <w:endnote w:type="separator" w:id="0">
     <w:p>
       <w:pPr>
         <w:spacing w:after="0" w:line="240" w:lineRule="auto"/>
@@ -11280,7 +11215,7 @@
       </w:r>
     </w:p>
   </w:endnote>
-  <w:endnote w:type="continuationSeparator" w:id="0">
+  <w:endnote w:type="continuationSeparator" w:id="1">
     <w:p>
       <w:pPr>
         <w:spacing w:after="0" w:line="240" w:lineRule="auto"/>
@@ -11294,26 +11229,26 @@
 </file>
 
 <file path=word/footer1.xml><?xml version="1.0" encoding="utf-8"?>
-<w:ftr xmlns:wpc="http://schemas.microsoft.com/office/word/2010/wordprocessingCanvas" xmlns:mc="http://schemas.openxmlformats.org/markup-compatibility/2006" xmlns:o="urn:schemas-microsoft-com:office:office" xmlns:r="http://schemas.openxmlformats.org/officeDocument/2006/relationships" xmlns:m="http://schemas.openxmlformats.org/officeDocument/2006/math" xmlns:v="urn:schemas-microsoft-com:vml" xmlns:wp14="http://schemas.microsoft.com/office/word/2010/wordprocessingDrawing" xmlns:wp="http://schemas.openxmlformats.org/drawingml/2006/wordprocessingDrawing" xmlns:w10="urn:schemas-microsoft-com:office:word" xmlns:w="http://schemas.openxmlformats.org/wordprocessingml/2006/main" xmlns:w14="http://schemas.microsoft.com/office/word/2010/wordml" xmlns:wpg="http://schemas.microsoft.com/office/word/2010/wordprocessingGroup" xmlns:wpi="http://schemas.microsoft.com/office/word/2010/wordprocessingInk" xmlns:wne="http://schemas.microsoft.com/office/word/2006/wordml" xmlns:wps="http://schemas.microsoft.com/office/word/2010/wordprocessingShape" mc:Ignorable="w14 wp14">
+<w:ftr xmlns:ve="http://schemas.openxmlformats.org/markup-compatibility/2006" xmlns:o="urn:schemas-microsoft-com:office:office" xmlns:r="http://schemas.openxmlformats.org/officeDocument/2006/relationships" xmlns:m="http://schemas.openxmlformats.org/officeDocument/2006/math" xmlns:v="urn:schemas-microsoft-com:vml" xmlns:wp="http://schemas.openxmlformats.org/drawingml/2006/wordprocessingDrawing" xmlns:w10="urn:schemas-microsoft-com:office:word" xmlns:w="http://schemas.openxmlformats.org/wordprocessingml/2006/main" xmlns:wne="http://schemas.microsoft.com/office/word/2006/wordml">
   <w:p>
     <w:pPr>
-      <w:pStyle w:val="Footer"/>
+      <w:pStyle w:val="Piedepgina"/>
       <w:jc w:val="right"/>
     </w:pPr>
   </w:p>
   <w:p>
     <w:pPr>
-      <w:pStyle w:val="Footer"/>
+      <w:pStyle w:val="Piedepgina"/>
     </w:pPr>
   </w:p>
 </w:ftr>
 </file>
 
 <file path=word/footer2.xml><?xml version="1.0" encoding="utf-8"?>
-<w:ftr xmlns:wpc="http://schemas.microsoft.com/office/word/2010/wordprocessingCanvas" xmlns:mc="http://schemas.openxmlformats.org/markup-compatibility/2006" xmlns:o="urn:schemas-microsoft-com:office:office" xmlns:r="http://schemas.openxmlformats.org/officeDocument/2006/relationships" xmlns:m="http://schemas.openxmlformats.org/officeDocument/2006/math" xmlns:v="urn:schemas-microsoft-com:vml" xmlns:wp14="http://schemas.microsoft.com/office/word/2010/wordprocessingDrawing" xmlns:wp="http://schemas.openxmlformats.org/drawingml/2006/wordprocessingDrawing" xmlns:w10="urn:schemas-microsoft-com:office:word" xmlns:w="http://schemas.openxmlformats.org/wordprocessingml/2006/main" xmlns:w14="http://schemas.microsoft.com/office/word/2010/wordml" xmlns:wpg="http://schemas.microsoft.com/office/word/2010/wordprocessingGroup" xmlns:wpi="http://schemas.microsoft.com/office/word/2010/wordprocessingInk" xmlns:wne="http://schemas.microsoft.com/office/word/2006/wordml" xmlns:wps="http://schemas.microsoft.com/office/word/2010/wordprocessingShape" mc:Ignorable="w14 wp14">
+<w:ftr xmlns:ve="http://schemas.openxmlformats.org/markup-compatibility/2006" xmlns:o="urn:schemas-microsoft-com:office:office" xmlns:r="http://schemas.openxmlformats.org/officeDocument/2006/relationships" xmlns:m="http://schemas.openxmlformats.org/officeDocument/2006/math" xmlns:v="urn:schemas-microsoft-com:vml" xmlns:wp="http://schemas.openxmlformats.org/drawingml/2006/wordprocessingDrawing" xmlns:w10="urn:schemas-microsoft-com:office:word" xmlns:w="http://schemas.openxmlformats.org/wordprocessingml/2006/main" xmlns:wne="http://schemas.microsoft.com/office/word/2006/wordml">
   <w:tbl>
     <w:tblPr>
-      <w:tblStyle w:val="TableGrid"/>
+      <w:tblStyle w:val="Tablaconcuadrcula"/>
       <w:tblW w:w="0" w:type="auto"/>
       <w:tblBorders>
         <w:top w:val="single" w:sz="8" w:space="0" w:color="9BBB59" w:themeColor="accent3"/>
@@ -11323,7 +11258,7 @@
         <w:insideH w:val="none" w:sz="0" w:space="0" w:color="auto"/>
         <w:insideV w:val="none" w:sz="0" w:space="0" w:color="auto"/>
       </w:tblBorders>
-      <w:tblLook w:val="04A0" w:firstRow="1" w:lastRow="0" w:firstColumn="1" w:lastColumn="0" w:noHBand="0" w:noVBand="1"/>
+      <w:tblLook w:val="04A0"/>
     </w:tblPr>
     <w:tblGrid>
       <w:gridCol w:w="9054"/>
@@ -11341,11 +11276,10 @@
               <w:docPartUnique/>
             </w:docPartObj>
           </w:sdtPr>
-          <w:sdtEndPr/>
           <w:sdtContent>
             <w:p>
               <w:pPr>
-                <w:pStyle w:val="Footer"/>
+                <w:pStyle w:val="Piedepgina"/>
                 <w:tabs>
                   <w:tab w:val="left" w:pos="6390"/>
                 </w:tabs>
@@ -11391,7 +11325,7 @@
                   <w:bCs/>
                   <w:noProof/>
                 </w:rPr>
-                <w:t>5</w:t>
+                <w:t>3</w:t>
               </w:r>
               <w:r>
                 <w:rPr>
@@ -11455,21 +11389,21 @@
   </w:tbl>
   <w:p>
     <w:pPr>
-      <w:pStyle w:val="Footer"/>
+      <w:pStyle w:val="Piedepgina"/>
       <w:jc w:val="right"/>
     </w:pPr>
   </w:p>
   <w:p>
     <w:pPr>
-      <w:pStyle w:val="Footer"/>
+      <w:pStyle w:val="Piedepgina"/>
     </w:pPr>
   </w:p>
 </w:ftr>
 </file>
 
 <file path=word/footnotes.xml><?xml version="1.0" encoding="utf-8"?>
-<w:footnotes xmlns:wpc="http://schemas.microsoft.com/office/word/2010/wordprocessingCanvas" xmlns:mc="http://schemas.openxmlformats.org/markup-compatibility/2006" xmlns:o="urn:schemas-microsoft-com:office:office" xmlns:r="http://schemas.openxmlformats.org/officeDocument/2006/relationships" xmlns:m="http://schemas.openxmlformats.org/officeDocument/2006/math" xmlns:v="urn:schemas-microsoft-com:vml" xmlns:wp14="http://schemas.microsoft.com/office/word/2010/wordprocessingDrawing" xmlns:wp="http://schemas.openxmlformats.org/drawingml/2006/wordprocessingDrawing" xmlns:w10="urn:schemas-microsoft-com:office:word" xmlns:w="http://schemas.openxmlformats.org/wordprocessingml/2006/main" xmlns:w14="http://schemas.microsoft.com/office/word/2010/wordml" xmlns:wpg="http://schemas.microsoft.com/office/word/2010/wordprocessingGroup" xmlns:wpi="http://schemas.microsoft.com/office/word/2010/wordprocessingInk" xmlns:wne="http://schemas.microsoft.com/office/word/2006/wordml" xmlns:wps="http://schemas.microsoft.com/office/word/2010/wordprocessingShape" mc:Ignorable="w14 wp14">
-  <w:footnote w:type="separator" w:id="-1">
+<w:footnotes xmlns:ve="http://schemas.openxmlformats.org/markup-compatibility/2006" xmlns:o="urn:schemas-microsoft-com:office:office" xmlns:r="http://schemas.openxmlformats.org/officeDocument/2006/relationships" xmlns:m="http://schemas.openxmlformats.org/officeDocument/2006/math" xmlns:v="urn:schemas-microsoft-com:vml" xmlns:wp="http://schemas.openxmlformats.org/drawingml/2006/wordprocessingDrawing" xmlns:w10="urn:schemas-microsoft-com:office:word" xmlns:w="http://schemas.openxmlformats.org/wordprocessingml/2006/main" xmlns:wne="http://schemas.microsoft.com/office/word/2006/wordml">
+  <w:footnote w:type="separator" w:id="0">
     <w:p>
       <w:pPr>
         <w:spacing w:after="0" w:line="240" w:lineRule="auto"/>
@@ -11479,7 +11413,7 @@
       </w:r>
     </w:p>
   </w:footnote>
-  <w:footnote w:type="continuationSeparator" w:id="0">
+  <w:footnote w:type="continuationSeparator" w:id="1">
     <w:p>
       <w:pPr>
         <w:spacing w:after="0" w:line="240" w:lineRule="auto"/>
@@ -11493,30 +11427,30 @@
 </file>
 
 <file path=word/header1.xml><?xml version="1.0" encoding="utf-8"?>
-<w:hdr xmlns:wpc="http://schemas.microsoft.com/office/word/2010/wordprocessingCanvas" xmlns:mc="http://schemas.openxmlformats.org/markup-compatibility/2006" xmlns:o="urn:schemas-microsoft-com:office:office" xmlns:r="http://schemas.openxmlformats.org/officeDocument/2006/relationships" xmlns:m="http://schemas.openxmlformats.org/officeDocument/2006/math" xmlns:v="urn:schemas-microsoft-com:vml" xmlns:wp14="http://schemas.microsoft.com/office/word/2010/wordprocessingDrawing" xmlns:wp="http://schemas.openxmlformats.org/drawingml/2006/wordprocessingDrawing" xmlns:w10="urn:schemas-microsoft-com:office:word" xmlns:w="http://schemas.openxmlformats.org/wordprocessingml/2006/main" xmlns:w14="http://schemas.microsoft.com/office/word/2010/wordml" xmlns:wpg="http://schemas.microsoft.com/office/word/2010/wordprocessingGroup" xmlns:wpi="http://schemas.microsoft.com/office/word/2010/wordprocessingInk" xmlns:wne="http://schemas.microsoft.com/office/word/2006/wordml" xmlns:wps="http://schemas.microsoft.com/office/word/2010/wordprocessingShape" mc:Ignorable="w14 wp14">
+<w:hdr xmlns:ve="http://schemas.openxmlformats.org/markup-compatibility/2006" xmlns:o="urn:schemas-microsoft-com:office:office" xmlns:r="http://schemas.openxmlformats.org/officeDocument/2006/relationships" xmlns:m="http://schemas.openxmlformats.org/officeDocument/2006/math" xmlns:v="urn:schemas-microsoft-com:vml" xmlns:wp="http://schemas.openxmlformats.org/drawingml/2006/wordprocessingDrawing" xmlns:w10="urn:schemas-microsoft-com:office:word" xmlns:w="http://schemas.openxmlformats.org/wordprocessingml/2006/main" xmlns:wne="http://schemas.microsoft.com/office/word/2006/wordml">
   <w:p>
     <w:pPr>
-      <w:pStyle w:val="Header"/>
+      <w:pStyle w:val="Encabezado"/>
     </w:pPr>
   </w:p>
   <w:p>
     <w:pPr>
-      <w:pStyle w:val="Header"/>
+      <w:pStyle w:val="Encabezado"/>
     </w:pPr>
   </w:p>
 </w:hdr>
 </file>
 
 <file path=word/header2.xml><?xml version="1.0" encoding="utf-8"?>
-<w:hdr xmlns:wpc="http://schemas.microsoft.com/office/word/2010/wordprocessingCanvas" xmlns:mc="http://schemas.openxmlformats.org/markup-compatibility/2006" xmlns:o="urn:schemas-microsoft-com:office:office" xmlns:r="http://schemas.openxmlformats.org/officeDocument/2006/relationships" xmlns:m="http://schemas.openxmlformats.org/officeDocument/2006/math" xmlns:v="urn:schemas-microsoft-com:vml" xmlns:wp14="http://schemas.microsoft.com/office/word/2010/wordprocessingDrawing" xmlns:wp="http://schemas.openxmlformats.org/drawingml/2006/wordprocessingDrawing" xmlns:w10="urn:schemas-microsoft-com:office:word" xmlns:w="http://schemas.openxmlformats.org/wordprocessingml/2006/main" xmlns:w14="http://schemas.microsoft.com/office/word/2010/wordml" xmlns:wpg="http://schemas.microsoft.com/office/word/2010/wordprocessingGroup" xmlns:wpi="http://schemas.microsoft.com/office/word/2010/wordprocessingInk" xmlns:wne="http://schemas.microsoft.com/office/word/2006/wordml" xmlns:wps="http://schemas.microsoft.com/office/word/2010/wordprocessingShape" mc:Ignorable="w14 wp14">
+<w:hdr xmlns:ve="http://schemas.openxmlformats.org/markup-compatibility/2006" xmlns:o="urn:schemas-microsoft-com:office:office" xmlns:r="http://schemas.openxmlformats.org/officeDocument/2006/relationships" xmlns:m="http://schemas.openxmlformats.org/officeDocument/2006/math" xmlns:v="urn:schemas-microsoft-com:vml" xmlns:wp="http://schemas.openxmlformats.org/drawingml/2006/wordprocessingDrawing" xmlns:w10="urn:schemas-microsoft-com:office:word" xmlns:w="http://schemas.openxmlformats.org/wordprocessingml/2006/main" xmlns:wne="http://schemas.microsoft.com/office/word/2006/wordml">
   <w:p>
     <w:pPr>
-      <w:pStyle w:val="Header"/>
+      <w:pStyle w:val="Encabezado"/>
     </w:pPr>
   </w:p>
   <w:tbl>
     <w:tblPr>
-      <w:tblStyle w:val="TableGrid"/>
+      <w:tblStyle w:val="Tablaconcuadrcula"/>
       <w:tblW w:w="0" w:type="auto"/>
       <w:tblBorders>
         <w:top w:val="none" w:sz="0" w:space="0" w:color="auto"/>
@@ -11526,7 +11460,7 @@
         <w:insideH w:val="none" w:sz="0" w:space="0" w:color="auto"/>
         <w:insideV w:val="none" w:sz="0" w:space="0" w:color="auto"/>
       </w:tblBorders>
-      <w:tblLook w:val="04A0" w:firstRow="1" w:lastRow="0" w:firstColumn="1" w:lastColumn="0" w:noHBand="0" w:noVBand="1"/>
+      <w:tblLook w:val="04A0"/>
     </w:tblPr>
     <w:tblGrid>
       <w:gridCol w:w="7196"/>
@@ -11539,7 +11473,7 @@
         </w:tcPr>
         <w:p>
           <w:pPr>
-            <w:pStyle w:val="Header"/>
+            <w:pStyle w:val="Encabezado"/>
             <w:rPr>
               <w:rFonts w:cstheme="minorHAnsi"/>
             </w:rPr>
@@ -11558,7 +11492,7 @@
         </w:tcPr>
         <w:p>
           <w:pPr>
-            <w:pStyle w:val="Header"/>
+            <w:pStyle w:val="Encabezado"/>
           </w:pPr>
           <w:r>
             <w:t>Coming S.A.</w:t>
@@ -11573,7 +11507,7 @@
         </w:tcPr>
         <w:p>
           <w:pPr>
-            <w:pStyle w:val="Header"/>
+            <w:pStyle w:val="Encabezado"/>
           </w:pPr>
           <w:r>
             <w:t>Plan de Integración: Iteración 2</w:t>
@@ -11586,7 +11520,7 @@
         </w:tcPr>
         <w:p>
           <w:pPr>
-            <w:pStyle w:val="Header"/>
+            <w:pStyle w:val="Encabezado"/>
             <w:rPr>
               <w:sz w:val="20"/>
               <w:szCs w:val="20"/>
@@ -11626,17 +11560,17 @@
   </w:tbl>
   <w:p>
     <w:pPr>
-      <w:pStyle w:val="Header"/>
+      <w:pStyle w:val="Encabezado"/>
     </w:pPr>
   </w:p>
 </w:hdr>
 </file>
 
 <file path=word/header3.xml><?xml version="1.0" encoding="utf-8"?>
-<w:hdr xmlns:wpc="http://schemas.microsoft.com/office/word/2010/wordprocessingCanvas" xmlns:mc="http://schemas.openxmlformats.org/markup-compatibility/2006" xmlns:o="urn:schemas-microsoft-com:office:office" xmlns:r="http://schemas.openxmlformats.org/officeDocument/2006/relationships" xmlns:m="http://schemas.openxmlformats.org/officeDocument/2006/math" xmlns:v="urn:schemas-microsoft-com:vml" xmlns:wp14="http://schemas.microsoft.com/office/word/2010/wordprocessingDrawing" xmlns:wp="http://schemas.openxmlformats.org/drawingml/2006/wordprocessingDrawing" xmlns:w10="urn:schemas-microsoft-com:office:word" xmlns:w="http://schemas.openxmlformats.org/wordprocessingml/2006/main" xmlns:w14="http://schemas.microsoft.com/office/word/2010/wordml" xmlns:wpg="http://schemas.microsoft.com/office/word/2010/wordprocessingGroup" xmlns:wpi="http://schemas.microsoft.com/office/word/2010/wordprocessingInk" xmlns:wne="http://schemas.microsoft.com/office/word/2006/wordml" xmlns:wps="http://schemas.microsoft.com/office/word/2010/wordprocessingShape" mc:Ignorable="w14 wp14">
+<w:hdr xmlns:ve="http://schemas.openxmlformats.org/markup-compatibility/2006" xmlns:o="urn:schemas-microsoft-com:office:office" xmlns:r="http://schemas.openxmlformats.org/officeDocument/2006/relationships" xmlns:m="http://schemas.openxmlformats.org/officeDocument/2006/math" xmlns:v="urn:schemas-microsoft-com:vml" xmlns:wp="http://schemas.openxmlformats.org/drawingml/2006/wordprocessingDrawing" xmlns:w10="urn:schemas-microsoft-com:office:word" xmlns:w="http://schemas.openxmlformats.org/wordprocessingml/2006/main" xmlns:wne="http://schemas.microsoft.com/office/word/2006/wordml">
   <w:tbl>
     <w:tblPr>
-      <w:tblStyle w:val="TableGrid"/>
+      <w:tblStyle w:val="Tablaconcuadrcula"/>
       <w:tblW w:w="0" w:type="auto"/>
       <w:tblBorders>
         <w:top w:val="none" w:sz="0" w:space="0" w:color="auto"/>
@@ -11646,7 +11580,7 @@
         <w:insideH w:val="none" w:sz="0" w:space="0" w:color="auto"/>
         <w:insideV w:val="none" w:sz="0" w:space="0" w:color="auto"/>
       </w:tblBorders>
-      <w:tblLook w:val="04A0" w:firstRow="1" w:lastRow="0" w:firstColumn="1" w:lastColumn="0" w:noHBand="0" w:noVBand="1"/>
+      <w:tblLook w:val="04A0"/>
     </w:tblPr>
     <w:tblGrid>
       <w:gridCol w:w="7196"/>
@@ -11659,7 +11593,7 @@
         </w:tcPr>
         <w:p>
           <w:pPr>
-            <w:pStyle w:val="Header"/>
+            <w:pStyle w:val="Encabezado"/>
             <w:rPr>
               <w:rFonts w:cstheme="minorHAnsi"/>
             </w:rPr>
@@ -11678,7 +11612,7 @@
         </w:tcPr>
         <w:p>
           <w:pPr>
-            <w:pStyle w:val="Header"/>
+            <w:pStyle w:val="Encabezado"/>
           </w:pPr>
           <w:r>
             <w:t>Coming S.A.</w:t>
@@ -11693,7 +11627,7 @@
         </w:tcPr>
         <w:p>
           <w:pPr>
-            <w:pStyle w:val="Header"/>
+            <w:pStyle w:val="Encabezado"/>
           </w:pPr>
           <w:r>
             <w:t>Plan de Integración: Iteración 2</w:t>
@@ -11706,7 +11640,7 @@
         </w:tcPr>
         <w:p>
           <w:pPr>
-            <w:pStyle w:val="Header"/>
+            <w:pStyle w:val="Encabezado"/>
             <w:rPr>
               <w:sz w:val="20"/>
               <w:szCs w:val="20"/>
@@ -11739,14 +11673,14 @@
   </w:tbl>
   <w:p>
     <w:pPr>
-      <w:pStyle w:val="Header"/>
+      <w:pStyle w:val="Encabezado"/>
     </w:pPr>
   </w:p>
 </w:hdr>
 </file>
 
 <file path=word/numbering.xml><?xml version="1.0" encoding="utf-8"?>
-<w:numbering xmlns:wpc="http://schemas.microsoft.com/office/word/2010/wordprocessingCanvas" xmlns:mc="http://schemas.openxmlformats.org/markup-compatibility/2006" xmlns:o="urn:schemas-microsoft-com:office:office" xmlns:r="http://schemas.openxmlformats.org/officeDocument/2006/relationships" xmlns:m="http://schemas.openxmlformats.org/officeDocument/2006/math" xmlns:v="urn:schemas-microsoft-com:vml" xmlns:wp14="http://schemas.microsoft.com/office/word/2010/wordprocessingDrawing" xmlns:wp="http://schemas.openxmlformats.org/drawingml/2006/wordprocessingDrawing" xmlns:w10="urn:schemas-microsoft-com:office:word" xmlns:w="http://schemas.openxmlformats.org/wordprocessingml/2006/main" xmlns:w14="http://schemas.microsoft.com/office/word/2010/wordml" xmlns:wpg="http://schemas.microsoft.com/office/word/2010/wordprocessingGroup" xmlns:wpi="http://schemas.microsoft.com/office/word/2010/wordprocessingInk" xmlns:wne="http://schemas.microsoft.com/office/word/2006/wordml" xmlns:wps="http://schemas.microsoft.com/office/word/2010/wordprocessingShape" mc:Ignorable="w14 wp14">
+<w:numbering xmlns:ve="http://schemas.openxmlformats.org/markup-compatibility/2006" xmlns:o="urn:schemas-microsoft-com:office:office" xmlns:r="http://schemas.openxmlformats.org/officeDocument/2006/relationships" xmlns:m="http://schemas.openxmlformats.org/officeDocument/2006/math" xmlns:v="urn:schemas-microsoft-com:vml" xmlns:wp="http://schemas.openxmlformats.org/drawingml/2006/wordprocessingDrawing" xmlns:w10="urn:schemas-microsoft-com:office:word" xmlns:w="http://schemas.openxmlformats.org/wordprocessingml/2006/main" xmlns:wne="http://schemas.microsoft.com/office/word/2006/wordml">
   <w:abstractNum w:abstractNumId="0">
     <w:nsid w:val="02BF0A01"/>
     <w:multiLevelType w:val="hybridMultilevel"/>
@@ -14511,7 +14445,7 @@
 </file>
 
 <file path=word/styles.xml><?xml version="1.0" encoding="utf-8"?>
-<w:styles xmlns:mc="http://schemas.openxmlformats.org/markup-compatibility/2006" xmlns:r="http://schemas.openxmlformats.org/officeDocument/2006/relationships" xmlns:w="http://schemas.openxmlformats.org/wordprocessingml/2006/main" xmlns:w14="http://schemas.microsoft.com/office/word/2010/wordml" mc:Ignorable="w14">
+<w:styles xmlns:r="http://schemas.openxmlformats.org/officeDocument/2006/relationships" xmlns:w="http://schemas.openxmlformats.org/wordprocessingml/2006/main">
   <w:docDefaults>
     <w:rPrDefault>
       <w:rPr>
@@ -14674,11 +14608,11 @@
       <w:lang w:val="es-AR"/>
     </w:rPr>
   </w:style>
-  <w:style w:type="paragraph" w:styleId="Heading1">
+  <w:style w:type="paragraph" w:styleId="Ttulo1">
     <w:name w:val="heading 1"/>
     <w:basedOn w:val="Normal"/>
     <w:next w:val="Normal"/>
-    <w:link w:val="Heading1Char"/>
+    <w:link w:val="Ttulo1Car"/>
     <w:uiPriority w:val="9"/>
     <w:qFormat/>
     <w:rsid w:val="0018725A"/>
@@ -14697,11 +14631,11 @@
       <w:szCs w:val="28"/>
     </w:rPr>
   </w:style>
-  <w:style w:type="paragraph" w:styleId="Heading2">
+  <w:style w:type="paragraph" w:styleId="Ttulo2">
     <w:name w:val="heading 2"/>
     <w:basedOn w:val="Normal"/>
     <w:next w:val="Normal"/>
-    <w:link w:val="Heading2Char"/>
+    <w:link w:val="Ttulo2Car"/>
     <w:uiPriority w:val="9"/>
     <w:unhideWhenUsed/>
     <w:qFormat/>
@@ -14721,11 +14655,11 @@
       <w:szCs w:val="26"/>
     </w:rPr>
   </w:style>
-  <w:style w:type="paragraph" w:styleId="Heading3">
+  <w:style w:type="paragraph" w:styleId="Ttulo3">
     <w:name w:val="heading 3"/>
     <w:basedOn w:val="Normal"/>
     <w:next w:val="Normal"/>
-    <w:link w:val="Heading3Char"/>
+    <w:link w:val="Ttulo3Car"/>
     <w:uiPriority w:val="9"/>
     <w:unhideWhenUsed/>
     <w:qFormat/>
@@ -14743,17 +14677,18 @@
       <w:color w:val="4F81BD" w:themeColor="accent1"/>
     </w:rPr>
   </w:style>
-  <w:style w:type="character" w:default="1" w:styleId="DefaultParagraphFont">
+  <w:style w:type="character" w:default="1" w:styleId="Fuentedeprrafopredeter">
     <w:name w:val="Default Paragraph Font"/>
     <w:uiPriority w:val="1"/>
     <w:semiHidden/>
     <w:unhideWhenUsed/>
   </w:style>
-  <w:style w:type="table" w:default="1" w:styleId="TableNormal">
+  <w:style w:type="table" w:default="1" w:styleId="Tablanormal">
     <w:name w:val="Normal Table"/>
     <w:uiPriority w:val="99"/>
     <w:semiHidden/>
     <w:unhideWhenUsed/>
+    <w:qFormat/>
     <w:tblPr>
       <w:tblInd w:w="0" w:type="dxa"/>
       <w:tblCellMar>
@@ -14764,16 +14699,16 @@
       </w:tblCellMar>
     </w:tblPr>
   </w:style>
-  <w:style w:type="numbering" w:default="1" w:styleId="NoList">
+  <w:style w:type="numbering" w:default="1" w:styleId="Sinlista">
     <w:name w:val="No List"/>
     <w:uiPriority w:val="99"/>
     <w:semiHidden/>
     <w:unhideWhenUsed/>
   </w:style>
-  <w:style w:type="character" w:customStyle="1" w:styleId="Heading1Char">
-    <w:name w:val="Heading 1 Char"/>
-    <w:basedOn w:val="DefaultParagraphFont"/>
-    <w:link w:val="Heading1"/>
+  <w:style w:type="character" w:customStyle="1" w:styleId="Ttulo1Car">
+    <w:name w:val="Título 1 Car"/>
+    <w:basedOn w:val="Fuentedeprrafopredeter"/>
+    <w:link w:val="Ttulo1"/>
     <w:uiPriority w:val="9"/>
     <w:rsid w:val="0018725A"/>
     <w:rPr>
@@ -14786,10 +14721,10 @@
       <w:lang w:val="es-AR"/>
     </w:rPr>
   </w:style>
-  <w:style w:type="character" w:customStyle="1" w:styleId="Heading2Char">
-    <w:name w:val="Heading 2 Char"/>
-    <w:basedOn w:val="DefaultParagraphFont"/>
-    <w:link w:val="Heading2"/>
+  <w:style w:type="character" w:customStyle="1" w:styleId="Ttulo2Car">
+    <w:name w:val="Título 2 Car"/>
+    <w:basedOn w:val="Fuentedeprrafopredeter"/>
+    <w:link w:val="Ttulo2"/>
     <w:uiPriority w:val="9"/>
     <w:rsid w:val="0018725A"/>
     <w:rPr>
@@ -14802,10 +14737,10 @@
       <w:lang w:val="es-AR"/>
     </w:rPr>
   </w:style>
-  <w:style w:type="character" w:customStyle="1" w:styleId="Heading3Char">
-    <w:name w:val="Heading 3 Char"/>
-    <w:basedOn w:val="DefaultParagraphFont"/>
-    <w:link w:val="Heading3"/>
+  <w:style w:type="character" w:customStyle="1" w:styleId="Ttulo3Car">
+    <w:name w:val="Título 3 Car"/>
+    <w:basedOn w:val="Fuentedeprrafopredeter"/>
+    <w:link w:val="Ttulo3"/>
     <w:uiPriority w:val="9"/>
     <w:rsid w:val="0018725A"/>
     <w:rPr>
@@ -14816,9 +14751,9 @@
       <w:lang w:val="es-AR"/>
     </w:rPr>
   </w:style>
-  <w:style w:type="table" w:styleId="TableGrid">
+  <w:style w:type="table" w:styleId="Tablaconcuadrcula">
     <w:name w:val="Table Grid"/>
-    <w:basedOn w:val="TableNormal"/>
+    <w:basedOn w:val="Tablanormal"/>
     <w:uiPriority w:val="59"/>
     <w:rsid w:val="0018725A"/>
     <w:pPr>
@@ -14842,7 +14777,7 @@
       </w:tblCellMar>
     </w:tblPr>
   </w:style>
-  <w:style w:type="paragraph" w:styleId="ListParagraph">
+  <w:style w:type="paragraph" w:styleId="Prrafodelista">
     <w:name w:val="List Paragraph"/>
     <w:basedOn w:val="Normal"/>
     <w:uiPriority w:val="34"/>
@@ -14853,10 +14788,10 @@
       <w:contextualSpacing/>
     </w:pPr>
   </w:style>
-  <w:style w:type="paragraph" w:styleId="Header">
+  <w:style w:type="paragraph" w:styleId="Encabezado">
     <w:name w:val="header"/>
     <w:basedOn w:val="Normal"/>
-    <w:link w:val="HeaderChar"/>
+    <w:link w:val="EncabezadoCar"/>
     <w:uiPriority w:val="99"/>
     <w:unhideWhenUsed/>
     <w:rsid w:val="0018725A"/>
@@ -14868,20 +14803,20 @@
       <w:spacing w:after="0" w:line="240" w:lineRule="auto"/>
     </w:pPr>
   </w:style>
-  <w:style w:type="character" w:customStyle="1" w:styleId="HeaderChar">
-    <w:name w:val="Header Char"/>
-    <w:basedOn w:val="DefaultParagraphFont"/>
-    <w:link w:val="Header"/>
+  <w:style w:type="character" w:customStyle="1" w:styleId="EncabezadoCar">
+    <w:name w:val="Encabezado Car"/>
+    <w:basedOn w:val="Fuentedeprrafopredeter"/>
+    <w:link w:val="Encabezado"/>
     <w:uiPriority w:val="99"/>
     <w:rsid w:val="0018725A"/>
     <w:rPr>
       <w:lang w:val="es-AR"/>
     </w:rPr>
   </w:style>
-  <w:style w:type="paragraph" w:styleId="Footer">
+  <w:style w:type="paragraph" w:styleId="Piedepgina">
     <w:name w:val="footer"/>
     <w:basedOn w:val="Normal"/>
-    <w:link w:val="FooterChar"/>
+    <w:link w:val="PiedepginaCar"/>
     <w:uiPriority w:val="99"/>
     <w:unhideWhenUsed/>
     <w:rsid w:val="0018725A"/>
@@ -14893,19 +14828,19 @@
       <w:spacing w:after="0" w:line="240" w:lineRule="auto"/>
     </w:pPr>
   </w:style>
-  <w:style w:type="character" w:customStyle="1" w:styleId="FooterChar">
-    <w:name w:val="Footer Char"/>
-    <w:basedOn w:val="DefaultParagraphFont"/>
-    <w:link w:val="Footer"/>
+  <w:style w:type="character" w:customStyle="1" w:styleId="PiedepginaCar">
+    <w:name w:val="Pie de página Car"/>
+    <w:basedOn w:val="Fuentedeprrafopredeter"/>
+    <w:link w:val="Piedepgina"/>
     <w:uiPriority w:val="99"/>
     <w:rsid w:val="0018725A"/>
     <w:rPr>
       <w:lang w:val="es-AR"/>
     </w:rPr>
   </w:style>
-  <w:style w:type="paragraph" w:styleId="TOCHeading">
+  <w:style w:type="paragraph" w:styleId="TtulodeTDC">
     <w:name w:val="TOC Heading"/>
-    <w:basedOn w:val="Heading1"/>
+    <w:basedOn w:val="Ttulo1"/>
     <w:next w:val="Normal"/>
     <w:uiPriority w:val="39"/>
     <w:unhideWhenUsed/>
@@ -14918,7 +14853,7 @@
       <w:lang w:val="en-US" w:eastAsia="ja-JP"/>
     </w:rPr>
   </w:style>
-  <w:style w:type="paragraph" w:styleId="TOC1">
+  <w:style w:type="paragraph" w:styleId="TDC1">
     <w:name w:val="toc 1"/>
     <w:basedOn w:val="Normal"/>
     <w:next w:val="Normal"/>
@@ -14930,7 +14865,7 @@
       <w:spacing w:after="100"/>
     </w:pPr>
   </w:style>
-  <w:style w:type="paragraph" w:styleId="TOC2">
+  <w:style w:type="paragraph" w:styleId="TDC2">
     <w:name w:val="toc 2"/>
     <w:basedOn w:val="Normal"/>
     <w:next w:val="Normal"/>
@@ -14943,9 +14878,9 @@
       <w:ind w:left="220"/>
     </w:pPr>
   </w:style>
-  <w:style w:type="character" w:styleId="Hyperlink">
+  <w:style w:type="character" w:styleId="Hipervnculo">
     <w:name w:val="Hyperlink"/>
-    <w:basedOn w:val="DefaultParagraphFont"/>
+    <w:basedOn w:val="Fuentedeprrafopredeter"/>
     <w:uiPriority w:val="99"/>
     <w:unhideWhenUsed/>
     <w:rsid w:val="0018725A"/>
@@ -14954,10 +14889,10 @@
       <w:u w:val="single"/>
     </w:rPr>
   </w:style>
-  <w:style w:type="paragraph" w:styleId="BalloonText">
+  <w:style w:type="paragraph" w:styleId="Textodeglobo">
     <w:name w:val="Balloon Text"/>
     <w:basedOn w:val="Normal"/>
-    <w:link w:val="BalloonTextChar"/>
+    <w:link w:val="TextodegloboCar"/>
     <w:uiPriority w:val="99"/>
     <w:semiHidden/>
     <w:unhideWhenUsed/>
@@ -14971,10 +14906,10 @@
       <w:szCs w:val="16"/>
     </w:rPr>
   </w:style>
-  <w:style w:type="character" w:customStyle="1" w:styleId="BalloonTextChar">
-    <w:name w:val="Balloon Text Char"/>
-    <w:basedOn w:val="DefaultParagraphFont"/>
-    <w:link w:val="BalloonText"/>
+  <w:style w:type="character" w:customStyle="1" w:styleId="TextodegloboCar">
+    <w:name w:val="Texto de globo Car"/>
+    <w:basedOn w:val="Fuentedeprrafopredeter"/>
+    <w:link w:val="Textodeglobo"/>
     <w:uiPriority w:val="99"/>
     <w:semiHidden/>
     <w:rsid w:val="0018725A"/>
@@ -14985,9 +14920,9 @@
       <w:lang w:val="es-AR"/>
     </w:rPr>
   </w:style>
-  <w:style w:type="character" w:styleId="Strong">
+  <w:style w:type="character" w:styleId="Textoennegrita">
     <w:name w:val="Strong"/>
-    <w:basedOn w:val="DefaultParagraphFont"/>
+    <w:basedOn w:val="Fuentedeprrafopredeter"/>
     <w:uiPriority w:val="22"/>
     <w:qFormat/>
     <w:rsid w:val="00E335FF"/>
@@ -14996,11 +14931,11 @@
       <w:bCs/>
     </w:rPr>
   </w:style>
-  <w:style w:type="paragraph" w:styleId="Quote">
+  <w:style w:type="paragraph" w:styleId="Cita">
     <w:name w:val="Quote"/>
     <w:basedOn w:val="Normal"/>
     <w:next w:val="Normal"/>
-    <w:link w:val="QuoteChar"/>
+    <w:link w:val="CitaCar"/>
     <w:uiPriority w:val="29"/>
     <w:qFormat/>
     <w:rsid w:val="00E335FF"/>
@@ -15011,10 +14946,10 @@
       <w:lang w:val="en-US"/>
     </w:rPr>
   </w:style>
-  <w:style w:type="character" w:customStyle="1" w:styleId="QuoteChar">
-    <w:name w:val="Quote Char"/>
-    <w:basedOn w:val="DefaultParagraphFont"/>
-    <w:link w:val="Quote"/>
+  <w:style w:type="character" w:customStyle="1" w:styleId="CitaCar">
+    <w:name w:val="Cita Car"/>
+    <w:basedOn w:val="Fuentedeprrafopredeter"/>
+    <w:link w:val="Cita"/>
     <w:uiPriority w:val="29"/>
     <w:rsid w:val="00E335FF"/>
     <w:rPr>
@@ -15023,9 +14958,9 @@
       <w:color w:val="000000" w:themeColor="text1"/>
     </w:rPr>
   </w:style>
-  <w:style w:type="character" w:styleId="Emphasis">
+  <w:style w:type="character" w:styleId="nfasis">
     <w:name w:val="Emphasis"/>
-    <w:basedOn w:val="DefaultParagraphFont"/>
+    <w:basedOn w:val="Fuentedeprrafopredeter"/>
     <w:uiPriority w:val="20"/>
     <w:qFormat/>
     <w:rsid w:val="00E335FF"/>
@@ -15034,7 +14969,7 @@
       <w:iCs/>
     </w:rPr>
   </w:style>
-  <w:style w:type="paragraph" w:styleId="TOC3">
+  <w:style w:type="paragraph" w:styleId="TDC3">
     <w:name w:val="toc 3"/>
     <w:basedOn w:val="Normal"/>
     <w:next w:val="Normal"/>

</xml_diff>

<commit_message>
Se cambia estado a completado de diagrama de colaboracion
</commit_message>
<xml_diff>
--- a/Documentacion/Iteracion2/plan-de-integracion.docx
+++ b/Documentacion/Iteracion2/plan-de-integracion.docx
@@ -3387,7 +3387,7 @@
         <w:tc>
           <w:tcPr>
             <w:tcW w:w="709" w:type="dxa"/>
-            <w:shd w:val="clear" w:color="auto" w:fill="FFFF00"/>
+            <w:shd w:val="clear" w:color="auto" w:fill="00B050"/>
           </w:tcPr>
           <w:p>
             <w:pPr>
@@ -3647,7 +3647,7 @@
         <w:tc>
           <w:tcPr>
             <w:tcW w:w="709" w:type="dxa"/>
-            <w:shd w:val="clear" w:color="auto" w:fill="FFFF00"/>
+            <w:shd w:val="clear" w:color="auto" w:fill="00B050"/>
           </w:tcPr>
           <w:p>
             <w:pPr>
@@ -11325,7 +11325,7 @@
                   <w:bCs/>
                   <w:noProof/>
                 </w:rPr>
-                <w:t>3</w:t>
+                <w:t>2</w:t>
               </w:r>
               <w:r>
                 <w:rPr>

</xml_diff>

<commit_message>
diag seleccionar proy a gestionar listo
</commit_message>
<xml_diff>
--- a/Documentacion/Iteracion2/plan-de-integracion.docx
+++ b/Documentacion/Iteracion2/plan-de-integracion.docx
@@ -1,6 +1,6 @@
 
 <file path=word/document.xml><?xml version="1.0" encoding="utf-8"?>
-<w:document xmlns:ve="http://schemas.openxmlformats.org/markup-compatibility/2006" xmlns:o="urn:schemas-microsoft-com:office:office" xmlns:r="http://schemas.openxmlformats.org/officeDocument/2006/relationships" xmlns:m="http://schemas.openxmlformats.org/officeDocument/2006/math" xmlns:v="urn:schemas-microsoft-com:vml" xmlns:wp="http://schemas.openxmlformats.org/drawingml/2006/wordprocessingDrawing" xmlns:w10="urn:schemas-microsoft-com:office:word" xmlns:w="http://schemas.openxmlformats.org/wordprocessingml/2006/main" xmlns:wne="http://schemas.microsoft.com/office/word/2006/wordml">
+<w:document xmlns:wpc="http://schemas.microsoft.com/office/word/2010/wordprocessingCanvas" xmlns:mc="http://schemas.openxmlformats.org/markup-compatibility/2006" xmlns:o="urn:schemas-microsoft-com:office:office" xmlns:r="http://schemas.openxmlformats.org/officeDocument/2006/relationships" xmlns:m="http://schemas.openxmlformats.org/officeDocument/2006/math" xmlns:v="urn:schemas-microsoft-com:vml" xmlns:wp14="http://schemas.microsoft.com/office/word/2010/wordprocessingDrawing" xmlns:wp="http://schemas.openxmlformats.org/drawingml/2006/wordprocessingDrawing" xmlns:w10="urn:schemas-microsoft-com:office:word" xmlns:w="http://schemas.openxmlformats.org/wordprocessingml/2006/main" xmlns:w14="http://schemas.microsoft.com/office/word/2010/wordml" xmlns:wpg="http://schemas.microsoft.com/office/word/2010/wordprocessingGroup" xmlns:wpi="http://schemas.microsoft.com/office/word/2010/wordprocessingInk" xmlns:wne="http://schemas.microsoft.com/office/word/2006/wordml" xmlns:wps="http://schemas.microsoft.com/office/word/2010/wordprocessingShape" mc:Ignorable="w14 wp14">
   <w:body>
     <w:p>
       <w:pPr>
@@ -270,7 +270,15 @@
         <w:br/>
       </w:r>
       <w:r>
-        <w:t>Ing. Julio Zohil Titular</w:t>
+        <w:t xml:space="preserve">Ing. Julio </w:t>
+      </w:r>
+      <w:proofErr w:type="spellStart"/>
+      <w:r>
+        <w:t>Zohil</w:t>
+      </w:r>
+      <w:proofErr w:type="spellEnd"/>
+      <w:r>
+        <w:t xml:space="preserve"> Titular</w:t>
       </w:r>
       <w:r>
         <w:rPr>
@@ -425,8 +433,8 @@
     <w:p>
       <w:pPr>
         <w:sectPr>
-          <w:headerReference w:type="default" r:id="rId8"/>
-          <w:footerReference w:type="default" r:id="rId9"/>
+          <w:headerReference w:type="default" r:id="rId9"/>
+          <w:footerReference w:type="default" r:id="rId10"/>
           <w:pgSz w:w="12240" w:h="15840"/>
           <w:pgMar w:top="1417" w:right="1701" w:bottom="1417" w:left="1701" w:header="708" w:footer="708" w:gutter="0"/>
           <w:pgNumType w:start="2"/>
@@ -468,7 +476,7 @@
           <w:insideV w:val="single" w:sz="6" w:space="0" w:color="auto"/>
         </w:tblBorders>
         <w:tblLayout w:type="fixed"/>
-        <w:tblLook w:val="04A0"/>
+        <w:tblLook w:val="04A0" w:firstRow="1" w:lastRow="0" w:firstColumn="1" w:lastColumn="0" w:noHBand="0" w:noVBand="1"/>
       </w:tblPr>
       <w:tblGrid>
         <w:gridCol w:w="1421"/>
@@ -1171,7 +1179,7 @@
     <w:p>
       <w:pPr>
         <w:sectPr>
-          <w:headerReference w:type="default" r:id="rId10"/>
+          <w:headerReference w:type="default" r:id="rId11"/>
           <w:pgSz w:w="12240" w:h="15840"/>
           <w:pgMar w:top="1417" w:right="1701" w:bottom="1417" w:left="1701" w:header="708" w:footer="708" w:gutter="0"/>
           <w:pgNumType w:start="2"/>
@@ -1206,7 +1214,7 @@
       <w:sdtContent>
         <w:p>
           <w:pPr>
-            <w:pStyle w:val="TtulodeTDC"/>
+            <w:pStyle w:val="TOCHeading"/>
             <w:rPr>
               <w:lang w:val="es-AR"/>
             </w:rPr>
@@ -1220,7 +1228,7 @@
         </w:p>
         <w:p>
           <w:pPr>
-            <w:pStyle w:val="TDC1"/>
+            <w:pStyle w:val="TOC1"/>
             <w:tabs>
               <w:tab w:val="right" w:leader="dot" w:pos="8828"/>
             </w:tabs>
@@ -1242,7 +1250,7 @@
           <w:hyperlink w:anchor="_Toc329890146" w:history="1">
             <w:r>
               <w:rPr>
-                <w:rStyle w:val="Hipervnculo"/>
+                <w:rStyle w:val="Hyperlink"/>
                 <w:noProof/>
               </w:rPr>
               <w:t>Introducción</w:t>
@@ -1299,7 +1307,7 @@
         </w:p>
         <w:p>
           <w:pPr>
-            <w:pStyle w:val="TDC2"/>
+            <w:pStyle w:val="TOC2"/>
             <w:tabs>
               <w:tab w:val="right" w:leader="dot" w:pos="8828"/>
             </w:tabs>
@@ -1312,7 +1320,7 @@
           <w:hyperlink w:anchor="_Toc329890147" w:history="1">
             <w:r>
               <w:rPr>
-                <w:rStyle w:val="Hipervnculo"/>
+                <w:rStyle w:val="Hyperlink"/>
                 <w:noProof/>
               </w:rPr>
               <w:t>Propósito</w:t>
@@ -1369,7 +1377,7 @@
         </w:p>
         <w:p>
           <w:pPr>
-            <w:pStyle w:val="TDC1"/>
+            <w:pStyle w:val="TOC1"/>
             <w:tabs>
               <w:tab w:val="right" w:leader="dot" w:pos="8828"/>
             </w:tabs>
@@ -1382,7 +1390,7 @@
           <w:hyperlink w:anchor="_Toc329890148" w:history="1">
             <w:r>
               <w:rPr>
-                <w:rStyle w:val="Hipervnculo"/>
+                <w:rStyle w:val="Hyperlink"/>
                 <w:noProof/>
               </w:rPr>
               <w:t>Plan de Integración</w:t>
@@ -1439,7 +1447,7 @@
         </w:p>
         <w:p>
           <w:pPr>
-            <w:pStyle w:val="TDC2"/>
+            <w:pStyle w:val="TOC2"/>
             <w:tabs>
               <w:tab w:val="right" w:leader="dot" w:pos="8828"/>
             </w:tabs>
@@ -1452,7 +1460,7 @@
           <w:hyperlink w:anchor="_Toc329890149" w:history="1">
             <w:r>
               <w:rPr>
-                <w:rStyle w:val="Hipervnculo"/>
+                <w:rStyle w:val="Hyperlink"/>
                 <w:noProof/>
               </w:rPr>
               <w:t>Alcance</w:t>
@@ -1509,7 +1517,7 @@
         </w:p>
         <w:p>
           <w:pPr>
-            <w:pStyle w:val="TDC2"/>
+            <w:pStyle w:val="TOC2"/>
             <w:tabs>
               <w:tab w:val="right" w:leader="dot" w:pos="8828"/>
             </w:tabs>
@@ -1522,7 +1530,7 @@
           <w:hyperlink w:anchor="_Toc329890150" w:history="1">
             <w:r>
               <w:rPr>
-                <w:rStyle w:val="Hipervnculo"/>
+                <w:rStyle w:val="Hyperlink"/>
                 <w:noProof/>
               </w:rPr>
               <w:t>No contempla</w:t>
@@ -1579,7 +1587,7 @@
         </w:p>
         <w:p>
           <w:pPr>
-            <w:pStyle w:val="TDC2"/>
+            <w:pStyle w:val="TOC2"/>
             <w:tabs>
               <w:tab w:val="right" w:leader="dot" w:pos="8828"/>
             </w:tabs>
@@ -1592,7 +1600,7 @@
           <w:hyperlink w:anchor="_Toc329890151" w:history="1">
             <w:r>
               <w:rPr>
-                <w:rStyle w:val="Hipervnculo"/>
+                <w:rStyle w:val="Hyperlink"/>
                 <w:noProof/>
               </w:rPr>
               <w:t>Listado de Casos de Uso a Implementar</w:t>
@@ -1649,7 +1657,7 @@
         </w:p>
         <w:p>
           <w:pPr>
-            <w:pStyle w:val="TDC1"/>
+            <w:pStyle w:val="TOC1"/>
             <w:tabs>
               <w:tab w:val="right" w:leader="dot" w:pos="8828"/>
             </w:tabs>
@@ -1662,7 +1670,7 @@
           <w:hyperlink w:anchor="_Toc329890152" w:history="1">
             <w:r>
               <w:rPr>
-                <w:rStyle w:val="Hipervnculo"/>
+                <w:rStyle w:val="Hyperlink"/>
                 <w:noProof/>
               </w:rPr>
               <w:t>Plan de Trabajo</w:t>
@@ -1732,8 +1740,8 @@
     <w:p>
       <w:pPr>
         <w:sectPr>
-          <w:headerReference w:type="default" r:id="rId11"/>
-          <w:footerReference w:type="default" r:id="rId12"/>
+          <w:headerReference w:type="default" r:id="rId12"/>
+          <w:footerReference w:type="default" r:id="rId13"/>
           <w:pgSz w:w="12240" w:h="15840"/>
           <w:pgMar w:top="1417" w:right="1701" w:bottom="1417" w:left="1701" w:header="708" w:footer="708" w:gutter="0"/>
           <w:pgNumType w:start="1"/>
@@ -1744,7 +1752,7 @@
     </w:p>
     <w:p>
       <w:pPr>
-        <w:pStyle w:val="Ttulo1"/>
+        <w:pStyle w:val="Heading1"/>
       </w:pPr>
       <w:bookmarkStart w:id="1" w:name="_Toc329890146"/>
       <w:r>
@@ -1755,7 +1763,7 @@
     </w:p>
     <w:p>
       <w:pPr>
-        <w:pStyle w:val="Ttulo2"/>
+        <w:pStyle w:val="Heading2"/>
       </w:pPr>
       <w:bookmarkStart w:id="2" w:name="_Toc329890147"/>
       <w:r>
@@ -1794,7 +1802,7 @@
     </w:p>
     <w:p>
       <w:pPr>
-        <w:pStyle w:val="Ttulo1"/>
+        <w:pStyle w:val="Heading1"/>
       </w:pPr>
       <w:bookmarkStart w:id="3" w:name="_Toc329890148"/>
       <w:r>
@@ -1804,7 +1812,7 @@
     </w:p>
     <w:p>
       <w:pPr>
-        <w:pStyle w:val="Ttulo2"/>
+        <w:pStyle w:val="Heading2"/>
       </w:pPr>
       <w:bookmarkStart w:id="4" w:name="_Toc329890149"/>
       <w:r>
@@ -1857,7 +1865,7 @@
     </w:p>
     <w:p>
       <w:pPr>
-        <w:pStyle w:val="Ttulo2"/>
+        <w:pStyle w:val="Heading2"/>
       </w:pPr>
       <w:bookmarkStart w:id="5" w:name="_Toc329890150"/>
       <w:r>
@@ -1938,7 +1946,7 @@
     </w:p>
     <w:p>
       <w:pPr>
-        <w:pStyle w:val="Ttulo2"/>
+        <w:pStyle w:val="Heading2"/>
       </w:pPr>
       <w:bookmarkStart w:id="6" w:name="_Toc329890151"/>
       <w:r>
@@ -1948,10 +1956,10 @@
     </w:p>
     <w:tbl>
       <w:tblPr>
-        <w:tblStyle w:val="Tablaconcuadrcula"/>
+        <w:tblStyle w:val="TableGrid"/>
         <w:tblW w:w="8897" w:type="dxa"/>
         <w:tblLayout w:type="fixed"/>
-        <w:tblLook w:val="04A0"/>
+        <w:tblLook w:val="04A0" w:firstRow="1" w:lastRow="0" w:firstColumn="1" w:lastColumn="0" w:noHBand="0" w:noVBand="1"/>
       </w:tblPr>
       <w:tblGrid>
         <w:gridCol w:w="1560"/>
@@ -2270,6 +2278,7 @@
                 <w:szCs w:val="20"/>
               </w:rPr>
             </w:pPr>
+            <w:proofErr w:type="spellStart"/>
             <w:r>
               <w:rPr>
                 <w:b/>
@@ -2279,6 +2288,7 @@
               </w:rPr>
               <w:t>Impl</w:t>
             </w:r>
+            <w:proofErr w:type="spellEnd"/>
           </w:p>
         </w:tc>
       </w:tr>
@@ -2585,21 +2595,30 @@
             <w:tcBorders>
               <w:bottom w:val="single" w:sz="4" w:space="0" w:color="auto"/>
             </w:tcBorders>
-            <w:shd w:val="clear" w:color="auto" w:fill="FFFF00"/>
-          </w:tcPr>
-          <w:p>
-            <w:pPr>
-              <w:rPr>
-                <w:sz w:val="20"/>
-                <w:szCs w:val="20"/>
-              </w:rPr>
-            </w:pPr>
-            <w:r>
-              <w:rPr>
-                <w:sz w:val="20"/>
-                <w:szCs w:val="20"/>
-              </w:rPr>
-              <w:t>ODASSO</w:t>
+            <w:shd w:val="clear" w:color="auto" w:fill="00B050"/>
+          </w:tcPr>
+          <w:p>
+            <w:pPr>
+              <w:rPr>
+                <w:sz w:val="20"/>
+                <w:szCs w:val="20"/>
+              </w:rPr>
+            </w:pPr>
+            <w:r>
+              <w:rPr>
+                <w:sz w:val="20"/>
+                <w:szCs w:val="20"/>
+              </w:rPr>
+              <w:t>O</w:t>
+            </w:r>
+            <w:bookmarkStart w:id="7" w:name="_GoBack"/>
+            <w:bookmarkEnd w:id="7"/>
+            <w:r>
+              <w:rPr>
+                <w:sz w:val="20"/>
+                <w:szCs w:val="20"/>
+              </w:rPr>
+              <w:t>DASSO</w:t>
             </w:r>
           </w:p>
         </w:tc>
@@ -3478,29 +3497,57 @@
               </w:rPr>
               <w:br/>
             </w:r>
+            <w:proofErr w:type="spellStart"/>
             <w:r>
               <w:rPr>
                 <w:i/>
                 <w:sz w:val="20"/>
                 <w:szCs w:val="20"/>
               </w:rPr>
-              <w:t>Filtros: según atributos públicos de la entidad.</w:t>
-            </w:r>
-          </w:p>
-          <w:p>
-            <w:pPr>
-              <w:rPr>
-                <w:sz w:val="20"/>
-                <w:szCs w:val="20"/>
-              </w:rPr>
-            </w:pPr>
+              <w:t>Filtros</w:t>
+            </w:r>
+            <w:proofErr w:type="spellEnd"/>
             <w:r>
               <w:rPr>
                 <w:i/>
                 <w:sz w:val="20"/>
                 <w:szCs w:val="20"/>
               </w:rPr>
-              <w:t>Visualización: pantalla, pdf, gráficos.</w:t>
+              <w:t>: según atributos públicos de la entidad.</w:t>
+            </w:r>
+          </w:p>
+          <w:p>
+            <w:pPr>
+              <w:rPr>
+                <w:sz w:val="20"/>
+                <w:szCs w:val="20"/>
+              </w:rPr>
+            </w:pPr>
+            <w:r>
+              <w:rPr>
+                <w:i/>
+                <w:sz w:val="20"/>
+                <w:szCs w:val="20"/>
+              </w:rPr>
+              <w:t xml:space="preserve">Visualización: pantalla, </w:t>
+            </w:r>
+            <w:proofErr w:type="spellStart"/>
+            <w:r>
+              <w:rPr>
+                <w:i/>
+                <w:sz w:val="20"/>
+                <w:szCs w:val="20"/>
+              </w:rPr>
+              <w:t>pdf</w:t>
+            </w:r>
+            <w:proofErr w:type="spellEnd"/>
+            <w:r>
+              <w:rPr>
+                <w:i/>
+                <w:sz w:val="20"/>
+                <w:szCs w:val="20"/>
+              </w:rPr>
+              <w:t>, gráficos.</w:t>
             </w:r>
           </w:p>
         </w:tc>
@@ -3626,7 +3673,25 @@
                 <w:sz w:val="20"/>
                 <w:szCs w:val="20"/>
               </w:rPr>
-              <w:t>Visualización: pantalla, pdf, gráficos.</w:t>
+              <w:t xml:space="preserve">Visualización: pantalla, </w:t>
+            </w:r>
+            <w:proofErr w:type="spellStart"/>
+            <w:r>
+              <w:rPr>
+                <w:i/>
+                <w:sz w:val="20"/>
+                <w:szCs w:val="20"/>
+              </w:rPr>
+              <w:t>pdf</w:t>
+            </w:r>
+            <w:proofErr w:type="spellEnd"/>
+            <w:r>
+              <w:rPr>
+                <w:i/>
+                <w:sz w:val="20"/>
+                <w:szCs w:val="20"/>
+              </w:rPr>
+              <w:t>, gráficos.</w:t>
             </w:r>
           </w:p>
         </w:tc>
@@ -4880,6 +4945,7 @@
                 <w:szCs w:val="20"/>
               </w:rPr>
             </w:pPr>
+            <w:proofErr w:type="spellStart"/>
             <w:r>
               <w:rPr>
                 <w:sz w:val="20"/>
@@ -4887,6 +4953,7 @@
               </w:rPr>
               <w:t>Consultarcuadrilla</w:t>
             </w:r>
+            <w:proofErr w:type="spellEnd"/>
           </w:p>
           <w:p>
             <w:pPr>
@@ -4983,6 +5050,7 @@
                 <w:szCs w:val="20"/>
               </w:rPr>
             </w:pPr>
+            <w:proofErr w:type="spellStart"/>
             <w:r>
               <w:rPr>
                 <w:sz w:val="20"/>
@@ -4990,6 +5058,7 @@
               </w:rPr>
               <w:t>Eliminarcuadrilla</w:t>
             </w:r>
+            <w:proofErr w:type="spellEnd"/>
           </w:p>
           <w:p>
             <w:pPr>
@@ -5086,6 +5155,7 @@
                 <w:szCs w:val="20"/>
               </w:rPr>
             </w:pPr>
+            <w:proofErr w:type="spellStart"/>
             <w:r>
               <w:rPr>
                 <w:sz w:val="20"/>
@@ -5093,6 +5163,7 @@
               </w:rPr>
               <w:t>Modificarcuadrilla</w:t>
             </w:r>
+            <w:proofErr w:type="spellEnd"/>
           </w:p>
           <w:p>
             <w:pPr>
@@ -5189,6 +5260,7 @@
                 <w:szCs w:val="20"/>
               </w:rPr>
             </w:pPr>
+            <w:proofErr w:type="spellStart"/>
             <w:r>
               <w:rPr>
                 <w:sz w:val="20"/>
@@ -5196,6 +5268,7 @@
               </w:rPr>
               <w:t>Registrarcuadrilla</w:t>
             </w:r>
+            <w:proofErr w:type="spellEnd"/>
           </w:p>
           <w:p>
             <w:pPr>
@@ -8492,6 +8565,7 @@
                 <w:szCs w:val="20"/>
               </w:rPr>
             </w:pPr>
+            <w:proofErr w:type="spellStart"/>
             <w:r>
               <w:rPr>
                 <w:sz w:val="20"/>
@@ -8506,6 +8580,7 @@
               </w:rPr>
               <w:t>integrante</w:t>
             </w:r>
+            <w:proofErr w:type="spellEnd"/>
             <w:r>
               <w:rPr>
                 <w:sz w:val="20"/>
@@ -8609,6 +8684,7 @@
                 <w:szCs w:val="20"/>
               </w:rPr>
             </w:pPr>
+            <w:proofErr w:type="spellStart"/>
             <w:r>
               <w:rPr>
                 <w:sz w:val="20"/>
@@ -8623,6 +8699,7 @@
               </w:rPr>
               <w:t>integrante</w:t>
             </w:r>
+            <w:proofErr w:type="spellEnd"/>
             <w:r>
               <w:rPr>
                 <w:sz w:val="20"/>
@@ -8726,6 +8803,7 @@
                 <w:szCs w:val="20"/>
               </w:rPr>
             </w:pPr>
+            <w:proofErr w:type="spellStart"/>
             <w:r>
               <w:rPr>
                 <w:sz w:val="20"/>
@@ -8740,6 +8818,7 @@
               </w:rPr>
               <w:t>integrante</w:t>
             </w:r>
+            <w:proofErr w:type="spellEnd"/>
             <w:r>
               <w:rPr>
                 <w:sz w:val="20"/>
@@ -8843,6 +8922,7 @@
                 <w:szCs w:val="20"/>
               </w:rPr>
             </w:pPr>
+            <w:proofErr w:type="spellStart"/>
             <w:r>
               <w:rPr>
                 <w:sz w:val="20"/>
@@ -8857,6 +8937,7 @@
               </w:rPr>
               <w:t>integrante</w:t>
             </w:r>
+            <w:proofErr w:type="spellEnd"/>
             <w:r>
               <w:rPr>
                 <w:sz w:val="20"/>
@@ -9504,22 +9585,22 @@
     <w:p/>
     <w:p>
       <w:pPr>
-        <w:pStyle w:val="Ttulo1"/>
-      </w:pPr>
-      <w:bookmarkStart w:id="7" w:name="_Toc329890152"/>
+        <w:pStyle w:val="Heading1"/>
+      </w:pPr>
+      <w:bookmarkStart w:id="8" w:name="_Toc329890152"/>
       <w:r>
         <w:t>P</w:t>
       </w:r>
       <w:r>
         <w:t>lan de Trabajo</w:t>
       </w:r>
-      <w:bookmarkEnd w:id="7"/>
+      <w:bookmarkEnd w:id="8"/>
     </w:p>
     <w:tbl>
       <w:tblPr>
         <w:tblW w:w="9900" w:type="dxa"/>
         <w:tblInd w:w="93" w:type="dxa"/>
-        <w:tblLook w:val="04A0"/>
+        <w:tblLook w:val="04A0" w:firstRow="1" w:lastRow="0" w:firstColumn="1" w:lastColumn="0" w:noHBand="0" w:noVBand="1"/>
       </w:tblPr>
       <w:tblGrid>
         <w:gridCol w:w="5500"/>
@@ -9839,7 +9920,23 @@
                 <w:rFonts w:ascii="Calibri" w:eastAsia="Times New Roman" w:hAnsi="Calibri" w:cs="Calibri"/>
                 <w:color w:val="000000"/>
               </w:rPr>
-              <w:t>Listado de req no funcionales</w:t>
+              <w:t xml:space="preserve">Listado de </w:t>
+            </w:r>
+            <w:proofErr w:type="spellStart"/>
+            <w:r>
+              <w:rPr>
+                <w:rFonts w:ascii="Calibri" w:eastAsia="Times New Roman" w:hAnsi="Calibri" w:cs="Calibri"/>
+                <w:color w:val="000000"/>
+              </w:rPr>
+              <w:t>req</w:t>
+            </w:r>
+            <w:proofErr w:type="spellEnd"/>
+            <w:r>
+              <w:rPr>
+                <w:rFonts w:ascii="Calibri" w:eastAsia="Times New Roman" w:hAnsi="Calibri" w:cs="Calibri"/>
+                <w:color w:val="000000"/>
+              </w:rPr>
+              <w:t xml:space="preserve"> no funcionales</w:t>
             </w:r>
           </w:p>
         </w:tc>
@@ -11064,16 +11161,7 @@
                 <w:rFonts w:ascii="Calibri" w:eastAsia="Times New Roman" w:hAnsi="Calibri" w:cs="Calibri"/>
                 <w:color w:val="000000"/>
               </w:rPr>
-              <w:t xml:space="preserve">Ejecutar pruebas en ambiente de </w:t>
-            </w:r>
-            <w:bookmarkStart w:id="8" w:name="_GoBack"/>
-            <w:bookmarkEnd w:id="8"/>
-            <w:r>
-              <w:rPr>
-                <w:rFonts w:ascii="Calibri" w:eastAsia="Times New Roman" w:hAnsi="Calibri" w:cs="Calibri"/>
-                <w:color w:val="000000"/>
-              </w:rPr>
-              <w:t>desarrollo</w:t>
+              <w:t>Ejecutar pruebas en ambiente de desarrollo</w:t>
             </w:r>
           </w:p>
         </w:tc>
@@ -11204,8 +11292,8 @@
 </file>
 
 <file path=word/endnotes.xml><?xml version="1.0" encoding="utf-8"?>
-<w:endnotes xmlns:ve="http://schemas.openxmlformats.org/markup-compatibility/2006" xmlns:o="urn:schemas-microsoft-com:office:office" xmlns:r="http://schemas.openxmlformats.org/officeDocument/2006/relationships" xmlns:m="http://schemas.openxmlformats.org/officeDocument/2006/math" xmlns:v="urn:schemas-microsoft-com:vml" xmlns:wp="http://schemas.openxmlformats.org/drawingml/2006/wordprocessingDrawing" xmlns:w10="urn:schemas-microsoft-com:office:word" xmlns:w="http://schemas.openxmlformats.org/wordprocessingml/2006/main" xmlns:wne="http://schemas.microsoft.com/office/word/2006/wordml">
-  <w:endnote w:type="separator" w:id="0">
+<w:endnotes xmlns:wpc="http://schemas.microsoft.com/office/word/2010/wordprocessingCanvas" xmlns:mc="http://schemas.openxmlformats.org/markup-compatibility/2006" xmlns:o="urn:schemas-microsoft-com:office:office" xmlns:r="http://schemas.openxmlformats.org/officeDocument/2006/relationships" xmlns:m="http://schemas.openxmlformats.org/officeDocument/2006/math" xmlns:v="urn:schemas-microsoft-com:vml" xmlns:wp14="http://schemas.microsoft.com/office/word/2010/wordprocessingDrawing" xmlns:wp="http://schemas.openxmlformats.org/drawingml/2006/wordprocessingDrawing" xmlns:w10="urn:schemas-microsoft-com:office:word" xmlns:w="http://schemas.openxmlformats.org/wordprocessingml/2006/main" xmlns:w14="http://schemas.microsoft.com/office/word/2010/wordml" xmlns:wpg="http://schemas.microsoft.com/office/word/2010/wordprocessingGroup" xmlns:wpi="http://schemas.microsoft.com/office/word/2010/wordprocessingInk" xmlns:wne="http://schemas.microsoft.com/office/word/2006/wordml" xmlns:wps="http://schemas.microsoft.com/office/word/2010/wordprocessingShape" mc:Ignorable="w14 wp14">
+  <w:endnote w:type="separator" w:id="-1">
     <w:p>
       <w:pPr>
         <w:spacing w:after="0" w:line="240" w:lineRule="auto"/>
@@ -11215,7 +11303,7 @@
       </w:r>
     </w:p>
   </w:endnote>
-  <w:endnote w:type="continuationSeparator" w:id="1">
+  <w:endnote w:type="continuationSeparator" w:id="0">
     <w:p>
       <w:pPr>
         <w:spacing w:after="0" w:line="240" w:lineRule="auto"/>
@@ -11229,26 +11317,26 @@
 </file>
 
 <file path=word/footer1.xml><?xml version="1.0" encoding="utf-8"?>
-<w:ftr xmlns:ve="http://schemas.openxmlformats.org/markup-compatibility/2006" xmlns:o="urn:schemas-microsoft-com:office:office" xmlns:r="http://schemas.openxmlformats.org/officeDocument/2006/relationships" xmlns:m="http://schemas.openxmlformats.org/officeDocument/2006/math" xmlns:v="urn:schemas-microsoft-com:vml" xmlns:wp="http://schemas.openxmlformats.org/drawingml/2006/wordprocessingDrawing" xmlns:w10="urn:schemas-microsoft-com:office:word" xmlns:w="http://schemas.openxmlformats.org/wordprocessingml/2006/main" xmlns:wne="http://schemas.microsoft.com/office/word/2006/wordml">
+<w:ftr xmlns:wpc="http://schemas.microsoft.com/office/word/2010/wordprocessingCanvas" xmlns:mc="http://schemas.openxmlformats.org/markup-compatibility/2006" xmlns:o="urn:schemas-microsoft-com:office:office" xmlns:r="http://schemas.openxmlformats.org/officeDocument/2006/relationships" xmlns:m="http://schemas.openxmlformats.org/officeDocument/2006/math" xmlns:v="urn:schemas-microsoft-com:vml" xmlns:wp14="http://schemas.microsoft.com/office/word/2010/wordprocessingDrawing" xmlns:wp="http://schemas.openxmlformats.org/drawingml/2006/wordprocessingDrawing" xmlns:w10="urn:schemas-microsoft-com:office:word" xmlns:w="http://schemas.openxmlformats.org/wordprocessingml/2006/main" xmlns:w14="http://schemas.microsoft.com/office/word/2010/wordml" xmlns:wpg="http://schemas.microsoft.com/office/word/2010/wordprocessingGroup" xmlns:wpi="http://schemas.microsoft.com/office/word/2010/wordprocessingInk" xmlns:wne="http://schemas.microsoft.com/office/word/2006/wordml" xmlns:wps="http://schemas.microsoft.com/office/word/2010/wordprocessingShape" mc:Ignorable="w14 wp14">
   <w:p>
     <w:pPr>
-      <w:pStyle w:val="Piedepgina"/>
+      <w:pStyle w:val="Footer"/>
       <w:jc w:val="right"/>
     </w:pPr>
   </w:p>
   <w:p>
     <w:pPr>
-      <w:pStyle w:val="Piedepgina"/>
+      <w:pStyle w:val="Footer"/>
     </w:pPr>
   </w:p>
 </w:ftr>
 </file>
 
 <file path=word/footer2.xml><?xml version="1.0" encoding="utf-8"?>
-<w:ftr xmlns:ve="http://schemas.openxmlformats.org/markup-compatibility/2006" xmlns:o="urn:schemas-microsoft-com:office:office" xmlns:r="http://schemas.openxmlformats.org/officeDocument/2006/relationships" xmlns:m="http://schemas.openxmlformats.org/officeDocument/2006/math" xmlns:v="urn:schemas-microsoft-com:vml" xmlns:wp="http://schemas.openxmlformats.org/drawingml/2006/wordprocessingDrawing" xmlns:w10="urn:schemas-microsoft-com:office:word" xmlns:w="http://schemas.openxmlformats.org/wordprocessingml/2006/main" xmlns:wne="http://schemas.microsoft.com/office/word/2006/wordml">
+<w:ftr xmlns:wpc="http://schemas.microsoft.com/office/word/2010/wordprocessingCanvas" xmlns:mc="http://schemas.openxmlformats.org/markup-compatibility/2006" xmlns:o="urn:schemas-microsoft-com:office:office" xmlns:r="http://schemas.openxmlformats.org/officeDocument/2006/relationships" xmlns:m="http://schemas.openxmlformats.org/officeDocument/2006/math" xmlns:v="urn:schemas-microsoft-com:vml" xmlns:wp14="http://schemas.microsoft.com/office/word/2010/wordprocessingDrawing" xmlns:wp="http://schemas.openxmlformats.org/drawingml/2006/wordprocessingDrawing" xmlns:w10="urn:schemas-microsoft-com:office:word" xmlns:w="http://schemas.openxmlformats.org/wordprocessingml/2006/main" xmlns:w14="http://schemas.microsoft.com/office/word/2010/wordml" xmlns:wpg="http://schemas.microsoft.com/office/word/2010/wordprocessingGroup" xmlns:wpi="http://schemas.microsoft.com/office/word/2010/wordprocessingInk" xmlns:wne="http://schemas.microsoft.com/office/word/2006/wordml" xmlns:wps="http://schemas.microsoft.com/office/word/2010/wordprocessingShape" mc:Ignorable="w14 wp14">
   <w:tbl>
     <w:tblPr>
-      <w:tblStyle w:val="Tablaconcuadrcula"/>
+      <w:tblStyle w:val="TableGrid"/>
       <w:tblW w:w="0" w:type="auto"/>
       <w:tblBorders>
         <w:top w:val="single" w:sz="8" w:space="0" w:color="9BBB59" w:themeColor="accent3"/>
@@ -11258,7 +11346,7 @@
         <w:insideH w:val="none" w:sz="0" w:space="0" w:color="auto"/>
         <w:insideV w:val="none" w:sz="0" w:space="0" w:color="auto"/>
       </w:tblBorders>
-      <w:tblLook w:val="04A0"/>
+      <w:tblLook w:val="04A0" w:firstRow="1" w:lastRow="0" w:firstColumn="1" w:lastColumn="0" w:noHBand="0" w:noVBand="1"/>
     </w:tblPr>
     <w:tblGrid>
       <w:gridCol w:w="9054"/>
@@ -11276,10 +11364,11 @@
               <w:docPartUnique/>
             </w:docPartObj>
           </w:sdtPr>
+          <w:sdtEndPr/>
           <w:sdtContent>
             <w:p>
               <w:pPr>
-                <w:pStyle w:val="Piedepgina"/>
+                <w:pStyle w:val="Footer"/>
                 <w:tabs>
                   <w:tab w:val="left" w:pos="6390"/>
                 </w:tabs>
@@ -11325,7 +11414,7 @@
                   <w:bCs/>
                   <w:noProof/>
                 </w:rPr>
-                <w:t>2</w:t>
+                <w:t>3</w:t>
               </w:r>
               <w:r>
                 <w:rPr>
@@ -11389,21 +11478,21 @@
   </w:tbl>
   <w:p>
     <w:pPr>
-      <w:pStyle w:val="Piedepgina"/>
+      <w:pStyle w:val="Footer"/>
       <w:jc w:val="right"/>
     </w:pPr>
   </w:p>
   <w:p>
     <w:pPr>
-      <w:pStyle w:val="Piedepgina"/>
+      <w:pStyle w:val="Footer"/>
     </w:pPr>
   </w:p>
 </w:ftr>
 </file>
 
 <file path=word/footnotes.xml><?xml version="1.0" encoding="utf-8"?>
-<w:footnotes xmlns:ve="http://schemas.openxmlformats.org/markup-compatibility/2006" xmlns:o="urn:schemas-microsoft-com:office:office" xmlns:r="http://schemas.openxmlformats.org/officeDocument/2006/relationships" xmlns:m="http://schemas.openxmlformats.org/officeDocument/2006/math" xmlns:v="urn:schemas-microsoft-com:vml" xmlns:wp="http://schemas.openxmlformats.org/drawingml/2006/wordprocessingDrawing" xmlns:w10="urn:schemas-microsoft-com:office:word" xmlns:w="http://schemas.openxmlformats.org/wordprocessingml/2006/main" xmlns:wne="http://schemas.microsoft.com/office/word/2006/wordml">
-  <w:footnote w:type="separator" w:id="0">
+<w:footnotes xmlns:wpc="http://schemas.microsoft.com/office/word/2010/wordprocessingCanvas" xmlns:mc="http://schemas.openxmlformats.org/markup-compatibility/2006" xmlns:o="urn:schemas-microsoft-com:office:office" xmlns:r="http://schemas.openxmlformats.org/officeDocument/2006/relationships" xmlns:m="http://schemas.openxmlformats.org/officeDocument/2006/math" xmlns:v="urn:schemas-microsoft-com:vml" xmlns:wp14="http://schemas.microsoft.com/office/word/2010/wordprocessingDrawing" xmlns:wp="http://schemas.openxmlformats.org/drawingml/2006/wordprocessingDrawing" xmlns:w10="urn:schemas-microsoft-com:office:word" xmlns:w="http://schemas.openxmlformats.org/wordprocessingml/2006/main" xmlns:w14="http://schemas.microsoft.com/office/word/2010/wordml" xmlns:wpg="http://schemas.microsoft.com/office/word/2010/wordprocessingGroup" xmlns:wpi="http://schemas.microsoft.com/office/word/2010/wordprocessingInk" xmlns:wne="http://schemas.microsoft.com/office/word/2006/wordml" xmlns:wps="http://schemas.microsoft.com/office/word/2010/wordprocessingShape" mc:Ignorable="w14 wp14">
+  <w:footnote w:type="separator" w:id="-1">
     <w:p>
       <w:pPr>
         <w:spacing w:after="0" w:line="240" w:lineRule="auto"/>
@@ -11413,7 +11502,7 @@
       </w:r>
     </w:p>
   </w:footnote>
-  <w:footnote w:type="continuationSeparator" w:id="1">
+  <w:footnote w:type="continuationSeparator" w:id="0">
     <w:p>
       <w:pPr>
         <w:spacing w:after="0" w:line="240" w:lineRule="auto"/>
@@ -11427,30 +11516,30 @@
 </file>
 
 <file path=word/header1.xml><?xml version="1.0" encoding="utf-8"?>
-<w:hdr xmlns:ve="http://schemas.openxmlformats.org/markup-compatibility/2006" xmlns:o="urn:schemas-microsoft-com:office:office" xmlns:r="http://schemas.openxmlformats.org/officeDocument/2006/relationships" xmlns:m="http://schemas.openxmlformats.org/officeDocument/2006/math" xmlns:v="urn:schemas-microsoft-com:vml" xmlns:wp="http://schemas.openxmlformats.org/drawingml/2006/wordprocessingDrawing" xmlns:w10="urn:schemas-microsoft-com:office:word" xmlns:w="http://schemas.openxmlformats.org/wordprocessingml/2006/main" xmlns:wne="http://schemas.microsoft.com/office/word/2006/wordml">
+<w:hdr xmlns:wpc="http://schemas.microsoft.com/office/word/2010/wordprocessingCanvas" xmlns:mc="http://schemas.openxmlformats.org/markup-compatibility/2006" xmlns:o="urn:schemas-microsoft-com:office:office" xmlns:r="http://schemas.openxmlformats.org/officeDocument/2006/relationships" xmlns:m="http://schemas.openxmlformats.org/officeDocument/2006/math" xmlns:v="urn:schemas-microsoft-com:vml" xmlns:wp14="http://schemas.microsoft.com/office/word/2010/wordprocessingDrawing" xmlns:wp="http://schemas.openxmlformats.org/drawingml/2006/wordprocessingDrawing" xmlns:w10="urn:schemas-microsoft-com:office:word" xmlns:w="http://schemas.openxmlformats.org/wordprocessingml/2006/main" xmlns:w14="http://schemas.microsoft.com/office/word/2010/wordml" xmlns:wpg="http://schemas.microsoft.com/office/word/2010/wordprocessingGroup" xmlns:wpi="http://schemas.microsoft.com/office/word/2010/wordprocessingInk" xmlns:wne="http://schemas.microsoft.com/office/word/2006/wordml" xmlns:wps="http://schemas.microsoft.com/office/word/2010/wordprocessingShape" mc:Ignorable="w14 wp14">
   <w:p>
     <w:pPr>
-      <w:pStyle w:val="Encabezado"/>
+      <w:pStyle w:val="Header"/>
     </w:pPr>
   </w:p>
   <w:p>
     <w:pPr>
-      <w:pStyle w:val="Encabezado"/>
+      <w:pStyle w:val="Header"/>
     </w:pPr>
   </w:p>
 </w:hdr>
 </file>
 
 <file path=word/header2.xml><?xml version="1.0" encoding="utf-8"?>
-<w:hdr xmlns:ve="http://schemas.openxmlformats.org/markup-compatibility/2006" xmlns:o="urn:schemas-microsoft-com:office:office" xmlns:r="http://schemas.openxmlformats.org/officeDocument/2006/relationships" xmlns:m="http://schemas.openxmlformats.org/officeDocument/2006/math" xmlns:v="urn:schemas-microsoft-com:vml" xmlns:wp="http://schemas.openxmlformats.org/drawingml/2006/wordprocessingDrawing" xmlns:w10="urn:schemas-microsoft-com:office:word" xmlns:w="http://schemas.openxmlformats.org/wordprocessingml/2006/main" xmlns:wne="http://schemas.microsoft.com/office/word/2006/wordml">
+<w:hdr xmlns:wpc="http://schemas.microsoft.com/office/word/2010/wordprocessingCanvas" xmlns:mc="http://schemas.openxmlformats.org/markup-compatibility/2006" xmlns:o="urn:schemas-microsoft-com:office:office" xmlns:r="http://schemas.openxmlformats.org/officeDocument/2006/relationships" xmlns:m="http://schemas.openxmlformats.org/officeDocument/2006/math" xmlns:v="urn:schemas-microsoft-com:vml" xmlns:wp14="http://schemas.microsoft.com/office/word/2010/wordprocessingDrawing" xmlns:wp="http://schemas.openxmlformats.org/drawingml/2006/wordprocessingDrawing" xmlns:w10="urn:schemas-microsoft-com:office:word" xmlns:w="http://schemas.openxmlformats.org/wordprocessingml/2006/main" xmlns:w14="http://schemas.microsoft.com/office/word/2010/wordml" xmlns:wpg="http://schemas.microsoft.com/office/word/2010/wordprocessingGroup" xmlns:wpi="http://schemas.microsoft.com/office/word/2010/wordprocessingInk" xmlns:wne="http://schemas.microsoft.com/office/word/2006/wordml" xmlns:wps="http://schemas.microsoft.com/office/word/2010/wordprocessingShape" mc:Ignorable="w14 wp14">
   <w:p>
     <w:pPr>
-      <w:pStyle w:val="Encabezado"/>
+      <w:pStyle w:val="Header"/>
     </w:pPr>
   </w:p>
   <w:tbl>
     <w:tblPr>
-      <w:tblStyle w:val="Tablaconcuadrcula"/>
+      <w:tblStyle w:val="TableGrid"/>
       <w:tblW w:w="0" w:type="auto"/>
       <w:tblBorders>
         <w:top w:val="none" w:sz="0" w:space="0" w:color="auto"/>
@@ -11460,7 +11549,7 @@
         <w:insideH w:val="none" w:sz="0" w:space="0" w:color="auto"/>
         <w:insideV w:val="none" w:sz="0" w:space="0" w:color="auto"/>
       </w:tblBorders>
-      <w:tblLook w:val="04A0"/>
+      <w:tblLook w:val="04A0" w:firstRow="1" w:lastRow="0" w:firstColumn="1" w:lastColumn="0" w:noHBand="0" w:noVBand="1"/>
     </w:tblPr>
     <w:tblGrid>
       <w:gridCol w:w="7196"/>
@@ -11473,7 +11562,7 @@
         </w:tcPr>
         <w:p>
           <w:pPr>
-            <w:pStyle w:val="Encabezado"/>
+            <w:pStyle w:val="Header"/>
             <w:rPr>
               <w:rFonts w:cstheme="minorHAnsi"/>
             </w:rPr>
@@ -11492,7 +11581,7 @@
         </w:tcPr>
         <w:p>
           <w:pPr>
-            <w:pStyle w:val="Encabezado"/>
+            <w:pStyle w:val="Header"/>
           </w:pPr>
           <w:r>
             <w:t>Coming S.A.</w:t>
@@ -11507,7 +11596,7 @@
         </w:tcPr>
         <w:p>
           <w:pPr>
-            <w:pStyle w:val="Encabezado"/>
+            <w:pStyle w:val="Header"/>
           </w:pPr>
           <w:r>
             <w:t>Plan de Integración: Iteración 2</w:t>
@@ -11520,7 +11609,7 @@
         </w:tcPr>
         <w:p>
           <w:pPr>
-            <w:pStyle w:val="Encabezado"/>
+            <w:pStyle w:val="Header"/>
             <w:rPr>
               <w:sz w:val="20"/>
               <w:szCs w:val="20"/>
@@ -11560,17 +11649,17 @@
   </w:tbl>
   <w:p>
     <w:pPr>
-      <w:pStyle w:val="Encabezado"/>
+      <w:pStyle w:val="Header"/>
     </w:pPr>
   </w:p>
 </w:hdr>
 </file>
 
 <file path=word/header3.xml><?xml version="1.0" encoding="utf-8"?>
-<w:hdr xmlns:ve="http://schemas.openxmlformats.org/markup-compatibility/2006" xmlns:o="urn:schemas-microsoft-com:office:office" xmlns:r="http://schemas.openxmlformats.org/officeDocument/2006/relationships" xmlns:m="http://schemas.openxmlformats.org/officeDocument/2006/math" xmlns:v="urn:schemas-microsoft-com:vml" xmlns:wp="http://schemas.openxmlformats.org/drawingml/2006/wordprocessingDrawing" xmlns:w10="urn:schemas-microsoft-com:office:word" xmlns:w="http://schemas.openxmlformats.org/wordprocessingml/2006/main" xmlns:wne="http://schemas.microsoft.com/office/word/2006/wordml">
+<w:hdr xmlns:wpc="http://schemas.microsoft.com/office/word/2010/wordprocessingCanvas" xmlns:mc="http://schemas.openxmlformats.org/markup-compatibility/2006" xmlns:o="urn:schemas-microsoft-com:office:office" xmlns:r="http://schemas.openxmlformats.org/officeDocument/2006/relationships" xmlns:m="http://schemas.openxmlformats.org/officeDocument/2006/math" xmlns:v="urn:schemas-microsoft-com:vml" xmlns:wp14="http://schemas.microsoft.com/office/word/2010/wordprocessingDrawing" xmlns:wp="http://schemas.openxmlformats.org/drawingml/2006/wordprocessingDrawing" xmlns:w10="urn:schemas-microsoft-com:office:word" xmlns:w="http://schemas.openxmlformats.org/wordprocessingml/2006/main" xmlns:w14="http://schemas.microsoft.com/office/word/2010/wordml" xmlns:wpg="http://schemas.microsoft.com/office/word/2010/wordprocessingGroup" xmlns:wpi="http://schemas.microsoft.com/office/word/2010/wordprocessingInk" xmlns:wne="http://schemas.microsoft.com/office/word/2006/wordml" xmlns:wps="http://schemas.microsoft.com/office/word/2010/wordprocessingShape" mc:Ignorable="w14 wp14">
   <w:tbl>
     <w:tblPr>
-      <w:tblStyle w:val="Tablaconcuadrcula"/>
+      <w:tblStyle w:val="TableGrid"/>
       <w:tblW w:w="0" w:type="auto"/>
       <w:tblBorders>
         <w:top w:val="none" w:sz="0" w:space="0" w:color="auto"/>
@@ -11580,7 +11669,7 @@
         <w:insideH w:val="none" w:sz="0" w:space="0" w:color="auto"/>
         <w:insideV w:val="none" w:sz="0" w:space="0" w:color="auto"/>
       </w:tblBorders>
-      <w:tblLook w:val="04A0"/>
+      <w:tblLook w:val="04A0" w:firstRow="1" w:lastRow="0" w:firstColumn="1" w:lastColumn="0" w:noHBand="0" w:noVBand="1"/>
     </w:tblPr>
     <w:tblGrid>
       <w:gridCol w:w="7196"/>
@@ -11593,7 +11682,7 @@
         </w:tcPr>
         <w:p>
           <w:pPr>
-            <w:pStyle w:val="Encabezado"/>
+            <w:pStyle w:val="Header"/>
             <w:rPr>
               <w:rFonts w:cstheme="minorHAnsi"/>
             </w:rPr>
@@ -11612,7 +11701,7 @@
         </w:tcPr>
         <w:p>
           <w:pPr>
-            <w:pStyle w:val="Encabezado"/>
+            <w:pStyle w:val="Header"/>
           </w:pPr>
           <w:r>
             <w:t>Coming S.A.</w:t>
@@ -11627,7 +11716,7 @@
         </w:tcPr>
         <w:p>
           <w:pPr>
-            <w:pStyle w:val="Encabezado"/>
+            <w:pStyle w:val="Header"/>
           </w:pPr>
           <w:r>
             <w:t>Plan de Integración: Iteración 2</w:t>
@@ -11640,7 +11729,7 @@
         </w:tcPr>
         <w:p>
           <w:pPr>
-            <w:pStyle w:val="Encabezado"/>
+            <w:pStyle w:val="Header"/>
             <w:rPr>
               <w:sz w:val="20"/>
               <w:szCs w:val="20"/>
@@ -11673,14 +11762,14 @@
   </w:tbl>
   <w:p>
     <w:pPr>
-      <w:pStyle w:val="Encabezado"/>
+      <w:pStyle w:val="Header"/>
     </w:pPr>
   </w:p>
 </w:hdr>
 </file>
 
 <file path=word/numbering.xml><?xml version="1.0" encoding="utf-8"?>
-<w:numbering xmlns:ve="http://schemas.openxmlformats.org/markup-compatibility/2006" xmlns:o="urn:schemas-microsoft-com:office:office" xmlns:r="http://schemas.openxmlformats.org/officeDocument/2006/relationships" xmlns:m="http://schemas.openxmlformats.org/officeDocument/2006/math" xmlns:v="urn:schemas-microsoft-com:vml" xmlns:wp="http://schemas.openxmlformats.org/drawingml/2006/wordprocessingDrawing" xmlns:w10="urn:schemas-microsoft-com:office:word" xmlns:w="http://schemas.openxmlformats.org/wordprocessingml/2006/main" xmlns:wne="http://schemas.microsoft.com/office/word/2006/wordml">
+<w:numbering xmlns:wpc="http://schemas.microsoft.com/office/word/2010/wordprocessingCanvas" xmlns:mc="http://schemas.openxmlformats.org/markup-compatibility/2006" xmlns:o="urn:schemas-microsoft-com:office:office" xmlns:r="http://schemas.openxmlformats.org/officeDocument/2006/relationships" xmlns:m="http://schemas.openxmlformats.org/officeDocument/2006/math" xmlns:v="urn:schemas-microsoft-com:vml" xmlns:wp14="http://schemas.microsoft.com/office/word/2010/wordprocessingDrawing" xmlns:wp="http://schemas.openxmlformats.org/drawingml/2006/wordprocessingDrawing" xmlns:w10="urn:schemas-microsoft-com:office:word" xmlns:w="http://schemas.openxmlformats.org/wordprocessingml/2006/main" xmlns:w14="http://schemas.microsoft.com/office/word/2010/wordml" xmlns:wpg="http://schemas.microsoft.com/office/word/2010/wordprocessingGroup" xmlns:wpi="http://schemas.microsoft.com/office/word/2010/wordprocessingInk" xmlns:wne="http://schemas.microsoft.com/office/word/2006/wordml" xmlns:wps="http://schemas.microsoft.com/office/word/2010/wordprocessingShape" mc:Ignorable="w14 wp14">
   <w:abstractNum w:abstractNumId="0">
     <w:nsid w:val="02BF0A01"/>
     <w:multiLevelType w:val="hybridMultilevel"/>
@@ -14445,7 +14534,7 @@
 </file>
 
 <file path=word/styles.xml><?xml version="1.0" encoding="utf-8"?>
-<w:styles xmlns:r="http://schemas.openxmlformats.org/officeDocument/2006/relationships" xmlns:w="http://schemas.openxmlformats.org/wordprocessingml/2006/main">
+<w:styles xmlns:mc="http://schemas.openxmlformats.org/markup-compatibility/2006" xmlns:r="http://schemas.openxmlformats.org/officeDocument/2006/relationships" xmlns:w="http://schemas.openxmlformats.org/wordprocessingml/2006/main" xmlns:w14="http://schemas.microsoft.com/office/word/2010/wordml" mc:Ignorable="w14">
   <w:docDefaults>
     <w:rPrDefault>
       <w:rPr>
@@ -14608,11 +14697,11 @@
       <w:lang w:val="es-AR"/>
     </w:rPr>
   </w:style>
-  <w:style w:type="paragraph" w:styleId="Ttulo1">
+  <w:style w:type="paragraph" w:styleId="Heading1">
     <w:name w:val="heading 1"/>
     <w:basedOn w:val="Normal"/>
     <w:next w:val="Normal"/>
-    <w:link w:val="Ttulo1Car"/>
+    <w:link w:val="Heading1Char"/>
     <w:uiPriority w:val="9"/>
     <w:qFormat/>
     <w:rsid w:val="0018725A"/>
@@ -14631,11 +14720,11 @@
       <w:szCs w:val="28"/>
     </w:rPr>
   </w:style>
-  <w:style w:type="paragraph" w:styleId="Ttulo2">
+  <w:style w:type="paragraph" w:styleId="Heading2">
     <w:name w:val="heading 2"/>
     <w:basedOn w:val="Normal"/>
     <w:next w:val="Normal"/>
-    <w:link w:val="Ttulo2Car"/>
+    <w:link w:val="Heading2Char"/>
     <w:uiPriority w:val="9"/>
     <w:unhideWhenUsed/>
     <w:qFormat/>
@@ -14655,11 +14744,11 @@
       <w:szCs w:val="26"/>
     </w:rPr>
   </w:style>
-  <w:style w:type="paragraph" w:styleId="Ttulo3">
+  <w:style w:type="paragraph" w:styleId="Heading3">
     <w:name w:val="heading 3"/>
     <w:basedOn w:val="Normal"/>
     <w:next w:val="Normal"/>
-    <w:link w:val="Ttulo3Car"/>
+    <w:link w:val="Heading3Char"/>
     <w:uiPriority w:val="9"/>
     <w:unhideWhenUsed/>
     <w:qFormat/>
@@ -14677,18 +14766,17 @@
       <w:color w:val="4F81BD" w:themeColor="accent1"/>
     </w:rPr>
   </w:style>
-  <w:style w:type="character" w:default="1" w:styleId="Fuentedeprrafopredeter">
+  <w:style w:type="character" w:default="1" w:styleId="DefaultParagraphFont">
     <w:name w:val="Default Paragraph Font"/>
     <w:uiPriority w:val="1"/>
     <w:semiHidden/>
     <w:unhideWhenUsed/>
   </w:style>
-  <w:style w:type="table" w:default="1" w:styleId="Tablanormal">
+  <w:style w:type="table" w:default="1" w:styleId="TableNormal">
     <w:name w:val="Normal Table"/>
     <w:uiPriority w:val="99"/>
     <w:semiHidden/>
     <w:unhideWhenUsed/>
-    <w:qFormat/>
     <w:tblPr>
       <w:tblInd w:w="0" w:type="dxa"/>
       <w:tblCellMar>
@@ -14699,16 +14787,16 @@
       </w:tblCellMar>
     </w:tblPr>
   </w:style>
-  <w:style w:type="numbering" w:default="1" w:styleId="Sinlista">
+  <w:style w:type="numbering" w:default="1" w:styleId="NoList">
     <w:name w:val="No List"/>
     <w:uiPriority w:val="99"/>
     <w:semiHidden/>
     <w:unhideWhenUsed/>
   </w:style>
-  <w:style w:type="character" w:customStyle="1" w:styleId="Ttulo1Car">
-    <w:name w:val="Título 1 Car"/>
-    <w:basedOn w:val="Fuentedeprrafopredeter"/>
-    <w:link w:val="Ttulo1"/>
+  <w:style w:type="character" w:customStyle="1" w:styleId="Heading1Char">
+    <w:name w:val="Heading 1 Char"/>
+    <w:basedOn w:val="DefaultParagraphFont"/>
+    <w:link w:val="Heading1"/>
     <w:uiPriority w:val="9"/>
     <w:rsid w:val="0018725A"/>
     <w:rPr>
@@ -14721,10 +14809,10 @@
       <w:lang w:val="es-AR"/>
     </w:rPr>
   </w:style>
-  <w:style w:type="character" w:customStyle="1" w:styleId="Ttulo2Car">
-    <w:name w:val="Título 2 Car"/>
-    <w:basedOn w:val="Fuentedeprrafopredeter"/>
-    <w:link w:val="Ttulo2"/>
+  <w:style w:type="character" w:customStyle="1" w:styleId="Heading2Char">
+    <w:name w:val="Heading 2 Char"/>
+    <w:basedOn w:val="DefaultParagraphFont"/>
+    <w:link w:val="Heading2"/>
     <w:uiPriority w:val="9"/>
     <w:rsid w:val="0018725A"/>
     <w:rPr>
@@ -14737,10 +14825,10 @@
       <w:lang w:val="es-AR"/>
     </w:rPr>
   </w:style>
-  <w:style w:type="character" w:customStyle="1" w:styleId="Ttulo3Car">
-    <w:name w:val="Título 3 Car"/>
-    <w:basedOn w:val="Fuentedeprrafopredeter"/>
-    <w:link w:val="Ttulo3"/>
+  <w:style w:type="character" w:customStyle="1" w:styleId="Heading3Char">
+    <w:name w:val="Heading 3 Char"/>
+    <w:basedOn w:val="DefaultParagraphFont"/>
+    <w:link w:val="Heading3"/>
     <w:uiPriority w:val="9"/>
     <w:rsid w:val="0018725A"/>
     <w:rPr>
@@ -14751,9 +14839,9 @@
       <w:lang w:val="es-AR"/>
     </w:rPr>
   </w:style>
-  <w:style w:type="table" w:styleId="Tablaconcuadrcula">
+  <w:style w:type="table" w:styleId="TableGrid">
     <w:name w:val="Table Grid"/>
-    <w:basedOn w:val="Tablanormal"/>
+    <w:basedOn w:val="TableNormal"/>
     <w:uiPriority w:val="59"/>
     <w:rsid w:val="0018725A"/>
     <w:pPr>
@@ -14777,7 +14865,7 @@
       </w:tblCellMar>
     </w:tblPr>
   </w:style>
-  <w:style w:type="paragraph" w:styleId="Prrafodelista">
+  <w:style w:type="paragraph" w:styleId="ListParagraph">
     <w:name w:val="List Paragraph"/>
     <w:basedOn w:val="Normal"/>
     <w:uiPriority w:val="34"/>
@@ -14788,10 +14876,10 @@
       <w:contextualSpacing/>
     </w:pPr>
   </w:style>
-  <w:style w:type="paragraph" w:styleId="Encabezado">
+  <w:style w:type="paragraph" w:styleId="Header">
     <w:name w:val="header"/>
     <w:basedOn w:val="Normal"/>
-    <w:link w:val="EncabezadoCar"/>
+    <w:link w:val="HeaderChar"/>
     <w:uiPriority w:val="99"/>
     <w:unhideWhenUsed/>
     <w:rsid w:val="0018725A"/>
@@ -14803,20 +14891,20 @@
       <w:spacing w:after="0" w:line="240" w:lineRule="auto"/>
     </w:pPr>
   </w:style>
-  <w:style w:type="character" w:customStyle="1" w:styleId="EncabezadoCar">
-    <w:name w:val="Encabezado Car"/>
-    <w:basedOn w:val="Fuentedeprrafopredeter"/>
-    <w:link w:val="Encabezado"/>
+  <w:style w:type="character" w:customStyle="1" w:styleId="HeaderChar">
+    <w:name w:val="Header Char"/>
+    <w:basedOn w:val="DefaultParagraphFont"/>
+    <w:link w:val="Header"/>
     <w:uiPriority w:val="99"/>
     <w:rsid w:val="0018725A"/>
     <w:rPr>
       <w:lang w:val="es-AR"/>
     </w:rPr>
   </w:style>
-  <w:style w:type="paragraph" w:styleId="Piedepgina">
+  <w:style w:type="paragraph" w:styleId="Footer">
     <w:name w:val="footer"/>
     <w:basedOn w:val="Normal"/>
-    <w:link w:val="PiedepginaCar"/>
+    <w:link w:val="FooterChar"/>
     <w:uiPriority w:val="99"/>
     <w:unhideWhenUsed/>
     <w:rsid w:val="0018725A"/>
@@ -14828,19 +14916,19 @@
       <w:spacing w:after="0" w:line="240" w:lineRule="auto"/>
     </w:pPr>
   </w:style>
-  <w:style w:type="character" w:customStyle="1" w:styleId="PiedepginaCar">
-    <w:name w:val="Pie de página Car"/>
-    <w:basedOn w:val="Fuentedeprrafopredeter"/>
-    <w:link w:val="Piedepgina"/>
+  <w:style w:type="character" w:customStyle="1" w:styleId="FooterChar">
+    <w:name w:val="Footer Char"/>
+    <w:basedOn w:val="DefaultParagraphFont"/>
+    <w:link w:val="Footer"/>
     <w:uiPriority w:val="99"/>
     <w:rsid w:val="0018725A"/>
     <w:rPr>
       <w:lang w:val="es-AR"/>
     </w:rPr>
   </w:style>
-  <w:style w:type="paragraph" w:styleId="TtulodeTDC">
+  <w:style w:type="paragraph" w:styleId="TOCHeading">
     <w:name w:val="TOC Heading"/>
-    <w:basedOn w:val="Ttulo1"/>
+    <w:basedOn w:val="Heading1"/>
     <w:next w:val="Normal"/>
     <w:uiPriority w:val="39"/>
     <w:unhideWhenUsed/>
@@ -14853,7 +14941,7 @@
       <w:lang w:val="en-US" w:eastAsia="ja-JP"/>
     </w:rPr>
   </w:style>
-  <w:style w:type="paragraph" w:styleId="TDC1">
+  <w:style w:type="paragraph" w:styleId="TOC1">
     <w:name w:val="toc 1"/>
     <w:basedOn w:val="Normal"/>
     <w:next w:val="Normal"/>
@@ -14865,7 +14953,7 @@
       <w:spacing w:after="100"/>
     </w:pPr>
   </w:style>
-  <w:style w:type="paragraph" w:styleId="TDC2">
+  <w:style w:type="paragraph" w:styleId="TOC2">
     <w:name w:val="toc 2"/>
     <w:basedOn w:val="Normal"/>
     <w:next w:val="Normal"/>
@@ -14878,9 +14966,9 @@
       <w:ind w:left="220"/>
     </w:pPr>
   </w:style>
-  <w:style w:type="character" w:styleId="Hipervnculo">
+  <w:style w:type="character" w:styleId="Hyperlink">
     <w:name w:val="Hyperlink"/>
-    <w:basedOn w:val="Fuentedeprrafopredeter"/>
+    <w:basedOn w:val="DefaultParagraphFont"/>
     <w:uiPriority w:val="99"/>
     <w:unhideWhenUsed/>
     <w:rsid w:val="0018725A"/>
@@ -14889,10 +14977,10 @@
       <w:u w:val="single"/>
     </w:rPr>
   </w:style>
-  <w:style w:type="paragraph" w:styleId="Textodeglobo">
+  <w:style w:type="paragraph" w:styleId="BalloonText">
     <w:name w:val="Balloon Text"/>
     <w:basedOn w:val="Normal"/>
-    <w:link w:val="TextodegloboCar"/>
+    <w:link w:val="BalloonTextChar"/>
     <w:uiPriority w:val="99"/>
     <w:semiHidden/>
     <w:unhideWhenUsed/>
@@ -14906,10 +14994,10 @@
       <w:szCs w:val="16"/>
     </w:rPr>
   </w:style>
-  <w:style w:type="character" w:customStyle="1" w:styleId="TextodegloboCar">
-    <w:name w:val="Texto de globo Car"/>
-    <w:basedOn w:val="Fuentedeprrafopredeter"/>
-    <w:link w:val="Textodeglobo"/>
+  <w:style w:type="character" w:customStyle="1" w:styleId="BalloonTextChar">
+    <w:name w:val="Balloon Text Char"/>
+    <w:basedOn w:val="DefaultParagraphFont"/>
+    <w:link w:val="BalloonText"/>
     <w:uiPriority w:val="99"/>
     <w:semiHidden/>
     <w:rsid w:val="0018725A"/>
@@ -14920,9 +15008,9 @@
       <w:lang w:val="es-AR"/>
     </w:rPr>
   </w:style>
-  <w:style w:type="character" w:styleId="Textoennegrita">
+  <w:style w:type="character" w:styleId="Strong">
     <w:name w:val="Strong"/>
-    <w:basedOn w:val="Fuentedeprrafopredeter"/>
+    <w:basedOn w:val="DefaultParagraphFont"/>
     <w:uiPriority w:val="22"/>
     <w:qFormat/>
     <w:rsid w:val="00E335FF"/>
@@ -14931,11 +15019,11 @@
       <w:bCs/>
     </w:rPr>
   </w:style>
-  <w:style w:type="paragraph" w:styleId="Cita">
+  <w:style w:type="paragraph" w:styleId="Quote">
     <w:name w:val="Quote"/>
     <w:basedOn w:val="Normal"/>
     <w:next w:val="Normal"/>
-    <w:link w:val="CitaCar"/>
+    <w:link w:val="QuoteChar"/>
     <w:uiPriority w:val="29"/>
     <w:qFormat/>
     <w:rsid w:val="00E335FF"/>
@@ -14946,10 +15034,10 @@
       <w:lang w:val="en-US"/>
     </w:rPr>
   </w:style>
-  <w:style w:type="character" w:customStyle="1" w:styleId="CitaCar">
-    <w:name w:val="Cita Car"/>
-    <w:basedOn w:val="Fuentedeprrafopredeter"/>
-    <w:link w:val="Cita"/>
+  <w:style w:type="character" w:customStyle="1" w:styleId="QuoteChar">
+    <w:name w:val="Quote Char"/>
+    <w:basedOn w:val="DefaultParagraphFont"/>
+    <w:link w:val="Quote"/>
     <w:uiPriority w:val="29"/>
     <w:rsid w:val="00E335FF"/>
     <w:rPr>
@@ -14958,9 +15046,9 @@
       <w:color w:val="000000" w:themeColor="text1"/>
     </w:rPr>
   </w:style>
-  <w:style w:type="character" w:styleId="nfasis">
+  <w:style w:type="character" w:styleId="Emphasis">
     <w:name w:val="Emphasis"/>
-    <w:basedOn w:val="Fuentedeprrafopredeter"/>
+    <w:basedOn w:val="DefaultParagraphFont"/>
     <w:uiPriority w:val="20"/>
     <w:qFormat/>
     <w:rsid w:val="00E335FF"/>
@@ -14969,7 +15057,7 @@
       <w:iCs/>
     </w:rPr>
   </w:style>
-  <w:style w:type="paragraph" w:styleId="TDC3">
+  <w:style w:type="paragraph" w:styleId="TOC3">
     <w:name w:val="toc 3"/>
     <w:basedOn w:val="Normal"/>
     <w:next w:val="Normal"/>
@@ -15815,7 +15903,7 @@
 </file>
 
 <file path=customXml/itemProps1.xml><?xml version="1.0" encoding="utf-8"?>
-<ds:datastoreItem xmlns:ds="http://schemas.openxmlformats.org/officeDocument/2006/customXml" ds:itemID="{890A16E2-2153-42B7-969D-6B5F5C87581A}">
+<ds:datastoreItem xmlns:ds="http://schemas.openxmlformats.org/officeDocument/2006/customXml" ds:itemID="{A1DE0DAD-7869-4B92-AB30-BF2CD00D6F4F}">
   <ds:schemaRefs>
     <ds:schemaRef ds:uri="http://schemas.openxmlformats.org/officeDocument/2006/bibliography"/>
   </ds:schemaRefs>

</xml_diff>

<commit_message>
asignar proyecto a administrador diag listo
</commit_message>
<xml_diff>
--- a/Documentacion/Iteracion2/plan-de-integracion.docx
+++ b/Documentacion/Iteracion2/plan-de-integracion.docx
@@ -2609,16 +2609,7 @@
                 <w:sz w:val="20"/>
                 <w:szCs w:val="20"/>
               </w:rPr>
-              <w:t>O</w:t>
-            </w:r>
-            <w:bookmarkStart w:id="7" w:name="_GoBack"/>
-            <w:bookmarkEnd w:id="7"/>
-            <w:r>
-              <w:rPr>
-                <w:sz w:val="20"/>
-                <w:szCs w:val="20"/>
-              </w:rPr>
-              <w:t>DASSO</w:t>
+              <w:t>ODASSO</w:t>
             </w:r>
           </w:p>
         </w:tc>
@@ -3177,7 +3168,7 @@
             <w:tcBorders>
               <w:bottom w:val="single" w:sz="4" w:space="0" w:color="auto"/>
             </w:tcBorders>
-            <w:shd w:val="clear" w:color="auto" w:fill="FFFF00"/>
+            <w:shd w:val="clear" w:color="auto" w:fill="00B050"/>
           </w:tcPr>
           <w:p>
             <w:pPr>
@@ -3193,6 +3184,8 @@
               </w:rPr>
               <w:t>ODASSO</w:t>
             </w:r>
+            <w:bookmarkStart w:id="7" w:name="_GoBack"/>
+            <w:bookmarkEnd w:id="7"/>
           </w:p>
         </w:tc>
         <w:tc>
@@ -15903,7 +15896,7 @@
 </file>
 
 <file path=customXml/itemProps1.xml><?xml version="1.0" encoding="utf-8"?>
-<ds:datastoreItem xmlns:ds="http://schemas.openxmlformats.org/officeDocument/2006/customXml" ds:itemID="{A1DE0DAD-7869-4B92-AB30-BF2CD00D6F4F}">
+<ds:datastoreItem xmlns:ds="http://schemas.openxmlformats.org/officeDocument/2006/customXml" ds:itemID="{E69ED60D-B82E-4BBB-9232-6D2DF117C198}">
   <ds:schemaRefs>
     <ds:schemaRef ds:uri="http://schemas.openxmlformats.org/officeDocument/2006/bibliography"/>
   </ds:schemaRefs>

</xml_diff>

<commit_message>
plan de trabago de iteracion 2
</commit_message>
<xml_diff>
--- a/Documentacion/Iteracion2/plan-de-integracion.docx
+++ b/Documentacion/Iteracion2/plan-de-integracion.docx
@@ -1247,7 +1247,7 @@
           <w:r>
             <w:fldChar w:fldCharType="separate"/>
           </w:r>
-          <w:hyperlink w:anchor="_Toc329890146" w:history="1">
+          <w:hyperlink w:anchor="_Toc332134457" w:history="1">
             <w:r>
               <w:rPr>
                 <w:rStyle w:val="Hyperlink"/>
@@ -1274,7 +1274,7 @@
                 <w:noProof/>
                 <w:webHidden/>
               </w:rPr>
-              <w:instrText xml:space="preserve"> PAGEREF _Toc329890146 \h </w:instrText>
+              <w:instrText xml:space="preserve"> PAGEREF _Toc332134457 \h </w:instrText>
             </w:r>
             <w:r>
               <w:rPr>
@@ -1317,7 +1317,7 @@
               <w:lang w:val="en-US"/>
             </w:rPr>
           </w:pPr>
-          <w:hyperlink w:anchor="_Toc329890147" w:history="1">
+          <w:hyperlink w:anchor="_Toc332134458" w:history="1">
             <w:r>
               <w:rPr>
                 <w:rStyle w:val="Hyperlink"/>
@@ -1344,7 +1344,7 @@
                 <w:noProof/>
                 <w:webHidden/>
               </w:rPr>
-              <w:instrText xml:space="preserve"> PAGEREF _Toc329890147 \h </w:instrText>
+              <w:instrText xml:space="preserve"> PAGEREF _Toc332134458 \h </w:instrText>
             </w:r>
             <w:r>
               <w:rPr>
@@ -1387,7 +1387,7 @@
               <w:lang w:val="en-US"/>
             </w:rPr>
           </w:pPr>
-          <w:hyperlink w:anchor="_Toc329890148" w:history="1">
+          <w:hyperlink w:anchor="_Toc332134459" w:history="1">
             <w:r>
               <w:rPr>
                 <w:rStyle w:val="Hyperlink"/>
@@ -1414,7 +1414,7 @@
                 <w:noProof/>
                 <w:webHidden/>
               </w:rPr>
-              <w:instrText xml:space="preserve"> PAGEREF _Toc329890148 \h </w:instrText>
+              <w:instrText xml:space="preserve"> PAGEREF _Toc332134459 \h </w:instrText>
             </w:r>
             <w:r>
               <w:rPr>
@@ -1457,7 +1457,7 @@
               <w:lang w:val="en-US"/>
             </w:rPr>
           </w:pPr>
-          <w:hyperlink w:anchor="_Toc329890149" w:history="1">
+          <w:hyperlink w:anchor="_Toc332134460" w:history="1">
             <w:r>
               <w:rPr>
                 <w:rStyle w:val="Hyperlink"/>
@@ -1484,7 +1484,7 @@
                 <w:noProof/>
                 <w:webHidden/>
               </w:rPr>
-              <w:instrText xml:space="preserve"> PAGEREF _Toc329890149 \h </w:instrText>
+              <w:instrText xml:space="preserve"> PAGEREF _Toc332134460 \h </w:instrText>
             </w:r>
             <w:r>
               <w:rPr>
@@ -1527,7 +1527,7 @@
               <w:lang w:val="en-US"/>
             </w:rPr>
           </w:pPr>
-          <w:hyperlink w:anchor="_Toc329890150" w:history="1">
+          <w:hyperlink w:anchor="_Toc332134461" w:history="1">
             <w:r>
               <w:rPr>
                 <w:rStyle w:val="Hyperlink"/>
@@ -1554,7 +1554,7 @@
                 <w:noProof/>
                 <w:webHidden/>
               </w:rPr>
-              <w:instrText xml:space="preserve"> PAGEREF _Toc329890150 \h </w:instrText>
+              <w:instrText xml:space="preserve"> PAGEREF _Toc332134461 \h </w:instrText>
             </w:r>
             <w:r>
               <w:rPr>
@@ -1597,7 +1597,7 @@
               <w:lang w:val="en-US"/>
             </w:rPr>
           </w:pPr>
-          <w:hyperlink w:anchor="_Toc329890151" w:history="1">
+          <w:hyperlink w:anchor="_Toc332134462" w:history="1">
             <w:r>
               <w:rPr>
                 <w:rStyle w:val="Hyperlink"/>
@@ -1624,7 +1624,7 @@
                 <w:noProof/>
                 <w:webHidden/>
               </w:rPr>
-              <w:instrText xml:space="preserve"> PAGEREF _Toc329890151 \h </w:instrText>
+              <w:instrText xml:space="preserve"> PAGEREF _Toc332134462 \h </w:instrText>
             </w:r>
             <w:r>
               <w:rPr>
@@ -1667,7 +1667,7 @@
               <w:lang w:val="en-US"/>
             </w:rPr>
           </w:pPr>
-          <w:hyperlink w:anchor="_Toc329890152" w:history="1">
+          <w:hyperlink w:anchor="_Toc332134463" w:history="1">
             <w:r>
               <w:rPr>
                 <w:rStyle w:val="Hyperlink"/>
@@ -1694,7 +1694,7 @@
                 <w:noProof/>
                 <w:webHidden/>
               </w:rPr>
-              <w:instrText xml:space="preserve"> PAGEREF _Toc329890152 \h </w:instrText>
+              <w:instrText xml:space="preserve"> PAGEREF _Toc332134463 \h </w:instrText>
             </w:r>
             <w:r>
               <w:rPr>
@@ -1714,7 +1714,7 @@
                 <w:noProof/>
                 <w:webHidden/>
               </w:rPr>
-              <w:t>4</w:t>
+              <w:t>5</w:t>
             </w:r>
             <w:r>
               <w:rPr>
@@ -1754,7 +1754,7 @@
       <w:pPr>
         <w:pStyle w:val="Heading1"/>
       </w:pPr>
-      <w:bookmarkStart w:id="1" w:name="_Toc329890146"/>
+      <w:bookmarkStart w:id="1" w:name="_Toc332134457"/>
       <w:r>
         <w:lastRenderedPageBreak/>
         <w:t>Introducción</w:t>
@@ -1765,7 +1765,7 @@
       <w:pPr>
         <w:pStyle w:val="Heading2"/>
       </w:pPr>
-      <w:bookmarkStart w:id="2" w:name="_Toc329890147"/>
+      <w:bookmarkStart w:id="2" w:name="_Toc332134458"/>
       <w:r>
         <w:t>Propósito</w:t>
       </w:r>
@@ -1804,7 +1804,7 @@
       <w:pPr>
         <w:pStyle w:val="Heading1"/>
       </w:pPr>
-      <w:bookmarkStart w:id="3" w:name="_Toc329890148"/>
+      <w:bookmarkStart w:id="3" w:name="_Toc332134459"/>
       <w:r>
         <w:t>Plan de Integración</w:t>
       </w:r>
@@ -1814,7 +1814,7 @@
       <w:pPr>
         <w:pStyle w:val="Heading2"/>
       </w:pPr>
-      <w:bookmarkStart w:id="4" w:name="_Toc329890149"/>
+      <w:bookmarkStart w:id="4" w:name="_Toc332134460"/>
       <w:r>
         <w:t>Alcance</w:t>
       </w:r>
@@ -1867,7 +1867,7 @@
       <w:pPr>
         <w:pStyle w:val="Heading2"/>
       </w:pPr>
-      <w:bookmarkStart w:id="5" w:name="_Toc329890150"/>
+      <w:bookmarkStart w:id="5" w:name="_Toc332134461"/>
       <w:r>
         <w:t>No contempla</w:t>
       </w:r>
@@ -1948,7 +1948,7 @@
       <w:pPr>
         <w:pStyle w:val="Heading2"/>
       </w:pPr>
-      <w:bookmarkStart w:id="6" w:name="_Toc329890151"/>
+      <w:bookmarkStart w:id="6" w:name="_Toc332134462"/>
       <w:r>
         <w:t>Listado de Casos de Uso a Implementar</w:t>
       </w:r>
@@ -2491,13 +2491,6 @@
                 <w:szCs w:val="20"/>
               </w:rPr>
             </w:pPr>
-            <w:r>
-              <w:rPr>
-                <w:sz w:val="20"/>
-                <w:szCs w:val="20"/>
-              </w:rPr>
-              <w:t>GUILLEN</w:t>
-            </w:r>
           </w:p>
         </w:tc>
         <w:tc>
@@ -2604,13 +2597,6 @@
                 <w:szCs w:val="20"/>
               </w:rPr>
             </w:pPr>
-            <w:r>
-              <w:rPr>
-                <w:sz w:val="20"/>
-                <w:szCs w:val="20"/>
-              </w:rPr>
-              <w:t>ODASSO</w:t>
-            </w:r>
           </w:p>
         </w:tc>
         <w:tc>
@@ -2712,13 +2698,6 @@
                 <w:szCs w:val="20"/>
               </w:rPr>
             </w:pPr>
-            <w:r>
-              <w:rPr>
-                <w:sz w:val="20"/>
-                <w:szCs w:val="20"/>
-              </w:rPr>
-              <w:t>GUILLEN</w:t>
-            </w:r>
           </w:p>
         </w:tc>
         <w:tc>
@@ -2830,13 +2809,6 @@
                 <w:szCs w:val="20"/>
               </w:rPr>
             </w:pPr>
-            <w:r>
-              <w:rPr>
-                <w:sz w:val="20"/>
-                <w:szCs w:val="20"/>
-              </w:rPr>
-              <w:t>GUILLEN</w:t>
-            </w:r>
           </w:p>
         </w:tc>
         <w:tc>
@@ -2948,13 +2920,6 @@
                 <w:szCs w:val="20"/>
               </w:rPr>
             </w:pPr>
-            <w:r>
-              <w:rPr>
-                <w:sz w:val="20"/>
-                <w:szCs w:val="20"/>
-              </w:rPr>
-              <w:t>GUILLEN</w:t>
-            </w:r>
           </w:p>
         </w:tc>
         <w:tc>
@@ -3066,13 +3031,6 @@
                 <w:szCs w:val="20"/>
               </w:rPr>
             </w:pPr>
-            <w:r>
-              <w:rPr>
-                <w:sz w:val="20"/>
-                <w:szCs w:val="20"/>
-              </w:rPr>
-              <w:t>GUILLEN</w:t>
-            </w:r>
           </w:p>
         </w:tc>
         <w:tc>
@@ -3177,15 +3135,6 @@
                 <w:szCs w:val="20"/>
               </w:rPr>
             </w:pPr>
-            <w:r>
-              <w:rPr>
-                <w:sz w:val="20"/>
-                <w:szCs w:val="20"/>
-              </w:rPr>
-              <w:t>ODASSO</w:t>
-            </w:r>
-            <w:bookmarkStart w:id="7" w:name="_GoBack"/>
-            <w:bookmarkEnd w:id="7"/>
           </w:p>
         </w:tc>
         <w:tc>
@@ -3292,13 +3241,6 @@
                 <w:szCs w:val="20"/>
               </w:rPr>
             </w:pPr>
-            <w:r>
-              <w:rPr>
-                <w:sz w:val="20"/>
-                <w:szCs w:val="20"/>
-              </w:rPr>
-              <w:t>GUILLEN</w:t>
-            </w:r>
           </w:p>
         </w:tc>
         <w:tc>
@@ -3408,13 +3350,6 @@
                 <w:szCs w:val="20"/>
               </w:rPr>
             </w:pPr>
-            <w:r>
-              <w:rPr>
-                <w:sz w:val="20"/>
-                <w:szCs w:val="20"/>
-              </w:rPr>
-              <w:t>GUILLEN</w:t>
-            </w:r>
           </w:p>
         </w:tc>
         <w:tc>
@@ -3714,13 +3649,6 @@
                 <w:szCs w:val="20"/>
               </w:rPr>
             </w:pPr>
-            <w:r>
-              <w:rPr>
-                <w:sz w:val="20"/>
-                <w:szCs w:val="20"/>
-              </w:rPr>
-              <w:t>GUILLEN</w:t>
-            </w:r>
           </w:p>
         </w:tc>
         <w:tc>
@@ -7745,13 +7673,6 @@
                 <w:szCs w:val="20"/>
               </w:rPr>
             </w:pPr>
-            <w:r>
-              <w:rPr>
-                <w:sz w:val="20"/>
-                <w:szCs w:val="20"/>
-              </w:rPr>
-              <w:t>GUILLEN</w:t>
-            </w:r>
           </w:p>
         </w:tc>
         <w:tc>
@@ -7854,13 +7775,6 @@
                 <w:szCs w:val="20"/>
               </w:rPr>
             </w:pPr>
-            <w:r>
-              <w:rPr>
-                <w:sz w:val="20"/>
-                <w:szCs w:val="20"/>
-              </w:rPr>
-              <w:t>GUILLEN</w:t>
-            </w:r>
           </w:p>
         </w:tc>
         <w:tc>
@@ -9575,29 +9489,28 @@
         </w:tc>
       </w:tr>
     </w:tbl>
-    <w:p/>
     <w:p>
       <w:pPr>
         <w:pStyle w:val="Heading1"/>
       </w:pPr>
-      <w:bookmarkStart w:id="8" w:name="_Toc329890152"/>
+      <w:bookmarkStart w:id="7" w:name="_Toc332134463"/>
       <w:r>
         <w:t>P</w:t>
       </w:r>
       <w:r>
         <w:t>lan de Trabajo</w:t>
       </w:r>
-      <w:bookmarkEnd w:id="8"/>
+      <w:bookmarkEnd w:id="7"/>
     </w:p>
     <w:tbl>
       <w:tblPr>
-        <w:tblW w:w="9900" w:type="dxa"/>
+        <w:tblW w:w="8804" w:type="dxa"/>
         <w:tblInd w:w="93" w:type="dxa"/>
         <w:tblLook w:val="04A0" w:firstRow="1" w:lastRow="0" w:firstColumn="1" w:lastColumn="0" w:noHBand="0" w:noVBand="1"/>
       </w:tblPr>
       <w:tblGrid>
         <w:gridCol w:w="5500"/>
-        <w:gridCol w:w="4400"/>
+        <w:gridCol w:w="3304"/>
       </w:tblGrid>
       <w:tr>
         <w:trPr>
@@ -9640,7 +9553,7 @@
         </w:tc>
         <w:tc>
           <w:tcPr>
-            <w:tcW w:w="4400" w:type="dxa"/>
+            <w:tcW w:w="3304" w:type="dxa"/>
             <w:tcBorders>
               <w:top w:val="single" w:sz="4" w:space="0" w:color="auto"/>
               <w:left w:val="nil"/>
@@ -9669,6 +9582,8 @@
             </w:r>
           </w:p>
         </w:tc>
+        <w:bookmarkStart w:id="8" w:name="_GoBack"/>
+        <w:bookmarkEnd w:id="8"/>
       </w:tr>
       <w:tr>
         <w:trPr>
@@ -9715,7 +9630,7 @@
         </w:tc>
         <w:tc>
           <w:tcPr>
-            <w:tcW w:w="4400" w:type="dxa"/>
+            <w:tcW w:w="3304" w:type="dxa"/>
             <w:tcBorders>
               <w:top w:val="nil"/>
               <w:left w:val="nil"/>
@@ -9783,7 +9698,7 @@
         </w:tc>
         <w:tc>
           <w:tcPr>
-            <w:tcW w:w="4400" w:type="dxa"/>
+            <w:tcW w:w="3304" w:type="dxa"/>
             <w:tcBorders>
               <w:top w:val="nil"/>
               <w:left w:val="nil"/>
@@ -9851,7 +9766,7 @@
         </w:tc>
         <w:tc>
           <w:tcPr>
-            <w:tcW w:w="4400" w:type="dxa"/>
+            <w:tcW w:w="3304" w:type="dxa"/>
             <w:tcBorders>
               <w:top w:val="nil"/>
               <w:left w:val="nil"/>
@@ -9935,7 +9850,7 @@
         </w:tc>
         <w:tc>
           <w:tcPr>
-            <w:tcW w:w="4400" w:type="dxa"/>
+            <w:tcW w:w="3304" w:type="dxa"/>
             <w:tcBorders>
               <w:top w:val="nil"/>
               <w:left w:val="nil"/>
@@ -10003,7 +9918,7 @@
         </w:tc>
         <w:tc>
           <w:tcPr>
-            <w:tcW w:w="4400" w:type="dxa"/>
+            <w:tcW w:w="3304" w:type="dxa"/>
             <w:tcBorders>
               <w:top w:val="nil"/>
               <w:left w:val="nil"/>
@@ -10078,7 +9993,7 @@
         </w:tc>
         <w:tc>
           <w:tcPr>
-            <w:tcW w:w="4400" w:type="dxa"/>
+            <w:tcW w:w="3304" w:type="dxa"/>
             <w:tcBorders>
               <w:top w:val="nil"/>
               <w:left w:val="nil"/>
@@ -10121,7 +10036,7 @@
               <w:bottom w:val="nil"/>
               <w:right w:val="nil"/>
             </w:tcBorders>
-            <w:shd w:val="clear" w:color="000000" w:fill="FFFF00"/>
+            <w:shd w:val="clear" w:color="auto" w:fill="92D050"/>
             <w:noWrap/>
             <w:vAlign w:val="bottom"/>
             <w:hideMark/>
@@ -10146,7 +10061,7 @@
         </w:tc>
         <w:tc>
           <w:tcPr>
-            <w:tcW w:w="4400" w:type="dxa"/>
+            <w:tcW w:w="3304" w:type="dxa"/>
             <w:tcBorders>
               <w:top w:val="nil"/>
               <w:left w:val="nil"/>
@@ -10214,7 +10129,7 @@
         </w:tc>
         <w:tc>
           <w:tcPr>
-            <w:tcW w:w="4400" w:type="dxa"/>
+            <w:tcW w:w="3304" w:type="dxa"/>
             <w:tcBorders>
               <w:top w:val="nil"/>
               <w:left w:val="nil"/>
@@ -10282,7 +10197,7 @@
         </w:tc>
         <w:tc>
           <w:tcPr>
-            <w:tcW w:w="4400" w:type="dxa"/>
+            <w:tcW w:w="3304" w:type="dxa"/>
             <w:tcBorders>
               <w:top w:val="nil"/>
               <w:left w:val="nil"/>
@@ -10325,7 +10240,7 @@
               <w:bottom w:val="nil"/>
               <w:right w:val="nil"/>
             </w:tcBorders>
-            <w:shd w:val="clear" w:color="000000" w:fill="FFFF00"/>
+            <w:shd w:val="clear" w:color="auto" w:fill="92D050"/>
             <w:noWrap/>
             <w:vAlign w:val="bottom"/>
             <w:hideMark/>
@@ -10350,7 +10265,7 @@
         </w:tc>
         <w:tc>
           <w:tcPr>
-            <w:tcW w:w="4400" w:type="dxa"/>
+            <w:tcW w:w="3304" w:type="dxa"/>
             <w:tcBorders>
               <w:top w:val="nil"/>
               <w:left w:val="nil"/>
@@ -10393,7 +10308,7 @@
               <w:bottom w:val="nil"/>
               <w:right w:val="nil"/>
             </w:tcBorders>
-            <w:shd w:val="clear" w:color="000000" w:fill="FFFF00"/>
+            <w:shd w:val="clear" w:color="auto" w:fill="92D050"/>
             <w:noWrap/>
             <w:vAlign w:val="bottom"/>
             <w:hideMark/>
@@ -10432,7 +10347,7 @@
         </w:tc>
         <w:tc>
           <w:tcPr>
-            <w:tcW w:w="4400" w:type="dxa"/>
+            <w:tcW w:w="3304" w:type="dxa"/>
             <w:tcBorders>
               <w:top w:val="nil"/>
               <w:left w:val="nil"/>
@@ -10522,7 +10437,7 @@
         </w:tc>
         <w:tc>
           <w:tcPr>
-            <w:tcW w:w="4400" w:type="dxa"/>
+            <w:tcW w:w="3304" w:type="dxa"/>
             <w:tcBorders>
               <w:top w:val="nil"/>
               <w:left w:val="nil"/>
@@ -10592,7 +10507,7 @@
         </w:tc>
         <w:tc>
           <w:tcPr>
-            <w:tcW w:w="4400" w:type="dxa"/>
+            <w:tcW w:w="3304" w:type="dxa"/>
             <w:tcBorders>
               <w:top w:val="single" w:sz="4" w:space="0" w:color="auto"/>
               <w:left w:val="nil"/>
@@ -10660,7 +10575,7 @@
         </w:tc>
         <w:tc>
           <w:tcPr>
-            <w:tcW w:w="4400" w:type="dxa"/>
+            <w:tcW w:w="3304" w:type="dxa"/>
             <w:tcBorders>
               <w:top w:val="nil"/>
               <w:left w:val="nil"/>
@@ -10742,7 +10657,7 @@
         </w:tc>
         <w:tc>
           <w:tcPr>
-            <w:tcW w:w="4400" w:type="dxa"/>
+            <w:tcW w:w="3304" w:type="dxa"/>
             <w:tcBorders>
               <w:top w:val="nil"/>
               <w:left w:val="nil"/>
@@ -10817,14 +10732,14 @@
         </w:tc>
         <w:tc>
           <w:tcPr>
-            <w:tcW w:w="4400" w:type="dxa"/>
+            <w:tcW w:w="3304" w:type="dxa"/>
             <w:tcBorders>
               <w:top w:val="nil"/>
               <w:left w:val="nil"/>
               <w:bottom w:val="nil"/>
               <w:right w:val="single" w:sz="4" w:space="0" w:color="auto"/>
             </w:tcBorders>
-            <w:shd w:val="clear" w:color="auto" w:fill="92D050"/>
+            <w:shd w:val="clear" w:color="auto" w:fill="FFFFFF" w:themeFill="background1"/>
             <w:noWrap/>
             <w:vAlign w:val="bottom"/>
             <w:hideMark/>
@@ -10885,7 +10800,7 @@
         </w:tc>
         <w:tc>
           <w:tcPr>
-            <w:tcW w:w="4400" w:type="dxa"/>
+            <w:tcW w:w="3304" w:type="dxa"/>
             <w:tcBorders>
               <w:top w:val="nil"/>
               <w:left w:val="nil"/>
@@ -10953,7 +10868,7 @@
         </w:tc>
         <w:tc>
           <w:tcPr>
-            <w:tcW w:w="4400" w:type="dxa"/>
+            <w:tcW w:w="3304" w:type="dxa"/>
             <w:tcBorders>
               <w:top w:val="nil"/>
               <w:left w:val="nil"/>
@@ -11024,7 +10939,7 @@
         </w:tc>
         <w:tc>
           <w:tcPr>
-            <w:tcW w:w="4400" w:type="dxa"/>
+            <w:tcW w:w="3304" w:type="dxa"/>
             <w:tcBorders>
               <w:top w:val="nil"/>
               <w:left w:val="nil"/>
@@ -11092,7 +11007,7 @@
         </w:tc>
         <w:tc>
           <w:tcPr>
-            <w:tcW w:w="4400" w:type="dxa"/>
+            <w:tcW w:w="3304" w:type="dxa"/>
             <w:tcBorders>
               <w:top w:val="nil"/>
               <w:left w:val="nil"/>
@@ -11160,7 +11075,7 @@
         </w:tc>
         <w:tc>
           <w:tcPr>
-            <w:tcW w:w="4400" w:type="dxa"/>
+            <w:tcW w:w="3304" w:type="dxa"/>
             <w:tcBorders>
               <w:top w:val="nil"/>
               <w:left w:val="nil"/>
@@ -11242,7 +11157,7 @@
         </w:tc>
         <w:tc>
           <w:tcPr>
-            <w:tcW w:w="4400" w:type="dxa"/>
+            <w:tcW w:w="3304" w:type="dxa"/>
             <w:tcBorders>
               <w:top w:val="nil"/>
               <w:left w:val="nil"/>
@@ -11407,7 +11322,7 @@
                   <w:bCs/>
                   <w:noProof/>
                 </w:rPr>
-                <w:t>3</w:t>
+                <w:t>5</w:t>
               </w:r>
               <w:r>
                 <w:rPr>
@@ -15896,7 +15811,7 @@
 </file>
 
 <file path=customXml/itemProps1.xml><?xml version="1.0" encoding="utf-8"?>
-<ds:datastoreItem xmlns:ds="http://schemas.openxmlformats.org/officeDocument/2006/customXml" ds:itemID="{E69ED60D-B82E-4BBB-9232-6D2DF117C198}">
+<ds:datastoreItem xmlns:ds="http://schemas.openxmlformats.org/officeDocument/2006/customXml" ds:itemID="{FDC30052-04DA-4E48-BD61-7A97444EA5A0}">
   <ds:schemaRefs>
     <ds:schemaRef ds:uri="http://schemas.openxmlformats.org/officeDocument/2006/bibliography"/>
   </ds:schemaRefs>

</xml_diff>

<commit_message>
Se crea documento PlanPruebasIteracion2.doc y se actualiza plan-de-integracion.docx
</commit_message>
<xml_diff>
--- a/Documentacion/Iteracion2/plan-de-integracion.docx
+++ b/Documentacion/Iteracion2/plan-de-integracion.docx
@@ -1,6 +1,6 @@
 
 <file path=word/document.xml><?xml version="1.0" encoding="utf-8"?>
-<w:document xmlns:wpc="http://schemas.microsoft.com/office/word/2010/wordprocessingCanvas" xmlns:mc="http://schemas.openxmlformats.org/markup-compatibility/2006" xmlns:o="urn:schemas-microsoft-com:office:office" xmlns:r="http://schemas.openxmlformats.org/officeDocument/2006/relationships" xmlns:m="http://schemas.openxmlformats.org/officeDocument/2006/math" xmlns:v="urn:schemas-microsoft-com:vml" xmlns:wp14="http://schemas.microsoft.com/office/word/2010/wordprocessingDrawing" xmlns:wp="http://schemas.openxmlformats.org/drawingml/2006/wordprocessingDrawing" xmlns:w10="urn:schemas-microsoft-com:office:word" xmlns:w="http://schemas.openxmlformats.org/wordprocessingml/2006/main" xmlns:w14="http://schemas.microsoft.com/office/word/2010/wordml" xmlns:wpg="http://schemas.microsoft.com/office/word/2010/wordprocessingGroup" xmlns:wpi="http://schemas.microsoft.com/office/word/2010/wordprocessingInk" xmlns:wne="http://schemas.microsoft.com/office/word/2006/wordml" xmlns:wps="http://schemas.microsoft.com/office/word/2010/wordprocessingShape" mc:Ignorable="w14 wp14">
+<w:document xmlns:ve="http://schemas.openxmlformats.org/markup-compatibility/2006" xmlns:o="urn:schemas-microsoft-com:office:office" xmlns:r="http://schemas.openxmlformats.org/officeDocument/2006/relationships" xmlns:m="http://schemas.openxmlformats.org/officeDocument/2006/math" xmlns:v="urn:schemas-microsoft-com:vml" xmlns:wp="http://schemas.openxmlformats.org/drawingml/2006/wordprocessingDrawing" xmlns:w10="urn:schemas-microsoft-com:office:word" xmlns:w="http://schemas.openxmlformats.org/wordprocessingml/2006/main" xmlns:wne="http://schemas.microsoft.com/office/word/2006/wordml">
   <w:body>
     <w:p>
       <w:pPr>
@@ -435,8 +435,8 @@
     <w:p>
       <w:pPr>
         <w:sectPr>
-          <w:headerReference w:type="default" r:id="rId9"/>
-          <w:footerReference w:type="default" r:id="rId10"/>
+          <w:headerReference w:type="default" r:id="rId8"/>
+          <w:footerReference w:type="default" r:id="rId9"/>
           <w:pgSz w:w="12240" w:h="15840"/>
           <w:pgMar w:top="1417" w:right="1701" w:bottom="1417" w:left="1701" w:header="708" w:footer="708" w:gutter="0"/>
           <w:pgNumType w:start="2"/>
@@ -478,7 +478,7 @@
           <w:insideV w:val="single" w:sz="6" w:space="0" w:color="auto"/>
         </w:tblBorders>
         <w:tblLayout w:type="fixed"/>
-        <w:tblLook w:val="04A0" w:firstRow="1" w:lastRow="0" w:firstColumn="1" w:lastColumn="0" w:noHBand="0" w:noVBand="1"/>
+        <w:tblLook w:val="04A0"/>
       </w:tblPr>
       <w:tblGrid>
         <w:gridCol w:w="1421"/>
@@ -1181,7 +1181,7 @@
     <w:p>
       <w:pPr>
         <w:sectPr>
-          <w:headerReference w:type="default" r:id="rId11"/>
+          <w:headerReference w:type="default" r:id="rId10"/>
           <w:pgSz w:w="12240" w:h="15840"/>
           <w:pgMar w:top="1417" w:right="1701" w:bottom="1417" w:left="1701" w:header="708" w:footer="708" w:gutter="0"/>
           <w:pgNumType w:start="2"/>
@@ -1216,7 +1216,7 @@
       <w:sdtContent>
         <w:p>
           <w:pPr>
-            <w:pStyle w:val="TOCHeading"/>
+            <w:pStyle w:val="TtulodeTDC"/>
             <w:rPr>
               <w:lang w:val="es-AR"/>
             </w:rPr>
@@ -1230,7 +1230,7 @@
         </w:p>
         <w:p>
           <w:pPr>
-            <w:pStyle w:val="TOC1"/>
+            <w:pStyle w:val="TDC1"/>
             <w:tabs>
               <w:tab w:val="right" w:leader="dot" w:pos="8828"/>
             </w:tabs>
@@ -1252,7 +1252,7 @@
           <w:hyperlink w:anchor="_Toc332136633" w:history="1">
             <w:r>
               <w:rPr>
-                <w:rStyle w:val="Hyperlink"/>
+                <w:rStyle w:val="Hipervnculo"/>
                 <w:noProof/>
               </w:rPr>
               <w:t>Introducción</w:t>
@@ -1309,7 +1309,7 @@
         </w:p>
         <w:p>
           <w:pPr>
-            <w:pStyle w:val="TOC2"/>
+            <w:pStyle w:val="TDC2"/>
             <w:tabs>
               <w:tab w:val="right" w:leader="dot" w:pos="8828"/>
             </w:tabs>
@@ -1322,7 +1322,7 @@
           <w:hyperlink w:anchor="_Toc332136634" w:history="1">
             <w:r>
               <w:rPr>
-                <w:rStyle w:val="Hyperlink"/>
+                <w:rStyle w:val="Hipervnculo"/>
                 <w:noProof/>
               </w:rPr>
               <w:t>Propósito</w:t>
@@ -1379,7 +1379,7 @@
         </w:p>
         <w:p>
           <w:pPr>
-            <w:pStyle w:val="TOC1"/>
+            <w:pStyle w:val="TDC1"/>
             <w:tabs>
               <w:tab w:val="right" w:leader="dot" w:pos="8828"/>
             </w:tabs>
@@ -1392,7 +1392,7 @@
           <w:hyperlink w:anchor="_Toc332136635" w:history="1">
             <w:r>
               <w:rPr>
-                <w:rStyle w:val="Hyperlink"/>
+                <w:rStyle w:val="Hipervnculo"/>
                 <w:noProof/>
               </w:rPr>
               <w:t>Plan de Integración</w:t>
@@ -1449,7 +1449,7 @@
         </w:p>
         <w:p>
           <w:pPr>
-            <w:pStyle w:val="TOC2"/>
+            <w:pStyle w:val="TDC2"/>
             <w:tabs>
               <w:tab w:val="right" w:leader="dot" w:pos="8828"/>
             </w:tabs>
@@ -1462,7 +1462,7 @@
           <w:hyperlink w:anchor="_Toc332136636" w:history="1">
             <w:r>
               <w:rPr>
-                <w:rStyle w:val="Hyperlink"/>
+                <w:rStyle w:val="Hipervnculo"/>
                 <w:noProof/>
               </w:rPr>
               <w:t>Alcance</w:t>
@@ -1519,7 +1519,7 @@
         </w:p>
         <w:p>
           <w:pPr>
-            <w:pStyle w:val="TOC2"/>
+            <w:pStyle w:val="TDC2"/>
             <w:tabs>
               <w:tab w:val="right" w:leader="dot" w:pos="8828"/>
             </w:tabs>
@@ -1532,7 +1532,7 @@
           <w:hyperlink w:anchor="_Toc332136637" w:history="1">
             <w:r>
               <w:rPr>
-                <w:rStyle w:val="Hyperlink"/>
+                <w:rStyle w:val="Hipervnculo"/>
                 <w:noProof/>
               </w:rPr>
               <w:t>No contempla</w:t>
@@ -1589,7 +1589,7 @@
         </w:p>
         <w:p>
           <w:pPr>
-            <w:pStyle w:val="TOC2"/>
+            <w:pStyle w:val="TDC2"/>
             <w:tabs>
               <w:tab w:val="right" w:leader="dot" w:pos="8828"/>
             </w:tabs>
@@ -1602,7 +1602,7 @@
           <w:hyperlink w:anchor="_Toc332136638" w:history="1">
             <w:r>
               <w:rPr>
-                <w:rStyle w:val="Hyperlink"/>
+                <w:rStyle w:val="Hipervnculo"/>
                 <w:noProof/>
               </w:rPr>
               <w:t>Listado de Casos de Uso a Implementar</w:t>
@@ -1659,7 +1659,7 @@
         </w:p>
         <w:p>
           <w:pPr>
-            <w:pStyle w:val="TOC1"/>
+            <w:pStyle w:val="TDC1"/>
             <w:tabs>
               <w:tab w:val="right" w:leader="dot" w:pos="8828"/>
             </w:tabs>
@@ -1672,7 +1672,7 @@
           <w:hyperlink w:anchor="_Toc332136639" w:history="1">
             <w:r>
               <w:rPr>
-                <w:rStyle w:val="Hyperlink"/>
+                <w:rStyle w:val="Hipervnculo"/>
                 <w:noProof/>
               </w:rPr>
               <w:t>Plan de Trabajo</w:t>
@@ -1742,8 +1742,8 @@
     <w:p>
       <w:pPr>
         <w:sectPr>
-          <w:headerReference w:type="default" r:id="rId12"/>
-          <w:footerReference w:type="default" r:id="rId13"/>
+          <w:headerReference w:type="default" r:id="rId11"/>
+          <w:footerReference w:type="default" r:id="rId12"/>
           <w:pgSz w:w="12240" w:h="15840"/>
           <w:pgMar w:top="1417" w:right="1701" w:bottom="1417" w:left="1701" w:header="708" w:footer="708" w:gutter="0"/>
           <w:pgNumType w:start="1"/>
@@ -1754,7 +1754,7 @@
     </w:p>
     <w:p>
       <w:pPr>
-        <w:pStyle w:val="Heading1"/>
+        <w:pStyle w:val="Ttulo1"/>
       </w:pPr>
       <w:bookmarkStart w:id="2" w:name="_Toc332136633"/>
       <w:r>
@@ -1765,7 +1765,7 @@
     </w:p>
     <w:p>
       <w:pPr>
-        <w:pStyle w:val="Heading2"/>
+        <w:pStyle w:val="Ttulo2"/>
       </w:pPr>
       <w:bookmarkStart w:id="3" w:name="_Toc332136634"/>
       <w:r>
@@ -1804,7 +1804,7 @@
     </w:p>
     <w:p>
       <w:pPr>
-        <w:pStyle w:val="Heading1"/>
+        <w:pStyle w:val="Ttulo1"/>
       </w:pPr>
       <w:bookmarkStart w:id="4" w:name="_Toc332136635"/>
       <w:r>
@@ -1814,7 +1814,7 @@
     </w:p>
     <w:p>
       <w:pPr>
-        <w:pStyle w:val="Heading2"/>
+        <w:pStyle w:val="Ttulo2"/>
       </w:pPr>
       <w:bookmarkStart w:id="5" w:name="_Toc332136636"/>
       <w:r>
@@ -1867,7 +1867,7 @@
     </w:p>
     <w:p>
       <w:pPr>
-        <w:pStyle w:val="Heading2"/>
+        <w:pStyle w:val="Ttulo2"/>
       </w:pPr>
       <w:bookmarkStart w:id="6" w:name="_Toc332136637"/>
       <w:r>
@@ -1948,7 +1948,7 @@
     </w:p>
     <w:p>
       <w:pPr>
-        <w:pStyle w:val="Heading2"/>
+        <w:pStyle w:val="Ttulo2"/>
       </w:pPr>
       <w:bookmarkStart w:id="7" w:name="_Toc332136638"/>
       <w:r>
@@ -1958,10 +1958,10 @@
     </w:p>
     <w:tbl>
       <w:tblPr>
-        <w:tblStyle w:val="TableGrid"/>
+        <w:tblStyle w:val="Tablaconcuadrcula"/>
         <w:tblW w:w="8472" w:type="dxa"/>
         <w:tblLayout w:type="fixed"/>
-        <w:tblLook w:val="04A0" w:firstRow="1" w:lastRow="0" w:firstColumn="1" w:lastColumn="0" w:noHBand="0" w:noVBand="1"/>
+        <w:tblLook w:val="04A0"/>
       </w:tblPr>
       <w:tblGrid>
         <w:gridCol w:w="1560"/>
@@ -2736,23 +2736,13 @@
               </w:rPr>
               <w:br/>
             </w:r>
-            <w:proofErr w:type="spellStart"/>
             <w:r>
               <w:rPr>
                 <w:i/>
                 <w:sz w:val="20"/>
                 <w:szCs w:val="20"/>
               </w:rPr>
-              <w:t>Filtros</w:t>
-            </w:r>
-            <w:proofErr w:type="spellEnd"/>
-            <w:r>
-              <w:rPr>
-                <w:i/>
-                <w:sz w:val="20"/>
-                <w:szCs w:val="20"/>
-              </w:rPr>
-              <w:t>: según atributos públicos de la entidad.</w:t>
+              <w:t>Filtros: según atributos públicos de la entidad.</w:t>
             </w:r>
           </w:p>
           <w:p>
@@ -6487,7 +6477,7 @@
     </w:tbl>
     <w:p>
       <w:pPr>
-        <w:pStyle w:val="Heading1"/>
+        <w:pStyle w:val="Ttulo1"/>
       </w:pPr>
       <w:bookmarkStart w:id="8" w:name="_Toc332136639"/>
       <w:r>
@@ -6502,7 +6492,7 @@
       <w:tblPr>
         <w:tblW w:w="8379" w:type="dxa"/>
         <w:tblInd w:w="93" w:type="dxa"/>
-        <w:tblLook w:val="04A0" w:firstRow="1" w:lastRow="0" w:firstColumn="1" w:lastColumn="0" w:noHBand="0" w:noVBand="1"/>
+        <w:tblLook w:val="04A0"/>
       </w:tblPr>
       <w:tblGrid>
         <w:gridCol w:w="8379"/>
@@ -7189,44 +7179,14 @@
                 <w:rFonts w:ascii="Calibri" w:eastAsia="Times New Roman" w:hAnsi="Calibri" w:cs="Calibri"/>
                 <w:color w:val="000000"/>
               </w:rPr>
-              <w:t>Implementación</w:t>
-            </w:r>
-          </w:p>
-        </w:tc>
-      </w:tr>
-      <w:tr>
-        <w:trPr>
-          <w:trHeight w:val="300"/>
-        </w:trPr>
-        <w:tc>
-          <w:tcPr>
-            <w:tcW w:w="8379" w:type="dxa"/>
-            <w:tcBorders>
-              <w:top w:val="nil"/>
-              <w:left w:val="single" w:sz="4" w:space="0" w:color="auto"/>
-              <w:bottom w:val="single" w:sz="4" w:space="0" w:color="auto"/>
-              <w:right w:val="single" w:sz="4" w:space="0" w:color="auto"/>
-            </w:tcBorders>
-            <w:shd w:val="clear" w:color="auto" w:fill="FFFFFF" w:themeFill="background1"/>
-            <w:noWrap/>
-            <w:vAlign w:val="bottom"/>
-            <w:hideMark/>
-          </w:tcPr>
-          <w:p>
-            <w:pPr>
-              <w:spacing w:after="0" w:line="240" w:lineRule="auto"/>
-              <w:ind w:firstLineChars="100" w:firstLine="220"/>
+              <w:t xml:space="preserve">Inicio </w:t>
+            </w:r>
+            <w:r>
               <w:rPr>
                 <w:rFonts w:ascii="Calibri" w:eastAsia="Times New Roman" w:hAnsi="Calibri" w:cs="Calibri"/>
                 <w:color w:val="000000"/>
               </w:rPr>
-            </w:pPr>
-            <w:r>
-              <w:rPr>
-                <w:rFonts w:ascii="Calibri" w:eastAsia="Times New Roman" w:hAnsi="Calibri" w:cs="Calibri"/>
-                <w:color w:val="000000"/>
-              </w:rPr>
-              <w:t>Ejecutar pruebas en ambiente de desarrollo</w:t>
+              <w:t>Implementación</w:t>
             </w:r>
           </w:p>
         </w:tc>
@@ -7281,7 +7241,6 @@
             <w:tcBorders>
               <w:top w:val="nil"/>
               <w:left w:val="single" w:sz="4" w:space="0" w:color="auto"/>
-              <w:bottom w:val="nil"/>
               <w:right w:val="single" w:sz="4" w:space="0" w:color="auto"/>
             </w:tcBorders>
             <w:shd w:val="clear" w:color="auto" w:fill="auto"/>
@@ -7303,44 +7262,14 @@
                 <w:rFonts w:ascii="Calibri" w:eastAsia="Times New Roman" w:hAnsi="Calibri" w:cs="Calibri"/>
                 <w:color w:val="000000"/>
               </w:rPr>
-              <w:t>Implementación</w:t>
-            </w:r>
-          </w:p>
-        </w:tc>
-      </w:tr>
-      <w:tr>
-        <w:trPr>
-          <w:trHeight w:val="300"/>
-        </w:trPr>
-        <w:tc>
-          <w:tcPr>
-            <w:tcW w:w="8379" w:type="dxa"/>
-            <w:tcBorders>
-              <w:top w:val="nil"/>
-              <w:left w:val="single" w:sz="4" w:space="0" w:color="auto"/>
-              <w:bottom w:val="nil"/>
-              <w:right w:val="single" w:sz="4" w:space="0" w:color="auto"/>
-            </w:tcBorders>
-            <w:shd w:val="clear" w:color="auto" w:fill="auto"/>
-            <w:noWrap/>
-            <w:vAlign w:val="bottom"/>
-            <w:hideMark/>
-          </w:tcPr>
-          <w:p>
-            <w:pPr>
-              <w:spacing w:after="0" w:line="240" w:lineRule="auto"/>
-              <w:ind w:firstLineChars="100" w:firstLine="220"/>
+              <w:t xml:space="preserve">Fin </w:t>
+            </w:r>
+            <w:r>
               <w:rPr>
                 <w:rFonts w:ascii="Calibri" w:eastAsia="Times New Roman" w:hAnsi="Calibri" w:cs="Calibri"/>
                 <w:color w:val="000000"/>
               </w:rPr>
-            </w:pPr>
-            <w:r>
-              <w:rPr>
-                <w:rFonts w:ascii="Calibri" w:eastAsia="Times New Roman" w:hAnsi="Calibri" w:cs="Calibri"/>
-                <w:color w:val="000000"/>
-              </w:rPr>
-              <w:t>Ejecutar pruebas en ambiente de desarrollo</w:t>
+              <w:t>Implementación</w:t>
             </w:r>
           </w:p>
         </w:tc>
@@ -7377,7 +7306,7 @@
                 <w:rFonts w:ascii="Calibri" w:eastAsia="Times New Roman" w:hAnsi="Calibri" w:cs="Calibri"/>
                 <w:color w:val="000000"/>
               </w:rPr>
-              <w:t>Ejecutar pruebas de aceptación de usuario</w:t>
+              <w:t>Ejecutar pruebas en ambiente de desarrollo</w:t>
             </w:r>
           </w:p>
         </w:tc>
@@ -7395,7 +7324,7 @@
 </file>
 
 <file path=word/endnotes.xml><?xml version="1.0" encoding="utf-8"?>
-<w:endnotes xmlns:wpc="http://schemas.microsoft.com/office/word/2010/wordprocessingCanvas" xmlns:mc="http://schemas.openxmlformats.org/markup-compatibility/2006" xmlns:o="urn:schemas-microsoft-com:office:office" xmlns:r="http://schemas.openxmlformats.org/officeDocument/2006/relationships" xmlns:m="http://schemas.openxmlformats.org/officeDocument/2006/math" xmlns:v="urn:schemas-microsoft-com:vml" xmlns:wp14="http://schemas.microsoft.com/office/word/2010/wordprocessingDrawing" xmlns:wp="http://schemas.openxmlformats.org/drawingml/2006/wordprocessingDrawing" xmlns:w10="urn:schemas-microsoft-com:office:word" xmlns:w="http://schemas.openxmlformats.org/wordprocessingml/2006/main" xmlns:w14="http://schemas.microsoft.com/office/word/2010/wordml" xmlns:wpg="http://schemas.microsoft.com/office/word/2010/wordprocessingGroup" xmlns:wpi="http://schemas.microsoft.com/office/word/2010/wordprocessingInk" xmlns:wne="http://schemas.microsoft.com/office/word/2006/wordml" xmlns:wps="http://schemas.microsoft.com/office/word/2010/wordprocessingShape" mc:Ignorable="w14 wp14">
+<w:endnotes xmlns:ve="http://schemas.openxmlformats.org/markup-compatibility/2006" xmlns:o="urn:schemas-microsoft-com:office:office" xmlns:r="http://schemas.openxmlformats.org/officeDocument/2006/relationships" xmlns:m="http://schemas.openxmlformats.org/officeDocument/2006/math" xmlns:v="urn:schemas-microsoft-com:vml" xmlns:wp="http://schemas.openxmlformats.org/drawingml/2006/wordprocessingDrawing" xmlns:w10="urn:schemas-microsoft-com:office:word" xmlns:w="http://schemas.openxmlformats.org/wordprocessingml/2006/main" xmlns:wne="http://schemas.microsoft.com/office/word/2006/wordml">
   <w:endnote w:type="separator" w:id="-1">
     <w:p>
       <w:pPr>
@@ -7420,26 +7349,26 @@
 </file>
 
 <file path=word/footer1.xml><?xml version="1.0" encoding="utf-8"?>
-<w:ftr xmlns:wpc="http://schemas.microsoft.com/office/word/2010/wordprocessingCanvas" xmlns:mc="http://schemas.openxmlformats.org/markup-compatibility/2006" xmlns:o="urn:schemas-microsoft-com:office:office" xmlns:r="http://schemas.openxmlformats.org/officeDocument/2006/relationships" xmlns:m="http://schemas.openxmlformats.org/officeDocument/2006/math" xmlns:v="urn:schemas-microsoft-com:vml" xmlns:wp14="http://schemas.microsoft.com/office/word/2010/wordprocessingDrawing" xmlns:wp="http://schemas.openxmlformats.org/drawingml/2006/wordprocessingDrawing" xmlns:w10="urn:schemas-microsoft-com:office:word" xmlns:w="http://schemas.openxmlformats.org/wordprocessingml/2006/main" xmlns:w14="http://schemas.microsoft.com/office/word/2010/wordml" xmlns:wpg="http://schemas.microsoft.com/office/word/2010/wordprocessingGroup" xmlns:wpi="http://schemas.microsoft.com/office/word/2010/wordprocessingInk" xmlns:wne="http://schemas.microsoft.com/office/word/2006/wordml" xmlns:wps="http://schemas.microsoft.com/office/word/2010/wordprocessingShape" mc:Ignorable="w14 wp14">
+<w:ftr xmlns:ve="http://schemas.openxmlformats.org/markup-compatibility/2006" xmlns:o="urn:schemas-microsoft-com:office:office" xmlns:r="http://schemas.openxmlformats.org/officeDocument/2006/relationships" xmlns:m="http://schemas.openxmlformats.org/officeDocument/2006/math" xmlns:v="urn:schemas-microsoft-com:vml" xmlns:wp="http://schemas.openxmlformats.org/drawingml/2006/wordprocessingDrawing" xmlns:w10="urn:schemas-microsoft-com:office:word" xmlns:w="http://schemas.openxmlformats.org/wordprocessingml/2006/main" xmlns:wne="http://schemas.microsoft.com/office/word/2006/wordml">
   <w:p>
     <w:pPr>
-      <w:pStyle w:val="Footer"/>
+      <w:pStyle w:val="Piedepgina"/>
       <w:jc w:val="right"/>
     </w:pPr>
   </w:p>
   <w:p>
     <w:pPr>
-      <w:pStyle w:val="Footer"/>
+      <w:pStyle w:val="Piedepgina"/>
     </w:pPr>
   </w:p>
 </w:ftr>
 </file>
 
 <file path=word/footer2.xml><?xml version="1.0" encoding="utf-8"?>
-<w:ftr xmlns:wpc="http://schemas.microsoft.com/office/word/2010/wordprocessingCanvas" xmlns:mc="http://schemas.openxmlformats.org/markup-compatibility/2006" xmlns:o="urn:schemas-microsoft-com:office:office" xmlns:r="http://schemas.openxmlformats.org/officeDocument/2006/relationships" xmlns:m="http://schemas.openxmlformats.org/officeDocument/2006/math" xmlns:v="urn:schemas-microsoft-com:vml" xmlns:wp14="http://schemas.microsoft.com/office/word/2010/wordprocessingDrawing" xmlns:wp="http://schemas.openxmlformats.org/drawingml/2006/wordprocessingDrawing" xmlns:w10="urn:schemas-microsoft-com:office:word" xmlns:w="http://schemas.openxmlformats.org/wordprocessingml/2006/main" xmlns:w14="http://schemas.microsoft.com/office/word/2010/wordml" xmlns:wpg="http://schemas.microsoft.com/office/word/2010/wordprocessingGroup" xmlns:wpi="http://schemas.microsoft.com/office/word/2010/wordprocessingInk" xmlns:wne="http://schemas.microsoft.com/office/word/2006/wordml" xmlns:wps="http://schemas.microsoft.com/office/word/2010/wordprocessingShape" mc:Ignorable="w14 wp14">
+<w:ftr xmlns:ve="http://schemas.openxmlformats.org/markup-compatibility/2006" xmlns:o="urn:schemas-microsoft-com:office:office" xmlns:r="http://schemas.openxmlformats.org/officeDocument/2006/relationships" xmlns:m="http://schemas.openxmlformats.org/officeDocument/2006/math" xmlns:v="urn:schemas-microsoft-com:vml" xmlns:wp="http://schemas.openxmlformats.org/drawingml/2006/wordprocessingDrawing" xmlns:w10="urn:schemas-microsoft-com:office:word" xmlns:w="http://schemas.openxmlformats.org/wordprocessingml/2006/main" xmlns:wne="http://schemas.microsoft.com/office/word/2006/wordml">
   <w:tbl>
     <w:tblPr>
-      <w:tblStyle w:val="TableGrid"/>
+      <w:tblStyle w:val="Tablaconcuadrcula"/>
       <w:tblW w:w="0" w:type="auto"/>
       <w:tblBorders>
         <w:top w:val="single" w:sz="8" w:space="0" w:color="9BBB59" w:themeColor="accent3"/>
@@ -7449,7 +7378,7 @@
         <w:insideH w:val="none" w:sz="0" w:space="0" w:color="auto"/>
         <w:insideV w:val="none" w:sz="0" w:space="0" w:color="auto"/>
       </w:tblBorders>
-      <w:tblLook w:val="04A0" w:firstRow="1" w:lastRow="0" w:firstColumn="1" w:lastColumn="0" w:noHBand="0" w:noVBand="1"/>
+      <w:tblLook w:val="04A0"/>
     </w:tblPr>
     <w:tblGrid>
       <w:gridCol w:w="9054"/>
@@ -7467,11 +7396,10 @@
               <w:docPartUnique/>
             </w:docPartObj>
           </w:sdtPr>
-          <w:sdtEndPr/>
           <w:sdtContent>
             <w:p>
               <w:pPr>
-                <w:pStyle w:val="Footer"/>
+                <w:pStyle w:val="Piedepgina"/>
                 <w:tabs>
                   <w:tab w:val="left" w:pos="6390"/>
                 </w:tabs>
@@ -7517,7 +7445,7 @@
                   <w:bCs/>
                   <w:noProof/>
                 </w:rPr>
-                <w:t>1</w:t>
+                <w:t>5</w:t>
               </w:r>
               <w:r>
                 <w:rPr>
@@ -7581,20 +7509,20 @@
   </w:tbl>
   <w:p>
     <w:pPr>
-      <w:pStyle w:val="Footer"/>
+      <w:pStyle w:val="Piedepgina"/>
       <w:jc w:val="right"/>
     </w:pPr>
   </w:p>
   <w:p>
     <w:pPr>
-      <w:pStyle w:val="Footer"/>
+      <w:pStyle w:val="Piedepgina"/>
     </w:pPr>
   </w:p>
 </w:ftr>
 </file>
 
 <file path=word/footnotes.xml><?xml version="1.0" encoding="utf-8"?>
-<w:footnotes xmlns:wpc="http://schemas.microsoft.com/office/word/2010/wordprocessingCanvas" xmlns:mc="http://schemas.openxmlformats.org/markup-compatibility/2006" xmlns:o="urn:schemas-microsoft-com:office:office" xmlns:r="http://schemas.openxmlformats.org/officeDocument/2006/relationships" xmlns:m="http://schemas.openxmlformats.org/officeDocument/2006/math" xmlns:v="urn:schemas-microsoft-com:vml" xmlns:wp14="http://schemas.microsoft.com/office/word/2010/wordprocessingDrawing" xmlns:wp="http://schemas.openxmlformats.org/drawingml/2006/wordprocessingDrawing" xmlns:w10="urn:schemas-microsoft-com:office:word" xmlns:w="http://schemas.openxmlformats.org/wordprocessingml/2006/main" xmlns:w14="http://schemas.microsoft.com/office/word/2010/wordml" xmlns:wpg="http://schemas.microsoft.com/office/word/2010/wordprocessingGroup" xmlns:wpi="http://schemas.microsoft.com/office/word/2010/wordprocessingInk" xmlns:wne="http://schemas.microsoft.com/office/word/2006/wordml" xmlns:wps="http://schemas.microsoft.com/office/word/2010/wordprocessingShape" mc:Ignorable="w14 wp14">
+<w:footnotes xmlns:ve="http://schemas.openxmlformats.org/markup-compatibility/2006" xmlns:o="urn:schemas-microsoft-com:office:office" xmlns:r="http://schemas.openxmlformats.org/officeDocument/2006/relationships" xmlns:m="http://schemas.openxmlformats.org/officeDocument/2006/math" xmlns:v="urn:schemas-microsoft-com:vml" xmlns:wp="http://schemas.openxmlformats.org/drawingml/2006/wordprocessingDrawing" xmlns:w10="urn:schemas-microsoft-com:office:word" xmlns:w="http://schemas.openxmlformats.org/wordprocessingml/2006/main" xmlns:wne="http://schemas.microsoft.com/office/word/2006/wordml">
   <w:footnote w:type="separator" w:id="-1">
     <w:p>
       <w:pPr>
@@ -7619,30 +7547,30 @@
 </file>
 
 <file path=word/header1.xml><?xml version="1.0" encoding="utf-8"?>
-<w:hdr xmlns:wpc="http://schemas.microsoft.com/office/word/2010/wordprocessingCanvas" xmlns:mc="http://schemas.openxmlformats.org/markup-compatibility/2006" xmlns:o="urn:schemas-microsoft-com:office:office" xmlns:r="http://schemas.openxmlformats.org/officeDocument/2006/relationships" xmlns:m="http://schemas.openxmlformats.org/officeDocument/2006/math" xmlns:v="urn:schemas-microsoft-com:vml" xmlns:wp14="http://schemas.microsoft.com/office/word/2010/wordprocessingDrawing" xmlns:wp="http://schemas.openxmlformats.org/drawingml/2006/wordprocessingDrawing" xmlns:w10="urn:schemas-microsoft-com:office:word" xmlns:w="http://schemas.openxmlformats.org/wordprocessingml/2006/main" xmlns:w14="http://schemas.microsoft.com/office/word/2010/wordml" xmlns:wpg="http://schemas.microsoft.com/office/word/2010/wordprocessingGroup" xmlns:wpi="http://schemas.microsoft.com/office/word/2010/wordprocessingInk" xmlns:wne="http://schemas.microsoft.com/office/word/2006/wordml" xmlns:wps="http://schemas.microsoft.com/office/word/2010/wordprocessingShape" mc:Ignorable="w14 wp14">
+<w:hdr xmlns:ve="http://schemas.openxmlformats.org/markup-compatibility/2006" xmlns:o="urn:schemas-microsoft-com:office:office" xmlns:r="http://schemas.openxmlformats.org/officeDocument/2006/relationships" xmlns:m="http://schemas.openxmlformats.org/officeDocument/2006/math" xmlns:v="urn:schemas-microsoft-com:vml" xmlns:wp="http://schemas.openxmlformats.org/drawingml/2006/wordprocessingDrawing" xmlns:w10="urn:schemas-microsoft-com:office:word" xmlns:w="http://schemas.openxmlformats.org/wordprocessingml/2006/main" xmlns:wne="http://schemas.microsoft.com/office/word/2006/wordml">
   <w:p>
     <w:pPr>
-      <w:pStyle w:val="Header"/>
+      <w:pStyle w:val="Encabezado"/>
     </w:pPr>
   </w:p>
   <w:p>
     <w:pPr>
-      <w:pStyle w:val="Header"/>
+      <w:pStyle w:val="Encabezado"/>
     </w:pPr>
   </w:p>
 </w:hdr>
 </file>
 
 <file path=word/header2.xml><?xml version="1.0" encoding="utf-8"?>
-<w:hdr xmlns:wpc="http://schemas.microsoft.com/office/word/2010/wordprocessingCanvas" xmlns:mc="http://schemas.openxmlformats.org/markup-compatibility/2006" xmlns:o="urn:schemas-microsoft-com:office:office" xmlns:r="http://schemas.openxmlformats.org/officeDocument/2006/relationships" xmlns:m="http://schemas.openxmlformats.org/officeDocument/2006/math" xmlns:v="urn:schemas-microsoft-com:vml" xmlns:wp14="http://schemas.microsoft.com/office/word/2010/wordprocessingDrawing" xmlns:wp="http://schemas.openxmlformats.org/drawingml/2006/wordprocessingDrawing" xmlns:w10="urn:schemas-microsoft-com:office:word" xmlns:w="http://schemas.openxmlformats.org/wordprocessingml/2006/main" xmlns:w14="http://schemas.microsoft.com/office/word/2010/wordml" xmlns:wpg="http://schemas.microsoft.com/office/word/2010/wordprocessingGroup" xmlns:wpi="http://schemas.microsoft.com/office/word/2010/wordprocessingInk" xmlns:wne="http://schemas.microsoft.com/office/word/2006/wordml" xmlns:wps="http://schemas.microsoft.com/office/word/2010/wordprocessingShape" mc:Ignorable="w14 wp14">
+<w:hdr xmlns:ve="http://schemas.openxmlformats.org/markup-compatibility/2006" xmlns:o="urn:schemas-microsoft-com:office:office" xmlns:r="http://schemas.openxmlformats.org/officeDocument/2006/relationships" xmlns:m="http://schemas.openxmlformats.org/officeDocument/2006/math" xmlns:v="urn:schemas-microsoft-com:vml" xmlns:wp="http://schemas.openxmlformats.org/drawingml/2006/wordprocessingDrawing" xmlns:w10="urn:schemas-microsoft-com:office:word" xmlns:w="http://schemas.openxmlformats.org/wordprocessingml/2006/main" xmlns:wne="http://schemas.microsoft.com/office/word/2006/wordml">
   <w:p>
     <w:pPr>
-      <w:pStyle w:val="Header"/>
+      <w:pStyle w:val="Encabezado"/>
     </w:pPr>
   </w:p>
   <w:tbl>
     <w:tblPr>
-      <w:tblStyle w:val="TableGrid"/>
+      <w:tblStyle w:val="Tablaconcuadrcula"/>
       <w:tblW w:w="0" w:type="auto"/>
       <w:tblBorders>
         <w:top w:val="none" w:sz="0" w:space="0" w:color="auto"/>
@@ -7652,7 +7580,7 @@
         <w:insideH w:val="none" w:sz="0" w:space="0" w:color="auto"/>
         <w:insideV w:val="none" w:sz="0" w:space="0" w:color="auto"/>
       </w:tblBorders>
-      <w:tblLook w:val="04A0" w:firstRow="1" w:lastRow="0" w:firstColumn="1" w:lastColumn="0" w:noHBand="0" w:noVBand="1"/>
+      <w:tblLook w:val="04A0"/>
     </w:tblPr>
     <w:tblGrid>
       <w:gridCol w:w="7196"/>
@@ -7665,7 +7593,7 @@
         </w:tcPr>
         <w:p>
           <w:pPr>
-            <w:pStyle w:val="Header"/>
+            <w:pStyle w:val="Encabezado"/>
             <w:rPr>
               <w:rFonts w:cstheme="minorHAnsi"/>
             </w:rPr>
@@ -7684,7 +7612,7 @@
         </w:tcPr>
         <w:p>
           <w:pPr>
-            <w:pStyle w:val="Header"/>
+            <w:pStyle w:val="Encabezado"/>
           </w:pPr>
           <w:r>
             <w:t>Coming S.A.</w:t>
@@ -7699,7 +7627,7 @@
         </w:tcPr>
         <w:p>
           <w:pPr>
-            <w:pStyle w:val="Header"/>
+            <w:pStyle w:val="Encabezado"/>
           </w:pPr>
           <w:r>
             <w:t>Plan de Integración: Iteración 2</w:t>
@@ -7712,7 +7640,7 @@
         </w:tcPr>
         <w:p>
           <w:pPr>
-            <w:pStyle w:val="Header"/>
+            <w:pStyle w:val="Encabezado"/>
             <w:rPr>
               <w:sz w:val="20"/>
               <w:szCs w:val="20"/>
@@ -7752,17 +7680,17 @@
   </w:tbl>
   <w:p>
     <w:pPr>
-      <w:pStyle w:val="Header"/>
+      <w:pStyle w:val="Encabezado"/>
     </w:pPr>
   </w:p>
 </w:hdr>
 </file>
 
 <file path=word/header3.xml><?xml version="1.0" encoding="utf-8"?>
-<w:hdr xmlns:wpc="http://schemas.microsoft.com/office/word/2010/wordprocessingCanvas" xmlns:mc="http://schemas.openxmlformats.org/markup-compatibility/2006" xmlns:o="urn:schemas-microsoft-com:office:office" xmlns:r="http://schemas.openxmlformats.org/officeDocument/2006/relationships" xmlns:m="http://schemas.openxmlformats.org/officeDocument/2006/math" xmlns:v="urn:schemas-microsoft-com:vml" xmlns:wp14="http://schemas.microsoft.com/office/word/2010/wordprocessingDrawing" xmlns:wp="http://schemas.openxmlformats.org/drawingml/2006/wordprocessingDrawing" xmlns:w10="urn:schemas-microsoft-com:office:word" xmlns:w="http://schemas.openxmlformats.org/wordprocessingml/2006/main" xmlns:w14="http://schemas.microsoft.com/office/word/2010/wordml" xmlns:wpg="http://schemas.microsoft.com/office/word/2010/wordprocessingGroup" xmlns:wpi="http://schemas.microsoft.com/office/word/2010/wordprocessingInk" xmlns:wne="http://schemas.microsoft.com/office/word/2006/wordml" xmlns:wps="http://schemas.microsoft.com/office/word/2010/wordprocessingShape" mc:Ignorable="w14 wp14">
+<w:hdr xmlns:ve="http://schemas.openxmlformats.org/markup-compatibility/2006" xmlns:o="urn:schemas-microsoft-com:office:office" xmlns:r="http://schemas.openxmlformats.org/officeDocument/2006/relationships" xmlns:m="http://schemas.openxmlformats.org/officeDocument/2006/math" xmlns:v="urn:schemas-microsoft-com:vml" xmlns:wp="http://schemas.openxmlformats.org/drawingml/2006/wordprocessingDrawing" xmlns:w10="urn:schemas-microsoft-com:office:word" xmlns:w="http://schemas.openxmlformats.org/wordprocessingml/2006/main" xmlns:wne="http://schemas.microsoft.com/office/word/2006/wordml">
   <w:tbl>
     <w:tblPr>
-      <w:tblStyle w:val="TableGrid"/>
+      <w:tblStyle w:val="Tablaconcuadrcula"/>
       <w:tblW w:w="0" w:type="auto"/>
       <w:tblBorders>
         <w:top w:val="none" w:sz="0" w:space="0" w:color="auto"/>
@@ -7772,7 +7700,7 @@
         <w:insideH w:val="none" w:sz="0" w:space="0" w:color="auto"/>
         <w:insideV w:val="none" w:sz="0" w:space="0" w:color="auto"/>
       </w:tblBorders>
-      <w:tblLook w:val="04A0" w:firstRow="1" w:lastRow="0" w:firstColumn="1" w:lastColumn="0" w:noHBand="0" w:noVBand="1"/>
+      <w:tblLook w:val="04A0"/>
     </w:tblPr>
     <w:tblGrid>
       <w:gridCol w:w="7196"/>
@@ -7785,7 +7713,7 @@
         </w:tcPr>
         <w:p>
           <w:pPr>
-            <w:pStyle w:val="Header"/>
+            <w:pStyle w:val="Encabezado"/>
             <w:rPr>
               <w:rFonts w:cstheme="minorHAnsi"/>
             </w:rPr>
@@ -7804,7 +7732,7 @@
         </w:tcPr>
         <w:p>
           <w:pPr>
-            <w:pStyle w:val="Header"/>
+            <w:pStyle w:val="Encabezado"/>
           </w:pPr>
           <w:r>
             <w:t>Coming S.A.</w:t>
@@ -7819,7 +7747,7 @@
         </w:tcPr>
         <w:p>
           <w:pPr>
-            <w:pStyle w:val="Header"/>
+            <w:pStyle w:val="Encabezado"/>
           </w:pPr>
           <w:r>
             <w:t>Plan de Integración: Iteración 2</w:t>
@@ -7832,7 +7760,7 @@
         </w:tcPr>
         <w:p>
           <w:pPr>
-            <w:pStyle w:val="Header"/>
+            <w:pStyle w:val="Encabezado"/>
             <w:rPr>
               <w:sz w:val="20"/>
               <w:szCs w:val="20"/>
@@ -7865,14 +7793,14 @@
   </w:tbl>
   <w:p>
     <w:pPr>
-      <w:pStyle w:val="Header"/>
+      <w:pStyle w:val="Encabezado"/>
     </w:pPr>
   </w:p>
 </w:hdr>
 </file>
 
 <file path=word/numbering.xml><?xml version="1.0" encoding="utf-8"?>
-<w:numbering xmlns:wpc="http://schemas.microsoft.com/office/word/2010/wordprocessingCanvas" xmlns:mc="http://schemas.openxmlformats.org/markup-compatibility/2006" xmlns:o="urn:schemas-microsoft-com:office:office" xmlns:r="http://schemas.openxmlformats.org/officeDocument/2006/relationships" xmlns:m="http://schemas.openxmlformats.org/officeDocument/2006/math" xmlns:v="urn:schemas-microsoft-com:vml" xmlns:wp14="http://schemas.microsoft.com/office/word/2010/wordprocessingDrawing" xmlns:wp="http://schemas.openxmlformats.org/drawingml/2006/wordprocessingDrawing" xmlns:w10="urn:schemas-microsoft-com:office:word" xmlns:w="http://schemas.openxmlformats.org/wordprocessingml/2006/main" xmlns:w14="http://schemas.microsoft.com/office/word/2010/wordml" xmlns:wpg="http://schemas.microsoft.com/office/word/2010/wordprocessingGroup" xmlns:wpi="http://schemas.microsoft.com/office/word/2010/wordprocessingInk" xmlns:wne="http://schemas.microsoft.com/office/word/2006/wordml" xmlns:wps="http://schemas.microsoft.com/office/word/2010/wordprocessingShape" mc:Ignorable="w14 wp14">
+<w:numbering xmlns:ve="http://schemas.openxmlformats.org/markup-compatibility/2006" xmlns:o="urn:schemas-microsoft-com:office:office" xmlns:r="http://schemas.openxmlformats.org/officeDocument/2006/relationships" xmlns:m="http://schemas.openxmlformats.org/officeDocument/2006/math" xmlns:v="urn:schemas-microsoft-com:vml" xmlns:wp="http://schemas.openxmlformats.org/drawingml/2006/wordprocessingDrawing" xmlns:w10="urn:schemas-microsoft-com:office:word" xmlns:w="http://schemas.openxmlformats.org/wordprocessingml/2006/main" xmlns:wne="http://schemas.microsoft.com/office/word/2006/wordml">
   <w:abstractNum w:abstractNumId="0">
     <w:nsid w:val="02BF0A01"/>
     <w:multiLevelType w:val="hybridMultilevel"/>
@@ -10637,7 +10565,7 @@
 </file>
 
 <file path=word/styles.xml><?xml version="1.0" encoding="utf-8"?>
-<w:styles xmlns:mc="http://schemas.openxmlformats.org/markup-compatibility/2006" xmlns:r="http://schemas.openxmlformats.org/officeDocument/2006/relationships" xmlns:w="http://schemas.openxmlformats.org/wordprocessingml/2006/main" xmlns:w14="http://schemas.microsoft.com/office/word/2010/wordml" mc:Ignorable="w14">
+<w:styles xmlns:r="http://schemas.openxmlformats.org/officeDocument/2006/relationships" xmlns:w="http://schemas.openxmlformats.org/wordprocessingml/2006/main">
   <w:docDefaults>
     <w:rPrDefault>
       <w:rPr>
@@ -10800,11 +10728,11 @@
       <w:lang w:val="es-AR"/>
     </w:rPr>
   </w:style>
-  <w:style w:type="paragraph" w:styleId="Heading1">
+  <w:style w:type="paragraph" w:styleId="Ttulo1">
     <w:name w:val="heading 1"/>
     <w:basedOn w:val="Normal"/>
     <w:next w:val="Normal"/>
-    <w:link w:val="Heading1Char"/>
+    <w:link w:val="Ttulo1Car"/>
     <w:uiPriority w:val="9"/>
     <w:qFormat/>
     <w:rsid w:val="0018725A"/>
@@ -10823,11 +10751,11 @@
       <w:szCs w:val="28"/>
     </w:rPr>
   </w:style>
-  <w:style w:type="paragraph" w:styleId="Heading2">
+  <w:style w:type="paragraph" w:styleId="Ttulo2">
     <w:name w:val="heading 2"/>
     <w:basedOn w:val="Normal"/>
     <w:next w:val="Normal"/>
-    <w:link w:val="Heading2Char"/>
+    <w:link w:val="Ttulo2Car"/>
     <w:uiPriority w:val="9"/>
     <w:unhideWhenUsed/>
     <w:qFormat/>
@@ -10847,11 +10775,11 @@
       <w:szCs w:val="26"/>
     </w:rPr>
   </w:style>
-  <w:style w:type="paragraph" w:styleId="Heading3">
+  <w:style w:type="paragraph" w:styleId="Ttulo3">
     <w:name w:val="heading 3"/>
     <w:basedOn w:val="Normal"/>
     <w:next w:val="Normal"/>
-    <w:link w:val="Heading3Char"/>
+    <w:link w:val="Ttulo3Car"/>
     <w:uiPriority w:val="9"/>
     <w:unhideWhenUsed/>
     <w:qFormat/>
@@ -10869,17 +10797,18 @@
       <w:color w:val="4F81BD" w:themeColor="accent1"/>
     </w:rPr>
   </w:style>
-  <w:style w:type="character" w:default="1" w:styleId="DefaultParagraphFont">
+  <w:style w:type="character" w:default="1" w:styleId="Fuentedeprrafopredeter">
     <w:name w:val="Default Paragraph Font"/>
     <w:uiPriority w:val="1"/>
     <w:semiHidden/>
     <w:unhideWhenUsed/>
   </w:style>
-  <w:style w:type="table" w:default="1" w:styleId="TableNormal">
+  <w:style w:type="table" w:default="1" w:styleId="Tablanormal">
     <w:name w:val="Normal Table"/>
     <w:uiPriority w:val="99"/>
     <w:semiHidden/>
     <w:unhideWhenUsed/>
+    <w:qFormat/>
     <w:tblPr>
       <w:tblInd w:w="0" w:type="dxa"/>
       <w:tblCellMar>
@@ -10890,16 +10819,16 @@
       </w:tblCellMar>
     </w:tblPr>
   </w:style>
-  <w:style w:type="numbering" w:default="1" w:styleId="NoList">
+  <w:style w:type="numbering" w:default="1" w:styleId="Sinlista">
     <w:name w:val="No List"/>
     <w:uiPriority w:val="99"/>
     <w:semiHidden/>
     <w:unhideWhenUsed/>
   </w:style>
-  <w:style w:type="character" w:customStyle="1" w:styleId="Heading1Char">
-    <w:name w:val="Heading 1 Char"/>
-    <w:basedOn w:val="DefaultParagraphFont"/>
-    <w:link w:val="Heading1"/>
+  <w:style w:type="character" w:customStyle="1" w:styleId="Ttulo1Car">
+    <w:name w:val="Título 1 Car"/>
+    <w:basedOn w:val="Fuentedeprrafopredeter"/>
+    <w:link w:val="Ttulo1"/>
     <w:uiPriority w:val="9"/>
     <w:rsid w:val="0018725A"/>
     <w:rPr>
@@ -10912,10 +10841,10 @@
       <w:lang w:val="es-AR"/>
     </w:rPr>
   </w:style>
-  <w:style w:type="character" w:customStyle="1" w:styleId="Heading2Char">
-    <w:name w:val="Heading 2 Char"/>
-    <w:basedOn w:val="DefaultParagraphFont"/>
-    <w:link w:val="Heading2"/>
+  <w:style w:type="character" w:customStyle="1" w:styleId="Ttulo2Car">
+    <w:name w:val="Título 2 Car"/>
+    <w:basedOn w:val="Fuentedeprrafopredeter"/>
+    <w:link w:val="Ttulo2"/>
     <w:uiPriority w:val="9"/>
     <w:rsid w:val="0018725A"/>
     <w:rPr>
@@ -10928,10 +10857,10 @@
       <w:lang w:val="es-AR"/>
     </w:rPr>
   </w:style>
-  <w:style w:type="character" w:customStyle="1" w:styleId="Heading3Char">
-    <w:name w:val="Heading 3 Char"/>
-    <w:basedOn w:val="DefaultParagraphFont"/>
-    <w:link w:val="Heading3"/>
+  <w:style w:type="character" w:customStyle="1" w:styleId="Ttulo3Car">
+    <w:name w:val="Título 3 Car"/>
+    <w:basedOn w:val="Fuentedeprrafopredeter"/>
+    <w:link w:val="Ttulo3"/>
     <w:uiPriority w:val="9"/>
     <w:rsid w:val="0018725A"/>
     <w:rPr>
@@ -10942,9 +10871,9 @@
       <w:lang w:val="es-AR"/>
     </w:rPr>
   </w:style>
-  <w:style w:type="table" w:styleId="TableGrid">
+  <w:style w:type="table" w:styleId="Tablaconcuadrcula">
     <w:name w:val="Table Grid"/>
-    <w:basedOn w:val="TableNormal"/>
+    <w:basedOn w:val="Tablanormal"/>
     <w:uiPriority w:val="59"/>
     <w:rsid w:val="0018725A"/>
     <w:pPr>
@@ -10968,7 +10897,7 @@
       </w:tblCellMar>
     </w:tblPr>
   </w:style>
-  <w:style w:type="paragraph" w:styleId="ListParagraph">
+  <w:style w:type="paragraph" w:styleId="Prrafodelista">
     <w:name w:val="List Paragraph"/>
     <w:basedOn w:val="Normal"/>
     <w:uiPriority w:val="34"/>
@@ -10979,10 +10908,10 @@
       <w:contextualSpacing/>
     </w:pPr>
   </w:style>
-  <w:style w:type="paragraph" w:styleId="Header">
+  <w:style w:type="paragraph" w:styleId="Encabezado">
     <w:name w:val="header"/>
     <w:basedOn w:val="Normal"/>
-    <w:link w:val="HeaderChar"/>
+    <w:link w:val="EncabezadoCar"/>
     <w:uiPriority w:val="99"/>
     <w:unhideWhenUsed/>
     <w:rsid w:val="0018725A"/>
@@ -10994,20 +10923,20 @@
       <w:spacing w:after="0" w:line="240" w:lineRule="auto"/>
     </w:pPr>
   </w:style>
-  <w:style w:type="character" w:customStyle="1" w:styleId="HeaderChar">
-    <w:name w:val="Header Char"/>
-    <w:basedOn w:val="DefaultParagraphFont"/>
-    <w:link w:val="Header"/>
+  <w:style w:type="character" w:customStyle="1" w:styleId="EncabezadoCar">
+    <w:name w:val="Encabezado Car"/>
+    <w:basedOn w:val="Fuentedeprrafopredeter"/>
+    <w:link w:val="Encabezado"/>
     <w:uiPriority w:val="99"/>
     <w:rsid w:val="0018725A"/>
     <w:rPr>
       <w:lang w:val="es-AR"/>
     </w:rPr>
   </w:style>
-  <w:style w:type="paragraph" w:styleId="Footer">
+  <w:style w:type="paragraph" w:styleId="Piedepgina">
     <w:name w:val="footer"/>
     <w:basedOn w:val="Normal"/>
-    <w:link w:val="FooterChar"/>
+    <w:link w:val="PiedepginaCar"/>
     <w:uiPriority w:val="99"/>
     <w:unhideWhenUsed/>
     <w:rsid w:val="0018725A"/>
@@ -11019,19 +10948,19 @@
       <w:spacing w:after="0" w:line="240" w:lineRule="auto"/>
     </w:pPr>
   </w:style>
-  <w:style w:type="character" w:customStyle="1" w:styleId="FooterChar">
-    <w:name w:val="Footer Char"/>
-    <w:basedOn w:val="DefaultParagraphFont"/>
-    <w:link w:val="Footer"/>
+  <w:style w:type="character" w:customStyle="1" w:styleId="PiedepginaCar">
+    <w:name w:val="Pie de página Car"/>
+    <w:basedOn w:val="Fuentedeprrafopredeter"/>
+    <w:link w:val="Piedepgina"/>
     <w:uiPriority w:val="99"/>
     <w:rsid w:val="0018725A"/>
     <w:rPr>
       <w:lang w:val="es-AR"/>
     </w:rPr>
   </w:style>
-  <w:style w:type="paragraph" w:styleId="TOCHeading">
+  <w:style w:type="paragraph" w:styleId="TtulodeTDC">
     <w:name w:val="TOC Heading"/>
-    <w:basedOn w:val="Heading1"/>
+    <w:basedOn w:val="Ttulo1"/>
     <w:next w:val="Normal"/>
     <w:uiPriority w:val="39"/>
     <w:unhideWhenUsed/>
@@ -11044,7 +10973,7 @@
       <w:lang w:val="en-US" w:eastAsia="ja-JP"/>
     </w:rPr>
   </w:style>
-  <w:style w:type="paragraph" w:styleId="TOC1">
+  <w:style w:type="paragraph" w:styleId="TDC1">
     <w:name w:val="toc 1"/>
     <w:basedOn w:val="Normal"/>
     <w:next w:val="Normal"/>
@@ -11056,7 +10985,7 @@
       <w:spacing w:after="100"/>
     </w:pPr>
   </w:style>
-  <w:style w:type="paragraph" w:styleId="TOC2">
+  <w:style w:type="paragraph" w:styleId="TDC2">
     <w:name w:val="toc 2"/>
     <w:basedOn w:val="Normal"/>
     <w:next w:val="Normal"/>
@@ -11069,9 +10998,9 @@
       <w:ind w:left="220"/>
     </w:pPr>
   </w:style>
-  <w:style w:type="character" w:styleId="Hyperlink">
+  <w:style w:type="character" w:styleId="Hipervnculo">
     <w:name w:val="Hyperlink"/>
-    <w:basedOn w:val="DefaultParagraphFont"/>
+    <w:basedOn w:val="Fuentedeprrafopredeter"/>
     <w:uiPriority w:val="99"/>
     <w:unhideWhenUsed/>
     <w:rsid w:val="0018725A"/>
@@ -11080,10 +11009,10 @@
       <w:u w:val="single"/>
     </w:rPr>
   </w:style>
-  <w:style w:type="paragraph" w:styleId="BalloonText">
+  <w:style w:type="paragraph" w:styleId="Textodeglobo">
     <w:name w:val="Balloon Text"/>
     <w:basedOn w:val="Normal"/>
-    <w:link w:val="BalloonTextChar"/>
+    <w:link w:val="TextodegloboCar"/>
     <w:uiPriority w:val="99"/>
     <w:semiHidden/>
     <w:unhideWhenUsed/>
@@ -11097,10 +11026,10 @@
       <w:szCs w:val="16"/>
     </w:rPr>
   </w:style>
-  <w:style w:type="character" w:customStyle="1" w:styleId="BalloonTextChar">
-    <w:name w:val="Balloon Text Char"/>
-    <w:basedOn w:val="DefaultParagraphFont"/>
-    <w:link w:val="BalloonText"/>
+  <w:style w:type="character" w:customStyle="1" w:styleId="TextodegloboCar">
+    <w:name w:val="Texto de globo Car"/>
+    <w:basedOn w:val="Fuentedeprrafopredeter"/>
+    <w:link w:val="Textodeglobo"/>
     <w:uiPriority w:val="99"/>
     <w:semiHidden/>
     <w:rsid w:val="0018725A"/>
@@ -11111,9 +11040,9 @@
       <w:lang w:val="es-AR"/>
     </w:rPr>
   </w:style>
-  <w:style w:type="character" w:styleId="Strong">
+  <w:style w:type="character" w:styleId="Textoennegrita">
     <w:name w:val="Strong"/>
-    <w:basedOn w:val="DefaultParagraphFont"/>
+    <w:basedOn w:val="Fuentedeprrafopredeter"/>
     <w:uiPriority w:val="22"/>
     <w:qFormat/>
     <w:rsid w:val="00E335FF"/>
@@ -11122,11 +11051,11 @@
       <w:bCs/>
     </w:rPr>
   </w:style>
-  <w:style w:type="paragraph" w:styleId="Quote">
+  <w:style w:type="paragraph" w:styleId="Cita">
     <w:name w:val="Quote"/>
     <w:basedOn w:val="Normal"/>
     <w:next w:val="Normal"/>
-    <w:link w:val="QuoteChar"/>
+    <w:link w:val="CitaCar"/>
     <w:uiPriority w:val="29"/>
     <w:qFormat/>
     <w:rsid w:val="00E335FF"/>
@@ -11137,10 +11066,10 @@
       <w:lang w:val="en-US"/>
     </w:rPr>
   </w:style>
-  <w:style w:type="character" w:customStyle="1" w:styleId="QuoteChar">
-    <w:name w:val="Quote Char"/>
-    <w:basedOn w:val="DefaultParagraphFont"/>
-    <w:link w:val="Quote"/>
+  <w:style w:type="character" w:customStyle="1" w:styleId="CitaCar">
+    <w:name w:val="Cita Car"/>
+    <w:basedOn w:val="Fuentedeprrafopredeter"/>
+    <w:link w:val="Cita"/>
     <w:uiPriority w:val="29"/>
     <w:rsid w:val="00E335FF"/>
     <w:rPr>
@@ -11149,9 +11078,9 @@
       <w:color w:val="000000" w:themeColor="text1"/>
     </w:rPr>
   </w:style>
-  <w:style w:type="character" w:styleId="Emphasis">
+  <w:style w:type="character" w:styleId="nfasis">
     <w:name w:val="Emphasis"/>
-    <w:basedOn w:val="DefaultParagraphFont"/>
+    <w:basedOn w:val="Fuentedeprrafopredeter"/>
     <w:uiPriority w:val="20"/>
     <w:qFormat/>
     <w:rsid w:val="00E335FF"/>
@@ -11160,7 +11089,7 @@
       <w:iCs/>
     </w:rPr>
   </w:style>
-  <w:style w:type="paragraph" w:styleId="TOC3">
+  <w:style w:type="paragraph" w:styleId="TDC3">
     <w:name w:val="toc 3"/>
     <w:basedOn w:val="Normal"/>
     <w:next w:val="Normal"/>
@@ -12006,7 +11935,7 @@
 </file>
 
 <file path=customXml/itemProps1.xml><?xml version="1.0" encoding="utf-8"?>
-<ds:datastoreItem xmlns:ds="http://schemas.openxmlformats.org/officeDocument/2006/customXml" ds:itemID="{28053D5B-D7F4-4EEE-AAD5-EFE51A2B6043}">
+<ds:datastoreItem xmlns:ds="http://schemas.openxmlformats.org/officeDocument/2006/customXml" ds:itemID="{ADAD9E9D-294C-4302-8B32-22B3CB012BF9}">
   <ds:schemaRefs>
     <ds:schemaRef ds:uri="http://schemas.openxmlformats.org/officeDocument/2006/bibliography"/>
   </ds:schemaRefs>

</xml_diff>